<commit_message>
added a simple paragraph to the mood boards, hope you like it fam lol idk my french sucks
</commit_message>
<xml_diff>
--- a/moods.docx
+++ b/moods.docx
@@ -23,19 +23,303 @@
     </w:p>
     <w:p>
       <w:pPr>
+        <w:pStyle w:val="Heading1"/>
         <w:rPr>
           <w:lang w:val="fr-FR"/>
         </w:rPr>
       </w:pPr>
+      <w:r>
+        <w:rPr>
+          <w:lang w:val="fr-FR"/>
+        </w:rPr>
+        <w:t>Pourquoi la Crypto monnaie ?</w:t>
+      </w:r>
     </w:p>
     <w:p>
-      <w:proofErr w:type="gramStart"/>
-      <w:r>
-        <w:t>our</w:t>
-      </w:r>
-      <w:proofErr w:type="gramEnd"/>
-      <w:r>
-        <w:t xml:space="preserve"> high-charged global economic system would collapse if these middlemen stopped doing what they do. All of this has simply made the banks at the center of it all even more powerful, so much so that eventually a system that first empowered people has fostered a dangerous dependence upon them. This is what gave rise to the behemoths of Wall Street, which would ultimately take the world to the brink of disaster in 2008.</w:t>
+      <w:pPr>
+        <w:rPr>
+          <w:lang w:val="fr-FR"/>
+        </w:rPr>
+      </w:pPr>
+      <w:r>
+        <w:rPr>
+          <w:lang w:val="fr-FR"/>
+        </w:rPr>
+        <w:t>Ce</w:t>
+      </w:r>
+      <w:r>
+        <w:rPr>
+          <w:lang w:val="fr-FR"/>
+        </w:rPr>
+        <w:t xml:space="preserve"> </w:t>
+      </w:r>
+      <w:r>
+        <w:rPr>
+          <w:lang w:val="fr-FR"/>
+        </w:rPr>
+        <w:t>qui rend la crypto monnaie</w:t>
+      </w:r>
+      <w:r>
+        <w:rPr>
+          <w:lang w:val="fr-FR"/>
+        </w:rPr>
+        <w:t xml:space="preserve"> </w:t>
+      </w:r>
+      <w:r>
+        <w:rPr>
+          <w:lang w:val="fr-FR"/>
+        </w:rPr>
+        <w:t>très</w:t>
+      </w:r>
+      <w:r>
+        <w:rPr>
+          <w:lang w:val="fr-FR"/>
+        </w:rPr>
+        <w:t xml:space="preserve"> </w:t>
+      </w:r>
+      <w:r>
+        <w:rPr>
+          <w:lang w:val="fr-FR"/>
+        </w:rPr>
+        <w:t xml:space="preserve">doué </w:t>
+      </w:r>
+      <w:r>
+        <w:rPr>
+          <w:lang w:val="fr-FR"/>
+        </w:rPr>
+        <w:t>est l’</w:t>
+      </w:r>
+      <w:r>
+        <w:rPr>
+          <w:lang w:val="fr-FR"/>
+        </w:rPr>
+        <w:t>élimination</w:t>
+      </w:r>
+      <w:r>
+        <w:rPr>
+          <w:lang w:val="fr-FR"/>
+        </w:rPr>
+        <w:t xml:space="preserve"> des parties </w:t>
+      </w:r>
+      <w:r>
+        <w:rPr>
+          <w:lang w:val="fr-FR"/>
+        </w:rPr>
+        <w:t>intermédiaires</w:t>
+      </w:r>
+      <w:r>
+        <w:rPr>
+          <w:lang w:val="fr-FR"/>
+        </w:rPr>
+        <w:t xml:space="preserve"> et </w:t>
+      </w:r>
+      <w:r>
+        <w:rPr>
+          <w:lang w:val="fr-FR"/>
+        </w:rPr>
+        <w:t>en maintenant</w:t>
+      </w:r>
+      <w:r>
+        <w:rPr>
+          <w:lang w:val="fr-FR"/>
+        </w:rPr>
+        <w:t xml:space="preserve"> une infrastructure qui permet des </w:t>
+      </w:r>
+      <w:r>
+        <w:rPr>
+          <w:lang w:val="fr-FR"/>
+        </w:rPr>
+        <w:t>étrangers</w:t>
+      </w:r>
+      <w:r>
+        <w:rPr>
+          <w:lang w:val="fr-FR"/>
+        </w:rPr>
+        <w:t xml:space="preserve"> à</w:t>
+      </w:r>
+      <w:r>
+        <w:rPr>
+          <w:lang w:val="fr-FR"/>
+        </w:rPr>
+        <w:t xml:space="preserve"> s’</w:t>
+      </w:r>
+      <w:r>
+        <w:rPr>
+          <w:lang w:val="fr-FR"/>
+        </w:rPr>
+        <w:t>engager entre eux</w:t>
+      </w:r>
+      <w:r>
+        <w:rPr>
+          <w:lang w:val="fr-FR"/>
+        </w:rPr>
+        <w:t xml:space="preserve"> sans </w:t>
+      </w:r>
+      <w:r>
+        <w:rPr>
+          <w:lang w:val="fr-FR"/>
+        </w:rPr>
+        <w:t>l’intervention</w:t>
+      </w:r>
+      <w:r>
+        <w:rPr>
+          <w:lang w:val="fr-FR"/>
+        </w:rPr>
+        <w:t xml:space="preserve"> des banques centrales grâce</w:t>
+      </w:r>
+      <w:r>
+        <w:rPr>
+          <w:lang w:val="fr-FR"/>
+        </w:rPr>
+        <w:t xml:space="preserve"> a un réseau des ordinateurs autonomes, en créant  un system décentralis</w:t>
+      </w:r>
+      <w:r>
+        <w:rPr>
+          <w:lang w:val="fr-FR"/>
+        </w:rPr>
+        <w:t>é</w:t>
+      </w:r>
+      <w:r>
+        <w:rPr>
+          <w:lang w:val="fr-FR"/>
+        </w:rPr>
+        <w:t xml:space="preserve"> de confiance hors contrôle de n’importe quel institution,  a </w:t>
+      </w:r>
+      <w:r>
+        <w:rPr>
+          <w:lang w:val="fr-FR"/>
+        </w:rPr>
+        <w:t>son noyau la crypto monnaie est</w:t>
+      </w:r>
+      <w:r>
+        <w:rPr>
+          <w:lang w:val="fr-FR"/>
+        </w:rPr>
+        <w:t xml:space="preserve"> construit </w:t>
+      </w:r>
+      <w:r>
+        <w:rPr>
+          <w:lang w:val="fr-FR"/>
+        </w:rPr>
+        <w:t xml:space="preserve">autour le principe d’un journal </w:t>
+      </w:r>
+      <w:r>
+        <w:rPr>
+          <w:lang w:val="fr-FR"/>
+        </w:rPr>
+        <w:t xml:space="preserve">des transactions universel, difficile à frauder </w:t>
+      </w:r>
+      <w:r>
+        <w:rPr>
+          <w:lang w:val="fr-FR"/>
+        </w:rPr>
+        <w:t xml:space="preserve">,  public constamment vérifié par ces ordinateurs puissants, qui opèrent indépendamment l’un des autres, théoriquement </w:t>
+      </w:r>
+      <w:r>
+        <w:rPr>
+          <w:lang w:val="fr-FR"/>
+        </w:rPr>
+        <w:t>ça</w:t>
+      </w:r>
+      <w:r>
+        <w:rPr>
+          <w:lang w:val="fr-FR"/>
+        </w:rPr>
+        <w:t xml:space="preserve"> veut dire qu’on </w:t>
+      </w:r>
+      <w:r>
+        <w:rPr>
+          <w:lang w:val="fr-FR"/>
+        </w:rPr>
+        <w:t>n’a</w:t>
+      </w:r>
+      <w:r>
+        <w:rPr>
+          <w:lang w:val="fr-FR"/>
+        </w:rPr>
+        <w:t xml:space="preserve"> pas besoins des banques ou des systèmes intermédiaires pour le</w:t>
+      </w:r>
+      <w:r>
+        <w:rPr>
+          <w:lang w:val="fr-FR"/>
+        </w:rPr>
+        <w:t>ur</w:t>
+      </w:r>
+      <w:r>
+        <w:rPr>
+          <w:lang w:val="fr-FR"/>
+        </w:rPr>
+        <w:t xml:space="preserve"> faire c</w:t>
+      </w:r>
+      <w:r>
+        <w:rPr>
+          <w:lang w:val="fr-FR"/>
+        </w:rPr>
+        <w:t xml:space="preserve">onfiance, </w:t>
+      </w:r>
+      <w:r>
+        <w:rPr>
+          <w:lang w:val="fr-FR"/>
+        </w:rPr>
+        <w:t xml:space="preserve"> </w:t>
+      </w:r>
+      <w:r>
+        <w:rPr>
+          <w:lang w:val="fr-FR"/>
+        </w:rPr>
+        <w:t>le réseau</w:t>
+      </w:r>
+      <w:r>
+        <w:rPr>
+          <w:lang w:val="fr-FR"/>
+        </w:rPr>
+        <w:t xml:space="preserve"> des journaux</w:t>
+      </w:r>
+      <w:r>
+        <w:rPr>
+          <w:lang w:val="fr-FR"/>
+        </w:rPr>
+        <w:t xml:space="preserve"> des transactions dans le cas de la crypto monnaie s’appelle « </w:t>
+      </w:r>
+      <w:proofErr w:type="spellStart"/>
+      <w:r>
+        <w:rPr>
+          <w:lang w:val="fr-FR"/>
+        </w:rPr>
+        <w:t>Blockchain</w:t>
+      </w:r>
+      <w:proofErr w:type="spellEnd"/>
+      <w:r>
+        <w:rPr>
+          <w:lang w:val="fr-FR"/>
+        </w:rPr>
+        <w:t xml:space="preserve"> » joue le rôle d’intermédiaire </w:t>
+      </w:r>
+      <w:r>
+        <w:rPr>
+          <w:lang w:val="fr-FR"/>
+        </w:rPr>
+        <w:t xml:space="preserve"> </w:t>
+      </w:r>
+      <w:r>
+        <w:rPr>
+          <w:lang w:val="fr-FR"/>
+        </w:rPr>
+        <w:t xml:space="preserve">qui assure que les transactions passe en toute </w:t>
+      </w:r>
+      <w:proofErr w:type="spellStart"/>
+      <w:r>
+        <w:rPr>
+          <w:lang w:val="fr-FR"/>
+        </w:rPr>
+        <w:t>securite</w:t>
+      </w:r>
+      <w:proofErr w:type="spellEnd"/>
+      <w:r>
+        <w:rPr>
+          <w:lang w:val="fr-FR"/>
+        </w:rPr>
+        <w:t xml:space="preserve"> </w:t>
       </w:r>
       <w:bookmarkStart w:id="0" w:name="_GoBack"/>
       <w:bookmarkEnd w:id="0"/>
@@ -210,6 +494,29 @@
     <w:name w:val="Normal"/>
     <w:qFormat/>
   </w:style>
+  <w:style w:type="paragraph" w:styleId="Heading1">
+    <w:name w:val="heading 1"/>
+    <w:basedOn w:val="Normal"/>
+    <w:next w:val="Normal"/>
+    <w:link w:val="Heading1Char"/>
+    <w:uiPriority w:val="9"/>
+    <w:qFormat/>
+    <w:rsid w:val="006148C0"/>
+    <w:pPr>
+      <w:keepNext/>
+      <w:keepLines/>
+      <w:spacing w:before="480" w:after="0"/>
+      <w:outlineLvl w:val="0"/>
+    </w:pPr>
+    <w:rPr>
+      <w:rFonts w:asciiTheme="majorHAnsi" w:eastAsiaTheme="majorEastAsia" w:hAnsiTheme="majorHAnsi" w:cstheme="majorBidi"/>
+      <w:b/>
+      <w:bCs/>
+      <w:color w:val="365F91" w:themeColor="accent1" w:themeShade="BF"/>
+      <w:sz w:val="28"/>
+      <w:szCs w:val="28"/>
+    </w:rPr>
+  </w:style>
   <w:style w:type="character" w:default="1" w:styleId="DefaultParagraphFont">
     <w:name w:val="Default Paragraph Font"/>
     <w:uiPriority w:val="1"/>
@@ -236,6 +543,26 @@
     <w:uiPriority w:val="99"/>
     <w:semiHidden/>
     <w:unhideWhenUsed/>
+  </w:style>
+  <w:style w:type="character" w:customStyle="1" w:styleId="epub-i">
+    <w:name w:val="epub-i"/>
+    <w:basedOn w:val="DefaultParagraphFont"/>
+    <w:rsid w:val="00290474"/>
+  </w:style>
+  <w:style w:type="character" w:customStyle="1" w:styleId="Heading1Char">
+    <w:name w:val="Heading 1 Char"/>
+    <w:basedOn w:val="DefaultParagraphFont"/>
+    <w:link w:val="Heading1"/>
+    <w:uiPriority w:val="9"/>
+    <w:rsid w:val="006148C0"/>
+    <w:rPr>
+      <w:rFonts w:asciiTheme="majorHAnsi" w:eastAsiaTheme="majorEastAsia" w:hAnsiTheme="majorHAnsi" w:cstheme="majorBidi"/>
+      <w:b/>
+      <w:bCs/>
+      <w:color w:val="365F91" w:themeColor="accent1" w:themeShade="BF"/>
+      <w:sz w:val="28"/>
+      <w:szCs w:val="28"/>
+    </w:rPr>
   </w:style>
 </w:styles>
 </file>
@@ -400,6 +727,29 @@
     <w:name w:val="Normal"/>
     <w:qFormat/>
   </w:style>
+  <w:style w:type="paragraph" w:styleId="Heading1">
+    <w:name w:val="heading 1"/>
+    <w:basedOn w:val="Normal"/>
+    <w:next w:val="Normal"/>
+    <w:link w:val="Heading1Char"/>
+    <w:uiPriority w:val="9"/>
+    <w:qFormat/>
+    <w:rsid w:val="006148C0"/>
+    <w:pPr>
+      <w:keepNext/>
+      <w:keepLines/>
+      <w:spacing w:before="480" w:after="0"/>
+      <w:outlineLvl w:val="0"/>
+    </w:pPr>
+    <w:rPr>
+      <w:rFonts w:asciiTheme="majorHAnsi" w:eastAsiaTheme="majorEastAsia" w:hAnsiTheme="majorHAnsi" w:cstheme="majorBidi"/>
+      <w:b/>
+      <w:bCs/>
+      <w:color w:val="365F91" w:themeColor="accent1" w:themeShade="BF"/>
+      <w:sz w:val="28"/>
+      <w:szCs w:val="28"/>
+    </w:rPr>
+  </w:style>
   <w:style w:type="character" w:default="1" w:styleId="DefaultParagraphFont">
     <w:name w:val="Default Paragraph Font"/>
     <w:uiPriority w:val="1"/>
@@ -426,6 +776,26 @@
     <w:uiPriority w:val="99"/>
     <w:semiHidden/>
     <w:unhideWhenUsed/>
+  </w:style>
+  <w:style w:type="character" w:customStyle="1" w:styleId="epub-i">
+    <w:name w:val="epub-i"/>
+    <w:basedOn w:val="DefaultParagraphFont"/>
+    <w:rsid w:val="00290474"/>
+  </w:style>
+  <w:style w:type="character" w:customStyle="1" w:styleId="Heading1Char">
+    <w:name w:val="Heading 1 Char"/>
+    <w:basedOn w:val="DefaultParagraphFont"/>
+    <w:link w:val="Heading1"/>
+    <w:uiPriority w:val="9"/>
+    <w:rsid w:val="006148C0"/>
+    <w:rPr>
+      <w:rFonts w:asciiTheme="majorHAnsi" w:eastAsiaTheme="majorEastAsia" w:hAnsiTheme="majorHAnsi" w:cstheme="majorBidi"/>
+      <w:b/>
+      <w:bCs/>
+      <w:color w:val="365F91" w:themeColor="accent1" w:themeShade="BF"/>
+      <w:sz w:val="28"/>
+      <w:szCs w:val="28"/>
+    </w:rPr>
   </w:style>
 </w:styles>
 </file>

</xml_diff>

<commit_message>
started working on chapter on -- ideas to expand on
</commit_message>
<xml_diff>
--- a/moods.docx
+++ b/moods.docx
@@ -8,8 +8,6 @@
           <w:lang w:val="fr-FR"/>
         </w:rPr>
       </w:pPr>
-      <w:bookmarkStart w:id="0" w:name="_GoBack"/>
-      <w:bookmarkEnd w:id="0"/>
       <w:r>
         <w:rPr>
           <w:lang w:val="fr-FR"/>
@@ -58,32 +56,15 @@
         </w:rPr>
         <w:t xml:space="preserve"> Source : </w:t>
       </w:r>
-      <w:r>
-        <w:fldChar w:fldCharType="begin"/>
-      </w:r>
-      <w:r>
-        <w:rPr>
-          <w:lang w:val="fr-FR"/>
-        </w:rPr>
-        <w:instrText xml:space="preserve"> HYPERLINK "https://group.bnpparibas/actualite/breve-histoire-monnaie" </w:instrText>
-      </w:r>
-      <w:r>
-        <w:fldChar w:fldCharType="separate"/>
-      </w:r>
-      <w:r>
-        <w:rPr>
-          <w:rStyle w:val="Hyperlink"/>
-          <w:lang w:val="fr-FR"/>
-        </w:rPr>
-        <w:t>https://group.bnpparibas/actualite/breve-histoire-monnaie</w:t>
-      </w:r>
-      <w:r>
-        <w:rPr>
-          <w:rStyle w:val="Hyperlink"/>
-          <w:lang w:val="fr-FR"/>
-        </w:rPr>
-        <w:fldChar w:fldCharType="end"/>
-      </w:r>
+      <w:hyperlink r:id="rId9" w:history="1">
+        <w:r>
+          <w:rPr>
+            <w:rStyle w:val="Hyperlink"/>
+            <w:lang w:val="fr-FR"/>
+          </w:rPr>
+          <w:t>https://group.bnpparibas/actualite/breve-histoire-monnaie</w:t>
+        </w:r>
+      </w:hyperlink>
     </w:p>
     <w:p>
       <w:pPr>
@@ -882,6 +863,12 @@
           <w:lang w:val="fr-FR"/>
         </w:rPr>
         <w:br/>
+      </w:r>
+      <w:r>
+        <w:rPr>
+          <w:lang w:val="fr-FR"/>
+        </w:rPr>
+        <w:lastRenderedPageBreak/>
         <w:t>La monnaie reflétait la </w:t>
       </w:r>
       <w:r>
@@ -907,7 +894,6 @@
         <w:rPr>
           <w:lang w:val="fr-FR"/>
         </w:rPr>
-        <w:lastRenderedPageBreak/>
         <w:t xml:space="preserve">La première </w:t>
       </w:r>
       <w:r>
@@ -1365,14 +1351,14 @@
         <w:rPr>
           <w:color w:val="FF0000"/>
         </w:rPr>
-        <w:t xml:space="preserve">from early bond and securities brokers, to insurance agents, to financial lawyers, to the payment processors and credit-card companies of our modern day. As it currently works, our high-charged global economic system would collapse if these middlemen stopped doing what they do. All of this has simply made the banks at the center of it all even more powerful, so much so that eventually a system that first empowered people has fostered a dangerous dependence upon </w:t>
+        <w:t xml:space="preserve">from early bond and securities brokers, to insurance agents, to financial lawyers, to the payment processors and credit-card companies of our modern day. As it currently works, our high-charged global economic system would collapse if these middlemen stopped doing what they do. </w:t>
       </w:r>
       <w:r>
         <w:rPr>
           <w:color w:val="FF0000"/>
         </w:rPr>
         <w:lastRenderedPageBreak/>
-        <w:t>them. This is what gave rise to the behemoths of Wall Street, which would ultimately take the world to the brink of disaster in 2008.</w:t>
+        <w:t>All of this has simply made the banks at the center of it all even more powerful, so much so that eventually a system that first empowered people has fostered a dangerous dependence upon them. This is what gave rise to the behemoths of Wall Street, which would ultimately take the world to the brink of disaster in 2008.</w:t>
       </w:r>
     </w:p>
     <w:p>
@@ -2020,7 +2006,15 @@
           <w:strike/>
           <w:lang w:val="fr-FR"/>
         </w:rPr>
-        <w:t xml:space="preserve"> sans l’</w:t>
+        <w:t xml:space="preserve"> sans </w:t>
+      </w:r>
+      <w:r>
+        <w:rPr>
+          <w:strike/>
+          <w:lang w:val="fr-FR"/>
+        </w:rPr>
+        <w:lastRenderedPageBreak/>
+        <w:t>l’</w:t>
       </w:r>
       <w:r>
         <w:rPr>
@@ -2076,7 +2070,6 @@
         <w:rPr>
           <w:lang w:val="fr-FR"/>
         </w:rPr>
-        <w:lastRenderedPageBreak/>
         <w:t>Pourquoi la Crypto monnaie ?</w:t>
       </w:r>
     </w:p>
@@ -2116,27 +2109,7 @@
           <w:szCs w:val="24"/>
           <w:lang w:val="fr-FR"/>
         </w:rPr>
-        <w:t xml:space="preserve"> un réseau des ordinateurs autonomes, en créant  un system décentralisé de confiance hors contrôle de n’importe quel institution,  a son noyau la crypto monnaie est construit autour le principe d’un journal des transactions universel, difficile à frauder ,  public constamment vérifié par ces ordinateurs puissants, qui opèrent indépendamment l’un des autres, théoriquement ça veut dire qu’on n’a pas besoins des banques ou des systèmes intermédiaires pour leur faire confiance,  le réseau des journaux des transactions dans le cas de la crypto monnaie s’appelle « </w:t>
-      </w:r>
-      <w:proofErr w:type="spellStart"/>
-      <w:r>
-        <w:rPr>
-          <w:rFonts w:ascii="Times New Roman" w:hAnsi="Times New Roman" w:cs="Times New Roman"/>
-          <w:sz w:val="24"/>
-          <w:szCs w:val="24"/>
-          <w:lang w:val="fr-FR"/>
-        </w:rPr>
-        <w:t>Blockchain</w:t>
-      </w:r>
-      <w:proofErr w:type="spellEnd"/>
-      <w:r>
-        <w:rPr>
-          <w:rFonts w:ascii="Times New Roman" w:hAnsi="Times New Roman" w:cs="Times New Roman"/>
-          <w:sz w:val="24"/>
-          <w:szCs w:val="24"/>
-          <w:lang w:val="fr-FR"/>
-        </w:rPr>
-        <w:t> » joue le rôle d’intermédiaire  qui assure que les transactions passe en tou</w:t>
+        <w:t xml:space="preserve"> un réseau des ordinateurs autonomes, en créant  un system décentralisé de confiance hors contrôle de n’importe quel institution,  a son noyau la crypto monnaie est construit autour le principe d’un journal des transactions universel, difficile à frauder ,  public constamment vérifié par ces ordinateurs puissants, qui opèrent indépendamment l’un des autres, théoriquement ça veut dire qu’on n’a pas besoins des banques ou des systèmes intermédiaires pour leur faire confiance,  le réseau des journaux des transactions dans le cas de la crypto monnaie s’appelle « Blockchain » joue le rôle d’intermédiaire  qui assure que les transactions passe en tou</w:t>
       </w:r>
       <w:r>
         <w:rPr>
@@ -2224,7 +2197,7 @@
           <w:shd w:val="clear" w:color="auto" w:fill="FFFFFF"/>
           <w:lang w:val="fr-FR"/>
         </w:rPr>
-        <w:t xml:space="preserve"> en charge de leurs actifs et de leurs talents. Lancé au plus fort de la crise financière de 2008, </w:t>
+        <w:t xml:space="preserve"> en charge de leurs actifs et de leurs talents. Lancé au plus fort de la crise financière de 2008, Bitcoin offrait une alternative à un système, le système financier existant, qui s'effondrait et menaçait d'entraîner quelques milliards de personnes. En quelques années, tout un mouvement de contre-culture s'est formé autour des crypto-monnaies et a continué de tourner autour d'elles. Sans cette crise qui expose douloureusement les failles du système financier mondial, il est difficile de dire où en seraient les </w:t>
       </w:r>
       <w:proofErr w:type="spellStart"/>
       <w:r>
@@ -2236,7 +2209,7 @@
           <w:shd w:val="clear" w:color="auto" w:fill="FFFFFF"/>
           <w:lang w:val="fr-FR"/>
         </w:rPr>
-        <w:t>Bitcoin</w:t>
+        <w:t>bitcoins</w:t>
       </w:r>
       <w:proofErr w:type="spellEnd"/>
       <w:r>
@@ -2248,9 +2221,8 @@
           <w:shd w:val="clear" w:color="auto" w:fill="FFFFFF"/>
           <w:lang w:val="fr-FR"/>
         </w:rPr>
-        <w:t xml:space="preserve"> offrait une alternative à un système, le système financier existant, qui s'effondrait et menaçait d'entraîner quelques milliards de personnes. En quelques années, tout un mouvement de contre-culture s'est formé autour des crypto-monnaies et a continué de tourner autour d'elles. Sans cette crise qui expose douloureusement les failles du système financier mondial, il est difficile de dire où en seraient les </w:t>
-      </w:r>
-      <w:proofErr w:type="spellStart"/>
+        <w:t xml:space="preserve"> aujourd’hui. À mesure que la crise s’atténuera, l’impulsion po</w:t>
+      </w:r>
       <w:r>
         <w:rPr>
           <w:rFonts w:ascii="Times New Roman" w:hAnsi="Times New Roman" w:cs="Times New Roman"/>
@@ -2260,9 +2232,9 @@
           <w:shd w:val="clear" w:color="auto" w:fill="FFFFFF"/>
           <w:lang w:val="fr-FR"/>
         </w:rPr>
-        <w:t>bitcoins</w:t>
-      </w:r>
-      <w:proofErr w:type="spellEnd"/>
+        <w:t xml:space="preserve">ur adopter une monnaie </w:t>
+      </w:r>
+      <w:proofErr w:type="spellStart"/>
       <w:r>
         <w:rPr>
           <w:rFonts w:ascii="Times New Roman" w:hAnsi="Times New Roman" w:cs="Times New Roman"/>
@@ -2272,8 +2244,9 @@
           <w:shd w:val="clear" w:color="auto" w:fill="FFFFFF"/>
           <w:lang w:val="fr-FR"/>
         </w:rPr>
-        <w:t xml:space="preserve"> aujourd’hui. À mesure que la crise s’atténuera, l’impulsion po</w:t>
-      </w:r>
+        <w:t>electronique</w:t>
+      </w:r>
+      <w:proofErr w:type="spellEnd"/>
       <w:r>
         <w:rPr>
           <w:rFonts w:ascii="Times New Roman" w:hAnsi="Times New Roman" w:cs="Times New Roman"/>
@@ -2283,167 +2256,749 @@
           <w:shd w:val="clear" w:color="auto" w:fill="FFFFFF"/>
           <w:lang w:val="fr-FR"/>
         </w:rPr>
-        <w:t xml:space="preserve">ur adopter une monnaie </w:t>
+        <w:t xml:space="preserve"> s’effacera-t-elle avec elle? Si les citoyens ne font pas confiance à un gouvernement pour défendre leurs intérêts, ils ne font pas confiance à sa monnaie - ou, mieux encore, ils ne font pas confiance au système monétaire autour duquel leur économie est organisée. Donc, quand on leur donne une chance, ils vendront cette monnaie et la fuiront pour quelque chose qu’ils considèrent comme plus fiable, qu’il s’agisse du dollar américain, de l’or ou de toute autre valeur refuge. Lorsque ce dysfonctionnement est enraciné, de telles croyances sont auto-réalisatrices. La perte de valeur de sa monnaie épuise les ressources financières du gouvernement, ce qui laisse l’impression de l’argent comme le seul moyen de payer ses dettes et d’assurer sa survie politique.</w:t>
+      </w:r>
+    </w:p>
+    <w:p>
+      <w:pPr>
+        <w:rPr>
+          <w:color w:val="FF0000"/>
+        </w:rPr>
+      </w:pPr>
+      <w:r>
+        <w:rPr>
+          <w:color w:val="FF0000"/>
+        </w:rPr>
+        <w:t xml:space="preserve">the technology’s potential as a force for transparency and accountability goes far beyond money and payments, as it can strip out information-controlling middlemen from many other forms of human exchange—in elections, for example, where </w:t>
       </w:r>
       <w:proofErr w:type="spellStart"/>
       <w:r>
         <w:rPr>
+          <w:color w:val="FF0000"/>
+        </w:rPr>
+        <w:t>cryptocurrency</w:t>
+      </w:r>
+      <w:proofErr w:type="spellEnd"/>
+      <w:r>
+        <w:rPr>
+          <w:color w:val="FF0000"/>
+        </w:rPr>
+        <w:t xml:space="preserve"> enthusiasts see the capacity to end vote-rigging. At its core, this technology is a form of social organization that promises to shift the control of </w:t>
+      </w:r>
+      <w:r>
+        <w:rPr>
+          <w:color w:val="FF0000"/>
+        </w:rPr>
+        <w:lastRenderedPageBreak/>
+        <w:t xml:space="preserve">money and information away from the powerful elites and deliver it to the </w:t>
+      </w:r>
+      <w:proofErr w:type="gramStart"/>
+      <w:r>
+        <w:rPr>
+          <w:color w:val="FF0000"/>
+        </w:rPr>
+        <w:t>people</w:t>
+      </w:r>
+      <w:proofErr w:type="gramEnd"/>
+      <w:r>
+        <w:rPr>
+          <w:color w:val="FF0000"/>
+        </w:rPr>
+        <w:t xml:space="preserve"> to whom it belongs, putting them back in charge of their assets and talents.</w:t>
+      </w:r>
+    </w:p>
+    <w:p>
+      <w:pPr>
+        <w:rPr>
+          <w:color w:val="FF0000"/>
+        </w:rPr>
+      </w:pPr>
+      <w:proofErr w:type="gramStart"/>
+      <w:r>
+        <w:rPr>
+          <w:color w:val="FF0000"/>
+        </w:rPr>
+        <w:t>launched</w:t>
+      </w:r>
+      <w:proofErr w:type="gramEnd"/>
+      <w:r>
+        <w:rPr>
+          <w:color w:val="FF0000"/>
+        </w:rPr>
+        <w:t xml:space="preserve"> in the throes of the 2008 financial crisis, bitcoin offered an alternative to a system—the existing financial system—that was blowing itself up and threatening to take a few billion people down with it. Within a few years, an entire counterculture movement formed around </w:t>
+      </w:r>
+      <w:proofErr w:type="spellStart"/>
+      <w:r>
+        <w:rPr>
+          <w:color w:val="FF0000"/>
+        </w:rPr>
+        <w:t>cryptocurrencies</w:t>
+      </w:r>
+      <w:proofErr w:type="spellEnd"/>
+      <w:r>
+        <w:rPr>
+          <w:color w:val="FF0000"/>
+        </w:rPr>
+        <w:t>, and it has continued to revolve around them. Without that crisis painfully exposing the flaws of the world’s financial system, it’s hard to say where bitcoin would be today. As that crisis recedes, will the impetus to adopt a digital currency recede with it?</w:t>
+      </w:r>
+    </w:p>
+    <w:p>
+      <w:pPr>
+        <w:rPr>
+          <w:color w:val="FF0000"/>
+        </w:rPr>
+      </w:pPr>
+      <w:r>
+        <w:rPr>
+          <w:color w:val="FF0000"/>
+        </w:rPr>
+        <w:t>If citizens don’t trust a government to represent their interests, they won’t trust its currency—or better put, they won’t trust the monetary system around which their economy is organized. So when given a chance, they will sell that currency and flee it for something they regard as more trustworthy, whether it’s the U.S. dollar, gold, or some other safe haven. When this dysfunction is entrenched, such beliefs are self-fulfilling. The loss of value in its currency depletes the government’s financial resources, which leaves money-printing as the only means to pay its debts and ensure political survival.</w:t>
+      </w:r>
+    </w:p>
+    <w:p>
+      <w:pPr>
+        <w:rPr>
+          <w:color w:val="FF0000"/>
+        </w:rPr>
+      </w:pPr>
+    </w:p>
+    <w:p>
+      <w:pPr>
+        <w:pStyle w:val="Heading1"/>
+        <w:rPr>
+          <w:lang w:val="fr-FR"/>
+        </w:rPr>
+      </w:pPr>
+      <w:r>
+        <w:rPr>
+          <w:lang w:val="fr-FR"/>
+        </w:rPr>
+        <w:t>Chapitre 1: Le fonctionnement de Bitcoin</w:t>
+      </w:r>
+    </w:p>
+    <w:p>
+      <w:pPr>
+        <w:rPr>
+          <w:lang w:val="fr-FR"/>
+        </w:rPr>
+      </w:pPr>
+    </w:p>
+    <w:p>
+      <w:pPr>
+        <w:rPr>
+          <w:u w:val="single"/>
+          <w:lang w:val="fr-FR"/>
+        </w:rPr>
+      </w:pPr>
+      <w:r>
+        <w:rPr>
+          <w:lang w:val="fr-FR"/>
+        </w:rPr>
+        <w:t xml:space="preserve">Source: </w:t>
+      </w:r>
+      <w:hyperlink r:id="rId10" w:history="1">
+        <w:r>
+          <w:rPr>
+            <w:rStyle w:val="Hyperlink"/>
+            <w:lang w:val="fr-FR"/>
+          </w:rPr>
+          <w:t>https://www.investopedia.com/news/how-bitcoin-works/</w:t>
+        </w:r>
+      </w:hyperlink>
+    </w:p>
+    <w:p>
+      <w:pPr>
+        <w:rPr>
+          <w:u w:val="single"/>
+          <w:lang w:val="fr-FR"/>
+        </w:rPr>
+      </w:pPr>
+      <w:r>
+        <w:rPr>
+          <w:lang w:val="fr-FR"/>
+        </w:rPr>
+        <w:t>Source:</w:t>
+      </w:r>
+      <w:r>
+        <w:rPr>
+          <w:lang w:val="fr-FR"/>
+        </w:rPr>
+        <w:t xml:space="preserve"> </w:t>
+      </w:r>
+      <w:hyperlink r:id="rId11" w:history="1">
+        <w:r>
+          <w:rPr>
+            <w:rStyle w:val="Hyperlink"/>
+            <w:lang w:val="fr-FR"/>
+          </w:rPr>
+          <w:t>https://bitcoin.org/fr/comment-ca-marche</w:t>
+        </w:r>
+      </w:hyperlink>
+    </w:p>
+    <w:p>
+      <w:pPr>
+        <w:pStyle w:val="Heading2"/>
+        <w:rPr>
+          <w:lang w:val="fr-FR"/>
+        </w:rPr>
+      </w:pPr>
+      <w:r>
+        <w:rPr>
+          <w:lang w:val="fr-FR"/>
+        </w:rPr>
+        <w:t xml:space="preserve">1.1 </w:t>
+      </w:r>
+      <w:r>
+        <w:rPr>
+          <w:lang w:val="fr-FR"/>
+        </w:rPr>
+        <w:t>L</w:t>
+      </w:r>
+      <w:r>
+        <w:rPr>
+          <w:lang w:val="fr-FR"/>
+        </w:rPr>
+        <w:t>a philosophie des crypto-monnaies</w:t>
+      </w:r>
+    </w:p>
+    <w:p>
+      <w:pPr>
+        <w:rPr>
+          <w:lang w:val="fr-FR"/>
+        </w:rPr>
+      </w:pPr>
+    </w:p>
+    <w:p>
+      <w:pPr>
+        <w:rPr>
+          <w:rFonts w:ascii="Times New Roman" w:eastAsia="Times New Roman" w:hAnsi="Times New Roman" w:cs="Times New Roman"/>
+          <w:sz w:val="24"/>
+          <w:szCs w:val="24"/>
+          <w:lang w:val="fr-FR"/>
+        </w:rPr>
+      </w:pPr>
+      <w:r>
+        <w:rPr>
+          <w:rFonts w:ascii="Times New Roman" w:eastAsia="Times New Roman" w:hAnsi="Times New Roman" w:cs="Times New Roman"/>
+          <w:sz w:val="24"/>
+          <w:szCs w:val="24"/>
+          <w:lang w:val="fr-FR"/>
+        </w:rPr>
+        <w:t>Nous avons laissé entendre que l’un des grands avantages des crypto-monnaies est qu’elles sont décentralisées. Qu'est-ce que ça veut dire? Cela revient à utiliser un grand livre commun et entièrement public.</w:t>
+      </w:r>
+    </w:p>
+    <w:p>
+      <w:pPr>
+        <w:rPr>
+          <w:rFonts w:ascii="Times New Roman" w:eastAsia="Times New Roman" w:hAnsi="Times New Roman" w:cs="Times New Roman"/>
+          <w:sz w:val="24"/>
+          <w:szCs w:val="24"/>
+          <w:lang w:val="fr-FR"/>
+        </w:rPr>
+      </w:pPr>
+      <w:r>
+        <w:rPr>
+          <w:rFonts w:ascii="Times New Roman" w:eastAsia="Times New Roman" w:hAnsi="Times New Roman" w:cs="Times New Roman"/>
+          <w:sz w:val="24"/>
+          <w:szCs w:val="24"/>
+          <w:lang w:val="fr-FR"/>
+        </w:rPr>
+        <w:t>Jusqu'à présent, les systèmes monétaires reposaient sur la tenue centralisée des registres, que ce soit par les banques ou par des banques centrales exploitant des grands livres à l'échelle de la grande économie. Cela a apporté efficacité et sécurité aux communautés qui n’avaient aucun autre moyen de faire confiance aux comptes des autres pour savoir qui devait quoi à qui. Cependant, le problème a toujours été que ce modèle conférait trop de pouvoir et un profit excessif à ces archivistes centraux. Le défi consistait à trouver une solution de compromis: un système fiable et décentralisé permettant de garder l’ordre dans la société sans perdre l’efficacité et la sécurité offertes par la centralisation.</w:t>
+      </w:r>
+    </w:p>
+    <w:p>
+      <w:pPr>
+        <w:rPr>
+          <w:rFonts w:ascii="Times New Roman" w:eastAsia="Times New Roman" w:hAnsi="Times New Roman" w:cs="Times New Roman"/>
+          <w:sz w:val="24"/>
+          <w:szCs w:val="24"/>
+          <w:lang w:val="fr-FR"/>
+        </w:rPr>
+      </w:pPr>
+      <w:r>
+        <w:rPr>
+          <w:rFonts w:ascii="Times New Roman" w:eastAsia="Times New Roman" w:hAnsi="Times New Roman" w:cs="Times New Roman"/>
+          <w:sz w:val="24"/>
+          <w:szCs w:val="24"/>
+          <w:lang w:val="fr-FR"/>
+        </w:rPr>
+        <w:lastRenderedPageBreak/>
+        <w:t xml:space="preserve">Pour créer un système moins centralisé, vous deviez trouver un moyen d'attribuer la tâche de conservation d'archives </w:t>
+      </w:r>
+      <w:proofErr w:type="gramStart"/>
+      <w:r>
+        <w:rPr>
+          <w:rFonts w:ascii="Times New Roman" w:eastAsia="Times New Roman" w:hAnsi="Times New Roman" w:cs="Times New Roman"/>
+          <w:sz w:val="24"/>
+          <w:szCs w:val="24"/>
+          <w:lang w:val="fr-FR"/>
+        </w:rPr>
+        <w:t>partagée</w:t>
+      </w:r>
+      <w:proofErr w:type="gramEnd"/>
+      <w:r>
+        <w:rPr>
+          <w:rFonts w:ascii="Times New Roman" w:eastAsia="Times New Roman" w:hAnsi="Times New Roman" w:cs="Times New Roman"/>
+          <w:sz w:val="24"/>
+          <w:szCs w:val="24"/>
+          <w:lang w:val="fr-FR"/>
+        </w:rPr>
+        <w:t xml:space="preserve"> à un groupe d'individus ou d'institutions connectés par un réseau, et de les inciter à s'acquitter de ces tâches. Vous devez également vous assurer que leur grand livre commun est géré de manière à ce que personne ne puisse l’archiver et le falsifier et y introduire des erreurs que les autres ne remarqueraient pas.</w:t>
+      </w:r>
+    </w:p>
+    <w:p>
+      <w:pPr>
+        <w:shd w:val="clear" w:color="auto" w:fill="FFFFFF"/>
+        <w:tabs>
+          <w:tab w:val="left" w:pos="916"/>
+          <w:tab w:val="left" w:pos="1832"/>
+          <w:tab w:val="left" w:pos="2748"/>
+          <w:tab w:val="left" w:pos="3664"/>
+          <w:tab w:val="left" w:pos="4580"/>
+          <w:tab w:val="left" w:pos="5496"/>
+          <w:tab w:val="left" w:pos="6412"/>
+          <w:tab w:val="left" w:pos="7328"/>
+          <w:tab w:val="left" w:pos="8244"/>
+          <w:tab w:val="left" w:pos="9160"/>
+          <w:tab w:val="left" w:pos="10076"/>
+          <w:tab w:val="left" w:pos="10992"/>
+          <w:tab w:val="left" w:pos="11908"/>
+          <w:tab w:val="left" w:pos="12824"/>
+          <w:tab w:val="left" w:pos="13740"/>
+          <w:tab w:val="left" w:pos="14656"/>
+        </w:tabs>
+        <w:spacing w:after="0" w:line="240" w:lineRule="auto"/>
+        <w:rPr>
+          <w:rFonts w:ascii="Times New Roman" w:eastAsia="Times New Roman" w:hAnsi="Times New Roman" w:cs="Times New Roman"/>
+          <w:color w:val="212121"/>
+          <w:sz w:val="24"/>
+          <w:szCs w:val="24"/>
+          <w:lang w:val="fr-FR"/>
+        </w:rPr>
+      </w:pPr>
+      <w:r>
+        <w:rPr>
+          <w:rFonts w:ascii="Times New Roman" w:eastAsia="Times New Roman" w:hAnsi="Times New Roman" w:cs="Times New Roman"/>
+          <w:color w:val="212121"/>
+          <w:sz w:val="24"/>
+          <w:szCs w:val="24"/>
+          <w:lang w:val="fr-FR"/>
+        </w:rPr>
+        <w:t xml:space="preserve">Bitcoin est vraiment juste une liste. La personne A </w:t>
+      </w:r>
+      <w:proofErr w:type="spellStart"/>
+      <w:r>
+        <w:rPr>
+          <w:rFonts w:ascii="Times New Roman" w:eastAsia="Times New Roman" w:hAnsi="Times New Roman" w:cs="Times New Roman"/>
+          <w:color w:val="212121"/>
+          <w:sz w:val="24"/>
+          <w:szCs w:val="24"/>
+          <w:lang w:val="fr-FR"/>
+        </w:rPr>
+        <w:t>a</w:t>
+      </w:r>
+      <w:proofErr w:type="spellEnd"/>
+      <w:r>
+        <w:rPr>
+          <w:rFonts w:ascii="Times New Roman" w:eastAsia="Times New Roman" w:hAnsi="Times New Roman" w:cs="Times New Roman"/>
+          <w:color w:val="212121"/>
+          <w:sz w:val="24"/>
+          <w:szCs w:val="24"/>
+          <w:lang w:val="fr-FR"/>
+        </w:rPr>
+        <w:t xml:space="preserve"> envoyé X bitcoin à la personne B, qui a envoyé Y bitcoin à la personne C, etc. En faisant le total de ces transactions, tout le monde sait où se trouvent les utilisateurs individuels. Un autre nom pour une blockchain est un "grand livre distribué", qui souligne la différence essentielle entre cette technologie et un document Word bien conservé. La blockchain de Bitcoin est publique. Tout le monde peut le télécharger dans son intégralité ou accéder à un nombre quelconque de sites qui l'analysent. Vous pouvez voir, par exemple, que 15N3yGu3UFHeyUNdzQ5sS3aRFRzu5Ae7EZ a envoyé 0.01718427 bitcoin à 1JHG2qjdk5Khiq7X5xQrr1wfigepJEK3t le 14 août 2017, entre 11h10 et 11h20, mais il en conserve de nouveau. </w:t>
+      </w:r>
+      <w:proofErr w:type="gramStart"/>
+      <w:r>
+        <w:rPr>
+          <w:rFonts w:ascii="Times New Roman" w:eastAsia="Times New Roman" w:hAnsi="Times New Roman" w:cs="Times New Roman"/>
+          <w:color w:val="212121"/>
+          <w:sz w:val="24"/>
+          <w:szCs w:val="24"/>
+          <w:lang w:val="fr-FR"/>
+        </w:rPr>
+        <w:t>longues</w:t>
+      </w:r>
+      <w:proofErr w:type="gramEnd"/>
+      <w:r>
+        <w:rPr>
+          <w:rFonts w:ascii="Times New Roman" w:eastAsia="Times New Roman" w:hAnsi="Times New Roman" w:cs="Times New Roman"/>
+          <w:color w:val="212121"/>
+          <w:sz w:val="24"/>
+          <w:szCs w:val="24"/>
+          <w:lang w:val="fr-FR"/>
+        </w:rPr>
+        <w:t xml:space="preserve"> chaînes de chiffres et de lettres</w:t>
+      </w:r>
+      <w:r>
+        <w:rPr>
+          <w:rFonts w:ascii="Times New Roman" w:eastAsia="Times New Roman" w:hAnsi="Times New Roman" w:cs="Times New Roman"/>
+          <w:color w:val="212121"/>
+          <w:sz w:val="24"/>
+          <w:szCs w:val="24"/>
+          <w:lang w:val="fr-FR"/>
+        </w:rPr>
+        <w:t>.</w:t>
+      </w:r>
+      <w:bookmarkStart w:id="0" w:name="_GoBack"/>
+      <w:bookmarkEnd w:id="0"/>
+    </w:p>
+    <w:p>
+      <w:pPr>
+        <w:rPr>
+          <w:lang w:val="fr-FR"/>
+        </w:rPr>
+      </w:pPr>
+    </w:p>
+    <w:p>
+      <w:pPr>
+        <w:pStyle w:val="Heading2"/>
+        <w:rPr>
+          <w:lang w:val="fr-FR"/>
+        </w:rPr>
+      </w:pPr>
+      <w:r>
+        <w:rPr>
+          <w:lang w:val="fr-FR"/>
+        </w:rPr>
+        <w:t>1 .2</w:t>
+      </w:r>
+      <w:r>
+        <w:rPr>
+          <w:lang w:val="fr-FR"/>
+        </w:rPr>
+        <w:t xml:space="preserve"> le Blockchain</w:t>
+      </w:r>
+      <w:r>
+        <w:rPr>
+          <w:rStyle w:val="FootnoteReference"/>
+          <w:lang w:val="fr-FR"/>
+        </w:rPr>
+        <w:footnoteReference w:id="1"/>
+      </w:r>
+    </w:p>
+    <w:p>
+      <w:pPr>
+        <w:shd w:val="clear" w:color="auto" w:fill="FFFFFF"/>
+        <w:tabs>
+          <w:tab w:val="left" w:pos="916"/>
+          <w:tab w:val="left" w:pos="1832"/>
+          <w:tab w:val="left" w:pos="2748"/>
+          <w:tab w:val="left" w:pos="3664"/>
+          <w:tab w:val="left" w:pos="4580"/>
+          <w:tab w:val="left" w:pos="5496"/>
+          <w:tab w:val="left" w:pos="6412"/>
+          <w:tab w:val="left" w:pos="7328"/>
+          <w:tab w:val="left" w:pos="8244"/>
+          <w:tab w:val="left" w:pos="9160"/>
+          <w:tab w:val="left" w:pos="10076"/>
+          <w:tab w:val="left" w:pos="10992"/>
+          <w:tab w:val="left" w:pos="11908"/>
+          <w:tab w:val="left" w:pos="12824"/>
+          <w:tab w:val="left" w:pos="13740"/>
+          <w:tab w:val="left" w:pos="14656"/>
+        </w:tabs>
+        <w:spacing w:after="0" w:line="240" w:lineRule="auto"/>
+        <w:rPr>
+          <w:lang w:val="fr-FR"/>
+        </w:rPr>
+      </w:pPr>
+    </w:p>
+    <w:p>
+      <w:pPr>
+        <w:shd w:val="clear" w:color="auto" w:fill="FFFFFF"/>
+        <w:tabs>
+          <w:tab w:val="left" w:pos="916"/>
+          <w:tab w:val="left" w:pos="1832"/>
+          <w:tab w:val="left" w:pos="2748"/>
+          <w:tab w:val="left" w:pos="3664"/>
+          <w:tab w:val="left" w:pos="4580"/>
+          <w:tab w:val="left" w:pos="5496"/>
+          <w:tab w:val="left" w:pos="6412"/>
+          <w:tab w:val="left" w:pos="7328"/>
+          <w:tab w:val="left" w:pos="8244"/>
+          <w:tab w:val="left" w:pos="9160"/>
+          <w:tab w:val="left" w:pos="10076"/>
+          <w:tab w:val="left" w:pos="10992"/>
+          <w:tab w:val="left" w:pos="11908"/>
+          <w:tab w:val="left" w:pos="12824"/>
+          <w:tab w:val="left" w:pos="13740"/>
+          <w:tab w:val="left" w:pos="14656"/>
+        </w:tabs>
+        <w:spacing w:after="0" w:line="240" w:lineRule="auto"/>
+        <w:rPr>
+          <w:rFonts w:ascii="inherit" w:eastAsia="Times New Roman" w:hAnsi="inherit" w:cs="Courier New"/>
+          <w:color w:val="212121"/>
+          <w:sz w:val="24"/>
+          <w:szCs w:val="24"/>
+          <w:lang w:val="fr-FR"/>
+        </w:rPr>
+      </w:pPr>
+      <w:r>
+        <w:rPr>
+          <w:rFonts w:ascii="inherit" w:eastAsia="Times New Roman" w:hAnsi="inherit" w:cs="Courier New"/>
+          <w:color w:val="212121"/>
+          <w:sz w:val="24"/>
+          <w:szCs w:val="24"/>
+          <w:lang w:val="fr-FR"/>
+        </w:rPr>
+        <w:t>Bitcoin est un réseau qui fonctionne sur un protocole appelé blockchain</w:t>
+      </w:r>
+      <w:r>
+        <w:rPr>
+          <w:rFonts w:ascii="inherit" w:eastAsia="Times New Roman" w:hAnsi="inherit" w:cs="Courier New"/>
+          <w:color w:val="212121"/>
+          <w:sz w:val="24"/>
+          <w:szCs w:val="24"/>
+          <w:lang w:val="fr-FR"/>
+        </w:rPr>
+        <w:t xml:space="preserve">. </w:t>
+      </w:r>
+      <w:proofErr w:type="gramStart"/>
+      <w:r>
+        <w:rPr>
+          <w:rFonts w:ascii="inherit" w:eastAsia="Times New Roman" w:hAnsi="inherit" w:cs="Courier New"/>
+          <w:color w:val="212121"/>
+          <w:sz w:val="24"/>
+          <w:szCs w:val="24"/>
+          <w:lang w:val="fr-FR"/>
+        </w:rPr>
+        <w:t>et</w:t>
+      </w:r>
+      <w:proofErr w:type="gramEnd"/>
+      <w:r>
+        <w:rPr>
+          <w:rFonts w:ascii="inherit" w:eastAsia="Times New Roman" w:hAnsi="inherit" w:cs="Courier New"/>
+          <w:color w:val="212121"/>
+          <w:sz w:val="24"/>
+          <w:szCs w:val="24"/>
+          <w:lang w:val="fr-FR"/>
+        </w:rPr>
+        <w:t xml:space="preserve"> pendant un temps, Bitcoin et blockchain</w:t>
+      </w:r>
+      <w:r>
+        <w:rPr>
+          <w:rFonts w:ascii="inherit" w:eastAsia="Times New Roman" w:hAnsi="inherit" w:cs="Courier New"/>
+          <w:color w:val="212121"/>
+          <w:sz w:val="24"/>
+          <w:szCs w:val="24"/>
+          <w:lang w:val="fr-FR"/>
+        </w:rPr>
+        <w:t xml:space="preserve"> étaient quasiment synonymes. La blockchain a depuis été divorcée conceptuellement de sa première application et des milliers de </w:t>
+      </w:r>
+      <w:proofErr w:type="spellStart"/>
+      <w:r>
+        <w:rPr>
+          <w:rFonts w:ascii="inherit" w:eastAsia="Times New Roman" w:hAnsi="inherit" w:cs="Courier New"/>
+          <w:color w:val="212121"/>
+          <w:sz w:val="24"/>
+          <w:szCs w:val="24"/>
+          <w:lang w:val="fr-FR"/>
+        </w:rPr>
+        <w:t>blockchains</w:t>
+      </w:r>
+      <w:proofErr w:type="spellEnd"/>
+      <w:r>
+        <w:rPr>
+          <w:rFonts w:ascii="inherit" w:eastAsia="Times New Roman" w:hAnsi="inherit" w:cs="Courier New"/>
+          <w:color w:val="212121"/>
+          <w:sz w:val="24"/>
+          <w:szCs w:val="24"/>
+          <w:lang w:val="fr-FR"/>
+        </w:rPr>
+        <w:t xml:space="preserve"> ont été créés à l'aide de techniques cryptographiques similaires. Cette histoire peut rendre la nomenclature déroutante. "Blockchain" fait parfois référence à l'original, bitcoin blockchain; d'autres fois, il fait référence à la technologie de la blockchain en général, ou à toute autre blockchain spécifique, telle que celle qui alimente </w:t>
+      </w:r>
+      <w:proofErr w:type="spellStart"/>
+      <w:r>
+        <w:rPr>
+          <w:rFonts w:ascii="inherit" w:eastAsia="Times New Roman" w:hAnsi="inherit" w:cs="Courier New"/>
+          <w:color w:val="212121"/>
+          <w:sz w:val="24"/>
+          <w:szCs w:val="24"/>
+          <w:lang w:val="fr-FR"/>
+        </w:rPr>
+        <w:t>Ethereum</w:t>
+      </w:r>
+      <w:proofErr w:type="spellEnd"/>
+      <w:r>
+        <w:rPr>
+          <w:rFonts w:ascii="inherit" w:eastAsia="Times New Roman" w:hAnsi="inherit" w:cs="Courier New"/>
+          <w:color w:val="212121"/>
+          <w:sz w:val="24"/>
+          <w:szCs w:val="24"/>
+          <w:lang w:val="fr-FR"/>
+        </w:rPr>
+        <w:t>.</w:t>
+      </w:r>
+    </w:p>
+    <w:p>
+      <w:pPr>
+        <w:shd w:val="clear" w:color="auto" w:fill="FFFFFF"/>
+        <w:tabs>
+          <w:tab w:val="left" w:pos="916"/>
+          <w:tab w:val="left" w:pos="1832"/>
+          <w:tab w:val="left" w:pos="2748"/>
+          <w:tab w:val="left" w:pos="3664"/>
+          <w:tab w:val="left" w:pos="4580"/>
+          <w:tab w:val="left" w:pos="5496"/>
+          <w:tab w:val="left" w:pos="6412"/>
+          <w:tab w:val="left" w:pos="7328"/>
+          <w:tab w:val="left" w:pos="8244"/>
+          <w:tab w:val="left" w:pos="9160"/>
+          <w:tab w:val="left" w:pos="10076"/>
+          <w:tab w:val="left" w:pos="10992"/>
+          <w:tab w:val="left" w:pos="11908"/>
+          <w:tab w:val="left" w:pos="12824"/>
+          <w:tab w:val="left" w:pos="13740"/>
+          <w:tab w:val="left" w:pos="14656"/>
+        </w:tabs>
+        <w:spacing w:after="0" w:line="240" w:lineRule="auto"/>
+        <w:rPr>
+          <w:rFonts w:ascii="inherit" w:eastAsia="Times New Roman" w:hAnsi="inherit" w:cs="Courier New"/>
+          <w:color w:val="212121"/>
+          <w:sz w:val="24"/>
+          <w:szCs w:val="24"/>
+          <w:lang w:val="fr-FR"/>
+        </w:rPr>
+      </w:pPr>
+    </w:p>
+    <w:p>
+      <w:pPr>
+        <w:shd w:val="clear" w:color="auto" w:fill="FFFFFF"/>
+        <w:tabs>
+          <w:tab w:val="left" w:pos="916"/>
+          <w:tab w:val="left" w:pos="1832"/>
+          <w:tab w:val="left" w:pos="2748"/>
+          <w:tab w:val="left" w:pos="3664"/>
+          <w:tab w:val="left" w:pos="4580"/>
+          <w:tab w:val="left" w:pos="5496"/>
+          <w:tab w:val="left" w:pos="6412"/>
+          <w:tab w:val="left" w:pos="7328"/>
+          <w:tab w:val="left" w:pos="8244"/>
+          <w:tab w:val="left" w:pos="9160"/>
+          <w:tab w:val="left" w:pos="10076"/>
+          <w:tab w:val="left" w:pos="10992"/>
+          <w:tab w:val="left" w:pos="11908"/>
+          <w:tab w:val="left" w:pos="12824"/>
+          <w:tab w:val="left" w:pos="13740"/>
+          <w:tab w:val="left" w:pos="14656"/>
+        </w:tabs>
+        <w:spacing w:after="0" w:line="240" w:lineRule="auto"/>
+        <w:rPr>
+          <w:rFonts w:ascii="inherit" w:eastAsia="Times New Roman" w:hAnsi="inherit" w:cs="Courier New"/>
+          <w:color w:val="212121"/>
+          <w:sz w:val="24"/>
+          <w:szCs w:val="24"/>
+          <w:lang w:val="fr-FR"/>
+        </w:rPr>
+      </w:pPr>
+      <w:r>
+        <w:rPr>
+          <w:rFonts w:ascii="inherit" w:eastAsia="Times New Roman" w:hAnsi="inherit" w:cs="Courier New"/>
+          <w:color w:val="212121"/>
+          <w:sz w:val="24"/>
+          <w:szCs w:val="24"/>
+          <w:lang w:val="fr-FR"/>
+        </w:rPr>
+        <w:t>Les bases de la technologie blockchain sont heureusement simples. Toute chaîne de blocs donnée consiste en une chaîne unique de blocs d’informations discrets, classés par ordre chronologique. En principe, ces informations peuvent être n'importe quelle chaîne de 1 et de 0 - courriels, contrats, titres de propriété, certificats de mariage, transactions obligataires - et cette polyvalence a attiré l'attention des gouvernements et des entreprises privées. Dans le cas de Bitcoin, cependant, les informations sont principalement des transactions.</w:t>
+      </w:r>
+    </w:p>
+    <w:p>
+      <w:pPr>
+        <w:shd w:val="clear" w:color="auto" w:fill="FFFFFF"/>
+        <w:tabs>
+          <w:tab w:val="left" w:pos="916"/>
+          <w:tab w:val="left" w:pos="1832"/>
+          <w:tab w:val="left" w:pos="2748"/>
+          <w:tab w:val="left" w:pos="3664"/>
+          <w:tab w:val="left" w:pos="4580"/>
+          <w:tab w:val="left" w:pos="5496"/>
+          <w:tab w:val="left" w:pos="6412"/>
+          <w:tab w:val="left" w:pos="7328"/>
+          <w:tab w:val="left" w:pos="8244"/>
+          <w:tab w:val="left" w:pos="9160"/>
+          <w:tab w:val="left" w:pos="10076"/>
+          <w:tab w:val="left" w:pos="10992"/>
+          <w:tab w:val="left" w:pos="11908"/>
+          <w:tab w:val="left" w:pos="12824"/>
+          <w:tab w:val="left" w:pos="13740"/>
+          <w:tab w:val="left" w:pos="14656"/>
+        </w:tabs>
+        <w:spacing w:after="0" w:line="240" w:lineRule="auto"/>
+        <w:rPr>
+          <w:rFonts w:ascii="inherit" w:eastAsia="Times New Roman" w:hAnsi="inherit" w:cs="Courier New"/>
+          <w:color w:val="212121"/>
+          <w:sz w:val="24"/>
+          <w:szCs w:val="24"/>
+          <w:lang w:val="fr-FR"/>
+        </w:rPr>
+      </w:pPr>
+    </w:p>
+    <w:p>
+      <w:pPr>
+        <w:rPr>
           <w:rFonts w:ascii="Times New Roman" w:hAnsi="Times New Roman" w:cs="Times New Roman"/>
-          <w:color w:val="212121"/>
-          <w:sz w:val="24"/>
-          <w:szCs w:val="24"/>
-          <w:shd w:val="clear" w:color="auto" w:fill="FFFFFF"/>
-          <w:lang w:val="fr-FR"/>
-        </w:rPr>
-        <w:t>electronique</w:t>
-      </w:r>
-      <w:proofErr w:type="spellEnd"/>
-      <w:r>
-        <w:rPr>
-          <w:rFonts w:ascii="Times New Roman" w:hAnsi="Times New Roman" w:cs="Times New Roman"/>
-          <w:color w:val="212121"/>
-          <w:sz w:val="24"/>
-          <w:szCs w:val="24"/>
-          <w:shd w:val="clear" w:color="auto" w:fill="FFFFFF"/>
-          <w:lang w:val="fr-FR"/>
-        </w:rPr>
-        <w:t xml:space="preserve"> s’effacera-t-elle avec elle? Si les citoyens ne font pas confiance à un gouvernement pour défendre leurs intérêts, ils ne font pas confiance à sa monnaie - ou, mieux encore, ils ne font pas confiance au système monétaire autour duquel leur économie est organisée. Donc, quand on leur donne une chance, ils vendront cette monnaie et la fuiront pour quelque chose qu’ils considèrent comme plus fiable, qu’il s’agisse du dollar américain, de l’or ou de toute autre valeur refuge. Lorsque ce dysfonctionnement est enraciné, de telles croyances sont auto-réalisatrices. La perte de valeur de sa monnaie épuise les ressources financières du gouvernement, ce qui laisse l’impression de l’argent comme le seul moyen de payer ses dettes et d’assurer sa survie politique.</w:t>
-      </w:r>
-    </w:p>
-    <w:p>
-      <w:pPr>
-        <w:rPr>
-          <w:color w:val="FF0000"/>
-        </w:rPr>
-      </w:pPr>
-      <w:r>
-        <w:rPr>
-          <w:color w:val="FF0000"/>
-        </w:rPr>
-        <w:t xml:space="preserve">the technology’s potential as a force for transparency and accountability goes far beyond money and payments, as it can strip out information-controlling middlemen from many other forms of human exchange—in elections, for example, where </w:t>
-      </w:r>
-      <w:proofErr w:type="spellStart"/>
-      <w:r>
-        <w:rPr>
-          <w:color w:val="FF0000"/>
-        </w:rPr>
-        <w:t>cryptocurrency</w:t>
-      </w:r>
-      <w:proofErr w:type="spellEnd"/>
-      <w:r>
-        <w:rPr>
-          <w:color w:val="FF0000"/>
-        </w:rPr>
-        <w:t xml:space="preserve"> enthusiasts see the capacity to end vote-rigging. At its core, this technology is a form of social organization that promises to shift the control of money and information away from the powerful elites and deliver it to the </w:t>
-      </w:r>
-      <w:proofErr w:type="gramStart"/>
-      <w:r>
-        <w:rPr>
-          <w:color w:val="FF0000"/>
-        </w:rPr>
-        <w:t>people</w:t>
-      </w:r>
-      <w:proofErr w:type="gramEnd"/>
-      <w:r>
-        <w:rPr>
-          <w:color w:val="FF0000"/>
-        </w:rPr>
-        <w:t xml:space="preserve"> to whom it belongs, putting them back in charge of their assets and talents.</w:t>
-      </w:r>
-    </w:p>
-    <w:p>
-      <w:pPr>
-        <w:rPr>
-          <w:color w:val="FF0000"/>
-        </w:rPr>
-      </w:pPr>
-      <w:proofErr w:type="gramStart"/>
-      <w:r>
-        <w:rPr>
-          <w:color w:val="FF0000"/>
-        </w:rPr>
-        <w:lastRenderedPageBreak/>
-        <w:t>launched</w:t>
-      </w:r>
-      <w:proofErr w:type="gramEnd"/>
-      <w:r>
-        <w:rPr>
-          <w:color w:val="FF0000"/>
-        </w:rPr>
-        <w:t xml:space="preserve"> in the throes of the 2008 financial crisis, </w:t>
-      </w:r>
-      <w:proofErr w:type="spellStart"/>
-      <w:r>
-        <w:rPr>
-          <w:color w:val="FF0000"/>
-        </w:rPr>
-        <w:t>bitcoin</w:t>
-      </w:r>
-      <w:proofErr w:type="spellEnd"/>
-      <w:r>
-        <w:rPr>
-          <w:color w:val="FF0000"/>
-        </w:rPr>
-        <w:t xml:space="preserve"> offered an alternative to a system—the existing financial system—that was blowing itself up and threatening to take a few billion people down with it. Within a few years, an entire counterculture movement formed around </w:t>
-      </w:r>
-      <w:proofErr w:type="spellStart"/>
-      <w:r>
-        <w:rPr>
-          <w:color w:val="FF0000"/>
-        </w:rPr>
-        <w:t>cryptocurrencies</w:t>
-      </w:r>
-      <w:proofErr w:type="spellEnd"/>
-      <w:r>
-        <w:rPr>
-          <w:color w:val="FF0000"/>
-        </w:rPr>
-        <w:t xml:space="preserve">, and it has continued to revolve around them. Without that crisis painfully exposing the flaws of the world’s financial system, it’s hard to say where </w:t>
-      </w:r>
-      <w:proofErr w:type="spellStart"/>
-      <w:r>
-        <w:rPr>
-          <w:color w:val="FF0000"/>
-        </w:rPr>
-        <w:t>bitcoin</w:t>
-      </w:r>
-      <w:proofErr w:type="spellEnd"/>
-      <w:r>
-        <w:rPr>
-          <w:color w:val="FF0000"/>
-        </w:rPr>
-        <w:t xml:space="preserve"> would be today. As that crisis recedes, will the impetus to adopt a digital currency recede with it?</w:t>
-      </w:r>
-    </w:p>
-    <w:p>
-      <w:pPr>
-        <w:rPr>
-          <w:rFonts w:ascii="Times New Roman" w:hAnsi="Times New Roman" w:cs="Times New Roman"/>
-          <w:color w:val="FF0000"/>
-          <w:sz w:val="24"/>
-          <w:szCs w:val="24"/>
-        </w:rPr>
-      </w:pPr>
-      <w:r>
-        <w:rPr>
-          <w:color w:val="FF0000"/>
-        </w:rPr>
-        <w:t>If citizens don’t trust a government to represent their interests, they won’t trust its currency—or better put, they won’t trust the monetary system around which their economy is organized. So when given a chance, they will sell that currency and flee it for something they regard as more trustworthy, whether it’s the U.S. dollar, gold, or some other safe haven. When this dysfunction is entrenched, such beliefs are self-fulfilling. The loss of value in its currency depletes the government’s financial resources, which leaves money-printing as the only means to pay its debts and ensure political survival.</w:t>
-      </w:r>
+          <w:sz w:val="24"/>
+          <w:szCs w:val="24"/>
+          <w:lang w:val="fr-FR"/>
+        </w:rPr>
+      </w:pPr>
+    </w:p>
+    <w:p>
+      <w:pPr>
+        <w:rPr>
+          <w:lang w:val="fr-FR"/>
+        </w:rPr>
+      </w:pPr>
+    </w:p>
+    <w:p>
+      <w:pPr>
+        <w:pStyle w:val="NoSpacing"/>
+        <w:rPr>
+          <w:lang w:val="fr-FR"/>
+        </w:rPr>
+      </w:pPr>
+    </w:p>
+    <w:p>
+      <w:pPr>
+        <w:pStyle w:val="NoSpacing"/>
+        <w:rPr>
+          <w:lang w:val="fr-FR"/>
+        </w:rPr>
+      </w:pPr>
     </w:p>
     <w:p>
       <w:pPr>
         <w:pStyle w:val="tx"/>
-      </w:pPr>
-    </w:p>
-    <w:p/>
+        <w:rPr>
+          <w:lang w:val="fr-FR"/>
+        </w:rPr>
+      </w:pPr>
+    </w:p>
+    <w:p>
+      <w:pPr>
+        <w:rPr>
+          <w:lang w:val="fr-FR"/>
+        </w:rPr>
+      </w:pPr>
+    </w:p>
     <w:p>
       <w:pPr>
         <w:pStyle w:val="NoSpacing"/>
-      </w:pPr>
-    </w:p>
-    <w:p/>
+        <w:rPr>
+          <w:lang w:val="fr-FR"/>
+        </w:rPr>
+      </w:pPr>
+    </w:p>
+    <w:p>
+      <w:pPr>
+        <w:rPr>
+          <w:lang w:val="fr-FR"/>
+        </w:rPr>
+      </w:pPr>
+    </w:p>
     <w:sectPr>
+      <w:footerReference w:type="default" r:id="rId12"/>
       <w:pgSz w:w="12240" w:h="15840"/>
       <w:pgMar w:top="1440" w:right="1440" w:bottom="1440" w:left="1440" w:header="720" w:footer="720" w:gutter="0"/>
       <w:cols w:space="720"/>
@@ -2451,6 +3006,149 @@
     </w:sectPr>
   </w:body>
 </w:document>
+</file>
+
+<file path=word/endnotes.xml><?xml version="1.0" encoding="utf-8"?>
+<w:endnotes xmlns:wpc="http://schemas.microsoft.com/office/word/2010/wordprocessingCanvas" xmlns:mc="http://schemas.openxmlformats.org/markup-compatibility/2006" xmlns:o="urn:schemas-microsoft-com:office:office" xmlns:r="http://schemas.openxmlformats.org/officeDocument/2006/relationships" xmlns:m="http://schemas.openxmlformats.org/officeDocument/2006/math" xmlns:v="urn:schemas-microsoft-com:vml" xmlns:wp14="http://schemas.microsoft.com/office/word/2010/wordprocessingDrawing" xmlns:wp="http://schemas.openxmlformats.org/drawingml/2006/wordprocessingDrawing" xmlns:w10="urn:schemas-microsoft-com:office:word" xmlns:w="http://schemas.openxmlformats.org/wordprocessingml/2006/main" xmlns:w14="http://schemas.microsoft.com/office/word/2010/wordml" xmlns:wpg="http://schemas.microsoft.com/office/word/2010/wordprocessingGroup" xmlns:wpi="http://schemas.microsoft.com/office/word/2010/wordprocessingInk" xmlns:wne="http://schemas.microsoft.com/office/word/2006/wordml" xmlns:wps="http://schemas.microsoft.com/office/word/2010/wordprocessingShape" mc:Ignorable="w14 wp14">
+  <w:endnote w:type="separator" w:id="-1">
+    <w:p>
+      <w:pPr>
+        <w:spacing w:after="0" w:line="240" w:lineRule="auto"/>
+      </w:pPr>
+      <w:r>
+        <w:separator/>
+      </w:r>
+    </w:p>
+  </w:endnote>
+  <w:endnote w:type="continuationSeparator" w:id="0">
+    <w:p>
+      <w:pPr>
+        <w:spacing w:after="0" w:line="240" w:lineRule="auto"/>
+      </w:pPr>
+      <w:r>
+        <w:continuationSeparator/>
+      </w:r>
+    </w:p>
+  </w:endnote>
+</w:endnotes>
+</file>
+
+<file path=word/footer1.xml><?xml version="1.0" encoding="utf-8"?>
+<w:ftr xmlns:wpc="http://schemas.microsoft.com/office/word/2010/wordprocessingCanvas" xmlns:mc="http://schemas.openxmlformats.org/markup-compatibility/2006" xmlns:o="urn:schemas-microsoft-com:office:office" xmlns:r="http://schemas.openxmlformats.org/officeDocument/2006/relationships" xmlns:m="http://schemas.openxmlformats.org/officeDocument/2006/math" xmlns:v="urn:schemas-microsoft-com:vml" xmlns:wp14="http://schemas.microsoft.com/office/word/2010/wordprocessingDrawing" xmlns:wp="http://schemas.openxmlformats.org/drawingml/2006/wordprocessingDrawing" xmlns:w10="urn:schemas-microsoft-com:office:word" xmlns:w="http://schemas.openxmlformats.org/wordprocessingml/2006/main" xmlns:w14="http://schemas.microsoft.com/office/word/2010/wordml" xmlns:wpg="http://schemas.microsoft.com/office/word/2010/wordprocessingGroup" xmlns:wpi="http://schemas.microsoft.com/office/word/2010/wordprocessingInk" xmlns:wne="http://schemas.microsoft.com/office/word/2006/wordml" xmlns:wps="http://schemas.microsoft.com/office/word/2010/wordprocessingShape" mc:Ignorable="w14 wp14">
+  <w:p>
+    <w:pPr>
+      <w:pStyle w:val="Footer"/>
+    </w:pPr>
+  </w:p>
+</w:ftr>
+</file>
+
+<file path=word/footnotes.xml><?xml version="1.0" encoding="utf-8"?>
+<w:footnotes xmlns:wpc="http://schemas.microsoft.com/office/word/2010/wordprocessingCanvas" xmlns:mc="http://schemas.openxmlformats.org/markup-compatibility/2006" xmlns:o="urn:schemas-microsoft-com:office:office" xmlns:r="http://schemas.openxmlformats.org/officeDocument/2006/relationships" xmlns:m="http://schemas.openxmlformats.org/officeDocument/2006/math" xmlns:v="urn:schemas-microsoft-com:vml" xmlns:wp14="http://schemas.microsoft.com/office/word/2010/wordprocessingDrawing" xmlns:wp="http://schemas.openxmlformats.org/drawingml/2006/wordprocessingDrawing" xmlns:w10="urn:schemas-microsoft-com:office:word" xmlns:w="http://schemas.openxmlformats.org/wordprocessingml/2006/main" xmlns:w14="http://schemas.microsoft.com/office/word/2010/wordml" xmlns:wpg="http://schemas.microsoft.com/office/word/2010/wordprocessingGroup" xmlns:wpi="http://schemas.microsoft.com/office/word/2010/wordprocessingInk" xmlns:wne="http://schemas.microsoft.com/office/word/2006/wordml" xmlns:wps="http://schemas.microsoft.com/office/word/2010/wordprocessingShape" mc:Ignorable="w14 wp14">
+  <w:footnote w:type="separator" w:id="-1">
+    <w:p>
+      <w:pPr>
+        <w:spacing w:after="0" w:line="240" w:lineRule="auto"/>
+      </w:pPr>
+      <w:r>
+        <w:separator/>
+      </w:r>
+    </w:p>
+  </w:footnote>
+  <w:footnote w:type="continuationSeparator" w:id="0">
+    <w:p>
+      <w:pPr>
+        <w:spacing w:after="0" w:line="240" w:lineRule="auto"/>
+      </w:pPr>
+      <w:r>
+        <w:continuationSeparator/>
+      </w:r>
+    </w:p>
+  </w:footnote>
+  <w:footnote w:id="1">
+    <w:p>
+      <w:pPr>
+        <w:pStyle w:val="FootnoteText"/>
+        <w:rPr>
+          <w:lang w:val="fr-FR"/>
+        </w:rPr>
+      </w:pPr>
+      <w:r>
+        <w:rPr>
+          <w:rStyle w:val="FootnoteReference"/>
+        </w:rPr>
+        <w:footnoteRef/>
+      </w:r>
+      <w:r>
+        <w:rPr>
+          <w:lang w:val="fr-FR"/>
+        </w:rPr>
+        <w:t xml:space="preserve"> Blockchain: </w:t>
+      </w:r>
+      <w:r>
+        <w:rPr>
+          <w:rFonts w:cstheme="minorHAnsi"/>
+          <w:color w:val="13161F"/>
+          <w:shd w:val="clear" w:color="auto" w:fill="FFFFFF"/>
+          <w:lang w:val="fr-FR"/>
+        </w:rPr>
+        <w:t>un </w:t>
+      </w:r>
+      <w:r>
+        <w:rPr>
+          <w:rFonts w:cstheme="minorHAnsi"/>
+          <w:b/>
+          <w:bCs/>
+          <w:color w:val="13161F"/>
+          <w:shd w:val="clear" w:color="auto" w:fill="FFFFFF"/>
+          <w:lang w:val="fr-FR"/>
+        </w:rPr>
+        <w:t>grand livre comptable partagé et public</w:t>
+      </w:r>
+      <w:r>
+        <w:rPr>
+          <w:rFonts w:cstheme="minorHAnsi"/>
+          <w:color w:val="13161F"/>
+          <w:shd w:val="clear" w:color="auto" w:fill="FFFFFF"/>
+          <w:lang w:val="fr-FR"/>
+        </w:rPr>
+        <w:t xml:space="preserve"> sur lequel repose le réseau Bitcoin en entier. Toutes les transactions confirmées sont incluses dans la chaine de blocs. De cette façon, les portefeuilles Bitcoin peuvent calculer leurs soldes et il est possible de vérifier que les nouvelles transactions dépensent des </w:t>
+      </w:r>
+      <w:proofErr w:type="spellStart"/>
+      <w:r>
+        <w:rPr>
+          <w:rFonts w:cstheme="minorHAnsi"/>
+          <w:color w:val="13161F"/>
+          <w:shd w:val="clear" w:color="auto" w:fill="FFFFFF"/>
+          <w:lang w:val="fr-FR"/>
+        </w:rPr>
+        <w:t>bitcoins</w:t>
+      </w:r>
+      <w:proofErr w:type="spellEnd"/>
+      <w:r>
+        <w:rPr>
+          <w:rFonts w:cstheme="minorHAnsi"/>
+          <w:color w:val="13161F"/>
+          <w:shd w:val="clear" w:color="auto" w:fill="FFFFFF"/>
+          <w:lang w:val="fr-FR"/>
+        </w:rPr>
+        <w:t xml:space="preserve"> appartenant effectivement à l'émetteur du paiement. L'intégrité et l'ordre chronologique de la chaine de blocs sont assurés par des moyens </w:t>
+      </w:r>
+      <w:hyperlink r:id="rId1" w:anchor="cryptographie" w:history="1">
+        <w:r>
+          <w:rPr>
+            <w:rStyle w:val="Hyperlink"/>
+            <w:rFonts w:cstheme="minorHAnsi"/>
+            <w:color w:val="3490E6"/>
+            <w:shd w:val="clear" w:color="auto" w:fill="FFFFFF"/>
+            <w:lang w:val="fr-FR"/>
+          </w:rPr>
+          <w:t>cryptographiques</w:t>
+        </w:r>
+      </w:hyperlink>
+    </w:p>
+  </w:footnote>
+</w:footnotes>
 </file>
 
 <file path=word/numbering.xml><?xml version="1.0" encoding="utf-8"?>
@@ -3088,7 +3786,6 @@
   <w:style w:type="character" w:default="1" w:styleId="DefaultParagraphFont">
     <w:name w:val="Default Paragraph Font"/>
     <w:uiPriority w:val="1"/>
-    <w:semiHidden/>
     <w:unhideWhenUsed/>
   </w:style>
   <w:style w:type="table" w:default="1" w:styleId="TableNormal">
@@ -3283,6 +3980,102 @@
       <w:rFonts w:ascii="Courier New" w:eastAsia="Times New Roman" w:hAnsi="Courier New" w:cs="Courier New"/>
       <w:sz w:val="20"/>
       <w:szCs w:val="20"/>
+    </w:rPr>
+  </w:style>
+  <w:style w:type="paragraph" w:customStyle="1" w:styleId="sb1">
+    <w:name w:val="sb1"/>
+    <w:basedOn w:val="Normal"/>
+    <w:rsid w:val="003321FC"/>
+    <w:pPr>
+      <w:spacing w:before="100" w:beforeAutospacing="1" w:after="100" w:afterAutospacing="1" w:line="240" w:lineRule="auto"/>
+    </w:pPr>
+    <w:rPr>
+      <w:rFonts w:ascii="Times New Roman" w:eastAsia="Times New Roman" w:hAnsi="Times New Roman" w:cs="Times New Roman"/>
+      <w:sz w:val="24"/>
+      <w:szCs w:val="24"/>
+    </w:rPr>
+  </w:style>
+  <w:style w:type="paragraph" w:styleId="Header">
+    <w:name w:val="header"/>
+    <w:basedOn w:val="Normal"/>
+    <w:link w:val="HeaderChar"/>
+    <w:uiPriority w:val="99"/>
+    <w:unhideWhenUsed/>
+    <w:rsid w:val="003321FC"/>
+    <w:pPr>
+      <w:tabs>
+        <w:tab w:val="center" w:pos="4680"/>
+        <w:tab w:val="right" w:pos="9360"/>
+      </w:tabs>
+      <w:spacing w:after="0" w:line="240" w:lineRule="auto"/>
+    </w:pPr>
+  </w:style>
+  <w:style w:type="character" w:customStyle="1" w:styleId="HeaderChar">
+    <w:name w:val="Header Char"/>
+    <w:basedOn w:val="DefaultParagraphFont"/>
+    <w:link w:val="Header"/>
+    <w:uiPriority w:val="99"/>
+    <w:rsid w:val="003321FC"/>
+  </w:style>
+  <w:style w:type="paragraph" w:styleId="Footer">
+    <w:name w:val="footer"/>
+    <w:basedOn w:val="Normal"/>
+    <w:link w:val="FooterChar"/>
+    <w:uiPriority w:val="99"/>
+    <w:unhideWhenUsed/>
+    <w:rsid w:val="003321FC"/>
+    <w:pPr>
+      <w:tabs>
+        <w:tab w:val="center" w:pos="4680"/>
+        <w:tab w:val="right" w:pos="9360"/>
+      </w:tabs>
+      <w:spacing w:after="0" w:line="240" w:lineRule="auto"/>
+    </w:pPr>
+  </w:style>
+  <w:style w:type="character" w:customStyle="1" w:styleId="FooterChar">
+    <w:name w:val="Footer Char"/>
+    <w:basedOn w:val="DefaultParagraphFont"/>
+    <w:link w:val="Footer"/>
+    <w:uiPriority w:val="99"/>
+    <w:rsid w:val="003321FC"/>
+  </w:style>
+  <w:style w:type="paragraph" w:styleId="FootnoteText">
+    <w:name w:val="footnote text"/>
+    <w:basedOn w:val="Normal"/>
+    <w:link w:val="FootnoteTextChar"/>
+    <w:uiPriority w:val="99"/>
+    <w:semiHidden/>
+    <w:unhideWhenUsed/>
+    <w:rsid w:val="00FE55C0"/>
+    <w:pPr>
+      <w:spacing w:after="0" w:line="240" w:lineRule="auto"/>
+    </w:pPr>
+    <w:rPr>
+      <w:sz w:val="20"/>
+      <w:szCs w:val="20"/>
+    </w:rPr>
+  </w:style>
+  <w:style w:type="character" w:customStyle="1" w:styleId="FootnoteTextChar">
+    <w:name w:val="Footnote Text Char"/>
+    <w:basedOn w:val="DefaultParagraphFont"/>
+    <w:link w:val="FootnoteText"/>
+    <w:uiPriority w:val="99"/>
+    <w:semiHidden/>
+    <w:rsid w:val="00FE55C0"/>
+    <w:rPr>
+      <w:sz w:val="20"/>
+      <w:szCs w:val="20"/>
+    </w:rPr>
+  </w:style>
+  <w:style w:type="character" w:styleId="FootnoteReference">
+    <w:name w:val="footnote reference"/>
+    <w:basedOn w:val="DefaultParagraphFont"/>
+    <w:uiPriority w:val="99"/>
+    <w:semiHidden/>
+    <w:unhideWhenUsed/>
+    <w:rsid w:val="00FE55C0"/>
+    <w:rPr>
+      <w:vertAlign w:val="superscript"/>
     </w:rPr>
   </w:style>
 </w:styles>
@@ -3498,7 +4291,6 @@
   <w:style w:type="character" w:default="1" w:styleId="DefaultParagraphFont">
     <w:name w:val="Default Paragraph Font"/>
     <w:uiPriority w:val="1"/>
-    <w:semiHidden/>
     <w:unhideWhenUsed/>
   </w:style>
   <w:style w:type="table" w:default="1" w:styleId="TableNormal">
@@ -3693,6 +4485,102 @@
       <w:rFonts w:ascii="Courier New" w:eastAsia="Times New Roman" w:hAnsi="Courier New" w:cs="Courier New"/>
       <w:sz w:val="20"/>
       <w:szCs w:val="20"/>
+    </w:rPr>
+  </w:style>
+  <w:style w:type="paragraph" w:customStyle="1" w:styleId="sb1">
+    <w:name w:val="sb1"/>
+    <w:basedOn w:val="Normal"/>
+    <w:rsid w:val="003321FC"/>
+    <w:pPr>
+      <w:spacing w:before="100" w:beforeAutospacing="1" w:after="100" w:afterAutospacing="1" w:line="240" w:lineRule="auto"/>
+    </w:pPr>
+    <w:rPr>
+      <w:rFonts w:ascii="Times New Roman" w:eastAsia="Times New Roman" w:hAnsi="Times New Roman" w:cs="Times New Roman"/>
+      <w:sz w:val="24"/>
+      <w:szCs w:val="24"/>
+    </w:rPr>
+  </w:style>
+  <w:style w:type="paragraph" w:styleId="Header">
+    <w:name w:val="header"/>
+    <w:basedOn w:val="Normal"/>
+    <w:link w:val="HeaderChar"/>
+    <w:uiPriority w:val="99"/>
+    <w:unhideWhenUsed/>
+    <w:rsid w:val="003321FC"/>
+    <w:pPr>
+      <w:tabs>
+        <w:tab w:val="center" w:pos="4680"/>
+        <w:tab w:val="right" w:pos="9360"/>
+      </w:tabs>
+      <w:spacing w:after="0" w:line="240" w:lineRule="auto"/>
+    </w:pPr>
+  </w:style>
+  <w:style w:type="character" w:customStyle="1" w:styleId="HeaderChar">
+    <w:name w:val="Header Char"/>
+    <w:basedOn w:val="DefaultParagraphFont"/>
+    <w:link w:val="Header"/>
+    <w:uiPriority w:val="99"/>
+    <w:rsid w:val="003321FC"/>
+  </w:style>
+  <w:style w:type="paragraph" w:styleId="Footer">
+    <w:name w:val="footer"/>
+    <w:basedOn w:val="Normal"/>
+    <w:link w:val="FooterChar"/>
+    <w:uiPriority w:val="99"/>
+    <w:unhideWhenUsed/>
+    <w:rsid w:val="003321FC"/>
+    <w:pPr>
+      <w:tabs>
+        <w:tab w:val="center" w:pos="4680"/>
+        <w:tab w:val="right" w:pos="9360"/>
+      </w:tabs>
+      <w:spacing w:after="0" w:line="240" w:lineRule="auto"/>
+    </w:pPr>
+  </w:style>
+  <w:style w:type="character" w:customStyle="1" w:styleId="FooterChar">
+    <w:name w:val="Footer Char"/>
+    <w:basedOn w:val="DefaultParagraphFont"/>
+    <w:link w:val="Footer"/>
+    <w:uiPriority w:val="99"/>
+    <w:rsid w:val="003321FC"/>
+  </w:style>
+  <w:style w:type="paragraph" w:styleId="FootnoteText">
+    <w:name w:val="footnote text"/>
+    <w:basedOn w:val="Normal"/>
+    <w:link w:val="FootnoteTextChar"/>
+    <w:uiPriority w:val="99"/>
+    <w:semiHidden/>
+    <w:unhideWhenUsed/>
+    <w:rsid w:val="00FE55C0"/>
+    <w:pPr>
+      <w:spacing w:after="0" w:line="240" w:lineRule="auto"/>
+    </w:pPr>
+    <w:rPr>
+      <w:sz w:val="20"/>
+      <w:szCs w:val="20"/>
+    </w:rPr>
+  </w:style>
+  <w:style w:type="character" w:customStyle="1" w:styleId="FootnoteTextChar">
+    <w:name w:val="Footnote Text Char"/>
+    <w:basedOn w:val="DefaultParagraphFont"/>
+    <w:link w:val="FootnoteText"/>
+    <w:uiPriority w:val="99"/>
+    <w:semiHidden/>
+    <w:rsid w:val="00FE55C0"/>
+    <w:rPr>
+      <w:sz w:val="20"/>
+      <w:szCs w:val="20"/>
+    </w:rPr>
+  </w:style>
+  <w:style w:type="character" w:styleId="FootnoteReference">
+    <w:name w:val="footnote reference"/>
+    <w:basedOn w:val="DefaultParagraphFont"/>
+    <w:uiPriority w:val="99"/>
+    <w:semiHidden/>
+    <w:unhideWhenUsed/>
+    <w:rsid w:val="00FE55C0"/>
+    <w:rPr>
+      <w:vertAlign w:val="superscript"/>
     </w:rPr>
   </w:style>
 </w:styles>
@@ -3988,7 +4876,7 @@
 </file>
 
 <file path=customXml/itemProps1.xml><?xml version="1.0" encoding="utf-8"?>
-<ds:datastoreItem xmlns:ds="http://schemas.openxmlformats.org/officeDocument/2006/customXml" ds:itemID="{3CDBE3AE-A382-4CF9-84D2-0DA04D82C95D}">
+<ds:datastoreItem xmlns:ds="http://schemas.openxmlformats.org/officeDocument/2006/customXml" ds:itemID="{07DB2211-F46B-4FE4-A87C-2B51EEEC75BB}">
   <ds:schemaRefs>
     <ds:schemaRef ds:uri="http://schemas.openxmlformats.org/officeDocument/2006/bibliography"/>
   </ds:schemaRefs>

</xml_diff>

<commit_message>
created and app for making hash function just click on the html
</commit_message>
<xml_diff>
--- a/moods.docx
+++ b/moods.docx
@@ -56,15 +56,32 @@
         </w:rPr>
         <w:t xml:space="preserve"> Source : </w:t>
       </w:r>
-      <w:hyperlink r:id="rId9" w:history="1">
-        <w:r>
-          <w:rPr>
-            <w:rStyle w:val="Hyperlink"/>
-            <w:lang w:val="fr-FR"/>
-          </w:rPr>
-          <w:t>https://group.bnpparibas/actualite/breve-histoire-monnaie</w:t>
-        </w:r>
-      </w:hyperlink>
+      <w:r>
+        <w:fldChar w:fldCharType="begin"/>
+      </w:r>
+      <w:r>
+        <w:rPr>
+          <w:lang w:val="fr-FR"/>
+        </w:rPr>
+        <w:instrText xml:space="preserve"> HYPERLINK "https://group.bnpparibas/actualite/breve-histoire-monnaie" </w:instrText>
+      </w:r>
+      <w:r>
+        <w:fldChar w:fldCharType="separate"/>
+      </w:r>
+      <w:r>
+        <w:rPr>
+          <w:rStyle w:val="Hyperlink"/>
+          <w:lang w:val="fr-FR"/>
+        </w:rPr>
+        <w:t>https://group.bnpparibas/actualite/breve-histoire-monnaie</w:t>
+      </w:r>
+      <w:r>
+        <w:rPr>
+          <w:rStyle w:val="Hyperlink"/>
+          <w:lang w:val="fr-FR"/>
+        </w:rPr>
+        <w:fldChar w:fldCharType="end"/>
+      </w:r>
     </w:p>
     <w:p>
       <w:pPr>
@@ -238,7 +255,6 @@
           <w:lang w:val="fr-FR"/>
         </w:rPr>
       </w:pPr>
-      <w:proofErr w:type="spellStart"/>
       <w:r>
         <w:rPr>
           <w:rStyle w:val="Strong"/>
@@ -248,9 +264,15 @@
           <w:szCs w:val="23"/>
           <w:lang w:val="fr-FR"/>
         </w:rPr>
-        <w:t>A</w:t>
-      </w:r>
-      <w:proofErr w:type="spellEnd"/>
+        <w:t>A chaque « objet »</w:t>
+      </w:r>
+      <w:r>
+        <w:rPr>
+          <w:color w:val="5F5F5F"/>
+          <w:lang w:val="fr-FR"/>
+        </w:rPr>
+        <w:t> à échanger, on fait correspondre une</w:t>
+      </w:r>
       <w:r>
         <w:rPr>
           <w:rStyle w:val="Strong"/>
@@ -260,14 +282,30 @@
           <w:szCs w:val="23"/>
           <w:lang w:val="fr-FR"/>
         </w:rPr>
-        <w:t xml:space="preserve"> chaque « objet »</w:t>
+        <w:t> certaine quantité de monnaie</w:t>
       </w:r>
       <w:r>
         <w:rPr>
           <w:color w:val="5F5F5F"/>
           <w:lang w:val="fr-FR"/>
         </w:rPr>
-        <w:t> à échanger, on fait correspondre une</w:t>
+        <w:t> ;</w:t>
+      </w:r>
+    </w:p>
+    <w:p>
+      <w:pPr>
+        <w:pStyle w:val="NoSpacing"/>
+        <w:rPr>
+          <w:noProof/>
+          <w:lang w:val="fr-FR"/>
+        </w:rPr>
+      </w:pPr>
+      <w:r>
+        <w:rPr>
+          <w:color w:val="5F5F5F"/>
+          <w:lang w:val="fr-FR"/>
+        </w:rPr>
+        <w:t>La monnaie </w:t>
       </w:r>
       <w:r>
         <w:rPr>
@@ -278,48 +316,113 @@
           <w:szCs w:val="23"/>
           <w:lang w:val="fr-FR"/>
         </w:rPr>
-        <w:t> certaine quantité de monnaie</w:t>
+        <w:t>peut être scindée en fractions</w:t>
       </w:r>
       <w:r>
         <w:rPr>
           <w:color w:val="5F5F5F"/>
           <w:lang w:val="fr-FR"/>
         </w:rPr>
-        <w:t> ;</w:t>
+        <w:t> (comme aujourd’hui les euros divisés en cents).</w:t>
       </w:r>
     </w:p>
     <w:p>
       <w:pPr>
         <w:pStyle w:val="NoSpacing"/>
         <w:rPr>
-          <w:noProof/>
-          <w:lang w:val="fr-FR"/>
-        </w:rPr>
-      </w:pPr>
-      <w:r>
-        <w:rPr>
-          <w:color w:val="5F5F5F"/>
-          <w:lang w:val="fr-FR"/>
-        </w:rPr>
-        <w:t>La monnaie </w:t>
+          <w:lang w:val="fr-FR"/>
+        </w:rPr>
+      </w:pPr>
+      <w:r>
+        <w:rPr>
+          <w:lang w:val="fr-FR"/>
+        </w:rPr>
+        <w:t>L’héritage du troc dans notre vocabulaire</w:t>
+      </w:r>
+    </w:p>
+    <w:p>
+      <w:pPr>
+        <w:pStyle w:val="NoSpacing"/>
+        <w:rPr>
+          <w:rFonts w:ascii="Open sans" w:hAnsi="Open sans"/>
+          <w:color w:val="313131"/>
+          <w:sz w:val="23"/>
+          <w:szCs w:val="23"/>
+          <w:lang w:val="fr-FR"/>
+        </w:rPr>
+      </w:pPr>
+      <w:r>
+        <w:rPr>
+          <w:rFonts w:ascii="Open sans" w:hAnsi="Open sans"/>
+          <w:color w:val="313131"/>
+          <w:sz w:val="23"/>
+          <w:szCs w:val="23"/>
+          <w:lang w:val="fr-FR"/>
+        </w:rPr>
+        <w:t>La véritable richesse a longtemps été le bétail, qui servait de base aux échanges ou à l’évaluation d’un bien. Et cela se retrouve dans notre vocabulaire. </w:t>
       </w:r>
       <w:r>
         <w:rPr>
           <w:rStyle w:val="Strong"/>
           <w:rFonts w:ascii="Open sans" w:hAnsi="Open sans"/>
-          <w:color w:val="5F5F5F"/>
-          <w:sz w:val="23"/>
-          <w:szCs w:val="23"/>
-          <w:lang w:val="fr-FR"/>
-        </w:rPr>
-        <w:t>peut être scindée en fractions</w:t>
-      </w:r>
-      <w:r>
-        <w:rPr>
-          <w:color w:val="5F5F5F"/>
-          <w:lang w:val="fr-FR"/>
-        </w:rPr>
-        <w:t> (comme aujourd’hui les euros divisés en cents).</w:t>
+          <w:color w:val="313131"/>
+          <w:sz w:val="23"/>
+          <w:szCs w:val="23"/>
+          <w:lang w:val="fr-FR"/>
+        </w:rPr>
+        <w:t>Pecus, troupeau en latin</w:t>
+      </w:r>
+      <w:r>
+        <w:rPr>
+          <w:rFonts w:ascii="Open sans" w:hAnsi="Open sans"/>
+          <w:color w:val="313131"/>
+          <w:sz w:val="23"/>
+          <w:szCs w:val="23"/>
+          <w:lang w:val="fr-FR"/>
+        </w:rPr>
+        <w:t>, est à l’origine du mot « </w:t>
+      </w:r>
+      <w:r>
+        <w:rPr>
+          <w:rStyle w:val="Strong"/>
+          <w:rFonts w:ascii="Open sans" w:hAnsi="Open sans"/>
+          <w:color w:val="313131"/>
+          <w:sz w:val="23"/>
+          <w:szCs w:val="23"/>
+          <w:lang w:val="fr-FR"/>
+        </w:rPr>
+        <w:t>pécuniaire</w:t>
+      </w:r>
+      <w:r>
+        <w:rPr>
+          <w:rFonts w:ascii="Open sans" w:hAnsi="Open sans"/>
+          <w:color w:val="313131"/>
+          <w:sz w:val="23"/>
+          <w:szCs w:val="23"/>
+          <w:lang w:val="fr-FR"/>
+        </w:rPr>
+        <w:t> ». Les têtes de bétail servaient à évaluer une propriété (ou la dot d’une fille dans certains pays !), et</w:t>
+      </w:r>
+      <w:r>
+        <w:rPr>
+          <w:rStyle w:val="Strong"/>
+          <w:rFonts w:ascii="Open sans" w:hAnsi="Open sans"/>
+          <w:color w:val="313131"/>
+          <w:sz w:val="23"/>
+          <w:szCs w:val="23"/>
+          <w:lang w:val="fr-FR"/>
+        </w:rPr>
+        <w:t> caput, tête en latin, a donné le mot « capital »</w:t>
+      </w:r>
+      <w:r>
+        <w:rPr>
+          <w:rFonts w:ascii="Open sans" w:hAnsi="Open sans"/>
+          <w:color w:val="313131"/>
+          <w:sz w:val="23"/>
+          <w:szCs w:val="23"/>
+          <w:lang w:val="fr-FR"/>
+        </w:rPr>
+        <w:t>…</w:t>
       </w:r>
     </w:p>
     <w:p>
@@ -333,7 +436,7 @@
         <w:rPr>
           <w:lang w:val="fr-FR"/>
         </w:rPr>
-        <w:t>L’héritage du troc dans notre vocabulaire</w:t>
+        <w:t>Des premières monnaies aux pièces métalliques</w:t>
       </w:r>
     </w:p>
     <w:p>
@@ -355,7 +458,7 @@
           <w:szCs w:val="23"/>
           <w:lang w:val="fr-FR"/>
         </w:rPr>
-        <w:t>La véritable richesse a longtemps été le bétail, qui servait de base aux échanges ou à l’évaluation d’un bien. Et cela se retrouve dans notre vocabulaire. </w:t>
+        <w:t>Des objets auquel on leur attribuait une valeur d’échange, et qui étaient faciles à stocker, ont parfois initialement servi de monnaie. Il s’agissait de biens directement utilisables comme </w:t>
       </w:r>
       <w:r>
         <w:rPr>
@@ -366,7 +469,7 @@
           <w:szCs w:val="23"/>
           <w:lang w:val="fr-FR"/>
         </w:rPr>
-        <w:t>Pecus, troupeau en latin</w:t>
+        <w:t>le sel</w:t>
       </w:r>
       <w:r>
         <w:rPr>
@@ -376,7 +479,7 @@
           <w:szCs w:val="23"/>
           <w:lang w:val="fr-FR"/>
         </w:rPr>
-        <w:t>, est à l’origine du mot « </w:t>
+        <w:t>, qui a servi à payer les légionnaires romains… et a </w:t>
       </w:r>
       <w:r>
         <w:rPr>
@@ -387,7 +490,7 @@
           <w:szCs w:val="23"/>
           <w:lang w:val="fr-FR"/>
         </w:rPr>
-        <w:t>pécuniaire</w:t>
+        <w:t>donné le mot « salaire »</w:t>
       </w:r>
       <w:r>
         <w:rPr>
@@ -397,7 +500,7 @@
           <w:szCs w:val="23"/>
           <w:lang w:val="fr-FR"/>
         </w:rPr>
-        <w:t> ». Les têtes de bétail servaient à évaluer une propriété (ou la dot d’une fille dans certains pays !), et</w:t>
+        <w:t>. Ou des objets symboliques comme </w:t>
       </w:r>
       <w:r>
         <w:rPr>
@@ -408,9 +511,40 @@
           <w:szCs w:val="23"/>
           <w:lang w:val="fr-FR"/>
         </w:rPr>
-        <w:t> </w:t>
-      </w:r>
-      <w:proofErr w:type="spellStart"/>
+        <w:t>les coquillages</w:t>
+      </w:r>
+      <w:r>
+        <w:rPr>
+          <w:rFonts w:ascii="Open sans" w:hAnsi="Open sans"/>
+          <w:color w:val="313131"/>
+          <w:sz w:val="23"/>
+          <w:szCs w:val="23"/>
+          <w:lang w:val="fr-FR"/>
+        </w:rPr>
+        <w:t> (les cauris dans certaines régions d’Afrique)…</w:t>
+      </w:r>
+    </w:p>
+    <w:p>
+      <w:pPr>
+        <w:pStyle w:val="NoSpacing"/>
+        <w:rPr>
+          <w:rFonts w:ascii="Open sans" w:hAnsi="Open sans"/>
+          <w:color w:val="313131"/>
+          <w:sz w:val="23"/>
+          <w:szCs w:val="23"/>
+          <w:lang w:val="fr-FR"/>
+        </w:rPr>
+      </w:pPr>
+      <w:r>
+        <w:rPr>
+          <w:rFonts w:ascii="Open sans" w:hAnsi="Open sans"/>
+          <w:color w:val="313131"/>
+          <w:sz w:val="23"/>
+          <w:szCs w:val="23"/>
+          <w:lang w:val="fr-FR"/>
+        </w:rPr>
+        <w:t>Les pièces de monnaies, en métal, sont arrivées ensuite. D’abord en </w:t>
+      </w:r>
       <w:r>
         <w:rPr>
           <w:rStyle w:val="Strong"/>
@@ -420,9 +554,30 @@
           <w:szCs w:val="23"/>
           <w:lang w:val="fr-FR"/>
         </w:rPr>
-        <w:t>caput</w:t>
-      </w:r>
-      <w:proofErr w:type="spellEnd"/>
+        <w:t>Anatolie, vers 650 avant JC</w:t>
+      </w:r>
+      <w:r>
+        <w:rPr>
+          <w:rFonts w:ascii="Open sans" w:hAnsi="Open sans"/>
+          <w:color w:val="313131"/>
+          <w:sz w:val="23"/>
+          <w:szCs w:val="23"/>
+          <w:lang w:val="fr-FR"/>
+        </w:rPr>
+        <w:t>. Puis en Grèce antique, chaque cité avait une monnaie frappée à son effigie. Les Romains étendront l’usage de la monnaie à tout leur empire. </w:t>
+      </w:r>
+    </w:p>
+    <w:p>
+      <w:pPr>
+        <w:pStyle w:val="NoSpacing"/>
+        <w:rPr>
+          <w:rFonts w:ascii="Open sans" w:hAnsi="Open sans"/>
+          <w:color w:val="313131"/>
+          <w:sz w:val="23"/>
+          <w:szCs w:val="23"/>
+          <w:lang w:val="fr-FR"/>
+        </w:rPr>
+      </w:pPr>
       <w:r>
         <w:rPr>
           <w:rStyle w:val="Strong"/>
@@ -432,7 +587,7 @@
           <w:szCs w:val="23"/>
           <w:lang w:val="fr-FR"/>
         </w:rPr>
-        <w:t>, tête en latin, a donné le mot « capital »</w:t>
+        <w:t>Au IIIème siècle avant JC est créé le premier atelier monétaire</w:t>
       </w:r>
       <w:r>
         <w:rPr>
@@ -442,7 +597,81 @@
           <w:szCs w:val="23"/>
           <w:lang w:val="fr-FR"/>
         </w:rPr>
-        <w:t>…</w:t>
+        <w:t>, au Capitole : il était auprès du temple de Junon, </w:t>
+      </w:r>
+      <w:r>
+        <w:rPr>
+          <w:rStyle w:val="Strong"/>
+          <w:rFonts w:ascii="Open sans" w:hAnsi="Open sans"/>
+          <w:color w:val="313131"/>
+          <w:sz w:val="23"/>
+          <w:szCs w:val="23"/>
+          <w:lang w:val="fr-FR"/>
+        </w:rPr>
+        <w:t>déesse « avertisseuse »</w:t>
+      </w:r>
+      <w:r>
+        <w:rPr>
+          <w:rFonts w:ascii="Open sans" w:hAnsi="Open sans"/>
+          <w:color w:val="313131"/>
+          <w:sz w:val="23"/>
+          <w:szCs w:val="23"/>
+          <w:lang w:val="fr-FR"/>
+        </w:rPr>
+        <w:t> (ses oies ont prévenu d’une attaque des Gaulois), dit</w:t>
+      </w:r>
+      <w:r>
+        <w:rPr>
+          <w:rStyle w:val="Strong"/>
+          <w:rFonts w:ascii="Open sans" w:hAnsi="Open sans"/>
+          <w:color w:val="313131"/>
+          <w:sz w:val="23"/>
+          <w:szCs w:val="23"/>
+          <w:lang w:val="fr-FR"/>
+        </w:rPr>
+        <w:t> « moneta » en latin </w:t>
+      </w:r>
+      <w:r>
+        <w:rPr>
+          <w:rFonts w:ascii="Open sans" w:hAnsi="Open sans"/>
+          <w:color w:val="313131"/>
+          <w:sz w:val="23"/>
+          <w:szCs w:val="23"/>
+          <w:lang w:val="fr-FR"/>
+        </w:rPr>
+        <w:t>: c’est l’origine du mot monnaie ! </w:t>
+      </w:r>
+    </w:p>
+    <w:p>
+      <w:pPr>
+        <w:pStyle w:val="Heading2"/>
+        <w:rPr>
+          <w:lang w:val="fr-FR"/>
+        </w:rPr>
+      </w:pPr>
+      <w:r>
+        <w:rPr>
+          <w:lang w:val="fr-FR"/>
+        </w:rPr>
+        <w:t xml:space="preserve">La </w:t>
+      </w:r>
+      <w:r>
+        <w:rPr>
+          <w:lang w:val="fr-FR"/>
+        </w:rPr>
+        <w:t>monnaie</w:t>
+      </w:r>
+      <w:r>
+        <w:rPr>
+          <w:lang w:val="fr-FR"/>
+        </w:rPr>
+        <w:t xml:space="preserve">, </w:t>
+      </w:r>
+      <w:r>
+        <w:rPr>
+          <w:lang w:val="fr-FR"/>
+        </w:rPr>
+        <w:t>symbole de puissance</w:t>
       </w:r>
     </w:p>
     <w:p>
@@ -454,317 +683,30 @@
       </w:pPr>
       <w:r>
         <w:rPr>
-          <w:lang w:val="fr-FR"/>
-        </w:rPr>
-        <w:t>Des premières monnaies aux pièces métalliques</w:t>
-      </w:r>
-    </w:p>
-    <w:p>
-      <w:pPr>
-        <w:pStyle w:val="NoSpacing"/>
-        <w:rPr>
+          <w:rStyle w:val="Strong"/>
           <w:rFonts w:ascii="Open sans" w:hAnsi="Open sans"/>
           <w:color w:val="313131"/>
           <w:sz w:val="23"/>
           <w:szCs w:val="23"/>
           <w:lang w:val="fr-FR"/>
         </w:rPr>
-      </w:pPr>
-      <w:r>
-        <w:rPr>
+        <w:t>Le denier</w:t>
+      </w:r>
+      <w:r>
+        <w:rPr>
+          <w:lang w:val="fr-FR"/>
+        </w:rPr>
+        <w:t> (denarius ou pièce de dix) est aussi une invention romaine : cette pièce, </w:t>
+      </w:r>
+      <w:r>
+        <w:rPr>
+          <w:rStyle w:val="Strong"/>
           <w:rFonts w:ascii="Open sans" w:hAnsi="Open sans"/>
           <w:color w:val="313131"/>
           <w:sz w:val="23"/>
           <w:szCs w:val="23"/>
           <w:lang w:val="fr-FR"/>
         </w:rPr>
-        <w:t>Des objets auquel on leur attribuait une valeur d’échange, et qui étaient faciles à stocker, ont parfois initialement servi de monnaie. Il s’agissait de biens directement utilisables comme </w:t>
-      </w:r>
-      <w:r>
-        <w:rPr>
-          <w:rStyle w:val="Strong"/>
-          <w:rFonts w:ascii="Open sans" w:hAnsi="Open sans"/>
-          <w:color w:val="313131"/>
-          <w:sz w:val="23"/>
-          <w:szCs w:val="23"/>
-          <w:lang w:val="fr-FR"/>
-        </w:rPr>
-        <w:t>le sel</w:t>
-      </w:r>
-      <w:r>
-        <w:rPr>
-          <w:rFonts w:ascii="Open sans" w:hAnsi="Open sans"/>
-          <w:color w:val="313131"/>
-          <w:sz w:val="23"/>
-          <w:szCs w:val="23"/>
-          <w:lang w:val="fr-FR"/>
-        </w:rPr>
-        <w:t>, qui a servi à payer les légionnaires romains… et a </w:t>
-      </w:r>
-      <w:r>
-        <w:rPr>
-          <w:rStyle w:val="Strong"/>
-          <w:rFonts w:ascii="Open sans" w:hAnsi="Open sans"/>
-          <w:color w:val="313131"/>
-          <w:sz w:val="23"/>
-          <w:szCs w:val="23"/>
-          <w:lang w:val="fr-FR"/>
-        </w:rPr>
-        <w:t>donné le mot « salaire »</w:t>
-      </w:r>
-      <w:r>
-        <w:rPr>
-          <w:rFonts w:ascii="Open sans" w:hAnsi="Open sans"/>
-          <w:color w:val="313131"/>
-          <w:sz w:val="23"/>
-          <w:szCs w:val="23"/>
-          <w:lang w:val="fr-FR"/>
-        </w:rPr>
-        <w:t>. Ou des objets symboliques comme </w:t>
-      </w:r>
-      <w:r>
-        <w:rPr>
-          <w:rStyle w:val="Strong"/>
-          <w:rFonts w:ascii="Open sans" w:hAnsi="Open sans"/>
-          <w:color w:val="313131"/>
-          <w:sz w:val="23"/>
-          <w:szCs w:val="23"/>
-          <w:lang w:val="fr-FR"/>
-        </w:rPr>
-        <w:t>les coquillages</w:t>
-      </w:r>
-      <w:r>
-        <w:rPr>
-          <w:rFonts w:ascii="Open sans" w:hAnsi="Open sans"/>
-          <w:color w:val="313131"/>
-          <w:sz w:val="23"/>
-          <w:szCs w:val="23"/>
-          <w:lang w:val="fr-FR"/>
-        </w:rPr>
-        <w:t> (les cauris dans certaines régions d’Afrique)…</w:t>
-      </w:r>
-    </w:p>
-    <w:p>
-      <w:pPr>
-        <w:pStyle w:val="NoSpacing"/>
-        <w:rPr>
-          <w:rFonts w:ascii="Open sans" w:hAnsi="Open sans"/>
-          <w:color w:val="313131"/>
-          <w:sz w:val="23"/>
-          <w:szCs w:val="23"/>
-          <w:lang w:val="fr-FR"/>
-        </w:rPr>
-      </w:pPr>
-      <w:r>
-        <w:rPr>
-          <w:rFonts w:ascii="Open sans" w:hAnsi="Open sans"/>
-          <w:color w:val="313131"/>
-          <w:sz w:val="23"/>
-          <w:szCs w:val="23"/>
-          <w:lang w:val="fr-FR"/>
-        </w:rPr>
-        <w:t>Les pièces de monnaies, en métal, sont arrivées ensuite. D’abord en </w:t>
-      </w:r>
-      <w:r>
-        <w:rPr>
-          <w:rStyle w:val="Strong"/>
-          <w:rFonts w:ascii="Open sans" w:hAnsi="Open sans"/>
-          <w:color w:val="313131"/>
-          <w:sz w:val="23"/>
-          <w:szCs w:val="23"/>
-          <w:lang w:val="fr-FR"/>
-        </w:rPr>
-        <w:t>Anatolie, vers 650 avant JC</w:t>
-      </w:r>
-      <w:r>
-        <w:rPr>
-          <w:rFonts w:ascii="Open sans" w:hAnsi="Open sans"/>
-          <w:color w:val="313131"/>
-          <w:sz w:val="23"/>
-          <w:szCs w:val="23"/>
-          <w:lang w:val="fr-FR"/>
-        </w:rPr>
-        <w:t>. Puis en Grèce antique, chaque cité avait une monnaie frappée à son effigie. Les Romains étendront l’usage de la monnaie à tout leur empire. </w:t>
-      </w:r>
-    </w:p>
-    <w:p>
-      <w:pPr>
-        <w:pStyle w:val="NoSpacing"/>
-        <w:rPr>
-          <w:rFonts w:ascii="Open sans" w:hAnsi="Open sans"/>
-          <w:color w:val="313131"/>
-          <w:sz w:val="23"/>
-          <w:szCs w:val="23"/>
-          <w:lang w:val="fr-FR"/>
-        </w:rPr>
-      </w:pPr>
-      <w:r>
-        <w:rPr>
-          <w:rStyle w:val="Strong"/>
-          <w:rFonts w:ascii="Open sans" w:hAnsi="Open sans"/>
-          <w:color w:val="313131"/>
-          <w:sz w:val="23"/>
-          <w:szCs w:val="23"/>
-          <w:lang w:val="fr-FR"/>
-        </w:rPr>
-        <w:t>Au IIIème siècle avant JC est créé le premier atelier monétaire</w:t>
-      </w:r>
-      <w:r>
-        <w:rPr>
-          <w:rFonts w:ascii="Open sans" w:hAnsi="Open sans"/>
-          <w:color w:val="313131"/>
-          <w:sz w:val="23"/>
-          <w:szCs w:val="23"/>
-          <w:lang w:val="fr-FR"/>
-        </w:rPr>
-        <w:t>, au Capitole : il était auprès du temple de Junon, </w:t>
-      </w:r>
-      <w:r>
-        <w:rPr>
-          <w:rStyle w:val="Strong"/>
-          <w:rFonts w:ascii="Open sans" w:hAnsi="Open sans"/>
-          <w:color w:val="313131"/>
-          <w:sz w:val="23"/>
-          <w:szCs w:val="23"/>
-          <w:lang w:val="fr-FR"/>
-        </w:rPr>
-        <w:t>déesse « avertisseuse »</w:t>
-      </w:r>
-      <w:r>
-        <w:rPr>
-          <w:rFonts w:ascii="Open sans" w:hAnsi="Open sans"/>
-          <w:color w:val="313131"/>
-          <w:sz w:val="23"/>
-          <w:szCs w:val="23"/>
-          <w:lang w:val="fr-FR"/>
-        </w:rPr>
-        <w:t> (ses oies ont prévenu d’une attaque des Gaulois), dit</w:t>
-      </w:r>
-      <w:r>
-        <w:rPr>
-          <w:rStyle w:val="Strong"/>
-          <w:rFonts w:ascii="Open sans" w:hAnsi="Open sans"/>
-          <w:color w:val="313131"/>
-          <w:sz w:val="23"/>
-          <w:szCs w:val="23"/>
-          <w:lang w:val="fr-FR"/>
-        </w:rPr>
-        <w:t> « </w:t>
-      </w:r>
-      <w:proofErr w:type="spellStart"/>
-      <w:r>
-        <w:rPr>
-          <w:rStyle w:val="Strong"/>
-          <w:rFonts w:ascii="Open sans" w:hAnsi="Open sans"/>
-          <w:color w:val="313131"/>
-          <w:sz w:val="23"/>
-          <w:szCs w:val="23"/>
-          <w:lang w:val="fr-FR"/>
-        </w:rPr>
-        <w:t>moneta</w:t>
-      </w:r>
-      <w:proofErr w:type="spellEnd"/>
-      <w:r>
-        <w:rPr>
-          <w:rStyle w:val="Strong"/>
-          <w:rFonts w:ascii="Open sans" w:hAnsi="Open sans"/>
-          <w:color w:val="313131"/>
-          <w:sz w:val="23"/>
-          <w:szCs w:val="23"/>
-          <w:lang w:val="fr-FR"/>
-        </w:rPr>
-        <w:t> » en latin </w:t>
-      </w:r>
-      <w:r>
-        <w:rPr>
-          <w:rFonts w:ascii="Open sans" w:hAnsi="Open sans"/>
-          <w:color w:val="313131"/>
-          <w:sz w:val="23"/>
-          <w:szCs w:val="23"/>
-          <w:lang w:val="fr-FR"/>
-        </w:rPr>
-        <w:t>: c’est l’origine du mot monnaie ! </w:t>
-      </w:r>
-    </w:p>
-    <w:p>
-      <w:pPr>
-        <w:pStyle w:val="Heading2"/>
-        <w:rPr>
-          <w:lang w:val="fr-FR"/>
-        </w:rPr>
-      </w:pPr>
-      <w:r>
-        <w:rPr>
-          <w:lang w:val="fr-FR"/>
-        </w:rPr>
-        <w:t xml:space="preserve">La </w:t>
-      </w:r>
-      <w:r>
-        <w:rPr>
-          <w:lang w:val="fr-FR"/>
-        </w:rPr>
-        <w:t>monnaie</w:t>
-      </w:r>
-      <w:r>
-        <w:rPr>
-          <w:lang w:val="fr-FR"/>
-        </w:rPr>
-        <w:t xml:space="preserve">, </w:t>
-      </w:r>
-      <w:r>
-        <w:rPr>
-          <w:lang w:val="fr-FR"/>
-        </w:rPr>
-        <w:t>symbole de puissance</w:t>
-      </w:r>
-    </w:p>
-    <w:p>
-      <w:pPr>
-        <w:pStyle w:val="NoSpacing"/>
-        <w:rPr>
-          <w:lang w:val="fr-FR"/>
-        </w:rPr>
-      </w:pPr>
-      <w:r>
-        <w:rPr>
-          <w:rStyle w:val="Strong"/>
-          <w:rFonts w:ascii="Open sans" w:hAnsi="Open sans"/>
-          <w:color w:val="313131"/>
-          <w:sz w:val="23"/>
-          <w:szCs w:val="23"/>
-          <w:lang w:val="fr-FR"/>
-        </w:rPr>
-        <w:t>Le denier</w:t>
-      </w:r>
-      <w:r>
-        <w:rPr>
-          <w:lang w:val="fr-FR"/>
-        </w:rPr>
-        <w:t> (</w:t>
-      </w:r>
-      <w:proofErr w:type="spellStart"/>
-      <w:r>
-        <w:rPr>
-          <w:lang w:val="fr-FR"/>
-        </w:rPr>
-        <w:t>denarius</w:t>
-      </w:r>
-      <w:proofErr w:type="spellEnd"/>
-      <w:r>
-        <w:rPr>
-          <w:lang w:val="fr-FR"/>
-        </w:rPr>
-        <w:t xml:space="preserve"> ou pièce de dix) est aussi une invention romaine : cette pièce, </w:t>
-      </w:r>
-      <w:r>
-        <w:rPr>
-          <w:rStyle w:val="Strong"/>
-          <w:rFonts w:ascii="Open sans" w:hAnsi="Open sans"/>
-          <w:color w:val="313131"/>
-          <w:sz w:val="23"/>
-          <w:szCs w:val="23"/>
-          <w:lang w:val="fr-FR"/>
-        </w:rPr>
         <w:t>première à porter une valeur inscrite</w:t>
       </w:r>
       <w:r>
@@ -779,19 +721,11 @@
         </w:rPr>
         <w:t xml:space="preserve"> </w:t>
       </w:r>
-      <w:proofErr w:type="spellStart"/>
-      <w:r>
-        <w:rPr>
-          <w:lang w:val="fr-FR"/>
-        </w:rPr>
-        <w:t>ème</w:t>
-      </w:r>
-      <w:proofErr w:type="spellEnd"/>
-      <w:r>
-        <w:rPr>
-          <w:lang w:val="fr-FR"/>
-        </w:rPr>
-        <w:t xml:space="preserve"> siècle avant JC. </w:t>
+      <w:r>
+        <w:rPr>
+          <w:lang w:val="fr-FR"/>
+        </w:rPr>
+        <w:t>ème siècle avant JC. </w:t>
       </w:r>
       <w:r>
         <w:rPr>
@@ -863,37 +797,32 @@
           <w:lang w:val="fr-FR"/>
         </w:rPr>
         <w:br/>
-      </w:r>
+        <w:t>La monnaie reflétait la </w:t>
+      </w:r>
+      <w:r>
+        <w:rPr>
+          <w:rStyle w:val="Strong"/>
+          <w:rFonts w:ascii="Open sans" w:hAnsi="Open sans"/>
+          <w:color w:val="313131"/>
+          <w:sz w:val="23"/>
+          <w:szCs w:val="23"/>
+          <w:lang w:val="fr-FR"/>
+        </w:rPr>
+        <w:t>puissance économique et militaire d’une nation, d’où la répression inflexible de la contrefaçon monétaire.</w:t>
+      </w:r>
+    </w:p>
+    <w:p>
+      <w:pPr>
+        <w:pStyle w:val="Heading2"/>
+        <w:rPr>
+          <w:lang w:val="fr-FR"/>
+        </w:rPr>
+      </w:pPr>
       <w:r>
         <w:rPr>
           <w:lang w:val="fr-FR"/>
         </w:rPr>
         <w:lastRenderedPageBreak/>
-        <w:t>La monnaie reflétait la </w:t>
-      </w:r>
-      <w:r>
-        <w:rPr>
-          <w:rStyle w:val="Strong"/>
-          <w:rFonts w:ascii="Open sans" w:hAnsi="Open sans"/>
-          <w:color w:val="313131"/>
-          <w:sz w:val="23"/>
-          <w:szCs w:val="23"/>
-          <w:lang w:val="fr-FR"/>
-        </w:rPr>
-        <w:t>puissance économique et militaire d’une nation, d’où la répression inflexible de la contrefaçon monétaire.</w:t>
-      </w:r>
-    </w:p>
-    <w:p>
-      <w:pPr>
-        <w:pStyle w:val="Heading2"/>
-        <w:rPr>
-          <w:lang w:val="fr-FR"/>
-        </w:rPr>
-      </w:pPr>
-      <w:r>
-        <w:rPr>
-          <w:lang w:val="fr-FR"/>
-        </w:rPr>
         <w:t xml:space="preserve">La première </w:t>
       </w:r>
       <w:r>
@@ -1309,35 +1238,7 @@
         <w:rPr>
           <w:color w:val="FF0000"/>
         </w:rPr>
-        <w:t xml:space="preserve">But … by creating this centralized system of trust and then putting themselves in the middle of it, banks became extremely powerful—eventually, too much so. Since strangers could not do business with each other without the banks, the world’s increasingly complex and interconnected economies became utterly dependent on the bankers’ intermediation. The ledgers they kept inside their institutions became the vital means through which societies kept track of the debts and payments that arose among their citizens. Thus the banks created the ultimate rent-seeking business, positioning themselves as fee-charging gatekeepers, managers of the financial traffic that made economies tick. Anyone sitting at the sending or receiving end of that traffic had no choice but to deal with a bank—much as </w:t>
-      </w:r>
-      <w:proofErr w:type="spellStart"/>
-      <w:r>
-        <w:rPr>
-          <w:color w:val="FF0000"/>
-        </w:rPr>
-        <w:t>Parisa</w:t>
-      </w:r>
-      <w:proofErr w:type="spellEnd"/>
-      <w:r>
-        <w:rPr>
-          <w:color w:val="FF0000"/>
-        </w:rPr>
-        <w:t xml:space="preserve"> </w:t>
-      </w:r>
-      <w:proofErr w:type="spellStart"/>
-      <w:r>
-        <w:rPr>
-          <w:color w:val="FF0000"/>
-        </w:rPr>
-        <w:t>Ahmadi</w:t>
-      </w:r>
-      <w:proofErr w:type="spellEnd"/>
-      <w:r>
-        <w:rPr>
-          <w:color w:val="FF0000"/>
-        </w:rPr>
-        <w:t xml:space="preserve"> did before the Film Annex changed its payment policy. As this new finance business grew and became more complex, other rent-seeking middlemen installed themselves as specialized providers of intermediated </w:t>
+        <w:t xml:space="preserve">But … by creating this centralized system of trust and then putting themselves in the middle of it, banks became extremely powerful—eventually, too much so. Since strangers could not do business with each other without the banks, the world’s increasingly complex and interconnected economies became utterly dependent on the bankers’ intermediation. The ledgers they kept inside their institutions became the vital means through which societies kept track of the debts and payments that arose among their citizens. Thus the banks created the ultimate rent-seeking business, positioning themselves as fee-charging gatekeepers, managers of the financial traffic that made economies tick. Anyone sitting at the sending or receiving end of that traffic had no choice but to deal with a bank—much as Parisa Ahmadi did before the Film Annex changed its payment policy. As this new finance business grew and became more complex, other rent-seeking middlemen installed themselves as specialized providers of intermediated </w:t>
       </w:r>
       <w:r>
         <w:rPr>
@@ -1351,14 +1252,14 @@
         <w:rPr>
           <w:color w:val="FF0000"/>
         </w:rPr>
-        <w:t xml:space="preserve">from early bond and securities brokers, to insurance agents, to financial lawyers, to the payment processors and credit-card companies of our modern day. As it currently works, our high-charged global economic system would collapse if these middlemen stopped doing what they do. </w:t>
+        <w:t xml:space="preserve">from early bond and securities brokers, to insurance agents, to financial lawyers, to the payment processors and credit-card companies of our modern day. As it currently works, our high-charged global economic system would collapse if these middlemen stopped doing what they do. All of this has simply made the banks at the center of it all even more powerful, so much so that eventually a system that first empowered people has fostered a dangerous dependence upon </w:t>
       </w:r>
       <w:r>
         <w:rPr>
           <w:color w:val="FF0000"/>
         </w:rPr>
         <w:lastRenderedPageBreak/>
-        <w:t>All of this has simply made the banks at the center of it all even more powerful, so much so that eventually a system that first empowered people has fostered a dangerous dependence upon them. This is what gave rise to the behemoths of Wall Street, which would ultimately take the world to the brink of disaster in 2008.</w:t>
+        <w:t>them. This is what gave rise to the behemoths of Wall Street, which would ultimately take the world to the brink of disaster in 2008.</w:t>
       </w:r>
     </w:p>
     <w:p>
@@ -1411,29 +1312,7 @@
           <w:szCs w:val="24"/>
           <w:lang w:val="fr-FR"/>
         </w:rPr>
-        <w:t xml:space="preserve"> banquiers ont créé un nouveau système de confiance centralisé puissant. Avec l’aide de leurs services d’intermédiation spécialisés, les étrangers qui n’avaient jusqu’à présent aucun moyen de se faire suffisamment confiance pour faire des affaires pouvaient désormais le faire. En effet, monnaie n’étant pas une monnaie physique, mais un système permettant d’organiser, d’étendre et de partager les dettes et effectuer des transactions au sein de la société, Qui créait à son tour la richesse et le capital qui financeraient les projets à partir desquels les grandes civilisations se développeraient et </w:t>
-      </w:r>
-      <w:proofErr w:type="spellStart"/>
-      <w:r>
-        <w:rPr>
-          <w:rFonts w:ascii="Times New Roman" w:eastAsia="Times New Roman" w:hAnsi="Times New Roman" w:cs="Times New Roman"/>
-          <w:color w:val="00B050"/>
-          <w:sz w:val="24"/>
-          <w:szCs w:val="24"/>
-          <w:lang w:val="fr-FR"/>
-        </w:rPr>
-        <w:t>conquériraient</w:t>
-      </w:r>
-      <w:proofErr w:type="spellEnd"/>
-      <w:r>
-        <w:rPr>
-          <w:rFonts w:ascii="Times New Roman" w:eastAsia="Times New Roman" w:hAnsi="Times New Roman" w:cs="Times New Roman"/>
-          <w:color w:val="00B050"/>
-          <w:sz w:val="24"/>
-          <w:szCs w:val="24"/>
-          <w:lang w:val="fr-FR"/>
-        </w:rPr>
-        <w:t xml:space="preserve"> le monde.</w:t>
+        <w:t xml:space="preserve"> banquiers ont créé un nouveau système de confiance centralisé puissant. Avec l’aide de leurs services d’intermédiation spécialisés, les étrangers qui n’avaient jusqu’à présent aucun moyen de se faire suffisamment confiance pour faire des affaires pouvaient désormais le faire. En effet, monnaie n’étant pas une monnaie physique, mais un système permettant d’organiser, d’étendre et de partager les dettes et effectuer des transactions au sein de la société, Qui créait à son tour la richesse et le capital qui financeraient les projets à partir desquels les grandes civilisations se développeraient et conquériraient le monde.</w:t>
       </w:r>
     </w:p>
     <w:p>
@@ -1499,23 +1378,7 @@
           <w:strike/>
           <w:lang w:val="fr-FR"/>
         </w:rPr>
-        <w:t xml:space="preserve">La confiance a </w:t>
-      </w:r>
-      <w:proofErr w:type="spellStart"/>
-      <w:r>
-        <w:rPr>
-          <w:strike/>
-          <w:lang w:val="fr-FR"/>
-        </w:rPr>
-        <w:t>cree</w:t>
-      </w:r>
-      <w:proofErr w:type="spellEnd"/>
-      <w:r>
-        <w:rPr>
-          <w:strike/>
-          <w:lang w:val="fr-FR"/>
-        </w:rPr>
-        <w:t xml:space="preserve"> un </w:t>
+        <w:t xml:space="preserve">La confiance a cree un </w:t>
       </w:r>
       <w:r>
         <w:rPr>
@@ -1601,7 +1464,6 @@
         </w:rPr>
         <w:t xml:space="preserve"> pas une </w:t>
       </w:r>
-      <w:proofErr w:type="spellStart"/>
       <w:r>
         <w:rPr>
           <w:strike/>
@@ -1609,7 +1471,6 @@
         </w:rPr>
         <w:t>facon</w:t>
       </w:r>
-      <w:proofErr w:type="spellEnd"/>
       <w:r>
         <w:rPr>
           <w:strike/>
@@ -1636,173 +1497,253 @@
           <w:strike/>
           <w:lang w:val="fr-FR"/>
         </w:rPr>
+        <w:t xml:space="preserve"> cree un </w:t>
+      </w:r>
+      <w:r>
+        <w:rPr>
+          <w:strike/>
+          <w:lang w:val="fr-FR"/>
+        </w:rPr>
+        <w:t>système</w:t>
+      </w:r>
+      <w:r>
+        <w:rPr>
+          <w:strike/>
+          <w:lang w:val="fr-FR"/>
+        </w:rPr>
+        <w:t xml:space="preserve"> de </w:t>
+      </w:r>
+      <w:r>
+        <w:rPr>
+          <w:strike/>
+          <w:lang w:val="fr-FR"/>
+        </w:rPr>
+        <w:t>création</w:t>
+      </w:r>
+      <w:r>
+        <w:rPr>
+          <w:strike/>
+          <w:lang w:val="fr-FR"/>
+        </w:rPr>
+        <w:t xml:space="preserve"> de la monnaie,  </w:t>
+      </w:r>
+      <w:r>
+        <w:rPr>
+          <w:strike/>
+          <w:lang w:val="fr-FR"/>
+        </w:rPr>
+        <w:t xml:space="preserve">la monnaie </w:t>
+      </w:r>
+      <w:r>
+        <w:rPr>
+          <w:strike/>
+          <w:lang w:val="fr-FR"/>
+        </w:rPr>
+        <w:t xml:space="preserve">étant </w:t>
+      </w:r>
+      <w:r>
+        <w:rPr>
+          <w:strike/>
+          <w:lang w:val="fr-FR"/>
+        </w:rPr>
+        <w:t xml:space="preserve"> pas monnaie physique, mais un system d’organisation, d’</w:t>
+      </w:r>
+      <w:r>
+        <w:rPr>
+          <w:strike/>
+          <w:lang w:val="fr-FR"/>
+        </w:rPr>
+        <w:t>expansion</w:t>
+      </w:r>
+      <w:r>
+        <w:rPr>
+          <w:strike/>
+          <w:lang w:val="fr-FR"/>
+        </w:rPr>
+        <w:t xml:space="preserve"> et le partage des dettes et des paiement de la </w:t>
+      </w:r>
+      <w:r>
+        <w:rPr>
+          <w:strike/>
+          <w:lang w:val="fr-FR"/>
+        </w:rPr>
+        <w:t>société</w:t>
+      </w:r>
+      <w:r>
+        <w:rPr>
+          <w:strike/>
+          <w:lang w:val="fr-FR"/>
+        </w:rPr>
+        <w:t xml:space="preserve">, mais en </w:t>
+      </w:r>
+      <w:r>
+        <w:rPr>
+          <w:strike/>
+          <w:lang w:val="fr-FR"/>
+        </w:rPr>
+        <w:t>créant</w:t>
+      </w:r>
+      <w:r>
+        <w:rPr>
+          <w:strike/>
+          <w:lang w:val="fr-FR"/>
+        </w:rPr>
+        <w:t xml:space="preserve"> ce système de </w:t>
+      </w:r>
+      <w:r>
+        <w:rPr>
+          <w:strike/>
+          <w:lang w:val="fr-FR"/>
+        </w:rPr>
+        <w:t>confiance</w:t>
+      </w:r>
+      <w:r>
+        <w:rPr>
+          <w:strike/>
+          <w:lang w:val="fr-FR"/>
+        </w:rPr>
+        <w:t xml:space="preserve"> et </w:t>
+      </w:r>
+      <w:r>
+        <w:rPr>
+          <w:strike/>
+          <w:lang w:val="fr-FR"/>
+        </w:rPr>
+        <w:t>être</w:t>
+      </w:r>
+      <w:r>
+        <w:rPr>
+          <w:strike/>
+          <w:lang w:val="fr-FR"/>
+        </w:rPr>
+        <w:t xml:space="preserve"> au centre de ce système les banqu</w:t>
+      </w:r>
+      <w:r>
+        <w:rPr>
+          <w:strike/>
+          <w:lang w:val="fr-FR"/>
+        </w:rPr>
+        <w:t xml:space="preserve">e ont </w:t>
+      </w:r>
+      <w:r>
+        <w:rPr>
+          <w:strike/>
+          <w:lang w:val="fr-FR"/>
+        </w:rPr>
+        <w:t>éventuellement</w:t>
+      </w:r>
+      <w:r>
+        <w:rPr>
+          <w:strike/>
+          <w:lang w:val="fr-FR"/>
+        </w:rPr>
+        <w:t xml:space="preserve"> devenu </w:t>
+      </w:r>
+      <w:r>
+        <w:rPr>
+          <w:strike/>
+          <w:lang w:val="fr-FR"/>
+        </w:rPr>
+        <w:t>extrêment</w:t>
+      </w:r>
+      <w:r>
+        <w:rPr>
+          <w:strike/>
+          <w:lang w:val="fr-FR"/>
+        </w:rPr>
         <w:t xml:space="preserve"> </w:t>
       </w:r>
-      <w:proofErr w:type="spellStart"/>
-      <w:r>
-        <w:rPr>
-          <w:strike/>
-          <w:lang w:val="fr-FR"/>
-        </w:rPr>
-        <w:t>cree</w:t>
-      </w:r>
-      <w:proofErr w:type="spellEnd"/>
-      <w:r>
-        <w:rPr>
-          <w:strike/>
-          <w:lang w:val="fr-FR"/>
-        </w:rPr>
-        <w:t xml:space="preserve"> un </w:t>
-      </w:r>
-      <w:r>
-        <w:rPr>
-          <w:strike/>
-          <w:lang w:val="fr-FR"/>
-        </w:rPr>
-        <w:t>système</w:t>
-      </w:r>
-      <w:r>
-        <w:rPr>
-          <w:strike/>
-          <w:lang w:val="fr-FR"/>
-        </w:rPr>
-        <w:t xml:space="preserve"> de </w:t>
-      </w:r>
-      <w:r>
-        <w:rPr>
-          <w:strike/>
-          <w:lang w:val="fr-FR"/>
-        </w:rPr>
-        <w:t>création</w:t>
-      </w:r>
-      <w:r>
-        <w:rPr>
-          <w:strike/>
-          <w:lang w:val="fr-FR"/>
-        </w:rPr>
-        <w:t xml:space="preserve"> de la monnaie,  </w:t>
-      </w:r>
-      <w:r>
-        <w:rPr>
-          <w:strike/>
-          <w:lang w:val="fr-FR"/>
-        </w:rPr>
-        <w:t xml:space="preserve">la monnaie </w:t>
-      </w:r>
-      <w:r>
-        <w:rPr>
-          <w:strike/>
-          <w:lang w:val="fr-FR"/>
-        </w:rPr>
-        <w:t xml:space="preserve">étant </w:t>
-      </w:r>
-      <w:r>
-        <w:rPr>
-          <w:strike/>
-          <w:lang w:val="fr-FR"/>
-        </w:rPr>
-        <w:t xml:space="preserve"> pas monnaie physique, mais un system d’organisation, d’</w:t>
-      </w:r>
-      <w:r>
-        <w:rPr>
-          <w:strike/>
-          <w:lang w:val="fr-FR"/>
-        </w:rPr>
-        <w:t>expansion</w:t>
-      </w:r>
-      <w:r>
-        <w:rPr>
-          <w:strike/>
-          <w:lang w:val="fr-FR"/>
-        </w:rPr>
-        <w:t xml:space="preserve"> et le partage des dettes et des paiement de la </w:t>
-      </w:r>
-      <w:r>
-        <w:rPr>
-          <w:strike/>
-          <w:lang w:val="fr-FR"/>
-        </w:rPr>
-        <w:t>société</w:t>
-      </w:r>
-      <w:r>
-        <w:rPr>
-          <w:strike/>
-          <w:lang w:val="fr-FR"/>
-        </w:rPr>
-        <w:t xml:space="preserve">, mais en </w:t>
-      </w:r>
-      <w:r>
-        <w:rPr>
-          <w:strike/>
-          <w:lang w:val="fr-FR"/>
-        </w:rPr>
-        <w:t>créant</w:t>
-      </w:r>
-      <w:r>
-        <w:rPr>
-          <w:strike/>
-          <w:lang w:val="fr-FR"/>
-        </w:rPr>
-        <w:t xml:space="preserve"> ce système de </w:t>
-      </w:r>
-      <w:r>
-        <w:rPr>
-          <w:strike/>
-          <w:lang w:val="fr-FR"/>
-        </w:rPr>
-        <w:t>confiance</w:t>
-      </w:r>
-      <w:r>
-        <w:rPr>
-          <w:strike/>
-          <w:lang w:val="fr-FR"/>
-        </w:rPr>
-        <w:t xml:space="preserve"> et </w:t>
-      </w:r>
-      <w:r>
-        <w:rPr>
-          <w:strike/>
-          <w:lang w:val="fr-FR"/>
-        </w:rPr>
-        <w:t>être</w:t>
-      </w:r>
-      <w:r>
-        <w:rPr>
-          <w:strike/>
-          <w:lang w:val="fr-FR"/>
-        </w:rPr>
-        <w:t xml:space="preserve"> au centre de ce système les banqu</w:t>
-      </w:r>
-      <w:r>
-        <w:rPr>
-          <w:strike/>
-          <w:lang w:val="fr-FR"/>
-        </w:rPr>
-        <w:t xml:space="preserve">e ont </w:t>
-      </w:r>
-      <w:r>
-        <w:rPr>
-          <w:strike/>
-          <w:lang w:val="fr-FR"/>
-        </w:rPr>
-        <w:t>éventuellement</w:t>
-      </w:r>
-      <w:r>
-        <w:rPr>
-          <w:strike/>
-          <w:lang w:val="fr-FR"/>
-        </w:rPr>
-        <w:t xml:space="preserve"> devenu </w:t>
-      </w:r>
-      <w:proofErr w:type="spellStart"/>
-      <w:r>
-        <w:rPr>
-          <w:strike/>
-          <w:lang w:val="fr-FR"/>
-        </w:rPr>
-        <w:t>extrêment</w:t>
-      </w:r>
-      <w:proofErr w:type="spellEnd"/>
+      <w:r>
+        <w:rPr>
+          <w:strike/>
+          <w:lang w:val="fr-FR"/>
+        </w:rPr>
+        <w:t xml:space="preserve"> puissant</w:t>
+      </w:r>
+      <w:r>
+        <w:rPr>
+          <w:strike/>
+          <w:lang w:val="fr-FR"/>
+        </w:rPr>
+        <w:t>es</w:t>
+      </w:r>
+      <w:r>
+        <w:rPr>
+          <w:strike/>
+          <w:lang w:val="fr-FR"/>
+        </w:rPr>
+        <w:t xml:space="preserve">, que les </w:t>
+      </w:r>
+      <w:r>
+        <w:rPr>
+          <w:strike/>
+          <w:lang w:val="fr-FR"/>
+        </w:rPr>
+        <w:t>ménages</w:t>
+      </w:r>
+      <w:r>
+        <w:rPr>
+          <w:strike/>
+          <w:lang w:val="fr-FR"/>
+        </w:rPr>
+        <w:t xml:space="preserve"> ne peuvent pas faires des </w:t>
+      </w:r>
+      <w:r>
+        <w:rPr>
+          <w:strike/>
+          <w:lang w:val="fr-FR"/>
+        </w:rPr>
+        <w:t>affaires</w:t>
+      </w:r>
+      <w:r>
+        <w:rPr>
+          <w:strike/>
+          <w:lang w:val="fr-FR"/>
+        </w:rPr>
+        <w:t xml:space="preserve"> sans l’intervention des banques</w:t>
+      </w:r>
+      <w:r>
+        <w:rPr>
+          <w:strike/>
+          <w:lang w:val="fr-FR"/>
+        </w:rPr>
+        <w:t xml:space="preserve">, la </w:t>
+      </w:r>
+      <w:r>
+        <w:rPr>
+          <w:strike/>
+          <w:lang w:val="fr-FR"/>
+        </w:rPr>
+        <w:t>complexité</w:t>
+      </w:r>
+      <w:r>
+        <w:rPr>
+          <w:strike/>
+          <w:lang w:val="fr-FR"/>
+        </w:rPr>
+        <w:t xml:space="preserve"> et les </w:t>
+      </w:r>
+      <w:r>
+        <w:rPr>
+          <w:strike/>
+          <w:lang w:val="fr-FR"/>
+        </w:rPr>
+        <w:t>économies</w:t>
+      </w:r>
+      <w:r>
+        <w:rPr>
+          <w:strike/>
+          <w:lang w:val="fr-FR"/>
+        </w:rPr>
+        <w:t xml:space="preserve"> interconnecte ont </w:t>
+      </w:r>
+      <w:r>
+        <w:rPr>
+          <w:strike/>
+          <w:lang w:val="fr-FR"/>
+        </w:rPr>
+        <w:t>devenu</w:t>
+      </w:r>
       <w:r>
         <w:rPr>
           <w:strike/>
@@ -1815,70 +1756,56 @@
           <w:strike/>
           <w:lang w:val="fr-FR"/>
         </w:rPr>
-        <w:t xml:space="preserve"> puissant</w:t>
-      </w:r>
-      <w:r>
-        <w:rPr>
-          <w:strike/>
-          <w:lang w:val="fr-FR"/>
-        </w:rPr>
-        <w:t>es</w:t>
-      </w:r>
-      <w:r>
-        <w:rPr>
-          <w:strike/>
-          <w:lang w:val="fr-FR"/>
-        </w:rPr>
-        <w:t xml:space="preserve">, que les </w:t>
-      </w:r>
-      <w:r>
-        <w:rPr>
-          <w:strike/>
-          <w:lang w:val="fr-FR"/>
-        </w:rPr>
-        <w:t>ménages</w:t>
-      </w:r>
-      <w:r>
-        <w:rPr>
-          <w:strike/>
-          <w:lang w:val="fr-FR"/>
-        </w:rPr>
-        <w:t xml:space="preserve"> ne peuvent pas faires des </w:t>
-      </w:r>
-      <w:r>
-        <w:rPr>
-          <w:strike/>
-          <w:lang w:val="fr-FR"/>
-        </w:rPr>
-        <w:t>affaires</w:t>
-      </w:r>
-      <w:r>
-        <w:rPr>
-          <w:strike/>
-          <w:lang w:val="fr-FR"/>
-        </w:rPr>
-        <w:t xml:space="preserve"> sans l’intervention des banques</w:t>
-      </w:r>
-      <w:r>
-        <w:rPr>
-          <w:strike/>
-          <w:lang w:val="fr-FR"/>
-        </w:rPr>
-        <w:t xml:space="preserve">, la </w:t>
-      </w:r>
-      <w:r>
-        <w:rPr>
-          <w:strike/>
-          <w:lang w:val="fr-FR"/>
-        </w:rPr>
-        <w:t>complexité</w:t>
-      </w:r>
-      <w:r>
-        <w:rPr>
-          <w:strike/>
-          <w:lang w:val="fr-FR"/>
-        </w:rPr>
-        <w:t xml:space="preserve"> et les </w:t>
+        <w:t>dépendant</w:t>
+      </w:r>
+      <w:r>
+        <w:rPr>
+          <w:strike/>
+          <w:lang w:val="fr-FR"/>
+        </w:rPr>
+        <w:t xml:space="preserve"> a l’</w:t>
+      </w:r>
+      <w:r>
+        <w:rPr>
+          <w:strike/>
+          <w:lang w:val="fr-FR"/>
+        </w:rPr>
+        <w:t>intermédiation</w:t>
+      </w:r>
+      <w:r>
+        <w:rPr>
+          <w:strike/>
+          <w:lang w:val="fr-FR"/>
+        </w:rPr>
+        <w:t xml:space="preserve"> des banques, toutes les transactions se passent a travers la banques , de la gestions des </w:t>
+      </w:r>
+      <w:r>
+        <w:rPr>
+          <w:strike/>
+          <w:lang w:val="fr-FR"/>
+        </w:rPr>
+        <w:t>portefeuilles</w:t>
+      </w:r>
+      <w:r>
+        <w:rPr>
+          <w:strike/>
+          <w:lang w:val="fr-FR"/>
+        </w:rPr>
+        <w:t xml:space="preserve">, les assurances, au avocats financier, jusqu’à </w:t>
+      </w:r>
+      <w:r>
+        <w:rPr>
+          <w:strike/>
+          <w:lang w:val="fr-FR"/>
+        </w:rPr>
+        <w:t>contrôleur</w:t>
+      </w:r>
+      <w:r>
+        <w:rPr>
+          <w:strike/>
+          <w:lang w:val="fr-FR"/>
+        </w:rPr>
+        <w:t xml:space="preserve"> des paiements, comme il fonctionne maintenant,  le système des </w:t>
       </w:r>
       <w:r>
         <w:rPr>
@@ -1892,35 +1819,21 @@
           <w:strike/>
           <w:lang w:val="fr-FR"/>
         </w:rPr>
-        <w:t xml:space="preserve"> interconnecte ont </w:t>
-      </w:r>
-      <w:r>
-        <w:rPr>
-          <w:strike/>
-          <w:lang w:val="fr-FR"/>
-        </w:rPr>
-        <w:t>devenu</w:t>
-      </w:r>
-      <w:r>
-        <w:rPr>
-          <w:strike/>
-          <w:lang w:val="fr-FR"/>
-        </w:rPr>
-        <w:t xml:space="preserve"> </w:t>
-      </w:r>
-      <w:r>
-        <w:rPr>
-          <w:strike/>
-          <w:lang w:val="fr-FR"/>
-        </w:rPr>
-        <w:t>dépendant</w:t>
-      </w:r>
-      <w:r>
-        <w:rPr>
-          <w:strike/>
-          <w:lang w:val="fr-FR"/>
-        </w:rPr>
-        <w:t xml:space="preserve"> a l’</w:t>
+        <w:t xml:space="preserve"> global va se </w:t>
+      </w:r>
+      <w:r>
+        <w:rPr>
+          <w:strike/>
+          <w:lang w:val="fr-FR"/>
+        </w:rPr>
+        <w:t>détruire</w:t>
+      </w:r>
+      <w:r>
+        <w:rPr>
+          <w:strike/>
+          <w:lang w:val="fr-FR"/>
+        </w:rPr>
+        <w:t xml:space="preserve"> sans l’</w:t>
       </w:r>
       <w:r>
         <w:rPr>
@@ -1934,142 +1847,49 @@
           <w:strike/>
           <w:lang w:val="fr-FR"/>
         </w:rPr>
-        <w:t xml:space="preserve"> des banques, toutes les transactions se passent </w:t>
-      </w:r>
-      <w:proofErr w:type="spellStart"/>
-      <w:r>
-        <w:rPr>
-          <w:strike/>
-          <w:lang w:val="fr-FR"/>
-        </w:rPr>
-        <w:t>a</w:t>
-      </w:r>
-      <w:proofErr w:type="spellEnd"/>
-      <w:r>
-        <w:rPr>
-          <w:strike/>
-          <w:lang w:val="fr-FR"/>
-        </w:rPr>
-        <w:t xml:space="preserve"> travers la banques , de la gestions des </w:t>
-      </w:r>
-      <w:r>
-        <w:rPr>
-          <w:strike/>
-          <w:lang w:val="fr-FR"/>
-        </w:rPr>
-        <w:t>portefeuilles</w:t>
-      </w:r>
-      <w:r>
-        <w:rPr>
-          <w:strike/>
-          <w:lang w:val="fr-FR"/>
-        </w:rPr>
-        <w:t xml:space="preserve">, les assurances, au avocats financier, jusqu’à </w:t>
-      </w:r>
-      <w:r>
-        <w:rPr>
-          <w:strike/>
-          <w:lang w:val="fr-FR"/>
-        </w:rPr>
-        <w:t>contrôleur</w:t>
-      </w:r>
-      <w:r>
-        <w:rPr>
-          <w:strike/>
-          <w:lang w:val="fr-FR"/>
-        </w:rPr>
-        <w:t xml:space="preserve"> des paiements, comme il fonctionne maintenant,  le système des </w:t>
-      </w:r>
-      <w:r>
-        <w:rPr>
-          <w:strike/>
-          <w:lang w:val="fr-FR"/>
-        </w:rPr>
-        <w:t>économies</w:t>
-      </w:r>
-      <w:r>
-        <w:rPr>
-          <w:strike/>
-          <w:lang w:val="fr-FR"/>
-        </w:rPr>
-        <w:t xml:space="preserve"> global va se </w:t>
-      </w:r>
-      <w:r>
-        <w:rPr>
-          <w:strike/>
-          <w:lang w:val="fr-FR"/>
-        </w:rPr>
-        <w:t>détruire</w:t>
-      </w:r>
-      <w:r>
-        <w:rPr>
-          <w:strike/>
-          <w:lang w:val="fr-FR"/>
-        </w:rPr>
-        <w:t xml:space="preserve"> sans </w:t>
-      </w:r>
-      <w:r>
-        <w:rPr>
-          <w:strike/>
+        <w:t xml:space="preserve"> de ces agents, cette </w:t>
+      </w:r>
+      <w:r>
+        <w:rPr>
+          <w:strike/>
+          <w:lang w:val="fr-FR"/>
+        </w:rPr>
+        <w:t>dépendance</w:t>
+      </w:r>
+      <w:r>
+        <w:rPr>
+          <w:strike/>
+          <w:lang w:val="fr-FR"/>
+        </w:rPr>
+        <w:t xml:space="preserve"> est devenu dangereuse qui a </w:t>
+      </w:r>
+      <w:r>
+        <w:rPr>
+          <w:strike/>
+          <w:lang w:val="fr-FR"/>
+        </w:rPr>
+        <w:t>causé</w:t>
+      </w:r>
+      <w:r>
+        <w:rPr>
+          <w:strike/>
+          <w:lang w:val="fr-FR"/>
+        </w:rPr>
+        <w:t xml:space="preserve"> la crise de 2008</w:t>
+      </w:r>
+    </w:p>
+    <w:p>
+      <w:pPr>
+        <w:pStyle w:val="Heading1"/>
+        <w:rPr>
+          <w:lang w:val="fr-FR"/>
+        </w:rPr>
+      </w:pPr>
+      <w:r>
+        <w:rPr>
           <w:lang w:val="fr-FR"/>
         </w:rPr>
         <w:lastRenderedPageBreak/>
-        <w:t>l’</w:t>
-      </w:r>
-      <w:r>
-        <w:rPr>
-          <w:strike/>
-          <w:lang w:val="fr-FR"/>
-        </w:rPr>
-        <w:t>intermédiation</w:t>
-      </w:r>
-      <w:r>
-        <w:rPr>
-          <w:strike/>
-          <w:lang w:val="fr-FR"/>
-        </w:rPr>
-        <w:t xml:space="preserve"> de ces agents, cette </w:t>
-      </w:r>
-      <w:r>
-        <w:rPr>
-          <w:strike/>
-          <w:lang w:val="fr-FR"/>
-        </w:rPr>
-        <w:t>dépendance</w:t>
-      </w:r>
-      <w:r>
-        <w:rPr>
-          <w:strike/>
-          <w:lang w:val="fr-FR"/>
-        </w:rPr>
-        <w:t xml:space="preserve"> est devenu dangereuse qui a </w:t>
-      </w:r>
-      <w:r>
-        <w:rPr>
-          <w:strike/>
-          <w:lang w:val="fr-FR"/>
-        </w:rPr>
-        <w:t>causé</w:t>
-      </w:r>
-      <w:r>
-        <w:rPr>
-          <w:strike/>
-          <w:lang w:val="fr-FR"/>
-        </w:rPr>
-        <w:t xml:space="preserve"> la crise de 2008</w:t>
-      </w:r>
-    </w:p>
-    <w:p>
-      <w:pPr>
-        <w:pStyle w:val="Heading1"/>
-        <w:rPr>
-          <w:lang w:val="fr-FR"/>
-        </w:rPr>
-      </w:pPr>
-      <w:r>
-        <w:rPr>
-          <w:lang w:val="fr-FR"/>
-        </w:rPr>
         <w:t>Pourquoi la Crypto monnaie ?</w:t>
       </w:r>
     </w:p>
@@ -2089,9 +1909,8 @@
           <w:szCs w:val="24"/>
           <w:lang w:val="fr-FR"/>
         </w:rPr>
-        <w:t xml:space="preserve">Ce qui rend la crypto monnaie très doué est l’élimination des parties intermédiaires et en maintenant une infrastructure qui permet des étrangers à s’engager entre eux sans l’intervention des banques centrales grâce </w:t>
-      </w:r>
-      <w:proofErr w:type="spellStart"/>
+        <w:t>Ce qui rend la crypto monnaie très doué est l’élimination des parties intermédiaires et en maintenant une infrastructure qui permet des étrangers à s’engager entre eux sans l’intervention des banques centrales grâce a un réseau des ordinateurs autonomes, en créant  un system décentralisé de confiance hors contrôle de n’importe quel institution,  a son noyau la crypto monnaie est construit autour le principe d’un journal des transactions universel, difficile à frauder ,  public constamment vérifié par ces ordinateurs puissants, qui opèrent indépendamment l’un des autres, théoriquement ça veut dire qu’on n’a pas besoins des banques ou des systèmes intermédiaires pour leur faire confiance,  le réseau des journaux des transactions dans le cas de la crypto monnaie s’appelle « Blockchain » joue le rôle d’intermédiaire  qui assure que les transactions passe en tou</w:t>
+      </w:r>
       <w:r>
         <w:rPr>
           <w:rFonts w:ascii="Times New Roman" w:hAnsi="Times New Roman" w:cs="Times New Roman"/>
@@ -2099,46 +1918,7 @@
           <w:szCs w:val="24"/>
           <w:lang w:val="fr-FR"/>
         </w:rPr>
-        <w:t>a</w:t>
-      </w:r>
-      <w:proofErr w:type="spellEnd"/>
-      <w:r>
-        <w:rPr>
-          <w:rFonts w:ascii="Times New Roman" w:hAnsi="Times New Roman" w:cs="Times New Roman"/>
-          <w:sz w:val="24"/>
-          <w:szCs w:val="24"/>
-          <w:lang w:val="fr-FR"/>
-        </w:rPr>
-        <w:t xml:space="preserve"> un réseau des ordinateurs autonomes, en créant  un system décentralisé de confiance hors contrôle de n’importe quel institution,  a son noyau la crypto monnaie est construit autour le principe d’un journal des transactions universel, difficile à frauder ,  public constamment vérifié par ces ordinateurs puissants, qui opèrent indépendamment l’un des autres, théoriquement ça veut dire qu’on n’a pas besoins des banques ou des systèmes intermédiaires pour leur faire confiance,  le réseau des journaux des transactions dans le cas de la crypto monnaie s’appelle « Blockchain » joue le rôle d’intermédiaire  qui assure que les transactions passe en tou</w:t>
-      </w:r>
-      <w:r>
-        <w:rPr>
-          <w:rFonts w:ascii="Times New Roman" w:hAnsi="Times New Roman" w:cs="Times New Roman"/>
-          <w:sz w:val="24"/>
-          <w:szCs w:val="24"/>
-          <w:lang w:val="fr-FR"/>
-        </w:rPr>
-        <w:t xml:space="preserve">te </w:t>
-      </w:r>
-      <w:proofErr w:type="spellStart"/>
-      <w:r>
-        <w:rPr>
-          <w:rFonts w:ascii="Times New Roman" w:hAnsi="Times New Roman" w:cs="Times New Roman"/>
-          <w:sz w:val="24"/>
-          <w:szCs w:val="24"/>
-          <w:lang w:val="fr-FR"/>
-        </w:rPr>
-        <w:t>securite</w:t>
-      </w:r>
-      <w:proofErr w:type="spellEnd"/>
-      <w:r>
-        <w:rPr>
-          <w:rFonts w:ascii="Times New Roman" w:hAnsi="Times New Roman" w:cs="Times New Roman"/>
-          <w:sz w:val="24"/>
-          <w:szCs w:val="24"/>
-          <w:lang w:val="fr-FR"/>
-        </w:rPr>
-        <w:t xml:space="preserve">. </w:t>
+        <w:t xml:space="preserve">te securite. </w:t>
       </w:r>
       <w:r>
         <w:rPr>
@@ -2149,9 +1929,9 @@
           <w:shd w:val="clear" w:color="auto" w:fill="FFFFFF"/>
           <w:lang w:val="fr-FR"/>
         </w:rPr>
-        <w:t xml:space="preserve">Le potentiel de la technologie en tant que force de transparence et de responsabilité va bien au-delà de l'argent et des paiements, car il permet d'éliminer de nombreuses autres formes d'échange humain les intermédiaires qui contrôlent l'information - lors d'élections, par exemple, où les enthousiastes des </w:t>
-      </w:r>
-      <w:proofErr w:type="spellStart"/>
+        <w:t xml:space="preserve">Le potentiel de la technologie en tant que force de transparence et de responsabilité va bien au-delà de l'argent et des paiements, car il permet d'éliminer de nombreuses autres formes d'échange humain les intermédiaires qui contrôlent l'information - lors d'élections, par exemple, où les enthousiastes des cryptomonnaies voient la capacité de mettre fin au vote - gréement. À la base, cette technologie est une forme d'organisation sociale qui promet de détourner le contrôle de l'argent et des informations des puissantes élites et de les transmettre aux personnes à qui elles appartiennent, en </w:t>
+      </w:r>
+      <w:proofErr w:type="gramStart"/>
       <w:r>
         <w:rPr>
           <w:rFonts w:ascii="Times New Roman" w:hAnsi="Times New Roman" w:cs="Times New Roman"/>
@@ -2161,9 +1941,9 @@
           <w:shd w:val="clear" w:color="auto" w:fill="FFFFFF"/>
           <w:lang w:val="fr-FR"/>
         </w:rPr>
-        <w:t>cryptomonnaies</w:t>
-      </w:r>
-      <w:proofErr w:type="spellEnd"/>
+        <w:t>les remettant</w:t>
+      </w:r>
+      <w:proofErr w:type="gramEnd"/>
       <w:r>
         <w:rPr>
           <w:rFonts w:ascii="Times New Roman" w:hAnsi="Times New Roman" w:cs="Times New Roman"/>
@@ -2173,9 +1953,8 @@
           <w:shd w:val="clear" w:color="auto" w:fill="FFFFFF"/>
           <w:lang w:val="fr-FR"/>
         </w:rPr>
-        <w:t xml:space="preserve"> voient la capacité de mettre fin au vote - gréement. À la base, cette technologie est une forme d'organisation sociale qui promet de détourner le contrôle de l'argent et des informations des puissantes élites et de les transmettre aux personnes à qui elles appartiennent, en </w:t>
-      </w:r>
-      <w:proofErr w:type="gramStart"/>
+        <w:t xml:space="preserve"> en charge de leurs actifs et de leurs talents. Lancé au plus fort de la crise financière de 2008, Bitcoin offrait une alternative à un système, le système financier existant, qui s'effondrait et menaçait d'entraîner quelques milliards de personnes. En quelques années, tout un mouvement de contre-culture s'est formé autour des crypto-monnaies et a continué de tourner autour d'elles. Sans cette crise qui expose douloureusement les failles du système financier mondial, il est difficile de dire où en seraient les bitcoins aujourd’hui. À mesure que la crise s’atténuera, l’impulsion po</w:t>
+      </w:r>
       <w:r>
         <w:rPr>
           <w:rFonts w:ascii="Times New Roman" w:hAnsi="Times New Roman" w:cs="Times New Roman"/>
@@ -2185,9 +1964,8 @@
           <w:shd w:val="clear" w:color="auto" w:fill="FFFFFF"/>
           <w:lang w:val="fr-FR"/>
         </w:rPr>
-        <w:t>les remettant</w:t>
-      </w:r>
-      <w:proofErr w:type="gramEnd"/>
+        <w:t>ur adopter une monnaie electronique</w:t>
+      </w:r>
       <w:r>
         <w:rPr>
           <w:rFonts w:ascii="Times New Roman" w:hAnsi="Times New Roman" w:cs="Times New Roman"/>
@@ -2197,65 +1975,6 @@
           <w:shd w:val="clear" w:color="auto" w:fill="FFFFFF"/>
           <w:lang w:val="fr-FR"/>
         </w:rPr>
-        <w:t xml:space="preserve"> en charge de leurs actifs et de leurs talents. Lancé au plus fort de la crise financière de 2008, Bitcoin offrait une alternative à un système, le système financier existant, qui s'effondrait et menaçait d'entraîner quelques milliards de personnes. En quelques années, tout un mouvement de contre-culture s'est formé autour des crypto-monnaies et a continué de tourner autour d'elles. Sans cette crise qui expose douloureusement les failles du système financier mondial, il est difficile de dire où en seraient les </w:t>
-      </w:r>
-      <w:proofErr w:type="spellStart"/>
-      <w:r>
-        <w:rPr>
-          <w:rFonts w:ascii="Times New Roman" w:hAnsi="Times New Roman" w:cs="Times New Roman"/>
-          <w:color w:val="212121"/>
-          <w:sz w:val="24"/>
-          <w:szCs w:val="24"/>
-          <w:shd w:val="clear" w:color="auto" w:fill="FFFFFF"/>
-          <w:lang w:val="fr-FR"/>
-        </w:rPr>
-        <w:t>bitcoins</w:t>
-      </w:r>
-      <w:proofErr w:type="spellEnd"/>
-      <w:r>
-        <w:rPr>
-          <w:rFonts w:ascii="Times New Roman" w:hAnsi="Times New Roman" w:cs="Times New Roman"/>
-          <w:color w:val="212121"/>
-          <w:sz w:val="24"/>
-          <w:szCs w:val="24"/>
-          <w:shd w:val="clear" w:color="auto" w:fill="FFFFFF"/>
-          <w:lang w:val="fr-FR"/>
-        </w:rPr>
-        <w:t xml:space="preserve"> aujourd’hui. À mesure que la crise s’atténuera, l’impulsion po</w:t>
-      </w:r>
-      <w:r>
-        <w:rPr>
-          <w:rFonts w:ascii="Times New Roman" w:hAnsi="Times New Roman" w:cs="Times New Roman"/>
-          <w:color w:val="212121"/>
-          <w:sz w:val="24"/>
-          <w:szCs w:val="24"/>
-          <w:shd w:val="clear" w:color="auto" w:fill="FFFFFF"/>
-          <w:lang w:val="fr-FR"/>
-        </w:rPr>
-        <w:t xml:space="preserve">ur adopter une monnaie </w:t>
-      </w:r>
-      <w:proofErr w:type="spellStart"/>
-      <w:r>
-        <w:rPr>
-          <w:rFonts w:ascii="Times New Roman" w:hAnsi="Times New Roman" w:cs="Times New Roman"/>
-          <w:color w:val="212121"/>
-          <w:sz w:val="24"/>
-          <w:szCs w:val="24"/>
-          <w:shd w:val="clear" w:color="auto" w:fill="FFFFFF"/>
-          <w:lang w:val="fr-FR"/>
-        </w:rPr>
-        <w:t>electronique</w:t>
-      </w:r>
-      <w:proofErr w:type="spellEnd"/>
-      <w:r>
-        <w:rPr>
-          <w:rFonts w:ascii="Times New Roman" w:hAnsi="Times New Roman" w:cs="Times New Roman"/>
-          <w:color w:val="212121"/>
-          <w:sz w:val="24"/>
-          <w:szCs w:val="24"/>
-          <w:shd w:val="clear" w:color="auto" w:fill="FFFFFF"/>
-          <w:lang w:val="fr-FR"/>
-        </w:rPr>
         <w:t xml:space="preserve"> s’effacera-t-elle avec elle? Si les citoyens ne font pas confiance à un gouvernement pour défendre leurs intérêts, ils ne font pas confiance à sa monnaie - ou, mieux encore, ils ne font pas confiance au système monétaire autour duquel leur économie est organisée. Donc, quand on leur donne une chance, ils vendront cette monnaie et la fuiront pour quelque chose qu’ils considèrent comme plus fiable, qu’il s’agisse du dollar américain, de l’or ou de toute autre valeur refuge. Lorsque ce dysfonctionnement est enraciné, de telles croyances sont auto-réalisatrices. La perte de valeur de sa monnaie épuise les ressources financières du gouvernement, ce qui laisse l’impression de l’argent comme le seul moyen de payer ses dettes et d’assurer sa survie politique.</w:t>
       </w:r>
     </w:p>
@@ -2269,97 +1988,63 @@
         <w:rPr>
           <w:color w:val="FF0000"/>
         </w:rPr>
-        <w:t xml:space="preserve">the technology’s potential as a force for transparency and accountability goes far beyond money and payments, as it can strip out information-controlling middlemen from many other forms of human exchange—in elections, for example, where </w:t>
-      </w:r>
-      <w:proofErr w:type="spellStart"/>
+        <w:t xml:space="preserve">the technology’s potential as a force for transparency and accountability goes far beyond money and payments, as it can strip out information-controlling middlemen from many other forms of human exchange—in elections, for example, where cryptocurrency enthusiasts see the capacity to end vote-rigging. At its core, this technology is a form of social organization that promises to shift the control of money and information away from the powerful elites and deliver it to the </w:t>
+      </w:r>
+      <w:proofErr w:type="gramStart"/>
       <w:r>
         <w:rPr>
           <w:color w:val="FF0000"/>
         </w:rPr>
-        <w:t>cryptocurrency</w:t>
-      </w:r>
-      <w:proofErr w:type="spellEnd"/>
+        <w:t>people</w:t>
+      </w:r>
+      <w:proofErr w:type="gramEnd"/>
       <w:r>
         <w:rPr>
           <w:color w:val="FF0000"/>
         </w:rPr>
-        <w:t xml:space="preserve"> enthusiasts see the capacity to end vote-rigging. At its core, this technology is a form of social organization that promises to shift the control of </w:t>
-      </w:r>
-      <w:r>
+        <w:t xml:space="preserve"> to whom it belongs, putting them back in charge of their assets and talents.</w:t>
+      </w:r>
+    </w:p>
+    <w:p>
+      <w:pPr>
         <w:rPr>
           <w:color w:val="FF0000"/>
         </w:rPr>
+      </w:pPr>
+      <w:proofErr w:type="gramStart"/>
+      <w:r>
+        <w:rPr>
+          <w:color w:val="FF0000"/>
+        </w:rPr>
         <w:lastRenderedPageBreak/>
-        <w:t xml:space="preserve">money and information away from the powerful elites and deliver it to the </w:t>
-      </w:r>
-      <w:proofErr w:type="gramStart"/>
+        <w:t>launched</w:t>
+      </w:r>
+      <w:proofErr w:type="gramEnd"/>
       <w:r>
         <w:rPr>
           <w:color w:val="FF0000"/>
         </w:rPr>
-        <w:t>people</w:t>
-      </w:r>
-      <w:proofErr w:type="gramEnd"/>
-      <w:r>
+        <w:t xml:space="preserve"> in the throes of the 2008 financial crisis, bitcoin offered an alternative to a system—the existing financial system—that was blowing itself up and threatening to take a few billion people down with it. Within a few years, an entire counterculture movement formed around cryptocurrencies, and it has continued to revolve around them. Without that crisis painfully exposing the flaws of the world’s financial system, it’s hard to say where bitcoin would be today. As that crisis recedes, will the impetus to adopt a digital currency recede with it?</w:t>
+      </w:r>
+    </w:p>
+    <w:p>
+      <w:pPr>
         <w:rPr>
           <w:color w:val="FF0000"/>
         </w:rPr>
-        <w:t xml:space="preserve"> to whom it belongs, putting them back in charge of their assets and talents.</w:t>
-      </w:r>
-    </w:p>
-    <w:p>
-      <w:pPr>
+      </w:pPr>
+      <w:r>
         <w:rPr>
           <w:color w:val="FF0000"/>
         </w:rPr>
-      </w:pPr>
-      <w:proofErr w:type="gramStart"/>
-      <w:r>
+        <w:t>If citizens don’t trust a government to represent their interests, they won’t trust its currency—or better put, they won’t trust the monetary system around which their economy is organized. So when given a chance, they will sell that currency and flee it for something they regard as more trustworthy, whether it’s the U.S. dollar, gold, or some other safe haven. When this dysfunction is entrenched, such beliefs are self-fulfilling. The loss of value in its currency depletes the government’s financial resources, which leaves money-printing as the only means to pay its debts and ensure political survival.</w:t>
+      </w:r>
+    </w:p>
+    <w:p>
+      <w:pPr>
         <w:rPr>
           <w:color w:val="FF0000"/>
         </w:rPr>
-        <w:t>launched</w:t>
-      </w:r>
-      <w:proofErr w:type="gramEnd"/>
-      <w:r>
-        <w:rPr>
-          <w:color w:val="FF0000"/>
-        </w:rPr>
-        <w:t xml:space="preserve"> in the throes of the 2008 financial crisis, bitcoin offered an alternative to a system—the existing financial system—that was blowing itself up and threatening to take a few billion people down with it. Within a few years, an entire counterculture movement formed around </w:t>
-      </w:r>
-      <w:proofErr w:type="spellStart"/>
-      <w:r>
-        <w:rPr>
-          <w:color w:val="FF0000"/>
-        </w:rPr>
-        <w:t>cryptocurrencies</w:t>
-      </w:r>
-      <w:proofErr w:type="spellEnd"/>
-      <w:r>
-        <w:rPr>
-          <w:color w:val="FF0000"/>
-        </w:rPr>
-        <w:t>, and it has continued to revolve around them. Without that crisis painfully exposing the flaws of the world’s financial system, it’s hard to say where bitcoin would be today. As that crisis recedes, will the impetus to adopt a digital currency recede with it?</w:t>
-      </w:r>
-    </w:p>
-    <w:p>
-      <w:pPr>
-        <w:rPr>
-          <w:color w:val="FF0000"/>
-        </w:rPr>
-      </w:pPr>
-      <w:r>
-        <w:rPr>
-          <w:color w:val="FF0000"/>
-        </w:rPr>
-        <w:t>If citizens don’t trust a government to represent their interests, they won’t trust its currency—or better put, they won’t trust the monetary system around which their economy is organized. So when given a chance, they will sell that currency and flee it for something they regard as more trustworthy, whether it’s the U.S. dollar, gold, or some other safe haven. When this dysfunction is entrenched, such beliefs are self-fulfilling. The loss of value in its currency depletes the government’s financial resources, which leaves money-printing as the only means to pay its debts and ensure political survival.</w:t>
-      </w:r>
-    </w:p>
-    <w:p>
-      <w:pPr>
-        <w:rPr>
-          <w:color w:val="FF0000"/>
-        </w:rPr>
       </w:pPr>
     </w:p>
     <w:p>
@@ -2396,7 +2081,7 @@
         </w:rPr>
         <w:t xml:space="preserve">Source: </w:t>
       </w:r>
-      <w:hyperlink r:id="rId10" w:history="1">
+      <w:hyperlink r:id="rId9" w:history="1">
         <w:r>
           <w:rPr>
             <w:rStyle w:val="Hyperlink"/>
@@ -2425,7 +2110,7 @@
         </w:rPr>
         <w:t xml:space="preserve"> </w:t>
       </w:r>
-      <w:hyperlink r:id="rId11" w:history="1">
+      <w:hyperlink r:id="rId10" w:history="1">
         <w:r>
           <w:rPr>
             <w:rStyle w:val="Hyperlink"/>
@@ -2522,7 +2207,6 @@
           <w:szCs w:val="24"/>
           <w:lang w:val="fr-FR"/>
         </w:rPr>
-        <w:lastRenderedPageBreak/>
         <w:t xml:space="preserve">Pour créer un système moins centralisé, vous deviez trouver un moyen d'attribuer la tâche de conservation d'archives </w:t>
       </w:r>
       <w:proofErr w:type="gramStart"/>
@@ -2543,7 +2227,17 @@
           <w:szCs w:val="24"/>
           <w:lang w:val="fr-FR"/>
         </w:rPr>
-        <w:t xml:space="preserve"> à un groupe d'individus ou d'institutions connectés par un réseau, et de les inciter à s'acquitter de ces tâches. Vous devez également vous assurer que leur grand livre commun est géré de manière à ce que personne ne puisse l’archiver et le falsifier et y introduire des erreurs que les autres ne remarqueraient pas.</w:t>
+        <w:t xml:space="preserve"> à un groupe d'individus ou d'institutions connectés par un réseau, et de les inciter à s'acquitter de ces tâches. Vous devez également vous assurer que leur </w:t>
+      </w:r>
+      <w:r>
+        <w:rPr>
+          <w:rFonts w:ascii="Times New Roman" w:eastAsia="Times New Roman" w:hAnsi="Times New Roman" w:cs="Times New Roman"/>
+          <w:sz w:val="24"/>
+          <w:szCs w:val="24"/>
+          <w:lang w:val="fr-FR"/>
+        </w:rPr>
+        <w:lastRenderedPageBreak/>
+        <w:t>grand livre commun est géré de manière à ce que personne ne puisse l’archiver et le falsifier et y introduire des erreurs que les autres ne remarqueraient pas.</w:t>
       </w:r>
     </w:p>
     <w:p>
@@ -2584,9 +2278,9 @@
           <w:szCs w:val="24"/>
           <w:lang w:val="fr-FR"/>
         </w:rPr>
-        <w:t xml:space="preserve">Bitcoin est vraiment juste une liste. La personne A </w:t>
-      </w:r>
-      <w:proofErr w:type="spellStart"/>
+        <w:t xml:space="preserve">Bitcoin est vraiment juste une liste. La personne A a envoyé X bitcoin à la personne B, qui a envoyé Y bitcoin à la personne C, etc. En faisant le total de ces transactions, tout le monde sait où se trouvent les utilisateurs individuels. Un autre nom pour une blockchain est un "grand livre distribué", qui souligne la différence essentielle entre cette technologie et un document Word bien conservé. La blockchain de Bitcoin est publique. Tout le monde peut le télécharger dans son intégralité ou accéder à un nombre quelconque de sites qui l'analysent. Vous pouvez voir, par exemple, que 15N3yGu3UFHeyUNdzQ5sS3aRFRzu5Ae7EZ a envoyé 0.01718427 bitcoin à 1JHG2qjdk5Khiq7X5xQrr1wfigepJEK3t le 14 août 2017, entre 11h10 et 11h20, mais il en conserve de nouveau. </w:t>
+      </w:r>
+      <w:proofErr w:type="gramStart"/>
       <w:r>
         <w:rPr>
           <w:rFonts w:ascii="Times New Roman" w:eastAsia="Times New Roman" w:hAnsi="Times New Roman" w:cs="Times New Roman"/>
@@ -2595,9 +2289,9 @@
           <w:szCs w:val="24"/>
           <w:lang w:val="fr-FR"/>
         </w:rPr>
-        <w:t>a</w:t>
-      </w:r>
-      <w:proofErr w:type="spellEnd"/>
+        <w:t>longues</w:t>
+      </w:r>
+      <w:proofErr w:type="gramEnd"/>
       <w:r>
         <w:rPr>
           <w:rFonts w:ascii="Times New Roman" w:eastAsia="Times New Roman" w:hAnsi="Times New Roman" w:cs="Times New Roman"/>
@@ -2606,9 +2300,8 @@
           <w:szCs w:val="24"/>
           <w:lang w:val="fr-FR"/>
         </w:rPr>
-        <w:t xml:space="preserve"> envoyé X bitcoin à la personne B, qui a envoyé Y bitcoin à la personne C, etc. En faisant le total de ces transactions, tout le monde sait où se trouvent les utilisateurs individuels. Un autre nom pour une blockchain est un "grand livre distribué", qui souligne la différence essentielle entre cette technologie et un document Word bien conservé. La blockchain de Bitcoin est publique. Tout le monde peut le télécharger dans son intégralité ou accéder à un nombre quelconque de sites qui l'analysent. Vous pouvez voir, par exemple, que 15N3yGu3UFHeyUNdzQ5sS3aRFRzu5Ae7EZ a envoyé 0.01718427 bitcoin à 1JHG2qjdk5Khiq7X5xQrr1wfigepJEK3t le 14 août 2017, entre 11h10 et 11h20, mais il en conserve de nouveau. </w:t>
-      </w:r>
-      <w:proofErr w:type="gramStart"/>
+        <w:t xml:space="preserve"> chaînes de chiffres et de lettres</w:t>
+      </w:r>
       <w:r>
         <w:rPr>
           <w:rFonts w:ascii="Times New Roman" w:eastAsia="Times New Roman" w:hAnsi="Times New Roman" w:cs="Times New Roman"/>
@@ -2617,31 +2310,8 @@
           <w:szCs w:val="24"/>
           <w:lang w:val="fr-FR"/>
         </w:rPr>
-        <w:t>longues</w:t>
-      </w:r>
-      <w:proofErr w:type="gramEnd"/>
-      <w:r>
-        <w:rPr>
-          <w:rFonts w:ascii="Times New Roman" w:eastAsia="Times New Roman" w:hAnsi="Times New Roman" w:cs="Times New Roman"/>
-          <w:color w:val="212121"/>
-          <w:sz w:val="24"/>
-          <w:szCs w:val="24"/>
-          <w:lang w:val="fr-FR"/>
-        </w:rPr>
-        <w:t xml:space="preserve"> chaînes de chiffres et de lettres</w:t>
-      </w:r>
-      <w:r>
-        <w:rPr>
-          <w:rFonts w:ascii="Times New Roman" w:eastAsia="Times New Roman" w:hAnsi="Times New Roman" w:cs="Times New Roman"/>
-          <w:color w:val="212121"/>
-          <w:sz w:val="24"/>
-          <w:szCs w:val="24"/>
-          <w:lang w:val="fr-FR"/>
-        </w:rPr>
         <w:t>.</w:t>
       </w:r>
-      <w:bookmarkStart w:id="0" w:name="_GoBack"/>
-      <w:bookmarkEnd w:id="0"/>
     </w:p>
     <w:p>
       <w:pPr>
@@ -2784,51 +2454,7 @@
           <w:szCs w:val="24"/>
           <w:lang w:val="fr-FR"/>
         </w:rPr>
-        <w:t xml:space="preserve"> étaient quasiment synonymes. La blockchain a depuis été divorcée conceptuellement de sa première application et des milliers de </w:t>
-      </w:r>
-      <w:proofErr w:type="spellStart"/>
-      <w:r>
-        <w:rPr>
-          <w:rFonts w:ascii="inherit" w:eastAsia="Times New Roman" w:hAnsi="inherit" w:cs="Courier New"/>
-          <w:color w:val="212121"/>
-          <w:sz w:val="24"/>
-          <w:szCs w:val="24"/>
-          <w:lang w:val="fr-FR"/>
-        </w:rPr>
-        <w:t>blockchains</w:t>
-      </w:r>
-      <w:proofErr w:type="spellEnd"/>
-      <w:r>
-        <w:rPr>
-          <w:rFonts w:ascii="inherit" w:eastAsia="Times New Roman" w:hAnsi="inherit" w:cs="Courier New"/>
-          <w:color w:val="212121"/>
-          <w:sz w:val="24"/>
-          <w:szCs w:val="24"/>
-          <w:lang w:val="fr-FR"/>
-        </w:rPr>
-        <w:t xml:space="preserve"> ont été créés à l'aide de techniques cryptographiques similaires. Cette histoire peut rendre la nomenclature déroutante. "Blockchain" fait parfois référence à l'original, bitcoin blockchain; d'autres fois, il fait référence à la technologie de la blockchain en général, ou à toute autre blockchain spécifique, telle que celle qui alimente </w:t>
-      </w:r>
-      <w:proofErr w:type="spellStart"/>
-      <w:r>
-        <w:rPr>
-          <w:rFonts w:ascii="inherit" w:eastAsia="Times New Roman" w:hAnsi="inherit" w:cs="Courier New"/>
-          <w:color w:val="212121"/>
-          <w:sz w:val="24"/>
-          <w:szCs w:val="24"/>
-          <w:lang w:val="fr-FR"/>
-        </w:rPr>
-        <w:t>Ethereum</w:t>
-      </w:r>
-      <w:proofErr w:type="spellEnd"/>
-      <w:r>
-        <w:rPr>
-          <w:rFonts w:ascii="inherit" w:eastAsia="Times New Roman" w:hAnsi="inherit" w:cs="Courier New"/>
-          <w:color w:val="212121"/>
-          <w:sz w:val="24"/>
-          <w:szCs w:val="24"/>
-          <w:lang w:val="fr-FR"/>
-        </w:rPr>
-        <w:t>.</w:t>
+        <w:t xml:space="preserve"> étaient quasiment synonymes. La blockchain a depuis été divorcée conceptuellement de sa première application et des milliers de blockchains ont été créés à l'aide de techniques cryptographiques similaires. Cette histoire peut rendre la nomenclature déroutante. "Blockchain" fait parfois référence à l'original, bitcoin blockchain; d'autres fois, il fait référence à la technologie de la blockchain en général, ou à toute autre blockchain spécifique, telle que celle qui alimente Ethereum.</w:t>
       </w:r>
     </w:p>
     <w:p>
@@ -2970,33 +2596,474 @@
     <w:p>
       <w:pPr>
         <w:pStyle w:val="tx"/>
-        <w:rPr>
-          <w:lang w:val="fr-FR"/>
-        </w:rPr>
-      </w:pPr>
-    </w:p>
-    <w:p>
-      <w:pPr>
-        <w:rPr>
-          <w:lang w:val="fr-FR"/>
-        </w:rPr>
-      </w:pPr>
-    </w:p>
+      </w:pPr>
+      <w:r>
+        <w:t xml:space="preserve">A blockchain is quite literally like a giant spreadsheet for registering all assets, and an accounting system for transacting them on a global scale that can include all forms of assets held by all parties worldwide. Thus, the blockchain can be used for any form of asset registry, </w:t>
+      </w:r>
+      <w:r>
+        <w:lastRenderedPageBreak/>
+        <w:t>inventory, and exchange, including every area of finance, economics, and money; hard assets (physical property); and intangible assets (votes, ideas, reputation, intention, health data, etc.).</w:t>
+      </w:r>
+    </w:p>
+    <w:p>
+      <w:pPr>
+        <w:pStyle w:val="tx"/>
+      </w:pPr>
+    </w:p>
+    <w:p>
+      <w:pPr>
+        <w:pStyle w:val="Heading4"/>
+        <w:shd w:val="clear" w:color="auto" w:fill="FFFFFF"/>
+        <w:spacing w:before="450"/>
+        <w:rPr>
+          <w:rFonts w:ascii="Times New Roman" w:hAnsi="Times New Roman" w:cs="Times New Roman"/>
+          <w:spacing w:val="-3"/>
+          <w:sz w:val="24"/>
+          <w:szCs w:val="24"/>
+        </w:rPr>
+      </w:pPr>
+      <w:r>
+        <w:rPr>
+          <w:rFonts w:ascii="Times New Roman" w:hAnsi="Times New Roman" w:cs="Times New Roman"/>
+          <w:spacing w:val="-3"/>
+          <w:sz w:val="24"/>
+          <w:szCs w:val="24"/>
+        </w:rPr>
+        <w:t>But what is hash function?</w:t>
+      </w:r>
+    </w:p>
+    <w:p>
+      <w:pPr>
+        <w:pStyle w:val="graf"/>
+        <w:shd w:val="clear" w:color="auto" w:fill="FFFFFF"/>
+        <w:spacing w:before="90" w:beforeAutospacing="0" w:after="0" w:afterAutospacing="0"/>
+        <w:rPr>
+          <w:spacing w:val="-1"/>
+        </w:rPr>
+      </w:pPr>
+      <w:r>
+        <w:rPr>
+          <w:spacing w:val="-1"/>
+        </w:rPr>
+        <w:t xml:space="preserve">Let’s go little bit into theory. Hash function is </w:t>
+      </w:r>
+      <w:proofErr w:type="gramStart"/>
+      <w:r>
+        <w:rPr>
+          <w:spacing w:val="-1"/>
+        </w:rPr>
+        <w:t>a</w:t>
+      </w:r>
+      <w:proofErr w:type="gramEnd"/>
+      <w:r>
+        <w:rPr>
+          <w:spacing w:val="-1"/>
+        </w:rPr>
+        <w:t xml:space="preserve"> any function, which </w:t>
+      </w:r>
+      <w:r>
+        <w:rPr>
+          <w:rStyle w:val="Strong"/>
+          <w:spacing w:val="-1"/>
+        </w:rPr>
+        <w:t>arbitrary size data</w:t>
+      </w:r>
+      <w:r>
+        <w:rPr>
+          <w:spacing w:val="-1"/>
+        </w:rPr>
+        <w:t> input, and it is taking output a </w:t>
+      </w:r>
+      <w:r>
+        <w:rPr>
+          <w:rStyle w:val="Strong"/>
+          <w:spacing w:val="-1"/>
+        </w:rPr>
+        <w:t>data with a fixed size</w:t>
+      </w:r>
+      <w:r>
+        <w:rPr>
+          <w:spacing w:val="-1"/>
+        </w:rPr>
+        <w:t>. The returned value usually called </w:t>
+      </w:r>
+      <w:r>
+        <w:rPr>
+          <w:rStyle w:val="Strong"/>
+          <w:spacing w:val="-1"/>
+        </w:rPr>
+        <w:t>hash code</w:t>
+      </w:r>
+      <w:r>
+        <w:rPr>
+          <w:spacing w:val="-1"/>
+        </w:rPr>
+        <w:t>, </w:t>
+      </w:r>
+      <w:r>
+        <w:rPr>
+          <w:rStyle w:val="Strong"/>
+          <w:spacing w:val="-1"/>
+        </w:rPr>
+        <w:t>hash value</w:t>
+      </w:r>
+      <w:r>
+        <w:rPr>
+          <w:spacing w:val="-1"/>
+        </w:rPr>
+        <w:t> or just simply </w:t>
+      </w:r>
+      <w:r>
+        <w:rPr>
+          <w:rStyle w:val="Strong"/>
+          <w:spacing w:val="-1"/>
+        </w:rPr>
+        <w:t>hashes</w:t>
+      </w:r>
+      <w:r>
+        <w:rPr>
+          <w:spacing w:val="-1"/>
+        </w:rPr>
+        <w:t>. By saying hash should have fixed size, we mean that no matter what the input data will be, after processing the data with hash function, we will always receive data with same fixed size. You may think that you can hash numbers just making the reminder of dividing to 9, or you can hash strings just by taking their first symbol? Let’s go over properties a </w:t>
+      </w:r>
+      <w:r>
+        <w:rPr>
+          <w:rStyle w:val="Strong"/>
+          <w:spacing w:val="-1"/>
+        </w:rPr>
+        <w:t>hash function</w:t>
+      </w:r>
+      <w:r>
+        <w:rPr>
+          <w:spacing w:val="-1"/>
+        </w:rPr>
+        <w:t> can have.</w:t>
+      </w:r>
+    </w:p>
+    <w:p>
+      <w:pPr>
+        <w:pStyle w:val="txs"/>
+      </w:pPr>
+      <w:r>
+        <w:t>Depending on which hash algorithm is being used, the process produces a hash of a fixed length. In bitcoin’s case the algorithm is called SHA-256, which delivers a hash of sixty-four characters in length taken from the full range of numbers (0–9) and letters (</w:t>
+      </w:r>
+      <w:r>
+        <w:rPr>
+          <w:rStyle w:val="epub-i"/>
+          <w:rFonts w:eastAsiaTheme="majorEastAsia"/>
+        </w:rPr>
+        <w:t>a</w:t>
+      </w:r>
+      <w:r>
+        <w:t>–</w:t>
+      </w:r>
+      <w:r>
+        <w:rPr>
+          <w:rStyle w:val="epub-i"/>
+          <w:rFonts w:eastAsiaTheme="majorEastAsia"/>
+        </w:rPr>
+        <w:t>z</w:t>
+      </w:r>
+      <w:r>
+        <w:t xml:space="preserve">). To see what one looks like, you can visit any hash generator Web site and write something into the text field. Here’s what </w:t>
+      </w:r>
+      <w:hyperlink r:id="rId11" w:history="1">
+        <w:r>
+          <w:rPr>
+            <w:rStyle w:val="Hyperlink"/>
+          </w:rPr>
+          <w:t>quickhash.com</w:t>
+        </w:r>
+      </w:hyperlink>
+      <w:r>
+        <w:t xml:space="preserve"> came back with when we wrote, “The only thing we have to fear is fear itself”:</w:t>
+      </w:r>
+    </w:p>
+    <w:p>
+      <w:pPr>
+        <w:pStyle w:val="ex"/>
+      </w:pPr>
+      <w:r>
+        <w:rPr>
+          <w:rStyle w:val="cep-text"/>
+        </w:rPr>
+        <w:t>f72</w:t>
+      </w:r>
+      <w:r>
+        <w:rPr>
+          <w:rStyle w:val="cep-text"/>
+          <w:rFonts w:ascii="Cambria Math" w:hAnsi="Cambria Math" w:cs="Cambria Math"/>
+        </w:rPr>
+        <w:t>​</w:t>
+      </w:r>
+      <w:r>
+        <w:rPr>
+          <w:rStyle w:val="cep-text"/>
+        </w:rPr>
+        <w:t>680</w:t>
+      </w:r>
+      <w:r>
+        <w:rPr>
+          <w:rStyle w:val="cep-text"/>
+          <w:rFonts w:ascii="Cambria Math" w:hAnsi="Cambria Math" w:cs="Cambria Math"/>
+        </w:rPr>
+        <w:t>​</w:t>
+      </w:r>
+      <w:r>
+        <w:rPr>
+          <w:rStyle w:val="cep-text"/>
+        </w:rPr>
+        <w:t>b97</w:t>
+      </w:r>
+      <w:r>
+        <w:rPr>
+          <w:rStyle w:val="cep-text"/>
+          <w:rFonts w:ascii="Cambria Math" w:hAnsi="Cambria Math" w:cs="Cambria Math"/>
+        </w:rPr>
+        <w:t>​</w:t>
+      </w:r>
+      <w:r>
+        <w:rPr>
+          <w:rStyle w:val="cep-text"/>
+        </w:rPr>
+        <w:t>551</w:t>
+      </w:r>
+      <w:r>
+        <w:rPr>
+          <w:rStyle w:val="cep-text"/>
+          <w:rFonts w:ascii="Cambria Math" w:hAnsi="Cambria Math" w:cs="Cambria Math"/>
+        </w:rPr>
+        <w:t>​</w:t>
+      </w:r>
+      <w:r>
+        <w:rPr>
+          <w:rStyle w:val="cep-text"/>
+        </w:rPr>
+        <w:t>fc5</w:t>
+      </w:r>
+      <w:r>
+        <w:rPr>
+          <w:rStyle w:val="cep-text"/>
+          <w:rFonts w:ascii="Cambria Math" w:hAnsi="Cambria Math" w:cs="Cambria Math"/>
+        </w:rPr>
+        <w:t>​</w:t>
+      </w:r>
+      <w:r>
+        <w:rPr>
+          <w:rStyle w:val="cep-text"/>
+        </w:rPr>
+        <w:t>eda</w:t>
+      </w:r>
+      <w:r>
+        <w:rPr>
+          <w:rStyle w:val="cep-text"/>
+          <w:rFonts w:ascii="Cambria Math" w:hAnsi="Cambria Math" w:cs="Cambria Math"/>
+        </w:rPr>
+        <w:t>​</w:t>
+      </w:r>
+      <w:r>
+        <w:rPr>
+          <w:rStyle w:val="cep-text"/>
+        </w:rPr>
+        <w:t>1b3</w:t>
+      </w:r>
+      <w:r>
+        <w:rPr>
+          <w:rStyle w:val="cep-text"/>
+          <w:rFonts w:ascii="Cambria Math" w:hAnsi="Cambria Math" w:cs="Cambria Math"/>
+        </w:rPr>
+        <w:t>​</w:t>
+      </w:r>
+      <w:r>
+        <w:rPr>
+          <w:rStyle w:val="cep-text"/>
+        </w:rPr>
+        <w:t>a33</w:t>
+      </w:r>
+      <w:r>
+        <w:rPr>
+          <w:rStyle w:val="cep-text"/>
+          <w:rFonts w:ascii="Cambria Math" w:hAnsi="Cambria Math" w:cs="Cambria Math"/>
+        </w:rPr>
+        <w:t>​</w:t>
+      </w:r>
+      <w:r>
+        <w:rPr>
+          <w:rStyle w:val="cep-text"/>
+        </w:rPr>
+        <w:t>dda</w:t>
+      </w:r>
+      <w:r>
+        <w:rPr>
+          <w:rStyle w:val="cep-text"/>
+          <w:rFonts w:ascii="Cambria Math" w:hAnsi="Cambria Math" w:cs="Cambria Math"/>
+        </w:rPr>
+        <w:t>​</w:t>
+      </w:r>
+      <w:r>
+        <w:rPr>
+          <w:rStyle w:val="cep-text"/>
+        </w:rPr>
+        <w:t>557</w:t>
+      </w:r>
+      <w:r>
+        <w:rPr>
+          <w:rStyle w:val="cep-text"/>
+          <w:rFonts w:ascii="Cambria Math" w:hAnsi="Cambria Math" w:cs="Cambria Math"/>
+        </w:rPr>
+        <w:t>​</w:t>
+      </w:r>
+      <w:r>
+        <w:rPr>
+          <w:rStyle w:val="cep-text"/>
+        </w:rPr>
+        <w:t>96b</w:t>
+      </w:r>
+      <w:r>
+        <w:rPr>
+          <w:rStyle w:val="cep-text"/>
+          <w:rFonts w:ascii="Cambria Math" w:hAnsi="Cambria Math" w:cs="Cambria Math"/>
+        </w:rPr>
+        <w:t>​</w:t>
+      </w:r>
+      <w:r>
+        <w:rPr>
+          <w:rStyle w:val="cep-text"/>
+        </w:rPr>
+        <w:t>a96</w:t>
+      </w:r>
+      <w:r>
+        <w:rPr>
+          <w:rStyle w:val="cep-text"/>
+          <w:rFonts w:ascii="Cambria Math" w:hAnsi="Cambria Math" w:cs="Cambria Math"/>
+        </w:rPr>
+        <w:t>​</w:t>
+      </w:r>
+      <w:r>
+        <w:rPr>
+          <w:rStyle w:val="cep-text"/>
+        </w:rPr>
+        <w:t>19b</w:t>
+      </w:r>
+      <w:r>
+        <w:rPr>
+          <w:rStyle w:val="cep-text"/>
+          <w:rFonts w:ascii="Cambria Math" w:hAnsi="Cambria Math" w:cs="Cambria Math"/>
+        </w:rPr>
+        <w:t>​</w:t>
+      </w:r>
+      <w:r>
+        <w:rPr>
+          <w:rStyle w:val="cep-text"/>
+        </w:rPr>
+        <w:t>371</w:t>
+      </w:r>
+      <w:r>
+        <w:rPr>
+          <w:rStyle w:val="cep-text"/>
+          <w:rFonts w:ascii="Cambria Math" w:hAnsi="Cambria Math" w:cs="Cambria Math"/>
+        </w:rPr>
+        <w:t>​</w:t>
+      </w:r>
+      <w:r>
+        <w:rPr>
+          <w:rStyle w:val="cep-text"/>
+        </w:rPr>
+        <w:t>fdd</w:t>
+      </w:r>
+      <w:r>
+        <w:rPr>
+          <w:rStyle w:val="cep-text"/>
+          <w:rFonts w:ascii="Cambria Math" w:hAnsi="Cambria Math" w:cs="Cambria Math"/>
+        </w:rPr>
+        <w:t>​</w:t>
+      </w:r>
+      <w:r>
+        <w:rPr>
+          <w:rStyle w:val="cep-text"/>
+        </w:rPr>
+        <w:t>03f</w:t>
+      </w:r>
+      <w:r>
+        <w:rPr>
+          <w:rStyle w:val="cep-text"/>
+          <w:rFonts w:ascii="Cambria Math" w:hAnsi="Cambria Math" w:cs="Cambria Math"/>
+        </w:rPr>
+        <w:t>​</w:t>
+      </w:r>
+      <w:r>
+        <w:rPr>
+          <w:rStyle w:val="cep-text"/>
+        </w:rPr>
+        <w:t>664</w:t>
+      </w:r>
+      <w:r>
+        <w:rPr>
+          <w:rStyle w:val="cep-text"/>
+          <w:rFonts w:ascii="Cambria Math" w:hAnsi="Cambria Math" w:cs="Cambria Math"/>
+        </w:rPr>
+        <w:t>​</w:t>
+      </w:r>
+      <w:r>
+        <w:rPr>
+          <w:rStyle w:val="cep-text"/>
+        </w:rPr>
+        <w:t>09f</w:t>
+      </w:r>
+      <w:r>
+        <w:rPr>
+          <w:rStyle w:val="cep-text"/>
+          <w:rFonts w:ascii="Cambria Math" w:hAnsi="Cambria Math" w:cs="Cambria Math"/>
+        </w:rPr>
+        <w:t>​</w:t>
+      </w:r>
+      <w:r>
+        <w:rPr>
+          <w:rStyle w:val="cep-text"/>
+        </w:rPr>
+        <w:t>2c4</w:t>
+      </w:r>
+      <w:r>
+        <w:rPr>
+          <w:rStyle w:val="cep-text"/>
+          <w:rFonts w:ascii="Cambria Math" w:hAnsi="Cambria Math" w:cs="Cambria Math"/>
+        </w:rPr>
+        <w:t>​</w:t>
+      </w:r>
+      <w:r>
+        <w:rPr>
+          <w:rStyle w:val="cep-text"/>
+        </w:rPr>
+        <w:t>958</w:t>
+      </w:r>
+      <w:r>
+        <w:rPr>
+          <w:rStyle w:val="cep-text"/>
+          <w:rFonts w:ascii="Cambria Math" w:hAnsi="Cambria Math" w:cs="Cambria Math"/>
+        </w:rPr>
+        <w:t>​</w:t>
+      </w:r>
+      <w:r>
+        <w:rPr>
+          <w:rStyle w:val="cep-text"/>
+        </w:rPr>
+        <w:t>c2cb</w:t>
+      </w:r>
+    </w:p>
+    <w:p>
+      <w:pPr>
+        <w:pStyle w:val="tx"/>
+      </w:pPr>
+      <w:bookmarkStart w:id="0" w:name="_GoBack"/>
+      <w:bookmarkEnd w:id="0"/>
+    </w:p>
+    <w:p/>
     <w:p>
       <w:pPr>
         <w:pStyle w:val="NoSpacing"/>
-        <w:rPr>
-          <w:lang w:val="fr-FR"/>
-        </w:rPr>
-      </w:pPr>
-    </w:p>
-    <w:p>
-      <w:pPr>
-        <w:rPr>
-          <w:lang w:val="fr-FR"/>
-        </w:rPr>
-      </w:pPr>
-    </w:p>
+      </w:pPr>
+    </w:p>
+    <w:p/>
     <w:sectPr>
       <w:footerReference w:type="default" r:id="rId12"/>
       <w:pgSz w:w="12240" w:h="15840"/>
@@ -3112,27 +3179,7 @@
           <w:shd w:val="clear" w:color="auto" w:fill="FFFFFF"/>
           <w:lang w:val="fr-FR"/>
         </w:rPr>
-        <w:t xml:space="preserve"> sur lequel repose le réseau Bitcoin en entier. Toutes les transactions confirmées sont incluses dans la chaine de blocs. De cette façon, les portefeuilles Bitcoin peuvent calculer leurs soldes et il est possible de vérifier que les nouvelles transactions dépensent des </w:t>
-      </w:r>
-      <w:proofErr w:type="spellStart"/>
-      <w:r>
-        <w:rPr>
-          <w:rFonts w:cstheme="minorHAnsi"/>
-          <w:color w:val="13161F"/>
-          <w:shd w:val="clear" w:color="auto" w:fill="FFFFFF"/>
-          <w:lang w:val="fr-FR"/>
-        </w:rPr>
-        <w:t>bitcoins</w:t>
-      </w:r>
-      <w:proofErr w:type="spellEnd"/>
-      <w:r>
-        <w:rPr>
-          <w:rFonts w:cstheme="minorHAnsi"/>
-          <w:color w:val="13161F"/>
-          <w:shd w:val="clear" w:color="auto" w:fill="FFFFFF"/>
-          <w:lang w:val="fr-FR"/>
-        </w:rPr>
-        <w:t xml:space="preserve"> appartenant effectivement à l'émetteur du paiement. L'intégrité et l'ordre chronologique de la chaine de blocs sont assurés par des moyens </w:t>
+        <w:t> sur lequel repose le réseau Bitcoin en entier. Toutes les transactions confirmées sont incluses dans la chaine de blocs. De cette façon, les portefeuilles Bitcoin peuvent calculer leurs soldes et il est possible de vérifier que les nouvelles transactions dépensent des bitcoins appartenant effectivement à l'émetteur du paiement. L'intégrité et l'ordre chronologique de la chaine de blocs sont assurés par des moyens </w:t>
       </w:r>
       <w:hyperlink r:id="rId1" w:anchor="cryptographie" w:history="1">
         <w:r>
@@ -3783,9 +3830,35 @@
       <w:szCs w:val="26"/>
     </w:rPr>
   </w:style>
+  <w:style w:type="paragraph" w:styleId="Heading4">
+    <w:name w:val="heading 4"/>
+    <w:basedOn w:val="Normal"/>
+    <w:next w:val="Normal"/>
+    <w:link w:val="Heading4Char"/>
+    <w:uiPriority w:val="9"/>
+    <w:semiHidden/>
+    <w:unhideWhenUsed/>
+    <w:qFormat/>
+    <w:rsid w:val="009B52FA"/>
+    <w:pPr>
+      <w:keepNext/>
+      <w:keepLines/>
+      <w:spacing w:before="200" w:after="0"/>
+      <w:outlineLvl w:val="3"/>
+    </w:pPr>
+    <w:rPr>
+      <w:rFonts w:asciiTheme="majorHAnsi" w:eastAsiaTheme="majorEastAsia" w:hAnsiTheme="majorHAnsi" w:cstheme="majorBidi"/>
+      <w:b/>
+      <w:bCs/>
+      <w:i/>
+      <w:iCs/>
+      <w:color w:val="4F81BD" w:themeColor="accent1"/>
+    </w:rPr>
+  </w:style>
   <w:style w:type="character" w:default="1" w:styleId="DefaultParagraphFont">
     <w:name w:val="Default Paragraph Font"/>
     <w:uiPriority w:val="1"/>
+    <w:semiHidden/>
     <w:unhideWhenUsed/>
   </w:style>
   <w:style w:type="table" w:default="1" w:styleId="TableNormal">
@@ -4077,6 +4150,66 @@
     <w:rPr>
       <w:vertAlign w:val="superscript"/>
     </w:rPr>
+  </w:style>
+  <w:style w:type="character" w:customStyle="1" w:styleId="Heading4Char">
+    <w:name w:val="Heading 4 Char"/>
+    <w:basedOn w:val="DefaultParagraphFont"/>
+    <w:link w:val="Heading4"/>
+    <w:uiPriority w:val="9"/>
+    <w:semiHidden/>
+    <w:rsid w:val="009B52FA"/>
+    <w:rPr>
+      <w:rFonts w:asciiTheme="majorHAnsi" w:eastAsiaTheme="majorEastAsia" w:hAnsiTheme="majorHAnsi" w:cstheme="majorBidi"/>
+      <w:b/>
+      <w:bCs/>
+      <w:i/>
+      <w:iCs/>
+      <w:color w:val="4F81BD" w:themeColor="accent1"/>
+    </w:rPr>
+  </w:style>
+  <w:style w:type="paragraph" w:customStyle="1" w:styleId="graf">
+    <w:name w:val="graf"/>
+    <w:basedOn w:val="Normal"/>
+    <w:rsid w:val="009B52FA"/>
+    <w:pPr>
+      <w:spacing w:before="100" w:beforeAutospacing="1" w:after="100" w:afterAutospacing="1" w:line="240" w:lineRule="auto"/>
+    </w:pPr>
+    <w:rPr>
+      <w:rFonts w:ascii="Times New Roman" w:eastAsia="Times New Roman" w:hAnsi="Times New Roman" w:cs="Times New Roman"/>
+      <w:sz w:val="24"/>
+      <w:szCs w:val="24"/>
+    </w:rPr>
+  </w:style>
+  <w:style w:type="paragraph" w:customStyle="1" w:styleId="txs">
+    <w:name w:val="txs"/>
+    <w:basedOn w:val="Normal"/>
+    <w:rsid w:val="004201AD"/>
+    <w:pPr>
+      <w:spacing w:before="100" w:beforeAutospacing="1" w:after="100" w:afterAutospacing="1" w:line="240" w:lineRule="auto"/>
+    </w:pPr>
+    <w:rPr>
+      <w:rFonts w:ascii="Times New Roman" w:eastAsia="Times New Roman" w:hAnsi="Times New Roman" w:cs="Times New Roman"/>
+      <w:sz w:val="24"/>
+      <w:szCs w:val="24"/>
+    </w:rPr>
+  </w:style>
+  <w:style w:type="paragraph" w:customStyle="1" w:styleId="ex">
+    <w:name w:val="ex"/>
+    <w:basedOn w:val="Normal"/>
+    <w:rsid w:val="004201AD"/>
+    <w:pPr>
+      <w:spacing w:before="100" w:beforeAutospacing="1" w:after="100" w:afterAutospacing="1" w:line="240" w:lineRule="auto"/>
+    </w:pPr>
+    <w:rPr>
+      <w:rFonts w:ascii="Times New Roman" w:eastAsia="Times New Roman" w:hAnsi="Times New Roman" w:cs="Times New Roman"/>
+      <w:sz w:val="24"/>
+      <w:szCs w:val="24"/>
+    </w:rPr>
+  </w:style>
+  <w:style w:type="character" w:customStyle="1" w:styleId="cep-text">
+    <w:name w:val="cep-text"/>
+    <w:basedOn w:val="DefaultParagraphFont"/>
+    <w:rsid w:val="004201AD"/>
   </w:style>
 </w:styles>
 </file>
@@ -4288,9 +4421,35 @@
       <w:szCs w:val="26"/>
     </w:rPr>
   </w:style>
+  <w:style w:type="paragraph" w:styleId="Heading4">
+    <w:name w:val="heading 4"/>
+    <w:basedOn w:val="Normal"/>
+    <w:next w:val="Normal"/>
+    <w:link w:val="Heading4Char"/>
+    <w:uiPriority w:val="9"/>
+    <w:semiHidden/>
+    <w:unhideWhenUsed/>
+    <w:qFormat/>
+    <w:rsid w:val="009B52FA"/>
+    <w:pPr>
+      <w:keepNext/>
+      <w:keepLines/>
+      <w:spacing w:before="200" w:after="0"/>
+      <w:outlineLvl w:val="3"/>
+    </w:pPr>
+    <w:rPr>
+      <w:rFonts w:asciiTheme="majorHAnsi" w:eastAsiaTheme="majorEastAsia" w:hAnsiTheme="majorHAnsi" w:cstheme="majorBidi"/>
+      <w:b/>
+      <w:bCs/>
+      <w:i/>
+      <w:iCs/>
+      <w:color w:val="4F81BD" w:themeColor="accent1"/>
+    </w:rPr>
+  </w:style>
   <w:style w:type="character" w:default="1" w:styleId="DefaultParagraphFont">
     <w:name w:val="Default Paragraph Font"/>
     <w:uiPriority w:val="1"/>
+    <w:semiHidden/>
     <w:unhideWhenUsed/>
   </w:style>
   <w:style w:type="table" w:default="1" w:styleId="TableNormal">
@@ -4582,6 +4741,66 @@
     <w:rPr>
       <w:vertAlign w:val="superscript"/>
     </w:rPr>
+  </w:style>
+  <w:style w:type="character" w:customStyle="1" w:styleId="Heading4Char">
+    <w:name w:val="Heading 4 Char"/>
+    <w:basedOn w:val="DefaultParagraphFont"/>
+    <w:link w:val="Heading4"/>
+    <w:uiPriority w:val="9"/>
+    <w:semiHidden/>
+    <w:rsid w:val="009B52FA"/>
+    <w:rPr>
+      <w:rFonts w:asciiTheme="majorHAnsi" w:eastAsiaTheme="majorEastAsia" w:hAnsiTheme="majorHAnsi" w:cstheme="majorBidi"/>
+      <w:b/>
+      <w:bCs/>
+      <w:i/>
+      <w:iCs/>
+      <w:color w:val="4F81BD" w:themeColor="accent1"/>
+    </w:rPr>
+  </w:style>
+  <w:style w:type="paragraph" w:customStyle="1" w:styleId="graf">
+    <w:name w:val="graf"/>
+    <w:basedOn w:val="Normal"/>
+    <w:rsid w:val="009B52FA"/>
+    <w:pPr>
+      <w:spacing w:before="100" w:beforeAutospacing="1" w:after="100" w:afterAutospacing="1" w:line="240" w:lineRule="auto"/>
+    </w:pPr>
+    <w:rPr>
+      <w:rFonts w:ascii="Times New Roman" w:eastAsia="Times New Roman" w:hAnsi="Times New Roman" w:cs="Times New Roman"/>
+      <w:sz w:val="24"/>
+      <w:szCs w:val="24"/>
+    </w:rPr>
+  </w:style>
+  <w:style w:type="paragraph" w:customStyle="1" w:styleId="txs">
+    <w:name w:val="txs"/>
+    <w:basedOn w:val="Normal"/>
+    <w:rsid w:val="004201AD"/>
+    <w:pPr>
+      <w:spacing w:before="100" w:beforeAutospacing="1" w:after="100" w:afterAutospacing="1" w:line="240" w:lineRule="auto"/>
+    </w:pPr>
+    <w:rPr>
+      <w:rFonts w:ascii="Times New Roman" w:eastAsia="Times New Roman" w:hAnsi="Times New Roman" w:cs="Times New Roman"/>
+      <w:sz w:val="24"/>
+      <w:szCs w:val="24"/>
+    </w:rPr>
+  </w:style>
+  <w:style w:type="paragraph" w:customStyle="1" w:styleId="ex">
+    <w:name w:val="ex"/>
+    <w:basedOn w:val="Normal"/>
+    <w:rsid w:val="004201AD"/>
+    <w:pPr>
+      <w:spacing w:before="100" w:beforeAutospacing="1" w:after="100" w:afterAutospacing="1" w:line="240" w:lineRule="auto"/>
+    </w:pPr>
+    <w:rPr>
+      <w:rFonts w:ascii="Times New Roman" w:eastAsia="Times New Roman" w:hAnsi="Times New Roman" w:cs="Times New Roman"/>
+      <w:sz w:val="24"/>
+      <w:szCs w:val="24"/>
+    </w:rPr>
+  </w:style>
+  <w:style w:type="character" w:customStyle="1" w:styleId="cep-text">
+    <w:name w:val="cep-text"/>
+    <w:basedOn w:val="DefaultParagraphFont"/>
+    <w:rsid w:val="004201AD"/>
   </w:style>
 </w:styles>
 </file>
@@ -4876,7 +5095,7 @@
 </file>
 
 <file path=customXml/itemProps1.xml><?xml version="1.0" encoding="utf-8"?>
-<ds:datastoreItem xmlns:ds="http://schemas.openxmlformats.org/officeDocument/2006/customXml" ds:itemID="{07DB2211-F46B-4FE4-A87C-2B51EEEC75BB}">
+<ds:datastoreItem xmlns:ds="http://schemas.openxmlformats.org/officeDocument/2006/customXml" ds:itemID="{FD39F5DE-1F08-4927-B4B7-D0FFB9E6790A}">
   <ds:schemaRefs>
     <ds:schemaRef ds:uri="http://schemas.openxmlformats.org/officeDocument/2006/bibliography"/>
   </ds:schemaRefs>

</xml_diff>

<commit_message>
added some sources to the mood and im about to put something in the second chapter
</commit_message>
<xml_diff>
--- a/moods.docx
+++ b/moods.docx
@@ -244,7 +244,6 @@
           <w:lang w:val="fr-FR"/>
         </w:rPr>
       </w:pPr>
-      <w:proofErr w:type="spellStart"/>
       <w:r>
         <w:rPr>
           <w:rStyle w:val="Strong"/>
@@ -254,19 +253,7 @@
           <w:szCs w:val="23"/>
           <w:lang w:val="fr-FR"/>
         </w:rPr>
-        <w:t>A</w:t>
-      </w:r>
-      <w:proofErr w:type="spellEnd"/>
-      <w:r>
-        <w:rPr>
-          <w:rStyle w:val="Strong"/>
-          <w:rFonts w:ascii="Open sans" w:hAnsi="Open sans"/>
-          <w:color w:val="5F5F5F"/>
-          <w:sz w:val="23"/>
-          <w:szCs w:val="23"/>
-          <w:lang w:val="fr-FR"/>
-        </w:rPr>
-        <w:t xml:space="preserve"> chaque « objet »</w:t>
+        <w:t>A chaque « objet »</w:t>
       </w:r>
       <w:r>
         <w:rPr>
@@ -2407,14 +2394,16 @@
     <w:p>
       <w:pPr>
         <w:rPr>
-          <w:lang w:val="fr-FR"/>
-        </w:rPr>
-      </w:pPr>
-      <w:proofErr w:type="gramStart"/>
-      <w:r>
+          <w:rStyle w:val="Hyperlink"/>
+          <w:lang w:val="fr-FR"/>
+        </w:rPr>
+      </w:pPr>
+      <w:r>
+        <w:rPr>
+          <w:lang w:val="fr-FR"/>
+        </w:rPr>
         <w:t>Source :</w:t>
       </w:r>
-      <w:proofErr w:type="gramEnd"/>
       <w:r>
         <w:rPr>
           <w:rStyle w:val="Hyperlink"/>
@@ -2422,15 +2411,22 @@
         </w:rPr>
         <w:t xml:space="preserve"> </w:t>
       </w:r>
-      <w:r>
-        <w:rPr>
-          <w:rStyle w:val="Hyperlink"/>
-          <w:lang w:val="fr-FR"/>
-        </w:rPr>
-        <w:t>https://www.cryptocompare.com/mining/guides/what-is-proof-of-work/</w:t>
-      </w:r>
-      <w:bookmarkStart w:id="0" w:name="_GoBack"/>
-      <w:bookmarkEnd w:id="0"/>
+      <w:hyperlink r:id="rId12" w:history="1">
+        <w:r>
+          <w:rPr>
+            <w:rStyle w:val="Hyperlink"/>
+            <w:lang w:val="fr-FR"/>
+          </w:rPr>
+          <w:t>https://www.cryptocompare.com/mining/guides/what-is-proof-of-work/</w:t>
+        </w:r>
+      </w:hyperlink>
+    </w:p>
+    <w:p>
+      <w:pPr>
+        <w:rPr>
+          <w:lang w:val="fr-FR"/>
+        </w:rPr>
+      </w:pPr>
     </w:p>
     <w:p>
       <w:pPr>
@@ -2535,7 +2531,7 @@
           <w:szCs w:val="24"/>
           <w:lang w:val="fr-FR"/>
         </w:rPr>
-        <w:t xml:space="preserve">Jusqu'à présent, les systèmes monétaires reposaient sur la tenue centralisée des registres, que ce soit par les banques ou par des banques centrales exploitant des grands livres à l'échelle de la grande économie. Cela a apporté efficacité et sécurité aux communautés qui n’avaient aucun autre moyen de faire confiance aux comptes des autres pour savoir qui devait quoi à qui. Cependant, le problème a toujours été que ce modèle conférait trop de pouvoir et un profit </w:t>
+        <w:t xml:space="preserve">Jusqu'à présent, les systèmes monétaires reposaient sur la tenue centralisée des registres, que ce soit par les banques ou par des banques centrales exploitant des grands livres à l'échelle de la grande économie. Cela a apporté efficacité et sécurité aux communautés qui n’avaient aucun </w:t>
       </w:r>
       <w:r>
         <w:rPr>
@@ -2545,7 +2541,7 @@
           <w:lang w:val="fr-FR"/>
         </w:rPr>
         <w:lastRenderedPageBreak/>
-        <w:t>excessif à ces archivistes centraux. Le défi consistait à trouver une solution de compromis: un système fiable et décentralisé permettant de garder l’ordre dans la société sans perdre l’efficacité et la sécurité offertes par la centralisation.</w:t>
+        <w:t>autre moyen de faire confiance aux comptes des autres pour savoir qui devait quoi à qui. Cependant, le problème a toujours été que ce modèle conférait trop de pouvoir et un profit excessif à ces archivistes centraux. Le défi consistait à trouver une solution de compromis: un système fiable et décentralisé permettant de garder l’ordre dans la société sans perdre l’efficacité et la sécurité offertes par la centralisation.</w:t>
       </w:r>
     </w:p>
     <w:p>
@@ -3186,7 +3182,7 @@
       <w:r>
         <w:t xml:space="preserve">). To see what one looks like, you can visit any hash generator Web site and write something into the text field. Here’s what </w:t>
       </w:r>
-      <w:hyperlink r:id="rId12" w:history="1">
+      <w:hyperlink r:id="rId13" w:history="1">
         <w:r>
           <w:rPr>
             <w:rStyle w:val="Hyperlink"/>
@@ -3579,7 +3575,6 @@
           <w:szCs w:val="28"/>
           <w:u w:val="single"/>
         </w:rPr>
-        <w:lastRenderedPageBreak/>
         <w:t xml:space="preserve">Un petit historique du Bitcoin. </w:t>
       </w:r>
     </w:p>
@@ -3937,27 +3932,7 @@
           <w:szCs w:val="24"/>
           <w:lang w:val="fr-FR"/>
         </w:rPr>
-        <w:t xml:space="preserve"> </w:t>
-      </w:r>
-      <w:proofErr w:type="gramStart"/>
-      <w:r>
-        <w:rPr>
-          <w:rFonts w:ascii="Times New Roman" w:hAnsi="Times New Roman" w:cs="Times New Roman"/>
-          <w:sz w:val="24"/>
-          <w:szCs w:val="24"/>
-          <w:lang w:val="fr-FR"/>
-        </w:rPr>
-        <w:t>utilisateur</w:t>
-      </w:r>
-      <w:proofErr w:type="gramEnd"/>
-      <w:r>
-        <w:rPr>
-          <w:rFonts w:ascii="Times New Roman" w:hAnsi="Times New Roman" w:cs="Times New Roman"/>
-          <w:sz w:val="24"/>
-          <w:szCs w:val="24"/>
-          <w:lang w:val="fr-FR"/>
-        </w:rPr>
-        <w:t xml:space="preserve">...  </w:t>
+        <w:t xml:space="preserve"> utilisateur...  </w:t>
       </w:r>
     </w:p>
     <w:p>
@@ -4479,6 +4454,7 @@
           <w:szCs w:val="24"/>
           <w:lang w:val="fr-FR"/>
         </w:rPr>
+        <w:lastRenderedPageBreak/>
         <w:t xml:space="preserve">Le mode opératoire du grand livre: Imaginons 4 personnes qui sont </w:t>
       </w:r>
       <w:proofErr w:type="spellStart"/>
@@ -4499,17 +4475,7 @@
           <w:szCs w:val="24"/>
           <w:lang w:val="fr-FR"/>
         </w:rPr>
-        <w:t xml:space="preserve"> les quatre des étudiants qui étudient dans la même classe; ces 4 personnes font des transaction entre eux de façon fréquentes et périodiques, un jour un des membres a eu l'idée d'au lieu chaque fois qu'une </w:t>
-      </w:r>
-      <w:r>
-        <w:rPr>
-          <w:rFonts w:ascii="Times New Roman" w:eastAsia="Times New Roman" w:hAnsi="Times New Roman" w:cs="Times New Roman"/>
-          <w:sz w:val="24"/>
-          <w:szCs w:val="24"/>
-          <w:lang w:val="fr-FR"/>
-        </w:rPr>
-        <w:lastRenderedPageBreak/>
-        <w:t xml:space="preserve">transaction entre les membres s'engendre pas la peine de la payer directement avec de la monnaie mais on petit utiliser un petit tableau, auquel on écrira </w:t>
+        <w:t xml:space="preserve"> les quatre des étudiants qui étudient dans la même classe; ces 4 personnes font des transaction entre eux de façon fréquentes et périodiques, un jour un des membres a eu l'idée d'au lieu chaque fois qu'une transaction entre les membres s'engendre pas la peine de la payer directement avec de la monnaie mais on petit utiliser un petit tableau, auquel on écrira </w:t>
       </w:r>
       <w:proofErr w:type="spellStart"/>
       <w:r>
@@ -5125,8 +5091,58 @@
           <w:szCs w:val="24"/>
           <w:lang w:val="fr-FR"/>
         </w:rPr>
-        <w:t xml:space="preserve"> est valable, tout autre opération moyenne les </w:t>
-      </w:r>
+        <w:t xml:space="preserve"> est valable, tout autre opération moyenne les même bitcoin étant impossible.  </w:t>
+      </w:r>
+    </w:p>
+    <w:p>
+      <w:pPr>
+        <w:rPr>
+          <w:rFonts w:ascii="Times New Roman" w:hAnsi="Times New Roman" w:cs="Times New Roman"/>
+          <w:sz w:val="24"/>
+          <w:szCs w:val="24"/>
+          <w:lang w:val="fr-FR"/>
+        </w:rPr>
+      </w:pPr>
+    </w:p>
+    <w:p>
+      <w:pPr>
+        <w:rPr>
+          <w:rFonts w:ascii="Times New Roman" w:hAnsi="Times New Roman" w:cs="Times New Roman"/>
+          <w:sz w:val="24"/>
+          <w:szCs w:val="24"/>
+          <w:lang w:val="fr-FR"/>
+        </w:rPr>
+      </w:pPr>
+      <w:r>
+        <w:rPr>
+          <w:rFonts w:ascii="Times New Roman" w:hAnsi="Times New Roman" w:cs="Times New Roman"/>
+          <w:sz w:val="24"/>
+          <w:szCs w:val="24"/>
+          <w:lang w:val="fr-FR"/>
+        </w:rPr>
+        <w:t xml:space="preserve">Or c'est exactement comme </w:t>
+      </w:r>
+      <w:proofErr w:type="spellStart"/>
+      <w:r>
+        <w:rPr>
+          <w:rFonts w:ascii="Times New Roman" w:hAnsi="Times New Roman" w:cs="Times New Roman"/>
+          <w:sz w:val="24"/>
+          <w:szCs w:val="24"/>
+          <w:lang w:val="fr-FR"/>
+        </w:rPr>
+        <w:t>ca</w:t>
+      </w:r>
+      <w:proofErr w:type="spellEnd"/>
+      <w:r>
+        <w:rPr>
+          <w:rFonts w:ascii="Times New Roman" w:hAnsi="Times New Roman" w:cs="Times New Roman"/>
+          <w:sz w:val="24"/>
+          <w:szCs w:val="24"/>
+          <w:lang w:val="fr-FR"/>
+        </w:rPr>
+        <w:t xml:space="preserve"> que fonctionne le bitcoin. 3 choses essentielle </w:t>
+      </w:r>
+      <w:proofErr w:type="spellStart"/>
       <w:proofErr w:type="gramStart"/>
       <w:r>
         <w:rPr>
@@ -5135,8 +5151,9 @@
           <w:szCs w:val="24"/>
           <w:lang w:val="fr-FR"/>
         </w:rPr>
-        <w:t>même</w:t>
-      </w:r>
+        <w:t>a</w:t>
+      </w:r>
+      <w:proofErr w:type="spellEnd"/>
       <w:proofErr w:type="gramEnd"/>
       <w:r>
         <w:rPr>
@@ -5145,58 +5162,86 @@
           <w:szCs w:val="24"/>
           <w:lang w:val="fr-FR"/>
         </w:rPr>
-        <w:t xml:space="preserve"> bitcoin étant impossible.  </w:t>
-      </w:r>
-    </w:p>
-    <w:p>
-      <w:pPr>
-        <w:rPr>
-          <w:rFonts w:ascii="Times New Roman" w:hAnsi="Times New Roman" w:cs="Times New Roman"/>
-          <w:sz w:val="24"/>
-          <w:szCs w:val="24"/>
-          <w:lang w:val="fr-FR"/>
-        </w:rPr>
-      </w:pPr>
-    </w:p>
-    <w:p>
-      <w:pPr>
-        <w:rPr>
-          <w:rFonts w:ascii="Times New Roman" w:hAnsi="Times New Roman" w:cs="Times New Roman"/>
-          <w:sz w:val="24"/>
-          <w:szCs w:val="24"/>
-          <w:lang w:val="fr-FR"/>
-        </w:rPr>
-      </w:pPr>
-      <w:r>
-        <w:rPr>
-          <w:rFonts w:ascii="Times New Roman" w:hAnsi="Times New Roman" w:cs="Times New Roman"/>
-          <w:sz w:val="24"/>
-          <w:szCs w:val="24"/>
-          <w:lang w:val="fr-FR"/>
-        </w:rPr>
-        <w:t xml:space="preserve">Or c'est exactement comme </w:t>
-      </w:r>
-      <w:proofErr w:type="spellStart"/>
-      <w:r>
-        <w:rPr>
-          <w:rFonts w:ascii="Times New Roman" w:hAnsi="Times New Roman" w:cs="Times New Roman"/>
-          <w:sz w:val="24"/>
-          <w:szCs w:val="24"/>
-          <w:lang w:val="fr-FR"/>
-        </w:rPr>
-        <w:t>ca</w:t>
-      </w:r>
-      <w:proofErr w:type="spellEnd"/>
-      <w:r>
-        <w:rPr>
-          <w:rFonts w:ascii="Times New Roman" w:hAnsi="Times New Roman" w:cs="Times New Roman"/>
-          <w:sz w:val="24"/>
-          <w:szCs w:val="24"/>
-          <w:lang w:val="fr-FR"/>
-        </w:rPr>
-        <w:t xml:space="preserve"> que fonctionne le bitcoin. 3 choses essentielle </w:t>
-      </w:r>
-      <w:proofErr w:type="spellStart"/>
+        <w:t xml:space="preserve"> savoir</w:t>
+      </w:r>
+    </w:p>
+    <w:p>
+      <w:pPr>
+        <w:rPr>
+          <w:rFonts w:ascii="Times New Roman" w:hAnsi="Times New Roman" w:cs="Times New Roman"/>
+          <w:sz w:val="24"/>
+          <w:szCs w:val="24"/>
+          <w:lang w:val="fr-FR"/>
+        </w:rPr>
+      </w:pPr>
+    </w:p>
+    <w:p>
+      <w:pPr>
+        <w:rPr>
+          <w:rFonts w:ascii="Times New Roman" w:hAnsi="Times New Roman" w:cs="Times New Roman"/>
+          <w:sz w:val="24"/>
+          <w:szCs w:val="24"/>
+          <w:lang w:val="fr-FR"/>
+        </w:rPr>
+      </w:pPr>
+      <w:r>
+        <w:rPr>
+          <w:rFonts w:ascii="Times New Roman" w:hAnsi="Times New Roman" w:cs="Times New Roman"/>
+          <w:sz w:val="24"/>
+          <w:szCs w:val="24"/>
+          <w:lang w:val="fr-FR"/>
+        </w:rPr>
+        <w:t>-1:</w:t>
+      </w:r>
+      <w:proofErr w:type="spellStart"/>
+      <w:r>
+        <w:rPr>
+          <w:rFonts w:ascii="Times New Roman" w:hAnsi="Times New Roman" w:cs="Times New Roman"/>
+          <w:sz w:val="24"/>
+          <w:szCs w:val="24"/>
+          <w:lang w:val="fr-FR"/>
+        </w:rPr>
+        <w:t>tout</w:t>
+      </w:r>
+      <w:proofErr w:type="spellEnd"/>
+      <w:r>
+        <w:rPr>
+          <w:rFonts w:ascii="Times New Roman" w:hAnsi="Times New Roman" w:cs="Times New Roman"/>
+          <w:sz w:val="24"/>
+          <w:szCs w:val="24"/>
+          <w:lang w:val="fr-FR"/>
+        </w:rPr>
+        <w:t xml:space="preserve"> les ordinateurs sont connecter dans un réseau décentralisé et chaque ordinateur ou utilisateur a ca propre version de son grand livre </w:t>
+      </w:r>
+    </w:p>
+    <w:p>
+      <w:pPr>
+        <w:rPr>
+          <w:rFonts w:ascii="Times New Roman" w:hAnsi="Times New Roman" w:cs="Times New Roman"/>
+          <w:sz w:val="24"/>
+          <w:szCs w:val="24"/>
+          <w:lang w:val="fr-FR"/>
+        </w:rPr>
+      </w:pPr>
+    </w:p>
+    <w:p>
+      <w:pPr>
+        <w:rPr>
+          <w:rFonts w:ascii="Times New Roman" w:hAnsi="Times New Roman" w:cs="Times New Roman"/>
+          <w:sz w:val="24"/>
+          <w:szCs w:val="24"/>
+          <w:lang w:val="fr-FR"/>
+        </w:rPr>
+      </w:pPr>
+      <w:r>
+        <w:rPr>
+          <w:rFonts w:ascii="Times New Roman" w:hAnsi="Times New Roman" w:cs="Times New Roman"/>
+          <w:sz w:val="24"/>
+          <w:szCs w:val="24"/>
+          <w:lang w:val="fr-FR"/>
+        </w:rPr>
+        <w:t xml:space="preserve">2- pour garantir l'authenticité des </w:t>
+      </w:r>
       <w:proofErr w:type="gramStart"/>
       <w:r>
         <w:rPr>
@@ -5205,9 +5250,8 @@
           <w:szCs w:val="24"/>
           <w:lang w:val="fr-FR"/>
         </w:rPr>
-        <w:t>a</w:t>
-      </w:r>
-      <w:proofErr w:type="spellEnd"/>
+        <w:t>information</w:t>
+      </w:r>
       <w:proofErr w:type="gramEnd"/>
       <w:r>
         <w:rPr>
@@ -5216,86 +5260,26 @@
           <w:szCs w:val="24"/>
           <w:lang w:val="fr-FR"/>
         </w:rPr>
-        <w:t xml:space="preserve"> savoir</w:t>
-      </w:r>
-    </w:p>
-    <w:p>
-      <w:pPr>
-        <w:rPr>
-          <w:rFonts w:ascii="Times New Roman" w:hAnsi="Times New Roman" w:cs="Times New Roman"/>
-          <w:sz w:val="24"/>
-          <w:szCs w:val="24"/>
-          <w:lang w:val="fr-FR"/>
-        </w:rPr>
-      </w:pPr>
-    </w:p>
-    <w:p>
-      <w:pPr>
-        <w:rPr>
-          <w:rFonts w:ascii="Times New Roman" w:hAnsi="Times New Roman" w:cs="Times New Roman"/>
-          <w:sz w:val="24"/>
-          <w:szCs w:val="24"/>
-          <w:lang w:val="fr-FR"/>
-        </w:rPr>
-      </w:pPr>
-      <w:r>
-        <w:rPr>
-          <w:rFonts w:ascii="Times New Roman" w:hAnsi="Times New Roman" w:cs="Times New Roman"/>
-          <w:sz w:val="24"/>
-          <w:szCs w:val="24"/>
-          <w:lang w:val="fr-FR"/>
-        </w:rPr>
-        <w:lastRenderedPageBreak/>
-        <w:t>-1:</w:t>
-      </w:r>
-      <w:proofErr w:type="spellStart"/>
-      <w:r>
-        <w:rPr>
-          <w:rFonts w:ascii="Times New Roman" w:hAnsi="Times New Roman" w:cs="Times New Roman"/>
-          <w:sz w:val="24"/>
-          <w:szCs w:val="24"/>
-          <w:lang w:val="fr-FR"/>
-        </w:rPr>
-        <w:t>tout</w:t>
-      </w:r>
-      <w:proofErr w:type="spellEnd"/>
-      <w:r>
-        <w:rPr>
-          <w:rFonts w:ascii="Times New Roman" w:hAnsi="Times New Roman" w:cs="Times New Roman"/>
-          <w:sz w:val="24"/>
-          <w:szCs w:val="24"/>
-          <w:lang w:val="fr-FR"/>
-        </w:rPr>
-        <w:t xml:space="preserve"> les ordinateurs sont connecter dans un réseau décentralisé et chaque ordinateur ou utilisateur a ca propre version de son grand livre </w:t>
-      </w:r>
-    </w:p>
-    <w:p>
-      <w:pPr>
-        <w:rPr>
-          <w:rFonts w:ascii="Times New Roman" w:hAnsi="Times New Roman" w:cs="Times New Roman"/>
-          <w:sz w:val="24"/>
-          <w:szCs w:val="24"/>
-          <w:lang w:val="fr-FR"/>
-        </w:rPr>
-      </w:pPr>
-    </w:p>
-    <w:p>
-      <w:pPr>
-        <w:rPr>
-          <w:rFonts w:ascii="Times New Roman" w:hAnsi="Times New Roman" w:cs="Times New Roman"/>
-          <w:sz w:val="24"/>
-          <w:szCs w:val="24"/>
-          <w:lang w:val="fr-FR"/>
-        </w:rPr>
-      </w:pPr>
-      <w:r>
-        <w:rPr>
-          <w:rFonts w:ascii="Times New Roman" w:hAnsi="Times New Roman" w:cs="Times New Roman"/>
-          <w:sz w:val="24"/>
-          <w:szCs w:val="24"/>
-          <w:lang w:val="fr-FR"/>
-        </w:rPr>
-        <w:t xml:space="preserve">2- pour garantir l'authenticité des </w:t>
+        <w:t xml:space="preserve"> dans le grand journal, chaque transaction commence par un identifiant de 64 caractère la date et une signature électronique, code sur une fonction de cryptage connu sous le nom de "hash", qu'on verra par la suite.</w:t>
+      </w:r>
+    </w:p>
+    <w:p>
+      <w:pPr>
+        <w:rPr>
+          <w:rFonts w:ascii="Times New Roman" w:hAnsi="Times New Roman" w:cs="Times New Roman"/>
+          <w:sz w:val="24"/>
+          <w:szCs w:val="24"/>
+          <w:lang w:val="fr-FR"/>
+        </w:rPr>
+      </w:pPr>
+      <w:r>
+        <w:rPr>
+          <w:rFonts w:ascii="Times New Roman" w:hAnsi="Times New Roman" w:cs="Times New Roman"/>
+          <w:sz w:val="24"/>
+          <w:szCs w:val="24"/>
+          <w:lang w:val="fr-FR"/>
+        </w:rPr>
+        <w:t xml:space="preserve">3- Le grand livre est un livre publique, ou chaque internaute puisse y accéder sans restriction, toutes </w:t>
       </w:r>
       <w:proofErr w:type="gramStart"/>
       <w:r>
@@ -5305,7 +5289,7 @@
           <w:szCs w:val="24"/>
           <w:lang w:val="fr-FR"/>
         </w:rPr>
-        <w:t>information</w:t>
+        <w:t>les transaction</w:t>
       </w:r>
       <w:proofErr w:type="gramEnd"/>
       <w:r>
@@ -5315,57 +5299,121 @@
           <w:szCs w:val="24"/>
           <w:lang w:val="fr-FR"/>
         </w:rPr>
-        <w:t xml:space="preserve"> dans le grand journal, chaque transaction commence par un identifiant de 64 caractère la date et une signature électronique, code sur une fonction de cryptage connu sous le nom de "hash", qu'on verra par la suite.</w:t>
-      </w:r>
-    </w:p>
-    <w:p>
-      <w:pPr>
-        <w:rPr>
-          <w:rFonts w:ascii="Times New Roman" w:hAnsi="Times New Roman" w:cs="Times New Roman"/>
-          <w:sz w:val="24"/>
-          <w:szCs w:val="24"/>
-          <w:lang w:val="fr-FR"/>
-        </w:rPr>
-      </w:pPr>
-      <w:r>
-        <w:rPr>
-          <w:rFonts w:ascii="Times New Roman" w:hAnsi="Times New Roman" w:cs="Times New Roman"/>
-          <w:sz w:val="24"/>
-          <w:szCs w:val="24"/>
-          <w:lang w:val="fr-FR"/>
-        </w:rPr>
-        <w:t xml:space="preserve">3- Le grand livre est un livre publique, ou chaque internaute puisse y accéder sans restriction, toutes </w:t>
-      </w:r>
-      <w:proofErr w:type="gramStart"/>
-      <w:r>
-        <w:rPr>
-          <w:rFonts w:ascii="Times New Roman" w:hAnsi="Times New Roman" w:cs="Times New Roman"/>
-          <w:sz w:val="24"/>
-          <w:szCs w:val="24"/>
-          <w:lang w:val="fr-FR"/>
-        </w:rPr>
-        <w:t>les transaction</w:t>
-      </w:r>
-      <w:proofErr w:type="gramEnd"/>
-      <w:r>
-        <w:rPr>
-          <w:rFonts w:ascii="Times New Roman" w:hAnsi="Times New Roman" w:cs="Times New Roman"/>
-          <w:sz w:val="24"/>
-          <w:szCs w:val="24"/>
-          <w:lang w:val="fr-FR"/>
-        </w:rPr>
         <w:t xml:space="preserve"> effectuer depuis la création du bitcoin y sont garder.</w:t>
       </w:r>
     </w:p>
     <w:p>
       <w:pPr>
         <w:rPr>
+          <w:rFonts w:ascii="Times New Roman" w:hAnsi="Times New Roman" w:cs="Times New Roman"/>
+          <w:sz w:val="24"/>
+          <w:szCs w:val="24"/>
+          <w:lang w:val="fr-FR"/>
+        </w:rPr>
+      </w:pPr>
+    </w:p>
+    <w:p>
+      <w:pPr>
+        <w:rPr>
+          <w:rFonts w:ascii="Times New Roman" w:hAnsi="Times New Roman" w:cs="Times New Roman"/>
+          <w:sz w:val="24"/>
+          <w:szCs w:val="24"/>
+          <w:lang w:val="fr-FR"/>
+        </w:rPr>
+      </w:pPr>
+      <w:r>
+        <w:rPr>
+          <w:rFonts w:ascii="Times New Roman" w:hAnsi="Times New Roman" w:cs="Times New Roman"/>
+          <w:sz w:val="24"/>
+          <w:szCs w:val="24"/>
+          <w:lang w:val="fr-FR"/>
+        </w:rPr>
+        <w:t>SOURCES FOR CHAPTER 2 :</w:t>
+      </w:r>
+    </w:p>
+    <w:p>
+      <w:pPr>
+        <w:rPr>
+          <w:rFonts w:ascii="Times New Roman" w:hAnsi="Times New Roman" w:cs="Times New Roman"/>
+          <w:sz w:val="24"/>
+          <w:szCs w:val="24"/>
+          <w:lang w:val="fr-FR"/>
+        </w:rPr>
+      </w:pPr>
+    </w:p>
+    <w:p>
+      <w:r>
+        <w:rPr>
+          <w:rFonts w:ascii="Times New Roman" w:hAnsi="Times New Roman" w:cs="Times New Roman"/>
+          <w:sz w:val="24"/>
+          <w:szCs w:val="24"/>
+          <w:lang w:val="fr-FR"/>
+        </w:rPr>
+        <w:t xml:space="preserve">Source : </w:t>
+      </w:r>
+      <w:hyperlink r:id="rId14" w:history="1">
+        <w:r>
+          <w:rPr>
+            <w:rStyle w:val="Hyperlink"/>
+            <w:lang w:val="fr-FR"/>
+          </w:rPr>
+          <w:t>https://blockchainfrance.net/decouvrir-la-blockchain/c-est-quoi-la-blockchain/</w:t>
+        </w:r>
+      </w:hyperlink>
+    </w:p>
+    <w:p>
+      <w:r>
+        <w:rPr>
+          <w:lang w:val="fr-FR"/>
+        </w:rPr>
+        <w:t xml:space="preserve">Source: </w:t>
+      </w:r>
+      <w:hyperlink r:id="rId15" w:history="1">
+        <w:r>
+          <w:rPr>
+            <w:rStyle w:val="Hyperlink"/>
+            <w:lang w:val="fr-FR"/>
+          </w:rPr>
+          <w:t>https://www.lemagit.fr/conseil/Blockchain-bien-comprendre-le-fonctionnement-de-la-Preuve-de-Travail</w:t>
+        </w:r>
+      </w:hyperlink>
+    </w:p>
+    <w:p>
+      <w:pPr>
+        <w:rPr>
+          <w:rFonts w:ascii="Times New Roman" w:hAnsi="Times New Roman" w:cs="Times New Roman"/>
+          <w:sz w:val="24"/>
+          <w:szCs w:val="24"/>
+          <w:lang w:val="fr-FR"/>
+        </w:rPr>
+      </w:pPr>
+      <w:r>
+        <w:rPr>
+          <w:lang w:val="fr-FR"/>
+        </w:rPr>
+        <w:t xml:space="preserve">Source: </w:t>
+      </w:r>
+      <w:hyperlink r:id="rId16" w:history="1">
+        <w:r>
+          <w:rPr>
+            <w:rStyle w:val="Hyperlink"/>
+            <w:lang w:val="fr-FR"/>
+          </w:rPr>
+          <w:t>https://www.finyear.com/attachment/648901/</w:t>
+        </w:r>
+      </w:hyperlink>
+      <w:bookmarkStart w:id="0" w:name="_GoBack"/>
+      <w:bookmarkEnd w:id="0"/>
+    </w:p>
+    <w:p>
+      <w:pPr>
+        <w:rPr>
           <w:lang w:val="fr-FR"/>
         </w:rPr>
       </w:pPr>
     </w:p>
     <w:sectPr>
-      <w:footerReference w:type="default" r:id="rId13"/>
+      <w:footerReference w:type="default" r:id="rId17"/>
       <w:pgSz w:w="12240" w:h="15840"/>
       <w:pgMar w:top="1440" w:right="1440" w:bottom="1440" w:left="1440" w:header="720" w:footer="720" w:gutter="0"/>
       <w:cols w:space="720"/>
@@ -6327,6 +6375,7 @@
   <w:style w:type="character" w:default="1" w:styleId="DefaultParagraphFont">
     <w:name w:val="Default Paragraph Font"/>
     <w:uiPriority w:val="1"/>
+    <w:semiHidden/>
     <w:unhideWhenUsed/>
   </w:style>
   <w:style w:type="table" w:default="1" w:styleId="TableNormal">
@@ -7577,7 +7626,7 @@
 </file>
 
 <file path=customXml/itemProps1.xml><?xml version="1.0" encoding="utf-8"?>
-<ds:datastoreItem xmlns:ds="http://schemas.openxmlformats.org/officeDocument/2006/customXml" ds:itemID="{A08DC1A9-DA7B-4E2A-BED9-2653AFFD2524}">
+<ds:datastoreItem xmlns:ds="http://schemas.openxmlformats.org/officeDocument/2006/customXml" ds:itemID="{7A45F81C-B4BC-4BFD-97D4-D89CC5AAD40C}">
   <ds:schemaRefs>
     <ds:schemaRef ds:uri="http://schemas.openxmlformats.org/officeDocument/2006/bibliography"/>
   </ds:schemaRefs>

</xml_diff>

<commit_message>
added some short paragraphs to the second chapter
</commit_message>
<xml_diff>
--- a/moods.docx
+++ b/moods.docx
@@ -401,9 +401,54 @@
           <w:szCs w:val="23"/>
           <w:lang w:val="fr-FR"/>
         </w:rPr>
-        <w:t> </w:t>
-      </w:r>
-      <w:proofErr w:type="spellStart"/>
+        <w:t> caput, tête en latin, a donné le mot « capital »</w:t>
+      </w:r>
+      <w:r>
+        <w:rPr>
+          <w:rFonts w:ascii="Open sans" w:hAnsi="Open sans"/>
+          <w:color w:val="313131"/>
+          <w:sz w:val="23"/>
+          <w:szCs w:val="23"/>
+          <w:lang w:val="fr-FR"/>
+        </w:rPr>
+        <w:t>…</w:t>
+      </w:r>
+    </w:p>
+    <w:p>
+      <w:pPr>
+        <w:pStyle w:val="NoSpacing"/>
+        <w:rPr>
+          <w:lang w:val="fr-FR"/>
+        </w:rPr>
+      </w:pPr>
+      <w:r>
+        <w:rPr>
+          <w:lang w:val="fr-FR"/>
+        </w:rPr>
+        <w:t>Des premières monnaies aux pièces métalliques</w:t>
+      </w:r>
+    </w:p>
+    <w:p>
+      <w:pPr>
+        <w:pStyle w:val="NoSpacing"/>
+        <w:rPr>
+          <w:rFonts w:ascii="Open sans" w:hAnsi="Open sans"/>
+          <w:color w:val="313131"/>
+          <w:sz w:val="23"/>
+          <w:szCs w:val="23"/>
+          <w:lang w:val="fr-FR"/>
+        </w:rPr>
+      </w:pPr>
+      <w:r>
+        <w:rPr>
+          <w:rFonts w:ascii="Open sans" w:hAnsi="Open sans"/>
+          <w:color w:val="313131"/>
+          <w:sz w:val="23"/>
+          <w:szCs w:val="23"/>
+          <w:lang w:val="fr-FR"/>
+        </w:rPr>
+        <w:t>Des objets auquel on leur attribuait une valeur d’échange, et qui étaient faciles à stocker, ont parfois initialement servi de monnaie. Il s’agissait de biens directement utilisables comme </w:t>
+      </w:r>
       <w:r>
         <w:rPr>
           <w:rStyle w:val="Strong"/>
@@ -413,9 +458,18 @@
           <w:szCs w:val="23"/>
           <w:lang w:val="fr-FR"/>
         </w:rPr>
-        <w:t>caput</w:t>
-      </w:r>
-      <w:proofErr w:type="spellEnd"/>
+        <w:t>le sel</w:t>
+      </w:r>
+      <w:r>
+        <w:rPr>
+          <w:rFonts w:ascii="Open sans" w:hAnsi="Open sans"/>
+          <w:color w:val="313131"/>
+          <w:sz w:val="23"/>
+          <w:szCs w:val="23"/>
+          <w:lang w:val="fr-FR"/>
+        </w:rPr>
+        <w:t>, qui a servi à payer les légionnaires romains… et a </w:t>
+      </w:r>
       <w:r>
         <w:rPr>
           <w:rStyle w:val="Strong"/>
@@ -425,7 +479,7 @@
           <w:szCs w:val="23"/>
           <w:lang w:val="fr-FR"/>
         </w:rPr>
-        <w:t>, tête en latin, a donné le mot « capital »</w:t>
+        <w:t>donné le mot « salaire »</w:t>
       </w:r>
       <w:r>
         <w:rPr>
@@ -435,43 +489,7 @@
           <w:szCs w:val="23"/>
           <w:lang w:val="fr-FR"/>
         </w:rPr>
-        <w:t>…</w:t>
-      </w:r>
-    </w:p>
-    <w:p>
-      <w:pPr>
-        <w:pStyle w:val="NoSpacing"/>
-        <w:rPr>
-          <w:lang w:val="fr-FR"/>
-        </w:rPr>
-      </w:pPr>
-      <w:r>
-        <w:rPr>
-          <w:lang w:val="fr-FR"/>
-        </w:rPr>
-        <w:t>Des premières monnaies aux pièces métalliques</w:t>
-      </w:r>
-    </w:p>
-    <w:p>
-      <w:pPr>
-        <w:pStyle w:val="NoSpacing"/>
-        <w:rPr>
-          <w:rFonts w:ascii="Open sans" w:hAnsi="Open sans"/>
-          <w:color w:val="313131"/>
-          <w:sz w:val="23"/>
-          <w:szCs w:val="23"/>
-          <w:lang w:val="fr-FR"/>
-        </w:rPr>
-      </w:pPr>
-      <w:r>
-        <w:rPr>
-          <w:rFonts w:ascii="Open sans" w:hAnsi="Open sans"/>
-          <w:color w:val="313131"/>
-          <w:sz w:val="23"/>
-          <w:szCs w:val="23"/>
-          <w:lang w:val="fr-FR"/>
-        </w:rPr>
-        <w:t>Des objets auquel on leur attribuait une valeur d’échange, et qui étaient faciles à stocker, ont parfois initialement servi de monnaie. Il s’agissait de biens directement utilisables comme </w:t>
+        <w:t>. Ou des objets symboliques comme </w:t>
       </w:r>
       <w:r>
         <w:rPr>
@@ -482,7 +500,7 @@
           <w:szCs w:val="23"/>
           <w:lang w:val="fr-FR"/>
         </w:rPr>
-        <w:t>le sel</w:t>
+        <w:t>les coquillages</w:t>
       </w:r>
       <w:r>
         <w:rPr>
@@ -492,7 +510,29 @@
           <w:szCs w:val="23"/>
           <w:lang w:val="fr-FR"/>
         </w:rPr>
-        <w:t>, qui a servi à payer les légionnaires romains… et a </w:t>
+        <w:t> (les cauris dans certaines régions d’Afrique)…</w:t>
+      </w:r>
+    </w:p>
+    <w:p>
+      <w:pPr>
+        <w:pStyle w:val="NoSpacing"/>
+        <w:rPr>
+          <w:rFonts w:ascii="Open sans" w:hAnsi="Open sans"/>
+          <w:color w:val="313131"/>
+          <w:sz w:val="23"/>
+          <w:szCs w:val="23"/>
+          <w:lang w:val="fr-FR"/>
+        </w:rPr>
+      </w:pPr>
+      <w:r>
+        <w:rPr>
+          <w:rFonts w:ascii="Open sans" w:hAnsi="Open sans"/>
+          <w:color w:val="313131"/>
+          <w:sz w:val="23"/>
+          <w:szCs w:val="23"/>
+          <w:lang w:val="fr-FR"/>
+        </w:rPr>
+        <w:t>Les pièces de monnaies, en métal, sont arrivées ensuite. D’abord en </w:t>
       </w:r>
       <w:r>
         <w:rPr>
@@ -503,7 +543,7 @@
           <w:szCs w:val="23"/>
           <w:lang w:val="fr-FR"/>
         </w:rPr>
-        <w:t>donné le mot « salaire »</w:t>
+        <w:t>Anatolie, vers 650 avant JC</w:t>
       </w:r>
       <w:r>
         <w:rPr>
@@ -513,8 +553,20 @@
           <w:szCs w:val="23"/>
           <w:lang w:val="fr-FR"/>
         </w:rPr>
-        <w:t>. Ou des objets symboliques comme </w:t>
-      </w:r>
+        <w:t>. Puis en Grèce antique, chaque cité avait une monnaie frappée à son effigie. Les Romains étendront l’usage de la monnaie à tout leur empire. </w:t>
+      </w:r>
+    </w:p>
+    <w:p>
+      <w:pPr>
+        <w:pStyle w:val="NoSpacing"/>
+        <w:rPr>
+          <w:rFonts w:ascii="Open sans" w:hAnsi="Open sans"/>
+          <w:color w:val="313131"/>
+          <w:sz w:val="23"/>
+          <w:szCs w:val="23"/>
+          <w:lang w:val="fr-FR"/>
+        </w:rPr>
+      </w:pPr>
       <w:r>
         <w:rPr>
           <w:rStyle w:val="Strong"/>
@@ -524,7 +576,7 @@
           <w:szCs w:val="23"/>
           <w:lang w:val="fr-FR"/>
         </w:rPr>
-        <w:t>les coquillages</w:t>
+        <w:t>Au IIIème siècle avant JC est créé le premier atelier monétaire</w:t>
       </w:r>
       <w:r>
         <w:rPr>
@@ -534,29 +586,7 @@
           <w:szCs w:val="23"/>
           <w:lang w:val="fr-FR"/>
         </w:rPr>
-        <w:t> (les cauris dans certaines régions d’Afrique)…</w:t>
-      </w:r>
-    </w:p>
-    <w:p>
-      <w:pPr>
-        <w:pStyle w:val="NoSpacing"/>
-        <w:rPr>
-          <w:rFonts w:ascii="Open sans" w:hAnsi="Open sans"/>
-          <w:color w:val="313131"/>
-          <w:sz w:val="23"/>
-          <w:szCs w:val="23"/>
-          <w:lang w:val="fr-FR"/>
-        </w:rPr>
-      </w:pPr>
-      <w:r>
-        <w:rPr>
-          <w:rFonts w:ascii="Open sans" w:hAnsi="Open sans"/>
-          <w:color w:val="313131"/>
-          <w:sz w:val="23"/>
-          <w:szCs w:val="23"/>
-          <w:lang w:val="fr-FR"/>
-        </w:rPr>
-        <w:t>Les pièces de monnaies, en métal, sont arrivées ensuite. D’abord en </w:t>
+        <w:t>, au Capitole : il était auprès du temple de Junon, </w:t>
       </w:r>
       <w:r>
         <w:rPr>
@@ -567,7 +597,7 @@
           <w:szCs w:val="23"/>
           <w:lang w:val="fr-FR"/>
         </w:rPr>
-        <w:t>Anatolie, vers 650 avant JC</w:t>
+        <w:t>déesse « avertisseuse »</w:t>
       </w:r>
       <w:r>
         <w:rPr>
@@ -577,20 +607,8 @@
           <w:szCs w:val="23"/>
           <w:lang w:val="fr-FR"/>
         </w:rPr>
-        <w:t>. Puis en Grèce antique, chaque cité avait une monnaie frappée à son effigie. Les Romains étendront l’usage de la monnaie à tout leur empire. </w:t>
-      </w:r>
-    </w:p>
-    <w:p>
-      <w:pPr>
-        <w:pStyle w:val="NoSpacing"/>
-        <w:rPr>
-          <w:rFonts w:ascii="Open sans" w:hAnsi="Open sans"/>
-          <w:color w:val="313131"/>
-          <w:sz w:val="23"/>
-          <w:szCs w:val="23"/>
-          <w:lang w:val="fr-FR"/>
-        </w:rPr>
-      </w:pPr>
+        <w:t> (ses oies ont prévenu d’une attaque des Gaulois), dit</w:t>
+      </w:r>
       <w:r>
         <w:rPr>
           <w:rStyle w:val="Strong"/>
@@ -600,7 +618,7 @@
           <w:szCs w:val="23"/>
           <w:lang w:val="fr-FR"/>
         </w:rPr>
-        <w:t>Au IIIème siècle avant JC est créé le premier atelier monétaire</w:t>
+        <w:t> « moneta » en latin </w:t>
       </w:r>
       <w:r>
         <w:rPr>
@@ -610,8 +628,48 @@
           <w:szCs w:val="23"/>
           <w:lang w:val="fr-FR"/>
         </w:rPr>
-        <w:t>, au Capitole : il était auprès du temple de Junon, </w:t>
-      </w:r>
+        <w:t>: c’est l’origine du mot monnaie ! </w:t>
+      </w:r>
+    </w:p>
+    <w:p>
+      <w:pPr>
+        <w:pStyle w:val="Heading2"/>
+        <w:rPr>
+          <w:lang w:val="fr-FR"/>
+        </w:rPr>
+      </w:pPr>
+      <w:r>
+        <w:rPr>
+          <w:lang w:val="fr-FR"/>
+        </w:rPr>
+        <w:t xml:space="preserve">La </w:t>
+      </w:r>
+      <w:r>
+        <w:rPr>
+          <w:lang w:val="fr-FR"/>
+        </w:rPr>
+        <w:t>monnaie</w:t>
+      </w:r>
+      <w:r>
+        <w:rPr>
+          <w:lang w:val="fr-FR"/>
+        </w:rPr>
+        <w:t xml:space="preserve">, </w:t>
+      </w:r>
+      <w:r>
+        <w:rPr>
+          <w:lang w:val="fr-FR"/>
+        </w:rPr>
+        <w:t>symbole de puissance</w:t>
+      </w:r>
+    </w:p>
+    <w:p>
+      <w:pPr>
+        <w:pStyle w:val="NoSpacing"/>
+        <w:rPr>
+          <w:lang w:val="fr-FR"/>
+        </w:rPr>
+      </w:pPr>
       <w:r>
         <w:rPr>
           <w:rStyle w:val="Strong"/>
@@ -621,17 +679,13 @@
           <w:szCs w:val="23"/>
           <w:lang w:val="fr-FR"/>
         </w:rPr>
-        <w:t>déesse « avertisseuse »</w:t>
-      </w:r>
-      <w:r>
-        <w:rPr>
-          <w:rFonts w:ascii="Open sans" w:hAnsi="Open sans"/>
-          <w:color w:val="313131"/>
-          <w:sz w:val="23"/>
-          <w:szCs w:val="23"/>
-          <w:lang w:val="fr-FR"/>
-        </w:rPr>
-        <w:t> (ses oies ont prévenu d’une attaque des Gaulois), dit</w:t>
+        <w:t>Le denier</w:t>
+      </w:r>
+      <w:r>
+        <w:rPr>
+          <w:lang w:val="fr-FR"/>
+        </w:rPr>
+        <w:t> (denarius ou pièce de dix) est aussi une invention romaine : cette pièce, </w:t>
       </w:r>
       <w:r>
         <w:rPr>
@@ -642,9 +696,21 @@
           <w:szCs w:val="23"/>
           <w:lang w:val="fr-FR"/>
         </w:rPr>
-        <w:t> « </w:t>
-      </w:r>
-      <w:proofErr w:type="spellStart"/>
+        <w:t>première à porter une valeur inscrite</w:t>
+      </w:r>
+      <w:r>
+        <w:rPr>
+          <w:lang w:val="fr-FR"/>
+        </w:rPr>
+        <w:t> (un « X » pour 10 en écriture romaine), à la fin du IIIème siècle avant JC. </w:t>
+      </w:r>
+      <w:r>
+        <w:rPr>
+          <w:lang w:val="fr-FR"/>
+        </w:rPr>
+        <w:br/>
+        <w:t>Le système monétaire romain se dégrade avec la décadence. Alors Constantin Ier, au IVème siècle après JC, crée </w:t>
+      </w:r>
       <w:r>
         <w:rPr>
           <w:rStyle w:val="Strong"/>
@@ -654,9 +720,14 @@
           <w:szCs w:val="23"/>
           <w:lang w:val="fr-FR"/>
         </w:rPr>
-        <w:t>moneta</w:t>
-      </w:r>
-      <w:proofErr w:type="spellEnd"/>
+        <w:t>une nouvelle pièce, en or : le solidus</w:t>
+      </w:r>
+      <w:r>
+        <w:rPr>
+          <w:lang w:val="fr-FR"/>
+        </w:rPr>
+        <w:t> (qui deviendra le « sol », puis le</w:t>
+      </w:r>
       <w:r>
         <w:rPr>
           <w:rStyle w:val="Strong"/>
@@ -666,58 +737,21 @@
           <w:szCs w:val="23"/>
           <w:lang w:val="fr-FR"/>
         </w:rPr>
-        <w:t> » en latin </w:t>
-      </w:r>
-      <w:r>
-        <w:rPr>
-          <w:rFonts w:ascii="Open sans" w:hAnsi="Open sans"/>
-          <w:color w:val="313131"/>
-          <w:sz w:val="23"/>
-          <w:szCs w:val="23"/>
-          <w:lang w:val="fr-FR"/>
-        </w:rPr>
-        <w:t>: c’est l’origine du mot monnaie ! </w:t>
-      </w:r>
-    </w:p>
-    <w:p>
-      <w:pPr>
-        <w:pStyle w:val="Heading2"/>
-        <w:rPr>
-          <w:lang w:val="fr-FR"/>
-        </w:rPr>
-      </w:pPr>
-      <w:r>
-        <w:rPr>
-          <w:lang w:val="fr-FR"/>
-        </w:rPr>
-        <w:t xml:space="preserve">La </w:t>
-      </w:r>
-      <w:r>
-        <w:rPr>
-          <w:lang w:val="fr-FR"/>
-        </w:rPr>
-        <w:t>monnaie</w:t>
-      </w:r>
-      <w:r>
-        <w:rPr>
-          <w:lang w:val="fr-FR"/>
-        </w:rPr>
-        <w:t xml:space="preserve">, </w:t>
-      </w:r>
-      <w:r>
-        <w:rPr>
-          <w:lang w:val="fr-FR"/>
-        </w:rPr>
-        <w:t>symbole de puissance</w:t>
-      </w:r>
-    </w:p>
-    <w:p>
-      <w:pPr>
-        <w:pStyle w:val="NoSpacing"/>
-        <w:rPr>
-          <w:lang w:val="fr-FR"/>
-        </w:rPr>
-      </w:pPr>
+        <w:t> « sou » en France</w:t>
+      </w:r>
+      <w:r>
+        <w:rPr>
+          <w:lang w:val="fr-FR"/>
+        </w:rPr>
+        <w:t>).</w:t>
+      </w:r>
+      <w:r>
+        <w:rPr>
+          <w:lang w:val="fr-FR"/>
+        </w:rPr>
+        <w:br/>
+        <w:t>Au fil des siècles, </w:t>
+      </w:r>
       <w:r>
         <w:rPr>
           <w:rStyle w:val="Strong"/>
@@ -727,27 +761,20 @@
           <w:szCs w:val="23"/>
           <w:lang w:val="fr-FR"/>
         </w:rPr>
-        <w:t>Le denier</w:t>
-      </w:r>
-      <w:r>
-        <w:rPr>
-          <w:lang w:val="fr-FR"/>
-        </w:rPr>
-        <w:t> (</w:t>
-      </w:r>
-      <w:proofErr w:type="spellStart"/>
-      <w:r>
-        <w:rPr>
-          <w:lang w:val="fr-FR"/>
-        </w:rPr>
-        <w:t>denarius</w:t>
-      </w:r>
-      <w:proofErr w:type="spellEnd"/>
-      <w:r>
-        <w:rPr>
-          <w:lang w:val="fr-FR"/>
-        </w:rPr>
-        <w:t xml:space="preserve"> ou pièce de dix) est aussi une invention romaine : cette pièce, </w:t>
+        <w:t>chaque royaume ou empire, pour faciliter les échanges et unifier son territoire, crée sa monnaie</w:t>
+      </w:r>
+      <w:r>
+        <w:rPr>
+          <w:lang w:val="fr-FR"/>
+        </w:rPr>
+        <w:t> – frappée bien souvent du portrait ou de la devise de son roi ou empereur. </w:t>
+      </w:r>
+      <w:r>
+        <w:rPr>
+          <w:lang w:val="fr-FR"/>
+        </w:rPr>
+        <w:br/>
+        <w:t>La monnaie reflétait la </w:t>
       </w:r>
       <w:r>
         <w:rPr>
@@ -758,20 +785,42 @@
           <w:szCs w:val="23"/>
           <w:lang w:val="fr-FR"/>
         </w:rPr>
-        <w:t>première à porter une valeur inscrite</w:t>
-      </w:r>
-      <w:r>
-        <w:rPr>
-          <w:lang w:val="fr-FR"/>
-        </w:rPr>
-        <w:t> (un « X » pour 10 en écriture romaine), à la fin du IIIème siècle avant JC. </w:t>
-      </w:r>
-      <w:r>
-        <w:rPr>
-          <w:lang w:val="fr-FR"/>
-        </w:rPr>
-        <w:br/>
-        <w:t>Le système monétaire romain se dégrade avec la décadence. Alors Constantin Ier, au IVème siècle après JC, crée </w:t>
+        <w:t>puissance économique et militaire d’une nation, d’où la répression inflexible de la contrefaçon monétaire.</w:t>
+      </w:r>
+    </w:p>
+    <w:p>
+      <w:pPr>
+        <w:pStyle w:val="Heading2"/>
+        <w:rPr>
+          <w:lang w:val="fr-FR"/>
+        </w:rPr>
+      </w:pPr>
+      <w:r>
+        <w:rPr>
+          <w:lang w:val="fr-FR"/>
+        </w:rPr>
+        <w:lastRenderedPageBreak/>
+        <w:t xml:space="preserve">La première </w:t>
+      </w:r>
+      <w:r>
+        <w:rPr>
+          <w:lang w:val="fr-FR"/>
+        </w:rPr>
+        <w:t>monnaieinternationale</w:t>
+      </w:r>
+    </w:p>
+    <w:p>
+      <w:pPr>
+        <w:pStyle w:val="NoSpacing"/>
+        <w:rPr>
+          <w:lang w:val="fr-FR"/>
+        </w:rPr>
+      </w:pPr>
+      <w:r>
+        <w:rPr>
+          <w:lang w:val="fr-FR"/>
+        </w:rPr>
+        <w:t>La première monnaie véritablement internationale n’apparaîtra qu’en 1750 : l’impératrice Marie Thérèse de Habsbourg crée le </w:t>
       </w:r>
       <w:r>
         <w:rPr>
@@ -782,13 +831,13 @@
           <w:szCs w:val="23"/>
           <w:lang w:val="fr-FR"/>
         </w:rPr>
-        <w:t>une nouvelle pièce, en or : le solidus</w:t>
-      </w:r>
-      <w:r>
-        <w:rPr>
-          <w:lang w:val="fr-FR"/>
-        </w:rPr>
-        <w:t> (qui deviendra le « sol », puis le</w:t>
+        <w:t>thaler </w:t>
+      </w:r>
+      <w:r>
+        <w:rPr>
+          <w:lang w:val="fr-FR"/>
+        </w:rPr>
+        <w:t>à son effigie, </w:t>
       </w:r>
       <w:r>
         <w:rPr>
@@ -799,20 +848,14 @@
           <w:szCs w:val="23"/>
           <w:lang w:val="fr-FR"/>
         </w:rPr>
-        <w:t> « sou » en France</w:t>
-      </w:r>
-      <w:r>
-        <w:rPr>
-          <w:lang w:val="fr-FR"/>
-        </w:rPr>
-        <w:t>).</w:t>
+        <w:t>monnaie rapidement adoptée par les colonies espagnoles et anglaises d’Amérique… </w:t>
       </w:r>
       <w:r>
         <w:rPr>
           <w:lang w:val="fr-FR"/>
         </w:rPr>
         <w:br/>
-        <w:t>Au fil des siècles, </w:t>
+        <w:t>Le nom </w:t>
       </w:r>
       <w:r>
         <w:rPr>
@@ -823,20 +866,59 @@
           <w:szCs w:val="23"/>
           <w:lang w:val="fr-FR"/>
         </w:rPr>
-        <w:t>chaque royaume ou empire, pour faciliter les échanges et unifier son territoire, crée sa monnaie</w:t>
-      </w:r>
-      <w:r>
-        <w:rPr>
-          <w:lang w:val="fr-FR"/>
-        </w:rPr>
-        <w:t> – frappée bien souvent du portrait ou de la devise de son roi ou empereur. </w:t>
-      </w:r>
-      <w:r>
-        <w:rPr>
-          <w:lang w:val="fr-FR"/>
-        </w:rPr>
-        <w:br/>
-        <w:t>La monnaie reflétait la </w:t>
+        <w:t>dollar </w:t>
+      </w:r>
+      <w:r>
+        <w:rPr>
+          <w:lang w:val="fr-FR"/>
+        </w:rPr>
+        <w:t>est une déformation phonétique de thaler !  </w:t>
+      </w:r>
+    </w:p>
+    <w:p>
+      <w:pPr>
+        <w:pStyle w:val="Heading2"/>
+        <w:rPr>
+          <w:lang w:val="fr-FR"/>
+        </w:rPr>
+      </w:pPr>
+      <w:r>
+        <w:rPr>
+          <w:lang w:val="fr-FR"/>
+        </w:rPr>
+        <w:t xml:space="preserve">De la </w:t>
+      </w:r>
+      <w:r>
+        <w:rPr>
+          <w:lang w:val="fr-FR"/>
+        </w:rPr>
+        <w:t>valeur</w:t>
+      </w:r>
+      <w:r>
+        <w:rPr>
+          <w:lang w:val="fr-FR"/>
+        </w:rPr>
+        <w:t xml:space="preserve"> à la </w:t>
+      </w:r>
+      <w:r>
+        <w:rPr>
+          <w:lang w:val="fr-FR"/>
+        </w:rPr>
+        <w:t>confiance</w:t>
+      </w:r>
+    </w:p>
+    <w:p>
+      <w:pPr>
+        <w:pStyle w:val="NoSpacing"/>
+        <w:rPr>
+          <w:lang w:val="fr-FR"/>
+        </w:rPr>
+      </w:pPr>
+      <w:r>
+        <w:rPr>
+          <w:lang w:val="fr-FR"/>
+        </w:rPr>
+        <w:t>Les monnaies métalliques étaient fabriquées en </w:t>
       </w:r>
       <w:r>
         <w:rPr>
@@ -847,44 +929,20 @@
           <w:szCs w:val="23"/>
           <w:lang w:val="fr-FR"/>
         </w:rPr>
-        <w:t>puissance économique et militaire d’une nation, d’où la répression inflexible de la contrefaçon monétaire.</w:t>
-      </w:r>
-    </w:p>
-    <w:p>
-      <w:pPr>
-        <w:pStyle w:val="Heading2"/>
-        <w:rPr>
-          <w:lang w:val="fr-FR"/>
-        </w:rPr>
-      </w:pPr>
-      <w:r>
-        <w:rPr>
-          <w:lang w:val="fr-FR"/>
-        </w:rPr>
-        <w:lastRenderedPageBreak/>
-        <w:t xml:space="preserve">La première </w:t>
-      </w:r>
-      <w:proofErr w:type="spellStart"/>
-      <w:r>
-        <w:rPr>
-          <w:lang w:val="fr-FR"/>
-        </w:rPr>
-        <w:t>monnaieinternationale</w:t>
-      </w:r>
-      <w:proofErr w:type="spellEnd"/>
-    </w:p>
-    <w:p>
-      <w:pPr>
-        <w:pStyle w:val="NoSpacing"/>
-        <w:rPr>
-          <w:lang w:val="fr-FR"/>
-        </w:rPr>
-      </w:pPr>
-      <w:r>
-        <w:rPr>
-          <w:lang w:val="fr-FR"/>
-        </w:rPr>
-        <w:t>La première monnaie véritablement internationale n’apparaîtra qu’en 1750 : l’impératrice Marie Thérèse de Habsbourg crée le </w:t>
+        <w:t>métal précieux</w:t>
+      </w:r>
+      <w:r>
+        <w:rPr>
+          <w:lang w:val="fr-FR"/>
+        </w:rPr>
+        <w:t>, et avaient une valeur propre, liée à leur poids. </w:t>
+      </w:r>
+      <w:r>
+        <w:rPr>
+          <w:lang w:val="fr-FR"/>
+        </w:rPr>
+        <w:br/>
+        <w:t>En 1685, au Canada, les colons français, confrontés à une pénurie de monnaie, inventent la </w:t>
       </w:r>
       <w:r>
         <w:rPr>
@@ -895,13 +953,13 @@
           <w:szCs w:val="23"/>
           <w:lang w:val="fr-FR"/>
         </w:rPr>
-        <w:t>thaler </w:t>
-      </w:r>
-      <w:r>
-        <w:rPr>
-          <w:lang w:val="fr-FR"/>
-        </w:rPr>
-        <w:t>à son effigie, </w:t>
+        <w:t>monnaie fiduciaire</w:t>
+      </w:r>
+      <w:r>
+        <w:rPr>
+          <w:lang w:val="fr-FR"/>
+        </w:rPr>
+        <w:t>. Cette monnaie papier (créée sur une carte à jouer portant le sceau et la signature du Gouverneur) n’a pas de valeur intrinsèque : elle est fondée sur la </w:t>
       </w:r>
       <w:r>
         <w:rPr>
@@ -912,15 +970,16 @@
           <w:szCs w:val="23"/>
           <w:lang w:val="fr-FR"/>
         </w:rPr>
-        <w:t>monnaie rapidement adoptée par les colonies espagnoles et anglaises d’Amérique… </w:t>
-      </w:r>
-      <w:r>
-        <w:rPr>
-          <w:lang w:val="fr-FR"/>
-        </w:rPr>
-        <w:br/>
-        <w:t>Le nom </w:t>
-      </w:r>
+        <w:t>confiance des possesseurs.</w:t>
+      </w:r>
+    </w:p>
+    <w:p>
+      <w:pPr>
+        <w:pStyle w:val="NoSpacing"/>
+        <w:rPr>
+          <w:lang w:val="fr-FR"/>
+        </w:rPr>
+      </w:pPr>
       <w:r>
         <w:rPr>
           <w:rStyle w:val="Strong"/>
@@ -930,59 +989,13 @@
           <w:szCs w:val="23"/>
           <w:lang w:val="fr-FR"/>
         </w:rPr>
-        <w:t>dollar </w:t>
-      </w:r>
-      <w:r>
-        <w:rPr>
-          <w:lang w:val="fr-FR"/>
-        </w:rPr>
-        <w:t>est une déformation phonétique de thaler !  </w:t>
-      </w:r>
-    </w:p>
-    <w:p>
-      <w:pPr>
-        <w:pStyle w:val="Heading2"/>
-        <w:rPr>
-          <w:lang w:val="fr-FR"/>
-        </w:rPr>
-      </w:pPr>
-      <w:r>
-        <w:rPr>
-          <w:lang w:val="fr-FR"/>
-        </w:rPr>
-        <w:t xml:space="preserve">De la </w:t>
-      </w:r>
-      <w:r>
-        <w:rPr>
-          <w:lang w:val="fr-FR"/>
-        </w:rPr>
-        <w:t>valeur</w:t>
-      </w:r>
-      <w:r>
-        <w:rPr>
-          <w:lang w:val="fr-FR"/>
-        </w:rPr>
-        <w:t xml:space="preserve"> à la </w:t>
-      </w:r>
-      <w:r>
-        <w:rPr>
-          <w:lang w:val="fr-FR"/>
-        </w:rPr>
-        <w:t>confiance</w:t>
-      </w:r>
-    </w:p>
-    <w:p>
-      <w:pPr>
-        <w:pStyle w:val="NoSpacing"/>
-        <w:rPr>
-          <w:lang w:val="fr-FR"/>
-        </w:rPr>
-      </w:pPr>
-      <w:r>
-        <w:rPr>
-          <w:lang w:val="fr-FR"/>
-        </w:rPr>
-        <w:t>Les monnaies métalliques étaient fabriquées en </w:t>
+        <w:t>En France</w:t>
+      </w:r>
+      <w:r>
+        <w:rPr>
+          <w:lang w:val="fr-FR"/>
+        </w:rPr>
+        <w:t>, la monnaie de papier apparait au </w:t>
       </w:r>
       <w:r>
         <w:rPr>
@@ -993,20 +1006,13 @@
           <w:szCs w:val="23"/>
           <w:lang w:val="fr-FR"/>
         </w:rPr>
-        <w:t>métal précieux</w:t>
-      </w:r>
-      <w:r>
-        <w:rPr>
-          <w:lang w:val="fr-FR"/>
-        </w:rPr>
-        <w:t>, et avaient une valeur propre, liée à leur poids. </w:t>
-      </w:r>
-      <w:r>
-        <w:rPr>
-          <w:lang w:val="fr-FR"/>
-        </w:rPr>
-        <w:br/>
-        <w:t>En 1685, au Canada, les colons français, confrontés à une pénurie de monnaie, inventent la </w:t>
+        <w:t>XVIIIème siècle</w:t>
+      </w:r>
+      <w:r>
+        <w:rPr>
+          <w:lang w:val="fr-FR"/>
+        </w:rPr>
+        <w:t>, avec des </w:t>
       </w:r>
       <w:r>
         <w:rPr>
@@ -1017,13 +1023,20 @@
           <w:szCs w:val="23"/>
           <w:lang w:val="fr-FR"/>
         </w:rPr>
-        <w:t>monnaie fiduciaire</w:t>
-      </w:r>
-      <w:r>
-        <w:rPr>
-          <w:lang w:val="fr-FR"/>
-        </w:rPr>
-        <w:t>. Cette monnaie papier (créée sur une carte à jouer portant le sceau et la signature du Gouverneur) n’a pas de valeur intrinsèque : elle est fondée sur la </w:t>
+        <w:t>billets de monnaie ou des assignats</w:t>
+      </w:r>
+      <w:r>
+        <w:rPr>
+          <w:lang w:val="fr-FR"/>
+        </w:rPr>
+        <w:t>. </w:t>
+      </w:r>
+      <w:r>
+        <w:rPr>
+          <w:lang w:val="fr-FR"/>
+        </w:rPr>
+        <w:br/>
+        <w:t>Après la révolution, des </w:t>
       </w:r>
       <w:r>
         <w:rPr>
@@ -1034,16 +1047,14 @@
           <w:szCs w:val="23"/>
           <w:lang w:val="fr-FR"/>
         </w:rPr>
-        <w:t>confiance des possesseurs.</w:t>
-      </w:r>
-    </w:p>
-    <w:p>
-      <w:pPr>
-        <w:pStyle w:val="NoSpacing"/>
-        <w:rPr>
-          <w:lang w:val="fr-FR"/>
-        </w:rPr>
-      </w:pPr>
+        <w:t>banques d'émission</w:t>
+      </w:r>
+      <w:r>
+        <w:rPr>
+          <w:lang w:val="fr-FR"/>
+        </w:rPr>
+        <w:t> indépendantes de l'État sont créées. Mais en</w:t>
+      </w:r>
       <w:r>
         <w:rPr>
           <w:rStyle w:val="Strong"/>
@@ -1053,13 +1064,13 @@
           <w:szCs w:val="23"/>
           <w:lang w:val="fr-FR"/>
         </w:rPr>
-        <w:t>En France</w:t>
-      </w:r>
-      <w:r>
-        <w:rPr>
-          <w:lang w:val="fr-FR"/>
-        </w:rPr>
-        <w:t>, la monnaie de papier apparait au </w:t>
+        <w:t> 1800, la Banque de France</w:t>
+      </w:r>
+      <w:r>
+        <w:rPr>
+          <w:lang w:val="fr-FR"/>
+        </w:rPr>
+        <w:t> est créée et reçoit en 1803 le </w:t>
       </w:r>
       <w:r>
         <w:rPr>
@@ -1070,13 +1081,19 @@
           <w:szCs w:val="23"/>
           <w:lang w:val="fr-FR"/>
         </w:rPr>
-        <w:t>XVIIIème siècle</w:t>
-      </w:r>
-      <w:r>
-        <w:rPr>
-          <w:lang w:val="fr-FR"/>
-        </w:rPr>
-        <w:t>, avec des </w:t>
+        <w:t>privilège exclusif d'émission de monnaie à Paris</w:t>
+      </w:r>
+      <w:r>
+        <w:rPr>
+          <w:lang w:val="fr-FR"/>
+        </w:rPr>
+        <w:t xml:space="preserve">. </w:t>
+      </w:r>
+      <w:r>
+        <w:rPr>
+          <w:lang w:val="fr-FR"/>
+        </w:rPr>
+        <w:t>En </w:t>
       </w:r>
       <w:r>
         <w:rPr>
@@ -1087,20 +1104,13 @@
           <w:szCs w:val="23"/>
           <w:lang w:val="fr-FR"/>
         </w:rPr>
-        <w:t>billets de monnaie ou des assignats</w:t>
-      </w:r>
-      <w:r>
-        <w:rPr>
-          <w:lang w:val="fr-FR"/>
-        </w:rPr>
-        <w:t>. </w:t>
-      </w:r>
-      <w:r>
-        <w:rPr>
-          <w:lang w:val="fr-FR"/>
-        </w:rPr>
-        <w:br/>
-        <w:t>Après la révolution, des </w:t>
+        <w:t>1848</w:t>
+      </w:r>
+      <w:r>
+        <w:rPr>
+          <w:lang w:val="fr-FR"/>
+        </w:rPr>
+        <w:t>, cette exclusivité est étendue à </w:t>
       </w:r>
       <w:r>
         <w:rPr>
@@ -1111,80 +1121,6 @@
           <w:szCs w:val="23"/>
           <w:lang w:val="fr-FR"/>
         </w:rPr>
-        <w:t>banques d'émission</w:t>
-      </w:r>
-      <w:r>
-        <w:rPr>
-          <w:lang w:val="fr-FR"/>
-        </w:rPr>
-        <w:t> indépendantes de l'État sont créées. Mais en</w:t>
-      </w:r>
-      <w:r>
-        <w:rPr>
-          <w:rStyle w:val="Strong"/>
-          <w:rFonts w:ascii="Open sans" w:hAnsi="Open sans"/>
-          <w:color w:val="313131"/>
-          <w:sz w:val="23"/>
-          <w:szCs w:val="23"/>
-          <w:lang w:val="fr-FR"/>
-        </w:rPr>
-        <w:t> 1800, la Banque de France</w:t>
-      </w:r>
-      <w:r>
-        <w:rPr>
-          <w:lang w:val="fr-FR"/>
-        </w:rPr>
-        <w:t> est créée et reçoit en 1803 le </w:t>
-      </w:r>
-      <w:r>
-        <w:rPr>
-          <w:rStyle w:val="Strong"/>
-          <w:rFonts w:ascii="Open sans" w:hAnsi="Open sans"/>
-          <w:color w:val="313131"/>
-          <w:sz w:val="23"/>
-          <w:szCs w:val="23"/>
-          <w:lang w:val="fr-FR"/>
-        </w:rPr>
-        <w:t>privilège exclusif d'émission de monnaie à Paris</w:t>
-      </w:r>
-      <w:r>
-        <w:rPr>
-          <w:lang w:val="fr-FR"/>
-        </w:rPr>
-        <w:t xml:space="preserve">. </w:t>
-      </w:r>
-      <w:r>
-        <w:rPr>
-          <w:lang w:val="fr-FR"/>
-        </w:rPr>
-        <w:t>En </w:t>
-      </w:r>
-      <w:r>
-        <w:rPr>
-          <w:rStyle w:val="Strong"/>
-          <w:rFonts w:ascii="Open sans" w:hAnsi="Open sans"/>
-          <w:color w:val="313131"/>
-          <w:sz w:val="23"/>
-          <w:szCs w:val="23"/>
-          <w:lang w:val="fr-FR"/>
-        </w:rPr>
-        <w:t>1848</w:t>
-      </w:r>
-      <w:r>
-        <w:rPr>
-          <w:lang w:val="fr-FR"/>
-        </w:rPr>
-        <w:t>, cette exclusivité est étendue à </w:t>
-      </w:r>
-      <w:r>
-        <w:rPr>
-          <w:rStyle w:val="Strong"/>
-          <w:rFonts w:ascii="Open sans" w:hAnsi="Open sans"/>
-          <w:color w:val="313131"/>
-          <w:sz w:val="23"/>
-          <w:szCs w:val="23"/>
-          <w:lang w:val="fr-FR"/>
-        </w:rPr>
         <w:t>l’ensemble du pays</w:t>
       </w:r>
       <w:r>
@@ -1241,47 +1177,25 @@
           <w:color w:val="FF0000"/>
         </w:rPr>
       </w:pPr>
-      <w:proofErr w:type="gramStart"/>
       <w:r>
         <w:rPr>
           <w:color w:val="FF0000"/>
         </w:rPr>
-        <w:t>the</w:t>
-      </w:r>
-      <w:proofErr w:type="gramEnd"/>
-      <w:r>
+        <w:t>the bankers created a powerful, new centralized system of trust. With the help of their specialized intermediating services, strangers that previously had no way of trusting each other enough to do business could now do so. In effect, the Medici created a high-powered system of money creation—money being not a physical currency but a system for organizing, expanding, and sharing society’s debts and payments. It made way for an explosion in mercantile trade, which in turn created the wealth and capital that would finance the projects from which great civilizations would grow and conquer the world.</w:t>
+      </w:r>
+    </w:p>
+    <w:p>
+      <w:pPr>
+        <w:pStyle w:val="tx"/>
         <w:rPr>
           <w:color w:val="FF0000"/>
         </w:rPr>
-        <w:t xml:space="preserve"> bankers created a powerful, new centralized system of trust. With the help of their specialized intermediating services, strangers that previously had no way of trusting each other enough to do business could now do so. In effect, the Medici created a high-powered system of money creation—money being not a physical currency but a system for organizing, expanding, and sharing society’s debts and payments. It made way for an explosion in mercantile trade, which in turn created the wealth and capital that would finance the projects from which great civilizations would grow and conquer the world.</w:t>
-      </w:r>
-    </w:p>
-    <w:p>
-      <w:pPr>
-        <w:pStyle w:val="tx"/>
+      </w:pPr>
+      <w:r>
         <w:rPr>
           <w:color w:val="FF0000"/>
         </w:rPr>
-      </w:pPr>
-      <w:r>
-        <w:rPr>
-          <w:color w:val="FF0000"/>
-        </w:rPr>
-        <w:t xml:space="preserve">But … by creating this centralized system of trust and then putting themselves in the middle of it, banks became extremely powerful—eventually, too much so. Since strangers could not do business with each other without the banks, the world’s increasingly complex and interconnected economies became utterly dependent on the bankers’ intermediation. The ledgers they kept inside their institutions became the vital means through which societies kept track of the debts and payments that arose among their citizens. Thus the banks created the ultimate rent-seeking business, positioning themselves as fee-charging gatekeepers, managers of the financial traffic that made economies tick. Anyone sitting at the sending or receiving end of that traffic had no choice but to deal with a bank—much as </w:t>
-      </w:r>
-      <w:proofErr w:type="spellStart"/>
-      <w:r>
-        <w:rPr>
-          <w:color w:val="FF0000"/>
-        </w:rPr>
-        <w:t>ParisaAhmadi</w:t>
-      </w:r>
-      <w:proofErr w:type="spellEnd"/>
-      <w:r>
-        <w:rPr>
-          <w:color w:val="FF0000"/>
-        </w:rPr>
-        <w:t xml:space="preserve"> did before the Film Annex changed its payment policy. As this new finance business grew and became more complex, other rent-seeking middlemen installed themselves as specialized providers of intermediated </w:t>
+        <w:t xml:space="preserve">But … by creating this centralized system of trust and then putting themselves in the middle of it, banks became extremely powerful—eventually, too much so. Since strangers could not do business with each other without the banks, the world’s increasingly complex and interconnected economies became utterly dependent on the bankers’ intermediation. The ledgers they kept inside their institutions became the vital means through which societies kept track of the debts and payments that arose among their citizens. Thus the banks created the ultimate rent-seeking business, positioning themselves as fee-charging gatekeepers, managers of the financial traffic that made economies tick. Anyone sitting at the sending or receiving end of that traffic had no choice but to deal with a bank—much as ParisaAhmadi did before the Film Annex changed its payment policy. As this new finance business grew and became more complex, other rent-seeking middlemen installed themselves as specialized providers of intermediated </w:t>
       </w:r>
       <w:r>
         <w:rPr>
@@ -1335,7 +1249,6 @@
           <w:lang w:val="fr-FR"/>
         </w:rPr>
       </w:pPr>
-      <w:proofErr w:type="gramStart"/>
       <w:r>
         <w:rPr>
           <w:rFonts w:ascii="Times New Roman" w:eastAsia="Times New Roman" w:hAnsi="Times New Roman" w:cs="Times New Roman"/>
@@ -1344,40 +1257,7 @@
           <w:szCs w:val="24"/>
           <w:lang w:val="fr-FR"/>
         </w:rPr>
-        <w:t>les</w:t>
-      </w:r>
-      <w:proofErr w:type="gramEnd"/>
-      <w:r>
-        <w:rPr>
-          <w:rFonts w:ascii="Times New Roman" w:eastAsia="Times New Roman" w:hAnsi="Times New Roman" w:cs="Times New Roman"/>
-          <w:color w:val="00B050"/>
-          <w:sz w:val="24"/>
-          <w:szCs w:val="24"/>
-          <w:lang w:val="fr-FR"/>
-        </w:rPr>
-        <w:t xml:space="preserve"> banquiers ont créé un nouveau système de confiance centralisé puissant. Avec l’aide de leurs services d’intermédiation spécialisés, les étrangers qui n’avaient jusqu’à présent aucun moyen de se faire suffisamment confiance pour faire des affaires pouvaient désormais le faire. En effet, monnaie n’étant pas une monnaie physique, mais un système permettant d’organiser, d’étendre et de partager les dettes et effectuer des transactions au sein de la société, Qui créait à son tour la richesse et le capital qui financeraient les projets à partir desquels les grandes civilisations se développeraient et </w:t>
-      </w:r>
-      <w:proofErr w:type="spellStart"/>
-      <w:r>
-        <w:rPr>
-          <w:rFonts w:ascii="Times New Roman" w:eastAsia="Times New Roman" w:hAnsi="Times New Roman" w:cs="Times New Roman"/>
-          <w:color w:val="00B050"/>
-          <w:sz w:val="24"/>
-          <w:szCs w:val="24"/>
-          <w:lang w:val="fr-FR"/>
-        </w:rPr>
-        <w:t>conquériraient</w:t>
-      </w:r>
-      <w:proofErr w:type="spellEnd"/>
-      <w:r>
-        <w:rPr>
-          <w:rFonts w:ascii="Times New Roman" w:eastAsia="Times New Roman" w:hAnsi="Times New Roman" w:cs="Times New Roman"/>
-          <w:color w:val="00B050"/>
-          <w:sz w:val="24"/>
-          <w:szCs w:val="24"/>
-          <w:lang w:val="fr-FR"/>
-        </w:rPr>
-        <w:t xml:space="preserve"> le monde.</w:t>
+        <w:t>les banquiers ont créé un nouveau système de confiance centralisé puissant. Avec l’aide de leurs services d’intermédiation spécialisés, les étrangers qui n’avaient jusqu’à présent aucun moyen de se faire suffisamment confiance pour faire des affaires pouvaient désormais le faire. En effet, monnaie n’étant pas une monnaie physique, mais un système permettant d’organiser, d’étendre et de partager les dettes et effectuer des transactions au sein de la société, Qui créait à son tour la richesse et le capital qui financeraient les projets à partir desquels les grandes civilisations se développeraient et conquériraient le monde.</w:t>
       </w:r>
     </w:p>
     <w:p>
@@ -1443,23 +1323,7 @@
           <w:strike/>
           <w:lang w:val="fr-FR"/>
         </w:rPr>
-        <w:t xml:space="preserve">La confiance a </w:t>
-      </w:r>
-      <w:proofErr w:type="spellStart"/>
-      <w:r>
-        <w:rPr>
-          <w:strike/>
-          <w:lang w:val="fr-FR"/>
-        </w:rPr>
-        <w:t>cree</w:t>
-      </w:r>
-      <w:proofErr w:type="spellEnd"/>
-      <w:r>
-        <w:rPr>
-          <w:strike/>
-          <w:lang w:val="fr-FR"/>
-        </w:rPr>
-        <w:t xml:space="preserve"> un </w:t>
+        <w:t xml:space="preserve">La confiance a cree un </w:t>
       </w:r>
       <w:r>
         <w:rPr>
@@ -1494,17 +1358,8 @@
           <w:strike/>
           <w:lang w:val="fr-FR"/>
         </w:rPr>
-        <w:t>d’</w:t>
-      </w:r>
-      <w:proofErr w:type="spellStart"/>
-      <w:r>
-        <w:rPr>
-          <w:strike/>
-          <w:lang w:val="fr-FR"/>
-        </w:rPr>
-        <w:t>intermédiationspécialise</w:t>
-      </w:r>
-      <w:proofErr w:type="spellEnd"/>
+        <w:t>d’intermédiationspécialise</w:t>
+      </w:r>
       <w:r>
         <w:rPr>
           <w:strike/>
@@ -1524,23 +1379,7 @@
           <w:strike/>
           <w:lang w:val="fr-FR"/>
         </w:rPr>
-        <w:t xml:space="preserve"> qui on </w:t>
-      </w:r>
-      <w:proofErr w:type="spellStart"/>
-      <w:r>
-        <w:rPr>
-          <w:strike/>
-          <w:lang w:val="fr-FR"/>
-        </w:rPr>
-        <w:t>a</w:t>
-      </w:r>
-      <w:proofErr w:type="spellEnd"/>
-      <w:r>
-        <w:rPr>
-          <w:strike/>
-          <w:lang w:val="fr-FR"/>
-        </w:rPr>
-        <w:t xml:space="preserve"> l’</w:t>
+        <w:t xml:space="preserve"> qui on a l’</w:t>
       </w:r>
       <w:r>
         <w:rPr>
@@ -1556,7 +1395,6 @@
         </w:rPr>
         <w:t xml:space="preserve"> pas une </w:t>
       </w:r>
-      <w:proofErr w:type="spellStart"/>
       <w:r>
         <w:rPr>
           <w:strike/>
@@ -1564,7 +1402,6 @@
         </w:rPr>
         <w:t>facon</w:t>
       </w:r>
-      <w:proofErr w:type="spellEnd"/>
       <w:r>
         <w:rPr>
           <w:strike/>
@@ -1584,30 +1421,14 @@
           <w:strike/>
           <w:lang w:val="fr-FR"/>
         </w:rPr>
-        <w:t xml:space="preserve">,  les banques </w:t>
-      </w:r>
-      <w:proofErr w:type="spellStart"/>
-      <w:r>
-        <w:rPr>
-          <w:strike/>
-          <w:lang w:val="fr-FR"/>
-        </w:rPr>
-        <w:t>ont</w:t>
-      </w:r>
-      <w:r>
-        <w:rPr>
-          <w:strike/>
-          <w:lang w:val="fr-FR"/>
-        </w:rPr>
-        <w:t>cree</w:t>
-      </w:r>
-      <w:proofErr w:type="spellEnd"/>
-      <w:r>
-        <w:rPr>
-          <w:strike/>
-          <w:lang w:val="fr-FR"/>
-        </w:rPr>
-        <w:t xml:space="preserve"> un </w:t>
+        <w:t>,  les banques ont</w:t>
+      </w:r>
+      <w:r>
+        <w:rPr>
+          <w:strike/>
+          <w:lang w:val="fr-FR"/>
+        </w:rPr>
+        <w:t xml:space="preserve">cree un </w:t>
       </w:r>
       <w:r>
         <w:rPr>
@@ -1749,7 +1570,6 @@
         </w:rPr>
         <w:t xml:space="preserve"> devenu </w:t>
       </w:r>
-      <w:proofErr w:type="spellStart"/>
       <w:r>
         <w:rPr>
           <w:strike/>
@@ -1757,7 +1577,6 @@
         </w:rPr>
         <w:t>extrêment</w:t>
       </w:r>
-      <w:proofErr w:type="spellEnd"/>
       <w:r>
         <w:rPr>
           <w:strike/>
@@ -1842,7 +1661,6 @@
         </w:rPr>
         <w:t xml:space="preserve"> interconnecte ont </w:t>
       </w:r>
-      <w:proofErr w:type="spellStart"/>
       <w:r>
         <w:rPr>
           <w:strike/>
@@ -1850,7 +1668,6 @@
         </w:rPr>
         <w:t>devenudépendant</w:t>
       </w:r>
-      <w:proofErr w:type="spellEnd"/>
       <w:r>
         <w:rPr>
           <w:strike/>
@@ -1870,23 +1687,7 @@
           <w:strike/>
           <w:lang w:val="fr-FR"/>
         </w:rPr>
-        <w:t xml:space="preserve"> des banques, toutes les transactions se passent </w:t>
-      </w:r>
-      <w:proofErr w:type="spellStart"/>
-      <w:r>
-        <w:rPr>
-          <w:strike/>
-          <w:lang w:val="fr-FR"/>
-        </w:rPr>
-        <w:t>a</w:t>
-      </w:r>
-      <w:proofErr w:type="spellEnd"/>
-      <w:r>
-        <w:rPr>
-          <w:strike/>
-          <w:lang w:val="fr-FR"/>
-        </w:rPr>
-        <w:t xml:space="preserve"> travers la banques , de la gestions des </w:t>
+        <w:t xml:space="preserve"> des banques, toutes les transactions se passent a travers la banques , de la gestions des </w:t>
       </w:r>
       <w:r>
         <w:rPr>
@@ -2018,56 +1819,16 @@
           <w:szCs w:val="24"/>
           <w:lang w:val="fr-FR"/>
         </w:rPr>
-        <w:t xml:space="preserve">Ce qui rend la crypto monnaie très doué est l’élimination des parties intermédiaires et en maintenant une infrastructure qui permet des étrangers à s’engager entre eux sans l’intervention des banques centrales grâce </w:t>
-      </w:r>
-      <w:proofErr w:type="spellStart"/>
-      <w:r>
-        <w:rPr>
-          <w:rFonts w:ascii="Times New Roman" w:hAnsi="Times New Roman" w:cs="Times New Roman"/>
-          <w:sz w:val="24"/>
-          <w:szCs w:val="24"/>
-          <w:lang w:val="fr-FR"/>
-        </w:rPr>
-        <w:t>a</w:t>
-      </w:r>
-      <w:proofErr w:type="spellEnd"/>
-      <w:r>
-        <w:rPr>
-          <w:rFonts w:ascii="Times New Roman" w:hAnsi="Times New Roman" w:cs="Times New Roman"/>
-          <w:sz w:val="24"/>
-          <w:szCs w:val="24"/>
-          <w:lang w:val="fr-FR"/>
-        </w:rPr>
-        <w:t xml:space="preserve"> un réseau des ordinateurs autonomes, en créant  un system décentralisé de confiance hors contrôle de n’importe quel institution,  a son noyau la crypto monnaie est construit autour le principe d’un journal des transactions universel, difficile à frauder ,  public constamment vérifié par ces ordinateurs puissants, qui opèrent indépendamment l’un des autres, théoriquement ça veut dire qu’on n’a pas besoins des banques ou des systèmes intermédiaires pour leur faire confiance,  le réseau des journaux des transactions dans le cas de la crypto monnaie s’appelle « Blockchain » joue le rôle d’intermédiaire  qui assure que les transactions passe en tou</w:t>
-      </w:r>
-      <w:r>
-        <w:rPr>
-          <w:rFonts w:ascii="Times New Roman" w:hAnsi="Times New Roman" w:cs="Times New Roman"/>
-          <w:sz w:val="24"/>
-          <w:szCs w:val="24"/>
-          <w:lang w:val="fr-FR"/>
-        </w:rPr>
-        <w:t xml:space="preserve">te </w:t>
-      </w:r>
-      <w:proofErr w:type="spellStart"/>
-      <w:r>
-        <w:rPr>
-          <w:rFonts w:ascii="Times New Roman" w:hAnsi="Times New Roman" w:cs="Times New Roman"/>
-          <w:sz w:val="24"/>
-          <w:szCs w:val="24"/>
-          <w:lang w:val="fr-FR"/>
-        </w:rPr>
-        <w:t>securite</w:t>
-      </w:r>
-      <w:proofErr w:type="spellEnd"/>
-      <w:r>
-        <w:rPr>
-          <w:rFonts w:ascii="Times New Roman" w:hAnsi="Times New Roman" w:cs="Times New Roman"/>
-          <w:sz w:val="24"/>
-          <w:szCs w:val="24"/>
-          <w:lang w:val="fr-FR"/>
-        </w:rPr>
-        <w:t xml:space="preserve">. </w:t>
+        <w:t>Ce qui rend la crypto monnaie très doué est l’élimination des parties intermédiaires et en maintenant une infrastructure qui permet des étrangers à s’engager entre eux sans l’intervention des banques centrales grâce a un réseau des ordinateurs autonomes, en créant  un system décentralisé de confiance hors contrôle de n’importe quel institution,  a son noyau la crypto monnaie est construit autour le principe d’un journal des transactions universel, difficile à frauder ,  public constamment vérifié par ces ordinateurs puissants, qui opèrent indépendamment l’un des autres, théoriquement ça veut dire qu’on n’a pas besoins des banques ou des systèmes intermédiaires pour leur faire confiance,  le réseau des journaux des transactions dans le cas de la crypto monnaie s’appelle « Blockchain » joue le rôle d’intermédiaire  qui assure que les transactions passe en tou</w:t>
+      </w:r>
+      <w:r>
+        <w:rPr>
+          <w:rFonts w:ascii="Times New Roman" w:hAnsi="Times New Roman" w:cs="Times New Roman"/>
+          <w:sz w:val="24"/>
+          <w:szCs w:val="24"/>
+          <w:lang w:val="fr-FR"/>
+        </w:rPr>
+        <w:t xml:space="preserve">te securite. </w:t>
       </w:r>
       <w:r>
         <w:rPr>
@@ -2078,9 +1839,8 @@
           <w:shd w:val="clear" w:color="auto" w:fill="FFFFFF"/>
           <w:lang w:val="fr-FR"/>
         </w:rPr>
-        <w:t xml:space="preserve">Le potentiel de la technologie en tant que force de transparence et de responsabilité va bien au-delà de l'argent et des paiements, car il permet d'éliminer de nombreuses autres formes d'échange humain les intermédiaires qui contrôlent l'information - lors d'élections, par exemple, où les enthousiastes des </w:t>
-      </w:r>
-      <w:proofErr w:type="spellStart"/>
+        <w:t>Le potentiel de la technologie en tant que force de transparence et de responsabilité va bien au-delà de l'argent et des paiements, car il permet d'éliminer de nombreuses autres formes d'échange humain les intermédiaires qui contrôlent l'information - lors d'élections, par exemple, où les enthousiastes des cryptomonnaies voient la capacité de mettre fin au vote - gréement. À la base, cette technologie est une forme d'organisation sociale qui promet de détourner le contrôle de l'argent et des informations des puissantes élites et de les transmettre aux personnes à qui elles appartiennent, en les remettant en charge de leurs actifs et de leurs talents. Lancé au plus fort de la crise financière de 2008, Bitcoin offrait une alternative à un système, le système financier existant, qui s'effondrait et menaçait d'entraîner quelques milliards de personnes. En quelques années, tout un mouvement de contre-culture s'est formé autour des crypto-monnaies et a continué de tourner autour d'elles. Sans cette crise qui expose douloureusement les failles du système financier mondial, il est difficile de dire où en seraient les bitcoins aujourd’hui. À mesure que la crise s’atténuera, l’impulsion po</w:t>
+      </w:r>
       <w:r>
         <w:rPr>
           <w:rFonts w:ascii="Times New Roman" w:hAnsi="Times New Roman" w:cs="Times New Roman"/>
@@ -2090,9 +1850,8 @@
           <w:shd w:val="clear" w:color="auto" w:fill="FFFFFF"/>
           <w:lang w:val="fr-FR"/>
         </w:rPr>
-        <w:t>cryptomonnaies</w:t>
-      </w:r>
-      <w:proofErr w:type="spellEnd"/>
+        <w:t>ur adopter une monnaie electronique</w:t>
+      </w:r>
       <w:r>
         <w:rPr>
           <w:rFonts w:ascii="Times New Roman" w:hAnsi="Times New Roman" w:cs="Times New Roman"/>
@@ -2102,89 +1861,6 @@
           <w:shd w:val="clear" w:color="auto" w:fill="FFFFFF"/>
           <w:lang w:val="fr-FR"/>
         </w:rPr>
-        <w:t xml:space="preserve"> voient la capacité de mettre fin au vote - gréement. À la base, cette technologie est une forme d'organisation sociale qui promet de détourner le contrôle de l'argent et des informations des puissantes élites et de les transmettre aux personnes à qui elles appartiennent, en </w:t>
-      </w:r>
-      <w:proofErr w:type="gramStart"/>
-      <w:r>
-        <w:rPr>
-          <w:rFonts w:ascii="Times New Roman" w:hAnsi="Times New Roman" w:cs="Times New Roman"/>
-          <w:color w:val="212121"/>
-          <w:sz w:val="24"/>
-          <w:szCs w:val="24"/>
-          <w:shd w:val="clear" w:color="auto" w:fill="FFFFFF"/>
-          <w:lang w:val="fr-FR"/>
-        </w:rPr>
-        <w:t>les remettant</w:t>
-      </w:r>
-      <w:proofErr w:type="gramEnd"/>
-      <w:r>
-        <w:rPr>
-          <w:rFonts w:ascii="Times New Roman" w:hAnsi="Times New Roman" w:cs="Times New Roman"/>
-          <w:color w:val="212121"/>
-          <w:sz w:val="24"/>
-          <w:szCs w:val="24"/>
-          <w:shd w:val="clear" w:color="auto" w:fill="FFFFFF"/>
-          <w:lang w:val="fr-FR"/>
-        </w:rPr>
-        <w:t xml:space="preserve"> en charge de leurs actifs et de leurs talents. Lancé au plus fort de la crise financière de 2008, Bitcoin offrait une alternative à un système, le système financier existant, qui s'effondrait et menaçait d'entraîner quelques milliards de personnes. En quelques années, tout un mouvement de contre-culture s'est formé autour des crypto-monnaies et a continué de tourner autour d'elles. Sans cette crise qui expose douloureusement les failles du système financier mondial, il est difficile de dire où en seraient les </w:t>
-      </w:r>
-      <w:proofErr w:type="spellStart"/>
-      <w:r>
-        <w:rPr>
-          <w:rFonts w:ascii="Times New Roman" w:hAnsi="Times New Roman" w:cs="Times New Roman"/>
-          <w:color w:val="212121"/>
-          <w:sz w:val="24"/>
-          <w:szCs w:val="24"/>
-          <w:shd w:val="clear" w:color="auto" w:fill="FFFFFF"/>
-          <w:lang w:val="fr-FR"/>
-        </w:rPr>
-        <w:t>bitcoins</w:t>
-      </w:r>
-      <w:proofErr w:type="spellEnd"/>
-      <w:r>
-        <w:rPr>
-          <w:rFonts w:ascii="Times New Roman" w:hAnsi="Times New Roman" w:cs="Times New Roman"/>
-          <w:color w:val="212121"/>
-          <w:sz w:val="24"/>
-          <w:szCs w:val="24"/>
-          <w:shd w:val="clear" w:color="auto" w:fill="FFFFFF"/>
-          <w:lang w:val="fr-FR"/>
-        </w:rPr>
-        <w:t xml:space="preserve"> aujourd’hui. À mesure que la crise s’atténuera, l’impulsion po</w:t>
-      </w:r>
-      <w:r>
-        <w:rPr>
-          <w:rFonts w:ascii="Times New Roman" w:hAnsi="Times New Roman" w:cs="Times New Roman"/>
-          <w:color w:val="212121"/>
-          <w:sz w:val="24"/>
-          <w:szCs w:val="24"/>
-          <w:shd w:val="clear" w:color="auto" w:fill="FFFFFF"/>
-          <w:lang w:val="fr-FR"/>
-        </w:rPr>
-        <w:t xml:space="preserve">ur adopter une monnaie </w:t>
-      </w:r>
-      <w:proofErr w:type="spellStart"/>
-      <w:r>
-        <w:rPr>
-          <w:rFonts w:ascii="Times New Roman" w:hAnsi="Times New Roman" w:cs="Times New Roman"/>
-          <w:color w:val="212121"/>
-          <w:sz w:val="24"/>
-          <w:szCs w:val="24"/>
-          <w:shd w:val="clear" w:color="auto" w:fill="FFFFFF"/>
-          <w:lang w:val="fr-FR"/>
-        </w:rPr>
-        <w:t>electronique</w:t>
-      </w:r>
-      <w:proofErr w:type="spellEnd"/>
-      <w:r>
-        <w:rPr>
-          <w:rFonts w:ascii="Times New Roman" w:hAnsi="Times New Roman" w:cs="Times New Roman"/>
-          <w:color w:val="212121"/>
-          <w:sz w:val="24"/>
-          <w:szCs w:val="24"/>
-          <w:shd w:val="clear" w:color="auto" w:fill="FFFFFF"/>
-          <w:lang w:val="fr-FR"/>
-        </w:rPr>
         <w:t xml:space="preserve"> s’effacera-t-elle avec elle? Si les citoyens ne font pas confiance à un gouvernement pour défendre leurs intérêts, ils ne font pas confiance à sa monnaie - ou, mieux encore, ils ne font pas confiance au système monétaire autour duquel leur économie est organisée. Donc, quand on leur donne une chance, ils vendront cette monnaie et la fuiront pour quelque chose qu’ils considèrent comme plus fiable, qu’il s’agisse du dollar américain, de l’or ou de toute autre valeur refuge. Lorsque ce dysfonctionnement est enraciné, de telles croyances sont auto-réalisatrices. La perte de valeur de sa monnaie épuise les ressources financières du gouvernement, ce qui laisse l’impression de l’argent comme le seul moyen de payer ses dettes et d’assurer sa survie politique.</w:t>
       </w:r>
     </w:p>
@@ -2198,85 +1874,21 @@
         <w:rPr>
           <w:color w:val="FF0000"/>
         </w:rPr>
-        <w:t xml:space="preserve">the technology’s potential as a force for transparency and accountability goes far beyond money and </w:t>
-      </w:r>
-      <w:proofErr w:type="spellStart"/>
-      <w:r>
+        <w:t>the technology’s potential as a force for transparency and accountability goes far beyond money and paymens, as it can strip out information-controlling middlemen from many other forms of human exchange—in elections, for example, where cryptocurrency enthusiasts see the capacity to end vote-rigging. At its core, this technology is a form of social organization that promises to shift the control of money and information away from the powerful elites and deliver it to the people to whom it belongs, putting them back in charge of their assets and talents.</w:t>
+      </w:r>
+    </w:p>
+    <w:p>
+      <w:pPr>
         <w:rPr>
           <w:color w:val="FF0000"/>
         </w:rPr>
-        <w:t>paymens</w:t>
-      </w:r>
-      <w:proofErr w:type="spellEnd"/>
+      </w:pPr>
       <w:r>
         <w:rPr>
           <w:color w:val="FF0000"/>
         </w:rPr>
-        <w:t xml:space="preserve">, as it can strip out information-controlling middlemen from many other forms of human exchange—in elections, for example, where </w:t>
-      </w:r>
-      <w:proofErr w:type="spellStart"/>
-      <w:r>
-        <w:rPr>
-          <w:color w:val="FF0000"/>
-        </w:rPr>
-        <w:t>cryptocurrency</w:t>
-      </w:r>
-      <w:proofErr w:type="spellEnd"/>
-      <w:r>
-        <w:rPr>
-          <w:color w:val="FF0000"/>
-        </w:rPr>
-        <w:t xml:space="preserve"> enthusiasts see the capacity to end vote-rigging. At its core, this technology is a form of social organization that promises to shift the control of money and information away from the powerful elites and deliver it to the </w:t>
-      </w:r>
-      <w:proofErr w:type="gramStart"/>
-      <w:r>
-        <w:rPr>
-          <w:color w:val="FF0000"/>
-        </w:rPr>
-        <w:t>people</w:t>
-      </w:r>
-      <w:proofErr w:type="gramEnd"/>
-      <w:r>
-        <w:rPr>
-          <w:color w:val="FF0000"/>
-        </w:rPr>
-        <w:t xml:space="preserve"> to whom it belongs, putting them back in charge of their assets and talents.</w:t>
-      </w:r>
-    </w:p>
-    <w:p>
-      <w:pPr>
-        <w:rPr>
-          <w:color w:val="FF0000"/>
-        </w:rPr>
-      </w:pPr>
-      <w:proofErr w:type="gramStart"/>
-      <w:r>
-        <w:rPr>
-          <w:color w:val="FF0000"/>
-        </w:rPr>
         <w:lastRenderedPageBreak/>
-        <w:t>launched</w:t>
-      </w:r>
-      <w:proofErr w:type="gramEnd"/>
-      <w:r>
-        <w:rPr>
-          <w:color w:val="FF0000"/>
-        </w:rPr>
-        <w:t xml:space="preserve"> in the throes of the 2008 financial crisis, bitcoin offered an alternative to a system—the existing financial system—that was blowing itself up and threatening to take a few billion people down with it. Within a few years, an entire counterculture movement formed around </w:t>
-      </w:r>
-      <w:proofErr w:type="spellStart"/>
-      <w:r>
-        <w:rPr>
-          <w:color w:val="FF0000"/>
-        </w:rPr>
-        <w:t>cryptocurrencies</w:t>
-      </w:r>
-      <w:proofErr w:type="spellEnd"/>
-      <w:r>
-        <w:rPr>
-          <w:color w:val="FF0000"/>
-        </w:rPr>
-        <w:t>, and it has continued to revolve around them. Without that crisis painfully exposing the flaws of the world’s financial system, it’s hard to say where bitcoin would be today. As that crisis recedes, will the impetus to adopt a digital currency recede with it?</w:t>
+        <w:t>launched in the throes of the 2008 financial crisis, bitcoin offered an alternative to a system—the existing financial system—that was blowing itself up and threatening to take a few billion people down with it. Within a few years, an entire counterculture movement formed around cryptocurrencies, and it has continued to revolve around them. Without that crisis painfully exposing the flaws of the world’s financial system, it’s hard to say where bitcoin would be today. As that crisis recedes, will the impetus to adopt a digital currency recede with it?</w:t>
       </w:r>
     </w:p>
     <w:p>
@@ -2350,7 +1962,6 @@
           <w:lang w:val="fr-FR"/>
         </w:rPr>
       </w:pPr>
-      <w:proofErr w:type="spellStart"/>
       <w:r>
         <w:rPr>
           <w:lang w:val="fr-FR"/>
@@ -2363,31 +1974,7 @@
             <w:rStyle w:val="Hyperlink"/>
             <w:lang w:val="fr-FR"/>
           </w:rPr>
-          <w:t>https</w:t>
-        </w:r>
-        <w:proofErr w:type="spellEnd"/>
-        <w:r>
-          <w:rPr>
-            <w:rStyle w:val="Hyperlink"/>
-            <w:lang w:val="fr-FR"/>
-          </w:rPr>
-          <w:t>://bitcoin.org/</w:t>
-        </w:r>
-        <w:proofErr w:type="spellStart"/>
-        <w:r>
-          <w:rPr>
-            <w:rStyle w:val="Hyperlink"/>
-            <w:lang w:val="fr-FR"/>
-          </w:rPr>
-          <w:t>fr</w:t>
-        </w:r>
-        <w:proofErr w:type="spellEnd"/>
-        <w:r>
-          <w:rPr>
-            <w:rStyle w:val="Hyperlink"/>
-            <w:lang w:val="fr-FR"/>
-          </w:rPr>
-          <w:t>/comment-ca-marche</w:t>
+          <w:t>https://bitcoin.org/fr/comment-ca-marche</w:t>
         </w:r>
       </w:hyperlink>
     </w:p>
@@ -2560,27 +2147,7 @@
           <w:szCs w:val="24"/>
           <w:lang w:val="fr-FR"/>
         </w:rPr>
-        <w:t xml:space="preserve">Pour créer un système moins centralisé, vous deviez trouver un moyen d'attribuer la tâche de conservation d'archives </w:t>
-      </w:r>
-      <w:proofErr w:type="gramStart"/>
-      <w:r>
-        <w:rPr>
-          <w:rFonts w:ascii="Times New Roman" w:eastAsia="Times New Roman" w:hAnsi="Times New Roman" w:cs="Times New Roman"/>
-          <w:sz w:val="24"/>
-          <w:szCs w:val="24"/>
-          <w:lang w:val="fr-FR"/>
-        </w:rPr>
-        <w:t>partagée</w:t>
-      </w:r>
-      <w:proofErr w:type="gramEnd"/>
-      <w:r>
-        <w:rPr>
-          <w:rFonts w:ascii="Times New Roman" w:eastAsia="Times New Roman" w:hAnsi="Times New Roman" w:cs="Times New Roman"/>
-          <w:sz w:val="24"/>
-          <w:szCs w:val="24"/>
-          <w:lang w:val="fr-FR"/>
-        </w:rPr>
-        <w:t xml:space="preserve"> à un groupe d'individus ou d'institutions connectés par un réseau, et de les inciter à s'acquitter de ces tâches. Vous devez également vous assurer que leur grand livre commun est géré de manière à ce que personne ne puisse l’archiver et le falsifier et y introduire des erreurs que les autres ne remarqueraient pas.</w:t>
+        <w:t>Pour créer un système moins centralisé, vous deviez trouver un moyen d'attribuer la tâche de conservation d'archives partagée à un groupe d'individus ou d'institutions connectés par un réseau, et de les inciter à s'acquitter de ces tâches. Vous devez également vous assurer que leur grand livre commun est géré de manière à ce que personne ne puisse l’archiver et le falsifier et y introduire des erreurs que les autres ne remarqueraient pas.</w:t>
       </w:r>
     </w:p>
     <w:p>
@@ -2621,51 +2188,7 @@
           <w:szCs w:val="24"/>
           <w:lang w:val="fr-FR"/>
         </w:rPr>
-        <w:t xml:space="preserve">Bitcoin est vraiment juste une liste. La personne A </w:t>
-      </w:r>
-      <w:proofErr w:type="spellStart"/>
-      <w:r>
-        <w:rPr>
-          <w:rFonts w:ascii="Times New Roman" w:eastAsia="Times New Roman" w:hAnsi="Times New Roman" w:cs="Times New Roman"/>
-          <w:color w:val="212121"/>
-          <w:sz w:val="24"/>
-          <w:szCs w:val="24"/>
-          <w:lang w:val="fr-FR"/>
-        </w:rPr>
-        <w:t>a</w:t>
-      </w:r>
-      <w:proofErr w:type="spellEnd"/>
-      <w:r>
-        <w:rPr>
-          <w:rFonts w:ascii="Times New Roman" w:eastAsia="Times New Roman" w:hAnsi="Times New Roman" w:cs="Times New Roman"/>
-          <w:color w:val="212121"/>
-          <w:sz w:val="24"/>
-          <w:szCs w:val="24"/>
-          <w:lang w:val="fr-FR"/>
-        </w:rPr>
-        <w:t xml:space="preserve"> envoyé X bitcoin à la personne B, qui a envoyé Y bitcoin à la personne C, etc. En faisant le total de ces transactions, tout le monde sait où se trouvent les utilisateurs individuels. Un autre nom pour une blockchain est un "grand livre distribué", qui souligne la différence essentielle entre cette technologie et un document Word bien conservé. La blockchain de Bitcoin est publique. Tout le monde peut le télécharger dans son intégralité ou accéder à un nombre quelconque de sites qui l'analysent. Vous pouvez voir, par exemple, que 15N3yGu3UFHeyUNdzQ5sS3aRFRzu5Ae7EZ a envoyé 0.01718427 bitcoin à 1JHG2qjdk5Khiq7X5xQrr1wfigepJEK3t le 14 août 2017, entre 11h10 et 11h20, mais il en conserve de nouveau. </w:t>
-      </w:r>
-      <w:proofErr w:type="gramStart"/>
-      <w:r>
-        <w:rPr>
-          <w:rFonts w:ascii="Times New Roman" w:eastAsia="Times New Roman" w:hAnsi="Times New Roman" w:cs="Times New Roman"/>
-          <w:color w:val="212121"/>
-          <w:sz w:val="24"/>
-          <w:szCs w:val="24"/>
-          <w:lang w:val="fr-FR"/>
-        </w:rPr>
-        <w:t>longues</w:t>
-      </w:r>
-      <w:proofErr w:type="gramEnd"/>
-      <w:r>
-        <w:rPr>
-          <w:rFonts w:ascii="Times New Roman" w:eastAsia="Times New Roman" w:hAnsi="Times New Roman" w:cs="Times New Roman"/>
-          <w:color w:val="212121"/>
-          <w:sz w:val="24"/>
-          <w:szCs w:val="24"/>
-          <w:lang w:val="fr-FR"/>
-        </w:rPr>
-        <w:t xml:space="preserve"> chaînes de chiffres et de lettres</w:t>
+        <w:t>Bitcoin est vraiment juste une liste. La personne A a envoyé X bitcoin à la personne B, qui a envoyé Y bitcoin à la personne C, etc. En faisant le total de ces transactions, tout le monde sait où se trouvent les utilisateurs individuels. Un autre nom pour une blockchain est un "grand livre distribué", qui souligne la différence essentielle entre cette technologie et un document Word bien conservé. La blockchain de Bitcoin est publique. Tout le monde peut le télécharger dans son intégralité ou accéder à un nombre quelconque de sites qui l'analysent. Vous pouvez voir, par exemple, que 15N3yGu3UFHeyUNdzQ5sS3aRFRzu5Ae7EZ a envoyé 0.01718427 bitcoin à 1JHG2qjdk5Khiq7X5xQrr1wfigepJEK3t le 14 août 2017, entre 11h10 et 11h20, mais il en conserve de nouveau. longues chaînes de chiffres et de lettres</w:t>
       </w:r>
       <w:r>
         <w:rPr>
@@ -2787,9 +2310,8 @@
           <w:szCs w:val="24"/>
           <w:lang w:val="fr-FR"/>
         </w:rPr>
-        <w:t xml:space="preserve">. </w:t>
-      </w:r>
-      <w:proofErr w:type="gramStart"/>
+        <w:t>. et pendant un temps, Bitcoin et blockchain</w:t>
+      </w:r>
       <w:r>
         <w:rPr>
           <w:rFonts w:ascii="inherit" w:eastAsia="Times New Roman" w:hAnsi="inherit" w:cs="Courier New"/>
@@ -2798,72 +2320,7 @@
           <w:szCs w:val="24"/>
           <w:lang w:val="fr-FR"/>
         </w:rPr>
-        <w:t>et</w:t>
-      </w:r>
-      <w:proofErr w:type="gramEnd"/>
-      <w:r>
-        <w:rPr>
-          <w:rFonts w:ascii="inherit" w:eastAsia="Times New Roman" w:hAnsi="inherit" w:cs="Courier New"/>
-          <w:color w:val="212121"/>
-          <w:sz w:val="24"/>
-          <w:szCs w:val="24"/>
-          <w:lang w:val="fr-FR"/>
-        </w:rPr>
-        <w:t xml:space="preserve"> pendant un temps, Bitcoin et blockchain</w:t>
-      </w:r>
-      <w:r>
-        <w:rPr>
-          <w:rFonts w:ascii="inherit" w:eastAsia="Times New Roman" w:hAnsi="inherit" w:cs="Courier New"/>
-          <w:color w:val="212121"/>
-          <w:sz w:val="24"/>
-          <w:szCs w:val="24"/>
-          <w:lang w:val="fr-FR"/>
-        </w:rPr>
-        <w:t xml:space="preserve"> étaient quasiment synonymes. La blockchain a depuis été divorcée conceptuellement de sa première application et des milliers de </w:t>
-      </w:r>
-      <w:proofErr w:type="spellStart"/>
-      <w:r>
-        <w:rPr>
-          <w:rFonts w:ascii="inherit" w:eastAsia="Times New Roman" w:hAnsi="inherit" w:cs="Courier New"/>
-          <w:color w:val="212121"/>
-          <w:sz w:val="24"/>
-          <w:szCs w:val="24"/>
-          <w:lang w:val="fr-FR"/>
-        </w:rPr>
-        <w:t>blockchains</w:t>
-      </w:r>
-      <w:proofErr w:type="spellEnd"/>
-      <w:r>
-        <w:rPr>
-          <w:rFonts w:ascii="inherit" w:eastAsia="Times New Roman" w:hAnsi="inherit" w:cs="Courier New"/>
-          <w:color w:val="212121"/>
-          <w:sz w:val="24"/>
-          <w:szCs w:val="24"/>
-          <w:lang w:val="fr-FR"/>
-        </w:rPr>
-        <w:t xml:space="preserve"> ont été créés à l'aide de techniques cryptographiques similaires. Cette histoire peut rendre la nomenclature déroutante. "Blockchain" fait parfois référence à l'original, bitcoin blockchain; d'autres fois, il fait référence à la technologie de la blockchain en général, ou à toute autre blockchain spécifique, telle que celle qui alimente </w:t>
-      </w:r>
-      <w:proofErr w:type="spellStart"/>
-      <w:r>
-        <w:rPr>
-          <w:rFonts w:ascii="inherit" w:eastAsia="Times New Roman" w:hAnsi="inherit" w:cs="Courier New"/>
-          <w:color w:val="212121"/>
-          <w:sz w:val="24"/>
-          <w:szCs w:val="24"/>
-          <w:lang w:val="fr-FR"/>
-        </w:rPr>
-        <w:t>Ethereum</w:t>
-      </w:r>
-      <w:proofErr w:type="spellEnd"/>
-      <w:r>
-        <w:rPr>
-          <w:rFonts w:ascii="inherit" w:eastAsia="Times New Roman" w:hAnsi="inherit" w:cs="Courier New"/>
-          <w:color w:val="212121"/>
-          <w:sz w:val="24"/>
-          <w:szCs w:val="24"/>
-          <w:lang w:val="fr-FR"/>
-        </w:rPr>
-        <w:t>.</w:t>
+        <w:t xml:space="preserve"> étaient quasiment synonymes. La blockchain a depuis été divorcée conceptuellement de sa première application et des milliers de blockchains ont été créés à l'aide de techniques cryptographiques similaires. Cette histoire peut rendre la nomenclature déroutante. "Blockchain" fait parfois référence à l'original, bitcoin blockchain; d'autres fois, il fait référence à la technologie de la blockchain en général, ou à toute autre blockchain spécifique, telle que celle qui alimente Ethereum.</w:t>
       </w:r>
     </w:p>
     <w:p>
@@ -3050,23 +2507,7 @@
         <w:rPr>
           <w:spacing w:val="-1"/>
         </w:rPr>
-        <w:t xml:space="preserve">Let’s go little bit into theory. Hash function is </w:t>
-      </w:r>
-      <w:proofErr w:type="spellStart"/>
-      <w:proofErr w:type="gramStart"/>
-      <w:r>
-        <w:rPr>
-          <w:spacing w:val="-1"/>
-        </w:rPr>
-        <w:t>a</w:t>
-      </w:r>
-      <w:proofErr w:type="spellEnd"/>
-      <w:proofErr w:type="gramEnd"/>
-      <w:r>
-        <w:rPr>
-          <w:spacing w:val="-1"/>
-        </w:rPr>
-        <w:t xml:space="preserve"> any function, which </w:t>
+        <w:t>Let’s go little bit into theory. Hash function is a any function, which </w:t>
       </w:r>
       <w:r>
         <w:rPr>
@@ -3152,15 +2593,7 @@
         <w:pStyle w:val="txs"/>
       </w:pPr>
       <w:r>
-        <w:t xml:space="preserve">Depending on which hash algorithm is being used, the process produces a hash of a fixed length. In </w:t>
-      </w:r>
-      <w:proofErr w:type="spellStart"/>
-      <w:r>
-        <w:t>bitcoin’s</w:t>
-      </w:r>
-      <w:proofErr w:type="spellEnd"/>
-      <w:r>
-        <w:t xml:space="preserve"> case the algorithm is called SHA-256, which delivers a hash of sixty-four characters in length taken from the full range of numbers (0–9) and letters (</w:t>
+        <w:t>Depending on which hash algorithm is being used, the process produces a hash of a fixed length. In bitcoin’s case the algorithm is called SHA-256, which delivers a hash of sixty-four characters in length taken from the full range of numbers (0–9) and letters (</w:t>
       </w:r>
       <w:r>
         <w:rPr>
@@ -3496,42 +2929,12 @@
       <w:pPr>
         <w:pStyle w:val="ex"/>
       </w:pPr>
-      <w:proofErr w:type="gramStart"/>
       <w:r>
         <w:rPr>
           <w:rStyle w:val="cep-text"/>
         </w:rPr>
-        <w:t>what</w:t>
-      </w:r>
-      <w:proofErr w:type="gramEnd"/>
-      <w:r>
-        <w:rPr>
-          <w:rStyle w:val="cep-text"/>
-        </w:rPr>
-        <w:t xml:space="preserve"> is </w:t>
-      </w:r>
-      <w:proofErr w:type="spellStart"/>
-      <w:r>
-        <w:rPr>
-          <w:rStyle w:val="cep-text"/>
-        </w:rPr>
-        <w:t>fonctions</w:t>
-      </w:r>
-      <w:proofErr w:type="spellEnd"/>
-      <w:r>
-        <w:rPr>
-          <w:rStyle w:val="cep-text"/>
-        </w:rPr>
-        <w:t xml:space="preserve">  </w:t>
-      </w:r>
-      <w:proofErr w:type="spellStart"/>
-      <w:r>
-        <w:rPr>
-          <w:rStyle w:val="cep-text"/>
-        </w:rPr>
-        <w:t>fx</w:t>
-      </w:r>
-      <w:proofErr w:type="spellEnd"/>
+        <w:t>what is fonctions  fx</w:t>
+      </w:r>
     </w:p>
     <w:p>
       <w:pPr>
@@ -3594,396 +2997,8 @@
           <w:szCs w:val="24"/>
           <w:lang w:val="fr-FR"/>
         </w:rPr>
-        <w:t>31</w:t>
-      </w:r>
-      <w:proofErr w:type="gramStart"/>
-      <w:r>
-        <w:rPr>
-          <w:rFonts w:ascii="Times New Roman" w:hAnsi="Times New Roman" w:cs="Times New Roman"/>
-          <w:sz w:val="24"/>
-          <w:szCs w:val="24"/>
-          <w:lang w:val="fr-FR"/>
-        </w:rPr>
-        <w:t>,Octobre</w:t>
-      </w:r>
-      <w:proofErr w:type="gramEnd"/>
-      <w:r>
-        <w:rPr>
-          <w:rFonts w:ascii="Times New Roman" w:hAnsi="Times New Roman" w:cs="Times New Roman"/>
-          <w:sz w:val="24"/>
-          <w:szCs w:val="24"/>
-          <w:lang w:val="fr-FR"/>
-        </w:rPr>
-        <w:t xml:space="preserve"> 2008,14:10, temps de new York, les centaines de membres d'une liste de mail appartenant </w:t>
-      </w:r>
-      <w:proofErr w:type="spellStart"/>
-      <w:r>
-        <w:rPr>
-          <w:rFonts w:ascii="Times New Roman" w:hAnsi="Times New Roman" w:cs="Times New Roman"/>
-          <w:sz w:val="24"/>
-          <w:szCs w:val="24"/>
-          <w:lang w:val="fr-FR"/>
-        </w:rPr>
-        <w:t>a</w:t>
-      </w:r>
-      <w:proofErr w:type="spellEnd"/>
-      <w:r>
-        <w:rPr>
-          <w:rFonts w:ascii="Times New Roman" w:hAnsi="Times New Roman" w:cs="Times New Roman"/>
-          <w:sz w:val="24"/>
-          <w:szCs w:val="24"/>
-          <w:lang w:val="fr-FR"/>
-        </w:rPr>
-        <w:t xml:space="preserve"> des experts et des enthousiastes en cryptographie , reçoivent un email de quelqu'un qui </w:t>
-      </w:r>
-      <w:proofErr w:type="spellStart"/>
-      <w:r>
-        <w:rPr>
-          <w:rFonts w:ascii="Times New Roman" w:hAnsi="Times New Roman" w:cs="Times New Roman"/>
-          <w:sz w:val="24"/>
-          <w:szCs w:val="24"/>
-          <w:lang w:val="fr-FR"/>
-        </w:rPr>
-        <w:t>ce</w:t>
-      </w:r>
-      <w:proofErr w:type="spellEnd"/>
-      <w:r>
-        <w:rPr>
-          <w:rFonts w:ascii="Times New Roman" w:hAnsi="Times New Roman" w:cs="Times New Roman"/>
-          <w:sz w:val="24"/>
-          <w:szCs w:val="24"/>
-          <w:lang w:val="fr-FR"/>
-        </w:rPr>
-        <w:t xml:space="preserve"> nomme "Satoshi NAKAMOTO", dans l'email il cite "Je suis </w:t>
-      </w:r>
-      <w:proofErr w:type="spellStart"/>
-      <w:r>
-        <w:rPr>
-          <w:rFonts w:ascii="Times New Roman" w:hAnsi="Times New Roman" w:cs="Times New Roman"/>
-          <w:sz w:val="24"/>
-          <w:szCs w:val="24"/>
-          <w:lang w:val="fr-FR"/>
-        </w:rPr>
-        <w:t>entrain</w:t>
-      </w:r>
-      <w:proofErr w:type="spellEnd"/>
-      <w:r>
-        <w:rPr>
-          <w:rFonts w:ascii="Times New Roman" w:hAnsi="Times New Roman" w:cs="Times New Roman"/>
-          <w:sz w:val="24"/>
-          <w:szCs w:val="24"/>
-          <w:lang w:val="fr-FR"/>
-        </w:rPr>
-        <w:t xml:space="preserve"> de travailler sur un nouveau système de </w:t>
-      </w:r>
-      <w:proofErr w:type="spellStart"/>
-      <w:r>
-        <w:rPr>
-          <w:rFonts w:ascii="Times New Roman" w:hAnsi="Times New Roman" w:cs="Times New Roman"/>
-          <w:sz w:val="24"/>
-          <w:szCs w:val="24"/>
-          <w:lang w:val="fr-FR"/>
-        </w:rPr>
-        <w:t>monnaie,pair</w:t>
-      </w:r>
-      <w:proofErr w:type="spellEnd"/>
-      <w:r>
-        <w:rPr>
-          <w:rFonts w:ascii="Times New Roman" w:hAnsi="Times New Roman" w:cs="Times New Roman"/>
-          <w:sz w:val="24"/>
-          <w:szCs w:val="24"/>
-          <w:lang w:val="fr-FR"/>
-        </w:rPr>
-        <w:t xml:space="preserve"> à pair , sans tierce personne" </w:t>
-      </w:r>
-    </w:p>
-    <w:p>
-      <w:pPr>
-        <w:rPr>
-          <w:rFonts w:ascii="Times New Roman" w:hAnsi="Times New Roman" w:cs="Times New Roman"/>
-          <w:sz w:val="24"/>
-          <w:szCs w:val="24"/>
-          <w:lang w:val="fr-FR"/>
-        </w:rPr>
-      </w:pPr>
-      <w:r>
-        <w:rPr>
-          <w:rFonts w:ascii="Times New Roman" w:hAnsi="Times New Roman" w:cs="Times New Roman"/>
-          <w:sz w:val="24"/>
-          <w:szCs w:val="24"/>
-          <w:lang w:val="fr-FR"/>
-        </w:rPr>
-        <w:t xml:space="preserve">Sans d'autres commentaires, il leur envoyé un article d'une longueur d'environ 9 pages </w:t>
-      </w:r>
-      <w:proofErr w:type="spellStart"/>
-      <w:r>
-        <w:rPr>
-          <w:rFonts w:ascii="Times New Roman" w:hAnsi="Times New Roman" w:cs="Times New Roman"/>
-          <w:sz w:val="24"/>
-          <w:szCs w:val="24"/>
-          <w:lang w:val="fr-FR"/>
-        </w:rPr>
-        <w:t>ou</w:t>
-      </w:r>
-      <w:proofErr w:type="spellEnd"/>
-      <w:r>
-        <w:rPr>
-          <w:rFonts w:ascii="Times New Roman" w:hAnsi="Times New Roman" w:cs="Times New Roman"/>
-          <w:sz w:val="24"/>
-          <w:szCs w:val="24"/>
-          <w:lang w:val="fr-FR"/>
-        </w:rPr>
-        <w:t xml:space="preserve"> il </w:t>
-      </w:r>
-      <w:proofErr w:type="gramStart"/>
-      <w:r>
-        <w:rPr>
-          <w:rFonts w:ascii="Times New Roman" w:hAnsi="Times New Roman" w:cs="Times New Roman"/>
-          <w:sz w:val="24"/>
-          <w:szCs w:val="24"/>
-          <w:lang w:val="fr-FR"/>
-        </w:rPr>
-        <w:t>explique ,</w:t>
-      </w:r>
-      <w:proofErr w:type="gramEnd"/>
-      <w:r>
-        <w:rPr>
-          <w:rFonts w:ascii="Times New Roman" w:hAnsi="Times New Roman" w:cs="Times New Roman"/>
-          <w:sz w:val="24"/>
-          <w:szCs w:val="24"/>
-          <w:lang w:val="fr-FR"/>
-        </w:rPr>
-        <w:t xml:space="preserve"> avec des illustration, équations, code le système digital de monnaie.</w:t>
-      </w:r>
-    </w:p>
-    <w:p>
-      <w:pPr>
-        <w:rPr>
-          <w:rFonts w:ascii="Times New Roman" w:hAnsi="Times New Roman" w:cs="Times New Roman"/>
-          <w:sz w:val="24"/>
-          <w:szCs w:val="24"/>
-          <w:lang w:val="fr-FR"/>
-        </w:rPr>
-      </w:pPr>
-      <w:r>
-        <w:rPr>
-          <w:rFonts w:ascii="Times New Roman" w:hAnsi="Times New Roman" w:cs="Times New Roman"/>
-          <w:sz w:val="24"/>
-          <w:szCs w:val="24"/>
-          <w:lang w:val="fr-FR"/>
-        </w:rPr>
-        <w:t xml:space="preserve">NAKAMOTO avait </w:t>
-      </w:r>
-      <w:proofErr w:type="spellStart"/>
-      <w:r>
-        <w:rPr>
-          <w:rFonts w:ascii="Times New Roman" w:hAnsi="Times New Roman" w:cs="Times New Roman"/>
-          <w:sz w:val="24"/>
-          <w:szCs w:val="24"/>
-          <w:lang w:val="fr-FR"/>
-        </w:rPr>
-        <w:t>deja</w:t>
-      </w:r>
-      <w:proofErr w:type="spellEnd"/>
-      <w:r>
-        <w:rPr>
-          <w:rFonts w:ascii="Times New Roman" w:hAnsi="Times New Roman" w:cs="Times New Roman"/>
-          <w:sz w:val="24"/>
-          <w:szCs w:val="24"/>
-          <w:lang w:val="fr-FR"/>
-        </w:rPr>
-        <w:t xml:space="preserve"> auparavant </w:t>
-      </w:r>
-      <w:proofErr w:type="spellStart"/>
-      <w:r>
-        <w:rPr>
-          <w:rFonts w:ascii="Times New Roman" w:hAnsi="Times New Roman" w:cs="Times New Roman"/>
-          <w:sz w:val="24"/>
-          <w:szCs w:val="24"/>
-          <w:lang w:val="fr-FR"/>
-        </w:rPr>
-        <w:t>aquis</w:t>
-      </w:r>
-      <w:proofErr w:type="spellEnd"/>
-      <w:r>
-        <w:rPr>
-          <w:rFonts w:ascii="Times New Roman" w:hAnsi="Times New Roman" w:cs="Times New Roman"/>
-          <w:sz w:val="24"/>
-          <w:szCs w:val="24"/>
-          <w:lang w:val="fr-FR"/>
-        </w:rPr>
-        <w:t xml:space="preserve"> un domaine qui l'a </w:t>
-      </w:r>
-      <w:proofErr w:type="spellStart"/>
-      <w:r>
-        <w:rPr>
-          <w:rFonts w:ascii="Times New Roman" w:hAnsi="Times New Roman" w:cs="Times New Roman"/>
-          <w:sz w:val="24"/>
-          <w:szCs w:val="24"/>
-          <w:lang w:val="fr-FR"/>
-        </w:rPr>
-        <w:t>nomme</w:t>
-      </w:r>
-      <w:proofErr w:type="spellEnd"/>
-      <w:r>
-        <w:rPr>
-          <w:rFonts w:ascii="Times New Roman" w:hAnsi="Times New Roman" w:cs="Times New Roman"/>
-          <w:sz w:val="24"/>
-          <w:szCs w:val="24"/>
-          <w:lang w:val="fr-FR"/>
-        </w:rPr>
-        <w:t xml:space="preserve"> 'bitcoin.org', mais il savait que  pour propulser son </w:t>
-      </w:r>
-      <w:proofErr w:type="spellStart"/>
-      <w:r>
-        <w:rPr>
-          <w:rFonts w:ascii="Times New Roman" w:hAnsi="Times New Roman" w:cs="Times New Roman"/>
-          <w:sz w:val="24"/>
-          <w:szCs w:val="24"/>
-          <w:lang w:val="fr-FR"/>
-        </w:rPr>
-        <w:t>systeme</w:t>
-      </w:r>
-      <w:proofErr w:type="spellEnd"/>
-      <w:r>
-        <w:rPr>
-          <w:rFonts w:ascii="Times New Roman" w:hAnsi="Times New Roman" w:cs="Times New Roman"/>
-          <w:sz w:val="24"/>
-          <w:szCs w:val="24"/>
-          <w:lang w:val="fr-FR"/>
-        </w:rPr>
-        <w:t xml:space="preserve"> au niveau </w:t>
-      </w:r>
-      <w:proofErr w:type="spellStart"/>
-      <w:r>
-        <w:rPr>
-          <w:rFonts w:ascii="Times New Roman" w:hAnsi="Times New Roman" w:cs="Times New Roman"/>
-          <w:sz w:val="24"/>
-          <w:szCs w:val="24"/>
-          <w:lang w:val="fr-FR"/>
-        </w:rPr>
-        <w:t>superieur</w:t>
-      </w:r>
-      <w:proofErr w:type="spellEnd"/>
-      <w:r>
-        <w:rPr>
-          <w:rFonts w:ascii="Times New Roman" w:hAnsi="Times New Roman" w:cs="Times New Roman"/>
-          <w:sz w:val="24"/>
-          <w:szCs w:val="24"/>
-          <w:lang w:val="fr-FR"/>
-        </w:rPr>
-        <w:t xml:space="preserve">, ce </w:t>
-      </w:r>
-      <w:proofErr w:type="spellStart"/>
-      <w:r>
-        <w:rPr>
-          <w:rFonts w:ascii="Times New Roman" w:hAnsi="Times New Roman" w:cs="Times New Roman"/>
-          <w:sz w:val="24"/>
-          <w:szCs w:val="24"/>
-          <w:lang w:val="fr-FR"/>
-        </w:rPr>
-        <w:t>systeme</w:t>
-      </w:r>
-      <w:proofErr w:type="spellEnd"/>
-      <w:r>
-        <w:rPr>
-          <w:rFonts w:ascii="Times New Roman" w:hAnsi="Times New Roman" w:cs="Times New Roman"/>
-          <w:sz w:val="24"/>
-          <w:szCs w:val="24"/>
-          <w:lang w:val="fr-FR"/>
-        </w:rPr>
-        <w:t xml:space="preserve"> devra </w:t>
-      </w:r>
-      <w:proofErr w:type="spellStart"/>
-      <w:r>
-        <w:rPr>
-          <w:rFonts w:ascii="Times New Roman" w:hAnsi="Times New Roman" w:cs="Times New Roman"/>
-          <w:sz w:val="24"/>
-          <w:szCs w:val="24"/>
-          <w:lang w:val="fr-FR"/>
-        </w:rPr>
-        <w:t>utilser</w:t>
-      </w:r>
-      <w:proofErr w:type="spellEnd"/>
-      <w:r>
-        <w:rPr>
-          <w:rFonts w:ascii="Times New Roman" w:hAnsi="Times New Roman" w:cs="Times New Roman"/>
-          <w:sz w:val="24"/>
-          <w:szCs w:val="24"/>
-          <w:lang w:val="fr-FR"/>
-        </w:rPr>
-        <w:t xml:space="preserve"> par </w:t>
-      </w:r>
-      <w:proofErr w:type="spellStart"/>
-      <w:r>
-        <w:rPr>
-          <w:rFonts w:ascii="Times New Roman" w:hAnsi="Times New Roman" w:cs="Times New Roman"/>
-          <w:sz w:val="24"/>
-          <w:szCs w:val="24"/>
-          <w:lang w:val="fr-FR"/>
-        </w:rPr>
-        <w:t>plusieur</w:t>
-      </w:r>
-      <w:proofErr w:type="spellEnd"/>
-      <w:r>
-        <w:rPr>
-          <w:rFonts w:ascii="Times New Roman" w:hAnsi="Times New Roman" w:cs="Times New Roman"/>
-          <w:sz w:val="24"/>
-          <w:szCs w:val="24"/>
-          <w:lang w:val="fr-FR"/>
-        </w:rPr>
-        <w:t xml:space="preserve"> utilisateur...  </w:t>
-      </w:r>
-    </w:p>
-    <w:p>
-      <w:pPr>
-        <w:rPr>
-          <w:rFonts w:ascii="Times New Roman" w:hAnsi="Times New Roman" w:cs="Times New Roman"/>
-          <w:sz w:val="24"/>
-          <w:szCs w:val="24"/>
-          <w:lang w:val="fr-FR"/>
-        </w:rPr>
-      </w:pPr>
-      <w:r>
-        <w:rPr>
-          <w:rFonts w:ascii="Times New Roman" w:hAnsi="Times New Roman" w:cs="Times New Roman"/>
-          <w:sz w:val="24"/>
-          <w:szCs w:val="24"/>
-          <w:lang w:val="fr-FR"/>
-        </w:rPr>
-        <w:t xml:space="preserve">Le premier utilisateur du bitcoin fut Satoshi NAKAMOTO </w:t>
-      </w:r>
-      <w:proofErr w:type="spellStart"/>
-      <w:r>
-        <w:rPr>
-          <w:rFonts w:ascii="Times New Roman" w:hAnsi="Times New Roman" w:cs="Times New Roman"/>
-          <w:sz w:val="24"/>
-          <w:szCs w:val="24"/>
-          <w:lang w:val="fr-FR"/>
-        </w:rPr>
-        <w:t>lui même</w:t>
-      </w:r>
-      <w:proofErr w:type="spellEnd"/>
-      <w:r>
-        <w:rPr>
-          <w:rFonts w:ascii="Times New Roman" w:hAnsi="Times New Roman" w:cs="Times New Roman"/>
-          <w:sz w:val="24"/>
-          <w:szCs w:val="24"/>
-          <w:lang w:val="fr-FR"/>
-        </w:rPr>
-        <w:t xml:space="preserve">, ainsi qu'un volontaire qui faisait partie de liste de mail initiale, Hal FINNEY, a cette </w:t>
-      </w:r>
-      <w:proofErr w:type="spellStart"/>
-      <w:r>
-        <w:rPr>
-          <w:rFonts w:ascii="Times New Roman" w:hAnsi="Times New Roman" w:cs="Times New Roman"/>
-          <w:sz w:val="24"/>
-          <w:szCs w:val="24"/>
-          <w:lang w:val="fr-FR"/>
-        </w:rPr>
-        <w:t>epoque</w:t>
-      </w:r>
-      <w:proofErr w:type="spellEnd"/>
+        <w:t>31,Octobre 2008,14:10, temps de new York, les centaines de membres d'une liste de mail appartenant a des experts et des enthousiastes en cryptographie , reçoivent un email de quelqu'un qui ce nomme "Satoshi NAKAMOTO", dans l'email il cite "Je suis entrain de travailler sur un nouveau système de monnaie,</w:t>
+      </w:r>
       <w:r>
         <w:rPr>
           <w:rFonts w:ascii="Times New Roman" w:hAnsi="Times New Roman" w:cs="Times New Roman"/>
@@ -3993,125 +3008,71 @@
         </w:rPr>
         <w:t xml:space="preserve"> </w:t>
       </w:r>
-      <w:proofErr w:type="spellStart"/>
-      <w:r>
-        <w:rPr>
-          <w:rFonts w:ascii="Times New Roman" w:hAnsi="Times New Roman" w:cs="Times New Roman"/>
-          <w:sz w:val="24"/>
-          <w:szCs w:val="24"/>
-          <w:lang w:val="fr-FR"/>
-        </w:rPr>
-        <w:t>agé</w:t>
-      </w:r>
-      <w:proofErr w:type="spellEnd"/>
-      <w:r>
-        <w:rPr>
-          <w:rFonts w:ascii="Times New Roman" w:hAnsi="Times New Roman" w:cs="Times New Roman"/>
-          <w:sz w:val="24"/>
-          <w:szCs w:val="24"/>
-          <w:lang w:val="fr-FR"/>
-        </w:rPr>
-        <w:t xml:space="preserve"> de 53 </w:t>
-      </w:r>
-      <w:proofErr w:type="gramStart"/>
-      <w:r>
-        <w:rPr>
-          <w:rFonts w:ascii="Times New Roman" w:hAnsi="Times New Roman" w:cs="Times New Roman"/>
-          <w:sz w:val="24"/>
-          <w:szCs w:val="24"/>
-          <w:lang w:val="fr-FR"/>
-        </w:rPr>
-        <w:t>ans ,</w:t>
-      </w:r>
-      <w:proofErr w:type="gramEnd"/>
-      <w:r>
-        <w:rPr>
-          <w:rFonts w:ascii="Times New Roman" w:hAnsi="Times New Roman" w:cs="Times New Roman"/>
-          <w:sz w:val="24"/>
-          <w:szCs w:val="24"/>
-          <w:lang w:val="fr-FR"/>
-        </w:rPr>
-        <w:t xml:space="preserve"> </w:t>
-      </w:r>
-      <w:proofErr w:type="spellStart"/>
-      <w:r>
-        <w:rPr>
-          <w:rFonts w:ascii="Times New Roman" w:hAnsi="Times New Roman" w:cs="Times New Roman"/>
-          <w:sz w:val="24"/>
-          <w:szCs w:val="24"/>
-          <w:lang w:val="fr-FR"/>
-        </w:rPr>
-        <w:t>etait</w:t>
-      </w:r>
-      <w:proofErr w:type="spellEnd"/>
-      <w:r>
-        <w:rPr>
-          <w:rFonts w:ascii="Times New Roman" w:hAnsi="Times New Roman" w:cs="Times New Roman"/>
-          <w:sz w:val="24"/>
-          <w:szCs w:val="24"/>
-          <w:lang w:val="fr-FR"/>
-        </w:rPr>
-        <w:t xml:space="preserve"> un </w:t>
-      </w:r>
-      <w:proofErr w:type="spellStart"/>
-      <w:r>
-        <w:rPr>
-          <w:rFonts w:ascii="Times New Roman" w:hAnsi="Times New Roman" w:cs="Times New Roman"/>
-          <w:sz w:val="24"/>
-          <w:szCs w:val="24"/>
-          <w:lang w:val="fr-FR"/>
-        </w:rPr>
-        <w:t>develpeur</w:t>
-      </w:r>
-      <w:proofErr w:type="spellEnd"/>
-      <w:r>
-        <w:rPr>
-          <w:rFonts w:ascii="Times New Roman" w:hAnsi="Times New Roman" w:cs="Times New Roman"/>
-          <w:sz w:val="24"/>
-          <w:szCs w:val="24"/>
-          <w:lang w:val="fr-FR"/>
-        </w:rPr>
-        <w:t xml:space="preserve"> </w:t>
-      </w:r>
-      <w:proofErr w:type="spellStart"/>
-      <w:r>
-        <w:rPr>
-          <w:rFonts w:ascii="Times New Roman" w:hAnsi="Times New Roman" w:cs="Times New Roman"/>
-          <w:sz w:val="24"/>
-          <w:szCs w:val="24"/>
-          <w:lang w:val="fr-FR"/>
-        </w:rPr>
-        <w:t>cle</w:t>
-      </w:r>
-      <w:proofErr w:type="spellEnd"/>
-      <w:r>
-        <w:rPr>
-          <w:rFonts w:ascii="Times New Roman" w:hAnsi="Times New Roman" w:cs="Times New Roman"/>
-          <w:sz w:val="24"/>
-          <w:szCs w:val="24"/>
-          <w:lang w:val="fr-FR"/>
-        </w:rPr>
-        <w:t xml:space="preserve"> dans la </w:t>
-      </w:r>
-      <w:proofErr w:type="spellStart"/>
-      <w:r>
-        <w:rPr>
-          <w:rFonts w:ascii="Times New Roman" w:hAnsi="Times New Roman" w:cs="Times New Roman"/>
-          <w:sz w:val="24"/>
-          <w:szCs w:val="24"/>
-          <w:lang w:val="fr-FR"/>
-        </w:rPr>
-        <w:t>ste</w:t>
-      </w:r>
-      <w:proofErr w:type="spellEnd"/>
-      <w:r>
-        <w:rPr>
-          <w:rFonts w:ascii="Times New Roman" w:hAnsi="Times New Roman" w:cs="Times New Roman"/>
-          <w:sz w:val="24"/>
-          <w:szCs w:val="24"/>
-          <w:lang w:val="fr-FR"/>
-        </w:rPr>
-        <w:t xml:space="preserve"> PGP</w:t>
+      <w:r>
+        <w:rPr>
+          <w:rFonts w:ascii="Times New Roman" w:hAnsi="Times New Roman" w:cs="Times New Roman"/>
+          <w:sz w:val="24"/>
+          <w:szCs w:val="24"/>
+          <w:lang w:val="fr-FR"/>
+        </w:rPr>
+        <w:t xml:space="preserve">pair à pair , sans tierce personne" </w:t>
+      </w:r>
+    </w:p>
+    <w:p>
+      <w:pPr>
+        <w:rPr>
+          <w:rFonts w:ascii="Times New Roman" w:hAnsi="Times New Roman" w:cs="Times New Roman"/>
+          <w:sz w:val="24"/>
+          <w:szCs w:val="24"/>
+          <w:lang w:val="fr-FR"/>
+        </w:rPr>
+      </w:pPr>
+      <w:r>
+        <w:rPr>
+          <w:rFonts w:ascii="Times New Roman" w:hAnsi="Times New Roman" w:cs="Times New Roman"/>
+          <w:sz w:val="24"/>
+          <w:szCs w:val="24"/>
+          <w:lang w:val="fr-FR"/>
+        </w:rPr>
+        <w:t>Sans d'autres commentaires, il leur envoyé un article d'une longueur d'environ 9 pages ou il explique , avec des illustration, équations, code le système digital de monnaie.</w:t>
+      </w:r>
+    </w:p>
+    <w:p>
+      <w:pPr>
+        <w:rPr>
+          <w:rFonts w:ascii="Times New Roman" w:hAnsi="Times New Roman" w:cs="Times New Roman"/>
+          <w:sz w:val="24"/>
+          <w:szCs w:val="24"/>
+          <w:lang w:val="fr-FR"/>
+        </w:rPr>
+      </w:pPr>
+      <w:r>
+        <w:rPr>
+          <w:rFonts w:ascii="Times New Roman" w:hAnsi="Times New Roman" w:cs="Times New Roman"/>
+          <w:sz w:val="24"/>
+          <w:szCs w:val="24"/>
+          <w:lang w:val="fr-FR"/>
+        </w:rPr>
+        <w:t xml:space="preserve">NAKAMOTO avait deja auparavant aquis un domaine qui l'a nomme 'bitcoin.org', mais il savait que  pour propulser son systeme au niveau superieur, ce systeme devra utilser par plusieur utilisateur...  </w:t>
+      </w:r>
+    </w:p>
+    <w:p>
+      <w:pPr>
+        <w:rPr>
+          <w:rFonts w:ascii="Times New Roman" w:hAnsi="Times New Roman" w:cs="Times New Roman"/>
+          <w:sz w:val="24"/>
+          <w:szCs w:val="24"/>
+          <w:lang w:val="fr-FR"/>
+        </w:rPr>
+      </w:pPr>
+      <w:r>
+        <w:rPr>
+          <w:rFonts w:ascii="Times New Roman" w:hAnsi="Times New Roman" w:cs="Times New Roman"/>
+          <w:sz w:val="24"/>
+          <w:szCs w:val="24"/>
+          <w:lang w:val="fr-FR"/>
+        </w:rPr>
+        <w:t>Le premier utilisateur du bitcoin fut Satoshi NAKAMOTO lui même, ainsi qu'un volontaire qui faisait partie de liste de mail initiale, Hal FINNEY, a cette epoque agé de 53 ans , etait un develpeur cle dans la ste PGP</w:t>
       </w:r>
       <w:r>
         <w:rPr>
@@ -4129,47 +3090,7 @@
           <w:szCs w:val="24"/>
           <w:lang w:val="fr-FR"/>
         </w:rPr>
-        <w:t xml:space="preserve">, une </w:t>
-      </w:r>
-      <w:proofErr w:type="spellStart"/>
-      <w:r>
-        <w:rPr>
-          <w:rFonts w:ascii="Times New Roman" w:hAnsi="Times New Roman" w:cs="Times New Roman"/>
-          <w:sz w:val="24"/>
-          <w:szCs w:val="24"/>
-          <w:lang w:val="fr-FR"/>
-        </w:rPr>
-        <w:t>sociéte</w:t>
-      </w:r>
-      <w:proofErr w:type="spellEnd"/>
-      <w:r>
-        <w:rPr>
-          <w:rFonts w:ascii="Times New Roman" w:hAnsi="Times New Roman" w:cs="Times New Roman"/>
-          <w:sz w:val="24"/>
-          <w:szCs w:val="24"/>
-          <w:lang w:val="fr-FR"/>
-        </w:rPr>
-        <w:t xml:space="preserve"> </w:t>
-      </w:r>
-      <w:proofErr w:type="spellStart"/>
-      <w:r>
-        <w:rPr>
-          <w:rFonts w:ascii="Times New Roman" w:hAnsi="Times New Roman" w:cs="Times New Roman"/>
-          <w:sz w:val="24"/>
-          <w:szCs w:val="24"/>
-          <w:lang w:val="fr-FR"/>
-        </w:rPr>
-        <w:t>creer</w:t>
-      </w:r>
-      <w:proofErr w:type="spellEnd"/>
-      <w:r>
-        <w:rPr>
-          <w:rFonts w:ascii="Times New Roman" w:hAnsi="Times New Roman" w:cs="Times New Roman"/>
-          <w:sz w:val="24"/>
-          <w:szCs w:val="24"/>
-          <w:lang w:val="fr-FR"/>
-        </w:rPr>
-        <w:t xml:space="preserve"> par Phil ZIMMERMANN</w:t>
+        <w:t>, une sociéte creer par Phil ZIMMERMANN</w:t>
       </w:r>
       <w:r>
         <w:rPr>
@@ -4199,145 +3120,14 @@
           <w:lang w:val="fr-FR"/>
         </w:rPr>
       </w:pPr>
-      <w:proofErr w:type="spellStart"/>
-      <w:r>
-        <w:rPr>
-          <w:rFonts w:ascii="Times New Roman" w:hAnsi="Times New Roman" w:cs="Times New Roman"/>
-          <w:sz w:val="24"/>
-          <w:szCs w:val="24"/>
-          <w:lang w:val="fr-FR"/>
-        </w:rPr>
-        <w:t>A</w:t>
-      </w:r>
-      <w:proofErr w:type="spellEnd"/>
-      <w:r>
-        <w:rPr>
-          <w:rFonts w:ascii="Times New Roman" w:hAnsi="Times New Roman" w:cs="Times New Roman"/>
-          <w:sz w:val="24"/>
-          <w:szCs w:val="24"/>
-          <w:lang w:val="fr-FR"/>
-        </w:rPr>
-        <w:t xml:space="preserve"> partir du 10 janvier 2009, le duo a commencer </w:t>
-      </w:r>
-      <w:proofErr w:type="spellStart"/>
-      <w:r>
-        <w:rPr>
-          <w:rFonts w:ascii="Times New Roman" w:hAnsi="Times New Roman" w:cs="Times New Roman"/>
-          <w:sz w:val="24"/>
-          <w:szCs w:val="24"/>
-          <w:lang w:val="fr-FR"/>
-        </w:rPr>
-        <w:t>a</w:t>
-      </w:r>
-      <w:proofErr w:type="spellEnd"/>
-      <w:r>
-        <w:rPr>
-          <w:rFonts w:ascii="Times New Roman" w:hAnsi="Times New Roman" w:cs="Times New Roman"/>
-          <w:sz w:val="24"/>
-          <w:szCs w:val="24"/>
-          <w:lang w:val="fr-FR"/>
-        </w:rPr>
-        <w:t xml:space="preserve"> travailler ensemble sur un projet </w:t>
-      </w:r>
-      <w:proofErr w:type="spellStart"/>
-      <w:r>
-        <w:rPr>
-          <w:rFonts w:ascii="Times New Roman" w:hAnsi="Times New Roman" w:cs="Times New Roman"/>
-          <w:sz w:val="24"/>
-          <w:szCs w:val="24"/>
-          <w:lang w:val="fr-FR"/>
-        </w:rPr>
-        <w:t>intesive</w:t>
-      </w:r>
-      <w:proofErr w:type="spellEnd"/>
-      <w:r>
-        <w:rPr>
-          <w:rFonts w:ascii="Times New Roman" w:hAnsi="Times New Roman" w:cs="Times New Roman"/>
-          <w:sz w:val="24"/>
-          <w:szCs w:val="24"/>
-          <w:lang w:val="fr-FR"/>
-        </w:rPr>
-        <w:t xml:space="preserve">, qui a durer deux semaine, ils ont </w:t>
-      </w:r>
-      <w:proofErr w:type="gramStart"/>
-      <w:r>
-        <w:rPr>
-          <w:rFonts w:ascii="Times New Roman" w:hAnsi="Times New Roman" w:cs="Times New Roman"/>
-          <w:sz w:val="24"/>
-          <w:szCs w:val="24"/>
-          <w:lang w:val="fr-FR"/>
-        </w:rPr>
-        <w:t>collaborer</w:t>
-      </w:r>
-      <w:proofErr w:type="gramEnd"/>
-      <w:r>
-        <w:rPr>
-          <w:rFonts w:ascii="Times New Roman" w:hAnsi="Times New Roman" w:cs="Times New Roman"/>
-          <w:sz w:val="24"/>
-          <w:szCs w:val="24"/>
-          <w:lang w:val="fr-FR"/>
-        </w:rPr>
-        <w:t xml:space="preserve"> en partageant des notes à travers des emails, et qui ont petit </w:t>
-      </w:r>
-      <w:proofErr w:type="spellStart"/>
-      <w:r>
-        <w:rPr>
-          <w:rFonts w:ascii="Times New Roman" w:hAnsi="Times New Roman" w:cs="Times New Roman"/>
-          <w:sz w:val="24"/>
-          <w:szCs w:val="24"/>
-          <w:lang w:val="fr-FR"/>
-        </w:rPr>
-        <w:t>a</w:t>
-      </w:r>
-      <w:proofErr w:type="spellEnd"/>
-      <w:r>
-        <w:rPr>
-          <w:rFonts w:ascii="Times New Roman" w:hAnsi="Times New Roman" w:cs="Times New Roman"/>
-          <w:sz w:val="24"/>
-          <w:szCs w:val="24"/>
-          <w:lang w:val="fr-FR"/>
-        </w:rPr>
-        <w:t xml:space="preserve"> petit </w:t>
-      </w:r>
-      <w:proofErr w:type="spellStart"/>
-      <w:r>
-        <w:rPr>
-          <w:rFonts w:ascii="Times New Roman" w:hAnsi="Times New Roman" w:cs="Times New Roman"/>
-          <w:sz w:val="24"/>
-          <w:szCs w:val="24"/>
-          <w:lang w:val="fr-FR"/>
-        </w:rPr>
-        <w:t>reussi</w:t>
-      </w:r>
-      <w:proofErr w:type="spellEnd"/>
-      <w:r>
-        <w:rPr>
-          <w:rFonts w:ascii="Times New Roman" w:hAnsi="Times New Roman" w:cs="Times New Roman"/>
-          <w:sz w:val="24"/>
-          <w:szCs w:val="24"/>
-          <w:lang w:val="fr-FR"/>
-        </w:rPr>
-        <w:t xml:space="preserve"> a rendre le bitcoin </w:t>
-      </w:r>
-      <w:proofErr w:type="spellStart"/>
-      <w:r>
-        <w:rPr>
-          <w:rFonts w:ascii="Times New Roman" w:hAnsi="Times New Roman" w:cs="Times New Roman"/>
-          <w:sz w:val="24"/>
-          <w:szCs w:val="24"/>
-          <w:lang w:val="fr-FR"/>
-        </w:rPr>
-        <w:t>operationel</w:t>
-      </w:r>
-      <w:proofErr w:type="spellEnd"/>
-      <w:r>
-        <w:rPr>
-          <w:rFonts w:ascii="Times New Roman" w:hAnsi="Times New Roman" w:cs="Times New Roman"/>
-          <w:sz w:val="24"/>
-          <w:szCs w:val="24"/>
-          <w:lang w:val="fr-FR"/>
-        </w:rPr>
-        <w:t>.</w:t>
+      <w:r>
+        <w:rPr>
+          <w:rFonts w:ascii="Times New Roman" w:hAnsi="Times New Roman" w:cs="Times New Roman"/>
+          <w:sz w:val="24"/>
+          <w:szCs w:val="24"/>
+          <w:lang w:val="fr-FR"/>
+        </w:rPr>
+        <w:t>A partir du 10 janvier 2009, le duo a commencer a travailler ensemble sur un projet intesive, qui a durer deux semaine, ils ont collaborer en partageant des notes à travers des emails, et qui ont petit a petit reussi a rendre le bitcoin operationel.</w:t>
       </w:r>
     </w:p>
     <w:p>
@@ -4396,27 +3186,7 @@
           <w:szCs w:val="28"/>
           <w:u w:val="single"/>
         </w:rPr>
-        <w:t>le grand livre (</w:t>
-      </w:r>
-      <w:proofErr w:type="spellStart"/>
-      <w:r>
-        <w:rPr>
-          <w:rFonts w:ascii="Times New Roman" w:hAnsi="Times New Roman" w:cs="Times New Roman"/>
-          <w:sz w:val="28"/>
-          <w:szCs w:val="28"/>
-          <w:u w:val="single"/>
-        </w:rPr>
-        <w:t>ledger</w:t>
-      </w:r>
-      <w:proofErr w:type="spellEnd"/>
-      <w:r>
-        <w:rPr>
-          <w:rFonts w:ascii="Times New Roman" w:hAnsi="Times New Roman" w:cs="Times New Roman"/>
-          <w:sz w:val="28"/>
-          <w:szCs w:val="28"/>
-          <w:u w:val="single"/>
-        </w:rPr>
-        <w:t>)</w:t>
+        <w:t>le grand livre (ledger)</w:t>
       </w:r>
     </w:p>
     <w:p>
@@ -4455,19 +3225,18 @@
           <w:lang w:val="fr-FR"/>
         </w:rPr>
         <w:lastRenderedPageBreak/>
-        <w:t xml:space="preserve">Le mode opératoire du grand livre: Imaginons 4 personnes qui sont </w:t>
-      </w:r>
-      <w:proofErr w:type="spellStart"/>
-      <w:r>
+        <w:t>Le mode opératoire du grand livre: Imaginons 4 personnes qui sont tout les quatre des étudiants qui étudient dans la même classe; ces 4 personnes font des transaction entre eux de façon fréquentes et périodiques, un jour un des membres a eu l'idée d'au lieu chaque fois qu'une transaction entre les membres s'engendre pas la peine de la payer directement avec de la monnaie mais on petit utiliser un petit tableau, auquel on écrira tout les transaction qui ce sont écoulé par exemple au cours du mois.</w:t>
+      </w:r>
+    </w:p>
+    <w:p>
+      <w:pPr>
         <w:rPr>
           <w:rFonts w:ascii="Times New Roman" w:eastAsia="Times New Roman" w:hAnsi="Times New Roman" w:cs="Times New Roman"/>
           <w:sz w:val="24"/>
           <w:szCs w:val="24"/>
           <w:lang w:val="fr-FR"/>
         </w:rPr>
-        <w:t>tout</w:t>
-      </w:r>
-      <w:proofErr w:type="spellEnd"/>
+      </w:pPr>
       <w:r>
         <w:rPr>
           <w:rFonts w:ascii="Times New Roman" w:eastAsia="Times New Roman" w:hAnsi="Times New Roman" w:cs="Times New Roman"/>
@@ -4475,19 +3244,19 @@
           <w:szCs w:val="24"/>
           <w:lang w:val="fr-FR"/>
         </w:rPr>
-        <w:t xml:space="preserve"> les quatre des étudiants qui étudient dans la même classe; ces 4 personnes font des transaction entre eux de façon fréquentes et périodiques, un jour un des membres a eu l'idée d'au lieu chaque fois qu'une transaction entre les membres s'engendre pas la peine de la payer directement avec de la monnaie mais on petit utiliser un petit tableau, auquel on écrira </w:t>
-      </w:r>
-      <w:proofErr w:type="spellStart"/>
-      <w:r>
+        <w:tab/>
+        <w:t>A paye 100 dh B</w:t>
+      </w:r>
+    </w:p>
+    <w:p>
+      <w:pPr>
         <w:rPr>
           <w:rFonts w:ascii="Times New Roman" w:eastAsia="Times New Roman" w:hAnsi="Times New Roman" w:cs="Times New Roman"/>
           <w:sz w:val="24"/>
           <w:szCs w:val="24"/>
           <w:lang w:val="fr-FR"/>
         </w:rPr>
-        <w:t>tout</w:t>
-      </w:r>
-      <w:proofErr w:type="spellEnd"/>
+      </w:pPr>
       <w:r>
         <w:rPr>
           <w:rFonts w:ascii="Times New Roman" w:eastAsia="Times New Roman" w:hAnsi="Times New Roman" w:cs="Times New Roman"/>
@@ -4495,19 +3264,19 @@
           <w:szCs w:val="24"/>
           <w:lang w:val="fr-FR"/>
         </w:rPr>
-        <w:t xml:space="preserve"> les transaction qui </w:t>
-      </w:r>
-      <w:proofErr w:type="spellStart"/>
-      <w:r>
+        <w:tab/>
+        <w:t>B paye 50 dh C</w:t>
+      </w:r>
+    </w:p>
+    <w:p>
+      <w:pPr>
         <w:rPr>
           <w:rFonts w:ascii="Times New Roman" w:eastAsia="Times New Roman" w:hAnsi="Times New Roman" w:cs="Times New Roman"/>
           <w:sz w:val="24"/>
           <w:szCs w:val="24"/>
           <w:lang w:val="fr-FR"/>
         </w:rPr>
-        <w:t>ce</w:t>
-      </w:r>
-      <w:proofErr w:type="spellEnd"/>
+      </w:pPr>
       <w:r>
         <w:rPr>
           <w:rFonts w:ascii="Times New Roman" w:eastAsia="Times New Roman" w:hAnsi="Times New Roman" w:cs="Times New Roman"/>
@@ -4515,7 +3284,8 @@
           <w:szCs w:val="24"/>
           <w:lang w:val="fr-FR"/>
         </w:rPr>
-        <w:t xml:space="preserve"> sont écoulé par exemple au cours du mois.</w:t>
+        <w:tab/>
+        <w:t>C paye 150 dh D</w:t>
       </w:r>
     </w:p>
     <w:p>
@@ -4535,157 +3305,17 @@
           <w:lang w:val="fr-FR"/>
         </w:rPr>
         <w:tab/>
-        <w:t xml:space="preserve">A paye 100 </w:t>
-      </w:r>
-      <w:proofErr w:type="spellStart"/>
-      <w:r>
+        <w:t>D paye 100dh A</w:t>
+      </w:r>
+    </w:p>
+    <w:p>
+      <w:pPr>
         <w:rPr>
           <w:rFonts w:ascii="Times New Roman" w:eastAsia="Times New Roman" w:hAnsi="Times New Roman" w:cs="Times New Roman"/>
           <w:sz w:val="24"/>
           <w:szCs w:val="24"/>
           <w:lang w:val="fr-FR"/>
         </w:rPr>
-        <w:t>dh</w:t>
-      </w:r>
-      <w:proofErr w:type="spellEnd"/>
-      <w:r>
-        <w:rPr>
-          <w:rFonts w:ascii="Times New Roman" w:eastAsia="Times New Roman" w:hAnsi="Times New Roman" w:cs="Times New Roman"/>
-          <w:sz w:val="24"/>
-          <w:szCs w:val="24"/>
-          <w:lang w:val="fr-FR"/>
-        </w:rPr>
-        <w:t xml:space="preserve"> B</w:t>
-      </w:r>
-    </w:p>
-    <w:p>
-      <w:pPr>
-        <w:rPr>
-          <w:rFonts w:ascii="Times New Roman" w:eastAsia="Times New Roman" w:hAnsi="Times New Roman" w:cs="Times New Roman"/>
-          <w:sz w:val="24"/>
-          <w:szCs w:val="24"/>
-          <w:lang w:val="fr-FR"/>
-        </w:rPr>
-      </w:pPr>
-      <w:r>
-        <w:rPr>
-          <w:rFonts w:ascii="Times New Roman" w:eastAsia="Times New Roman" w:hAnsi="Times New Roman" w:cs="Times New Roman"/>
-          <w:sz w:val="24"/>
-          <w:szCs w:val="24"/>
-          <w:lang w:val="fr-FR"/>
-        </w:rPr>
-        <w:tab/>
-        <w:t xml:space="preserve">B paye 50 </w:t>
-      </w:r>
-      <w:proofErr w:type="spellStart"/>
-      <w:r>
-        <w:rPr>
-          <w:rFonts w:ascii="Times New Roman" w:eastAsia="Times New Roman" w:hAnsi="Times New Roman" w:cs="Times New Roman"/>
-          <w:sz w:val="24"/>
-          <w:szCs w:val="24"/>
-          <w:lang w:val="fr-FR"/>
-        </w:rPr>
-        <w:t>dh</w:t>
-      </w:r>
-      <w:proofErr w:type="spellEnd"/>
-      <w:r>
-        <w:rPr>
-          <w:rFonts w:ascii="Times New Roman" w:eastAsia="Times New Roman" w:hAnsi="Times New Roman" w:cs="Times New Roman"/>
-          <w:sz w:val="24"/>
-          <w:szCs w:val="24"/>
-          <w:lang w:val="fr-FR"/>
-        </w:rPr>
-        <w:t xml:space="preserve"> C</w:t>
-      </w:r>
-    </w:p>
-    <w:p>
-      <w:pPr>
-        <w:rPr>
-          <w:rFonts w:ascii="Times New Roman" w:eastAsia="Times New Roman" w:hAnsi="Times New Roman" w:cs="Times New Roman"/>
-          <w:sz w:val="24"/>
-          <w:szCs w:val="24"/>
-          <w:lang w:val="fr-FR"/>
-        </w:rPr>
-      </w:pPr>
-      <w:r>
-        <w:rPr>
-          <w:rFonts w:ascii="Times New Roman" w:eastAsia="Times New Roman" w:hAnsi="Times New Roman" w:cs="Times New Roman"/>
-          <w:sz w:val="24"/>
-          <w:szCs w:val="24"/>
-          <w:lang w:val="fr-FR"/>
-        </w:rPr>
-        <w:tab/>
-        <w:t xml:space="preserve">C paye 150 </w:t>
-      </w:r>
-      <w:proofErr w:type="spellStart"/>
-      <w:r>
-        <w:rPr>
-          <w:rFonts w:ascii="Times New Roman" w:eastAsia="Times New Roman" w:hAnsi="Times New Roman" w:cs="Times New Roman"/>
-          <w:sz w:val="24"/>
-          <w:szCs w:val="24"/>
-          <w:lang w:val="fr-FR"/>
-        </w:rPr>
-        <w:t>dh</w:t>
-      </w:r>
-      <w:proofErr w:type="spellEnd"/>
-      <w:r>
-        <w:rPr>
-          <w:rFonts w:ascii="Times New Roman" w:eastAsia="Times New Roman" w:hAnsi="Times New Roman" w:cs="Times New Roman"/>
-          <w:sz w:val="24"/>
-          <w:szCs w:val="24"/>
-          <w:lang w:val="fr-FR"/>
-        </w:rPr>
-        <w:t xml:space="preserve"> D</w:t>
-      </w:r>
-    </w:p>
-    <w:p>
-      <w:pPr>
-        <w:rPr>
-          <w:rFonts w:ascii="Times New Roman" w:eastAsia="Times New Roman" w:hAnsi="Times New Roman" w:cs="Times New Roman"/>
-          <w:sz w:val="24"/>
-          <w:szCs w:val="24"/>
-          <w:lang w:val="fr-FR"/>
-        </w:rPr>
-      </w:pPr>
-      <w:r>
-        <w:rPr>
-          <w:rFonts w:ascii="Times New Roman" w:eastAsia="Times New Roman" w:hAnsi="Times New Roman" w:cs="Times New Roman"/>
-          <w:sz w:val="24"/>
-          <w:szCs w:val="24"/>
-          <w:lang w:val="fr-FR"/>
-        </w:rPr>
-        <w:tab/>
-        <w:t xml:space="preserve">D </w:t>
-      </w:r>
-      <w:proofErr w:type="gramStart"/>
-      <w:r>
-        <w:rPr>
-          <w:rFonts w:ascii="Times New Roman" w:eastAsia="Times New Roman" w:hAnsi="Times New Roman" w:cs="Times New Roman"/>
-          <w:sz w:val="24"/>
-          <w:szCs w:val="24"/>
-          <w:lang w:val="fr-FR"/>
-        </w:rPr>
-        <w:t>paye</w:t>
-      </w:r>
-      <w:proofErr w:type="gramEnd"/>
-      <w:r>
-        <w:rPr>
-          <w:rFonts w:ascii="Times New Roman" w:eastAsia="Times New Roman" w:hAnsi="Times New Roman" w:cs="Times New Roman"/>
-          <w:sz w:val="24"/>
-          <w:szCs w:val="24"/>
-          <w:lang w:val="fr-FR"/>
-        </w:rPr>
-        <w:t xml:space="preserve"> 100dh A</w:t>
-      </w:r>
-    </w:p>
-    <w:p>
-      <w:pPr>
-        <w:rPr>
-          <w:rFonts w:ascii="Times New Roman" w:eastAsia="Times New Roman" w:hAnsi="Times New Roman" w:cs="Times New Roman"/>
-          <w:sz w:val="24"/>
-          <w:szCs w:val="24"/>
-          <w:lang w:val="fr-FR"/>
-        </w:rPr>
       </w:pPr>
       <w:r>
         <w:rPr>
@@ -4713,593 +3343,189 @@
           <w:szCs w:val="24"/>
           <w:lang w:val="fr-FR"/>
         </w:rPr>
-        <w:t xml:space="preserve">Supposons que </w:t>
-      </w:r>
-      <w:proofErr w:type="spellStart"/>
-      <w:r>
-        <w:rPr>
-          <w:rFonts w:ascii="Times New Roman" w:hAnsi="Times New Roman" w:cs="Times New Roman"/>
-          <w:sz w:val="24"/>
-          <w:szCs w:val="24"/>
-          <w:lang w:val="fr-FR"/>
-        </w:rPr>
-        <w:t>a</w:t>
-      </w:r>
-      <w:proofErr w:type="spellEnd"/>
-      <w:r>
-        <w:rPr>
-          <w:rFonts w:ascii="Times New Roman" w:hAnsi="Times New Roman" w:cs="Times New Roman"/>
-          <w:sz w:val="24"/>
-          <w:szCs w:val="24"/>
-          <w:lang w:val="fr-FR"/>
-        </w:rPr>
-        <w:t xml:space="preserve"> la fin de chaque mois les membre de ce petit </w:t>
-      </w:r>
-      <w:proofErr w:type="gramStart"/>
-      <w:r>
-        <w:rPr>
-          <w:rFonts w:ascii="Times New Roman" w:hAnsi="Times New Roman" w:cs="Times New Roman"/>
-          <w:sz w:val="24"/>
-          <w:szCs w:val="24"/>
-          <w:lang w:val="fr-FR"/>
-        </w:rPr>
-        <w:t>groupes ,</w:t>
-      </w:r>
-      <w:proofErr w:type="gramEnd"/>
-      <w:r>
-        <w:rPr>
-          <w:rFonts w:ascii="Times New Roman" w:hAnsi="Times New Roman" w:cs="Times New Roman"/>
-          <w:sz w:val="24"/>
-          <w:szCs w:val="24"/>
-          <w:lang w:val="fr-FR"/>
-        </w:rPr>
-        <w:t xml:space="preserve"> vont chacun payer les sommes qui leur sont respectivement due, imaginons maintenant qui les membres de ce groupe n'échange pas avec le monde extérieur mais effectue des transaction uniquement avec ce groupe, on voit bien si cette hypothèse est vérifier en peut carrément ce passer de la monnaie, on peut juste ce contenter d'écrire les transaction dans ce tableau ...</w:t>
-      </w:r>
-    </w:p>
-    <w:p>
-      <w:pPr>
-        <w:rPr>
-          <w:rFonts w:ascii="Times New Roman" w:hAnsi="Times New Roman" w:cs="Times New Roman"/>
-          <w:sz w:val="24"/>
-          <w:szCs w:val="24"/>
-          <w:lang w:val="fr-FR"/>
-        </w:rPr>
-      </w:pPr>
-      <w:r>
-        <w:rPr>
-          <w:rFonts w:ascii="Times New Roman" w:hAnsi="Times New Roman" w:cs="Times New Roman"/>
-          <w:sz w:val="24"/>
-          <w:szCs w:val="24"/>
-          <w:lang w:val="fr-FR"/>
-        </w:rPr>
-        <w:t xml:space="preserve">Mais il existe 2 problèmes </w:t>
-      </w:r>
-      <w:proofErr w:type="gramStart"/>
-      <w:r>
-        <w:rPr>
-          <w:rFonts w:ascii="Times New Roman" w:hAnsi="Times New Roman" w:cs="Times New Roman"/>
-          <w:sz w:val="24"/>
-          <w:szCs w:val="24"/>
-          <w:lang w:val="fr-FR"/>
-        </w:rPr>
-        <w:t>lier</w:t>
-      </w:r>
-      <w:proofErr w:type="gramEnd"/>
-      <w:r>
-        <w:rPr>
-          <w:rFonts w:ascii="Times New Roman" w:hAnsi="Times New Roman" w:cs="Times New Roman"/>
-          <w:sz w:val="24"/>
-          <w:szCs w:val="24"/>
-          <w:lang w:val="fr-FR"/>
-        </w:rPr>
-        <w:t xml:space="preserve"> a l'utilisation du grand livre qui sont:</w:t>
-      </w:r>
-    </w:p>
-    <w:p>
-      <w:pPr>
-        <w:rPr>
-          <w:rFonts w:ascii="Times New Roman" w:hAnsi="Times New Roman" w:cs="Times New Roman"/>
-          <w:sz w:val="24"/>
-          <w:szCs w:val="24"/>
-          <w:lang w:val="fr-FR"/>
-        </w:rPr>
-      </w:pPr>
-      <w:r>
-        <w:rPr>
-          <w:rFonts w:ascii="Times New Roman" w:hAnsi="Times New Roman" w:cs="Times New Roman"/>
-          <w:sz w:val="24"/>
-          <w:szCs w:val="24"/>
-          <w:lang w:val="fr-FR"/>
-        </w:rPr>
-        <w:t xml:space="preserve">-on a dit 'A </w:t>
-      </w:r>
-      <w:proofErr w:type="spellStart"/>
-      <w:r>
-        <w:rPr>
-          <w:rFonts w:ascii="Times New Roman" w:hAnsi="Times New Roman" w:cs="Times New Roman"/>
-          <w:sz w:val="24"/>
-          <w:szCs w:val="24"/>
-          <w:lang w:val="fr-FR"/>
-        </w:rPr>
-        <w:t>paye</w:t>
-      </w:r>
-      <w:proofErr w:type="spellEnd"/>
-      <w:r>
-        <w:rPr>
-          <w:rFonts w:ascii="Times New Roman" w:hAnsi="Times New Roman" w:cs="Times New Roman"/>
-          <w:sz w:val="24"/>
-          <w:szCs w:val="24"/>
-          <w:lang w:val="fr-FR"/>
-        </w:rPr>
-        <w:t xml:space="preserve"> 100 </w:t>
-      </w:r>
-      <w:proofErr w:type="spellStart"/>
-      <w:r>
-        <w:rPr>
-          <w:rFonts w:ascii="Times New Roman" w:hAnsi="Times New Roman" w:cs="Times New Roman"/>
-          <w:sz w:val="24"/>
-          <w:szCs w:val="24"/>
-          <w:lang w:val="fr-FR"/>
-        </w:rPr>
-        <w:t>dh</w:t>
-      </w:r>
-      <w:proofErr w:type="spellEnd"/>
-      <w:r>
-        <w:rPr>
-          <w:rFonts w:ascii="Times New Roman" w:hAnsi="Times New Roman" w:cs="Times New Roman"/>
-          <w:sz w:val="24"/>
-          <w:szCs w:val="24"/>
-          <w:lang w:val="fr-FR"/>
-        </w:rPr>
-        <w:t xml:space="preserve"> B ' mais comment </w:t>
-      </w:r>
-      <w:proofErr w:type="spellStart"/>
-      <w:r>
-        <w:rPr>
-          <w:rFonts w:ascii="Times New Roman" w:hAnsi="Times New Roman" w:cs="Times New Roman"/>
-          <w:sz w:val="24"/>
-          <w:szCs w:val="24"/>
-          <w:lang w:val="fr-FR"/>
-        </w:rPr>
-        <w:t>peut on</w:t>
-      </w:r>
-      <w:proofErr w:type="spellEnd"/>
-      <w:r>
-        <w:rPr>
-          <w:rFonts w:ascii="Times New Roman" w:hAnsi="Times New Roman" w:cs="Times New Roman"/>
-          <w:sz w:val="24"/>
-          <w:szCs w:val="24"/>
-          <w:lang w:val="fr-FR"/>
-        </w:rPr>
-        <w:t xml:space="preserve"> vérifier que la transaction </w:t>
-      </w:r>
-      <w:proofErr w:type="spellStart"/>
-      <w:r>
-        <w:rPr>
-          <w:rFonts w:ascii="Times New Roman" w:hAnsi="Times New Roman" w:cs="Times New Roman"/>
-          <w:sz w:val="24"/>
-          <w:szCs w:val="24"/>
-          <w:lang w:val="fr-FR"/>
-        </w:rPr>
-        <w:t>a elle</w:t>
-      </w:r>
-      <w:proofErr w:type="spellEnd"/>
-      <w:r>
-        <w:rPr>
-          <w:rFonts w:ascii="Times New Roman" w:hAnsi="Times New Roman" w:cs="Times New Roman"/>
-          <w:sz w:val="24"/>
-          <w:szCs w:val="24"/>
-          <w:lang w:val="fr-FR"/>
-        </w:rPr>
-        <w:t xml:space="preserve"> réellement était effectuer, donc il faut que la personne B "signe" que effectivement elle a reçus le montant du, on verra par la suite comment les signatures électroniques peuvent elle exister.</w:t>
-      </w:r>
-    </w:p>
-    <w:p>
-      <w:pPr>
-        <w:rPr>
-          <w:rFonts w:ascii="Times New Roman" w:hAnsi="Times New Roman" w:cs="Times New Roman"/>
-          <w:sz w:val="24"/>
-          <w:szCs w:val="24"/>
-          <w:lang w:val="fr-FR"/>
-        </w:rPr>
-      </w:pPr>
-      <w:r>
-        <w:rPr>
-          <w:rFonts w:ascii="Times New Roman" w:hAnsi="Times New Roman" w:cs="Times New Roman"/>
-          <w:sz w:val="24"/>
-          <w:szCs w:val="24"/>
-          <w:lang w:val="fr-FR"/>
-        </w:rPr>
-        <w:t xml:space="preserve">- le deuxième problème, et supposant qu'on utilise uniquement le système du grand livre et non la monnaie, par exemple C pourra s'endetter de 1000 </w:t>
-      </w:r>
-      <w:proofErr w:type="spellStart"/>
-      <w:r>
-        <w:rPr>
-          <w:rFonts w:ascii="Times New Roman" w:hAnsi="Times New Roman" w:cs="Times New Roman"/>
-          <w:sz w:val="24"/>
-          <w:szCs w:val="24"/>
-          <w:lang w:val="fr-FR"/>
-        </w:rPr>
-        <w:t>dh</w:t>
-      </w:r>
-      <w:proofErr w:type="spellEnd"/>
-      <w:r>
-        <w:rPr>
-          <w:rFonts w:ascii="Times New Roman" w:hAnsi="Times New Roman" w:cs="Times New Roman"/>
-          <w:sz w:val="24"/>
-          <w:szCs w:val="24"/>
-          <w:lang w:val="fr-FR"/>
-        </w:rPr>
-        <w:t xml:space="preserve"> et juste quitter s'en aller sans jamais payer les gens a qu'il leur doit de l'argent, ce problème trouve solution en l'instauration de limites, qui sont assez simples; tu ne </w:t>
-      </w:r>
-      <w:proofErr w:type="spellStart"/>
-      <w:proofErr w:type="gramStart"/>
-      <w:r>
-        <w:rPr>
-          <w:rFonts w:ascii="Times New Roman" w:hAnsi="Times New Roman" w:cs="Times New Roman"/>
-          <w:sz w:val="24"/>
-          <w:szCs w:val="24"/>
-          <w:lang w:val="fr-FR"/>
-        </w:rPr>
-        <w:t>peut</w:t>
-      </w:r>
-      <w:proofErr w:type="spellEnd"/>
-      <w:proofErr w:type="gramEnd"/>
-      <w:r>
-        <w:rPr>
-          <w:rFonts w:ascii="Times New Roman" w:hAnsi="Times New Roman" w:cs="Times New Roman"/>
-          <w:sz w:val="24"/>
-          <w:szCs w:val="24"/>
-          <w:lang w:val="fr-FR"/>
-        </w:rPr>
-        <w:t xml:space="preserve"> dépenser que ce que tu </w:t>
-      </w:r>
-      <w:proofErr w:type="spellStart"/>
-      <w:r>
-        <w:rPr>
-          <w:rFonts w:ascii="Times New Roman" w:hAnsi="Times New Roman" w:cs="Times New Roman"/>
-          <w:sz w:val="24"/>
-          <w:szCs w:val="24"/>
-          <w:lang w:val="fr-FR"/>
-        </w:rPr>
-        <w:t>possède</w:t>
-      </w:r>
-      <w:proofErr w:type="spellEnd"/>
-      <w:r>
-        <w:rPr>
-          <w:rFonts w:ascii="Times New Roman" w:hAnsi="Times New Roman" w:cs="Times New Roman"/>
-          <w:sz w:val="24"/>
-          <w:szCs w:val="24"/>
-          <w:lang w:val="fr-FR"/>
-        </w:rPr>
-        <w:t xml:space="preserve"> déjà en argent, ce système est le même utiliser par les cartes bancaires par exemple....</w:t>
-      </w:r>
-    </w:p>
-    <w:p>
-      <w:pPr>
-        <w:rPr>
-          <w:rFonts w:ascii="Times New Roman" w:hAnsi="Times New Roman" w:cs="Times New Roman"/>
-          <w:sz w:val="24"/>
-          <w:szCs w:val="24"/>
-          <w:lang w:val="fr-FR"/>
-        </w:rPr>
-      </w:pPr>
-      <w:r>
-        <w:rPr>
-          <w:rFonts w:ascii="Times New Roman" w:hAnsi="Times New Roman" w:cs="Times New Roman"/>
-          <w:sz w:val="24"/>
-          <w:szCs w:val="24"/>
-          <w:lang w:val="fr-FR"/>
-        </w:rPr>
-        <w:t xml:space="preserve">-3-il existe un problème courant qui est le "double </w:t>
-      </w:r>
-      <w:proofErr w:type="spellStart"/>
-      <w:r>
-        <w:rPr>
-          <w:rFonts w:ascii="Times New Roman" w:hAnsi="Times New Roman" w:cs="Times New Roman"/>
-          <w:sz w:val="24"/>
-          <w:szCs w:val="24"/>
-          <w:lang w:val="fr-FR"/>
-        </w:rPr>
-        <w:t>spending</w:t>
-      </w:r>
-      <w:proofErr w:type="spellEnd"/>
-      <w:r>
-        <w:rPr>
-          <w:rFonts w:ascii="Times New Roman" w:hAnsi="Times New Roman" w:cs="Times New Roman"/>
-          <w:sz w:val="24"/>
-          <w:szCs w:val="24"/>
-          <w:lang w:val="fr-FR"/>
-        </w:rPr>
-        <w:t xml:space="preserve">" qui signifie payer deux fois ou même plus, c'est </w:t>
-      </w:r>
-      <w:proofErr w:type="spellStart"/>
-      <w:r>
-        <w:rPr>
-          <w:rFonts w:ascii="Times New Roman" w:hAnsi="Times New Roman" w:cs="Times New Roman"/>
-          <w:sz w:val="24"/>
-          <w:szCs w:val="24"/>
-          <w:lang w:val="fr-FR"/>
-        </w:rPr>
-        <w:t>a</w:t>
-      </w:r>
-      <w:proofErr w:type="spellEnd"/>
-      <w:r>
-        <w:rPr>
-          <w:rFonts w:ascii="Times New Roman" w:hAnsi="Times New Roman" w:cs="Times New Roman"/>
-          <w:sz w:val="24"/>
-          <w:szCs w:val="24"/>
-          <w:lang w:val="fr-FR"/>
-        </w:rPr>
-        <w:t xml:space="preserve"> dire payer un ordinateur moyennant 10 bitcoin et ensuite payer un téléphone portable moyennant les "mêmes" bitcoin, il existe une solution </w:t>
-      </w:r>
-      <w:proofErr w:type="spellStart"/>
-      <w:r>
-        <w:rPr>
-          <w:rFonts w:ascii="Times New Roman" w:hAnsi="Times New Roman" w:cs="Times New Roman"/>
-          <w:sz w:val="24"/>
-          <w:szCs w:val="24"/>
-          <w:lang w:val="fr-FR"/>
-        </w:rPr>
-        <w:t>a</w:t>
-      </w:r>
-      <w:proofErr w:type="spellEnd"/>
-      <w:r>
-        <w:rPr>
-          <w:rFonts w:ascii="Times New Roman" w:hAnsi="Times New Roman" w:cs="Times New Roman"/>
-          <w:sz w:val="24"/>
-          <w:szCs w:val="24"/>
-          <w:lang w:val="fr-FR"/>
-        </w:rPr>
-        <w:t xml:space="preserve"> ce problème qui chaque bitcoin a un numéro de série propre </w:t>
-      </w:r>
-      <w:proofErr w:type="spellStart"/>
-      <w:r>
-        <w:rPr>
-          <w:rFonts w:ascii="Times New Roman" w:hAnsi="Times New Roman" w:cs="Times New Roman"/>
-          <w:sz w:val="24"/>
-          <w:szCs w:val="24"/>
-          <w:lang w:val="fr-FR"/>
-        </w:rPr>
-        <w:t>a</w:t>
-      </w:r>
-      <w:proofErr w:type="spellEnd"/>
-      <w:r>
-        <w:rPr>
-          <w:rFonts w:ascii="Times New Roman" w:hAnsi="Times New Roman" w:cs="Times New Roman"/>
-          <w:sz w:val="24"/>
-          <w:szCs w:val="24"/>
-          <w:lang w:val="fr-FR"/>
-        </w:rPr>
-        <w:t xml:space="preserve"> lui, le système fait en sorte que la première opération faite avec les numéros de séries qui corresponde aux </w:t>
-      </w:r>
-      <w:proofErr w:type="spellStart"/>
-      <w:r>
-        <w:rPr>
-          <w:rFonts w:ascii="Times New Roman" w:hAnsi="Times New Roman" w:cs="Times New Roman"/>
-          <w:sz w:val="24"/>
-          <w:szCs w:val="24"/>
-          <w:lang w:val="fr-FR"/>
-        </w:rPr>
-        <w:t>bitcoins</w:t>
-      </w:r>
-      <w:proofErr w:type="spellEnd"/>
-      <w:r>
-        <w:rPr>
-          <w:rFonts w:ascii="Times New Roman" w:hAnsi="Times New Roman" w:cs="Times New Roman"/>
-          <w:sz w:val="24"/>
-          <w:szCs w:val="24"/>
-          <w:lang w:val="fr-FR"/>
-        </w:rPr>
-        <w:t xml:space="preserve"> est valable, tout autre opération moyenne les même bitcoin étant impossible.  </w:t>
-      </w:r>
-    </w:p>
-    <w:p>
-      <w:pPr>
-        <w:rPr>
-          <w:rFonts w:ascii="Times New Roman" w:hAnsi="Times New Roman" w:cs="Times New Roman"/>
-          <w:sz w:val="24"/>
-          <w:szCs w:val="24"/>
-          <w:lang w:val="fr-FR"/>
-        </w:rPr>
-      </w:pPr>
-    </w:p>
-    <w:p>
-      <w:pPr>
-        <w:rPr>
-          <w:rFonts w:ascii="Times New Roman" w:hAnsi="Times New Roman" w:cs="Times New Roman"/>
-          <w:sz w:val="24"/>
-          <w:szCs w:val="24"/>
-          <w:lang w:val="fr-FR"/>
-        </w:rPr>
-      </w:pPr>
-      <w:r>
-        <w:rPr>
-          <w:rFonts w:ascii="Times New Roman" w:hAnsi="Times New Roman" w:cs="Times New Roman"/>
-          <w:sz w:val="24"/>
-          <w:szCs w:val="24"/>
-          <w:lang w:val="fr-FR"/>
-        </w:rPr>
-        <w:t xml:space="preserve">Or c'est exactement comme </w:t>
-      </w:r>
-      <w:proofErr w:type="spellStart"/>
-      <w:r>
-        <w:rPr>
-          <w:rFonts w:ascii="Times New Roman" w:hAnsi="Times New Roman" w:cs="Times New Roman"/>
-          <w:sz w:val="24"/>
-          <w:szCs w:val="24"/>
-          <w:lang w:val="fr-FR"/>
-        </w:rPr>
-        <w:t>ca</w:t>
-      </w:r>
-      <w:proofErr w:type="spellEnd"/>
-      <w:r>
-        <w:rPr>
-          <w:rFonts w:ascii="Times New Roman" w:hAnsi="Times New Roman" w:cs="Times New Roman"/>
-          <w:sz w:val="24"/>
-          <w:szCs w:val="24"/>
-          <w:lang w:val="fr-FR"/>
-        </w:rPr>
-        <w:t xml:space="preserve"> que fonctionne le bitcoin. 3 choses essentielle </w:t>
-      </w:r>
-      <w:proofErr w:type="spellStart"/>
-      <w:proofErr w:type="gramStart"/>
-      <w:r>
-        <w:rPr>
-          <w:rFonts w:ascii="Times New Roman" w:hAnsi="Times New Roman" w:cs="Times New Roman"/>
-          <w:sz w:val="24"/>
-          <w:szCs w:val="24"/>
-          <w:lang w:val="fr-FR"/>
-        </w:rPr>
-        <w:t>a</w:t>
-      </w:r>
-      <w:proofErr w:type="spellEnd"/>
-      <w:proofErr w:type="gramEnd"/>
-      <w:r>
-        <w:rPr>
-          <w:rFonts w:ascii="Times New Roman" w:hAnsi="Times New Roman" w:cs="Times New Roman"/>
-          <w:sz w:val="24"/>
-          <w:szCs w:val="24"/>
-          <w:lang w:val="fr-FR"/>
-        </w:rPr>
-        <w:t xml:space="preserve"> savoir</w:t>
-      </w:r>
-    </w:p>
-    <w:p>
-      <w:pPr>
-        <w:rPr>
-          <w:rFonts w:ascii="Times New Roman" w:hAnsi="Times New Roman" w:cs="Times New Roman"/>
-          <w:sz w:val="24"/>
-          <w:szCs w:val="24"/>
-          <w:lang w:val="fr-FR"/>
-        </w:rPr>
-      </w:pPr>
-    </w:p>
-    <w:p>
-      <w:pPr>
-        <w:rPr>
-          <w:rFonts w:ascii="Times New Roman" w:hAnsi="Times New Roman" w:cs="Times New Roman"/>
-          <w:sz w:val="24"/>
-          <w:szCs w:val="24"/>
-          <w:lang w:val="fr-FR"/>
-        </w:rPr>
-      </w:pPr>
-      <w:r>
-        <w:rPr>
-          <w:rFonts w:ascii="Times New Roman" w:hAnsi="Times New Roman" w:cs="Times New Roman"/>
-          <w:sz w:val="24"/>
-          <w:szCs w:val="24"/>
-          <w:lang w:val="fr-FR"/>
-        </w:rPr>
-        <w:t>-1:</w:t>
-      </w:r>
-      <w:proofErr w:type="spellStart"/>
-      <w:r>
-        <w:rPr>
-          <w:rFonts w:ascii="Times New Roman" w:hAnsi="Times New Roman" w:cs="Times New Roman"/>
-          <w:sz w:val="24"/>
-          <w:szCs w:val="24"/>
-          <w:lang w:val="fr-FR"/>
-        </w:rPr>
-        <w:t>tout</w:t>
-      </w:r>
-      <w:proofErr w:type="spellEnd"/>
-      <w:r>
-        <w:rPr>
-          <w:rFonts w:ascii="Times New Roman" w:hAnsi="Times New Roman" w:cs="Times New Roman"/>
-          <w:sz w:val="24"/>
-          <w:szCs w:val="24"/>
-          <w:lang w:val="fr-FR"/>
-        </w:rPr>
-        <w:t xml:space="preserve"> les ordinateurs sont connecter dans un réseau décentralisé et chaque ordinateur ou utilisateur a ca propre version de son grand livre </w:t>
-      </w:r>
-    </w:p>
-    <w:p>
-      <w:pPr>
-        <w:rPr>
-          <w:rFonts w:ascii="Times New Roman" w:hAnsi="Times New Roman" w:cs="Times New Roman"/>
-          <w:sz w:val="24"/>
-          <w:szCs w:val="24"/>
-          <w:lang w:val="fr-FR"/>
-        </w:rPr>
-      </w:pPr>
-    </w:p>
-    <w:p>
-      <w:pPr>
-        <w:rPr>
-          <w:rFonts w:ascii="Times New Roman" w:hAnsi="Times New Roman" w:cs="Times New Roman"/>
-          <w:sz w:val="24"/>
-          <w:szCs w:val="24"/>
-          <w:lang w:val="fr-FR"/>
-        </w:rPr>
-      </w:pPr>
-      <w:r>
-        <w:rPr>
-          <w:rFonts w:ascii="Times New Roman" w:hAnsi="Times New Roman" w:cs="Times New Roman"/>
-          <w:sz w:val="24"/>
-          <w:szCs w:val="24"/>
-          <w:lang w:val="fr-FR"/>
-        </w:rPr>
-        <w:t xml:space="preserve">2- pour garantir l'authenticité des </w:t>
-      </w:r>
-      <w:proofErr w:type="gramStart"/>
-      <w:r>
-        <w:rPr>
-          <w:rFonts w:ascii="Times New Roman" w:hAnsi="Times New Roman" w:cs="Times New Roman"/>
-          <w:sz w:val="24"/>
-          <w:szCs w:val="24"/>
-          <w:lang w:val="fr-FR"/>
-        </w:rPr>
-        <w:t>information</w:t>
-      </w:r>
-      <w:proofErr w:type="gramEnd"/>
-      <w:r>
-        <w:rPr>
-          <w:rFonts w:ascii="Times New Roman" w:hAnsi="Times New Roman" w:cs="Times New Roman"/>
-          <w:sz w:val="24"/>
-          <w:szCs w:val="24"/>
-          <w:lang w:val="fr-FR"/>
-        </w:rPr>
-        <w:t xml:space="preserve"> dans le grand journal, chaque transaction commence par un identifiant de 64 caractère la date et une signature électronique, code sur une fonction de cryptage connu sous le nom de "hash", qu'on verra par la suite.</w:t>
-      </w:r>
-    </w:p>
-    <w:p>
-      <w:pPr>
-        <w:rPr>
-          <w:rFonts w:ascii="Times New Roman" w:hAnsi="Times New Roman" w:cs="Times New Roman"/>
-          <w:sz w:val="24"/>
-          <w:szCs w:val="24"/>
-          <w:lang w:val="fr-FR"/>
-        </w:rPr>
-      </w:pPr>
-      <w:r>
-        <w:rPr>
-          <w:rFonts w:ascii="Times New Roman" w:hAnsi="Times New Roman" w:cs="Times New Roman"/>
-          <w:sz w:val="24"/>
-          <w:szCs w:val="24"/>
-          <w:lang w:val="fr-FR"/>
-        </w:rPr>
-        <w:t xml:space="preserve">3- Le grand livre est un livre publique, ou chaque internaute puisse y accéder sans restriction, toutes </w:t>
-      </w:r>
-      <w:proofErr w:type="gramStart"/>
-      <w:r>
-        <w:rPr>
-          <w:rFonts w:ascii="Times New Roman" w:hAnsi="Times New Roman" w:cs="Times New Roman"/>
-          <w:sz w:val="24"/>
-          <w:szCs w:val="24"/>
-          <w:lang w:val="fr-FR"/>
-        </w:rPr>
-        <w:t>les transaction</w:t>
-      </w:r>
-      <w:proofErr w:type="gramEnd"/>
-      <w:r>
-        <w:rPr>
-          <w:rFonts w:ascii="Times New Roman" w:hAnsi="Times New Roman" w:cs="Times New Roman"/>
-          <w:sz w:val="24"/>
-          <w:szCs w:val="24"/>
-          <w:lang w:val="fr-FR"/>
-        </w:rPr>
-        <w:t xml:space="preserve"> effectuer depuis la création du bitcoin y sont garder.</w:t>
+        <w:t>Supposons que a la fin de chaque mois les membre de ce petit groupes , vont chacun payer les sommes qui leur sont respectivement due, imaginons maintenant qui les membres de ce groupe n'échange pas avec le monde extérieur mais effectue des transaction uniquement avec ce groupe, on voit bien si cette hypothèse est vérifier en peut carrément ce passer de la monnaie, on peut juste ce contenter d'écrire les transaction dans ce tableau ...</w:t>
+      </w:r>
+    </w:p>
+    <w:p>
+      <w:pPr>
+        <w:rPr>
+          <w:rFonts w:ascii="Times New Roman" w:hAnsi="Times New Roman" w:cs="Times New Roman"/>
+          <w:sz w:val="24"/>
+          <w:szCs w:val="24"/>
+          <w:lang w:val="fr-FR"/>
+        </w:rPr>
+      </w:pPr>
+      <w:r>
+        <w:rPr>
+          <w:rFonts w:ascii="Times New Roman" w:hAnsi="Times New Roman" w:cs="Times New Roman"/>
+          <w:sz w:val="24"/>
+          <w:szCs w:val="24"/>
+          <w:lang w:val="fr-FR"/>
+        </w:rPr>
+        <w:t>Mais il existe 2 problèmes lier a l'utilisation du grand livre qui sont:</w:t>
+      </w:r>
+    </w:p>
+    <w:p>
+      <w:pPr>
+        <w:rPr>
+          <w:rFonts w:ascii="Times New Roman" w:hAnsi="Times New Roman" w:cs="Times New Roman"/>
+          <w:sz w:val="24"/>
+          <w:szCs w:val="24"/>
+          <w:lang w:val="fr-FR"/>
+        </w:rPr>
+      </w:pPr>
+      <w:r>
+        <w:rPr>
+          <w:rFonts w:ascii="Times New Roman" w:hAnsi="Times New Roman" w:cs="Times New Roman"/>
+          <w:sz w:val="24"/>
+          <w:szCs w:val="24"/>
+          <w:lang w:val="fr-FR"/>
+        </w:rPr>
+        <w:t>-on a dit 'A paye 100 dh B ' mais comment peut on vérifier que la transaction a elle réellement était effectuer, donc il faut que la personne B "signe" que effectivement elle a reçus le montant du, on verra par la suite comment les signatures électroniques peuvent elle exister.</w:t>
+      </w:r>
+    </w:p>
+    <w:p>
+      <w:pPr>
+        <w:rPr>
+          <w:rFonts w:ascii="Times New Roman" w:hAnsi="Times New Roman" w:cs="Times New Roman"/>
+          <w:sz w:val="24"/>
+          <w:szCs w:val="24"/>
+          <w:lang w:val="fr-FR"/>
+        </w:rPr>
+      </w:pPr>
+      <w:r>
+        <w:rPr>
+          <w:rFonts w:ascii="Times New Roman" w:hAnsi="Times New Roman" w:cs="Times New Roman"/>
+          <w:sz w:val="24"/>
+          <w:szCs w:val="24"/>
+          <w:lang w:val="fr-FR"/>
+        </w:rPr>
+        <w:t>- le deuxième problème, et supposant qu'on utilise uniquement le système du grand livre et non la monnaie, par exemple C pourra s'endetter de 1000 dh et juste quitter s'en aller sans jamais payer les gens a qu'il leur doit de l'argent, ce problème trouve solution en l'instauration de limites, qui sont assez simples; tu ne peut dépenser que ce que tu possède déjà en argent, ce système est le même utiliser par les cartes bancaires par exemple....</w:t>
+      </w:r>
+    </w:p>
+    <w:p>
+      <w:pPr>
+        <w:rPr>
+          <w:rFonts w:ascii="Times New Roman" w:hAnsi="Times New Roman" w:cs="Times New Roman"/>
+          <w:sz w:val="24"/>
+          <w:szCs w:val="24"/>
+          <w:lang w:val="fr-FR"/>
+        </w:rPr>
+      </w:pPr>
+      <w:r>
+        <w:rPr>
+          <w:rFonts w:ascii="Times New Roman" w:hAnsi="Times New Roman" w:cs="Times New Roman"/>
+          <w:sz w:val="24"/>
+          <w:szCs w:val="24"/>
+          <w:lang w:val="fr-FR"/>
+        </w:rPr>
+        <w:t xml:space="preserve">-3-il existe un problème courant qui est le "double spending" qui signifie payer deux fois ou même plus, c'est a dire payer un ordinateur moyennant 10 bitcoin et ensuite payer un téléphone portable moyennant les "mêmes" bitcoin, il existe une solution a ce problème qui chaque bitcoin a un numéro de série propre a lui, le système fait en sorte que la première opération faite avec les numéros de séries qui corresponde aux bitcoins est valable, tout autre opération moyenne les même bitcoin étant impossible.  </w:t>
+      </w:r>
+    </w:p>
+    <w:p>
+      <w:pPr>
+        <w:rPr>
+          <w:rFonts w:ascii="Times New Roman" w:hAnsi="Times New Roman" w:cs="Times New Roman"/>
+          <w:sz w:val="24"/>
+          <w:szCs w:val="24"/>
+          <w:lang w:val="fr-FR"/>
+        </w:rPr>
+      </w:pPr>
+    </w:p>
+    <w:p>
+      <w:pPr>
+        <w:rPr>
+          <w:rFonts w:ascii="Times New Roman" w:hAnsi="Times New Roman" w:cs="Times New Roman"/>
+          <w:sz w:val="24"/>
+          <w:szCs w:val="24"/>
+          <w:lang w:val="fr-FR"/>
+        </w:rPr>
+      </w:pPr>
+      <w:r>
+        <w:rPr>
+          <w:rFonts w:ascii="Times New Roman" w:hAnsi="Times New Roman" w:cs="Times New Roman"/>
+          <w:sz w:val="24"/>
+          <w:szCs w:val="24"/>
+          <w:lang w:val="fr-FR"/>
+        </w:rPr>
+        <w:t>Or c'est exactement comme ca que fonctionne le bitcoin. 3 choses essentielle a savoir</w:t>
+      </w:r>
+    </w:p>
+    <w:p>
+      <w:pPr>
+        <w:rPr>
+          <w:rFonts w:ascii="Times New Roman" w:hAnsi="Times New Roman" w:cs="Times New Roman"/>
+          <w:sz w:val="24"/>
+          <w:szCs w:val="24"/>
+          <w:lang w:val="fr-FR"/>
+        </w:rPr>
+      </w:pPr>
+    </w:p>
+    <w:p>
+      <w:pPr>
+        <w:rPr>
+          <w:rFonts w:ascii="Times New Roman" w:hAnsi="Times New Roman" w:cs="Times New Roman"/>
+          <w:sz w:val="24"/>
+          <w:szCs w:val="24"/>
+          <w:lang w:val="fr-FR"/>
+        </w:rPr>
+      </w:pPr>
+      <w:r>
+        <w:rPr>
+          <w:rFonts w:ascii="Times New Roman" w:hAnsi="Times New Roman" w:cs="Times New Roman"/>
+          <w:sz w:val="24"/>
+          <w:szCs w:val="24"/>
+          <w:lang w:val="fr-FR"/>
+        </w:rPr>
+        <w:t xml:space="preserve">-1:tout les ordinateurs sont connecter dans un réseau décentralisé et chaque ordinateur ou utilisateur a ca propre version de son grand livre </w:t>
+      </w:r>
+    </w:p>
+    <w:p>
+      <w:pPr>
+        <w:rPr>
+          <w:rFonts w:ascii="Times New Roman" w:hAnsi="Times New Roman" w:cs="Times New Roman"/>
+          <w:sz w:val="24"/>
+          <w:szCs w:val="24"/>
+          <w:lang w:val="fr-FR"/>
+        </w:rPr>
+      </w:pPr>
+    </w:p>
+    <w:p>
+      <w:pPr>
+        <w:rPr>
+          <w:rFonts w:ascii="Times New Roman" w:hAnsi="Times New Roman" w:cs="Times New Roman"/>
+          <w:sz w:val="24"/>
+          <w:szCs w:val="24"/>
+          <w:lang w:val="fr-FR"/>
+        </w:rPr>
+      </w:pPr>
+      <w:r>
+        <w:rPr>
+          <w:rFonts w:ascii="Times New Roman" w:hAnsi="Times New Roman" w:cs="Times New Roman"/>
+          <w:sz w:val="24"/>
+          <w:szCs w:val="24"/>
+          <w:lang w:val="fr-FR"/>
+        </w:rPr>
+        <w:t>2- pour garantir l'authenticité des information dans le grand journal, chaque transaction commence par un identifiant de 64 caractère la date et une signature électronique, code sur une fonction de cryptage connu sous le nom de "hash", qu'on verra par la suite.</w:t>
+      </w:r>
+    </w:p>
+    <w:p>
+      <w:pPr>
+        <w:rPr>
+          <w:rFonts w:ascii="Times New Roman" w:hAnsi="Times New Roman" w:cs="Times New Roman"/>
+          <w:sz w:val="24"/>
+          <w:szCs w:val="24"/>
+          <w:lang w:val="fr-FR"/>
+        </w:rPr>
+      </w:pPr>
+      <w:r>
+        <w:rPr>
+          <w:rFonts w:ascii="Times New Roman" w:hAnsi="Times New Roman" w:cs="Times New Roman"/>
+          <w:sz w:val="24"/>
+          <w:szCs w:val="24"/>
+          <w:lang w:val="fr-FR"/>
+        </w:rPr>
+        <w:t>3- Le grand livre est un livre publique, ou chaque internaute puisse y accéder sans restriction, toutes les transaction effectuer depuis la création du bitcoin y sont garder.</w:t>
       </w:r>
     </w:p>
     <w:p>
@@ -5342,6 +3568,11 @@
       </w:pPr>
     </w:p>
     <w:p>
+      <w:pPr>
+        <w:rPr>
+          <w:lang w:val="fr-FR"/>
+        </w:rPr>
+      </w:pPr>
       <w:r>
         <w:rPr>
           <w:rFonts w:ascii="Times New Roman" w:hAnsi="Times New Roman" w:cs="Times New Roman"/>
@@ -5357,11 +3588,30 @@
             <w:rStyle w:val="Hyperlink"/>
             <w:lang w:val="fr-FR"/>
           </w:rPr>
-          <w:t>https://blockchainfrance.net/decouvrir-la-blockchain/c-est-quoi-la-blockchain/</w:t>
+          <w:t>https://blockchainfran</w:t>
+        </w:r>
+        <w:r>
+          <w:rPr>
+            <w:rStyle w:val="Hyperlink"/>
+            <w:lang w:val="fr-FR"/>
+          </w:rPr>
+          <w:t>c</w:t>
+        </w:r>
+        <w:r>
+          <w:rPr>
+            <w:rStyle w:val="Hyperlink"/>
+            <w:lang w:val="fr-FR"/>
+          </w:rPr>
+          <w:t>e.net/decouvrir-la-blockchain/c-est-quoi-la-blockchain/</w:t>
         </w:r>
       </w:hyperlink>
     </w:p>
     <w:p>
+      <w:pPr>
+        <w:rPr>
+          <w:lang w:val="fr-FR"/>
+        </w:rPr>
+      </w:pPr>
       <w:r>
         <w:rPr>
           <w:lang w:val="fr-FR"/>
@@ -5379,6 +3629,11 @@
       </w:hyperlink>
     </w:p>
     <w:p>
+      <w:pPr>
+        <w:rPr>
+          <w:lang w:val="fr-FR"/>
+        </w:rPr>
+      </w:pPr>
       <w:r>
         <w:rPr>
           <w:lang w:val="fr-FR"/>
@@ -5407,30 +3662,15 @@
         </w:rPr>
         <w:t xml:space="preserve">Source: </w:t>
       </w:r>
-      <w:r>
-        <w:fldChar w:fldCharType="begin"/>
-      </w:r>
-      <w:r>
-        <w:rPr>
-          <w:lang w:val="fr-FR"/>
-        </w:rPr>
-        <w:instrText xml:space="preserve"> HYPERLINK "https://bitcoin.fr/wp-content/uploads/2016/04/Est-il-juste-de-penser-que-le-Bitcoin-favorise-les-actes-frauduleux-M%C3%A9moire-de-C%C3%A9cile-LAURENT.pdf" </w:instrText>
-      </w:r>
-      <w:r>
-        <w:fldChar w:fldCharType="separate"/>
-      </w:r>
-      <w:r>
-        <w:rPr>
-          <w:rStyle w:val="Hyperlink"/>
-          <w:lang w:val="fr-FR"/>
-        </w:rPr>
-        <w:t>https://bitcoin.fr/wp-content/uploads/2016/04/Est-il-juste-de-penser-que-le-Bitcoin-favorise-les-actes-frauduleux-M%C3%A9moire-de-C%C3%A9cile-LAURENT.pdf</w:t>
-      </w:r>
-      <w:r>
-        <w:fldChar w:fldCharType="end"/>
-      </w:r>
-      <w:bookmarkStart w:id="0" w:name="_GoBack"/>
-      <w:bookmarkEnd w:id="0"/>
+      <w:hyperlink r:id="rId17" w:history="1">
+        <w:r>
+          <w:rPr>
+            <w:rStyle w:val="Hyperlink"/>
+            <w:lang w:val="fr-FR"/>
+          </w:rPr>
+          <w:t>https://bitcoin.fr/wp-content/uploads/2016/04/Est-il-juste-de-penser-que-le-Bitcoin-favorise-les-actes-frauduleux-M%C3%A9moire-de-C%C3%A9cile-LAURENT.pdf</w:t>
+        </w:r>
+      </w:hyperlink>
     </w:p>
     <w:p>
       <w:pPr>
@@ -5480,6 +3720,446 @@
           <w:lang w:val="fr-FR"/>
         </w:rPr>
       </w:pPr>
+    </w:p>
+    <w:p>
+      <w:pPr>
+        <w:rPr>
+          <w:rFonts w:ascii="Times New Roman" w:hAnsi="Times New Roman" w:cs="Times New Roman"/>
+          <w:sz w:val="24"/>
+          <w:szCs w:val="24"/>
+          <w:lang w:val="fr-FR"/>
+        </w:rPr>
+      </w:pPr>
+      <w:r>
+        <w:rPr>
+          <w:rFonts w:ascii="Times New Roman" w:hAnsi="Times New Roman" w:cs="Times New Roman"/>
+          <w:sz w:val="24"/>
+          <w:szCs w:val="24"/>
+          <w:lang w:val="fr-FR"/>
+        </w:rPr>
+        <w:t xml:space="preserve">En 31 </w:t>
+      </w:r>
+      <w:r>
+        <w:rPr>
+          <w:rFonts w:ascii="Times New Roman" w:hAnsi="Times New Roman" w:cs="Times New Roman"/>
+          <w:sz w:val="24"/>
+          <w:szCs w:val="24"/>
+          <w:lang w:val="fr-FR"/>
+        </w:rPr>
+        <w:t>Octobr</w:t>
+      </w:r>
+      <w:r>
+        <w:rPr>
+          <w:rFonts w:ascii="Times New Roman" w:hAnsi="Times New Roman" w:cs="Times New Roman"/>
+          <w:sz w:val="24"/>
+          <w:szCs w:val="24"/>
+          <w:lang w:val="fr-FR"/>
+        </w:rPr>
+        <w:t>e 2008,  d</w:t>
+      </w:r>
+      <w:r>
+        <w:rPr>
+          <w:rFonts w:ascii="Times New Roman" w:hAnsi="Times New Roman" w:cs="Times New Roman"/>
+          <w:sz w:val="24"/>
+          <w:szCs w:val="24"/>
+          <w:lang w:val="fr-FR"/>
+        </w:rPr>
+        <w:t>es centaines de</w:t>
+      </w:r>
+      <w:r>
+        <w:rPr>
+          <w:rFonts w:ascii="Times New Roman" w:hAnsi="Times New Roman" w:cs="Times New Roman"/>
+          <w:sz w:val="24"/>
+          <w:szCs w:val="24"/>
+          <w:lang w:val="fr-FR"/>
+        </w:rPr>
+        <w:t>s</w:t>
+      </w:r>
+      <w:r>
+        <w:rPr>
+          <w:rFonts w:ascii="Times New Roman" w:hAnsi="Times New Roman" w:cs="Times New Roman"/>
+          <w:sz w:val="24"/>
+          <w:szCs w:val="24"/>
+          <w:lang w:val="fr-FR"/>
+        </w:rPr>
+        <w:t xml:space="preserve"> membres d'une liste de mail appartenant a des experts et des enthousiastes en cryptographie , </w:t>
+      </w:r>
+      <w:r>
+        <w:rPr>
+          <w:rFonts w:ascii="Times New Roman" w:hAnsi="Times New Roman" w:cs="Times New Roman"/>
+          <w:sz w:val="24"/>
+          <w:szCs w:val="24"/>
+          <w:lang w:val="fr-FR"/>
+        </w:rPr>
+        <w:t xml:space="preserve"> </w:t>
+      </w:r>
+      <w:r>
+        <w:rPr>
+          <w:rFonts w:ascii="Times New Roman" w:hAnsi="Times New Roman" w:cs="Times New Roman"/>
+          <w:sz w:val="24"/>
+          <w:szCs w:val="24"/>
+          <w:lang w:val="fr-FR"/>
+        </w:rPr>
+        <w:t>reçoivent un</w:t>
+      </w:r>
+      <w:r>
+        <w:rPr>
+          <w:rFonts w:ascii="Times New Roman" w:hAnsi="Times New Roman" w:cs="Times New Roman"/>
+          <w:sz w:val="24"/>
+          <w:szCs w:val="24"/>
+          <w:lang w:val="fr-FR"/>
+        </w:rPr>
+        <w:t xml:space="preserve"> email de quelqu'un qui s’appelle</w:t>
+      </w:r>
+      <w:r>
+        <w:rPr>
+          <w:rFonts w:ascii="Times New Roman" w:hAnsi="Times New Roman" w:cs="Times New Roman"/>
+          <w:sz w:val="24"/>
+          <w:szCs w:val="24"/>
+          <w:lang w:val="fr-FR"/>
+        </w:rPr>
+        <w:t xml:space="preserve"> "Satoshi NAKAMOTO", dans l'email il cite "Je suis entrain de travailler sur un nouveau système de monnaie,</w:t>
+      </w:r>
+      <w:r>
+        <w:rPr>
+          <w:rFonts w:ascii="Times New Roman" w:hAnsi="Times New Roman" w:cs="Times New Roman"/>
+          <w:sz w:val="24"/>
+          <w:szCs w:val="24"/>
+          <w:lang w:val="fr-FR"/>
+        </w:rPr>
+        <w:t xml:space="preserve"> </w:t>
+      </w:r>
+      <w:r>
+        <w:rPr>
+          <w:rFonts w:ascii="Times New Roman" w:hAnsi="Times New Roman" w:cs="Times New Roman"/>
+          <w:sz w:val="24"/>
+          <w:szCs w:val="24"/>
+          <w:lang w:val="fr-FR"/>
+        </w:rPr>
+        <w:t xml:space="preserve">pair à pair , sans tierce personne" </w:t>
+      </w:r>
+    </w:p>
+    <w:p>
+      <w:pPr>
+        <w:rPr>
+          <w:rFonts w:ascii="Times New Roman" w:hAnsi="Times New Roman" w:cs="Times New Roman"/>
+          <w:sz w:val="24"/>
+          <w:szCs w:val="24"/>
+          <w:lang w:val="fr-FR"/>
+        </w:rPr>
+      </w:pPr>
+      <w:r>
+        <w:rPr>
+          <w:rFonts w:ascii="Times New Roman" w:hAnsi="Times New Roman" w:cs="Times New Roman"/>
+          <w:sz w:val="24"/>
+          <w:szCs w:val="24"/>
+          <w:lang w:val="fr-FR"/>
+        </w:rPr>
+        <w:t>Sans d'autres commentaires, il leur envoyé un article d'une longueur d'environ 9 pages ou il explique , av</w:t>
+      </w:r>
+      <w:r>
+        <w:rPr>
+          <w:rFonts w:ascii="Times New Roman" w:hAnsi="Times New Roman" w:cs="Times New Roman"/>
+          <w:sz w:val="24"/>
+          <w:szCs w:val="24"/>
+          <w:lang w:val="fr-FR"/>
+        </w:rPr>
+        <w:t xml:space="preserve">ec des illustration, équations et </w:t>
+      </w:r>
+      <w:r>
+        <w:rPr>
+          <w:rFonts w:ascii="Times New Roman" w:hAnsi="Times New Roman" w:cs="Times New Roman"/>
+          <w:sz w:val="24"/>
+          <w:szCs w:val="24"/>
+          <w:lang w:val="fr-FR"/>
+        </w:rPr>
+        <w:t>code le système digital de monnaie.</w:t>
+      </w:r>
+    </w:p>
+    <w:p>
+      <w:pPr>
+        <w:rPr>
+          <w:rFonts w:ascii="Times New Roman" w:hAnsi="Times New Roman" w:cs="Times New Roman"/>
+          <w:sz w:val="24"/>
+          <w:szCs w:val="24"/>
+          <w:lang w:val="fr-FR"/>
+        </w:rPr>
+      </w:pPr>
+      <w:r>
+        <w:rPr>
+          <w:rFonts w:ascii="Times New Roman" w:hAnsi="Times New Roman" w:cs="Times New Roman"/>
+          <w:sz w:val="24"/>
+          <w:szCs w:val="24"/>
+          <w:lang w:val="fr-FR"/>
+        </w:rPr>
+        <w:lastRenderedPageBreak/>
+        <w:t>NAKAMOTO avait deja aquis un domaine sous</w:t>
+      </w:r>
+      <w:r>
+        <w:rPr>
+          <w:rFonts w:ascii="Times New Roman" w:hAnsi="Times New Roman" w:cs="Times New Roman"/>
+          <w:sz w:val="24"/>
+          <w:szCs w:val="24"/>
+          <w:lang w:val="fr-FR"/>
+        </w:rPr>
+        <w:t xml:space="preserve"> 'bitcoin.org', mais il savait que  pour propulser son systeme au niveau superieur, ce systeme devra</w:t>
+      </w:r>
+      <w:r>
+        <w:rPr>
+          <w:rFonts w:ascii="Times New Roman" w:hAnsi="Times New Roman" w:cs="Times New Roman"/>
+          <w:sz w:val="24"/>
+          <w:szCs w:val="24"/>
+          <w:lang w:val="fr-FR"/>
+        </w:rPr>
+        <w:t>is etre utiliser</w:t>
+      </w:r>
+      <w:r>
+        <w:rPr>
+          <w:rFonts w:ascii="Times New Roman" w:hAnsi="Times New Roman" w:cs="Times New Roman"/>
+          <w:sz w:val="24"/>
+          <w:szCs w:val="24"/>
+          <w:lang w:val="fr-FR"/>
+        </w:rPr>
+        <w:t xml:space="preserve"> par plusieur utilisateur...  </w:t>
+      </w:r>
+    </w:p>
+    <w:p>
+      <w:pPr>
+        <w:rPr>
+          <w:rFonts w:ascii="Times New Roman" w:hAnsi="Times New Roman" w:cs="Times New Roman"/>
+          <w:sz w:val="24"/>
+          <w:szCs w:val="24"/>
+          <w:lang w:val="fr-FR"/>
+        </w:rPr>
+      </w:pPr>
+      <w:r>
+        <w:rPr>
+          <w:rFonts w:ascii="Times New Roman" w:hAnsi="Times New Roman" w:cs="Times New Roman"/>
+          <w:sz w:val="24"/>
+          <w:szCs w:val="24"/>
+          <w:lang w:val="fr-FR"/>
+        </w:rPr>
+        <w:t xml:space="preserve">Le premier utilisateur du bitcoin fut Satoshi NAKAMOTO lui même, ainsi qu'un volontaire qui faisait partie de liste de mail initiale, Hal FINNEY, a cette </w:t>
+      </w:r>
+      <w:r>
+        <w:rPr>
+          <w:rFonts w:ascii="Times New Roman" w:hAnsi="Times New Roman" w:cs="Times New Roman"/>
+          <w:sz w:val="24"/>
+          <w:szCs w:val="24"/>
+          <w:lang w:val="fr-FR"/>
+        </w:rPr>
+        <w:t>époque</w:t>
+      </w:r>
+      <w:r>
+        <w:rPr>
+          <w:rFonts w:ascii="Times New Roman" w:hAnsi="Times New Roman" w:cs="Times New Roman"/>
+          <w:sz w:val="24"/>
+          <w:szCs w:val="24"/>
+          <w:lang w:val="fr-FR"/>
+        </w:rPr>
+        <w:t xml:space="preserve"> agé de 53 ans , </w:t>
+      </w:r>
+      <w:r>
+        <w:rPr>
+          <w:rFonts w:ascii="Times New Roman" w:hAnsi="Times New Roman" w:cs="Times New Roman"/>
+          <w:sz w:val="24"/>
+          <w:szCs w:val="24"/>
+          <w:lang w:val="fr-FR"/>
+        </w:rPr>
+        <w:t>était</w:t>
+      </w:r>
+      <w:r>
+        <w:rPr>
+          <w:rFonts w:ascii="Times New Roman" w:hAnsi="Times New Roman" w:cs="Times New Roman"/>
+          <w:sz w:val="24"/>
+          <w:szCs w:val="24"/>
+          <w:lang w:val="fr-FR"/>
+        </w:rPr>
+        <w:t xml:space="preserve"> un </w:t>
+      </w:r>
+      <w:r>
+        <w:rPr>
+          <w:rFonts w:ascii="Times New Roman" w:hAnsi="Times New Roman" w:cs="Times New Roman"/>
+          <w:sz w:val="24"/>
+          <w:szCs w:val="24"/>
+          <w:lang w:val="fr-FR"/>
+        </w:rPr>
+        <w:t>développeur</w:t>
+      </w:r>
+      <w:r>
+        <w:rPr>
+          <w:rFonts w:ascii="Times New Roman" w:hAnsi="Times New Roman" w:cs="Times New Roman"/>
+          <w:sz w:val="24"/>
+          <w:szCs w:val="24"/>
+          <w:lang w:val="fr-FR"/>
+        </w:rPr>
+        <w:t xml:space="preserve"> </w:t>
+      </w:r>
+      <w:r>
+        <w:rPr>
+          <w:rFonts w:ascii="Times New Roman" w:hAnsi="Times New Roman" w:cs="Times New Roman"/>
+          <w:sz w:val="24"/>
+          <w:szCs w:val="24"/>
+          <w:lang w:val="fr-FR"/>
+        </w:rPr>
+        <w:t>clé</w:t>
+      </w:r>
+      <w:r>
+        <w:rPr>
+          <w:rFonts w:ascii="Times New Roman" w:hAnsi="Times New Roman" w:cs="Times New Roman"/>
+          <w:sz w:val="24"/>
+          <w:szCs w:val="24"/>
+          <w:lang w:val="fr-FR"/>
+        </w:rPr>
+        <w:t xml:space="preserve"> dans la </w:t>
+      </w:r>
+      <w:r>
+        <w:rPr>
+          <w:rFonts w:ascii="Times New Roman" w:hAnsi="Times New Roman" w:cs="Times New Roman"/>
+          <w:sz w:val="24"/>
+          <w:szCs w:val="24"/>
+          <w:lang w:val="fr-FR"/>
+        </w:rPr>
+        <w:t>Ste</w:t>
+      </w:r>
+      <w:r>
+        <w:rPr>
+          <w:rFonts w:ascii="Times New Roman" w:hAnsi="Times New Roman" w:cs="Times New Roman"/>
+          <w:sz w:val="24"/>
+          <w:szCs w:val="24"/>
+          <w:lang w:val="fr-FR"/>
+        </w:rPr>
+        <w:t xml:space="preserve"> PGP</w:t>
+      </w:r>
+      <w:r>
+        <w:rPr>
+          <w:rStyle w:val="FootnoteReference"/>
+          <w:rFonts w:ascii="Times New Roman" w:hAnsi="Times New Roman" w:cs="Times New Roman"/>
+          <w:sz w:val="24"/>
+          <w:szCs w:val="24"/>
+        </w:rPr>
+        <w:footnoteReference w:id="4"/>
+      </w:r>
+      <w:r>
+        <w:rPr>
+          <w:rFonts w:ascii="Times New Roman" w:hAnsi="Times New Roman" w:cs="Times New Roman"/>
+          <w:sz w:val="24"/>
+          <w:szCs w:val="24"/>
+          <w:lang w:val="fr-FR"/>
+        </w:rPr>
+        <w:t xml:space="preserve">, une sociéte </w:t>
+      </w:r>
+      <w:r>
+        <w:rPr>
+          <w:rFonts w:ascii="Times New Roman" w:hAnsi="Times New Roman" w:cs="Times New Roman"/>
+          <w:sz w:val="24"/>
+          <w:szCs w:val="24"/>
+          <w:lang w:val="fr-FR"/>
+        </w:rPr>
+        <w:t>crée</w:t>
+      </w:r>
+      <w:r>
+        <w:rPr>
+          <w:rFonts w:ascii="Times New Roman" w:hAnsi="Times New Roman" w:cs="Times New Roman"/>
+          <w:sz w:val="24"/>
+          <w:szCs w:val="24"/>
+          <w:lang w:val="fr-FR"/>
+        </w:rPr>
+        <w:t xml:space="preserve"> par Phil ZIMMERMANN</w:t>
+      </w:r>
+      <w:r>
+        <w:rPr>
+          <w:rStyle w:val="FootnoteReference"/>
+          <w:rFonts w:ascii="Times New Roman" w:hAnsi="Times New Roman" w:cs="Times New Roman"/>
+          <w:sz w:val="24"/>
+          <w:szCs w:val="24"/>
+        </w:rPr>
+        <w:footnoteReference w:id="5"/>
+      </w:r>
+      <w:r>
+        <w:rPr>
+          <w:rFonts w:ascii="Times New Roman" w:hAnsi="Times New Roman" w:cs="Times New Roman"/>
+          <w:sz w:val="24"/>
+          <w:szCs w:val="24"/>
+          <w:lang w:val="fr-FR"/>
+        </w:rPr>
+        <w:t>...</w:t>
+      </w:r>
+    </w:p>
+    <w:p>
+      <w:pPr>
+        <w:rPr>
+          <w:rFonts w:ascii="Times New Roman" w:hAnsi="Times New Roman" w:cs="Times New Roman"/>
+          <w:sz w:val="24"/>
+          <w:szCs w:val="24"/>
+          <w:lang w:val="fr-FR"/>
+        </w:rPr>
+      </w:pPr>
+      <w:r>
+        <w:rPr>
+          <w:rFonts w:ascii="Times New Roman" w:hAnsi="Times New Roman" w:cs="Times New Roman"/>
+          <w:sz w:val="24"/>
+          <w:szCs w:val="24"/>
+          <w:lang w:val="fr-FR"/>
+        </w:rPr>
+        <w:t>A partir du 10 janvier 2009, le duo a commencer a travailler ensemble sur un projet intesive, qui a durer deux semaine, ils ont collaborer en partageant des notes à travers des emails, et qui ont petit a petit reussi a rendre le bitcoin operationel.</w:t>
+      </w:r>
+    </w:p>
+    <w:p>
+      <w:pPr>
+        <w:rPr>
+          <w:rFonts w:ascii="Times New Roman" w:hAnsi="Times New Roman" w:cs="Times New Roman"/>
+          <w:sz w:val="24"/>
+          <w:szCs w:val="24"/>
+          <w:lang w:val="fr-FR"/>
+        </w:rPr>
+      </w:pPr>
+      <w:r>
+        <w:rPr>
+          <w:rFonts w:ascii="Times New Roman" w:hAnsi="Times New Roman" w:cs="Times New Roman"/>
+          <w:sz w:val="24"/>
+          <w:szCs w:val="24"/>
+          <w:lang w:val="fr-FR"/>
+        </w:rPr>
+        <w:t>Toute les transactions effectue par la monnaie virtuelle est enregistre dans le grand livre que plusieurs potentiellement tout les utilisateurs de système on une copie dans leurs ordinateurs, cet grand livre est toujours disponible dans l’internet. Bitcoin est la premiere grande crypto-monnaie decentralise. Il y a des centaines autres monnaie alternative comme Litecoin et Dogecoin, mais Bitcoin occupe plus que 90% de capitalisation de marche.</w:t>
+      </w:r>
+    </w:p>
+    <w:p>
+      <w:pPr>
+        <w:rPr>
+          <w:rFonts w:ascii="Times New Roman" w:hAnsi="Times New Roman" w:cs="Times New Roman"/>
+          <w:sz w:val="24"/>
+          <w:szCs w:val="24"/>
+          <w:lang w:val="fr-FR"/>
+        </w:rPr>
+      </w:pPr>
+      <w:r>
+        <w:rPr>
+          <w:rFonts w:ascii="Times New Roman" w:hAnsi="Times New Roman" w:cs="Times New Roman"/>
+          <w:sz w:val="24"/>
+          <w:szCs w:val="24"/>
+          <w:lang w:val="fr-FR"/>
+        </w:rPr>
+        <w:t xml:space="preserve">Bitcoin est cree autant qu’une récompense pour </w:t>
+      </w:r>
+      <w:r>
+        <w:rPr>
+          <w:rFonts w:ascii="Times New Roman" w:hAnsi="Times New Roman" w:cs="Times New Roman"/>
+          <w:sz w:val="24"/>
+          <w:szCs w:val="24"/>
+          <w:lang w:val="fr-FR"/>
+        </w:rPr>
+        <w:t xml:space="preserve">……. Dite le « mining », ou les utilisateur offrent leur pouvoir de leur ordinateur pour verifier et enregistre les transactions dans le grand livre public. Les individus ou les entreprises engagent dans le procesus de minage en contre partie des couts de transactions et les Bitcoins recement crees, autre que le mining, les Bitcoins peuvent etre obtenues en contre partie de la monnaie conventionnelle, biens ou services, les utilisateur peuvent envoyer et recevoir de Bitcoin pour un cout de transaction optionnel en utilisant un program de portefeuille dans leur ordinateur personnel, smartphone ou une application web.  </w:t>
+      </w:r>
+      <w:r>
+        <w:rPr>
+          <w:rFonts w:ascii="Times New Roman" w:hAnsi="Times New Roman" w:cs="Times New Roman"/>
+          <w:sz w:val="24"/>
+          <w:szCs w:val="24"/>
+          <w:lang w:val="fr-FR"/>
+        </w:rPr>
+        <w:t xml:space="preserve"> </w:t>
+      </w:r>
     </w:p>
     <w:p>
       <w:pPr>
@@ -5511,210 +4191,23 @@
           <w:lang w:val="fr-FR"/>
         </w:rPr>
       </w:pPr>
-      <w:r>
-        <w:rPr>
-          <w:rFonts w:ascii="inherit" w:eastAsia="Times New Roman" w:hAnsi="inherit" w:cs="Courier New"/>
-          <w:color w:val="212121"/>
-          <w:sz w:val="20"/>
-          <w:szCs w:val="20"/>
-          <w:lang w:val="fr-FR"/>
-        </w:rPr>
-        <w:t xml:space="preserve">La terminologie Bitcoin peut être source de confusion car le mot Bitcoin est utilisé pour désigner simultanément trois choses différentes. Premièrement, Bitcoin fait référence à la plate-forme technologique sous-jacente de la blockchain. Deuxièmement, Bitcoin est utilisé pour désigner le protocole qui utilise la technologie blockchain sous-jacente afin de décrire comment les actifs sont transférés sur la blockchain. Troisièmement, Bitcoin désigne une monnaie numérique, Bitcoin, la première et la </w:t>
-      </w:r>
-      <w:r>
-        <w:rPr>
-          <w:rFonts w:ascii="inherit" w:eastAsia="Times New Roman" w:hAnsi="inherit" w:cs="Courier New"/>
-          <w:color w:val="212121"/>
-          <w:sz w:val="20"/>
-          <w:szCs w:val="20"/>
-          <w:lang w:val="fr-FR"/>
-        </w:rPr>
-        <w:t>plus grande des crypto-monnaies</w:t>
-      </w:r>
-      <w:r>
-        <w:rPr>
-          <w:rFonts w:ascii="inherit" w:eastAsia="Times New Roman" w:hAnsi="inherit" w:cs="Courier New"/>
-          <w:color w:val="212121"/>
-          <w:sz w:val="20"/>
-          <w:szCs w:val="20"/>
-          <w:lang w:val="fr-FR"/>
-        </w:rPr>
-        <w:t>. La première couche est la technologie sous-jacente, la blockchain. La blockchain est le grand livre transparent décentralisé avec les enregistrements de transaction - la base de données partagée par tous les nœuds du réseau, mise à jour par les mineurs, surveillée par tout le monde, ni possédée ni contrôlée par personne. C'est comme un tableur interactif géant auquel tout le monde a accès et qui met à jour et confirme que les transactions numériques transférant des fonds sont uniques.</w:t>
-      </w:r>
-    </w:p>
-    <w:p>
-      <w:pPr>
-        <w:pStyle w:val="HTMLPreformatted"/>
-        <w:shd w:val="clear" w:color="auto" w:fill="FFFFFF"/>
-        <w:rPr>
-          <w:rFonts w:ascii="inherit" w:hAnsi="inherit"/>
-          <w:color w:val="212121"/>
-          <w:lang w:val="fr-FR"/>
-        </w:rPr>
-      </w:pPr>
-      <w:r>
-        <w:rPr>
-          <w:rFonts w:ascii="inherit" w:hAnsi="inherit"/>
-          <w:color w:val="212121"/>
-          <w:lang w:val="fr-FR"/>
-        </w:rPr>
-        <w:lastRenderedPageBreak/>
-        <w:t xml:space="preserve">Le niveau intermédiaire de la pile est le protocole, le système logiciel qui transfère l'argent par le biais du registre des chaînes de blocs. Ensuite, la couche supérieure est la monnaie elle-même, Bitcoin, qui est notée BTC ou </w:t>
-      </w:r>
-      <w:proofErr w:type="spellStart"/>
-      <w:r>
-        <w:rPr>
-          <w:rFonts w:ascii="inherit" w:hAnsi="inherit"/>
-          <w:color w:val="212121"/>
-          <w:lang w:val="fr-FR"/>
-        </w:rPr>
-        <w:t>Btc</w:t>
-      </w:r>
-      <w:proofErr w:type="spellEnd"/>
-      <w:r>
-        <w:rPr>
-          <w:rFonts w:ascii="inherit" w:hAnsi="inherit"/>
-          <w:color w:val="212121"/>
-          <w:lang w:val="fr-FR"/>
-        </w:rPr>
-        <w:t xml:space="preserve"> lorsque</w:t>
-      </w:r>
-      <w:r>
-        <w:rPr>
-          <w:rFonts w:ascii="inherit" w:hAnsi="inherit"/>
-          <w:color w:val="212121"/>
-          <w:lang w:val="fr-FR"/>
-        </w:rPr>
-        <w:t xml:space="preserve"> </w:t>
-      </w:r>
-      <w:r>
-        <w:rPr>
-          <w:rFonts w:ascii="inherit" w:hAnsi="inherit"/>
-          <w:color w:val="212121"/>
-          <w:lang w:val="fr-FR"/>
-        </w:rPr>
-        <w:t xml:space="preserve">négociés en transactions ou échanges. Il existe des centaines de crypto-monnaies, dont Bitcoin est la première et la plus grande. D'autres incluent </w:t>
-      </w:r>
-      <w:proofErr w:type="spellStart"/>
-      <w:r>
-        <w:rPr>
-          <w:rFonts w:ascii="inherit" w:hAnsi="inherit"/>
-          <w:color w:val="212121"/>
-          <w:lang w:val="fr-FR"/>
-        </w:rPr>
-        <w:t>Litecoin</w:t>
-      </w:r>
-      <w:proofErr w:type="spellEnd"/>
-      <w:r>
-        <w:rPr>
-          <w:rFonts w:ascii="inherit" w:hAnsi="inherit"/>
-          <w:color w:val="212121"/>
-          <w:lang w:val="fr-FR"/>
-        </w:rPr>
-        <w:t xml:space="preserve">, </w:t>
-      </w:r>
-      <w:proofErr w:type="spellStart"/>
-      <w:r>
-        <w:rPr>
-          <w:rFonts w:ascii="inherit" w:hAnsi="inherit"/>
-          <w:color w:val="212121"/>
-          <w:lang w:val="fr-FR"/>
-        </w:rPr>
-        <w:t>Dogecoin</w:t>
-      </w:r>
-      <w:proofErr w:type="spellEnd"/>
-      <w:r>
-        <w:rPr>
-          <w:rFonts w:ascii="inherit" w:hAnsi="inherit"/>
-          <w:color w:val="212121"/>
-          <w:lang w:val="fr-FR"/>
-        </w:rPr>
-        <w:t xml:space="preserve">, </w:t>
-      </w:r>
-      <w:proofErr w:type="spellStart"/>
-      <w:r>
-        <w:rPr>
-          <w:rFonts w:ascii="inherit" w:hAnsi="inherit"/>
-          <w:color w:val="212121"/>
-          <w:lang w:val="fr-FR"/>
-        </w:rPr>
-        <w:t>Ripple</w:t>
-      </w:r>
-      <w:proofErr w:type="spellEnd"/>
-      <w:r>
-        <w:rPr>
-          <w:rFonts w:ascii="inherit" w:hAnsi="inherit"/>
-          <w:color w:val="212121"/>
-          <w:lang w:val="fr-FR"/>
-        </w:rPr>
-        <w:t xml:space="preserve">, NXT et </w:t>
-      </w:r>
-      <w:proofErr w:type="spellStart"/>
-      <w:r>
-        <w:rPr>
-          <w:rFonts w:ascii="inherit" w:hAnsi="inherit"/>
-          <w:color w:val="212121"/>
-          <w:lang w:val="fr-FR"/>
-        </w:rPr>
-        <w:t>Peercoin</w:t>
-      </w:r>
-      <w:proofErr w:type="spellEnd"/>
-      <w:r>
-        <w:rPr>
-          <w:rFonts w:ascii="inherit" w:hAnsi="inherit"/>
-          <w:color w:val="212121"/>
-          <w:lang w:val="fr-FR"/>
-        </w:rPr>
-        <w:t>; les principales devises peuvent être suivies à l’adresse http://coinmarketcap.com/.</w:t>
-      </w:r>
-    </w:p>
-    <w:p>
-      <w:pPr>
-        <w:shd w:val="clear" w:color="auto" w:fill="FFFFFF"/>
-        <w:tabs>
-          <w:tab w:val="left" w:pos="916"/>
-          <w:tab w:val="left" w:pos="1832"/>
-          <w:tab w:val="left" w:pos="2748"/>
-          <w:tab w:val="left" w:pos="3664"/>
-          <w:tab w:val="left" w:pos="4580"/>
-          <w:tab w:val="left" w:pos="5496"/>
-          <w:tab w:val="left" w:pos="6412"/>
-          <w:tab w:val="left" w:pos="7328"/>
-          <w:tab w:val="left" w:pos="8244"/>
-          <w:tab w:val="left" w:pos="9160"/>
-          <w:tab w:val="left" w:pos="10076"/>
-          <w:tab w:val="left" w:pos="10992"/>
-          <w:tab w:val="left" w:pos="11908"/>
-          <w:tab w:val="left" w:pos="12824"/>
-          <w:tab w:val="left" w:pos="13740"/>
-          <w:tab w:val="left" w:pos="14656"/>
-        </w:tabs>
-        <w:spacing w:after="0" w:line="240" w:lineRule="auto"/>
-        <w:rPr>
-          <w:rFonts w:ascii="inherit" w:eastAsia="Times New Roman" w:hAnsi="inherit" w:cs="Courier New"/>
-          <w:color w:val="212121"/>
-          <w:sz w:val="20"/>
-          <w:szCs w:val="20"/>
-          <w:lang w:val="fr-FR"/>
-        </w:rPr>
-      </w:pPr>
-    </w:p>
-    <w:p>
-      <w:pPr>
-        <w:rPr>
-          <w:lang w:val="fr-FR"/>
-        </w:rPr>
-      </w:pPr>
-    </w:p>
-    <w:p>
-      <w:pPr>
-        <w:rPr>
-          <w:lang w:val="fr-FR"/>
-        </w:rPr>
-      </w:pPr>
-    </w:p>
+    </w:p>
+    <w:p>
+      <w:pPr>
+        <w:spacing w:before="100" w:beforeAutospacing="1" w:after="100" w:afterAutospacing="1" w:line="240" w:lineRule="auto"/>
+        <w:rPr>
+          <w:rFonts w:ascii="Times New Roman" w:eastAsia="Times New Roman" w:hAnsi="Times New Roman" w:cs="Times New Roman"/>
+          <w:sz w:val="24"/>
+          <w:szCs w:val="24"/>
+        </w:rPr>
+      </w:pPr>
+      <w:bookmarkStart w:id="0" w:name="_GoBack"/>
+      <w:bookmarkEnd w:id="0"/>
+    </w:p>
+    <w:p/>
+    <w:p/>
     <w:sectPr>
-      <w:footerReference w:type="default" r:id="rId17"/>
+      <w:footerReference w:type="default" r:id="rId18"/>
       <w:pgSz w:w="12240" w:h="15840"/>
       <w:pgMar w:top="1440" w:right="1440" w:bottom="1440" w:left="1440" w:header="720" w:footer="720" w:gutter="0"/>
       <w:cols w:space="720"/>
@@ -5828,27 +4321,7 @@
           <w:shd w:val="clear" w:color="auto" w:fill="FFFFFF"/>
           <w:lang w:val="fr-FR"/>
         </w:rPr>
-        <w:t xml:space="preserve"> sur lequel repose le réseau Bitcoin en entier. Toutes les transactions confirmées sont incluses dans la chaine de blocs. De cette façon, les portefeuilles Bitcoin peuvent calculer leurs soldes et il est possible de vérifier que les nouvelles transactions dépensent des </w:t>
-      </w:r>
-      <w:proofErr w:type="spellStart"/>
-      <w:r>
-        <w:rPr>
-          <w:rFonts w:cstheme="minorHAnsi"/>
-          <w:color w:val="13161F"/>
-          <w:shd w:val="clear" w:color="auto" w:fill="FFFFFF"/>
-          <w:lang w:val="fr-FR"/>
-        </w:rPr>
-        <w:t>bitcoins</w:t>
-      </w:r>
-      <w:proofErr w:type="spellEnd"/>
-      <w:r>
-        <w:rPr>
-          <w:rFonts w:cstheme="minorHAnsi"/>
-          <w:color w:val="13161F"/>
-          <w:shd w:val="clear" w:color="auto" w:fill="FFFFFF"/>
-          <w:lang w:val="fr-FR"/>
-        </w:rPr>
-        <w:t xml:space="preserve"> appartenant effectivement à l'émetteur du paiement. L'intégrité et l'ordre chronologique de la chaine de blocs sont assurés par des moyens </w:t>
+        <w:t> sur lequel repose le réseau Bitcoin en entier. Toutes les transactions confirmées sont incluses dans la chaine de blocs. De cette façon, les portefeuilles Bitcoin peuvent calculer leurs soldes et il est possible de vérifier que les nouvelles transactions dépensent des bitcoins appartenant effectivement à l'émetteur du paiement. L'intégrité et l'ordre chronologique de la chaine de blocs sont assurés par des moyens </w:t>
       </w:r>
       <w:hyperlink r:id="rId1" w:anchor="cryptographie" w:history="1">
         <w:r>
@@ -5881,6 +4354,38 @@
     </w:p>
   </w:footnote>
   <w:footnote w:id="3">
+    <w:p>
+      <w:pPr>
+        <w:pStyle w:val="FootnoteText"/>
+      </w:pPr>
+      <w:r>
+        <w:rPr>
+          <w:rStyle w:val="FootnoteReference"/>
+        </w:rPr>
+        <w:footnoteRef/>
+      </w:r>
+      <w:r>
+        <w:t xml:space="preserve"> </w:t>
+      </w:r>
+    </w:p>
+  </w:footnote>
+  <w:footnote w:id="4">
+    <w:p>
+      <w:pPr>
+        <w:pStyle w:val="FootnoteText"/>
+      </w:pPr>
+      <w:r>
+        <w:rPr>
+          <w:rStyle w:val="FootnoteReference"/>
+        </w:rPr>
+        <w:footnoteRef/>
+      </w:r>
+      <w:r>
+        <w:t xml:space="preserve"> </w:t>
+      </w:r>
+    </w:p>
+  </w:footnote>
+  <w:footnote w:id="5">
     <w:p>
       <w:pPr>
         <w:pStyle w:val="FootnoteText"/>
@@ -7041,6 +5546,34 @@
     </w:pPr>
     <w:rPr>
       <w:lang w:val="fr-FR"/>
+    </w:rPr>
+  </w:style>
+  <w:style w:type="character" w:styleId="FollowedHyperlink">
+    <w:name w:val="FollowedHyperlink"/>
+    <w:basedOn w:val="DefaultParagraphFont"/>
+    <w:uiPriority w:val="99"/>
+    <w:semiHidden/>
+    <w:unhideWhenUsed/>
+    <w:rsid w:val="00601E53"/>
+    <w:rPr>
+      <w:color w:val="800080" w:themeColor="followedHyperlink"/>
+      <w:u w:val="single"/>
+    </w:rPr>
+  </w:style>
+  <w:style w:type="character" w:customStyle="1" w:styleId="keep-together">
+    <w:name w:val="keep-together"/>
+    <w:basedOn w:val="DefaultParagraphFont"/>
+    <w:rsid w:val="004D489E"/>
+  </w:style>
+  <w:style w:type="character" w:styleId="Emphasis">
+    <w:name w:val="Emphasis"/>
+    <w:basedOn w:val="DefaultParagraphFont"/>
+    <w:uiPriority w:val="20"/>
+    <w:qFormat/>
+    <w:rsid w:val="004D489E"/>
+    <w:rPr>
+      <w:i/>
+      <w:iCs/>
     </w:rPr>
   </w:style>
 </w:styles>
@@ -7927,7 +6460,7 @@
 </file>
 
 <file path=customXml/itemProps1.xml><?xml version="1.0" encoding="utf-8"?>
-<ds:datastoreItem xmlns:ds="http://schemas.openxmlformats.org/officeDocument/2006/customXml" ds:itemID="{2D09DB5C-2F6A-49B4-BC85-811EFE32EE8D}">
+<ds:datastoreItem xmlns:ds="http://schemas.openxmlformats.org/officeDocument/2006/customXml" ds:itemID="{E4E5580F-6E41-4B53-9DEA-68239606B40E}">
   <ds:schemaRefs>
     <ds:schemaRef ds:uri="http://schemas.openxmlformats.org/officeDocument/2006/bibliography"/>
   </ds:schemaRefs>

</xml_diff>

<commit_message>
added blockchain sub chapter
</commit_message>
<xml_diff>
--- a/moods.docx
+++ b/moods.docx
@@ -5360,21 +5360,7 @@
             <w:rStyle w:val="Hyperlink"/>
             <w:lang w:val="fr-FR"/>
           </w:rPr>
-          <w:t>https://blockchainfran</w:t>
-        </w:r>
-        <w:r>
-          <w:rPr>
-            <w:rStyle w:val="Hyperlink"/>
-            <w:lang w:val="fr-FR"/>
-          </w:rPr>
-          <w:t>c</w:t>
-        </w:r>
-        <w:r>
-          <w:rPr>
-            <w:rStyle w:val="Hyperlink"/>
-            <w:lang w:val="fr-FR"/>
-          </w:rPr>
-          <w:t>e.net/decouvrir-la-blockchain/c-est-quoi-la-blockchain/</w:t>
+          <w:t>https://blockchainfrance.net/decouvrir-la-blockchain/c-est-quoi-la-blockchain/</w:t>
         </w:r>
       </w:hyperlink>
     </w:p>
@@ -5997,17 +5983,77 @@
           <w:szCs w:val="24"/>
           <w:lang w:val="fr-FR"/>
         </w:rPr>
-        <w:t xml:space="preserve">, ainsi qu'un volontaire qui faisait partie de liste de mail initiale, Hal FINNEY, a cette </w:t>
-      </w:r>
-      <w:r>
-        <w:rPr>
-          <w:rFonts w:ascii="Times New Roman" w:hAnsi="Times New Roman" w:cs="Times New Roman"/>
-          <w:sz w:val="24"/>
-          <w:szCs w:val="24"/>
-          <w:lang w:val="fr-FR"/>
-        </w:rPr>
-        <w:t>époque</w:t>
-      </w:r>
+        <w:t xml:space="preserve">, ainsi qu'un volontaire qui faisait partie de liste de mail initiale, Hal FINNEY, </w:t>
+      </w:r>
+      <w:proofErr w:type="spellStart"/>
+      <w:r>
+        <w:rPr>
+          <w:rFonts w:ascii="Times New Roman" w:hAnsi="Times New Roman" w:cs="Times New Roman"/>
+          <w:sz w:val="24"/>
+          <w:szCs w:val="24"/>
+          <w:lang w:val="fr-FR"/>
+        </w:rPr>
+        <w:t>a</w:t>
+      </w:r>
+      <w:proofErr w:type="spellEnd"/>
+      <w:r>
+        <w:rPr>
+          <w:rFonts w:ascii="Times New Roman" w:hAnsi="Times New Roman" w:cs="Times New Roman"/>
+          <w:sz w:val="24"/>
+          <w:szCs w:val="24"/>
+          <w:lang w:val="fr-FR"/>
+        </w:rPr>
+        <w:t xml:space="preserve"> cette époque </w:t>
+      </w:r>
+      <w:proofErr w:type="spellStart"/>
+      <w:r>
+        <w:rPr>
+          <w:rFonts w:ascii="Times New Roman" w:hAnsi="Times New Roman" w:cs="Times New Roman"/>
+          <w:sz w:val="24"/>
+          <w:szCs w:val="24"/>
+          <w:lang w:val="fr-FR"/>
+        </w:rPr>
+        <w:t>agé</w:t>
+      </w:r>
+      <w:proofErr w:type="spellEnd"/>
+      <w:r>
+        <w:rPr>
+          <w:rFonts w:ascii="Times New Roman" w:hAnsi="Times New Roman" w:cs="Times New Roman"/>
+          <w:sz w:val="24"/>
+          <w:szCs w:val="24"/>
+          <w:lang w:val="fr-FR"/>
+        </w:rPr>
+        <w:t xml:space="preserve"> de 53 ans , était un développeur clé dans la Ste PGP</w:t>
+      </w:r>
+      <w:r>
+        <w:rPr>
+          <w:rStyle w:val="FootnoteReference"/>
+          <w:rFonts w:ascii="Times New Roman" w:hAnsi="Times New Roman" w:cs="Times New Roman"/>
+          <w:sz w:val="24"/>
+          <w:szCs w:val="24"/>
+        </w:rPr>
+        <w:footnoteReference w:id="4"/>
+      </w:r>
+      <w:r>
+        <w:rPr>
+          <w:rFonts w:ascii="Times New Roman" w:hAnsi="Times New Roman" w:cs="Times New Roman"/>
+          <w:sz w:val="24"/>
+          <w:szCs w:val="24"/>
+          <w:lang w:val="fr-FR"/>
+        </w:rPr>
+        <w:t xml:space="preserve">, une </w:t>
+      </w:r>
+      <w:proofErr w:type="spellStart"/>
+      <w:r>
+        <w:rPr>
+          <w:rFonts w:ascii="Times New Roman" w:hAnsi="Times New Roman" w:cs="Times New Roman"/>
+          <w:sz w:val="24"/>
+          <w:szCs w:val="24"/>
+          <w:lang w:val="fr-FR"/>
+        </w:rPr>
+        <w:t>sociéte</w:t>
+      </w:r>
+      <w:proofErr w:type="spellEnd"/>
       <w:r>
         <w:rPr>
           <w:rFonts w:ascii="Times New Roman" w:hAnsi="Times New Roman" w:cs="Times New Roman"/>
@@ -6017,52 +6063,237 @@
         </w:rPr>
         <w:t xml:space="preserve"> </w:t>
       </w:r>
-      <w:proofErr w:type="spellStart"/>
-      <w:r>
-        <w:rPr>
-          <w:rFonts w:ascii="Times New Roman" w:hAnsi="Times New Roman" w:cs="Times New Roman"/>
-          <w:sz w:val="24"/>
-          <w:szCs w:val="24"/>
-          <w:lang w:val="fr-FR"/>
-        </w:rPr>
-        <w:t>agé</w:t>
-      </w:r>
-      <w:proofErr w:type="spellEnd"/>
-      <w:r>
-        <w:rPr>
-          <w:rFonts w:ascii="Times New Roman" w:hAnsi="Times New Roman" w:cs="Times New Roman"/>
-          <w:sz w:val="24"/>
-          <w:szCs w:val="24"/>
-          <w:lang w:val="fr-FR"/>
-        </w:rPr>
-        <w:t xml:space="preserve"> de 53 ans , </w:t>
-      </w:r>
-      <w:r>
-        <w:rPr>
-          <w:rFonts w:ascii="Times New Roman" w:hAnsi="Times New Roman" w:cs="Times New Roman"/>
-          <w:sz w:val="24"/>
-          <w:szCs w:val="24"/>
-          <w:lang w:val="fr-FR"/>
-        </w:rPr>
-        <w:t>était</w:t>
-      </w:r>
-      <w:r>
-        <w:rPr>
-          <w:rFonts w:ascii="Times New Roman" w:hAnsi="Times New Roman" w:cs="Times New Roman"/>
-          <w:sz w:val="24"/>
-          <w:szCs w:val="24"/>
-          <w:lang w:val="fr-FR"/>
-        </w:rPr>
-        <w:t xml:space="preserve"> un </w:t>
-      </w:r>
-      <w:r>
-        <w:rPr>
-          <w:rFonts w:ascii="Times New Roman" w:hAnsi="Times New Roman" w:cs="Times New Roman"/>
-          <w:sz w:val="24"/>
-          <w:szCs w:val="24"/>
-          <w:lang w:val="fr-FR"/>
-        </w:rPr>
-        <w:t>développeur</w:t>
+      <w:r>
+        <w:rPr>
+          <w:rFonts w:ascii="Times New Roman" w:hAnsi="Times New Roman" w:cs="Times New Roman"/>
+          <w:sz w:val="24"/>
+          <w:szCs w:val="24"/>
+          <w:lang w:val="fr-FR"/>
+        </w:rPr>
+        <w:t>crée</w:t>
+      </w:r>
+      <w:r>
+        <w:rPr>
+          <w:rFonts w:ascii="Times New Roman" w:hAnsi="Times New Roman" w:cs="Times New Roman"/>
+          <w:sz w:val="24"/>
+          <w:szCs w:val="24"/>
+          <w:lang w:val="fr-FR"/>
+        </w:rPr>
+        <w:t xml:space="preserve"> par Phil ZIMMERMANN</w:t>
+      </w:r>
+      <w:r>
+        <w:rPr>
+          <w:rStyle w:val="FootnoteReference"/>
+          <w:rFonts w:ascii="Times New Roman" w:hAnsi="Times New Roman" w:cs="Times New Roman"/>
+          <w:sz w:val="24"/>
+          <w:szCs w:val="24"/>
+        </w:rPr>
+        <w:footnoteReference w:id="5"/>
+      </w:r>
+      <w:r>
+        <w:rPr>
+          <w:rFonts w:ascii="Times New Roman" w:hAnsi="Times New Roman" w:cs="Times New Roman"/>
+          <w:sz w:val="24"/>
+          <w:szCs w:val="24"/>
+          <w:lang w:val="fr-FR"/>
+        </w:rPr>
+        <w:t>...</w:t>
+      </w:r>
+    </w:p>
+    <w:p>
+      <w:pPr>
+        <w:rPr>
+          <w:rFonts w:ascii="Times New Roman" w:hAnsi="Times New Roman" w:cs="Times New Roman"/>
+          <w:sz w:val="24"/>
+          <w:szCs w:val="24"/>
+          <w:lang w:val="fr-FR"/>
+        </w:rPr>
+      </w:pPr>
+      <w:proofErr w:type="spellStart"/>
+      <w:r>
+        <w:rPr>
+          <w:rFonts w:ascii="Times New Roman" w:hAnsi="Times New Roman" w:cs="Times New Roman"/>
+          <w:sz w:val="24"/>
+          <w:szCs w:val="24"/>
+          <w:lang w:val="fr-FR"/>
+        </w:rPr>
+        <w:t>A</w:t>
+      </w:r>
+      <w:proofErr w:type="spellEnd"/>
+      <w:r>
+        <w:rPr>
+          <w:rFonts w:ascii="Times New Roman" w:hAnsi="Times New Roman" w:cs="Times New Roman"/>
+          <w:sz w:val="24"/>
+          <w:szCs w:val="24"/>
+          <w:lang w:val="fr-FR"/>
+        </w:rPr>
+        <w:t xml:space="preserve"> partir du 10 janvier 2009, le duo a commencer </w:t>
+      </w:r>
+      <w:proofErr w:type="spellStart"/>
+      <w:r>
+        <w:rPr>
+          <w:rFonts w:ascii="Times New Roman" w:hAnsi="Times New Roman" w:cs="Times New Roman"/>
+          <w:sz w:val="24"/>
+          <w:szCs w:val="24"/>
+          <w:lang w:val="fr-FR"/>
+        </w:rPr>
+        <w:t>a</w:t>
+      </w:r>
+      <w:proofErr w:type="spellEnd"/>
+      <w:r>
+        <w:rPr>
+          <w:rFonts w:ascii="Times New Roman" w:hAnsi="Times New Roman" w:cs="Times New Roman"/>
+          <w:sz w:val="24"/>
+          <w:szCs w:val="24"/>
+          <w:lang w:val="fr-FR"/>
+        </w:rPr>
+        <w:t xml:space="preserve"> travailler ensemble sur un projet </w:t>
+      </w:r>
+      <w:proofErr w:type="spellStart"/>
+      <w:r>
+        <w:rPr>
+          <w:rFonts w:ascii="Times New Roman" w:hAnsi="Times New Roman" w:cs="Times New Roman"/>
+          <w:sz w:val="24"/>
+          <w:szCs w:val="24"/>
+          <w:lang w:val="fr-FR"/>
+        </w:rPr>
+        <w:t>intesive</w:t>
+      </w:r>
+      <w:proofErr w:type="spellEnd"/>
+      <w:r>
+        <w:rPr>
+          <w:rFonts w:ascii="Times New Roman" w:hAnsi="Times New Roman" w:cs="Times New Roman"/>
+          <w:sz w:val="24"/>
+          <w:szCs w:val="24"/>
+          <w:lang w:val="fr-FR"/>
+        </w:rPr>
+        <w:t xml:space="preserve">, qui a durer deux semaine, ils ont </w:t>
+      </w:r>
+      <w:proofErr w:type="gramStart"/>
+      <w:r>
+        <w:rPr>
+          <w:rFonts w:ascii="Times New Roman" w:hAnsi="Times New Roman" w:cs="Times New Roman"/>
+          <w:sz w:val="24"/>
+          <w:szCs w:val="24"/>
+          <w:lang w:val="fr-FR"/>
+        </w:rPr>
+        <w:t>collaborer</w:t>
+      </w:r>
+      <w:proofErr w:type="gramEnd"/>
+      <w:r>
+        <w:rPr>
+          <w:rFonts w:ascii="Times New Roman" w:hAnsi="Times New Roman" w:cs="Times New Roman"/>
+          <w:sz w:val="24"/>
+          <w:szCs w:val="24"/>
+          <w:lang w:val="fr-FR"/>
+        </w:rPr>
+        <w:t xml:space="preserve"> en partageant des notes à travers des emails, et qui ont petit </w:t>
+      </w:r>
+      <w:proofErr w:type="spellStart"/>
+      <w:r>
+        <w:rPr>
+          <w:rFonts w:ascii="Times New Roman" w:hAnsi="Times New Roman" w:cs="Times New Roman"/>
+          <w:sz w:val="24"/>
+          <w:szCs w:val="24"/>
+          <w:lang w:val="fr-FR"/>
+        </w:rPr>
+        <w:t>a</w:t>
+      </w:r>
+      <w:proofErr w:type="spellEnd"/>
+      <w:r>
+        <w:rPr>
+          <w:rFonts w:ascii="Times New Roman" w:hAnsi="Times New Roman" w:cs="Times New Roman"/>
+          <w:sz w:val="24"/>
+          <w:szCs w:val="24"/>
+          <w:lang w:val="fr-FR"/>
+        </w:rPr>
+        <w:t xml:space="preserve"> petit </w:t>
+      </w:r>
+      <w:proofErr w:type="spellStart"/>
+      <w:r>
+        <w:rPr>
+          <w:rFonts w:ascii="Times New Roman" w:hAnsi="Times New Roman" w:cs="Times New Roman"/>
+          <w:sz w:val="24"/>
+          <w:szCs w:val="24"/>
+          <w:lang w:val="fr-FR"/>
+        </w:rPr>
+        <w:t>reussi</w:t>
+      </w:r>
+      <w:proofErr w:type="spellEnd"/>
+      <w:r>
+        <w:rPr>
+          <w:rFonts w:ascii="Times New Roman" w:hAnsi="Times New Roman" w:cs="Times New Roman"/>
+          <w:sz w:val="24"/>
+          <w:szCs w:val="24"/>
+          <w:lang w:val="fr-FR"/>
+        </w:rPr>
+        <w:t xml:space="preserve"> a rendre le bitcoin </w:t>
+      </w:r>
+      <w:proofErr w:type="spellStart"/>
+      <w:r>
+        <w:rPr>
+          <w:rFonts w:ascii="Times New Roman" w:hAnsi="Times New Roman" w:cs="Times New Roman"/>
+          <w:sz w:val="24"/>
+          <w:szCs w:val="24"/>
+          <w:lang w:val="fr-FR"/>
+        </w:rPr>
+        <w:t>operationel</w:t>
+      </w:r>
+      <w:proofErr w:type="spellEnd"/>
+      <w:r>
+        <w:rPr>
+          <w:rFonts w:ascii="Times New Roman" w:hAnsi="Times New Roman" w:cs="Times New Roman"/>
+          <w:sz w:val="24"/>
+          <w:szCs w:val="24"/>
+          <w:lang w:val="fr-FR"/>
+        </w:rPr>
+        <w:t>.</w:t>
+      </w:r>
+    </w:p>
+    <w:p>
+      <w:pPr>
+        <w:rPr>
+          <w:rFonts w:ascii="Times New Roman" w:hAnsi="Times New Roman" w:cs="Times New Roman"/>
+          <w:sz w:val="24"/>
+          <w:szCs w:val="24"/>
+          <w:lang w:val="fr-FR"/>
+        </w:rPr>
+      </w:pPr>
+      <w:r>
+        <w:rPr>
+          <w:rFonts w:ascii="Times New Roman" w:hAnsi="Times New Roman" w:cs="Times New Roman"/>
+          <w:sz w:val="24"/>
+          <w:szCs w:val="24"/>
+          <w:lang w:val="fr-FR"/>
+        </w:rPr>
+        <w:t xml:space="preserve">Par contre la monnaie scripturale </w:t>
+      </w:r>
+      <w:r>
+        <w:rPr>
+          <w:rFonts w:ascii="Times New Roman" w:hAnsi="Times New Roman" w:cs="Times New Roman"/>
+          <w:sz w:val="24"/>
+          <w:szCs w:val="24"/>
+          <w:lang w:val="fr-FR"/>
+        </w:rPr>
+        <w:t>t</w:t>
+      </w:r>
+      <w:r>
+        <w:rPr>
+          <w:rFonts w:ascii="Times New Roman" w:hAnsi="Times New Roman" w:cs="Times New Roman"/>
+          <w:sz w:val="24"/>
+          <w:szCs w:val="24"/>
+          <w:lang w:val="fr-FR"/>
+        </w:rPr>
+        <w:t>oute les transactions effec</w:t>
+      </w:r>
+      <w:r>
+        <w:rPr>
+          <w:rFonts w:ascii="Times New Roman" w:hAnsi="Times New Roman" w:cs="Times New Roman"/>
+          <w:sz w:val="24"/>
+          <w:szCs w:val="24"/>
+          <w:lang w:val="fr-FR"/>
+        </w:rPr>
+        <w:t>tue par la monnaie virtuelle sont</w:t>
       </w:r>
       <w:r>
         <w:rPr>
@@ -6080,321 +6311,6 @@
           <w:szCs w:val="24"/>
           <w:lang w:val="fr-FR"/>
         </w:rPr>
-        <w:t>clé</w:t>
-      </w:r>
-      <w:r>
-        <w:rPr>
-          <w:rFonts w:ascii="Times New Roman" w:hAnsi="Times New Roman" w:cs="Times New Roman"/>
-          <w:sz w:val="24"/>
-          <w:szCs w:val="24"/>
-          <w:lang w:val="fr-FR"/>
-        </w:rPr>
-        <w:t xml:space="preserve"> dans la </w:t>
-      </w:r>
-      <w:r>
-        <w:rPr>
-          <w:rFonts w:ascii="Times New Roman" w:hAnsi="Times New Roman" w:cs="Times New Roman"/>
-          <w:sz w:val="24"/>
-          <w:szCs w:val="24"/>
-          <w:lang w:val="fr-FR"/>
-        </w:rPr>
-        <w:t>Ste</w:t>
-      </w:r>
-      <w:r>
-        <w:rPr>
-          <w:rFonts w:ascii="Times New Roman" w:hAnsi="Times New Roman" w:cs="Times New Roman"/>
-          <w:sz w:val="24"/>
-          <w:szCs w:val="24"/>
-          <w:lang w:val="fr-FR"/>
-        </w:rPr>
-        <w:t xml:space="preserve"> PGP</w:t>
-      </w:r>
-      <w:r>
-        <w:rPr>
-          <w:rStyle w:val="FootnoteReference"/>
-          <w:rFonts w:ascii="Times New Roman" w:hAnsi="Times New Roman" w:cs="Times New Roman"/>
-          <w:sz w:val="24"/>
-          <w:szCs w:val="24"/>
-        </w:rPr>
-        <w:footnoteReference w:id="4"/>
-      </w:r>
-      <w:r>
-        <w:rPr>
-          <w:rFonts w:ascii="Times New Roman" w:hAnsi="Times New Roman" w:cs="Times New Roman"/>
-          <w:sz w:val="24"/>
-          <w:szCs w:val="24"/>
-          <w:lang w:val="fr-FR"/>
-        </w:rPr>
-        <w:t xml:space="preserve">, une </w:t>
-      </w:r>
-      <w:proofErr w:type="spellStart"/>
-      <w:r>
-        <w:rPr>
-          <w:rFonts w:ascii="Times New Roman" w:hAnsi="Times New Roman" w:cs="Times New Roman"/>
-          <w:sz w:val="24"/>
-          <w:szCs w:val="24"/>
-          <w:lang w:val="fr-FR"/>
-        </w:rPr>
-        <w:t>sociéte</w:t>
-      </w:r>
-      <w:proofErr w:type="spellEnd"/>
-      <w:r>
-        <w:rPr>
-          <w:rFonts w:ascii="Times New Roman" w:hAnsi="Times New Roman" w:cs="Times New Roman"/>
-          <w:sz w:val="24"/>
-          <w:szCs w:val="24"/>
-          <w:lang w:val="fr-FR"/>
-        </w:rPr>
-        <w:t xml:space="preserve"> </w:t>
-      </w:r>
-      <w:r>
-        <w:rPr>
-          <w:rFonts w:ascii="Times New Roman" w:hAnsi="Times New Roman" w:cs="Times New Roman"/>
-          <w:sz w:val="24"/>
-          <w:szCs w:val="24"/>
-          <w:lang w:val="fr-FR"/>
-        </w:rPr>
-        <w:t>crée</w:t>
-      </w:r>
-      <w:r>
-        <w:rPr>
-          <w:rFonts w:ascii="Times New Roman" w:hAnsi="Times New Roman" w:cs="Times New Roman"/>
-          <w:sz w:val="24"/>
-          <w:szCs w:val="24"/>
-          <w:lang w:val="fr-FR"/>
-        </w:rPr>
-        <w:t xml:space="preserve"> par Phil ZIMMERMANN</w:t>
-      </w:r>
-      <w:r>
-        <w:rPr>
-          <w:rStyle w:val="FootnoteReference"/>
-          <w:rFonts w:ascii="Times New Roman" w:hAnsi="Times New Roman" w:cs="Times New Roman"/>
-          <w:sz w:val="24"/>
-          <w:szCs w:val="24"/>
-        </w:rPr>
-        <w:footnoteReference w:id="5"/>
-      </w:r>
-      <w:r>
-        <w:rPr>
-          <w:rFonts w:ascii="Times New Roman" w:hAnsi="Times New Roman" w:cs="Times New Roman"/>
-          <w:sz w:val="24"/>
-          <w:szCs w:val="24"/>
-          <w:lang w:val="fr-FR"/>
-        </w:rPr>
-        <w:t>...</w:t>
-      </w:r>
-    </w:p>
-    <w:p>
-      <w:pPr>
-        <w:rPr>
-          <w:rFonts w:ascii="Times New Roman" w:hAnsi="Times New Roman" w:cs="Times New Roman"/>
-          <w:sz w:val="24"/>
-          <w:szCs w:val="24"/>
-          <w:lang w:val="fr-FR"/>
-        </w:rPr>
-      </w:pPr>
-      <w:proofErr w:type="spellStart"/>
-      <w:r>
-        <w:rPr>
-          <w:rFonts w:ascii="Times New Roman" w:hAnsi="Times New Roman" w:cs="Times New Roman"/>
-          <w:sz w:val="24"/>
-          <w:szCs w:val="24"/>
-          <w:lang w:val="fr-FR"/>
-        </w:rPr>
-        <w:t>A</w:t>
-      </w:r>
-      <w:proofErr w:type="spellEnd"/>
-      <w:r>
-        <w:rPr>
-          <w:rFonts w:ascii="Times New Roman" w:hAnsi="Times New Roman" w:cs="Times New Roman"/>
-          <w:sz w:val="24"/>
-          <w:szCs w:val="24"/>
-          <w:lang w:val="fr-FR"/>
-        </w:rPr>
-        <w:t xml:space="preserve"> partir du 10 janvier 2009, le duo a commencer </w:t>
-      </w:r>
-      <w:proofErr w:type="spellStart"/>
-      <w:r>
-        <w:rPr>
-          <w:rFonts w:ascii="Times New Roman" w:hAnsi="Times New Roman" w:cs="Times New Roman"/>
-          <w:sz w:val="24"/>
-          <w:szCs w:val="24"/>
-          <w:lang w:val="fr-FR"/>
-        </w:rPr>
-        <w:t>a</w:t>
-      </w:r>
-      <w:proofErr w:type="spellEnd"/>
-      <w:r>
-        <w:rPr>
-          <w:rFonts w:ascii="Times New Roman" w:hAnsi="Times New Roman" w:cs="Times New Roman"/>
-          <w:sz w:val="24"/>
-          <w:szCs w:val="24"/>
-          <w:lang w:val="fr-FR"/>
-        </w:rPr>
-        <w:t xml:space="preserve"> travailler ensemble sur un projet </w:t>
-      </w:r>
-      <w:proofErr w:type="spellStart"/>
-      <w:r>
-        <w:rPr>
-          <w:rFonts w:ascii="Times New Roman" w:hAnsi="Times New Roman" w:cs="Times New Roman"/>
-          <w:sz w:val="24"/>
-          <w:szCs w:val="24"/>
-          <w:lang w:val="fr-FR"/>
-        </w:rPr>
-        <w:t>intesive</w:t>
-      </w:r>
-      <w:proofErr w:type="spellEnd"/>
-      <w:r>
-        <w:rPr>
-          <w:rFonts w:ascii="Times New Roman" w:hAnsi="Times New Roman" w:cs="Times New Roman"/>
-          <w:sz w:val="24"/>
-          <w:szCs w:val="24"/>
-          <w:lang w:val="fr-FR"/>
-        </w:rPr>
-        <w:t xml:space="preserve">, qui a durer deux semaine, ils ont </w:t>
-      </w:r>
-      <w:proofErr w:type="gramStart"/>
-      <w:r>
-        <w:rPr>
-          <w:rFonts w:ascii="Times New Roman" w:hAnsi="Times New Roman" w:cs="Times New Roman"/>
-          <w:sz w:val="24"/>
-          <w:szCs w:val="24"/>
-          <w:lang w:val="fr-FR"/>
-        </w:rPr>
-        <w:t>collaborer</w:t>
-      </w:r>
-      <w:proofErr w:type="gramEnd"/>
-      <w:r>
-        <w:rPr>
-          <w:rFonts w:ascii="Times New Roman" w:hAnsi="Times New Roman" w:cs="Times New Roman"/>
-          <w:sz w:val="24"/>
-          <w:szCs w:val="24"/>
-          <w:lang w:val="fr-FR"/>
-        </w:rPr>
-        <w:t xml:space="preserve"> en partageant des notes à travers des emails, et qui ont petit </w:t>
-      </w:r>
-      <w:proofErr w:type="spellStart"/>
-      <w:r>
-        <w:rPr>
-          <w:rFonts w:ascii="Times New Roman" w:hAnsi="Times New Roman" w:cs="Times New Roman"/>
-          <w:sz w:val="24"/>
-          <w:szCs w:val="24"/>
-          <w:lang w:val="fr-FR"/>
-        </w:rPr>
-        <w:t>a</w:t>
-      </w:r>
-      <w:proofErr w:type="spellEnd"/>
-      <w:r>
-        <w:rPr>
-          <w:rFonts w:ascii="Times New Roman" w:hAnsi="Times New Roman" w:cs="Times New Roman"/>
-          <w:sz w:val="24"/>
-          <w:szCs w:val="24"/>
-          <w:lang w:val="fr-FR"/>
-        </w:rPr>
-        <w:t xml:space="preserve"> petit </w:t>
-      </w:r>
-      <w:proofErr w:type="spellStart"/>
-      <w:r>
-        <w:rPr>
-          <w:rFonts w:ascii="Times New Roman" w:hAnsi="Times New Roman" w:cs="Times New Roman"/>
-          <w:sz w:val="24"/>
-          <w:szCs w:val="24"/>
-          <w:lang w:val="fr-FR"/>
-        </w:rPr>
-        <w:t>reussi</w:t>
-      </w:r>
-      <w:proofErr w:type="spellEnd"/>
-      <w:r>
-        <w:rPr>
-          <w:rFonts w:ascii="Times New Roman" w:hAnsi="Times New Roman" w:cs="Times New Roman"/>
-          <w:sz w:val="24"/>
-          <w:szCs w:val="24"/>
-          <w:lang w:val="fr-FR"/>
-        </w:rPr>
-        <w:t xml:space="preserve"> a rendre le bitcoin </w:t>
-      </w:r>
-      <w:proofErr w:type="spellStart"/>
-      <w:r>
-        <w:rPr>
-          <w:rFonts w:ascii="Times New Roman" w:hAnsi="Times New Roman" w:cs="Times New Roman"/>
-          <w:sz w:val="24"/>
-          <w:szCs w:val="24"/>
-          <w:lang w:val="fr-FR"/>
-        </w:rPr>
-        <w:t>operationel</w:t>
-      </w:r>
-      <w:proofErr w:type="spellEnd"/>
-      <w:r>
-        <w:rPr>
-          <w:rFonts w:ascii="Times New Roman" w:hAnsi="Times New Roman" w:cs="Times New Roman"/>
-          <w:sz w:val="24"/>
-          <w:szCs w:val="24"/>
-          <w:lang w:val="fr-FR"/>
-        </w:rPr>
-        <w:t>.</w:t>
-      </w:r>
-    </w:p>
-    <w:p>
-      <w:pPr>
-        <w:rPr>
-          <w:rFonts w:ascii="Times New Roman" w:hAnsi="Times New Roman" w:cs="Times New Roman"/>
-          <w:sz w:val="24"/>
-          <w:szCs w:val="24"/>
-          <w:lang w:val="fr-FR"/>
-        </w:rPr>
-      </w:pPr>
-      <w:r>
-        <w:rPr>
-          <w:rFonts w:ascii="Times New Roman" w:hAnsi="Times New Roman" w:cs="Times New Roman"/>
-          <w:sz w:val="24"/>
-          <w:szCs w:val="24"/>
-          <w:lang w:val="fr-FR"/>
-        </w:rPr>
-        <w:t xml:space="preserve">Par contre la monnaie scripturale </w:t>
-      </w:r>
-      <w:r>
-        <w:rPr>
-          <w:rFonts w:ascii="Times New Roman" w:hAnsi="Times New Roman" w:cs="Times New Roman"/>
-          <w:sz w:val="24"/>
-          <w:szCs w:val="24"/>
-          <w:lang w:val="fr-FR"/>
-        </w:rPr>
-        <w:t>t</w:t>
-      </w:r>
-      <w:r>
-        <w:rPr>
-          <w:rFonts w:ascii="Times New Roman" w:hAnsi="Times New Roman" w:cs="Times New Roman"/>
-          <w:sz w:val="24"/>
-          <w:szCs w:val="24"/>
-          <w:lang w:val="fr-FR"/>
-        </w:rPr>
-        <w:t>oute les transactions effec</w:t>
-      </w:r>
-      <w:r>
-        <w:rPr>
-          <w:rFonts w:ascii="Times New Roman" w:hAnsi="Times New Roman" w:cs="Times New Roman"/>
-          <w:sz w:val="24"/>
-          <w:szCs w:val="24"/>
-          <w:lang w:val="fr-FR"/>
-        </w:rPr>
-        <w:t>tue par la monnaie virtuelle sont</w:t>
-      </w:r>
-      <w:r>
-        <w:rPr>
-          <w:rFonts w:ascii="Times New Roman" w:hAnsi="Times New Roman" w:cs="Times New Roman"/>
-          <w:sz w:val="24"/>
-          <w:szCs w:val="24"/>
-          <w:lang w:val="fr-FR"/>
-        </w:rPr>
-        <w:t xml:space="preserve"> </w:t>
-      </w:r>
-      <w:r>
-        <w:rPr>
-          <w:rFonts w:ascii="Times New Roman" w:hAnsi="Times New Roman" w:cs="Times New Roman"/>
-          <w:sz w:val="24"/>
-          <w:szCs w:val="24"/>
-          <w:lang w:val="fr-FR"/>
-        </w:rPr>
         <w:t>enregistré</w:t>
       </w:r>
       <w:r>
@@ -6574,18 +6490,7 @@
           <w:szCs w:val="24"/>
           <w:lang w:val="fr-FR"/>
         </w:rPr>
-        <w:t xml:space="preserve">, mais Bitcoin occupe plus que </w:t>
-      </w:r>
-      <w:bookmarkStart w:id="0" w:name="_GoBack"/>
-      <w:bookmarkEnd w:id="0"/>
-      <w:r>
-        <w:rPr>
-          <w:rFonts w:ascii="Times New Roman" w:hAnsi="Times New Roman" w:cs="Times New Roman"/>
-          <w:sz w:val="24"/>
-          <w:szCs w:val="24"/>
-          <w:lang w:val="fr-FR"/>
-        </w:rPr>
-        <w:t>90% de capitalisation de marche.</w:t>
+        <w:t>, mais Bitcoin occupe plus que 90% de capitalisation de marche.</w:t>
       </w:r>
     </w:p>
     <w:p>
@@ -7004,6 +6909,137 @@
         </w:tabs>
         <w:spacing w:after="0" w:line="240" w:lineRule="auto"/>
         <w:rPr>
+          <w:rFonts w:ascii="Times New Roman" w:eastAsia="Times New Roman" w:hAnsi="Times New Roman" w:cs="Times New Roman"/>
+          <w:color w:val="212121"/>
+          <w:sz w:val="24"/>
+          <w:szCs w:val="24"/>
+          <w:lang w:val="fr-FR"/>
+        </w:rPr>
+      </w:pPr>
+      <w:r>
+        <w:rPr>
+          <w:rFonts w:ascii="Times New Roman" w:eastAsia="Times New Roman" w:hAnsi="Times New Roman" w:cs="Times New Roman"/>
+          <w:color w:val="212121"/>
+          <w:sz w:val="24"/>
+          <w:szCs w:val="24"/>
+          <w:lang w:val="fr-FR"/>
+        </w:rPr>
+        <w:t xml:space="preserve">Bitcoin est un réseau qui fonctionne sur un protocole appelé blockchain. </w:t>
+      </w:r>
+      <w:proofErr w:type="gramStart"/>
+      <w:r>
+        <w:rPr>
+          <w:rFonts w:ascii="Times New Roman" w:eastAsia="Times New Roman" w:hAnsi="Times New Roman" w:cs="Times New Roman"/>
+          <w:color w:val="212121"/>
+          <w:sz w:val="24"/>
+          <w:szCs w:val="24"/>
+          <w:lang w:val="fr-FR"/>
+        </w:rPr>
+        <w:t>et</w:t>
+      </w:r>
+      <w:proofErr w:type="gramEnd"/>
+      <w:r>
+        <w:rPr>
+          <w:rFonts w:ascii="Times New Roman" w:eastAsia="Times New Roman" w:hAnsi="Times New Roman" w:cs="Times New Roman"/>
+          <w:color w:val="212121"/>
+          <w:sz w:val="24"/>
+          <w:szCs w:val="24"/>
+          <w:lang w:val="fr-FR"/>
+        </w:rPr>
+        <w:t xml:space="preserve"> pendant un temps, Bitcoin et blockchain étaient quasiment synonymes. La blockchain a depuis été divorcée conceptuellement de sa première application et des milliers de </w:t>
+      </w:r>
+      <w:proofErr w:type="spellStart"/>
+      <w:r>
+        <w:rPr>
+          <w:rFonts w:ascii="Times New Roman" w:eastAsia="Times New Roman" w:hAnsi="Times New Roman" w:cs="Times New Roman"/>
+          <w:color w:val="212121"/>
+          <w:sz w:val="24"/>
+          <w:szCs w:val="24"/>
+          <w:lang w:val="fr-FR"/>
+        </w:rPr>
+        <w:t>blockchains</w:t>
+      </w:r>
+      <w:proofErr w:type="spellEnd"/>
+      <w:r>
+        <w:rPr>
+          <w:rFonts w:ascii="Times New Roman" w:eastAsia="Times New Roman" w:hAnsi="Times New Roman" w:cs="Times New Roman"/>
+          <w:color w:val="212121"/>
+          <w:sz w:val="24"/>
+          <w:szCs w:val="24"/>
+          <w:lang w:val="fr-FR"/>
+        </w:rPr>
+        <w:t xml:space="preserve"> ont été créés à l'aide de techniques cryptographiques similaires. Cette histoire peut rendre la nomenclature déroutante. "Blockchain" fait parfois référence à l'original, bitcoin blockchain; d'autres fois, il fait référence à la technologie de la blockchain en général, ou à toute autre blockchain spécifique, telle que celle qui alimente </w:t>
+      </w:r>
+      <w:proofErr w:type="spellStart"/>
+      <w:r>
+        <w:rPr>
+          <w:rFonts w:ascii="Times New Roman" w:eastAsia="Times New Roman" w:hAnsi="Times New Roman" w:cs="Times New Roman"/>
+          <w:color w:val="212121"/>
+          <w:sz w:val="24"/>
+          <w:szCs w:val="24"/>
+          <w:lang w:val="fr-FR"/>
+        </w:rPr>
+        <w:t>Ethereum</w:t>
+      </w:r>
+      <w:proofErr w:type="spellEnd"/>
+      <w:r>
+        <w:rPr>
+          <w:rFonts w:ascii="Times New Roman" w:eastAsia="Times New Roman" w:hAnsi="Times New Roman" w:cs="Times New Roman"/>
+          <w:color w:val="212121"/>
+          <w:sz w:val="24"/>
+          <w:szCs w:val="24"/>
+          <w:lang w:val="fr-FR"/>
+        </w:rPr>
+        <w:t>.</w:t>
+      </w:r>
+    </w:p>
+    <w:p>
+      <w:pPr>
+        <w:rPr>
+          <w:rFonts w:ascii="Times New Roman" w:hAnsi="Times New Roman" w:cs="Times New Roman"/>
+          <w:sz w:val="24"/>
+          <w:szCs w:val="24"/>
+          <w:lang w:val="fr-FR"/>
+        </w:rPr>
+      </w:pPr>
+    </w:p>
+    <w:p>
+      <w:pPr>
+        <w:pStyle w:val="Heading2"/>
+        <w:rPr>
+          <w:lang w:val="fr-FR"/>
+        </w:rPr>
+      </w:pPr>
+      <w:r>
+        <w:rPr>
+          <w:lang w:val="fr-FR"/>
+        </w:rPr>
+        <w:t>2.1 La chaine des blocs ou « Blockchain »</w:t>
+      </w:r>
+    </w:p>
+    <w:p>
+      <w:pPr>
+        <w:shd w:val="clear" w:color="auto" w:fill="FFFFFF"/>
+        <w:tabs>
+          <w:tab w:val="left" w:pos="916"/>
+          <w:tab w:val="left" w:pos="1832"/>
+          <w:tab w:val="left" w:pos="2748"/>
+          <w:tab w:val="left" w:pos="3664"/>
+          <w:tab w:val="left" w:pos="4580"/>
+          <w:tab w:val="left" w:pos="5496"/>
+          <w:tab w:val="left" w:pos="6412"/>
+          <w:tab w:val="left" w:pos="7328"/>
+          <w:tab w:val="left" w:pos="8244"/>
+          <w:tab w:val="left" w:pos="9160"/>
+          <w:tab w:val="left" w:pos="10076"/>
+          <w:tab w:val="left" w:pos="10992"/>
+          <w:tab w:val="left" w:pos="11908"/>
+          <w:tab w:val="left" w:pos="12824"/>
+          <w:tab w:val="left" w:pos="13740"/>
+          <w:tab w:val="left" w:pos="14656"/>
+        </w:tabs>
+        <w:spacing w:after="0" w:line="240" w:lineRule="auto"/>
+        <w:rPr>
           <w:rFonts w:ascii="inherit" w:eastAsia="Times New Roman" w:hAnsi="inherit" w:cs="Courier New"/>
           <w:color w:val="212121"/>
           <w:sz w:val="20"/>
@@ -7014,18 +7050,909 @@
     </w:p>
     <w:p>
       <w:pPr>
+        <w:shd w:val="clear" w:color="auto" w:fill="FFFFFF"/>
+        <w:tabs>
+          <w:tab w:val="left" w:pos="916"/>
+          <w:tab w:val="left" w:pos="1832"/>
+          <w:tab w:val="left" w:pos="2748"/>
+          <w:tab w:val="left" w:pos="3664"/>
+          <w:tab w:val="left" w:pos="4580"/>
+          <w:tab w:val="left" w:pos="5496"/>
+          <w:tab w:val="left" w:pos="6412"/>
+          <w:tab w:val="left" w:pos="7328"/>
+          <w:tab w:val="left" w:pos="8244"/>
+          <w:tab w:val="left" w:pos="9160"/>
+          <w:tab w:val="left" w:pos="10076"/>
+          <w:tab w:val="left" w:pos="10992"/>
+          <w:tab w:val="left" w:pos="11908"/>
+          <w:tab w:val="left" w:pos="12824"/>
+          <w:tab w:val="left" w:pos="13740"/>
+          <w:tab w:val="left" w:pos="14656"/>
+        </w:tabs>
+        <w:spacing w:after="0" w:line="240" w:lineRule="auto"/>
+        <w:rPr>
+          <w:rFonts w:ascii="inherit" w:eastAsia="Times New Roman" w:hAnsi="inherit" w:cs="Courier New"/>
+          <w:color w:val="212121"/>
+          <w:sz w:val="20"/>
+          <w:szCs w:val="20"/>
+          <w:lang w:val="fr-FR"/>
+        </w:rPr>
+      </w:pPr>
+    </w:p>
+    <w:p>
+      <w:pPr>
+        <w:pStyle w:val="FootnoteText"/>
+        <w:rPr>
+          <w:rFonts w:ascii="Times New Roman" w:hAnsi="Times New Roman" w:cs="Times New Roman"/>
+          <w:sz w:val="24"/>
+          <w:szCs w:val="24"/>
+          <w:lang w:val="fr-FR"/>
+        </w:rPr>
+      </w:pPr>
+      <w:proofErr w:type="gramStart"/>
+      <w:r>
+        <w:rPr>
+          <w:rFonts w:ascii="Times New Roman" w:hAnsi="Times New Roman" w:cs="Times New Roman"/>
+          <w:color w:val="13161F"/>
+          <w:sz w:val="24"/>
+          <w:szCs w:val="24"/>
+          <w:shd w:val="clear" w:color="auto" w:fill="FFFFFF"/>
+          <w:lang w:val="fr-FR"/>
+        </w:rPr>
+        <w:t>un</w:t>
+      </w:r>
+      <w:proofErr w:type="gramEnd"/>
+      <w:r>
+        <w:rPr>
+          <w:rFonts w:ascii="Times New Roman" w:hAnsi="Times New Roman" w:cs="Times New Roman"/>
+          <w:color w:val="13161F"/>
+          <w:sz w:val="24"/>
+          <w:szCs w:val="24"/>
+          <w:shd w:val="clear" w:color="auto" w:fill="FFFFFF"/>
+          <w:lang w:val="fr-FR"/>
+        </w:rPr>
+        <w:t> </w:t>
+      </w:r>
+      <w:r>
+        <w:rPr>
+          <w:rFonts w:ascii="Times New Roman" w:hAnsi="Times New Roman" w:cs="Times New Roman"/>
+          <w:b/>
+          <w:bCs/>
+          <w:color w:val="13161F"/>
+          <w:sz w:val="24"/>
+          <w:szCs w:val="24"/>
+          <w:shd w:val="clear" w:color="auto" w:fill="FFFFFF"/>
+          <w:lang w:val="fr-FR"/>
+        </w:rPr>
+        <w:t>grand livre comptable partagé et public</w:t>
+      </w:r>
+      <w:r>
+        <w:rPr>
+          <w:rFonts w:ascii="Times New Roman" w:hAnsi="Times New Roman" w:cs="Times New Roman"/>
+          <w:color w:val="13161F"/>
+          <w:sz w:val="24"/>
+          <w:szCs w:val="24"/>
+          <w:shd w:val="clear" w:color="auto" w:fill="FFFFFF"/>
+          <w:lang w:val="fr-FR"/>
+        </w:rPr>
+        <w:t xml:space="preserve"> sur lequel repose le réseau Bitcoin en entier. Toutes les transactions confirmées sont incluses dans la chaine de blocs. De cette façon, les portefeuilles Bitcoin peuvent calculer leurs soldes et il est possible de vérifier que les nouvelles transactions dépensent des </w:t>
+      </w:r>
+      <w:proofErr w:type="spellStart"/>
+      <w:r>
+        <w:rPr>
+          <w:rFonts w:ascii="Times New Roman" w:hAnsi="Times New Roman" w:cs="Times New Roman"/>
+          <w:color w:val="13161F"/>
+          <w:sz w:val="24"/>
+          <w:szCs w:val="24"/>
+          <w:shd w:val="clear" w:color="auto" w:fill="FFFFFF"/>
+          <w:lang w:val="fr-FR"/>
+        </w:rPr>
+        <w:t>bitcoins</w:t>
+      </w:r>
+      <w:proofErr w:type="spellEnd"/>
+      <w:r>
+        <w:rPr>
+          <w:rFonts w:ascii="Times New Roman" w:hAnsi="Times New Roman" w:cs="Times New Roman"/>
+          <w:color w:val="13161F"/>
+          <w:sz w:val="24"/>
+          <w:szCs w:val="24"/>
+          <w:shd w:val="clear" w:color="auto" w:fill="FFFFFF"/>
+          <w:lang w:val="fr-FR"/>
+        </w:rPr>
+        <w:t xml:space="preserve"> appartenant effectivement à l'émetteur du paiement. </w:t>
+      </w:r>
+    </w:p>
+    <w:p>
+      <w:pPr>
+        <w:shd w:val="clear" w:color="auto" w:fill="FFFFFF"/>
+        <w:spacing w:after="375" w:line="240" w:lineRule="auto"/>
+        <w:jc w:val="both"/>
+        <w:rPr>
+          <w:rFonts w:ascii="Times New Roman" w:eastAsia="Times New Roman" w:hAnsi="Times New Roman" w:cs="Times New Roman"/>
+          <w:sz w:val="24"/>
+          <w:szCs w:val="24"/>
+          <w:lang w:val="fr-FR"/>
+        </w:rPr>
+      </w:pPr>
+      <w:r>
+        <w:rPr>
+          <w:rFonts w:ascii="Times New Roman" w:eastAsia="Times New Roman" w:hAnsi="Times New Roman" w:cs="Times New Roman"/>
+          <w:sz w:val="24"/>
+          <w:szCs w:val="24"/>
+          <w:lang w:val="fr-FR"/>
+        </w:rPr>
+        <w:lastRenderedPageBreak/>
+        <w:t>Par extension, une blockchain constitue une base de données qui contient l’historique de tous les échanges effectués entre ses utilisateurs depuis sa cré</w:t>
+      </w:r>
+      <w:r>
+        <w:rPr>
+          <w:rFonts w:ascii="Times New Roman" w:eastAsia="Times New Roman" w:hAnsi="Times New Roman" w:cs="Times New Roman"/>
+          <w:sz w:val="24"/>
+          <w:szCs w:val="24"/>
+          <w:lang w:val="fr-FR"/>
+        </w:rPr>
+        <w:t xml:space="preserve">ation. Cette base de données </w:t>
+      </w:r>
+      <w:proofErr w:type="spellStart"/>
+      <w:r>
+        <w:rPr>
+          <w:rFonts w:ascii="Times New Roman" w:eastAsia="Times New Roman" w:hAnsi="Times New Roman" w:cs="Times New Roman"/>
+          <w:sz w:val="24"/>
+          <w:szCs w:val="24"/>
+          <w:lang w:val="fr-FR"/>
+        </w:rPr>
+        <w:t>etant</w:t>
+      </w:r>
+      <w:proofErr w:type="spellEnd"/>
+      <w:r>
+        <w:rPr>
+          <w:rFonts w:ascii="Times New Roman" w:eastAsia="Times New Roman" w:hAnsi="Times New Roman" w:cs="Times New Roman"/>
+          <w:sz w:val="24"/>
+          <w:szCs w:val="24"/>
+          <w:lang w:val="fr-FR"/>
+        </w:rPr>
+        <w:t xml:space="preserve"> sécurisée et distribuée : elle est partagée par ses différents utilisateurs, sans intermédiaire, ce qui permet à chacun de vérifier la validité de la chaîne</w:t>
+      </w:r>
+      <w:r>
+        <w:rPr>
+          <w:rFonts w:ascii="Times New Roman" w:eastAsia="Times New Roman" w:hAnsi="Times New Roman" w:cs="Times New Roman"/>
+          <w:color w:val="5A5B5C"/>
+          <w:sz w:val="24"/>
+          <w:szCs w:val="24"/>
+          <w:lang w:val="fr-FR"/>
+        </w:rPr>
+        <w:t xml:space="preserve"> aussi</w:t>
+      </w:r>
+    </w:p>
+    <w:p>
+      <w:pPr>
+        <w:pStyle w:val="NormalWeb"/>
+        <w:shd w:val="clear" w:color="auto" w:fill="FFFFFF"/>
+        <w:spacing w:before="0" w:beforeAutospacing="0" w:after="375" w:afterAutospacing="0"/>
+        <w:jc w:val="both"/>
+        <w:rPr>
+          <w:lang w:val="fr-FR"/>
+        </w:rPr>
+      </w:pPr>
+      <w:r>
+        <w:rPr>
+          <w:lang w:val="fr-FR"/>
+        </w:rPr>
+        <w:t xml:space="preserve"> </w:t>
+      </w:r>
+      <w:proofErr w:type="gramStart"/>
+      <w:r>
+        <w:rPr>
+          <w:lang w:val="fr-FR"/>
+        </w:rPr>
+        <w:t>concernant</w:t>
+      </w:r>
+      <w:proofErr w:type="gramEnd"/>
+      <w:r>
+        <w:rPr>
+          <w:lang w:val="fr-FR"/>
+        </w:rPr>
+        <w:t xml:space="preserve"> les </w:t>
+      </w:r>
+      <w:proofErr w:type="spellStart"/>
+      <w:r>
+        <w:rPr>
+          <w:lang w:val="fr-FR"/>
+        </w:rPr>
+        <w:t>addresses</w:t>
+      </w:r>
+      <w:proofErr w:type="spellEnd"/>
+      <w:r>
+        <w:rPr>
+          <w:lang w:val="fr-FR"/>
+        </w:rPr>
+        <w:t xml:space="preserve"> et les bal</w:t>
+      </w:r>
+      <w:r>
+        <w:rPr>
+          <w:lang w:val="fr-FR"/>
+        </w:rPr>
+        <w:t>a</w:t>
+      </w:r>
+      <w:r>
+        <w:rPr>
+          <w:lang w:val="fr-FR"/>
+        </w:rPr>
+        <w:t>nces du bloc</w:t>
+      </w:r>
+      <w:r>
+        <w:rPr>
+          <w:lang w:val="fr-FR"/>
+        </w:rPr>
+        <w:t xml:space="preserve"> </w:t>
+      </w:r>
+      <w:proofErr w:type="spellStart"/>
+      <w:r>
+        <w:rPr>
+          <w:lang w:val="fr-FR"/>
+        </w:rPr>
+        <w:t>Genisis</w:t>
+      </w:r>
+      <w:proofErr w:type="spellEnd"/>
+      <w:r>
+        <w:rPr>
+          <w:rStyle w:val="FootnoteReference"/>
+          <w:lang w:val="fr-FR"/>
+        </w:rPr>
+        <w:footnoteReference w:id="6"/>
+      </w:r>
+      <w:r>
+        <w:rPr>
+          <w:lang w:val="fr-FR"/>
+        </w:rPr>
+        <w:t>, la chain</w:t>
+      </w:r>
+      <w:r>
+        <w:rPr>
+          <w:lang w:val="fr-FR"/>
+        </w:rPr>
+        <w:t>e</w:t>
+      </w:r>
+      <w:r>
+        <w:rPr>
+          <w:lang w:val="fr-FR"/>
+        </w:rPr>
+        <w:t xml:space="preserve"> des bloc</w:t>
+      </w:r>
+      <w:r>
+        <w:rPr>
+          <w:lang w:val="fr-FR"/>
+        </w:rPr>
+        <w:t>s est vu</w:t>
+      </w:r>
+      <w:r>
+        <w:rPr>
+          <w:lang w:val="fr-FR"/>
+        </w:rPr>
+        <w:t>e</w:t>
+      </w:r>
+      <w:r>
+        <w:rPr>
+          <w:lang w:val="fr-FR"/>
+        </w:rPr>
+        <w:t xml:space="preserve"> comme </w:t>
+      </w:r>
+      <w:proofErr w:type="spellStart"/>
+      <w:r>
+        <w:rPr>
+          <w:lang w:val="fr-FR"/>
+        </w:rPr>
+        <w:t>etant</w:t>
+      </w:r>
+      <w:proofErr w:type="spellEnd"/>
+      <w:r>
+        <w:rPr>
+          <w:lang w:val="fr-FR"/>
+        </w:rPr>
+        <w:t xml:space="preserve"> la principale innovation technologique car elle se base sur un système « sans confiance » </w:t>
+      </w:r>
+      <w:r>
+        <w:rPr>
+          <w:lang w:val="fr-FR"/>
+        </w:rPr>
+        <w:t xml:space="preserve">Les transactions effectuées entre les utilisateurs du réseau sont regroupées par blocs. Chaque bloc est validé par les </w:t>
+      </w:r>
+      <w:proofErr w:type="spellStart"/>
+      <w:r>
+        <w:rPr>
+          <w:lang w:val="fr-FR"/>
+        </w:rPr>
+        <w:t>noeuds</w:t>
+      </w:r>
+      <w:proofErr w:type="spellEnd"/>
+      <w:r>
+        <w:rPr>
+          <w:lang w:val="fr-FR"/>
+        </w:rPr>
+        <w:t xml:space="preserve"> du réseau appelés les “mineurs”, selon des techniques qui dépendent du type de blockchain. Dans la blockchain du bitcoin cette technique est appelée le “Proof-of-</w:t>
+      </w:r>
+      <w:proofErr w:type="spellStart"/>
+      <w:r>
+        <w:rPr>
+          <w:lang w:val="fr-FR"/>
+        </w:rPr>
+        <w:t>Work</w:t>
+      </w:r>
+      <w:proofErr w:type="spellEnd"/>
+      <w:r>
+        <w:rPr>
+          <w:lang w:val="fr-FR"/>
+        </w:rPr>
+        <w:t>”, preuve de travail, et consiste en la résolution de problèmes algorithmiques.</w:t>
+      </w:r>
+    </w:p>
+    <w:p>
+      <w:pPr>
+        <w:pStyle w:val="NormalWeb"/>
+        <w:shd w:val="clear" w:color="auto" w:fill="FFFFFF"/>
+        <w:spacing w:before="0" w:beforeAutospacing="0" w:after="375" w:afterAutospacing="0"/>
+        <w:jc w:val="both"/>
+        <w:rPr>
+          <w:lang w:val="fr-FR"/>
+        </w:rPr>
+      </w:pPr>
+      <w:r>
+        <w:rPr>
+          <w:lang w:val="fr-FR"/>
+        </w:rPr>
+        <w:t>Une fois le bloc validé, il est horodaté et ajouté à la chaîne de blocs. La transaction est alors visible pour le récepteur ainsi que l’ensemble du réseau.</w:t>
+      </w:r>
+    </w:p>
+    <w:p>
+      <w:pPr>
+        <w:pStyle w:val="NormalWeb"/>
+        <w:shd w:val="clear" w:color="auto" w:fill="FFFFFF"/>
+        <w:spacing w:before="0" w:beforeAutospacing="0" w:after="375" w:afterAutospacing="0"/>
+        <w:jc w:val="both"/>
+        <w:rPr>
+          <w:lang w:val="fr-FR"/>
+        </w:rPr>
+      </w:pPr>
+      <w:r>
+        <w:rPr>
+          <w:lang w:val="fr-FR"/>
+        </w:rPr>
+        <w:t>Ce processus prend un certain temps selon la blockchain dont on parle (environ une dizaine de minutes pour bitc</w:t>
+      </w:r>
+      <w:r>
+        <w:rPr>
+          <w:lang w:val="fr-FR"/>
+        </w:rPr>
+        <w:t xml:space="preserve">oin, 15 secondes pour </w:t>
+      </w:r>
+      <w:proofErr w:type="spellStart"/>
+      <w:r>
+        <w:rPr>
+          <w:lang w:val="fr-FR"/>
+        </w:rPr>
+        <w:t>Ethereum</w:t>
+      </w:r>
+      <w:proofErr w:type="spellEnd"/>
+      <w:r>
+        <w:rPr>
+          <w:lang w:val="fr-FR"/>
+        </w:rPr>
+        <w:t>),</w:t>
+      </w:r>
+      <w:r>
+        <w:rPr>
+          <w:lang w:val="fr-FR"/>
+        </w:rPr>
+        <w:t xml:space="preserve"> ce qui évitera  faire confiance à une tierce</w:t>
+      </w:r>
+      <w:r>
+        <w:rPr>
+          <w:lang w:val="fr-FR"/>
+        </w:rPr>
+        <w:t xml:space="preserve"> personne, ou un intermédiaire par </w:t>
+      </w:r>
+      <w:r>
+        <w:rPr>
+          <w:lang w:val="fr-FR"/>
+        </w:rPr>
+        <w:t>exemple</w:t>
+      </w:r>
+      <w:r>
+        <w:rPr>
+          <w:lang w:val="fr-FR"/>
+        </w:rPr>
+        <w:t xml:space="preserve"> une banque, la chaine des blocs</w:t>
+      </w:r>
+      <w:r>
+        <w:rPr>
+          <w:lang w:val="fr-FR"/>
+        </w:rPr>
+        <w:t xml:space="preserve"> autant qu’architecture pour un nouveau système </w:t>
+      </w:r>
+      <w:proofErr w:type="spellStart"/>
+      <w:r>
+        <w:rPr>
+          <w:lang w:val="fr-FR"/>
+        </w:rPr>
+        <w:t>desentralise</w:t>
+      </w:r>
+      <w:proofErr w:type="spellEnd"/>
+      <w:r>
+        <w:rPr>
+          <w:lang w:val="fr-FR"/>
+        </w:rPr>
+        <w:t xml:space="preserve"> est une </w:t>
+      </w:r>
+      <w:r>
+        <w:rPr>
+          <w:lang w:val="fr-FR"/>
+        </w:rPr>
+        <w:t xml:space="preserve">innovation </w:t>
+      </w:r>
+      <w:r>
+        <w:rPr>
+          <w:lang w:val="fr-FR"/>
+        </w:rPr>
+        <w:t>clé,</w:t>
+      </w:r>
+      <w:r>
+        <w:rPr>
+          <w:lang w:val="fr-FR"/>
+        </w:rPr>
+        <w:t xml:space="preserve"> permet</w:t>
+      </w:r>
+      <w:r>
+        <w:rPr>
+          <w:lang w:val="fr-FR"/>
+        </w:rPr>
+        <w:t>tant</w:t>
+      </w:r>
+      <w:r>
+        <w:rPr>
+          <w:lang w:val="fr-FR"/>
+        </w:rPr>
+        <w:t xml:space="preserve"> la désintermédiation et la décentralisation des toutes les transactions du system entier</w:t>
+      </w:r>
+      <w:r>
+        <w:rPr>
+          <w:lang w:val="fr-FR"/>
+        </w:rPr>
+        <w:t>.</w:t>
+      </w:r>
+    </w:p>
+    <w:p>
+      <w:pPr>
+        <w:pStyle w:val="Heading4"/>
+        <w:shd w:val="clear" w:color="auto" w:fill="FFFFFF"/>
+        <w:spacing w:before="150"/>
+        <w:jc w:val="both"/>
+        <w:rPr>
+          <w:rFonts w:ascii="Arial" w:hAnsi="Arial" w:cs="Arial"/>
+          <w:color w:val="5A5B5C"/>
+          <w:spacing w:val="-10"/>
+          <w:sz w:val="27"/>
+          <w:szCs w:val="27"/>
+          <w:lang w:val="fr-FR"/>
+        </w:rPr>
+      </w:pPr>
+      <w:r>
+        <w:rPr>
+          <w:rFonts w:ascii="Arial" w:hAnsi="Arial" w:cs="Arial"/>
+          <w:color w:val="5A5B5C"/>
+          <w:spacing w:val="-10"/>
+          <w:sz w:val="27"/>
+          <w:szCs w:val="27"/>
+          <w:lang w:val="fr-FR"/>
+        </w:rPr>
+        <w:t>Le potentiel de la blockchain</w:t>
+      </w:r>
+    </w:p>
+    <w:p>
+      <w:pPr>
+        <w:pStyle w:val="NormalWeb"/>
+        <w:shd w:val="clear" w:color="auto" w:fill="FFFFFF"/>
+        <w:spacing w:before="0" w:beforeAutospacing="0" w:after="375" w:afterAutospacing="0"/>
+        <w:jc w:val="both"/>
+        <w:rPr>
+          <w:lang w:val="fr-FR"/>
+        </w:rPr>
+      </w:pPr>
+      <w:r>
+        <w:rPr>
+          <w:lang w:val="fr-FR"/>
+        </w:rPr>
+        <w:t>Le caractère décentralisé de la blockchain, couplé avec sa sécurité et sa transparence, promet des applications bien plus larges que le domaine monétaire.</w:t>
+      </w:r>
+    </w:p>
+    <w:p>
+      <w:pPr>
+        <w:pStyle w:val="NormalWeb"/>
+        <w:shd w:val="clear" w:color="auto" w:fill="FFFFFF"/>
+        <w:spacing w:before="0" w:beforeAutospacing="0" w:after="375" w:afterAutospacing="0"/>
+        <w:jc w:val="both"/>
+        <w:rPr>
+          <w:lang w:val="fr-FR"/>
+        </w:rPr>
+      </w:pPr>
+      <w:r>
+        <w:rPr>
+          <w:lang w:val="fr-FR"/>
+        </w:rPr>
+        <w:t>On peut classer l’utilisation de la blockchain en trois catégories :</w:t>
+      </w:r>
+    </w:p>
+    <w:p>
+      <w:pPr>
+        <w:numPr>
+          <w:ilvl w:val="0"/>
+          <w:numId w:val="5"/>
+        </w:numPr>
+        <w:shd w:val="clear" w:color="auto" w:fill="FFFFFF"/>
         <w:spacing w:before="100" w:beforeAutospacing="1" w:after="100" w:afterAutospacing="1" w:line="240" w:lineRule="auto"/>
+        <w:jc w:val="both"/>
+        <w:rPr>
+          <w:rFonts w:ascii="Times New Roman" w:hAnsi="Times New Roman" w:cs="Times New Roman"/>
+          <w:sz w:val="24"/>
+          <w:szCs w:val="24"/>
+          <w:lang w:val="fr-FR"/>
+        </w:rPr>
+      </w:pPr>
+      <w:r>
+        <w:rPr>
+          <w:rFonts w:ascii="Times New Roman" w:hAnsi="Times New Roman" w:cs="Times New Roman"/>
+          <w:sz w:val="24"/>
+          <w:szCs w:val="24"/>
+          <w:lang w:val="fr-FR"/>
+        </w:rPr>
+        <w:t>Les applications pour le transfert d’actifs (utilisation monétaire, mais pas uniquement : titres, votes, actions, obligations…).</w:t>
+      </w:r>
+    </w:p>
+    <w:p>
+      <w:pPr>
+        <w:numPr>
+          <w:ilvl w:val="0"/>
+          <w:numId w:val="5"/>
+        </w:numPr>
+        <w:shd w:val="clear" w:color="auto" w:fill="FFFFFF"/>
+        <w:spacing w:before="100" w:beforeAutospacing="1" w:after="100" w:afterAutospacing="1" w:line="240" w:lineRule="auto"/>
+        <w:jc w:val="both"/>
+        <w:rPr>
+          <w:rFonts w:ascii="Times New Roman" w:hAnsi="Times New Roman" w:cs="Times New Roman"/>
+          <w:sz w:val="24"/>
+          <w:szCs w:val="24"/>
+          <w:lang w:val="fr-FR"/>
+        </w:rPr>
+      </w:pPr>
+      <w:r>
+        <w:rPr>
+          <w:rFonts w:ascii="Times New Roman" w:hAnsi="Times New Roman" w:cs="Times New Roman"/>
+          <w:sz w:val="24"/>
+          <w:szCs w:val="24"/>
+          <w:lang w:val="fr-FR"/>
+        </w:rPr>
+        <w:t>Les applications de la blockchain en tant que registre : elle assure ainsi une meilleure traçabilité des produits et des actifs.</w:t>
+      </w:r>
+    </w:p>
+    <w:p>
+      <w:pPr>
+        <w:numPr>
+          <w:ilvl w:val="0"/>
+          <w:numId w:val="5"/>
+        </w:numPr>
+        <w:shd w:val="clear" w:color="auto" w:fill="FFFFFF"/>
+        <w:spacing w:before="100" w:beforeAutospacing="1" w:after="0" w:line="240" w:lineRule="auto"/>
+        <w:jc w:val="both"/>
+        <w:rPr>
+          <w:rFonts w:ascii="Times New Roman" w:hAnsi="Times New Roman" w:cs="Times New Roman"/>
+          <w:sz w:val="24"/>
+          <w:szCs w:val="24"/>
+          <w:lang w:val="fr-FR"/>
+        </w:rPr>
+      </w:pPr>
+      <w:r>
+        <w:rPr>
+          <w:rFonts w:ascii="Times New Roman" w:hAnsi="Times New Roman" w:cs="Times New Roman"/>
+          <w:sz w:val="24"/>
+          <w:szCs w:val="24"/>
+          <w:lang w:val="fr-FR"/>
+        </w:rPr>
+        <w:t>Les </w:t>
+      </w:r>
+      <w:proofErr w:type="spellStart"/>
+      <w:r>
+        <w:rPr>
+          <w:rFonts w:ascii="Times New Roman" w:hAnsi="Times New Roman" w:cs="Times New Roman"/>
+          <w:sz w:val="24"/>
+          <w:szCs w:val="24"/>
+        </w:rPr>
+        <w:fldChar w:fldCharType="begin"/>
+      </w:r>
+      <w:r>
+        <w:rPr>
+          <w:rFonts w:ascii="Times New Roman" w:hAnsi="Times New Roman" w:cs="Times New Roman"/>
+          <w:sz w:val="24"/>
+          <w:szCs w:val="24"/>
+          <w:lang w:val="fr-FR"/>
+        </w:rPr>
+        <w:instrText xml:space="preserve"> HYPERLINK "https://blockchainfrance.net/2016/01/28/applications-smart-contracts/" \t "_blank" </w:instrText>
+      </w:r>
+      <w:r>
+        <w:rPr>
+          <w:rFonts w:ascii="Times New Roman" w:hAnsi="Times New Roman" w:cs="Times New Roman"/>
+          <w:sz w:val="24"/>
+          <w:szCs w:val="24"/>
+        </w:rPr>
+        <w:fldChar w:fldCharType="separate"/>
+      </w:r>
+      <w:r>
+        <w:rPr>
+          <w:rStyle w:val="Hyperlink"/>
+          <w:rFonts w:ascii="Times New Roman" w:hAnsi="Times New Roman" w:cs="Times New Roman"/>
+          <w:color w:val="auto"/>
+          <w:sz w:val="24"/>
+          <w:szCs w:val="24"/>
+          <w:lang w:val="fr-FR"/>
+        </w:rPr>
+        <w:t>contracts</w:t>
+      </w:r>
+      <w:proofErr w:type="spellEnd"/>
+      <w:r>
+        <w:rPr>
+          <w:rFonts w:ascii="Times New Roman" w:hAnsi="Times New Roman" w:cs="Times New Roman"/>
+          <w:sz w:val="24"/>
+          <w:szCs w:val="24"/>
+        </w:rPr>
+        <w:fldChar w:fldCharType="end"/>
+      </w:r>
+      <w:r>
+        <w:rPr>
+          <w:rFonts w:ascii="Times New Roman" w:hAnsi="Times New Roman" w:cs="Times New Roman"/>
+          <w:sz w:val="24"/>
+          <w:szCs w:val="24"/>
+          <w:lang w:val="fr-FR"/>
+        </w:rPr>
+        <w:t xml:space="preserve"> </w:t>
+      </w:r>
+      <w:proofErr w:type="spellStart"/>
+      <w:r>
+        <w:rPr>
+          <w:rFonts w:ascii="Times New Roman" w:hAnsi="Times New Roman" w:cs="Times New Roman"/>
+          <w:sz w:val="24"/>
+          <w:szCs w:val="24"/>
+          <w:lang w:val="fr-FR"/>
+        </w:rPr>
+        <w:t>inteligentes</w:t>
+      </w:r>
+      <w:proofErr w:type="spellEnd"/>
+      <w:r>
+        <w:rPr>
+          <w:rFonts w:ascii="Times New Roman" w:hAnsi="Times New Roman" w:cs="Times New Roman"/>
+          <w:sz w:val="24"/>
+          <w:szCs w:val="24"/>
+          <w:lang w:val="fr-FR"/>
+        </w:rPr>
+        <w:t> : il s’agit de programmes autonomes qui exécutent automatiquement les conditions et termes d’un contrat, sans nécessiter d’intervention humaine une fois démarrés.</w:t>
+      </w:r>
+    </w:p>
+    <w:p>
+      <w:pPr>
+        <w:pStyle w:val="NormalWeb"/>
+        <w:shd w:val="clear" w:color="auto" w:fill="FFFFFF"/>
+        <w:spacing w:before="0" w:beforeAutospacing="0" w:after="0" w:afterAutospacing="0"/>
+        <w:jc w:val="both"/>
+        <w:rPr>
+          <w:lang w:val="fr-FR"/>
+        </w:rPr>
+      </w:pPr>
+      <w:r>
+        <w:rPr>
+          <w:lang w:val="fr-FR"/>
+        </w:rPr>
+        <w:t>Les champs d’exploitation sont immenses : </w:t>
+      </w:r>
+      <w:hyperlink r:id="rId18" w:tgtFrame="_blank" w:history="1">
+        <w:r>
+          <w:rPr>
+            <w:rStyle w:val="Hyperlink"/>
+            <w:color w:val="auto"/>
+            <w:lang w:val="fr-FR"/>
+          </w:rPr>
+          <w:t>banques</w:t>
+        </w:r>
+      </w:hyperlink>
+      <w:r>
+        <w:rPr>
+          <w:lang w:val="fr-FR"/>
+        </w:rPr>
+        <w:t>, </w:t>
+      </w:r>
+      <w:hyperlink r:id="rId19" w:history="1">
+        <w:r>
+          <w:rPr>
+            <w:rStyle w:val="Hyperlink"/>
+            <w:color w:val="auto"/>
+            <w:lang w:val="fr-FR"/>
+          </w:rPr>
+          <w:t>assurance</w:t>
+        </w:r>
+      </w:hyperlink>
+      <w:r>
+        <w:rPr>
+          <w:lang w:val="fr-FR"/>
+        </w:rPr>
+        <w:t>, </w:t>
+      </w:r>
+      <w:hyperlink r:id="rId20" w:history="1">
+        <w:r>
+          <w:rPr>
+            <w:rStyle w:val="Hyperlink"/>
+            <w:color w:val="auto"/>
+            <w:lang w:val="fr-FR"/>
+          </w:rPr>
+          <w:t>santé et industrie pharmaceutique</w:t>
+        </w:r>
+      </w:hyperlink>
+      <w:r>
+        <w:rPr>
+          <w:lang w:val="fr-FR"/>
+        </w:rPr>
+        <w:t>, </w:t>
+      </w:r>
+      <w:proofErr w:type="spellStart"/>
+      <w:r>
+        <w:fldChar w:fldCharType="begin"/>
+      </w:r>
+      <w:r>
+        <w:rPr>
+          <w:lang w:val="fr-FR"/>
+        </w:rPr>
+        <w:instrText xml:space="preserve"> HYPERLINK "https://blockchainfrance.net/2017/08/23/blockchain-logistique-et-supply-chain-panorama-des-possibilites/" \t "_blank" </w:instrText>
+      </w:r>
+      <w:r>
+        <w:fldChar w:fldCharType="separate"/>
+      </w:r>
+      <w:r>
+        <w:rPr>
+          <w:rStyle w:val="Hyperlink"/>
+          <w:color w:val="auto"/>
+          <w:lang w:val="fr-FR"/>
+        </w:rPr>
+        <w:t>supply</w:t>
+      </w:r>
+      <w:proofErr w:type="spellEnd"/>
+      <w:r>
+        <w:rPr>
+          <w:rStyle w:val="Hyperlink"/>
+          <w:color w:val="auto"/>
+          <w:lang w:val="fr-FR"/>
+        </w:rPr>
+        <w:t xml:space="preserve"> </w:t>
+      </w:r>
+      <w:proofErr w:type="spellStart"/>
+      <w:r>
+        <w:rPr>
+          <w:rStyle w:val="Hyperlink"/>
+          <w:color w:val="auto"/>
+          <w:lang w:val="fr-FR"/>
+        </w:rPr>
+        <w:t>chain</w:t>
+      </w:r>
+      <w:proofErr w:type="spellEnd"/>
+      <w:r>
+        <w:fldChar w:fldCharType="end"/>
+      </w:r>
+      <w:r>
+        <w:rPr>
+          <w:lang w:val="fr-FR"/>
+        </w:rPr>
+        <w:t> de nombreux secteurs (agroalimentaire, luxe, commerce international, distribution</w:t>
+      </w:r>
+      <w:r>
+        <w:rPr>
+          <w:lang w:val="fr-FR"/>
+        </w:rPr>
+        <w:t>,</w:t>
+      </w:r>
+      <w:r>
+        <w:rPr>
+          <w:lang w:val="fr-FR"/>
+        </w:rPr>
+        <w:t xml:space="preserve"> aéronautique, automobile…), </w:t>
+      </w:r>
+      <w:hyperlink r:id="rId21" w:tgtFrame="_blank" w:history="1">
+        <w:r>
+          <w:rPr>
+            <w:rStyle w:val="Hyperlink"/>
+            <w:color w:val="auto"/>
+            <w:lang w:val="fr-FR"/>
+          </w:rPr>
+          <w:t>industrie musicale</w:t>
+        </w:r>
+      </w:hyperlink>
+      <w:r>
+        <w:rPr>
+          <w:lang w:val="fr-FR"/>
+        </w:rPr>
+        <w:t>, </w:t>
+      </w:r>
+      <w:hyperlink r:id="rId22" w:history="1">
+        <w:r>
+          <w:rPr>
+            <w:rStyle w:val="Hyperlink"/>
+            <w:color w:val="auto"/>
+            <w:lang w:val="fr-FR"/>
+          </w:rPr>
+          <w:t>énergie</w:t>
+        </w:r>
+      </w:hyperlink>
+      <w:r>
+        <w:rPr>
+          <w:lang w:val="fr-FR"/>
+        </w:rPr>
+        <w:t>, </w:t>
+      </w:r>
+      <w:hyperlink r:id="rId23" w:tgtFrame="_blank" w:history="1">
+        <w:r>
+          <w:rPr>
+            <w:rStyle w:val="Hyperlink"/>
+            <w:color w:val="auto"/>
+            <w:lang w:val="fr-FR"/>
+          </w:rPr>
+          <w:t>immobilier</w:t>
+        </w:r>
+      </w:hyperlink>
+      <w:r>
+        <w:rPr>
+          <w:lang w:val="fr-FR"/>
+        </w:rPr>
+        <w:t>, </w:t>
+      </w:r>
+      <w:hyperlink r:id="rId24" w:history="1">
+        <w:r>
+          <w:rPr>
+            <w:rStyle w:val="Hyperlink"/>
+            <w:color w:val="auto"/>
+            <w:lang w:val="fr-FR"/>
+          </w:rPr>
+          <w:t>vote</w:t>
+        </w:r>
+      </w:hyperlink>
+      <w:r>
+        <w:rPr>
+          <w:lang w:val="fr-FR"/>
+        </w:rPr>
+        <w:t>…</w:t>
+      </w:r>
+      <w:bookmarkStart w:id="0" w:name="_GoBack"/>
+      <w:bookmarkEnd w:id="0"/>
+    </w:p>
+    <w:p>
+      <w:pPr>
+        <w:spacing w:before="100" w:beforeAutospacing="1" w:after="100" w:afterAutospacing="1" w:line="240" w:lineRule="auto"/>
         <w:rPr>
           <w:rFonts w:ascii="Times New Roman" w:eastAsia="Times New Roman" w:hAnsi="Times New Roman" w:cs="Times New Roman"/>
           <w:sz w:val="24"/>
           <w:szCs w:val="24"/>
-        </w:rPr>
-      </w:pPr>
-    </w:p>
-    <w:p/>
-    <w:p/>
+          <w:lang w:val="fr-FR"/>
+        </w:rPr>
+      </w:pPr>
+    </w:p>
+    <w:p>
+      <w:pPr>
+        <w:rPr>
+          <w:lang w:val="fr-FR"/>
+        </w:rPr>
+      </w:pPr>
+    </w:p>
+    <w:p>
+      <w:pPr>
+        <w:rPr>
+          <w:lang w:val="fr-FR"/>
+        </w:rPr>
+      </w:pPr>
+    </w:p>
     <w:sectPr>
-      <w:footerReference w:type="default" r:id="rId18"/>
+      <w:footerReference w:type="default" r:id="rId25"/>
       <w:pgSz w:w="12240" w:h="15840"/>
       <w:pgMar w:top="1440" w:right="1440" w:bottom="1440" w:left="1440" w:header="720" w:footer="720" w:gutter="0"/>
       <w:cols w:space="720"/>
@@ -7239,6 +8166,84 @@
       </w:r>
     </w:p>
   </w:footnote>
+  <w:footnote w:id="6">
+    <w:p>
+      <w:pPr>
+        <w:pStyle w:val="FootnoteText"/>
+        <w:rPr>
+          <w:lang w:val="fr-FR"/>
+        </w:rPr>
+      </w:pPr>
+      <w:r>
+        <w:rPr>
+          <w:rStyle w:val="FootnoteReference"/>
+        </w:rPr>
+        <w:footnoteRef/>
+      </w:r>
+      <w:r>
+        <w:rPr>
+          <w:lang w:val="fr-FR"/>
+        </w:rPr>
+        <w:t xml:space="preserve"> Le premier block de bitcoin </w:t>
+      </w:r>
+      <w:proofErr w:type="spellStart"/>
+      <w:r>
+        <w:rPr>
+          <w:lang w:val="fr-FR"/>
+        </w:rPr>
+        <w:t>qui’a</w:t>
+      </w:r>
+      <w:proofErr w:type="spellEnd"/>
+      <w:r>
+        <w:rPr>
+          <w:lang w:val="fr-FR"/>
+        </w:rPr>
+        <w:t xml:space="preserve"> </w:t>
+      </w:r>
+      <w:proofErr w:type="spellStart"/>
+      <w:r>
+        <w:rPr>
+          <w:lang w:val="fr-FR"/>
+        </w:rPr>
+        <w:t>ete</w:t>
+      </w:r>
+      <w:proofErr w:type="spellEnd"/>
+      <w:r>
+        <w:rPr>
+          <w:lang w:val="fr-FR"/>
+        </w:rPr>
+        <w:t xml:space="preserve"> </w:t>
+      </w:r>
+      <w:proofErr w:type="spellStart"/>
+      <w:r>
+        <w:rPr>
+          <w:lang w:val="fr-FR"/>
+        </w:rPr>
+        <w:t>cree</w:t>
+      </w:r>
+      <w:proofErr w:type="spellEnd"/>
+      <w:r>
+        <w:rPr>
+          <w:lang w:val="fr-FR"/>
+        </w:rPr>
+        <w:t xml:space="preserve"> par </w:t>
+      </w:r>
+      <w:proofErr w:type="spellStart"/>
+      <w:r>
+        <w:rPr>
+          <w:lang w:val="fr-FR"/>
+        </w:rPr>
+        <w:t>Nakamoto</w:t>
+      </w:r>
+      <w:proofErr w:type="spellEnd"/>
+      <w:r>
+        <w:rPr>
+          <w:lang w:val="fr-FR"/>
+        </w:rPr>
+        <w:t xml:space="preserve"> en 2009</w:t>
+      </w:r>
+    </w:p>
+  </w:footnote>
 </w:footnotes>
 </file>
 
@@ -7620,9 +8625,9 @@
     </w:lvl>
   </w:abstractNum>
   <w:abstractNum w:abstractNumId="3">
-    <w:nsid w:val="575B11A7"/>
+    <w:nsid w:val="4D03350E"/>
     <w:multiLevelType w:val="multilevel"/>
-    <w:tmpl w:val="F35CC4EC"/>
+    <w:tmpl w:val="3A042262"/>
     <w:lvl w:ilvl="0">
       <w:start w:val="1"/>
       <w:numFmt w:val="bullet"/>
@@ -7768,8 +8773,157 @@
       </w:rPr>
     </w:lvl>
   </w:abstractNum>
+  <w:abstractNum w:abstractNumId="4">
+    <w:nsid w:val="575B11A7"/>
+    <w:multiLevelType w:val="multilevel"/>
+    <w:tmpl w:val="F35CC4EC"/>
+    <w:lvl w:ilvl="0">
+      <w:start w:val="1"/>
+      <w:numFmt w:val="bullet"/>
+      <w:lvlText w:val=""/>
+      <w:lvlJc w:val="left"/>
+      <w:pPr>
+        <w:tabs>
+          <w:tab w:val="num" w:pos="720"/>
+        </w:tabs>
+        <w:ind w:left="720" w:hanging="360"/>
+      </w:pPr>
+      <w:rPr>
+        <w:rFonts w:ascii="Symbol" w:hAnsi="Symbol" w:hint="default"/>
+        <w:sz w:val="20"/>
+      </w:rPr>
+    </w:lvl>
+    <w:lvl w:ilvl="1" w:tentative="1">
+      <w:start w:val="1"/>
+      <w:numFmt w:val="bullet"/>
+      <w:lvlText w:val="o"/>
+      <w:lvlJc w:val="left"/>
+      <w:pPr>
+        <w:tabs>
+          <w:tab w:val="num" w:pos="1440"/>
+        </w:tabs>
+        <w:ind w:left="1440" w:hanging="360"/>
+      </w:pPr>
+      <w:rPr>
+        <w:rFonts w:ascii="Courier New" w:hAnsi="Courier New" w:hint="default"/>
+        <w:sz w:val="20"/>
+      </w:rPr>
+    </w:lvl>
+    <w:lvl w:ilvl="2" w:tentative="1">
+      <w:start w:val="1"/>
+      <w:numFmt w:val="bullet"/>
+      <w:lvlText w:val=""/>
+      <w:lvlJc w:val="left"/>
+      <w:pPr>
+        <w:tabs>
+          <w:tab w:val="num" w:pos="2160"/>
+        </w:tabs>
+        <w:ind w:left="2160" w:hanging="360"/>
+      </w:pPr>
+      <w:rPr>
+        <w:rFonts w:ascii="Wingdings" w:hAnsi="Wingdings" w:hint="default"/>
+        <w:sz w:val="20"/>
+      </w:rPr>
+    </w:lvl>
+    <w:lvl w:ilvl="3" w:tentative="1">
+      <w:start w:val="1"/>
+      <w:numFmt w:val="bullet"/>
+      <w:lvlText w:val=""/>
+      <w:lvlJc w:val="left"/>
+      <w:pPr>
+        <w:tabs>
+          <w:tab w:val="num" w:pos="2880"/>
+        </w:tabs>
+        <w:ind w:left="2880" w:hanging="360"/>
+      </w:pPr>
+      <w:rPr>
+        <w:rFonts w:ascii="Wingdings" w:hAnsi="Wingdings" w:hint="default"/>
+        <w:sz w:val="20"/>
+      </w:rPr>
+    </w:lvl>
+    <w:lvl w:ilvl="4" w:tentative="1">
+      <w:start w:val="1"/>
+      <w:numFmt w:val="bullet"/>
+      <w:lvlText w:val=""/>
+      <w:lvlJc w:val="left"/>
+      <w:pPr>
+        <w:tabs>
+          <w:tab w:val="num" w:pos="3600"/>
+        </w:tabs>
+        <w:ind w:left="3600" w:hanging="360"/>
+      </w:pPr>
+      <w:rPr>
+        <w:rFonts w:ascii="Wingdings" w:hAnsi="Wingdings" w:hint="default"/>
+        <w:sz w:val="20"/>
+      </w:rPr>
+    </w:lvl>
+    <w:lvl w:ilvl="5" w:tentative="1">
+      <w:start w:val="1"/>
+      <w:numFmt w:val="bullet"/>
+      <w:lvlText w:val=""/>
+      <w:lvlJc w:val="left"/>
+      <w:pPr>
+        <w:tabs>
+          <w:tab w:val="num" w:pos="4320"/>
+        </w:tabs>
+        <w:ind w:left="4320" w:hanging="360"/>
+      </w:pPr>
+      <w:rPr>
+        <w:rFonts w:ascii="Wingdings" w:hAnsi="Wingdings" w:hint="default"/>
+        <w:sz w:val="20"/>
+      </w:rPr>
+    </w:lvl>
+    <w:lvl w:ilvl="6" w:tentative="1">
+      <w:start w:val="1"/>
+      <w:numFmt w:val="bullet"/>
+      <w:lvlText w:val=""/>
+      <w:lvlJc w:val="left"/>
+      <w:pPr>
+        <w:tabs>
+          <w:tab w:val="num" w:pos="5040"/>
+        </w:tabs>
+        <w:ind w:left="5040" w:hanging="360"/>
+      </w:pPr>
+      <w:rPr>
+        <w:rFonts w:ascii="Wingdings" w:hAnsi="Wingdings" w:hint="default"/>
+        <w:sz w:val="20"/>
+      </w:rPr>
+    </w:lvl>
+    <w:lvl w:ilvl="7" w:tentative="1">
+      <w:start w:val="1"/>
+      <w:numFmt w:val="bullet"/>
+      <w:lvlText w:val=""/>
+      <w:lvlJc w:val="left"/>
+      <w:pPr>
+        <w:tabs>
+          <w:tab w:val="num" w:pos="5760"/>
+        </w:tabs>
+        <w:ind w:left="5760" w:hanging="360"/>
+      </w:pPr>
+      <w:rPr>
+        <w:rFonts w:ascii="Wingdings" w:hAnsi="Wingdings" w:hint="default"/>
+        <w:sz w:val="20"/>
+      </w:rPr>
+    </w:lvl>
+    <w:lvl w:ilvl="8" w:tentative="1">
+      <w:start w:val="1"/>
+      <w:numFmt w:val="bullet"/>
+      <w:lvlText w:val=""/>
+      <w:lvlJc w:val="left"/>
+      <w:pPr>
+        <w:tabs>
+          <w:tab w:val="num" w:pos="6480"/>
+        </w:tabs>
+        <w:ind w:left="6480" w:hanging="360"/>
+      </w:pPr>
+      <w:rPr>
+        <w:rFonts w:ascii="Wingdings" w:hAnsi="Wingdings" w:hint="default"/>
+        <w:sz w:val="20"/>
+      </w:rPr>
+    </w:lvl>
+  </w:abstractNum>
   <w:num w:numId="1">
-    <w:abstractNumId w:val="3"/>
+    <w:abstractNumId w:val="4"/>
   </w:num>
   <w:num w:numId="2">
     <w:abstractNumId w:val="1"/>
@@ -7779,6 +8933,9 @@
   </w:num>
   <w:num w:numId="4">
     <w:abstractNumId w:val="0"/>
+  </w:num>
+  <w:num w:numId="5">
+    <w:abstractNumId w:val="3"/>
   </w:num>
 </w:numbering>
 </file>
@@ -8102,7 +9259,6 @@
     <w:name w:val="Normal (Web)"/>
     <w:basedOn w:val="Normal"/>
     <w:uiPriority w:val="99"/>
-    <w:semiHidden/>
     <w:unhideWhenUsed/>
     <w:rsid w:val="00536163"/>
     <w:pPr>
@@ -9298,7 +10454,7 @@
 </file>
 
 <file path=customXml/itemProps1.xml><?xml version="1.0" encoding="utf-8"?>
-<ds:datastoreItem xmlns:ds="http://schemas.openxmlformats.org/officeDocument/2006/customXml" ds:itemID="{9BA4C3D9-4EA8-4A49-9756-9C6F824818E4}">
+<ds:datastoreItem xmlns:ds="http://schemas.openxmlformats.org/officeDocument/2006/customXml" ds:itemID="{4FD40779-A1D2-4EA6-8CD6-573F90048D78}">
   <ds:schemaRefs>
     <ds:schemaRef ds:uri="http://schemas.openxmlformats.org/officeDocument/2006/bibliography"/>
   </ds:schemaRefs>

</xml_diff>

<commit_message>
tweaked some shit and added to the main file
</commit_message>
<xml_diff>
--- a/moods.docx
+++ b/moods.docx
@@ -1,6 +1,6 @@
 
 <file path=word/document.xml><?xml version="1.0" encoding="utf-8"?>
-<w:document xmlns:ve="http://schemas.openxmlformats.org/markup-compatibility/2006" xmlns:o="urn:schemas-microsoft-com:office:office" xmlns:r="http://schemas.openxmlformats.org/officeDocument/2006/relationships" xmlns:m="http://schemas.openxmlformats.org/officeDocument/2006/math" xmlns:v="urn:schemas-microsoft-com:vml" xmlns:wp="http://schemas.openxmlformats.org/drawingml/2006/wordprocessingDrawing" xmlns:w10="urn:schemas-microsoft-com:office:word" xmlns:w="http://schemas.openxmlformats.org/wordprocessingml/2006/main" xmlns:wne="http://schemas.microsoft.com/office/word/2006/wordml">
+<w:document xmlns:wpc="http://schemas.microsoft.com/office/word/2010/wordprocessingCanvas" xmlns:mc="http://schemas.openxmlformats.org/markup-compatibility/2006" xmlns:o="urn:schemas-microsoft-com:office:office" xmlns:r="http://schemas.openxmlformats.org/officeDocument/2006/relationships" xmlns:m="http://schemas.openxmlformats.org/officeDocument/2006/math" xmlns:v="urn:schemas-microsoft-com:vml" xmlns:wp14="http://schemas.microsoft.com/office/word/2010/wordprocessingDrawing" xmlns:wp="http://schemas.openxmlformats.org/drawingml/2006/wordprocessingDrawing" xmlns:w10="urn:schemas-microsoft-com:office:word" xmlns:w="http://schemas.openxmlformats.org/wordprocessingml/2006/main" xmlns:w14="http://schemas.microsoft.com/office/word/2010/wordml" xmlns:wpg="http://schemas.microsoft.com/office/word/2010/wordprocessingGroup" xmlns:wpi="http://schemas.microsoft.com/office/word/2010/wordprocessingInk" xmlns:wne="http://schemas.microsoft.com/office/word/2006/wordml" xmlns:wps="http://schemas.microsoft.com/office/word/2010/wordprocessingShape" mc:Ignorable="w14 wp14">
   <w:body>
     <w:p>
       <w:pPr>
@@ -30,7 +30,7 @@
     </w:p>
     <w:p>
       <w:pPr>
-        <w:pStyle w:val="Titre1"/>
+        <w:pStyle w:val="Heading1"/>
         <w:rPr>
           <w:lang w:val="fr-FR"/>
         </w:rPr>
@@ -56,10 +56,10 @@
         </w:rPr>
         <w:t xml:space="preserve"> Source : </w:t>
       </w:r>
-      <w:hyperlink r:id="rId8" w:history="1">
+      <w:hyperlink r:id="rId9" w:history="1">
         <w:r>
           <w:rPr>
-            <w:rStyle w:val="Lienhypertexte"/>
+            <w:rStyle w:val="Hyperlink"/>
             <w:lang w:val="fr-FR"/>
           </w:rPr>
           <w:t>https://group.bnpparibas/actualite/breve-histoire-monnaie</w:t>
@@ -68,7 +68,7 @@
     </w:p>
     <w:p>
       <w:pPr>
-        <w:pStyle w:val="Titre2"/>
+        <w:pStyle w:val="Heading2"/>
         <w:rPr>
           <w:lang w:val="fr-FR"/>
         </w:rPr>
@@ -88,7 +88,7 @@
     </w:p>
     <w:p>
       <w:pPr>
-        <w:pStyle w:val="Sansinterligne"/>
+        <w:pStyle w:val="NoSpacing"/>
         <w:rPr>
           <w:lang w:val="fr-FR"/>
         </w:rPr>
@@ -101,7 +101,7 @@
       </w:r>
       <w:r>
         <w:rPr>
-          <w:rStyle w:val="lev"/>
+          <w:rStyle w:val="Strong"/>
           <w:rFonts w:ascii="Open sans" w:hAnsi="Open sans"/>
           <w:color w:val="313131"/>
           <w:sz w:val="23"/>
@@ -119,7 +119,7 @@
     </w:p>
     <w:p>
       <w:pPr>
-        <w:pStyle w:val="Sansinterligne"/>
+        <w:pStyle w:val="NoSpacing"/>
         <w:rPr>
           <w:lang w:val="fr-FR"/>
         </w:rPr>
@@ -133,7 +133,7 @@
     </w:p>
     <w:p>
       <w:pPr>
-        <w:pStyle w:val="Sansinterligne"/>
+        <w:pStyle w:val="NoSpacing"/>
         <w:rPr>
           <w:color w:val="5F5F5F"/>
           <w:lang w:val="fr-FR"/>
@@ -148,7 +148,7 @@
       </w:r>
       <w:r>
         <w:rPr>
-          <w:rStyle w:val="lev"/>
+          <w:rStyle w:val="Strong"/>
           <w:rFonts w:ascii="Open sans" w:hAnsi="Open sans"/>
           <w:color w:val="5F5F5F"/>
           <w:sz w:val="23"/>
@@ -167,7 +167,7 @@
     </w:p>
     <w:p>
       <w:pPr>
-        <w:pStyle w:val="Sansinterligne"/>
+        <w:pStyle w:val="NoSpacing"/>
         <w:rPr>
           <w:color w:val="5F5F5F"/>
           <w:lang w:val="fr-FR"/>
@@ -182,7 +182,7 @@
       </w:r>
       <w:r>
         <w:rPr>
-          <w:rStyle w:val="lev"/>
+          <w:rStyle w:val="Strong"/>
           <w:rFonts w:ascii="Open sans" w:hAnsi="Open sans"/>
           <w:color w:val="5F5F5F"/>
           <w:sz w:val="23"/>
@@ -201,7 +201,7 @@
     </w:p>
     <w:p>
       <w:pPr>
-        <w:pStyle w:val="Sansinterligne"/>
+        <w:pStyle w:val="NoSpacing"/>
         <w:rPr>
           <w:lang w:val="fr-FR"/>
         </w:rPr>
@@ -214,7 +214,7 @@
       </w:r>
       <w:r>
         <w:rPr>
-          <w:rStyle w:val="lev"/>
+          <w:rStyle w:val="Strong"/>
           <w:rFonts w:ascii="Open sans" w:hAnsi="Open sans"/>
           <w:color w:val="313131"/>
           <w:sz w:val="23"/>
@@ -232,7 +232,7 @@
     </w:p>
     <w:p>
       <w:pPr>
-        <w:pStyle w:val="Sansinterligne"/>
+        <w:pStyle w:val="NoSpacing"/>
         <w:rPr>
           <w:color w:val="5F5F5F"/>
           <w:lang w:val="fr-FR"/>
@@ -240,7 +240,7 @@
       </w:pPr>
       <w:r>
         <w:rPr>
-          <w:rStyle w:val="lev"/>
+          <w:rStyle w:val="Strong"/>
           <w:rFonts w:ascii="Open sans" w:hAnsi="Open sans"/>
           <w:color w:val="5F5F5F"/>
           <w:sz w:val="23"/>
@@ -258,7 +258,7 @@
       </w:r>
       <w:r>
         <w:rPr>
-          <w:rStyle w:val="lev"/>
+          <w:rStyle w:val="Strong"/>
           <w:rFonts w:ascii="Open sans" w:hAnsi="Open sans"/>
           <w:color w:val="5F5F5F"/>
           <w:sz w:val="23"/>
@@ -277,7 +277,7 @@
     </w:p>
     <w:p>
       <w:pPr>
-        <w:pStyle w:val="Sansinterligne"/>
+        <w:pStyle w:val="NoSpacing"/>
         <w:rPr>
           <w:noProof/>
           <w:lang w:val="fr-FR"/>
@@ -292,7 +292,7 @@
       </w:r>
       <w:r>
         <w:rPr>
-          <w:rStyle w:val="lev"/>
+          <w:rStyle w:val="Strong"/>
           <w:rFonts w:ascii="Open sans" w:hAnsi="Open sans"/>
           <w:color w:val="5F5F5F"/>
           <w:sz w:val="23"/>
@@ -311,7 +311,7 @@
     </w:p>
     <w:p>
       <w:pPr>
-        <w:pStyle w:val="Sansinterligne"/>
+        <w:pStyle w:val="NoSpacing"/>
         <w:rPr>
           <w:lang w:val="fr-FR"/>
         </w:rPr>
@@ -325,7 +325,7 @@
     </w:p>
     <w:p>
       <w:pPr>
-        <w:pStyle w:val="Sansinterligne"/>
+        <w:pStyle w:val="NoSpacing"/>
         <w:rPr>
           <w:rFonts w:ascii="Open sans" w:hAnsi="Open sans"/>
           <w:color w:val="313131"/>
@@ -346,7 +346,7 @@
       </w:r>
       <w:r>
         <w:rPr>
-          <w:rStyle w:val="lev"/>
+          <w:rStyle w:val="Strong"/>
           <w:rFonts w:ascii="Open sans" w:hAnsi="Open sans"/>
           <w:color w:val="313131"/>
           <w:sz w:val="23"/>
@@ -367,7 +367,7 @@
       </w:r>
       <w:r>
         <w:rPr>
-          <w:rStyle w:val="lev"/>
+          <w:rStyle w:val="Strong"/>
           <w:rFonts w:ascii="Open sans" w:hAnsi="Open sans"/>
           <w:color w:val="313131"/>
           <w:sz w:val="23"/>
@@ -388,7 +388,7 @@
       </w:r>
       <w:r>
         <w:rPr>
-          <w:rStyle w:val="lev"/>
+          <w:rStyle w:val="Strong"/>
           <w:rFonts w:ascii="Open sans" w:hAnsi="Open sans"/>
           <w:color w:val="313131"/>
           <w:sz w:val="23"/>
@@ -410,7 +410,7 @@
     </w:p>
     <w:p>
       <w:pPr>
-        <w:pStyle w:val="Sansinterligne"/>
+        <w:pStyle w:val="NoSpacing"/>
         <w:rPr>
           <w:lang w:val="fr-FR"/>
         </w:rPr>
@@ -424,7 +424,7 @@
     </w:p>
     <w:p>
       <w:pPr>
-        <w:pStyle w:val="Sansinterligne"/>
+        <w:pStyle w:val="NoSpacing"/>
         <w:rPr>
           <w:rFonts w:ascii="Open sans" w:hAnsi="Open sans"/>
           <w:color w:val="313131"/>
@@ -445,7 +445,7 @@
       </w:r>
       <w:r>
         <w:rPr>
-          <w:rStyle w:val="lev"/>
+          <w:rStyle w:val="Strong"/>
           <w:rFonts w:ascii="Open sans" w:hAnsi="Open sans"/>
           <w:color w:val="313131"/>
           <w:sz w:val="23"/>
@@ -466,7 +466,7 @@
       </w:r>
       <w:r>
         <w:rPr>
-          <w:rStyle w:val="lev"/>
+          <w:rStyle w:val="Strong"/>
           <w:rFonts w:ascii="Open sans" w:hAnsi="Open sans"/>
           <w:color w:val="313131"/>
           <w:sz w:val="23"/>
@@ -487,7 +487,7 @@
       </w:r>
       <w:r>
         <w:rPr>
-          <w:rStyle w:val="lev"/>
+          <w:rStyle w:val="Strong"/>
           <w:rFonts w:ascii="Open sans" w:hAnsi="Open sans"/>
           <w:color w:val="313131"/>
           <w:sz w:val="23"/>
@@ -509,7 +509,7 @@
     </w:p>
     <w:p>
       <w:pPr>
-        <w:pStyle w:val="Sansinterligne"/>
+        <w:pStyle w:val="NoSpacing"/>
         <w:rPr>
           <w:rFonts w:ascii="Open sans" w:hAnsi="Open sans"/>
           <w:color w:val="313131"/>
@@ -530,7 +530,7 @@
       </w:r>
       <w:r>
         <w:rPr>
-          <w:rStyle w:val="lev"/>
+          <w:rStyle w:val="Strong"/>
           <w:rFonts w:ascii="Open sans" w:hAnsi="Open sans"/>
           <w:color w:val="313131"/>
           <w:sz w:val="23"/>
@@ -552,7 +552,7 @@
     </w:p>
     <w:p>
       <w:pPr>
-        <w:pStyle w:val="Sansinterligne"/>
+        <w:pStyle w:val="NoSpacing"/>
         <w:rPr>
           <w:rFonts w:ascii="Open sans" w:hAnsi="Open sans"/>
           <w:color w:val="313131"/>
@@ -563,7 +563,7 @@
       </w:pPr>
       <w:r>
         <w:rPr>
-          <w:rStyle w:val="lev"/>
+          <w:rStyle w:val="Strong"/>
           <w:rFonts w:ascii="Open sans" w:hAnsi="Open sans"/>
           <w:color w:val="313131"/>
           <w:sz w:val="23"/>
@@ -584,7 +584,7 @@
       </w:r>
       <w:r>
         <w:rPr>
-          <w:rStyle w:val="lev"/>
+          <w:rStyle w:val="Strong"/>
           <w:rFonts w:ascii="Open sans" w:hAnsi="Open sans"/>
           <w:color w:val="313131"/>
           <w:sz w:val="23"/>
@@ -605,7 +605,7 @@
       </w:r>
       <w:r>
         <w:rPr>
-          <w:rStyle w:val="lev"/>
+          <w:rStyle w:val="Strong"/>
           <w:rFonts w:ascii="Open sans" w:hAnsi="Open sans"/>
           <w:color w:val="313131"/>
           <w:sz w:val="23"/>
@@ -627,7 +627,7 @@
     </w:p>
     <w:p>
       <w:pPr>
-        <w:pStyle w:val="Titre2"/>
+        <w:pStyle w:val="Heading2"/>
         <w:rPr>
           <w:lang w:val="fr-FR"/>
         </w:rPr>
@@ -659,14 +659,14 @@
     </w:p>
     <w:p>
       <w:pPr>
-        <w:pStyle w:val="Sansinterligne"/>
-        <w:rPr>
-          <w:lang w:val="fr-FR"/>
-        </w:rPr>
-      </w:pPr>
-      <w:r>
-        <w:rPr>
-          <w:rStyle w:val="lev"/>
+        <w:pStyle w:val="NoSpacing"/>
+        <w:rPr>
+          <w:lang w:val="fr-FR"/>
+        </w:rPr>
+      </w:pPr>
+      <w:r>
+        <w:rPr>
+          <w:rStyle w:val="Strong"/>
           <w:rFonts w:ascii="Open sans" w:hAnsi="Open sans"/>
           <w:color w:val="313131"/>
           <w:sz w:val="23"/>
@@ -683,7 +683,7 @@
       </w:r>
       <w:r>
         <w:rPr>
-          <w:rStyle w:val="lev"/>
+          <w:rStyle w:val="Strong"/>
           <w:rFonts w:ascii="Open sans" w:hAnsi="Open sans"/>
           <w:color w:val="313131"/>
           <w:sz w:val="23"/>
@@ -707,7 +707,7 @@
       </w:r>
       <w:r>
         <w:rPr>
-          <w:rStyle w:val="lev"/>
+          <w:rStyle w:val="Strong"/>
           <w:rFonts w:ascii="Open sans" w:hAnsi="Open sans"/>
           <w:color w:val="313131"/>
           <w:sz w:val="23"/>
@@ -724,7 +724,7 @@
       </w:r>
       <w:r>
         <w:rPr>
-          <w:rStyle w:val="lev"/>
+          <w:rStyle w:val="Strong"/>
           <w:rFonts w:ascii="Open sans" w:hAnsi="Open sans"/>
           <w:color w:val="313131"/>
           <w:sz w:val="23"/>
@@ -748,7 +748,7 @@
       </w:r>
       <w:r>
         <w:rPr>
-          <w:rStyle w:val="lev"/>
+          <w:rStyle w:val="Strong"/>
           <w:rFonts w:ascii="Open sans" w:hAnsi="Open sans"/>
           <w:color w:val="313131"/>
           <w:sz w:val="23"/>
@@ -772,7 +772,7 @@
       </w:r>
       <w:r>
         <w:rPr>
-          <w:rStyle w:val="lev"/>
+          <w:rStyle w:val="Strong"/>
           <w:rFonts w:ascii="Open sans" w:hAnsi="Open sans"/>
           <w:color w:val="313131"/>
           <w:sz w:val="23"/>
@@ -784,7 +784,7 @@
     </w:p>
     <w:p>
       <w:pPr>
-        <w:pStyle w:val="Titre2"/>
+        <w:pStyle w:val="Heading2"/>
         <w:rPr>
           <w:lang w:val="fr-FR"/>
         </w:rPr>
@@ -805,7 +805,7 @@
     </w:p>
     <w:p>
       <w:pPr>
-        <w:pStyle w:val="Sansinterligne"/>
+        <w:pStyle w:val="NoSpacing"/>
         <w:rPr>
           <w:lang w:val="fr-FR"/>
         </w:rPr>
@@ -818,7 +818,7 @@
       </w:r>
       <w:r>
         <w:rPr>
-          <w:rStyle w:val="lev"/>
+          <w:rStyle w:val="Strong"/>
           <w:rFonts w:ascii="Open sans" w:hAnsi="Open sans"/>
           <w:color w:val="313131"/>
           <w:sz w:val="23"/>
@@ -835,7 +835,7 @@
       </w:r>
       <w:r>
         <w:rPr>
-          <w:rStyle w:val="lev"/>
+          <w:rStyle w:val="Strong"/>
           <w:rFonts w:ascii="Open sans" w:hAnsi="Open sans"/>
           <w:color w:val="313131"/>
           <w:sz w:val="23"/>
@@ -853,7 +853,7 @@
       </w:r>
       <w:r>
         <w:rPr>
-          <w:rStyle w:val="lev"/>
+          <w:rStyle w:val="Strong"/>
           <w:rFonts w:ascii="Open sans" w:hAnsi="Open sans"/>
           <w:color w:val="313131"/>
           <w:sz w:val="23"/>
@@ -871,7 +871,7 @@
     </w:p>
     <w:p>
       <w:pPr>
-        <w:pStyle w:val="Titre2"/>
+        <w:pStyle w:val="Heading2"/>
         <w:rPr>
           <w:lang w:val="fr-FR"/>
         </w:rPr>
@@ -903,7 +903,7 @@
     </w:p>
     <w:p>
       <w:pPr>
-        <w:pStyle w:val="Sansinterligne"/>
+        <w:pStyle w:val="NoSpacing"/>
         <w:rPr>
           <w:lang w:val="fr-FR"/>
         </w:rPr>
@@ -916,7 +916,7 @@
       </w:r>
       <w:r>
         <w:rPr>
-          <w:rStyle w:val="lev"/>
+          <w:rStyle w:val="Strong"/>
           <w:rFonts w:ascii="Open sans" w:hAnsi="Open sans"/>
           <w:color w:val="313131"/>
           <w:sz w:val="23"/>
@@ -940,7 +940,7 @@
       </w:r>
       <w:r>
         <w:rPr>
-          <w:rStyle w:val="lev"/>
+          <w:rStyle w:val="Strong"/>
           <w:rFonts w:ascii="Open sans" w:hAnsi="Open sans"/>
           <w:color w:val="313131"/>
           <w:sz w:val="23"/>
@@ -957,7 +957,7 @@
       </w:r>
       <w:r>
         <w:rPr>
-          <w:rStyle w:val="lev"/>
+          <w:rStyle w:val="Strong"/>
           <w:rFonts w:ascii="Open sans" w:hAnsi="Open sans"/>
           <w:color w:val="313131"/>
           <w:sz w:val="23"/>
@@ -969,14 +969,14 @@
     </w:p>
     <w:p>
       <w:pPr>
-        <w:pStyle w:val="Sansinterligne"/>
-        <w:rPr>
-          <w:lang w:val="fr-FR"/>
-        </w:rPr>
-      </w:pPr>
-      <w:r>
-        <w:rPr>
-          <w:rStyle w:val="lev"/>
+        <w:pStyle w:val="NoSpacing"/>
+        <w:rPr>
+          <w:lang w:val="fr-FR"/>
+        </w:rPr>
+      </w:pPr>
+      <w:r>
+        <w:rPr>
+          <w:rStyle w:val="Strong"/>
           <w:rFonts w:ascii="Open sans" w:hAnsi="Open sans"/>
           <w:color w:val="313131"/>
           <w:sz w:val="23"/>
@@ -993,7 +993,7 @@
       </w:r>
       <w:r>
         <w:rPr>
-          <w:rStyle w:val="lev"/>
+          <w:rStyle w:val="Strong"/>
           <w:rFonts w:ascii="Open sans" w:hAnsi="Open sans"/>
           <w:color w:val="313131"/>
           <w:sz w:val="23"/>
@@ -1010,7 +1010,7 @@
       </w:r>
       <w:r>
         <w:rPr>
-          <w:rStyle w:val="lev"/>
+          <w:rStyle w:val="Strong"/>
           <w:rFonts w:ascii="Open sans" w:hAnsi="Open sans"/>
           <w:color w:val="313131"/>
           <w:sz w:val="23"/>
@@ -1034,7 +1034,7 @@
       </w:r>
       <w:r>
         <w:rPr>
-          <w:rStyle w:val="lev"/>
+          <w:rStyle w:val="Strong"/>
           <w:rFonts w:ascii="Open sans" w:hAnsi="Open sans"/>
           <w:color w:val="313131"/>
           <w:sz w:val="23"/>
@@ -1051,7 +1051,7 @@
       </w:r>
       <w:r>
         <w:rPr>
-          <w:rStyle w:val="lev"/>
+          <w:rStyle w:val="Strong"/>
           <w:rFonts w:ascii="Open sans" w:hAnsi="Open sans"/>
           <w:color w:val="313131"/>
           <w:sz w:val="23"/>
@@ -1068,7 +1068,7 @@
       </w:r>
       <w:r>
         <w:rPr>
-          <w:rStyle w:val="lev"/>
+          <w:rStyle w:val="Strong"/>
           <w:rFonts w:ascii="Open sans" w:hAnsi="Open sans"/>
           <w:color w:val="313131"/>
           <w:sz w:val="23"/>
@@ -1091,7 +1091,7 @@
       </w:r>
       <w:r>
         <w:rPr>
-          <w:rStyle w:val="lev"/>
+          <w:rStyle w:val="Strong"/>
           <w:rFonts w:ascii="Open sans" w:hAnsi="Open sans"/>
           <w:color w:val="313131"/>
           <w:sz w:val="23"/>
@@ -1108,7 +1108,7 @@
       </w:r>
       <w:r>
         <w:rPr>
-          <w:rStyle w:val="lev"/>
+          <w:rStyle w:val="Strong"/>
           <w:rFonts w:ascii="Open sans" w:hAnsi="Open sans"/>
           <w:color w:val="313131"/>
           <w:sz w:val="23"/>
@@ -1126,15 +1126,15 @@
     </w:p>
     <w:p>
       <w:pPr>
-        <w:pStyle w:val="Sansinterligne"/>
-        <w:rPr>
-          <w:lang w:val="fr-FR"/>
-        </w:rPr>
-      </w:pPr>
-    </w:p>
-    <w:p>
-      <w:pPr>
-        <w:pStyle w:val="Titre1"/>
+        <w:pStyle w:val="NoSpacing"/>
+        <w:rPr>
+          <w:lang w:val="fr-FR"/>
+        </w:rPr>
+      </w:pPr>
+    </w:p>
+    <w:p>
+      <w:pPr>
+        <w:pStyle w:val="Heading1"/>
         <w:rPr>
           <w:lang w:val="fr-FR"/>
         </w:rPr>
@@ -1784,7 +1784,7 @@
     </w:p>
     <w:p>
       <w:pPr>
-        <w:pStyle w:val="Titre1"/>
+        <w:pStyle w:val="Heading1"/>
         <w:rPr>
           <w:lang w:val="fr-FR"/>
         </w:rPr>
@@ -1907,7 +1907,7 @@
     </w:p>
     <w:p>
       <w:pPr>
-        <w:pStyle w:val="Titre1"/>
+        <w:pStyle w:val="Heading1"/>
         <w:rPr>
           <w:lang w:val="fr-FR"/>
         </w:rPr>
@@ -1939,10 +1939,10 @@
         </w:rPr>
         <w:t xml:space="preserve">Source: </w:t>
       </w:r>
-      <w:hyperlink r:id="rId9" w:history="1">
+      <w:hyperlink r:id="rId10" w:history="1">
         <w:r>
           <w:rPr>
-            <w:rStyle w:val="Lienhypertexte"/>
+            <w:rStyle w:val="Hyperlink"/>
             <w:lang w:val="fr-FR"/>
           </w:rPr>
           <w:t>https://www.investopedia.com/news/how-bitcoin-works/</w:t>
@@ -1952,7 +1952,7 @@
     <w:p>
       <w:pPr>
         <w:rPr>
-          <w:rStyle w:val="Lienhypertexte"/>
+          <w:rStyle w:val="Hyperlink"/>
           <w:lang w:val="fr-FR"/>
         </w:rPr>
       </w:pPr>
@@ -1962,10 +1962,10 @@
         </w:rPr>
         <w:t>Source:</w:t>
       </w:r>
-      <w:hyperlink r:id="rId10" w:history="1">
+      <w:hyperlink r:id="rId11" w:history="1">
         <w:r>
           <w:rPr>
-            <w:rStyle w:val="Lienhypertexte"/>
+            <w:rStyle w:val="Hyperlink"/>
             <w:lang w:val="fr-FR"/>
           </w:rPr>
           <w:t>https://bitcoin.org/fr/comment-ca-marche</w:t>
@@ -1975,7 +1975,7 @@
     <w:p>
       <w:pPr>
         <w:rPr>
-          <w:rStyle w:val="Lienhypertexte"/>
+          <w:rStyle w:val="Hyperlink"/>
           <w:lang w:val="fr-FR"/>
         </w:rPr>
       </w:pPr>
@@ -1985,10 +1985,10 @@
         </w:rPr>
         <w:t>Source :</w:t>
       </w:r>
-      <w:hyperlink r:id="rId11" w:history="1">
+      <w:hyperlink r:id="rId12" w:history="1">
         <w:r>
           <w:rPr>
-            <w:rStyle w:val="Lienhypertexte"/>
+            <w:rStyle w:val="Hyperlink"/>
             <w:lang w:val="fr-FR"/>
           </w:rPr>
           <w:t>https://www.cryptocompare.com/mining/guides/what-is-proof-of-work/</w:t>
@@ -2004,7 +2004,7 @@
     </w:p>
     <w:p>
       <w:pPr>
-        <w:pStyle w:val="Titre2"/>
+        <w:pStyle w:val="Heading2"/>
         <w:rPr>
           <w:lang w:val="fr-FR"/>
         </w:rPr>
@@ -2197,7 +2197,7 @@
     </w:p>
     <w:p>
       <w:pPr>
-        <w:pStyle w:val="Titre2"/>
+        <w:pStyle w:val="Heading2"/>
         <w:rPr>
           <w:lang w:val="fr-FR"/>
         </w:rPr>
@@ -2216,10 +2216,10 @@
       </w:r>
       <w:r>
         <w:rPr>
-          <w:rStyle w:val="Appelnotedebasdep"/>
-          <w:lang w:val="fr-FR"/>
-        </w:rPr>
-        <w:footnoteReference w:id="2"/>
+          <w:rStyle w:val="FootnoteReference"/>
+          <w:lang w:val="fr-FR"/>
+        </w:rPr>
+        <w:footnoteReference w:id="1"/>
       </w:r>
     </w:p>
     <w:p>
@@ -2432,15 +2432,15 @@
     </w:p>
     <w:p>
       <w:pPr>
-        <w:pStyle w:val="Sansinterligne"/>
-        <w:rPr>
-          <w:lang w:val="fr-FR"/>
-        </w:rPr>
-      </w:pPr>
-    </w:p>
-    <w:p>
-      <w:pPr>
-        <w:pStyle w:val="Sansinterligne"/>
+        <w:pStyle w:val="NoSpacing"/>
+        <w:rPr>
+          <w:lang w:val="fr-FR"/>
+        </w:rPr>
+      </w:pPr>
+    </w:p>
+    <w:p>
+      <w:pPr>
+        <w:pStyle w:val="NoSpacing"/>
         <w:rPr>
           <w:lang w:val="fr-FR"/>
         </w:rPr>
@@ -2461,7 +2461,7 @@
     </w:p>
     <w:p>
       <w:pPr>
-        <w:pStyle w:val="Titre4"/>
+        <w:pStyle w:val="Heading4"/>
         <w:shd w:val="clear" w:color="auto" w:fill="FFFFFF"/>
         <w:spacing w:before="450"/>
         <w:rPr>
@@ -2498,7 +2498,7 @@
       </w:r>
       <w:r>
         <w:rPr>
-          <w:rStyle w:val="lev"/>
+          <w:rStyle w:val="Strong"/>
           <w:spacing w:val="-1"/>
         </w:rPr>
         <w:t>arbitrary size data</w:t>
@@ -2511,7 +2511,7 @@
       </w:r>
       <w:r>
         <w:rPr>
-          <w:rStyle w:val="lev"/>
+          <w:rStyle w:val="Strong"/>
           <w:spacing w:val="-1"/>
         </w:rPr>
         <w:t>data with a fixed size</w:t>
@@ -2524,7 +2524,7 @@
       </w:r>
       <w:r>
         <w:rPr>
-          <w:rStyle w:val="lev"/>
+          <w:rStyle w:val="Strong"/>
           <w:spacing w:val="-1"/>
         </w:rPr>
         <w:t>hash code</w:t>
@@ -2537,7 +2537,7 @@
       </w:r>
       <w:r>
         <w:rPr>
-          <w:rStyle w:val="lev"/>
+          <w:rStyle w:val="Strong"/>
           <w:spacing w:val="-1"/>
         </w:rPr>
         <w:t>hash value</w:t>
@@ -2550,7 +2550,7 @@
       </w:r>
       <w:r>
         <w:rPr>
-          <w:rStyle w:val="lev"/>
+          <w:rStyle w:val="Strong"/>
           <w:spacing w:val="-1"/>
         </w:rPr>
         <w:t>hashes</w:t>
@@ -2563,7 +2563,7 @@
       </w:r>
       <w:r>
         <w:rPr>
-          <w:rStyle w:val="lev"/>
+          <w:rStyle w:val="Strong"/>
           <w:spacing w:val="-1"/>
         </w:rPr>
         <w:t>hash function</w:t>
@@ -2602,10 +2602,10 @@
       <w:r>
         <w:t xml:space="preserve">). To see what one looks like, you can visit any hash generator Web site and write something into the text field. Here’s what </w:t>
       </w:r>
-      <w:hyperlink r:id="rId12" w:history="1">
+      <w:hyperlink r:id="rId13" w:history="1">
         <w:r>
           <w:rPr>
-            <w:rStyle w:val="Lienhypertexte"/>
+            <w:rStyle w:val="Hyperlink"/>
           </w:rPr>
           <w:t>quickhash.com</w:t>
         </w:r>
@@ -2931,7 +2931,7 @@
     <w:p/>
     <w:p>
       <w:pPr>
-        <w:pStyle w:val="Sansinterligne"/>
+        <w:pStyle w:val="NoSpacing"/>
       </w:pPr>
     </w:p>
     <w:p>
@@ -2946,7 +2946,7 @@
     </w:p>
     <w:p>
       <w:pPr>
-        <w:pStyle w:val="Paragraphedeliste"/>
+        <w:pStyle w:val="ListParagraph"/>
         <w:numPr>
           <w:ilvl w:val="0"/>
           <w:numId w:val="4"/>
@@ -3045,7 +3045,25 @@
       </w:r>
       <w:r>
         <w:rPr>
-          <w:rStyle w:val="Appelnotedebasdep"/>
+          <w:rStyle w:val="FootnoteReference"/>
+          <w:rFonts w:ascii="Times New Roman" w:hAnsi="Times New Roman" w:cs="Times New Roman"/>
+          <w:sz w:val="24"/>
+          <w:szCs w:val="24"/>
+        </w:rPr>
+        <w:footnoteReference w:id="2"/>
+      </w:r>
+      <w:r>
+        <w:rPr>
+          <w:rFonts w:ascii="Times New Roman" w:hAnsi="Times New Roman" w:cs="Times New Roman"/>
+          <w:sz w:val="24"/>
+          <w:szCs w:val="24"/>
+          <w:lang w:val="fr-FR"/>
+        </w:rPr>
+        <w:t>, une sociétecreer par Phil ZIMMERMANN</w:t>
+      </w:r>
+      <w:r>
+        <w:rPr>
+          <w:rStyle w:val="FootnoteReference"/>
           <w:rFonts w:ascii="Times New Roman" w:hAnsi="Times New Roman" w:cs="Times New Roman"/>
           <w:sz w:val="24"/>
           <w:szCs w:val="24"/>
@@ -3059,24 +3077,6 @@
           <w:szCs w:val="24"/>
           <w:lang w:val="fr-FR"/>
         </w:rPr>
-        <w:t>, une sociétecreer par Phil ZIMMERMANN</w:t>
-      </w:r>
-      <w:r>
-        <w:rPr>
-          <w:rStyle w:val="Appelnotedebasdep"/>
-          <w:rFonts w:ascii="Times New Roman" w:hAnsi="Times New Roman" w:cs="Times New Roman"/>
-          <w:sz w:val="24"/>
-          <w:szCs w:val="24"/>
-        </w:rPr>
-        <w:footnoteReference w:id="4"/>
-      </w:r>
-      <w:r>
-        <w:rPr>
-          <w:rFonts w:ascii="Times New Roman" w:hAnsi="Times New Roman" w:cs="Times New Roman"/>
-          <w:sz w:val="24"/>
-          <w:szCs w:val="24"/>
-          <w:lang w:val="fr-FR"/>
-        </w:rPr>
         <w:t>...</w:t>
       </w:r>
     </w:p>
@@ -3136,7 +3136,7 @@
     </w:p>
     <w:p>
       <w:pPr>
-        <w:pStyle w:val="Paragraphedeliste"/>
+        <w:pStyle w:val="ListParagraph"/>
         <w:numPr>
           <w:ilvl w:val="0"/>
           <w:numId w:val="4"/>
@@ -3542,10 +3542,10 @@
         </w:rPr>
         <w:t xml:space="preserve">Source : </w:t>
       </w:r>
-      <w:hyperlink r:id="rId13" w:history="1">
+      <w:hyperlink r:id="rId14" w:history="1">
         <w:r>
           <w:rPr>
-            <w:rStyle w:val="Lienhypertexte"/>
+            <w:rStyle w:val="Hyperlink"/>
             <w:lang w:val="fr-FR"/>
           </w:rPr>
           <w:t>https://blockchainfrance.net/decouvrir-la-blockchain/c-est-quoi-la-blockchain/</w:t>
@@ -3564,10 +3564,10 @@
         </w:rPr>
         <w:t xml:space="preserve">Source: </w:t>
       </w:r>
-      <w:hyperlink r:id="rId14" w:history="1">
+      <w:hyperlink r:id="rId15" w:history="1">
         <w:r>
           <w:rPr>
-            <w:rStyle w:val="Lienhypertexte"/>
+            <w:rStyle w:val="Hyperlink"/>
             <w:lang w:val="fr-FR"/>
           </w:rPr>
           <w:t>https://www.lemagit.fr/conseil/Blockchain-bien-comprendre-le-fonctionnement-de-la-Preuve-de-Travail</w:t>
@@ -3586,10 +3586,10 @@
         </w:rPr>
         <w:t xml:space="preserve">Source: </w:t>
       </w:r>
-      <w:hyperlink r:id="rId15" w:history="1">
+      <w:hyperlink r:id="rId16" w:history="1">
         <w:r>
           <w:rPr>
-            <w:rStyle w:val="Lienhypertexte"/>
+            <w:rStyle w:val="Hyperlink"/>
             <w:lang w:val="fr-FR"/>
           </w:rPr>
           <w:t>https://www.finyear.com/attachment/648901/</w:t>
@@ -3608,10 +3608,10 @@
         </w:rPr>
         <w:t xml:space="preserve">Source: </w:t>
       </w:r>
-      <w:hyperlink r:id="rId16" w:history="1">
+      <w:hyperlink r:id="rId17" w:history="1">
         <w:r>
           <w:rPr>
-            <w:rStyle w:val="Lienhypertexte"/>
+            <w:rStyle w:val="Hyperlink"/>
             <w:lang w:val="fr-FR"/>
           </w:rPr>
           <w:t>https://bitcoin.fr/wp-content/uploads/2016/04/Est-il-juste-de-penser-que-le-Bitcoin-favorise-les-actes-frauduleux-M%C3%A9moire-de-C%C3%A9cile-LAURENT.pdf</w:t>
@@ -3627,16 +3627,28 @@
     </w:p>
     <w:p>
       <w:pPr>
-        <w:pStyle w:val="Titre1"/>
-        <w:rPr>
-          <w:lang w:val="fr-FR"/>
-        </w:rPr>
-      </w:pPr>
-      <w:r>
-        <w:rPr>
-          <w:lang w:val="fr-FR"/>
-        </w:rPr>
-        <w:t xml:space="preserve">Chapitre 2 : D’où viens le </w:t>
+        <w:pStyle w:val="Heading1"/>
+        <w:rPr>
+          <w:lang w:val="fr-FR"/>
+        </w:rPr>
+      </w:pPr>
+      <w:r>
+        <w:rPr>
+          <w:lang w:val="fr-FR"/>
+        </w:rPr>
+        <w:t xml:space="preserve">Chapitre 2 : D’où </w:t>
+      </w:r>
+      <w:r>
+        <w:rPr>
+          <w:lang w:val="fr-FR"/>
+        </w:rPr>
+        <w:t>vient</w:t>
+      </w:r>
+      <w:r>
+        <w:rPr>
+          <w:lang w:val="fr-FR"/>
+        </w:rPr>
+        <w:t xml:space="preserve"> le </w:t>
       </w:r>
       <w:r>
         <w:rPr>
@@ -3660,7 +3672,7 @@
     </w:p>
     <w:p>
       <w:pPr>
-        <w:pStyle w:val="Titre2"/>
+        <w:pStyle w:val="Heading2"/>
         <w:rPr>
           <w:lang w:val="fr-FR"/>
         </w:rPr>
@@ -3740,7 +3752,25 @@
           <w:szCs w:val="24"/>
           <w:lang w:val="fr-FR"/>
         </w:rPr>
-        <w:t xml:space="preserve"> membres d'une liste de mail appartenant a des experts et des enthousiastes en cryptographie ,reçoivent un</w:t>
+        <w:t xml:space="preserve"> membres d'une liste de mail appartenant a des experts et des enthousiastes en </w:t>
+      </w:r>
+      <w:r>
+        <w:rPr>
+          <w:rFonts w:ascii="Times New Roman" w:hAnsi="Times New Roman" w:cs="Times New Roman"/>
+          <w:sz w:val="24"/>
+          <w:szCs w:val="24"/>
+          <w:lang w:val="fr-FR"/>
+        </w:rPr>
+        <w:t>cryptographie, reçoivent</w:t>
+      </w:r>
+      <w:r>
+        <w:rPr>
+          <w:rFonts w:ascii="Times New Roman" w:hAnsi="Times New Roman" w:cs="Times New Roman"/>
+          <w:sz w:val="24"/>
+          <w:szCs w:val="24"/>
+          <w:lang w:val="fr-FR"/>
+        </w:rPr>
+        <w:t xml:space="preserve"> un</w:t>
       </w:r>
       <w:r>
         <w:rPr>
@@ -3758,35 +3788,127 @@
           <w:szCs w:val="24"/>
           <w:lang w:val="fr-FR"/>
         </w:rPr>
-        <w:t xml:space="preserve"> "Satoshi NAKAMOTO", dans l'email il cite "Je suis entrain de travailler sur un nouveau système de monnaie,pair à pair , sans tierce personne" </w:t>
-      </w:r>
-    </w:p>
-    <w:p>
-      <w:pPr>
-        <w:rPr>
-          <w:rFonts w:ascii="Times New Roman" w:hAnsi="Times New Roman" w:cs="Times New Roman"/>
-          <w:sz w:val="24"/>
-          <w:szCs w:val="24"/>
-          <w:lang w:val="fr-FR"/>
-        </w:rPr>
-      </w:pPr>
-      <w:r>
-        <w:rPr>
-          <w:rFonts w:ascii="Times New Roman" w:hAnsi="Times New Roman" w:cs="Times New Roman"/>
-          <w:sz w:val="24"/>
-          <w:szCs w:val="24"/>
-          <w:lang w:val="fr-FR"/>
-        </w:rPr>
-        <w:t>Sans d'autres commentaires, il leur envoyé un article d'une longueur d'environ 9 pages ou il explique , av</w:t>
-      </w:r>
-      <w:r>
-        <w:rPr>
-          <w:rFonts w:ascii="Times New Roman" w:hAnsi="Times New Roman" w:cs="Times New Roman"/>
-          <w:sz w:val="24"/>
-          <w:szCs w:val="24"/>
-          <w:lang w:val="fr-FR"/>
-        </w:rPr>
-        <w:t xml:space="preserve">ec des illustration, équations et </w:t>
+        <w:t xml:space="preserve"> "Satoshi NAKAMOTO", dans l'email il cite "Je suis entrain de travailler sur un nouveau système de </w:t>
+      </w:r>
+      <w:r>
+        <w:rPr>
+          <w:rFonts w:ascii="Times New Roman" w:hAnsi="Times New Roman" w:cs="Times New Roman"/>
+          <w:sz w:val="24"/>
+          <w:szCs w:val="24"/>
+          <w:lang w:val="fr-FR"/>
+        </w:rPr>
+        <w:t>monnaie, pair</w:t>
+      </w:r>
+      <w:r>
+        <w:rPr>
+          <w:rFonts w:ascii="Times New Roman" w:hAnsi="Times New Roman" w:cs="Times New Roman"/>
+          <w:sz w:val="24"/>
+          <w:szCs w:val="24"/>
+          <w:lang w:val="fr-FR"/>
+        </w:rPr>
+        <w:t xml:space="preserve"> à </w:t>
+      </w:r>
+      <w:r>
+        <w:rPr>
+          <w:rFonts w:ascii="Times New Roman" w:hAnsi="Times New Roman" w:cs="Times New Roman"/>
+          <w:sz w:val="24"/>
+          <w:szCs w:val="24"/>
+          <w:lang w:val="fr-FR"/>
+        </w:rPr>
+        <w:t>pair,</w:t>
+      </w:r>
+      <w:r>
+        <w:rPr>
+          <w:rFonts w:ascii="Times New Roman" w:hAnsi="Times New Roman" w:cs="Times New Roman"/>
+          <w:sz w:val="24"/>
+          <w:szCs w:val="24"/>
+          <w:lang w:val="fr-FR"/>
+        </w:rPr>
+        <w:t xml:space="preserve"> sans tierce personne" </w:t>
+      </w:r>
+    </w:p>
+    <w:p>
+      <w:pPr>
+        <w:rPr>
+          <w:rFonts w:ascii="Times New Roman" w:hAnsi="Times New Roman" w:cs="Times New Roman"/>
+          <w:sz w:val="24"/>
+          <w:szCs w:val="24"/>
+          <w:lang w:val="fr-FR"/>
+        </w:rPr>
+      </w:pPr>
+      <w:r>
+        <w:rPr>
+          <w:rFonts w:ascii="Times New Roman" w:hAnsi="Times New Roman" w:cs="Times New Roman"/>
+          <w:sz w:val="24"/>
+          <w:szCs w:val="24"/>
+          <w:lang w:val="fr-FR"/>
+        </w:rPr>
+        <w:lastRenderedPageBreak/>
+        <w:t xml:space="preserve">Sans d'autres commentaires, il leur envoyé un article d'une longueur d'environ 9 pages </w:t>
+      </w:r>
+      <w:r>
+        <w:rPr>
+          <w:rFonts w:ascii="Times New Roman" w:hAnsi="Times New Roman" w:cs="Times New Roman"/>
+          <w:sz w:val="24"/>
+          <w:szCs w:val="24"/>
+          <w:lang w:val="fr-FR"/>
+        </w:rPr>
+        <w:t>où</w:t>
+      </w:r>
+      <w:r>
+        <w:rPr>
+          <w:rFonts w:ascii="Times New Roman" w:hAnsi="Times New Roman" w:cs="Times New Roman"/>
+          <w:sz w:val="24"/>
+          <w:szCs w:val="24"/>
+          <w:lang w:val="fr-FR"/>
+        </w:rPr>
+        <w:t xml:space="preserve"> il explique</w:t>
+      </w:r>
+      <w:r>
+        <w:rPr>
+          <w:rStyle w:val="FootnoteReference"/>
+          <w:rFonts w:ascii="Times New Roman" w:hAnsi="Times New Roman" w:cs="Times New Roman"/>
+          <w:sz w:val="24"/>
+          <w:szCs w:val="24"/>
+          <w:lang w:val="fr-FR"/>
+        </w:rPr>
+        <w:footnoteReference w:id="4"/>
+      </w:r>
+      <w:r>
+        <w:rPr>
+          <w:rFonts w:ascii="Times New Roman" w:hAnsi="Times New Roman" w:cs="Times New Roman"/>
+          <w:sz w:val="24"/>
+          <w:szCs w:val="24"/>
+          <w:lang w:val="fr-FR"/>
+        </w:rPr>
+        <w:t xml:space="preserve"> , av</w:t>
+      </w:r>
+      <w:r>
+        <w:rPr>
+          <w:rFonts w:ascii="Times New Roman" w:hAnsi="Times New Roman" w:cs="Times New Roman"/>
+          <w:sz w:val="24"/>
+          <w:szCs w:val="24"/>
+          <w:lang w:val="fr-FR"/>
+        </w:rPr>
+        <w:t xml:space="preserve">ec des </w:t>
+      </w:r>
+      <w:r>
+        <w:rPr>
+          <w:rFonts w:ascii="Times New Roman" w:hAnsi="Times New Roman" w:cs="Times New Roman"/>
+          <w:sz w:val="24"/>
+          <w:szCs w:val="24"/>
+          <w:lang w:val="fr-FR"/>
+        </w:rPr>
+        <w:t>illustrations</w:t>
+      </w:r>
+      <w:r>
+        <w:rPr>
+          <w:rFonts w:ascii="Times New Roman" w:hAnsi="Times New Roman" w:cs="Times New Roman"/>
+          <w:sz w:val="24"/>
+          <w:szCs w:val="24"/>
+          <w:lang w:val="fr-FR"/>
+        </w:rPr>
+        <w:t xml:space="preserve">, équations et </w:t>
       </w:r>
       <w:r>
         <w:rPr>
@@ -3814,58 +3936,264 @@
           <w:szCs w:val="24"/>
           <w:lang w:val="fr-FR"/>
         </w:rPr>
-        <w:lastRenderedPageBreak/>
-        <w:t>NAKAMOTO avait dejaaquis un domaine sous</w:t>
-      </w:r>
-      <w:r>
-        <w:rPr>
-          <w:rFonts w:ascii="Times New Roman" w:hAnsi="Times New Roman" w:cs="Times New Roman"/>
-          <w:sz w:val="24"/>
-          <w:szCs w:val="24"/>
-          <w:lang w:val="fr-FR"/>
-        </w:rPr>
-        <w:t xml:space="preserve"> 'bitcoin.org', mais il savait que  pour propulser son systeme au niveau superieur, ce systeme devra</w:t>
-      </w:r>
-      <w:r>
-        <w:rPr>
-          <w:rFonts w:ascii="Times New Roman" w:hAnsi="Times New Roman" w:cs="Times New Roman"/>
-          <w:sz w:val="24"/>
-          <w:szCs w:val="24"/>
-          <w:lang w:val="fr-FR"/>
-        </w:rPr>
-        <w:t>is etre utiliser</w:t>
-      </w:r>
-      <w:r>
-        <w:rPr>
-          <w:rFonts w:ascii="Times New Roman" w:hAnsi="Times New Roman" w:cs="Times New Roman"/>
-          <w:sz w:val="24"/>
-          <w:szCs w:val="24"/>
-          <w:lang w:val="fr-FR"/>
-        </w:rPr>
-        <w:t xml:space="preserve"> par plusieur utilisateur...  </w:t>
-      </w:r>
-    </w:p>
-    <w:p>
-      <w:pPr>
-        <w:rPr>
-          <w:rFonts w:ascii="Times New Roman" w:hAnsi="Times New Roman" w:cs="Times New Roman"/>
-          <w:sz w:val="24"/>
-          <w:szCs w:val="24"/>
-          <w:lang w:val="fr-FR"/>
-        </w:rPr>
-      </w:pPr>
-      <w:r>
-        <w:rPr>
-          <w:rFonts w:ascii="Times New Roman" w:hAnsi="Times New Roman" w:cs="Times New Roman"/>
-          <w:sz w:val="24"/>
-          <w:szCs w:val="24"/>
-          <w:lang w:val="fr-FR"/>
-        </w:rPr>
-        <w:t>Le premier utilisateur du bitcoin fut Satoshi NAKAMOTO lui même, ainsi qu'un volontaire qui faisait partie de liste de mail initiale, Hal FINNEY, a cette époque agé de 53 ans , était un développeur clé dans la Ste PGP</w:t>
-      </w:r>
-      <w:r>
-        <w:rPr>
-          <w:rStyle w:val="Appelnotedebasdep"/>
+        <w:t xml:space="preserve">NAKAMOTO avait </w:t>
+      </w:r>
+      <w:r>
+        <w:rPr>
+          <w:rFonts w:ascii="Times New Roman" w:hAnsi="Times New Roman" w:cs="Times New Roman"/>
+          <w:sz w:val="24"/>
+          <w:szCs w:val="24"/>
+          <w:lang w:val="fr-FR"/>
+        </w:rPr>
+        <w:t>déjà acquis</w:t>
+      </w:r>
+      <w:r>
+        <w:rPr>
+          <w:rFonts w:ascii="Times New Roman" w:hAnsi="Times New Roman" w:cs="Times New Roman"/>
+          <w:sz w:val="24"/>
+          <w:szCs w:val="24"/>
+          <w:lang w:val="fr-FR"/>
+        </w:rPr>
+        <w:t xml:space="preserve"> un domaine sous</w:t>
+      </w:r>
+      <w:r>
+        <w:rPr>
+          <w:rFonts w:ascii="Times New Roman" w:hAnsi="Times New Roman" w:cs="Times New Roman"/>
+          <w:sz w:val="24"/>
+          <w:szCs w:val="24"/>
+          <w:lang w:val="fr-FR"/>
+        </w:rPr>
+        <w:t xml:space="preserve"> 'bitcoin.org', mais il savait que  pour propulser son </w:t>
+      </w:r>
+      <w:r>
+        <w:rPr>
+          <w:rFonts w:ascii="Times New Roman" w:hAnsi="Times New Roman" w:cs="Times New Roman"/>
+          <w:sz w:val="24"/>
+          <w:szCs w:val="24"/>
+          <w:lang w:val="fr-FR"/>
+        </w:rPr>
+        <w:t>système</w:t>
+      </w:r>
+      <w:r>
+        <w:rPr>
+          <w:rFonts w:ascii="Times New Roman" w:hAnsi="Times New Roman" w:cs="Times New Roman"/>
+          <w:sz w:val="24"/>
+          <w:szCs w:val="24"/>
+          <w:lang w:val="fr-FR"/>
+        </w:rPr>
+        <w:t xml:space="preserve"> au niveau </w:t>
+      </w:r>
+      <w:r>
+        <w:rPr>
+          <w:rFonts w:ascii="Times New Roman" w:hAnsi="Times New Roman" w:cs="Times New Roman"/>
+          <w:sz w:val="24"/>
+          <w:szCs w:val="24"/>
+          <w:lang w:val="fr-FR"/>
+        </w:rPr>
+        <w:t>supérieur</w:t>
+      </w:r>
+      <w:r>
+        <w:rPr>
+          <w:rFonts w:ascii="Times New Roman" w:hAnsi="Times New Roman" w:cs="Times New Roman"/>
+          <w:sz w:val="24"/>
+          <w:szCs w:val="24"/>
+          <w:lang w:val="fr-FR"/>
+        </w:rPr>
+        <w:t xml:space="preserve">, ce </w:t>
+      </w:r>
+      <w:r>
+        <w:rPr>
+          <w:rFonts w:ascii="Times New Roman" w:hAnsi="Times New Roman" w:cs="Times New Roman"/>
+          <w:sz w:val="24"/>
+          <w:szCs w:val="24"/>
+          <w:lang w:val="fr-FR"/>
+        </w:rPr>
+        <w:t>système</w:t>
+      </w:r>
+      <w:r>
+        <w:rPr>
+          <w:rFonts w:ascii="Times New Roman" w:hAnsi="Times New Roman" w:cs="Times New Roman"/>
+          <w:sz w:val="24"/>
+          <w:szCs w:val="24"/>
+          <w:lang w:val="fr-FR"/>
+        </w:rPr>
+        <w:t xml:space="preserve"> </w:t>
+      </w:r>
+      <w:r>
+        <w:rPr>
+          <w:rFonts w:ascii="Times New Roman" w:hAnsi="Times New Roman" w:cs="Times New Roman"/>
+          <w:sz w:val="24"/>
+          <w:szCs w:val="24"/>
+          <w:lang w:val="fr-FR"/>
+        </w:rPr>
+        <w:t>devra</w:t>
+      </w:r>
+      <w:r>
+        <w:rPr>
+          <w:rFonts w:ascii="Times New Roman" w:hAnsi="Times New Roman" w:cs="Times New Roman"/>
+          <w:sz w:val="24"/>
+          <w:szCs w:val="24"/>
+          <w:lang w:val="fr-FR"/>
+        </w:rPr>
+        <w:t>it</w:t>
+      </w:r>
+      <w:r>
+        <w:rPr>
+          <w:rFonts w:ascii="Times New Roman" w:hAnsi="Times New Roman" w:cs="Times New Roman"/>
+          <w:sz w:val="24"/>
+          <w:szCs w:val="24"/>
+          <w:lang w:val="fr-FR"/>
+        </w:rPr>
+        <w:t xml:space="preserve"> </w:t>
+      </w:r>
+      <w:r>
+        <w:rPr>
+          <w:rFonts w:ascii="Times New Roman" w:hAnsi="Times New Roman" w:cs="Times New Roman"/>
+          <w:sz w:val="24"/>
+          <w:szCs w:val="24"/>
+          <w:lang w:val="fr-FR"/>
+        </w:rPr>
+        <w:t>être</w:t>
+      </w:r>
+      <w:r>
+        <w:rPr>
+          <w:rFonts w:ascii="Times New Roman" w:hAnsi="Times New Roman" w:cs="Times New Roman"/>
+          <w:sz w:val="24"/>
+          <w:szCs w:val="24"/>
+          <w:lang w:val="fr-FR"/>
+        </w:rPr>
+        <w:t xml:space="preserve"> </w:t>
+      </w:r>
+      <w:r>
+        <w:rPr>
+          <w:rFonts w:ascii="Times New Roman" w:hAnsi="Times New Roman" w:cs="Times New Roman"/>
+          <w:sz w:val="24"/>
+          <w:szCs w:val="24"/>
+          <w:lang w:val="fr-FR"/>
+        </w:rPr>
+        <w:t>utilisé</w:t>
+      </w:r>
+      <w:r>
+        <w:rPr>
+          <w:rFonts w:ascii="Times New Roman" w:hAnsi="Times New Roman" w:cs="Times New Roman"/>
+          <w:sz w:val="24"/>
+          <w:szCs w:val="24"/>
+          <w:lang w:val="fr-FR"/>
+        </w:rPr>
+        <w:t xml:space="preserve"> par </w:t>
+      </w:r>
+      <w:r>
+        <w:rPr>
+          <w:rFonts w:ascii="Times New Roman" w:hAnsi="Times New Roman" w:cs="Times New Roman"/>
+          <w:sz w:val="24"/>
+          <w:szCs w:val="24"/>
+          <w:lang w:val="fr-FR"/>
+        </w:rPr>
+        <w:t>plusieurs</w:t>
+      </w:r>
+      <w:r>
+        <w:rPr>
+          <w:rFonts w:ascii="Times New Roman" w:hAnsi="Times New Roman" w:cs="Times New Roman"/>
+          <w:sz w:val="24"/>
+          <w:szCs w:val="24"/>
+          <w:lang w:val="fr-FR"/>
+        </w:rPr>
+        <w:t xml:space="preserve"> </w:t>
+      </w:r>
+      <w:r>
+        <w:rPr>
+          <w:rFonts w:ascii="Times New Roman" w:hAnsi="Times New Roman" w:cs="Times New Roman"/>
+          <w:sz w:val="24"/>
+          <w:szCs w:val="24"/>
+          <w:lang w:val="fr-FR"/>
+        </w:rPr>
+        <w:t>utilisateurs</w:t>
+      </w:r>
+      <w:r>
+        <w:rPr>
+          <w:rFonts w:ascii="Times New Roman" w:hAnsi="Times New Roman" w:cs="Times New Roman"/>
+          <w:sz w:val="24"/>
+          <w:szCs w:val="24"/>
+          <w:lang w:val="fr-FR"/>
+        </w:rPr>
+        <w:t xml:space="preserve">...  </w:t>
+      </w:r>
+    </w:p>
+    <w:p>
+      <w:pPr>
+        <w:rPr>
+          <w:rFonts w:ascii="Times New Roman" w:hAnsi="Times New Roman" w:cs="Times New Roman"/>
+          <w:sz w:val="24"/>
+          <w:szCs w:val="24"/>
+          <w:lang w:val="fr-FR"/>
+        </w:rPr>
+      </w:pPr>
+      <w:r>
+        <w:rPr>
+          <w:rFonts w:ascii="Times New Roman" w:hAnsi="Times New Roman" w:cs="Times New Roman"/>
+          <w:sz w:val="24"/>
+          <w:szCs w:val="24"/>
+          <w:lang w:val="fr-FR"/>
+        </w:rPr>
+        <w:t xml:space="preserve">Le premier utilisateur du bitcoin fut Satoshi NAKAMOTO </w:t>
+      </w:r>
+      <w:r>
+        <w:rPr>
+          <w:rFonts w:ascii="Times New Roman" w:hAnsi="Times New Roman" w:cs="Times New Roman"/>
+          <w:sz w:val="24"/>
+          <w:szCs w:val="24"/>
+          <w:lang w:val="fr-FR"/>
+        </w:rPr>
+        <w:t>lui-même</w:t>
+      </w:r>
+      <w:r>
+        <w:rPr>
+          <w:rFonts w:ascii="Times New Roman" w:hAnsi="Times New Roman" w:cs="Times New Roman"/>
+          <w:sz w:val="24"/>
+          <w:szCs w:val="24"/>
+          <w:lang w:val="fr-FR"/>
+        </w:rPr>
+        <w:t xml:space="preserve">, ainsi qu'un volontaire qui faisait partie de liste de mail initiale, Hal FINNEY, </w:t>
+      </w:r>
+      <w:r>
+        <w:rPr>
+          <w:rFonts w:ascii="Times New Roman" w:hAnsi="Times New Roman" w:cs="Times New Roman"/>
+          <w:sz w:val="24"/>
+          <w:szCs w:val="24"/>
+          <w:lang w:val="fr-FR"/>
+        </w:rPr>
+        <w:t>à</w:t>
+      </w:r>
+      <w:r>
+        <w:rPr>
+          <w:rFonts w:ascii="Times New Roman" w:hAnsi="Times New Roman" w:cs="Times New Roman"/>
+          <w:sz w:val="24"/>
+          <w:szCs w:val="24"/>
+          <w:lang w:val="fr-FR"/>
+        </w:rPr>
+        <w:t xml:space="preserve"> cette époque agé de 53 </w:t>
+      </w:r>
+      <w:r>
+        <w:rPr>
+          <w:rFonts w:ascii="Times New Roman" w:hAnsi="Times New Roman" w:cs="Times New Roman"/>
+          <w:sz w:val="24"/>
+          <w:szCs w:val="24"/>
+          <w:lang w:val="fr-FR"/>
+        </w:rPr>
+        <w:t>ans,</w:t>
+      </w:r>
+      <w:r>
+        <w:rPr>
+          <w:rFonts w:ascii="Times New Roman" w:hAnsi="Times New Roman" w:cs="Times New Roman"/>
+          <w:sz w:val="24"/>
+          <w:szCs w:val="24"/>
+          <w:lang w:val="fr-FR"/>
+        </w:rPr>
+        <w:t xml:space="preserve"> était un développeur clé dans la Ste PGP</w:t>
+      </w:r>
+      <w:r>
+        <w:rPr>
+          <w:rStyle w:val="FootnoteReference"/>
           <w:rFonts w:ascii="Times New Roman" w:hAnsi="Times New Roman" w:cs="Times New Roman"/>
           <w:sz w:val="24"/>
           <w:szCs w:val="24"/>
@@ -3879,16 +4207,25 @@
           <w:szCs w:val="24"/>
           <w:lang w:val="fr-FR"/>
         </w:rPr>
-        <w:t>, une sociéte</w:t>
-      </w:r>
-      <w:r>
-        <w:rPr>
-          <w:rFonts w:ascii="Times New Roman" w:hAnsi="Times New Roman" w:cs="Times New Roman"/>
-          <w:sz w:val="24"/>
-          <w:szCs w:val="24"/>
-          <w:lang w:val="fr-FR"/>
-        </w:rPr>
-        <w:t>crée</w:t>
+        <w:t xml:space="preserve">, une </w:t>
+      </w:r>
+      <w:r>
+        <w:rPr>
+          <w:rFonts w:ascii="Times New Roman" w:hAnsi="Times New Roman" w:cs="Times New Roman"/>
+          <w:sz w:val="24"/>
+          <w:szCs w:val="24"/>
+          <w:lang w:val="fr-FR"/>
+        </w:rPr>
+        <w:t>sociéta</w:t>
+      </w:r>
+      <w:r>
+        <w:rPr>
+          <w:rFonts w:ascii="Times New Roman" w:hAnsi="Times New Roman" w:cs="Times New Roman"/>
+          <w:sz w:val="24"/>
+          <w:szCs w:val="24"/>
+          <w:lang w:val="fr-FR"/>
+        </w:rPr>
+        <w:t>ire</w:t>
       </w:r>
       <w:r>
         <w:rPr>
@@ -3901,7 +4238,7 @@
       </w:r>
       <w:r>
         <w:rPr>
-          <w:rStyle w:val="Appelnotedebasdep"/>
+          <w:rStyle w:val="FootnoteReference"/>
           <w:rFonts w:ascii="Times New Roman" w:hAnsi="Times New Roman" w:cs="Times New Roman"/>
           <w:sz w:val="24"/>
           <w:szCs w:val="24"/>
@@ -3934,7 +4271,88 @@
           <w:szCs w:val="24"/>
           <w:lang w:val="fr-FR"/>
         </w:rPr>
-        <w:t>A partir du 10 janvier 2009, le duo a commencer a travailler ensemble sur un projet intesive, qui a durer deux semaine, ils ont collaborer en partageant des notes à travers des emails, et qui ont petit a petit reussi a rendre le bitcoin operationel.</w:t>
+        <w:t>À</w:t>
+      </w:r>
+      <w:r>
+        <w:rPr>
+          <w:rFonts w:ascii="Times New Roman" w:hAnsi="Times New Roman" w:cs="Times New Roman"/>
+          <w:sz w:val="24"/>
+          <w:szCs w:val="24"/>
+          <w:lang w:val="fr-FR"/>
+        </w:rPr>
+        <w:t xml:space="preserve"> partir du 10 janvier 2009, le duo a commencer a travailler ensemble sur un projet intesive, qui a durer deux semaine, ils ont </w:t>
+      </w:r>
+      <w:r>
+        <w:rPr>
+          <w:rFonts w:ascii="Times New Roman" w:hAnsi="Times New Roman" w:cs="Times New Roman"/>
+          <w:sz w:val="24"/>
+          <w:szCs w:val="24"/>
+          <w:lang w:val="fr-FR"/>
+        </w:rPr>
+        <w:t>collaboré</w:t>
+      </w:r>
+      <w:r>
+        <w:rPr>
+          <w:rFonts w:ascii="Times New Roman" w:hAnsi="Times New Roman" w:cs="Times New Roman"/>
+          <w:sz w:val="24"/>
+          <w:szCs w:val="24"/>
+          <w:lang w:val="fr-FR"/>
+        </w:rPr>
+        <w:t xml:space="preserve"> en partageant des notes à travers des emails, et qui ont petit </w:t>
+      </w:r>
+      <w:r>
+        <w:rPr>
+          <w:rFonts w:ascii="Times New Roman" w:hAnsi="Times New Roman" w:cs="Times New Roman"/>
+          <w:sz w:val="24"/>
+          <w:szCs w:val="24"/>
+          <w:lang w:val="fr-FR"/>
+        </w:rPr>
+        <w:t>à</w:t>
+      </w:r>
+      <w:r>
+        <w:rPr>
+          <w:rFonts w:ascii="Times New Roman" w:hAnsi="Times New Roman" w:cs="Times New Roman"/>
+          <w:sz w:val="24"/>
+          <w:szCs w:val="24"/>
+          <w:lang w:val="fr-FR"/>
+        </w:rPr>
+        <w:t xml:space="preserve"> petit </w:t>
+      </w:r>
+      <w:r>
+        <w:rPr>
+          <w:rFonts w:ascii="Times New Roman" w:hAnsi="Times New Roman" w:cs="Times New Roman"/>
+          <w:sz w:val="24"/>
+          <w:szCs w:val="24"/>
+          <w:lang w:val="fr-FR"/>
+        </w:rPr>
+        <w:t>réussi</w:t>
+      </w:r>
+      <w:r>
+        <w:rPr>
+          <w:rFonts w:ascii="Times New Roman" w:hAnsi="Times New Roman" w:cs="Times New Roman"/>
+          <w:sz w:val="24"/>
+          <w:szCs w:val="24"/>
+          <w:lang w:val="fr-FR"/>
+        </w:rPr>
+        <w:t xml:space="preserve"> a rendre le bitcoin </w:t>
+      </w:r>
+      <w:r>
+        <w:rPr>
+          <w:rFonts w:ascii="Times New Roman" w:hAnsi="Times New Roman" w:cs="Times New Roman"/>
+          <w:sz w:val="24"/>
+          <w:szCs w:val="24"/>
+          <w:lang w:val="fr-FR"/>
+        </w:rPr>
+        <w:t>opérationnel</w:t>
+      </w:r>
+      <w:r>
+        <w:rPr>
+          <w:rFonts w:ascii="Times New Roman" w:hAnsi="Times New Roman" w:cs="Times New Roman"/>
+          <w:sz w:val="24"/>
+          <w:szCs w:val="24"/>
+          <w:lang w:val="fr-FR"/>
+        </w:rPr>
+        <w:t>.</w:t>
       </w:r>
     </w:p>
     <w:p>
@@ -3998,6 +4416,15 @@
           <w:szCs w:val="24"/>
           <w:lang w:val="fr-FR"/>
         </w:rPr>
+        <w:t xml:space="preserve"> </w:t>
+      </w:r>
+      <w:r>
+        <w:rPr>
+          <w:rFonts w:ascii="Times New Roman" w:hAnsi="Times New Roman" w:cs="Times New Roman"/>
+          <w:sz w:val="24"/>
+          <w:szCs w:val="24"/>
+          <w:lang w:val="fr-FR"/>
+        </w:rPr>
         <w:t>enregistré</w:t>
       </w:r>
       <w:r>
@@ -4097,7 +4524,49 @@
           <w:szCs w:val="24"/>
           <w:lang w:val="fr-FR"/>
         </w:rPr>
-        <w:t xml:space="preserve"> grand livre est toujours disponible dans l’internet. Bitcoin est la premiere grande crypto-monnaie decentralise. Il y a des centaines autres monnaie alternative comme Litecoin et Dogec</w:t>
+        <w:t xml:space="preserve"> grand livre est toujours disponible dans l’internet. Bitcoin est la </w:t>
+      </w:r>
+      <w:r>
+        <w:rPr>
+          <w:rFonts w:ascii="Times New Roman" w:hAnsi="Times New Roman" w:cs="Times New Roman"/>
+          <w:sz w:val="24"/>
+          <w:szCs w:val="24"/>
+          <w:lang w:val="fr-FR"/>
+        </w:rPr>
+        <w:t>première</w:t>
+      </w:r>
+      <w:r>
+        <w:rPr>
+          <w:rFonts w:ascii="Times New Roman" w:hAnsi="Times New Roman" w:cs="Times New Roman"/>
+          <w:sz w:val="24"/>
+          <w:szCs w:val="24"/>
+          <w:lang w:val="fr-FR"/>
+        </w:rPr>
+        <w:t xml:space="preserve"> grande crypto-monnaie </w:t>
+      </w:r>
+      <w:r>
+        <w:rPr>
+          <w:rFonts w:ascii="Times New Roman" w:hAnsi="Times New Roman" w:cs="Times New Roman"/>
+          <w:sz w:val="24"/>
+          <w:szCs w:val="24"/>
+          <w:lang w:val="fr-FR"/>
+        </w:rPr>
+        <w:t>décentralis</w:t>
+      </w:r>
+      <w:r>
+        <w:rPr>
+          <w:lang w:val="fr-FR"/>
+        </w:rPr>
+        <w:t>é</w:t>
+      </w:r>
+      <w:r>
+        <w:rPr>
+          <w:rFonts w:ascii="Times New Roman" w:hAnsi="Times New Roman" w:cs="Times New Roman"/>
+          <w:sz w:val="24"/>
+          <w:szCs w:val="24"/>
+          <w:lang w:val="fr-FR"/>
+        </w:rPr>
+        <w:t>. Il y a des centaines autres monnaie alternative comme Litecoin et Dogec</w:t>
       </w:r>
       <w:r>
         <w:rPr>
@@ -4134,34 +4603,85 @@
           <w:szCs w:val="24"/>
           <w:lang w:val="fr-FR"/>
         </w:rPr>
-        <w:t>Bitcoin est cree autant qu’une récompense</w:t>
-      </w:r>
-      <w:r>
-        <w:rPr>
-          <w:rFonts w:ascii="Times New Roman" w:hAnsi="Times New Roman" w:cs="Times New Roman"/>
-          <w:sz w:val="24"/>
-          <w:szCs w:val="24"/>
-          <w:lang w:val="fr-FR"/>
-        </w:rPr>
-        <w:t xml:space="preserve"> de l’energie</w:t>
-      </w:r>
-      <w:r>
-        <w:rPr>
-          <w:rFonts w:ascii="Times New Roman" w:hAnsi="Times New Roman" w:cs="Times New Roman"/>
-          <w:sz w:val="24"/>
-          <w:szCs w:val="24"/>
-          <w:lang w:val="fr-FR"/>
-        </w:rPr>
-        <w:t>depe</w:t>
-      </w:r>
-      <w:r>
-        <w:rPr>
-          <w:rFonts w:ascii="Times New Roman" w:hAnsi="Times New Roman" w:cs="Times New Roman"/>
-          <w:sz w:val="24"/>
-          <w:szCs w:val="24"/>
-          <w:lang w:val="fr-FR"/>
-        </w:rPr>
-        <w:t>nser pour sa creation</w:t>
+        <w:t xml:space="preserve">Bitcoin est </w:t>
+      </w:r>
+      <w:r>
+        <w:rPr>
+          <w:rFonts w:ascii="Times New Roman" w:hAnsi="Times New Roman" w:cs="Times New Roman"/>
+          <w:sz w:val="24"/>
+          <w:szCs w:val="24"/>
+          <w:lang w:val="fr-FR"/>
+        </w:rPr>
+        <w:t>créé</w:t>
+      </w:r>
+      <w:r>
+        <w:rPr>
+          <w:rFonts w:ascii="Times New Roman" w:hAnsi="Times New Roman" w:cs="Times New Roman"/>
+          <w:sz w:val="24"/>
+          <w:szCs w:val="24"/>
+          <w:lang w:val="fr-FR"/>
+        </w:rPr>
+        <w:t xml:space="preserve"> autant qu’une récompense</w:t>
+      </w:r>
+      <w:r>
+        <w:rPr>
+          <w:rFonts w:ascii="Times New Roman" w:hAnsi="Times New Roman" w:cs="Times New Roman"/>
+          <w:sz w:val="24"/>
+          <w:szCs w:val="24"/>
+          <w:lang w:val="fr-FR"/>
+        </w:rPr>
+        <w:t xml:space="preserve"> de l’</w:t>
+      </w:r>
+      <w:r>
+        <w:rPr>
+          <w:rFonts w:ascii="Times New Roman" w:hAnsi="Times New Roman" w:cs="Times New Roman"/>
+          <w:sz w:val="24"/>
+          <w:szCs w:val="24"/>
+          <w:lang w:val="fr-FR"/>
+        </w:rPr>
+        <w:t>énergie</w:t>
+      </w:r>
+      <w:r>
+        <w:rPr>
+          <w:rFonts w:ascii="Times New Roman" w:hAnsi="Times New Roman" w:cs="Times New Roman"/>
+          <w:sz w:val="24"/>
+          <w:szCs w:val="24"/>
+          <w:lang w:val="fr-FR"/>
+        </w:rPr>
+        <w:t xml:space="preserve"> </w:t>
+      </w:r>
+      <w:r>
+        <w:rPr>
+          <w:rFonts w:ascii="Times New Roman" w:hAnsi="Times New Roman" w:cs="Times New Roman"/>
+          <w:sz w:val="24"/>
+          <w:szCs w:val="24"/>
+          <w:lang w:val="fr-FR"/>
+        </w:rPr>
+        <w:t>dépens</w:t>
+      </w:r>
+      <w:r>
+        <w:rPr>
+          <w:lang w:val="fr-FR"/>
+        </w:rPr>
+        <w:t>é</w:t>
+      </w:r>
+      <w:r>
+        <w:rPr>
+          <w:rFonts w:ascii="Times New Roman" w:hAnsi="Times New Roman" w:cs="Times New Roman"/>
+          <w:sz w:val="24"/>
+          <w:szCs w:val="24"/>
+          <w:lang w:val="fr-FR"/>
+        </w:rPr>
+        <w:t xml:space="preserve"> pour sa </w:t>
+      </w:r>
+      <w:r>
+        <w:rPr>
+          <w:rFonts w:ascii="Times New Roman" w:hAnsi="Times New Roman" w:cs="Times New Roman"/>
+          <w:sz w:val="24"/>
+          <w:szCs w:val="24"/>
+          <w:lang w:val="fr-FR"/>
+        </w:rPr>
+        <w:t>création</w:t>
       </w:r>
       <w:r>
         <w:rPr>
@@ -4179,16 +4699,52 @@
           <w:szCs w:val="24"/>
           <w:lang w:val="fr-FR"/>
         </w:rPr>
-        <w:t xml:space="preserve"> ou les utilisateur offrent le</w:t>
-      </w:r>
-      <w:r>
-        <w:rPr>
-          <w:rFonts w:ascii="Times New Roman" w:hAnsi="Times New Roman" w:cs="Times New Roman"/>
-          <w:sz w:val="24"/>
-          <w:szCs w:val="24"/>
-          <w:lang w:val="fr-FR"/>
-        </w:rPr>
-        <w:t xml:space="preserve"> pouvoir de leur ordinateur pour verifier et enregistre</w:t>
+        <w:t xml:space="preserve"> ou les </w:t>
+      </w:r>
+      <w:r>
+        <w:rPr>
+          <w:rFonts w:ascii="Times New Roman" w:hAnsi="Times New Roman" w:cs="Times New Roman"/>
+          <w:sz w:val="24"/>
+          <w:szCs w:val="24"/>
+          <w:lang w:val="fr-FR"/>
+        </w:rPr>
+        <w:t>utilisateurs</w:t>
+      </w:r>
+      <w:r>
+        <w:rPr>
+          <w:rFonts w:ascii="Times New Roman" w:hAnsi="Times New Roman" w:cs="Times New Roman"/>
+          <w:sz w:val="24"/>
+          <w:szCs w:val="24"/>
+          <w:lang w:val="fr-FR"/>
+        </w:rPr>
+        <w:t xml:space="preserve"> offrent le</w:t>
+      </w:r>
+      <w:r>
+        <w:rPr>
+          <w:rFonts w:ascii="Times New Roman" w:hAnsi="Times New Roman" w:cs="Times New Roman"/>
+          <w:sz w:val="24"/>
+          <w:szCs w:val="24"/>
+          <w:lang w:val="fr-FR"/>
+        </w:rPr>
+        <w:t xml:space="preserve"> pouvoir de leur ordinateur pour </w:t>
+      </w:r>
+      <w:r>
+        <w:rPr>
+          <w:rFonts w:ascii="Times New Roman" w:hAnsi="Times New Roman" w:cs="Times New Roman"/>
+          <w:sz w:val="24"/>
+          <w:szCs w:val="24"/>
+          <w:lang w:val="fr-FR"/>
+        </w:rPr>
+        <w:t>vérifier</w:t>
+      </w:r>
+      <w:r>
+        <w:rPr>
+          <w:rFonts w:ascii="Times New Roman" w:hAnsi="Times New Roman" w:cs="Times New Roman"/>
+          <w:sz w:val="24"/>
+          <w:szCs w:val="24"/>
+          <w:lang w:val="fr-FR"/>
+        </w:rPr>
+        <w:t xml:space="preserve"> et enregistre</w:t>
       </w:r>
       <w:r>
         <w:rPr>
@@ -4206,7 +4762,142 @@
           <w:szCs w:val="24"/>
           <w:lang w:val="fr-FR"/>
         </w:rPr>
-        <w:t xml:space="preserve"> les transactions dans le grand livre public. Les individus ou les entreprises engagent dans le procesus de minage en contre partie des couts de transactions et les Bitcoinsrecementcrees, autre que le mining, les Bitcoins peuvent etre obtenues en contre partie de la monnaie conventionnelle, biens ou services, les utilisateur peuvent envoyer et recevoir de Bitcoin pour un cout de transaction optionnel en utilisant un program de portefeuille dans leur ordinateur personnel, smartphone ou une application web.  </w:t>
+        <w:t xml:space="preserve"> les transactions dans le grand livre public. Les individus ou les entreprises engagent dans le </w:t>
+      </w:r>
+      <w:r>
+        <w:rPr>
+          <w:rFonts w:ascii="Times New Roman" w:hAnsi="Times New Roman" w:cs="Times New Roman"/>
+          <w:sz w:val="24"/>
+          <w:szCs w:val="24"/>
+          <w:lang w:val="fr-FR"/>
+        </w:rPr>
+        <w:t>processus</w:t>
+      </w:r>
+      <w:r>
+        <w:rPr>
+          <w:rFonts w:ascii="Times New Roman" w:hAnsi="Times New Roman" w:cs="Times New Roman"/>
+          <w:sz w:val="24"/>
+          <w:szCs w:val="24"/>
+          <w:lang w:val="fr-FR"/>
+        </w:rPr>
+        <w:t xml:space="preserve"> de minage en contre partie des couts de transactions et les Bitcoins</w:t>
+      </w:r>
+      <w:r>
+        <w:rPr>
+          <w:rFonts w:ascii="Times New Roman" w:hAnsi="Times New Roman" w:cs="Times New Roman"/>
+          <w:sz w:val="24"/>
+          <w:szCs w:val="24"/>
+          <w:lang w:val="fr-FR"/>
+        </w:rPr>
+        <w:t xml:space="preserve"> </w:t>
+      </w:r>
+      <w:r>
+        <w:rPr>
+          <w:rFonts w:ascii="Times New Roman" w:hAnsi="Times New Roman" w:cs="Times New Roman"/>
+          <w:sz w:val="24"/>
+          <w:szCs w:val="24"/>
+          <w:lang w:val="fr-FR"/>
+        </w:rPr>
+        <w:t>récemment</w:t>
+      </w:r>
+      <w:r>
+        <w:rPr>
+          <w:rFonts w:ascii="Times New Roman" w:hAnsi="Times New Roman" w:cs="Times New Roman"/>
+          <w:sz w:val="24"/>
+          <w:szCs w:val="24"/>
+          <w:lang w:val="fr-FR"/>
+        </w:rPr>
+        <w:t xml:space="preserve"> </w:t>
+      </w:r>
+      <w:r>
+        <w:rPr>
+          <w:rFonts w:ascii="Times New Roman" w:hAnsi="Times New Roman" w:cs="Times New Roman"/>
+          <w:sz w:val="24"/>
+          <w:szCs w:val="24"/>
+          <w:lang w:val="fr-FR"/>
+        </w:rPr>
+        <w:t>crées</w:t>
+      </w:r>
+      <w:r>
+        <w:rPr>
+          <w:rFonts w:ascii="Times New Roman" w:hAnsi="Times New Roman" w:cs="Times New Roman"/>
+          <w:sz w:val="24"/>
+          <w:szCs w:val="24"/>
+          <w:lang w:val="fr-FR"/>
+        </w:rPr>
+        <w:t xml:space="preserve">, autre que le </w:t>
+      </w:r>
+      <w:r>
+        <w:rPr>
+          <w:rFonts w:ascii="Times New Roman" w:hAnsi="Times New Roman" w:cs="Times New Roman"/>
+          <w:sz w:val="24"/>
+          <w:szCs w:val="24"/>
+          <w:lang w:val="fr-FR"/>
+        </w:rPr>
+        <w:t>méninge</w:t>
+      </w:r>
+      <w:r>
+        <w:rPr>
+          <w:rFonts w:ascii="Times New Roman" w:hAnsi="Times New Roman" w:cs="Times New Roman"/>
+          <w:sz w:val="24"/>
+          <w:szCs w:val="24"/>
+          <w:lang w:val="fr-FR"/>
+        </w:rPr>
+        <w:t xml:space="preserve">, les Bitcoins peuvent </w:t>
+      </w:r>
+      <w:r>
+        <w:rPr>
+          <w:rFonts w:ascii="Times New Roman" w:hAnsi="Times New Roman" w:cs="Times New Roman"/>
+          <w:sz w:val="24"/>
+          <w:szCs w:val="24"/>
+          <w:lang w:val="fr-FR"/>
+        </w:rPr>
+        <w:t>être</w:t>
+      </w:r>
+      <w:r>
+        <w:rPr>
+          <w:rFonts w:ascii="Times New Roman" w:hAnsi="Times New Roman" w:cs="Times New Roman"/>
+          <w:sz w:val="24"/>
+          <w:szCs w:val="24"/>
+          <w:lang w:val="fr-FR"/>
+        </w:rPr>
+        <w:t xml:space="preserve"> obtenues en contre partie de la monnaie conventionnelle, biens ou services, les utilisateur peuvent envoyer et recevoir de Bitcoin pour un cout de transaction optionnel en utilisant un </w:t>
+      </w:r>
+      <w:r>
+        <w:rPr>
+          <w:rFonts w:ascii="Times New Roman" w:hAnsi="Times New Roman" w:cs="Times New Roman"/>
+          <w:sz w:val="24"/>
+          <w:szCs w:val="24"/>
+          <w:lang w:val="fr-FR"/>
+        </w:rPr>
+        <w:t>programme</w:t>
+      </w:r>
+      <w:r>
+        <w:rPr>
+          <w:rFonts w:ascii="Times New Roman" w:hAnsi="Times New Roman" w:cs="Times New Roman"/>
+          <w:sz w:val="24"/>
+          <w:szCs w:val="24"/>
+          <w:lang w:val="fr-FR"/>
+        </w:rPr>
+        <w:t xml:space="preserve"> de portefeuille dans leur ordinateur personnel, </w:t>
+      </w:r>
+      <w:r>
+        <w:rPr>
+          <w:rFonts w:ascii="Times New Roman" w:hAnsi="Times New Roman" w:cs="Times New Roman"/>
+          <w:sz w:val="24"/>
+          <w:szCs w:val="24"/>
+          <w:lang w:val="fr-FR"/>
+        </w:rPr>
+        <w:t>Smartphone</w:t>
+      </w:r>
+      <w:r>
+        <w:rPr>
+          <w:rFonts w:ascii="Times New Roman" w:hAnsi="Times New Roman" w:cs="Times New Roman"/>
+          <w:sz w:val="24"/>
+          <w:szCs w:val="24"/>
+          <w:lang w:val="fr-FR"/>
+        </w:rPr>
+        <w:t xml:space="preserve"> ou une application web.  </w:t>
       </w:r>
     </w:p>
     <w:p>
@@ -4247,31 +4938,59 @@
           <w:szCs w:val="24"/>
           <w:lang w:val="fr-FR"/>
         </w:rPr>
-        <w:t>Bitcoin est un réseau qui fonctionne sur un protocole appelé blockchain. et pendant un temps, Bitcoin et blockchain étaient quasiment synonymes. La blockchain a depuis été divorcée conceptuellement de sa première application et des milliers de blockchains ont été créés à l'aide de techniques cryptographiques similaires. Cette histoire peut rendre la nomenclature déroutante. "Blockchain" fait parfois référence à l'original, bitcoin blockchain; d'autres fois, il fait référence à la technologie de la blockchain en général, ou à toute autre blockchain spécifique, telle que celle qui alimente Ethereum.</w:t>
-      </w:r>
-    </w:p>
-    <w:p>
-      <w:pPr>
-        <w:rPr>
-          <w:rFonts w:ascii="Times New Roman" w:hAnsi="Times New Roman" w:cs="Times New Roman"/>
-          <w:sz w:val="24"/>
-          <w:szCs w:val="24"/>
-          <w:lang w:val="fr-FR"/>
-        </w:rPr>
-      </w:pPr>
-    </w:p>
-    <w:p>
-      <w:pPr>
-        <w:pStyle w:val="Titre2"/>
-        <w:rPr>
-          <w:lang w:val="fr-FR"/>
-        </w:rPr>
-      </w:pPr>
-      <w:r>
-        <w:rPr>
-          <w:lang w:val="fr-FR"/>
-        </w:rPr>
-        <w:t>2.1 La chaine des blocs ou « Blockchain »</w:t>
+        <w:t xml:space="preserve">Bitcoin est un réseau qui fonctionne sur un protocole appelé blockchain. et pendant un temps, Bitcoin et blockchain étaient quasiment synonymes. La blockchain a depuis été divorcée conceptuellement de sa première </w:t>
+      </w:r>
+      <w:r>
+        <w:rPr>
+          <w:rFonts w:ascii="Times New Roman" w:eastAsia="Times New Roman" w:hAnsi="Times New Roman" w:cs="Times New Roman"/>
+          <w:color w:val="212121"/>
+          <w:sz w:val="24"/>
+          <w:szCs w:val="24"/>
+          <w:lang w:val="fr-FR"/>
+        </w:rPr>
+        <w:t>application et des milliers de B</w:t>
+      </w:r>
+      <w:r>
+        <w:rPr>
+          <w:rFonts w:ascii="Times New Roman" w:eastAsia="Times New Roman" w:hAnsi="Times New Roman" w:cs="Times New Roman"/>
+          <w:color w:val="212121"/>
+          <w:sz w:val="24"/>
+          <w:szCs w:val="24"/>
+          <w:lang w:val="fr-FR"/>
+        </w:rPr>
+        <w:t>lockchains ont été créés à l'aide de techniques cryptographiques similaires. Cette histoire peut rendre la nomenclature déroutante. "Blockchain" fait parfois référence à l'original, bitcoin blockchain; d'autres fois, il fait référence à la technologie de la blockchain en général, ou à toute autre blockchain spécifique, telle que celle qui alimente Ethereum.</w:t>
+      </w:r>
+    </w:p>
+    <w:p>
+      <w:pPr>
+        <w:rPr>
+          <w:rFonts w:ascii="Times New Roman" w:hAnsi="Times New Roman" w:cs="Times New Roman"/>
+          <w:sz w:val="24"/>
+          <w:szCs w:val="24"/>
+          <w:lang w:val="fr-FR"/>
+        </w:rPr>
+      </w:pPr>
+    </w:p>
+    <w:p>
+      <w:pPr>
+        <w:pStyle w:val="Heading2"/>
+        <w:rPr>
+          <w:lang w:val="fr-FR"/>
+        </w:rPr>
+      </w:pPr>
+      <w:r>
+        <w:rPr>
+          <w:lang w:val="fr-FR"/>
+        </w:rPr>
+        <w:t>2.2</w:t>
+      </w:r>
+      <w:bookmarkStart w:id="0" w:name="_GoBack"/>
+      <w:bookmarkEnd w:id="0"/>
+      <w:r>
+        <w:rPr>
+          <w:lang w:val="fr-FR"/>
+        </w:rPr>
+        <w:t xml:space="preserve"> La chaine des blocs ou « Blockchain »</w:t>
       </w:r>
     </w:p>
     <w:p>
@@ -4338,7 +5057,7 @@
     </w:p>
     <w:p>
       <w:pPr>
-        <w:pStyle w:val="Notedebasdepage"/>
+        <w:pStyle w:val="FootnoteText"/>
         <w:rPr>
           <w:rFonts w:ascii="Times New Roman" w:hAnsi="Times New Roman" w:cs="Times New Roman"/>
           <w:sz w:val="24"/>
@@ -4355,12 +5074,22 @@
           <w:shd w:val="clear" w:color="auto" w:fill="FFFFFF"/>
           <w:lang w:val="fr-FR"/>
         </w:rPr>
-        <w:t>un </w:t>
-      </w:r>
-      <w:r>
-        <w:rPr>
-          <w:rFonts w:ascii="Times New Roman" w:hAnsi="Times New Roman" w:cs="Times New Roman"/>
-          <w:b/>
+        <w:t>Un</w:t>
+      </w:r>
+      <w:r>
+        <w:rPr>
+          <w:rFonts w:ascii="Times New Roman" w:hAnsi="Times New Roman" w:cs="Times New Roman"/>
+          <w:color w:val="13161F"/>
+          <w:sz w:val="24"/>
+          <w:szCs w:val="24"/>
+          <w:shd w:val="clear" w:color="auto" w:fill="FFFFFF"/>
+          <w:lang w:val="fr-FR"/>
+        </w:rPr>
+        <w:t> </w:t>
+      </w:r>
+      <w:r>
+        <w:rPr>
+          <w:rFonts w:ascii="Times New Roman" w:hAnsi="Times New Roman" w:cs="Times New Roman"/>
           <w:bCs/>
           <w:color w:val="13161F"/>
           <w:sz w:val="24"/>
@@ -4379,7 +5108,7 @@
           <w:shd w:val="clear" w:color="auto" w:fill="FFFFFF"/>
           <w:lang w:val="fr-FR"/>
         </w:rPr>
-        <w:t xml:space="preserve"> sur lequel repose le réseau Bitcoin en entier. Toutes les transactions confirmées sont incluses dans la chaine de blocs. De cette façon, les </w:t>
+        <w:t> sur lequel repose le réseau Bitcoin en entier. Toutes les trans</w:t>
       </w:r>
       <w:r>
         <w:rPr>
@@ -4390,8 +5119,51 @@
           <w:shd w:val="clear" w:color="auto" w:fill="FFFFFF"/>
           <w:lang w:val="fr-FR"/>
         </w:rPr>
-        <w:lastRenderedPageBreak/>
-        <w:t xml:space="preserve">portefeuilles Bitcoin peuvent calculer leurs soldes et il est possible de vérifier que les nouvelles transactions dépensent des bitcoins appartenant effectivement à l'émetteur du paiement. </w:t>
+        <w:t>actions confirmées sont inclus</w:t>
+      </w:r>
+      <w:r>
+        <w:rPr>
+          <w:rFonts w:ascii="Times New Roman" w:hAnsi="Times New Roman" w:cs="Times New Roman"/>
+          <w:color w:val="13161F"/>
+          <w:sz w:val="24"/>
+          <w:szCs w:val="24"/>
+          <w:shd w:val="clear" w:color="auto" w:fill="FFFFFF"/>
+          <w:lang w:val="fr-FR"/>
+        </w:rPr>
+        <w:t xml:space="preserve"> dans la chaine de blocs. De cette façon, les portefeuilles Bitcoin peuvent calculer leurs soldes et il est possible de vérifier que les nouvelles transactions dépensent des </w:t>
+      </w:r>
+      <w:r>
+        <w:rPr>
+          <w:rFonts w:ascii="Times New Roman" w:hAnsi="Times New Roman" w:cs="Times New Roman"/>
+          <w:color w:val="13161F"/>
+          <w:sz w:val="24"/>
+          <w:szCs w:val="24"/>
+          <w:shd w:val="clear" w:color="auto" w:fill="FFFFFF"/>
+          <w:lang w:val="fr-FR"/>
+        </w:rPr>
+        <w:t>Bitcoin</w:t>
+      </w:r>
+      <w:r>
+        <w:rPr>
+          <w:rFonts w:ascii="Times New Roman" w:hAnsi="Times New Roman" w:cs="Times New Roman"/>
+          <w:color w:val="13161F"/>
+          <w:sz w:val="24"/>
+          <w:szCs w:val="24"/>
+          <w:shd w:val="clear" w:color="auto" w:fill="FFFFFF"/>
+          <w:lang w:val="fr-FR"/>
+        </w:rPr>
+        <w:t>s</w:t>
+      </w:r>
+      <w:r>
+        <w:rPr>
+          <w:rFonts w:ascii="Times New Roman" w:hAnsi="Times New Roman" w:cs="Times New Roman"/>
+          <w:color w:val="13161F"/>
+          <w:sz w:val="24"/>
+          <w:szCs w:val="24"/>
+          <w:shd w:val="clear" w:color="auto" w:fill="FFFFFF"/>
+          <w:lang w:val="fr-FR"/>
+        </w:rPr>
+        <w:t xml:space="preserve"> appartenant effectivement à l'émetteur du paiement. </w:t>
       </w:r>
     </w:p>
     <w:p>
@@ -4422,7 +5194,7 @@
           <w:szCs w:val="24"/>
           <w:lang w:val="fr-FR"/>
         </w:rPr>
-        <w:t>ui contient l’historique de tout</w:t>
+        <w:t xml:space="preserve">ui contient l’historique de </w:t>
       </w:r>
       <w:r>
         <w:rPr>
@@ -4431,6 +5203,15 @@
           <w:szCs w:val="24"/>
           <w:lang w:val="fr-FR"/>
         </w:rPr>
+        <w:t>tous</w:t>
+      </w:r>
+      <w:r>
+        <w:rPr>
+          <w:rFonts w:ascii="Times New Roman" w:eastAsia="Times New Roman" w:hAnsi="Times New Roman" w:cs="Times New Roman"/>
+          <w:sz w:val="24"/>
+          <w:szCs w:val="24"/>
+          <w:lang w:val="fr-FR"/>
+        </w:rPr>
         <w:t xml:space="preserve"> les échanges effectués entre ses utilisateurs depuis sa cré</w:t>
       </w:r>
       <w:r>
@@ -4440,7 +5221,16 @@
           <w:szCs w:val="24"/>
           <w:lang w:val="fr-FR"/>
         </w:rPr>
-        <w:t>ation. Cette base de données etant</w:t>
+        <w:t xml:space="preserve">ation. Cette base de données </w:t>
+      </w:r>
+      <w:r>
+        <w:rPr>
+          <w:rFonts w:ascii="Times New Roman" w:eastAsia="Times New Roman" w:hAnsi="Times New Roman" w:cs="Times New Roman"/>
+          <w:sz w:val="24"/>
+          <w:szCs w:val="24"/>
+          <w:lang w:val="fr-FR"/>
+        </w:rPr>
+        <w:t>étant</w:t>
       </w:r>
       <w:r>
         <w:rPr>
@@ -4459,7 +5249,7 @@
           <w:szCs w:val="24"/>
           <w:lang w:val="fr-FR"/>
         </w:rPr>
-        <w:t xml:space="preserve"> aussi</w:t>
+        <w:t>.</w:t>
       </w:r>
     </w:p>
     <w:p>
@@ -4476,7 +5266,25 @@
         <w:rPr>
           <w:lang w:val="fr-FR"/>
         </w:rPr>
-        <w:t>concernant les addresses et les bal</w:t>
+        <w:t>Concernant</w:t>
+      </w:r>
+      <w:r>
+        <w:rPr>
+          <w:lang w:val="fr-FR"/>
+        </w:rPr>
+        <w:t xml:space="preserve"> les </w:t>
+      </w:r>
+      <w:r>
+        <w:rPr>
+          <w:lang w:val="fr-FR"/>
+        </w:rPr>
+        <w:t>adresses</w:t>
+      </w:r>
+      <w:r>
+        <w:rPr>
+          <w:lang w:val="fr-FR"/>
+        </w:rPr>
+        <w:t xml:space="preserve"> et les bal</w:t>
       </w:r>
       <w:r>
         <w:rPr>
@@ -4494,11 +5302,17 @@
         <w:rPr>
           <w:lang w:val="fr-FR"/>
         </w:rPr>
+        <w:t xml:space="preserve"> </w:t>
+      </w:r>
+      <w:r>
+        <w:rPr>
+          <w:lang w:val="fr-FR"/>
+        </w:rPr>
         <w:t>Genisis</w:t>
       </w:r>
       <w:r>
         <w:rPr>
-          <w:rStyle w:val="Appelnotedebasdep"/>
+          <w:rStyle w:val="FootnoteReference"/>
           <w:lang w:val="fr-FR"/>
         </w:rPr>
         <w:footnoteReference w:id="7"/>
@@ -4543,7 +5357,19 @@
         <w:rPr>
           <w:lang w:val="fr-FR"/>
         </w:rPr>
-        <w:t>Les transactions effectuées entre les utilisateurs du réseau sont regroupées par blocs. Chaque bloc est validé par les noeuds du réseau appelés les “mineurs”, selon des techniques qui dépendent du type de blockchain. Dans la blockchain du bitcoin cette technique est appelée le “Proof-of-Work”, preuve de travail, et consiste en la résolution de problèmes algorithmiques.</w:t>
+        <w:t xml:space="preserve">Les transactions effectuées entre les utilisateurs du réseau sont regroupées par blocs. Chaque bloc est validé par les </w:t>
+      </w:r>
+      <w:r>
+        <w:rPr>
+          <w:lang w:val="fr-FR"/>
+        </w:rPr>
+        <w:t>nœuds</w:t>
+      </w:r>
+      <w:r>
+        <w:rPr>
+          <w:lang w:val="fr-FR"/>
+        </w:rPr>
+        <w:t xml:space="preserve"> du réseau appelés les “mineurs”, selon des techniques qui dépendent du type de blockchain. Dans la blockchain du bitcoin cette technique est appelée le “Proof-of-Work”, preuve de travail, et consiste en la résolution de problèmes algorithmiques.</w:t>
       </w:r>
     </w:p>
     <w:p>
@@ -4589,19 +5415,19 @@
         <w:rPr>
           <w:lang w:val="fr-FR"/>
         </w:rPr>
-        <w:t>environ une dizaine de minutes pour bitc</w:t>
-      </w:r>
-      <w:r>
-        <w:rPr>
-          <w:lang w:val="fr-FR"/>
-        </w:rPr>
-        <w:t xml:space="preserve">oin </w:t>
-      </w:r>
-      <w:r>
-        <w:rPr>
-          <w:lang w:val="fr-FR"/>
-        </w:rPr>
-        <w:t>,</w:t>
+        <w:t xml:space="preserve">environ une dizaine de minutes pour </w:t>
+      </w:r>
+      <w:r>
+        <w:rPr>
+          <w:lang w:val="fr-FR"/>
+        </w:rPr>
+        <w:t>bitc</w:t>
+      </w:r>
+      <w:r>
+        <w:rPr>
+          <w:lang w:val="fr-FR"/>
+        </w:rPr>
+        <w:t>oin,</w:t>
       </w:r>
       <w:r>
         <w:rPr>
@@ -4637,7 +5463,19 @@
         <w:rPr>
           <w:lang w:val="fr-FR"/>
         </w:rPr>
-        <w:t xml:space="preserve">desentralise est une </w:t>
+        <w:t>décentralis</w:t>
+      </w:r>
+      <w:r>
+        <w:rPr>
+          <w:lang w:val="fr-FR"/>
+        </w:rPr>
+        <w:t>é</w:t>
+      </w:r>
+      <w:r>
+        <w:rPr>
+          <w:lang w:val="fr-FR"/>
+        </w:rPr>
+        <w:t xml:space="preserve"> est une </w:t>
       </w:r>
       <w:r>
         <w:rPr>
@@ -4678,26 +5516,13 @@
     </w:p>
     <w:p>
       <w:pPr>
-        <w:pStyle w:val="Titre4"/>
-        <w:shd w:val="clear" w:color="auto" w:fill="FFFFFF"/>
-        <w:spacing w:before="150"/>
-        <w:jc w:val="both"/>
-        <w:rPr>
-          <w:rFonts w:ascii="Arial" w:hAnsi="Arial" w:cs="Arial"/>
-          <w:color w:val="5A5B5C"/>
-          <w:spacing w:val="-10"/>
-          <w:sz w:val="27"/>
-          <w:szCs w:val="27"/>
-          <w:lang w:val="fr-FR"/>
-        </w:rPr>
-      </w:pPr>
-      <w:r>
-        <w:rPr>
-          <w:rFonts w:ascii="Arial" w:hAnsi="Arial" w:cs="Arial"/>
-          <w:color w:val="5A5B5C"/>
-          <w:spacing w:val="-10"/>
-          <w:sz w:val="27"/>
-          <w:szCs w:val="27"/>
+        <w:pStyle w:val="Heading2"/>
+        <w:rPr>
+          <w:lang w:val="fr-FR"/>
+        </w:rPr>
+      </w:pPr>
+      <w:r>
+        <w:rPr>
           <w:lang w:val="fr-FR"/>
         </w:rPr>
         <w:t>Le potentiel de la blockchain</w:t>
@@ -4814,36 +5639,49 @@
         </w:rPr>
         <w:t>Les </w:t>
       </w:r>
-      <w:hyperlink r:id="rId17" w:tgtFrame="_blank" w:history="1">
+      <w:hyperlink r:id="rId18" w:tgtFrame="_blank" w:history="1">
         <w:r>
           <w:rPr>
-            <w:rStyle w:val="Lienhypertexte"/>
+            <w:rStyle w:val="Hyperlink"/>
             <w:rFonts w:ascii="Times New Roman" w:hAnsi="Times New Roman" w:cs="Times New Roman"/>
             <w:color w:val="auto"/>
             <w:sz w:val="24"/>
             <w:szCs w:val="24"/>
+            <w:u w:val="none"/>
             <w:lang w:val="fr-FR"/>
           </w:rPr>
-          <w:t>contracts</w:t>
+          <w:t>contrats</w:t>
         </w:r>
       </w:hyperlink>
       <w:r>
         <w:rPr>
-          <w:rFonts w:ascii="Times New Roman" w:hAnsi="Times New Roman" w:cs="Times New Roman"/>
-          <w:sz w:val="24"/>
-          <w:szCs w:val="24"/>
-          <w:lang w:val="fr-FR"/>
-        </w:rPr>
-        <w:t>inteligent</w:t>
-      </w:r>
-      <w:r>
-        <w:rPr>
-          <w:rFonts w:ascii="Times New Roman" w:hAnsi="Times New Roman" w:cs="Times New Roman"/>
-          <w:sz w:val="24"/>
-          <w:szCs w:val="24"/>
-          <w:lang w:val="fr-FR"/>
-        </w:rPr>
-        <w:t>s</w:t>
+          <w:rStyle w:val="Hyperlink"/>
+          <w:rFonts w:ascii="Times New Roman" w:hAnsi="Times New Roman" w:cs="Times New Roman"/>
+          <w:color w:val="auto"/>
+          <w:sz w:val="24"/>
+          <w:szCs w:val="24"/>
+          <w:u w:val="none"/>
+          <w:lang w:val="fr-FR"/>
+        </w:rPr>
+        <w:t xml:space="preserve"> </w:t>
+      </w:r>
+      <w:r>
+        <w:rPr>
+          <w:rFonts w:ascii="Times New Roman" w:hAnsi="Times New Roman" w:cs="Times New Roman"/>
+          <w:sz w:val="24"/>
+          <w:szCs w:val="24"/>
+          <w:lang w:val="fr-FR"/>
+        </w:rPr>
+        <w:t>intelligen</w:t>
+      </w:r>
+      <w:r>
+        <w:rPr>
+          <w:rFonts w:ascii="Times New Roman" w:hAnsi="Times New Roman" w:cs="Times New Roman"/>
+          <w:sz w:val="24"/>
+          <w:szCs w:val="24"/>
+          <w:lang w:val="fr-FR"/>
+        </w:rPr>
+        <w:t>ts</w:t>
       </w:r>
       <w:r>
         <w:rPr>
@@ -4871,10 +5709,10 @@
         </w:rPr>
         <w:t>Les champs d’exploitation sont immenses : </w:t>
       </w:r>
-      <w:hyperlink r:id="rId18" w:tgtFrame="_blank" w:history="1">
+      <w:hyperlink r:id="rId19" w:tgtFrame="_blank" w:history="1">
         <w:r>
           <w:rPr>
-            <w:rStyle w:val="Lienhypertexte"/>
+            <w:rStyle w:val="Hyperlink"/>
             <w:color w:val="auto"/>
             <w:lang w:val="fr-FR"/>
           </w:rPr>
@@ -4887,10 +5725,10 @@
         </w:rPr>
         <w:t>, </w:t>
       </w:r>
-      <w:hyperlink r:id="rId19" w:history="1">
+      <w:hyperlink r:id="rId20" w:history="1">
         <w:r>
           <w:rPr>
-            <w:rStyle w:val="Lienhypertexte"/>
+            <w:rStyle w:val="Hyperlink"/>
             <w:color w:val="auto"/>
             <w:lang w:val="fr-FR"/>
           </w:rPr>
@@ -4903,10 +5741,10 @@
         </w:rPr>
         <w:t>, </w:t>
       </w:r>
-      <w:hyperlink r:id="rId20" w:history="1">
+      <w:hyperlink r:id="rId21" w:history="1">
         <w:r>
           <w:rPr>
-            <w:rStyle w:val="Lienhypertexte"/>
+            <w:rStyle w:val="Hyperlink"/>
             <w:color w:val="auto"/>
             <w:lang w:val="fr-FR"/>
           </w:rPr>
@@ -4919,10 +5757,10 @@
         </w:rPr>
         <w:t>, </w:t>
       </w:r>
-      <w:hyperlink r:id="rId21" w:tgtFrame="_blank" w:history="1">
+      <w:hyperlink r:id="rId22" w:tgtFrame="_blank" w:history="1">
         <w:r>
           <w:rPr>
-            <w:rStyle w:val="Lienhypertexte"/>
+            <w:rStyle w:val="Hyperlink"/>
             <w:color w:val="auto"/>
             <w:lang w:val="fr-FR"/>
           </w:rPr>
@@ -4933,7 +5771,14 @@
         <w:rPr>
           <w:lang w:val="fr-FR"/>
         </w:rPr>
-        <w:t> de nombreux secteurs (agroalimentaire, luxe, commerce international, distribution</w:t>
+        <w:t xml:space="preserve"> de nombreux secteurs (agroalimentaire, luxe, commerce </w:t>
+      </w:r>
+      <w:r>
+        <w:rPr>
+          <w:lang w:val="fr-FR"/>
+        </w:rPr>
+        <w:lastRenderedPageBreak/>
+        <w:t>international, distribution</w:t>
       </w:r>
       <w:r>
         <w:rPr>
@@ -4945,12 +5790,18 @@
         <w:rPr>
           <w:lang w:val="fr-FR"/>
         </w:rPr>
-        <w:t xml:space="preserve"> aéronautique, automobile…), </w:t>
-      </w:r>
-      <w:hyperlink r:id="rId22" w:tgtFrame="_blank" w:history="1">
+        <w:t xml:space="preserve"> aéronautique, </w:t>
+      </w:r>
+      <w:r>
+        <w:rPr>
+          <w:lang w:val="fr-FR"/>
+        </w:rPr>
+        <w:t>automobile…), </w:t>
+      </w:r>
+      <w:hyperlink r:id="rId23" w:tgtFrame="_blank" w:history="1">
         <w:r>
           <w:rPr>
-            <w:rStyle w:val="Lienhypertexte"/>
+            <w:rStyle w:val="Hyperlink"/>
             <w:color w:val="auto"/>
             <w:lang w:val="fr-FR"/>
           </w:rPr>
@@ -4963,10 +5814,10 @@
         </w:rPr>
         <w:t>, </w:t>
       </w:r>
-      <w:hyperlink r:id="rId23" w:history="1">
+      <w:hyperlink r:id="rId24" w:history="1">
         <w:r>
           <w:rPr>
-            <w:rStyle w:val="Lienhypertexte"/>
+            <w:rStyle w:val="Hyperlink"/>
             <w:color w:val="auto"/>
             <w:lang w:val="fr-FR"/>
           </w:rPr>
@@ -4979,10 +5830,10 @@
         </w:rPr>
         <w:t>, </w:t>
       </w:r>
-      <w:hyperlink r:id="rId24" w:tgtFrame="_blank" w:history="1">
+      <w:hyperlink r:id="rId25" w:tgtFrame="_blank" w:history="1">
         <w:r>
           <w:rPr>
-            <w:rStyle w:val="Lienhypertexte"/>
+            <w:rStyle w:val="Hyperlink"/>
             <w:color w:val="auto"/>
             <w:lang w:val="fr-FR"/>
           </w:rPr>
@@ -4995,10 +5846,10 @@
         </w:rPr>
         <w:t>, </w:t>
       </w:r>
-      <w:hyperlink r:id="rId25" w:history="1">
+      <w:hyperlink r:id="rId26" w:history="1">
         <w:r>
           <w:rPr>
-            <w:rStyle w:val="Lienhypertexte"/>
+            <w:rStyle w:val="Hyperlink"/>
             <w:color w:val="auto"/>
             <w:lang w:val="fr-FR"/>
           </w:rPr>
@@ -5025,6 +5876,236 @@
     </w:p>
     <w:p>
       <w:pPr>
+        <w:rPr>
+          <w:rFonts w:ascii="Times New Roman" w:hAnsi="Times New Roman" w:cs="Times New Roman"/>
+          <w:sz w:val="24"/>
+          <w:szCs w:val="24"/>
+          <w:shd w:val="clear" w:color="auto" w:fill="FFFFFF"/>
+          <w:lang w:val="fr-FR"/>
+        </w:rPr>
+      </w:pPr>
+      <w:r>
+        <w:rPr>
+          <w:rFonts w:ascii="Times New Roman" w:hAnsi="Times New Roman" w:cs="Times New Roman"/>
+          <w:sz w:val="24"/>
+          <w:szCs w:val="24"/>
+          <w:lang w:val="fr-FR"/>
+        </w:rPr>
+        <w:t>La chaine des bl</w:t>
+      </w:r>
+      <w:r>
+        <w:rPr>
+          <w:rFonts w:ascii="Times New Roman" w:hAnsi="Times New Roman" w:cs="Times New Roman"/>
+          <w:sz w:val="24"/>
+          <w:szCs w:val="24"/>
+          <w:lang w:val="fr-FR"/>
+        </w:rPr>
+        <w:t>ocs est grand livre décentralis</w:t>
+      </w:r>
+      <w:r>
+        <w:rPr>
+          <w:lang w:val="fr-FR"/>
+        </w:rPr>
+        <w:t>é</w:t>
+      </w:r>
+      <w:r>
+        <w:rPr>
+          <w:rFonts w:ascii="Times New Roman" w:hAnsi="Times New Roman" w:cs="Times New Roman"/>
+          <w:sz w:val="24"/>
+          <w:szCs w:val="24"/>
+          <w:lang w:val="fr-FR"/>
+        </w:rPr>
+        <w:t xml:space="preserve"> avec l’historique complet des transaction</w:t>
+      </w:r>
+      <w:r>
+        <w:rPr>
+          <w:rFonts w:ascii="Times New Roman" w:hAnsi="Times New Roman" w:cs="Times New Roman"/>
+          <w:sz w:val="24"/>
+          <w:szCs w:val="24"/>
+          <w:lang w:val="fr-FR"/>
+        </w:rPr>
+        <w:t xml:space="preserve"> d</w:t>
+      </w:r>
+      <w:r>
+        <w:rPr>
+          <w:lang w:val="fr-FR"/>
+        </w:rPr>
+        <w:t>ès</w:t>
+      </w:r>
+      <w:r>
+        <w:rPr>
+          <w:rFonts w:ascii="Times New Roman" w:hAnsi="Times New Roman" w:cs="Times New Roman"/>
+          <w:sz w:val="24"/>
+          <w:szCs w:val="24"/>
+          <w:lang w:val="fr-FR"/>
+        </w:rPr>
+        <w:t xml:space="preserve"> la </w:t>
+      </w:r>
+      <w:r>
+        <w:rPr>
+          <w:rFonts w:ascii="Times New Roman" w:hAnsi="Times New Roman" w:cs="Times New Roman"/>
+          <w:sz w:val="24"/>
+          <w:szCs w:val="24"/>
+          <w:lang w:val="fr-FR"/>
+        </w:rPr>
+        <w:t>création</w:t>
+      </w:r>
+      <w:r>
+        <w:rPr>
+          <w:rFonts w:ascii="Times New Roman" w:hAnsi="Times New Roman" w:cs="Times New Roman"/>
+          <w:sz w:val="24"/>
+          <w:szCs w:val="24"/>
+          <w:lang w:val="fr-FR"/>
+        </w:rPr>
+        <w:t xml:space="preserve"> du ce dernier, la base de donne est partage par toutes les </w:t>
+      </w:r>
+      <w:r>
+        <w:rPr>
+          <w:rFonts w:ascii="Times New Roman" w:hAnsi="Times New Roman" w:cs="Times New Roman"/>
+          <w:sz w:val="24"/>
+          <w:szCs w:val="24"/>
+          <w:lang w:val="fr-FR"/>
+        </w:rPr>
+        <w:t>nœuds</w:t>
+      </w:r>
+      <w:r>
+        <w:rPr>
+          <w:rFonts w:ascii="Times New Roman" w:hAnsi="Times New Roman" w:cs="Times New Roman"/>
+          <w:sz w:val="24"/>
+          <w:szCs w:val="24"/>
+          <w:lang w:val="fr-FR"/>
+        </w:rPr>
+        <w:t xml:space="preserve"> du </w:t>
+      </w:r>
+      <w:r>
+        <w:rPr>
+          <w:rFonts w:ascii="Times New Roman" w:hAnsi="Times New Roman" w:cs="Times New Roman"/>
+          <w:sz w:val="24"/>
+          <w:szCs w:val="24"/>
+          <w:lang w:val="fr-FR"/>
+        </w:rPr>
+        <w:t>système</w:t>
+      </w:r>
+      <w:r>
+        <w:rPr>
+          <w:rFonts w:ascii="Times New Roman" w:hAnsi="Times New Roman" w:cs="Times New Roman"/>
+          <w:sz w:val="24"/>
+          <w:szCs w:val="24"/>
+          <w:lang w:val="fr-FR"/>
+        </w:rPr>
+        <w:t xml:space="preserve">, mis </w:t>
+      </w:r>
+      <w:r>
+        <w:rPr>
+          <w:rFonts w:ascii="Times New Roman" w:hAnsi="Times New Roman" w:cs="Times New Roman"/>
+          <w:sz w:val="24"/>
+          <w:szCs w:val="24"/>
+          <w:lang w:val="fr-FR"/>
+        </w:rPr>
+        <w:t>à</w:t>
+      </w:r>
+      <w:r>
+        <w:rPr>
+          <w:rFonts w:ascii="Times New Roman" w:hAnsi="Times New Roman" w:cs="Times New Roman"/>
+          <w:sz w:val="24"/>
+          <w:szCs w:val="24"/>
+          <w:lang w:val="fr-FR"/>
+        </w:rPr>
+        <w:t xml:space="preserve"> jours par les mineurs, monitorer par tout le </w:t>
+      </w:r>
+      <w:r>
+        <w:rPr>
+          <w:rFonts w:ascii="Times New Roman" w:hAnsi="Times New Roman" w:cs="Times New Roman"/>
+          <w:sz w:val="24"/>
+          <w:szCs w:val="24"/>
+          <w:lang w:val="fr-FR"/>
+        </w:rPr>
+        <w:t>réseau</w:t>
+      </w:r>
+      <w:r>
+        <w:rPr>
+          <w:rFonts w:ascii="Times New Roman" w:hAnsi="Times New Roman" w:cs="Times New Roman"/>
+          <w:sz w:val="24"/>
+          <w:szCs w:val="24"/>
+          <w:lang w:val="fr-FR"/>
+        </w:rPr>
+        <w:t xml:space="preserve">, </w:t>
+      </w:r>
+      <w:r>
+        <w:rPr>
+          <w:rFonts w:ascii="Times New Roman" w:hAnsi="Times New Roman" w:cs="Times New Roman"/>
+          <w:sz w:val="24"/>
+          <w:szCs w:val="24"/>
+          <w:lang w:val="fr-FR"/>
+        </w:rPr>
+        <w:t>détenue</w:t>
+      </w:r>
+      <w:r>
+        <w:rPr>
+          <w:rFonts w:ascii="Times New Roman" w:hAnsi="Times New Roman" w:cs="Times New Roman"/>
+          <w:sz w:val="24"/>
+          <w:szCs w:val="24"/>
+          <w:lang w:val="fr-FR"/>
+        </w:rPr>
+        <w:t xml:space="preserve"> par personne, c’est comme un journal </w:t>
+      </w:r>
+      <w:r>
+        <w:rPr>
+          <w:rFonts w:ascii="Times New Roman" w:hAnsi="Times New Roman" w:cs="Times New Roman"/>
+          <w:sz w:val="24"/>
+          <w:szCs w:val="24"/>
+          <w:lang w:val="fr-FR"/>
+        </w:rPr>
+        <w:t>interactif</w:t>
+      </w:r>
+      <w:r>
+        <w:rPr>
+          <w:rFonts w:ascii="Times New Roman" w:hAnsi="Times New Roman" w:cs="Times New Roman"/>
+          <w:sz w:val="24"/>
+          <w:szCs w:val="24"/>
+          <w:lang w:val="fr-FR"/>
+        </w:rPr>
+        <w:t xml:space="preserve"> </w:t>
+      </w:r>
+      <w:r>
+        <w:rPr>
+          <w:rFonts w:ascii="Times New Roman" w:hAnsi="Times New Roman" w:cs="Times New Roman"/>
+          <w:sz w:val="24"/>
+          <w:szCs w:val="24"/>
+          <w:lang w:val="fr-FR"/>
+        </w:rPr>
+        <w:t>géant</w:t>
+      </w:r>
+      <w:r>
+        <w:rPr>
+          <w:rFonts w:ascii="Times New Roman" w:hAnsi="Times New Roman" w:cs="Times New Roman"/>
+          <w:sz w:val="24"/>
+          <w:szCs w:val="24"/>
+          <w:lang w:val="fr-FR"/>
+        </w:rPr>
+        <w:t xml:space="preserve"> ou tout le monde peut y </w:t>
+      </w:r>
+      <w:r>
+        <w:rPr>
+          <w:rFonts w:ascii="Times New Roman" w:hAnsi="Times New Roman" w:cs="Times New Roman"/>
+          <w:sz w:val="24"/>
+          <w:szCs w:val="24"/>
+          <w:lang w:val="fr-FR"/>
+        </w:rPr>
+        <w:t>accéder</w:t>
+      </w:r>
+      <w:r>
+        <w:rPr>
+          <w:rFonts w:ascii="Times New Roman" w:hAnsi="Times New Roman" w:cs="Times New Roman"/>
+          <w:sz w:val="24"/>
+          <w:szCs w:val="24"/>
+          <w:lang w:val="fr-FR"/>
+        </w:rPr>
+        <w:t>, et confirmer l’authenticité des transactions…</w:t>
+      </w:r>
+    </w:p>
+    <w:p>
+      <w:pPr>
         <w:jc w:val="both"/>
         <w:rPr>
           <w:rFonts w:ascii="Times New Roman" w:hAnsi="Times New Roman" w:cs="Times New Roman"/>
@@ -5034,16 +6115,36 @@
           <w:lang w:val="fr-FR"/>
         </w:rPr>
       </w:pPr>
-      <w:r>
-        <w:rPr>
-          <w:rFonts w:ascii="Times New Roman" w:hAnsi="Times New Roman" w:cs="Times New Roman"/>
-          <w:sz w:val="24"/>
-          <w:szCs w:val="24"/>
-          <w:lang w:val="fr-FR"/>
-        </w:rPr>
-        <w:lastRenderedPageBreak/>
-        <w:t xml:space="preserve">La chaine des blocs est grand livre decentralize avec l’historique complet des transactiondes la creation du ce dernier, la base de donne est partage par toutes les noeuds du systeme, mis a jours par les mineurs, monitorer par tout le reseau, detunue par personne, c’est comme un journal ineractifgeant ou tout le monde peut y acceder, et confirmer l’authenticité des transactions…  </w:t>
-      </w:r>
+    </w:p>
+    <w:p>
+      <w:pPr>
+        <w:pStyle w:val="Heading2"/>
+        <w:rPr>
+          <w:lang w:val="fr-FR"/>
+        </w:rPr>
+      </w:pPr>
+      <w:r>
+        <w:rPr>
+          <w:lang w:val="fr-FR"/>
+        </w:rPr>
+        <w:t>2. Le</w:t>
+      </w:r>
+      <w:r>
+        <w:rPr>
+          <w:lang w:val="fr-FR"/>
+        </w:rPr>
+        <w:t xml:space="preserve"> minage et la preuve de travail "Proof of work".</w:t>
+      </w:r>
+    </w:p>
+    <w:p>
+      <w:pPr>
+        <w:rPr>
+          <w:rFonts w:ascii="Times New Roman" w:hAnsi="Times New Roman" w:cs="Times New Roman"/>
+          <w:sz w:val="24"/>
+          <w:szCs w:val="24"/>
+          <w:lang w:val="fr-FR"/>
+        </w:rPr>
+      </w:pPr>
     </w:p>
     <w:p>
       <w:pPr>
@@ -5056,63 +6157,22 @@
           <w:lang w:val="fr-FR"/>
         </w:rPr>
       </w:pPr>
-      <w:bookmarkStart w:id="0" w:name="_GoBack"/>
-      <w:bookmarkEnd w:id="0"/>
-    </w:p>
-    <w:p>
-      <w:pPr>
-        <w:pStyle w:val="Titre2"/>
-        <w:rPr>
-          <w:lang w:val="fr-FR"/>
-        </w:rPr>
-      </w:pPr>
-      <w:r>
-        <w:rPr>
-          <w:lang w:val="fr-FR"/>
-        </w:rPr>
-        <w:t>2.Le minage et la preuve de travail "Proof of work".</w:t>
-      </w:r>
-    </w:p>
-    <w:p>
-      <w:pPr>
-        <w:rPr>
-          <w:rFonts w:ascii="Times New Roman" w:hAnsi="Times New Roman" w:cs="Times New Roman"/>
-          <w:sz w:val="24"/>
-          <w:szCs w:val="24"/>
-          <w:lang w:val="fr-FR"/>
-        </w:rPr>
-      </w:pPr>
+      <w:r>
+        <w:rPr>
+          <w:rFonts w:ascii="Times New Roman" w:hAnsi="Times New Roman" w:cs="Times New Roman"/>
+          <w:sz w:val="24"/>
+          <w:szCs w:val="24"/>
+          <w:shd w:val="clear" w:color="auto" w:fill="FFFFFF"/>
+          <w:lang w:val="fr-FR"/>
+        </w:rPr>
+        <w:t>Imaginez dix personnes qui ne se connaissent pas dans une pièce : on en choisit une qui vérifie les transactions puis qui les écrit dans le registre. Une fois qu'elle a terminé, elle soumet son travail pour relecture aux neuf autres pour qu'ils approuvent.</w:t>
+      </w:r>
     </w:p>
     <w:p>
       <w:pPr>
         <w:jc w:val="both"/>
         <w:rPr>
           <w:rFonts w:ascii="Times New Roman" w:hAnsi="Times New Roman" w:cs="Times New Roman"/>
-          <w:color w:val="666666"/>
-          <w:sz w:val="24"/>
-          <w:szCs w:val="24"/>
-          <w:shd w:val="clear" w:color="auto" w:fill="FFFFFF"/>
-          <w:lang w:val="fr-FR"/>
-        </w:rPr>
-      </w:pPr>
-      <w:r>
-        <w:rPr>
-          <w:rFonts w:ascii="Times New Roman" w:hAnsi="Times New Roman" w:cs="Times New Roman"/>
-          <w:color w:val="666666"/>
-          <w:sz w:val="24"/>
-          <w:szCs w:val="24"/>
-          <w:shd w:val="clear" w:color="auto" w:fill="FFFFFF"/>
-          <w:lang w:val="fr-FR"/>
-        </w:rPr>
-        <w:t>Imaginez dix personnes qui ne se connaissent pas dans une pièce : on en choisit une qui vérifie les transactions puis qui les écrit dans le registre. Une fois qu'elle a terminé, elle soumet son travail pour relecture aux neuf autres pour qu'ils approuvent.</w:t>
-      </w:r>
-    </w:p>
-    <w:p>
-      <w:pPr>
-        <w:jc w:val="both"/>
-        <w:rPr>
-          <w:rFonts w:ascii="Times New Roman" w:hAnsi="Times New Roman" w:cs="Times New Roman"/>
-          <w:color w:val="666666"/>
           <w:sz w:val="24"/>
           <w:szCs w:val="24"/>
           <w:shd w:val="clear" w:color="auto" w:fill="FFFFFF"/>
@@ -5126,7 +6186,6 @@
         <w:spacing w:after="360" w:line="401" w:lineRule="atLeast"/>
         <w:rPr>
           <w:rFonts w:ascii="Times New Roman" w:eastAsia="Times New Roman" w:hAnsi="Times New Roman" w:cs="Times New Roman"/>
-          <w:color w:val="666666"/>
           <w:sz w:val="24"/>
           <w:szCs w:val="24"/>
           <w:lang w:val="fr-FR" w:eastAsia="fr-FR"/>
@@ -5135,7 +6194,6 @@
       <w:r>
         <w:rPr>
           <w:rFonts w:ascii="Times New Roman" w:eastAsia="Times New Roman" w:hAnsi="Times New Roman" w:cs="Times New Roman"/>
-          <w:color w:val="666666"/>
           <w:sz w:val="24"/>
           <w:szCs w:val="24"/>
           <w:lang w:val="fr-FR" w:eastAsia="fr-FR"/>
@@ -5177,7 +6235,6 @@
         <w:spacing w:after="360" w:line="401" w:lineRule="atLeast"/>
         <w:rPr>
           <w:rFonts w:ascii="Times New Roman" w:hAnsi="Times New Roman" w:cs="Times New Roman"/>
-          <w:color w:val="666666"/>
           <w:sz w:val="24"/>
           <w:szCs w:val="24"/>
           <w:shd w:val="clear" w:color="auto" w:fill="FFFFFF"/>
@@ -5187,7 +6244,6 @@
       <w:r>
         <w:rPr>
           <w:rFonts w:ascii="Times New Roman" w:hAnsi="Times New Roman" w:cs="Times New Roman"/>
-          <w:color w:val="666666"/>
           <w:sz w:val="24"/>
           <w:szCs w:val="24"/>
           <w:shd w:val="clear" w:color="auto" w:fill="FFFFFF"/>
@@ -5202,7 +6258,6 @@
         <w:spacing w:after="360" w:line="401" w:lineRule="atLeast"/>
         <w:rPr>
           <w:rFonts w:ascii="Times New Roman" w:hAnsi="Times New Roman" w:cs="Times New Roman"/>
-          <w:color w:val="666666"/>
           <w:sz w:val="24"/>
           <w:szCs w:val="24"/>
           <w:shd w:val="clear" w:color="auto" w:fill="FFFFFF"/>
@@ -5212,7 +6267,6 @@
       <w:r>
         <w:rPr>
           <w:rFonts w:ascii="Times New Roman" w:hAnsi="Times New Roman" w:cs="Times New Roman"/>
-          <w:color w:val="666666"/>
           <w:sz w:val="24"/>
           <w:szCs w:val="24"/>
           <w:shd w:val="clear" w:color="auto" w:fill="FFFFFF"/>
@@ -5228,17 +6282,15 @@
         <w:spacing w:before="360" w:beforeAutospacing="0" w:after="360" w:afterAutospacing="0" w:line="401" w:lineRule="atLeast"/>
         <w:jc w:val="center"/>
         <w:rPr>
-          <w:color w:val="666666"/>
-          <w:lang w:val="fr-FR"/>
-        </w:rPr>
-      </w:pPr>
-      <w:r>
-        <w:rPr>
-          <w:rStyle w:val="Accentuation"/>
+          <w:lang w:val="fr-FR"/>
+        </w:rPr>
+      </w:pPr>
+      <w:r>
+        <w:rPr>
+          <w:rStyle w:val="Emphasis"/>
           <w:rFonts w:eastAsiaTheme="majorEastAsia"/>
           <w:b/>
           <w:bCs/>
-          <w:color w:val="666666"/>
           <w:lang w:val="fr-FR"/>
         </w:rPr>
         <w:t>Consensus Bitcoin (validation) = vérification des transactions (simple) + PoW (compliqué)</w:t>
@@ -5259,7 +6311,7 @@
       </w:pPr>
     </w:p>
     <w:sectPr>
-      <w:footerReference w:type="default" r:id="rId26"/>
+      <w:footerReference w:type="default" r:id="rId27"/>
       <w:pgSz w:w="12240" w:h="15840"/>
       <w:pgMar w:top="1440" w:right="1440" w:bottom="1440" w:left="1440" w:header="720" w:footer="720" w:gutter="0"/>
       <w:cols w:space="720"/>
@@ -5270,8 +6322,8 @@
 </file>
 
 <file path=word/endnotes.xml><?xml version="1.0" encoding="utf-8"?>
-<w:endnotes xmlns:ve="http://schemas.openxmlformats.org/markup-compatibility/2006" xmlns:o="urn:schemas-microsoft-com:office:office" xmlns:r="http://schemas.openxmlformats.org/officeDocument/2006/relationships" xmlns:m="http://schemas.openxmlformats.org/officeDocument/2006/math" xmlns:v="urn:schemas-microsoft-com:vml" xmlns:wp="http://schemas.openxmlformats.org/drawingml/2006/wordprocessingDrawing" xmlns:w10="urn:schemas-microsoft-com:office:word" xmlns:w="http://schemas.openxmlformats.org/wordprocessingml/2006/main" xmlns:wne="http://schemas.microsoft.com/office/word/2006/wordml">
-  <w:endnote w:type="separator" w:id="0">
+<w:endnotes xmlns:wpc="http://schemas.microsoft.com/office/word/2010/wordprocessingCanvas" xmlns:mc="http://schemas.openxmlformats.org/markup-compatibility/2006" xmlns:o="urn:schemas-microsoft-com:office:office" xmlns:r="http://schemas.openxmlformats.org/officeDocument/2006/relationships" xmlns:m="http://schemas.openxmlformats.org/officeDocument/2006/math" xmlns:v="urn:schemas-microsoft-com:vml" xmlns:wp14="http://schemas.microsoft.com/office/word/2010/wordprocessingDrawing" xmlns:wp="http://schemas.openxmlformats.org/drawingml/2006/wordprocessingDrawing" xmlns:w10="urn:schemas-microsoft-com:office:word" xmlns:w="http://schemas.openxmlformats.org/wordprocessingml/2006/main" xmlns:w14="http://schemas.microsoft.com/office/word/2010/wordml" xmlns:wpg="http://schemas.microsoft.com/office/word/2010/wordprocessingGroup" xmlns:wpi="http://schemas.microsoft.com/office/word/2010/wordprocessingInk" xmlns:wne="http://schemas.microsoft.com/office/word/2006/wordml" xmlns:wps="http://schemas.microsoft.com/office/word/2010/wordprocessingShape" mc:Ignorable="w14 wp14">
+  <w:endnote w:type="separator" w:id="-1">
     <w:p>
       <w:pPr>
         <w:spacing w:after="0" w:line="240" w:lineRule="auto"/>
@@ -5281,7 +6333,7 @@
       </w:r>
     </w:p>
   </w:endnote>
-  <w:endnote w:type="continuationSeparator" w:id="1">
+  <w:endnote w:type="continuationSeparator" w:id="0">
     <w:p>
       <w:pPr>
         <w:spacing w:after="0" w:line="240" w:lineRule="auto"/>
@@ -5295,18 +6347,18 @@
 </file>
 
 <file path=word/footer1.xml><?xml version="1.0" encoding="utf-8"?>
-<w:ftr xmlns:ve="http://schemas.openxmlformats.org/markup-compatibility/2006" xmlns:o="urn:schemas-microsoft-com:office:office" xmlns:r="http://schemas.openxmlformats.org/officeDocument/2006/relationships" xmlns:m="http://schemas.openxmlformats.org/officeDocument/2006/math" xmlns:v="urn:schemas-microsoft-com:vml" xmlns:wp="http://schemas.openxmlformats.org/drawingml/2006/wordprocessingDrawing" xmlns:w10="urn:schemas-microsoft-com:office:word" xmlns:w="http://schemas.openxmlformats.org/wordprocessingml/2006/main" xmlns:wne="http://schemas.microsoft.com/office/word/2006/wordml">
+<w:ftr xmlns:wpc="http://schemas.microsoft.com/office/word/2010/wordprocessingCanvas" xmlns:mc="http://schemas.openxmlformats.org/markup-compatibility/2006" xmlns:o="urn:schemas-microsoft-com:office:office" xmlns:r="http://schemas.openxmlformats.org/officeDocument/2006/relationships" xmlns:m="http://schemas.openxmlformats.org/officeDocument/2006/math" xmlns:v="urn:schemas-microsoft-com:vml" xmlns:wp14="http://schemas.microsoft.com/office/word/2010/wordprocessingDrawing" xmlns:wp="http://schemas.openxmlformats.org/drawingml/2006/wordprocessingDrawing" xmlns:w10="urn:schemas-microsoft-com:office:word" xmlns:w="http://schemas.openxmlformats.org/wordprocessingml/2006/main" xmlns:w14="http://schemas.microsoft.com/office/word/2010/wordml" xmlns:wpg="http://schemas.microsoft.com/office/word/2010/wordprocessingGroup" xmlns:wpi="http://schemas.microsoft.com/office/word/2010/wordprocessingInk" xmlns:wne="http://schemas.microsoft.com/office/word/2006/wordml" xmlns:wps="http://schemas.microsoft.com/office/word/2010/wordprocessingShape" mc:Ignorable="w14 wp14">
   <w:p>
     <w:pPr>
-      <w:pStyle w:val="Pieddepage"/>
+      <w:pStyle w:val="Footer"/>
     </w:pPr>
   </w:p>
 </w:ftr>
 </file>
 
 <file path=word/footnotes.xml><?xml version="1.0" encoding="utf-8"?>
-<w:footnotes xmlns:ve="http://schemas.openxmlformats.org/markup-compatibility/2006" xmlns:o="urn:schemas-microsoft-com:office:office" xmlns:r="http://schemas.openxmlformats.org/officeDocument/2006/relationships" xmlns:m="http://schemas.openxmlformats.org/officeDocument/2006/math" xmlns:v="urn:schemas-microsoft-com:vml" xmlns:wp="http://schemas.openxmlformats.org/drawingml/2006/wordprocessingDrawing" xmlns:w10="urn:schemas-microsoft-com:office:word" xmlns:w="http://schemas.openxmlformats.org/wordprocessingml/2006/main" xmlns:wne="http://schemas.microsoft.com/office/word/2006/wordml">
-  <w:footnote w:type="separator" w:id="0">
+<w:footnotes xmlns:wpc="http://schemas.microsoft.com/office/word/2010/wordprocessingCanvas" xmlns:mc="http://schemas.openxmlformats.org/markup-compatibility/2006" xmlns:o="urn:schemas-microsoft-com:office:office" xmlns:r="http://schemas.openxmlformats.org/officeDocument/2006/relationships" xmlns:m="http://schemas.openxmlformats.org/officeDocument/2006/math" xmlns:v="urn:schemas-microsoft-com:vml" xmlns:wp14="http://schemas.microsoft.com/office/word/2010/wordprocessingDrawing" xmlns:wp="http://schemas.openxmlformats.org/drawingml/2006/wordprocessingDrawing" xmlns:w10="urn:schemas-microsoft-com:office:word" xmlns:w="http://schemas.openxmlformats.org/wordprocessingml/2006/main" xmlns:w14="http://schemas.microsoft.com/office/word/2010/wordml" xmlns:wpg="http://schemas.microsoft.com/office/word/2010/wordprocessingGroup" xmlns:wpi="http://schemas.microsoft.com/office/word/2010/wordprocessingInk" xmlns:wne="http://schemas.microsoft.com/office/word/2006/wordml" xmlns:wps="http://schemas.microsoft.com/office/word/2010/wordprocessingShape" mc:Ignorable="w14 wp14">
+  <w:footnote w:type="separator" w:id="-1">
     <w:p>
       <w:pPr>
         <w:spacing w:after="0" w:line="240" w:lineRule="auto"/>
@@ -5316,7 +6368,7 @@
       </w:r>
     </w:p>
   </w:footnote>
-  <w:footnote w:type="continuationSeparator" w:id="1">
+  <w:footnote w:type="continuationSeparator" w:id="0">
     <w:p>
       <w:pPr>
         <w:spacing w:after="0" w:line="240" w:lineRule="auto"/>
@@ -5326,17 +6378,17 @@
       </w:r>
     </w:p>
   </w:footnote>
-  <w:footnote w:id="2">
-    <w:p>
-      <w:pPr>
-        <w:pStyle w:val="Notedebasdepage"/>
-        <w:rPr>
-          <w:lang w:val="fr-FR"/>
-        </w:rPr>
-      </w:pPr>
-      <w:r>
-        <w:rPr>
-          <w:rStyle w:val="Appelnotedebasdep"/>
+  <w:footnote w:id="1">
+    <w:p>
+      <w:pPr>
+        <w:pStyle w:val="FootnoteText"/>
+        <w:rPr>
+          <w:lang w:val="fr-FR"/>
+        </w:rPr>
+      </w:pPr>
+      <w:r>
+        <w:rPr>
+          <w:rStyle w:val="FootnoteReference"/>
         </w:rPr>
         <w:footnoteRef/>
       </w:r>
@@ -5378,7 +6430,7 @@
       <w:hyperlink r:id="rId1" w:anchor="cryptographie" w:history="1">
         <w:r>
           <w:rPr>
-            <w:rStyle w:val="Lienhypertexte"/>
+            <w:rStyle w:val="Hyperlink"/>
             <w:rFonts w:cstheme="minorHAnsi"/>
             <w:color w:val="3490E6"/>
             <w:shd w:val="clear" w:color="auto" w:fill="FFFFFF"/>
@@ -5389,14 +6441,27 @@
       </w:hyperlink>
     </w:p>
   </w:footnote>
+  <w:footnote w:id="2">
+    <w:p>
+      <w:pPr>
+        <w:pStyle w:val="FootnoteText"/>
+      </w:pPr>
+      <w:r>
+        <w:rPr>
+          <w:rStyle w:val="FootnoteReference"/>
+        </w:rPr>
+        <w:footnoteRef/>
+      </w:r>
+    </w:p>
+  </w:footnote>
   <w:footnote w:id="3">
     <w:p>
       <w:pPr>
-        <w:pStyle w:val="Notedebasdepage"/>
-      </w:pPr>
-      <w:r>
-        <w:rPr>
-          <w:rStyle w:val="Appelnotedebasdep"/>
+        <w:pStyle w:val="FootnoteText"/>
+      </w:pPr>
+      <w:r>
+        <w:rPr>
+          <w:rStyle w:val="FootnoteReference"/>
         </w:rPr>
         <w:footnoteRef/>
       </w:r>
@@ -5405,24 +6470,33 @@
   <w:footnote w:id="4">
     <w:p>
       <w:pPr>
-        <w:pStyle w:val="Notedebasdepage"/>
-      </w:pPr>
-      <w:r>
-        <w:rPr>
-          <w:rStyle w:val="Appelnotedebasdep"/>
+        <w:pStyle w:val="FootnoteText"/>
+        <w:rPr>
+          <w:lang w:val="fr-FR"/>
+        </w:rPr>
+      </w:pPr>
+      <w:r>
+        <w:rPr>
+          <w:rStyle w:val="FootnoteReference"/>
         </w:rPr>
         <w:footnoteRef/>
+      </w:r>
+      <w:r>
+        <w:rPr>
+          <w:lang w:val="fr-FR"/>
+        </w:rPr>
+        <w:t xml:space="preserve"> Une fiche qui decrier le fonctionnement de bitcoin</w:t>
       </w:r>
     </w:p>
   </w:footnote>
   <w:footnote w:id="5">
     <w:p>
       <w:pPr>
-        <w:pStyle w:val="Notedebasdepage"/>
-      </w:pPr>
-      <w:r>
-        <w:rPr>
-          <w:rStyle w:val="Appelnotedebasdep"/>
+        <w:pStyle w:val="FootnoteText"/>
+      </w:pPr>
+      <w:r>
+        <w:rPr>
+          <w:rStyle w:val="FootnoteReference"/>
         </w:rPr>
         <w:footnoteRef/>
       </w:r>
@@ -5431,11 +6505,11 @@
   <w:footnote w:id="6">
     <w:p>
       <w:pPr>
-        <w:pStyle w:val="Notedebasdepage"/>
-      </w:pPr>
-      <w:r>
-        <w:rPr>
-          <w:rStyle w:val="Appelnotedebasdep"/>
+        <w:pStyle w:val="FootnoteText"/>
+      </w:pPr>
+      <w:r>
+        <w:rPr>
+          <w:rStyle w:val="FootnoteReference"/>
         </w:rPr>
         <w:footnoteRef/>
       </w:r>
@@ -5444,14 +6518,14 @@
   <w:footnote w:id="7">
     <w:p>
       <w:pPr>
-        <w:pStyle w:val="Notedebasdepage"/>
-        <w:rPr>
-          <w:lang w:val="fr-FR"/>
-        </w:rPr>
-      </w:pPr>
-      <w:r>
-        <w:rPr>
-          <w:rStyle w:val="Appelnotedebasdep"/>
+        <w:pStyle w:val="FootnoteText"/>
+        <w:rPr>
+          <w:lang w:val="fr-FR"/>
+        </w:rPr>
+      </w:pPr>
+      <w:r>
+        <w:rPr>
+          <w:rStyle w:val="FootnoteReference"/>
         </w:rPr>
         <w:footnoteRef/>
       </w:r>
@@ -5459,7 +6533,13 @@
         <w:rPr>
           <w:lang w:val="fr-FR"/>
         </w:rPr>
-        <w:t xml:space="preserve"> Le premier block de bitcoin qui’a</w:t>
+        <w:t xml:space="preserve"> Le premier block de bitcoin </w:t>
+      </w:r>
+      <w:r>
+        <w:rPr>
+          <w:lang w:val="fr-FR"/>
+        </w:rPr>
+        <w:t>qui’ a</w:t>
       </w:r>
       <w:r>
         <w:rPr>
@@ -5471,7 +6551,7 @@
         <w:rPr>
           <w:lang w:val="fr-FR"/>
         </w:rPr>
-        <w:t>crée</w:t>
+        <w:t>créé</w:t>
       </w:r>
       <w:r>
         <w:rPr>
@@ -5485,7 +6565,7 @@
 </file>
 
 <file path=word/numbering.xml><?xml version="1.0" encoding="utf-8"?>
-<w:numbering xmlns:ve="http://schemas.openxmlformats.org/markup-compatibility/2006" xmlns:o="urn:schemas-microsoft-com:office:office" xmlns:r="http://schemas.openxmlformats.org/officeDocument/2006/relationships" xmlns:m="http://schemas.openxmlformats.org/officeDocument/2006/math" xmlns:v="urn:schemas-microsoft-com:vml" xmlns:wp="http://schemas.openxmlformats.org/drawingml/2006/wordprocessingDrawing" xmlns:w10="urn:schemas-microsoft-com:office:word" xmlns:w="http://schemas.openxmlformats.org/wordprocessingml/2006/main" xmlns:wne="http://schemas.microsoft.com/office/word/2006/wordml">
+<w:numbering xmlns:wpc="http://schemas.microsoft.com/office/word/2010/wordprocessingCanvas" xmlns:mc="http://schemas.openxmlformats.org/markup-compatibility/2006" xmlns:o="urn:schemas-microsoft-com:office:office" xmlns:r="http://schemas.openxmlformats.org/officeDocument/2006/relationships" xmlns:m="http://schemas.openxmlformats.org/officeDocument/2006/math" xmlns:v="urn:schemas-microsoft-com:vml" xmlns:wp14="http://schemas.microsoft.com/office/word/2010/wordprocessingDrawing" xmlns:wp="http://schemas.openxmlformats.org/drawingml/2006/wordprocessingDrawing" xmlns:w10="urn:schemas-microsoft-com:office:word" xmlns:w="http://schemas.openxmlformats.org/wordprocessingml/2006/main" xmlns:w14="http://schemas.microsoft.com/office/word/2010/wordml" xmlns:wpg="http://schemas.microsoft.com/office/word/2010/wordprocessingGroup" xmlns:wpi="http://schemas.microsoft.com/office/word/2010/wordprocessingInk" xmlns:wne="http://schemas.microsoft.com/office/word/2006/wordml" xmlns:wps="http://schemas.microsoft.com/office/word/2010/wordprocessingShape" mc:Ignorable="w14 wp14">
   <w:abstractNum w:abstractNumId="0">
     <w:nsid w:val="11FB0F7A"/>
     <w:multiLevelType w:val="hybridMultilevel"/>
@@ -6178,7 +7258,7 @@
 </file>
 
 <file path=word/styles.xml><?xml version="1.0" encoding="utf-8"?>
-<w:styles xmlns:r="http://schemas.openxmlformats.org/officeDocument/2006/relationships" xmlns:w="http://schemas.openxmlformats.org/wordprocessingml/2006/main">
+<w:styles xmlns:mc="http://schemas.openxmlformats.org/markup-compatibility/2006" xmlns:r="http://schemas.openxmlformats.org/officeDocument/2006/relationships" xmlns:w="http://schemas.openxmlformats.org/wordprocessingml/2006/main" xmlns:w14="http://schemas.microsoft.com/office/word/2010/wordml" mc:Ignorable="w14">
   <w:docDefaults>
     <w:rPrDefault>
       <w:rPr>
@@ -6338,11 +7418,11 @@
     <w:qFormat/>
     <w:rsid w:val="001F7508"/>
   </w:style>
-  <w:style w:type="paragraph" w:styleId="Titre1">
+  <w:style w:type="paragraph" w:styleId="Heading1">
     <w:name w:val="heading 1"/>
     <w:basedOn w:val="Normal"/>
     <w:next w:val="Normal"/>
-    <w:link w:val="Titre1Car"/>
+    <w:link w:val="Heading1Char"/>
     <w:uiPriority w:val="9"/>
     <w:qFormat/>
     <w:rsid w:val="006148C0"/>
@@ -6361,11 +7441,11 @@
       <w:szCs w:val="28"/>
     </w:rPr>
   </w:style>
-  <w:style w:type="paragraph" w:styleId="Titre2">
+  <w:style w:type="paragraph" w:styleId="Heading2">
     <w:name w:val="heading 2"/>
     <w:basedOn w:val="Normal"/>
     <w:next w:val="Normal"/>
-    <w:link w:val="Titre2Car"/>
+    <w:link w:val="Heading2Char"/>
     <w:uiPriority w:val="9"/>
     <w:unhideWhenUsed/>
     <w:qFormat/>
@@ -6385,11 +7465,33 @@
       <w:szCs w:val="26"/>
     </w:rPr>
   </w:style>
-  <w:style w:type="paragraph" w:styleId="Titre4">
+  <w:style w:type="paragraph" w:styleId="Heading3">
+    <w:name w:val="heading 3"/>
+    <w:basedOn w:val="Normal"/>
+    <w:next w:val="Normal"/>
+    <w:link w:val="Heading3Char"/>
+    <w:uiPriority w:val="9"/>
+    <w:unhideWhenUsed/>
+    <w:qFormat/>
+    <w:rsid w:val="00175BC8"/>
+    <w:pPr>
+      <w:keepNext/>
+      <w:keepLines/>
+      <w:spacing w:before="200" w:after="0"/>
+      <w:outlineLvl w:val="2"/>
+    </w:pPr>
+    <w:rPr>
+      <w:rFonts w:asciiTheme="majorHAnsi" w:eastAsiaTheme="majorEastAsia" w:hAnsiTheme="majorHAnsi" w:cstheme="majorBidi"/>
+      <w:b/>
+      <w:bCs/>
+      <w:color w:val="4F81BD" w:themeColor="accent1"/>
+    </w:rPr>
+  </w:style>
+  <w:style w:type="paragraph" w:styleId="Heading4">
     <w:name w:val="heading 4"/>
     <w:basedOn w:val="Normal"/>
     <w:next w:val="Normal"/>
-    <w:link w:val="Titre4Car"/>
+    <w:link w:val="Heading4Char"/>
     <w:uiPriority w:val="9"/>
     <w:semiHidden/>
     <w:unhideWhenUsed/>
@@ -6410,18 +7512,17 @@
       <w:color w:val="4F81BD" w:themeColor="accent1"/>
     </w:rPr>
   </w:style>
-  <w:style w:type="character" w:default="1" w:styleId="Policepardfaut">
+  <w:style w:type="character" w:default="1" w:styleId="DefaultParagraphFont">
     <w:name w:val="Default Paragraph Font"/>
     <w:uiPriority w:val="1"/>
     <w:semiHidden/>
     <w:unhideWhenUsed/>
   </w:style>
-  <w:style w:type="table" w:default="1" w:styleId="TableauNormal">
+  <w:style w:type="table" w:default="1" w:styleId="TableNormal">
     <w:name w:val="Normal Table"/>
     <w:uiPriority w:val="99"/>
     <w:semiHidden/>
     <w:unhideWhenUsed/>
-    <w:qFormat/>
     <w:tblPr>
       <w:tblInd w:w="0" w:type="dxa"/>
       <w:tblCellMar>
@@ -6432,7 +7533,7 @@
       </w:tblCellMar>
     </w:tblPr>
   </w:style>
-  <w:style w:type="numbering" w:default="1" w:styleId="Aucuneliste">
+  <w:style w:type="numbering" w:default="1" w:styleId="NoList">
     <w:name w:val="No List"/>
     <w:uiPriority w:val="99"/>
     <w:semiHidden/>
@@ -6440,13 +7541,13 @@
   </w:style>
   <w:style w:type="character" w:customStyle="1" w:styleId="epub-i">
     <w:name w:val="epub-i"/>
-    <w:basedOn w:val="Policepardfaut"/>
+    <w:basedOn w:val="DefaultParagraphFont"/>
     <w:rsid w:val="00290474"/>
   </w:style>
-  <w:style w:type="character" w:customStyle="1" w:styleId="Titre1Car">
-    <w:name w:val="Titre 1 Car"/>
-    <w:basedOn w:val="Policepardfaut"/>
-    <w:link w:val="Titre1"/>
+  <w:style w:type="character" w:customStyle="1" w:styleId="Heading1Char">
+    <w:name w:val="Heading 1 Char"/>
+    <w:basedOn w:val="DefaultParagraphFont"/>
+    <w:link w:val="Heading1"/>
     <w:uiPriority w:val="9"/>
     <w:rsid w:val="006148C0"/>
     <w:rPr>
@@ -6458,7 +7559,7 @@
       <w:szCs w:val="28"/>
     </w:rPr>
   </w:style>
-  <w:style w:type="paragraph" w:styleId="Sansinterligne">
+  <w:style w:type="paragraph" w:styleId="NoSpacing">
     <w:name w:val="No Spacing"/>
     <w:uiPriority w:val="1"/>
     <w:qFormat/>
@@ -6467,9 +7568,9 @@
       <w:spacing w:after="0" w:line="240" w:lineRule="auto"/>
     </w:pPr>
   </w:style>
-  <w:style w:type="character" w:styleId="Lienhypertexte">
+  <w:style w:type="character" w:styleId="Hyperlink">
     <w:name w:val="Hyperlink"/>
-    <w:basedOn w:val="Policepardfaut"/>
+    <w:basedOn w:val="DefaultParagraphFont"/>
     <w:uiPriority w:val="99"/>
     <w:unhideWhenUsed/>
     <w:rsid w:val="00536163"/>
@@ -6478,10 +7579,10 @@
       <w:u w:val="single"/>
     </w:rPr>
   </w:style>
-  <w:style w:type="character" w:customStyle="1" w:styleId="Titre2Car">
-    <w:name w:val="Titre 2 Car"/>
-    <w:basedOn w:val="Policepardfaut"/>
-    <w:link w:val="Titre2"/>
+  <w:style w:type="character" w:customStyle="1" w:styleId="Heading2Char">
+    <w:name w:val="Heading 2 Char"/>
+    <w:basedOn w:val="DefaultParagraphFont"/>
+    <w:link w:val="Heading2"/>
     <w:uiPriority w:val="9"/>
     <w:rsid w:val="00536163"/>
     <w:rPr>
@@ -6508,9 +7609,9 @@
       <w:szCs w:val="24"/>
     </w:rPr>
   </w:style>
-  <w:style w:type="character" w:styleId="lev">
+  <w:style w:type="character" w:styleId="Strong">
     <w:name w:val="Strong"/>
-    <w:basedOn w:val="Policepardfaut"/>
+    <w:basedOn w:val="DefaultParagraphFont"/>
     <w:uiPriority w:val="22"/>
     <w:qFormat/>
     <w:rsid w:val="00536163"/>
@@ -6519,10 +7620,10 @@
       <w:bCs/>
     </w:rPr>
   </w:style>
-  <w:style w:type="paragraph" w:styleId="Textedebulles">
+  <w:style w:type="paragraph" w:styleId="BalloonText">
     <w:name w:val="Balloon Text"/>
     <w:basedOn w:val="Normal"/>
-    <w:link w:val="TextedebullesCar"/>
+    <w:link w:val="BalloonTextChar"/>
     <w:uiPriority w:val="99"/>
     <w:semiHidden/>
     <w:unhideWhenUsed/>
@@ -6536,10 +7637,10 @@
       <w:szCs w:val="16"/>
     </w:rPr>
   </w:style>
-  <w:style w:type="character" w:customStyle="1" w:styleId="TextedebullesCar">
-    <w:name w:val="Texte de bulles Car"/>
-    <w:basedOn w:val="Policepardfaut"/>
-    <w:link w:val="Textedebulles"/>
+  <w:style w:type="character" w:customStyle="1" w:styleId="BalloonTextChar">
+    <w:name w:val="Balloon Text Char"/>
+    <w:basedOn w:val="DefaultParagraphFont"/>
+    <w:link w:val="BalloonText"/>
     <w:uiPriority w:val="99"/>
     <w:semiHidden/>
     <w:rsid w:val="00536163"/>
@@ -6562,10 +7663,10 @@
       <w:szCs w:val="24"/>
     </w:rPr>
   </w:style>
-  <w:style w:type="paragraph" w:styleId="PrformatHTML">
+  <w:style w:type="paragraph" w:styleId="HTMLPreformatted">
     <w:name w:val="HTML Preformatted"/>
     <w:basedOn w:val="Normal"/>
-    <w:link w:val="PrformatHTMLCar"/>
+    <w:link w:val="HTMLPreformattedChar"/>
     <w:uiPriority w:val="99"/>
     <w:semiHidden/>
     <w:unhideWhenUsed/>
@@ -6597,10 +7698,10 @@
       <w:szCs w:val="20"/>
     </w:rPr>
   </w:style>
-  <w:style w:type="character" w:customStyle="1" w:styleId="PrformatHTMLCar">
-    <w:name w:val="Préformaté HTML Car"/>
-    <w:basedOn w:val="Policepardfaut"/>
-    <w:link w:val="PrformatHTML"/>
+  <w:style w:type="character" w:customStyle="1" w:styleId="HTMLPreformattedChar">
+    <w:name w:val="HTML Preformatted Char"/>
+    <w:basedOn w:val="DefaultParagraphFont"/>
+    <w:link w:val="HTMLPreformatted"/>
     <w:uiPriority w:val="99"/>
     <w:semiHidden/>
     <w:rsid w:val="00555515"/>
@@ -6623,10 +7724,10 @@
       <w:szCs w:val="24"/>
     </w:rPr>
   </w:style>
-  <w:style w:type="paragraph" w:styleId="En-tte">
+  <w:style w:type="paragraph" w:styleId="Header">
     <w:name w:val="header"/>
     <w:basedOn w:val="Normal"/>
-    <w:link w:val="En-tteCar"/>
+    <w:link w:val="HeaderChar"/>
     <w:uiPriority w:val="99"/>
     <w:unhideWhenUsed/>
     <w:rsid w:val="003321FC"/>
@@ -6638,17 +7739,17 @@
       <w:spacing w:after="0" w:line="240" w:lineRule="auto"/>
     </w:pPr>
   </w:style>
-  <w:style w:type="character" w:customStyle="1" w:styleId="En-tteCar">
-    <w:name w:val="En-tête Car"/>
-    <w:basedOn w:val="Policepardfaut"/>
-    <w:link w:val="En-tte"/>
+  <w:style w:type="character" w:customStyle="1" w:styleId="HeaderChar">
+    <w:name w:val="Header Char"/>
+    <w:basedOn w:val="DefaultParagraphFont"/>
+    <w:link w:val="Header"/>
     <w:uiPriority w:val="99"/>
     <w:rsid w:val="003321FC"/>
   </w:style>
-  <w:style w:type="paragraph" w:styleId="Pieddepage">
+  <w:style w:type="paragraph" w:styleId="Footer">
     <w:name w:val="footer"/>
     <w:basedOn w:val="Normal"/>
-    <w:link w:val="PieddepageCar"/>
+    <w:link w:val="FooterChar"/>
     <w:uiPriority w:val="99"/>
     <w:unhideWhenUsed/>
     <w:rsid w:val="003321FC"/>
@@ -6660,17 +7761,17 @@
       <w:spacing w:after="0" w:line="240" w:lineRule="auto"/>
     </w:pPr>
   </w:style>
-  <w:style w:type="character" w:customStyle="1" w:styleId="PieddepageCar">
-    <w:name w:val="Pied de page Car"/>
-    <w:basedOn w:val="Policepardfaut"/>
-    <w:link w:val="Pieddepage"/>
+  <w:style w:type="character" w:customStyle="1" w:styleId="FooterChar">
+    <w:name w:val="Footer Char"/>
+    <w:basedOn w:val="DefaultParagraphFont"/>
+    <w:link w:val="Footer"/>
     <w:uiPriority w:val="99"/>
     <w:rsid w:val="003321FC"/>
   </w:style>
-  <w:style w:type="paragraph" w:styleId="Notedebasdepage">
+  <w:style w:type="paragraph" w:styleId="FootnoteText">
     <w:name w:val="footnote text"/>
     <w:basedOn w:val="Normal"/>
-    <w:link w:val="NotedebasdepageCar"/>
+    <w:link w:val="FootnoteTextChar"/>
     <w:uiPriority w:val="99"/>
     <w:semiHidden/>
     <w:unhideWhenUsed/>
@@ -6683,10 +7784,10 @@
       <w:szCs w:val="20"/>
     </w:rPr>
   </w:style>
-  <w:style w:type="character" w:customStyle="1" w:styleId="NotedebasdepageCar">
-    <w:name w:val="Note de bas de page Car"/>
-    <w:basedOn w:val="Policepardfaut"/>
-    <w:link w:val="Notedebasdepage"/>
+  <w:style w:type="character" w:customStyle="1" w:styleId="FootnoteTextChar">
+    <w:name w:val="Footnote Text Char"/>
+    <w:basedOn w:val="DefaultParagraphFont"/>
+    <w:link w:val="FootnoteText"/>
     <w:uiPriority w:val="99"/>
     <w:semiHidden/>
     <w:rsid w:val="00FE55C0"/>
@@ -6695,9 +7796,9 @@
       <w:szCs w:val="20"/>
     </w:rPr>
   </w:style>
-  <w:style w:type="character" w:styleId="Appelnotedebasdep">
+  <w:style w:type="character" w:styleId="FootnoteReference">
     <w:name w:val="footnote reference"/>
-    <w:basedOn w:val="Policepardfaut"/>
+    <w:basedOn w:val="DefaultParagraphFont"/>
     <w:uiPriority w:val="99"/>
     <w:semiHidden/>
     <w:unhideWhenUsed/>
@@ -6706,10 +7807,10 @@
       <w:vertAlign w:val="superscript"/>
     </w:rPr>
   </w:style>
-  <w:style w:type="character" w:customStyle="1" w:styleId="Titre4Car">
-    <w:name w:val="Titre 4 Car"/>
-    <w:basedOn w:val="Policepardfaut"/>
-    <w:link w:val="Titre4"/>
+  <w:style w:type="character" w:customStyle="1" w:styleId="Heading4Char">
+    <w:name w:val="Heading 4 Char"/>
+    <w:basedOn w:val="DefaultParagraphFont"/>
+    <w:link w:val="Heading4"/>
     <w:uiPriority w:val="9"/>
     <w:semiHidden/>
     <w:rsid w:val="009B52FA"/>
@@ -6763,10 +7864,10 @@
   </w:style>
   <w:style w:type="character" w:customStyle="1" w:styleId="cep-text">
     <w:name w:val="cep-text"/>
-    <w:basedOn w:val="Policepardfaut"/>
+    <w:basedOn w:val="DefaultParagraphFont"/>
     <w:rsid w:val="004201AD"/>
   </w:style>
-  <w:style w:type="paragraph" w:styleId="Paragraphedeliste">
+  <w:style w:type="paragraph" w:styleId="ListParagraph">
     <w:name w:val="List Paragraph"/>
     <w:basedOn w:val="Normal"/>
     <w:uiPriority w:val="34"/>
@@ -6780,9 +7881,9 @@
       <w:lang w:val="fr-FR"/>
     </w:rPr>
   </w:style>
-  <w:style w:type="character" w:styleId="Lienhypertextesuivivisit">
+  <w:style w:type="character" w:styleId="FollowedHyperlink">
     <w:name w:val="FollowedHyperlink"/>
-    <w:basedOn w:val="Policepardfaut"/>
+    <w:basedOn w:val="DefaultParagraphFont"/>
     <w:uiPriority w:val="99"/>
     <w:semiHidden/>
     <w:unhideWhenUsed/>
@@ -6794,12 +7895,12 @@
   </w:style>
   <w:style w:type="character" w:customStyle="1" w:styleId="keep-together">
     <w:name w:val="keep-together"/>
-    <w:basedOn w:val="Policepardfaut"/>
+    <w:basedOn w:val="DefaultParagraphFont"/>
     <w:rsid w:val="004D489E"/>
   </w:style>
-  <w:style w:type="character" w:styleId="Accentuation">
+  <w:style w:type="character" w:styleId="Emphasis">
     <w:name w:val="Emphasis"/>
-    <w:basedOn w:val="Policepardfaut"/>
+    <w:basedOn w:val="DefaultParagraphFont"/>
     <w:uiPriority w:val="20"/>
     <w:qFormat/>
     <w:rsid w:val="004D489E"/>
@@ -6808,11 +7909,11 @@
       <w:iCs/>
     </w:rPr>
   </w:style>
-  <w:style w:type="paragraph" w:styleId="Titre">
+  <w:style w:type="paragraph" w:styleId="Title">
     <w:name w:val="Title"/>
     <w:basedOn w:val="Normal"/>
     <w:next w:val="Normal"/>
-    <w:link w:val="TitreCar"/>
+    <w:link w:val="TitleChar"/>
     <w:uiPriority w:val="10"/>
     <w:qFormat/>
     <w:rsid w:val="00A11317"/>
@@ -6833,10 +7934,10 @@
       <w:lang w:val="fr-FR"/>
     </w:rPr>
   </w:style>
-  <w:style w:type="character" w:customStyle="1" w:styleId="TitreCar">
-    <w:name w:val="Titre Car"/>
-    <w:basedOn w:val="Policepardfaut"/>
-    <w:link w:val="Titre"/>
+  <w:style w:type="character" w:customStyle="1" w:styleId="TitleChar">
+    <w:name w:val="Title Char"/>
+    <w:basedOn w:val="DefaultParagraphFont"/>
+    <w:link w:val="Title"/>
     <w:uiPriority w:val="10"/>
     <w:rsid w:val="00A11317"/>
     <w:rPr>
@@ -6847,6 +7948,19 @@
       <w:sz w:val="52"/>
       <w:szCs w:val="52"/>
       <w:lang w:val="fr-FR"/>
+    </w:rPr>
+  </w:style>
+  <w:style w:type="character" w:customStyle="1" w:styleId="Heading3Char">
+    <w:name w:val="Heading 3 Char"/>
+    <w:basedOn w:val="DefaultParagraphFont"/>
+    <w:link w:val="Heading3"/>
+    <w:uiPriority w:val="9"/>
+    <w:rsid w:val="00175BC8"/>
+    <w:rPr>
+      <w:rFonts w:asciiTheme="majorHAnsi" w:eastAsiaTheme="majorEastAsia" w:hAnsiTheme="majorHAnsi" w:cstheme="majorBidi"/>
+      <w:b/>
+      <w:bCs/>
+      <w:color w:val="4F81BD" w:themeColor="accent1"/>
     </w:rPr>
   </w:style>
 </w:styles>
@@ -7733,7 +8847,7 @@
 </file>
 
 <file path=customXml/itemProps1.xml><?xml version="1.0" encoding="utf-8"?>
-<ds:datastoreItem xmlns:ds="http://schemas.openxmlformats.org/officeDocument/2006/customXml" ds:itemID="{7FEC07C7-F110-4527-88BE-CEA3ADD6A0A8}">
+<ds:datastoreItem xmlns:ds="http://schemas.openxmlformats.org/officeDocument/2006/customXml" ds:itemID="{F121884C-620E-4591-BBFA-15BFA39C48E8}">
   <ds:schemaRefs>
     <ds:schemaRef ds:uri="http://schemas.openxmlformats.org/officeDocument/2006/bibliography"/>
   </ds:schemaRefs>

</xml_diff>

<commit_message>
added chapter 3 work in progress
</commit_message>
<xml_diff>
--- a/moods.docx
+++ b/moods.docx
@@ -1,6 +1,6 @@
 
 <file path=word/document.xml><?xml version="1.0" encoding="utf-8"?>
-<w:document xmlns:wpc="http://schemas.microsoft.com/office/word/2010/wordprocessingCanvas" xmlns:mc="http://schemas.openxmlformats.org/markup-compatibility/2006" xmlns:o="urn:schemas-microsoft-com:office:office" xmlns:r="http://schemas.openxmlformats.org/officeDocument/2006/relationships" xmlns:m="http://schemas.openxmlformats.org/officeDocument/2006/math" xmlns:v="urn:schemas-microsoft-com:vml" xmlns:wp14="http://schemas.microsoft.com/office/word/2010/wordprocessingDrawing" xmlns:wp="http://schemas.openxmlformats.org/drawingml/2006/wordprocessingDrawing" xmlns:w10="urn:schemas-microsoft-com:office:word" xmlns:w="http://schemas.openxmlformats.org/wordprocessingml/2006/main" xmlns:w14="http://schemas.microsoft.com/office/word/2010/wordml" xmlns:wpg="http://schemas.microsoft.com/office/word/2010/wordprocessingGroup" xmlns:wpi="http://schemas.microsoft.com/office/word/2010/wordprocessingInk" xmlns:wne="http://schemas.microsoft.com/office/word/2006/wordml" xmlns:wps="http://schemas.microsoft.com/office/word/2010/wordprocessingShape" mc:Ignorable="w14 wp14">
+<w:document xmlns:ve="http://schemas.openxmlformats.org/markup-compatibility/2006" xmlns:o="urn:schemas-microsoft-com:office:office" xmlns:r="http://schemas.openxmlformats.org/officeDocument/2006/relationships" xmlns:m="http://schemas.openxmlformats.org/officeDocument/2006/math" xmlns:v="urn:schemas-microsoft-com:vml" xmlns:wp="http://schemas.openxmlformats.org/drawingml/2006/wordprocessingDrawing" xmlns:w10="urn:schemas-microsoft-com:office:word" xmlns:w="http://schemas.openxmlformats.org/wordprocessingml/2006/main" xmlns:wne="http://schemas.microsoft.com/office/word/2006/wordml">
   <w:body>
     <w:p>
       <w:pPr>
@@ -30,7 +30,7 @@
     </w:p>
     <w:p>
       <w:pPr>
-        <w:pStyle w:val="Heading1"/>
+        <w:pStyle w:val="Titre1"/>
         <w:rPr>
           <w:lang w:val="fr-FR"/>
         </w:rPr>
@@ -56,10 +56,10 @@
         </w:rPr>
         <w:t xml:space="preserve"> Source : </w:t>
       </w:r>
-      <w:hyperlink r:id="rId9" w:history="1">
+      <w:hyperlink r:id="rId8" w:history="1">
         <w:r>
           <w:rPr>
-            <w:rStyle w:val="Hyperlink"/>
+            <w:rStyle w:val="Lienhypertexte"/>
             <w:lang w:val="fr-FR"/>
           </w:rPr>
           <w:t>https://group.bnpparibas/actualite/breve-histoire-monnaie</w:t>
@@ -68,7 +68,7 @@
     </w:p>
     <w:p>
       <w:pPr>
-        <w:pStyle w:val="Heading2"/>
+        <w:pStyle w:val="Titre2"/>
         <w:rPr>
           <w:lang w:val="fr-FR"/>
         </w:rPr>
@@ -88,7 +88,7 @@
     </w:p>
     <w:p>
       <w:pPr>
-        <w:pStyle w:val="NoSpacing"/>
+        <w:pStyle w:val="Sansinterligne"/>
         <w:rPr>
           <w:lang w:val="fr-FR"/>
         </w:rPr>
@@ -101,7 +101,7 @@
       </w:r>
       <w:r>
         <w:rPr>
-          <w:rStyle w:val="Strong"/>
+          <w:rStyle w:val="lev"/>
           <w:rFonts w:ascii="Open sans" w:hAnsi="Open sans"/>
           <w:color w:val="313131"/>
           <w:sz w:val="23"/>
@@ -119,7 +119,7 @@
     </w:p>
     <w:p>
       <w:pPr>
-        <w:pStyle w:val="NoSpacing"/>
+        <w:pStyle w:val="Sansinterligne"/>
         <w:rPr>
           <w:lang w:val="fr-FR"/>
         </w:rPr>
@@ -133,7 +133,7 @@
     </w:p>
     <w:p>
       <w:pPr>
-        <w:pStyle w:val="NoSpacing"/>
+        <w:pStyle w:val="Sansinterligne"/>
         <w:rPr>
           <w:color w:val="5F5F5F"/>
           <w:lang w:val="fr-FR"/>
@@ -148,7 +148,7 @@
       </w:r>
       <w:r>
         <w:rPr>
-          <w:rStyle w:val="Strong"/>
+          <w:rStyle w:val="lev"/>
           <w:rFonts w:ascii="Open sans" w:hAnsi="Open sans"/>
           <w:color w:val="5F5F5F"/>
           <w:sz w:val="23"/>
@@ -167,7 +167,7 @@
     </w:p>
     <w:p>
       <w:pPr>
-        <w:pStyle w:val="NoSpacing"/>
+        <w:pStyle w:val="Sansinterligne"/>
         <w:rPr>
           <w:color w:val="5F5F5F"/>
           <w:lang w:val="fr-FR"/>
@@ -182,7 +182,7 @@
       </w:r>
       <w:r>
         <w:rPr>
-          <w:rStyle w:val="Strong"/>
+          <w:rStyle w:val="lev"/>
           <w:rFonts w:ascii="Open sans" w:hAnsi="Open sans"/>
           <w:color w:val="5F5F5F"/>
           <w:sz w:val="23"/>
@@ -201,7 +201,7 @@
     </w:p>
     <w:p>
       <w:pPr>
-        <w:pStyle w:val="NoSpacing"/>
+        <w:pStyle w:val="Sansinterligne"/>
         <w:rPr>
           <w:lang w:val="fr-FR"/>
         </w:rPr>
@@ -214,7 +214,7 @@
       </w:r>
       <w:r>
         <w:rPr>
-          <w:rStyle w:val="Strong"/>
+          <w:rStyle w:val="lev"/>
           <w:rFonts w:ascii="Open sans" w:hAnsi="Open sans"/>
           <w:color w:val="313131"/>
           <w:sz w:val="23"/>
@@ -232,7 +232,7 @@
     </w:p>
     <w:p>
       <w:pPr>
-        <w:pStyle w:val="NoSpacing"/>
+        <w:pStyle w:val="Sansinterligne"/>
         <w:rPr>
           <w:color w:val="5F5F5F"/>
           <w:lang w:val="fr-FR"/>
@@ -240,7 +240,7 @@
       </w:pPr>
       <w:r>
         <w:rPr>
-          <w:rStyle w:val="Strong"/>
+          <w:rStyle w:val="lev"/>
           <w:rFonts w:ascii="Open sans" w:hAnsi="Open sans"/>
           <w:color w:val="5F5F5F"/>
           <w:sz w:val="23"/>
@@ -258,7 +258,7 @@
       </w:r>
       <w:r>
         <w:rPr>
-          <w:rStyle w:val="Strong"/>
+          <w:rStyle w:val="lev"/>
           <w:rFonts w:ascii="Open sans" w:hAnsi="Open sans"/>
           <w:color w:val="5F5F5F"/>
           <w:sz w:val="23"/>
@@ -277,7 +277,7 @@
     </w:p>
     <w:p>
       <w:pPr>
-        <w:pStyle w:val="NoSpacing"/>
+        <w:pStyle w:val="Sansinterligne"/>
         <w:rPr>
           <w:noProof/>
           <w:lang w:val="fr-FR"/>
@@ -292,7 +292,7 @@
       </w:r>
       <w:r>
         <w:rPr>
-          <w:rStyle w:val="Strong"/>
+          <w:rStyle w:val="lev"/>
           <w:rFonts w:ascii="Open sans" w:hAnsi="Open sans"/>
           <w:color w:val="5F5F5F"/>
           <w:sz w:val="23"/>
@@ -311,7 +311,7 @@
     </w:p>
     <w:p>
       <w:pPr>
-        <w:pStyle w:val="NoSpacing"/>
+        <w:pStyle w:val="Sansinterligne"/>
         <w:rPr>
           <w:lang w:val="fr-FR"/>
         </w:rPr>
@@ -325,7 +325,7 @@
     </w:p>
     <w:p>
       <w:pPr>
-        <w:pStyle w:val="NoSpacing"/>
+        <w:pStyle w:val="Sansinterligne"/>
         <w:rPr>
           <w:rFonts w:ascii="Open sans" w:hAnsi="Open sans"/>
           <w:color w:val="313131"/>
@@ -346,7 +346,7 @@
       </w:r>
       <w:r>
         <w:rPr>
-          <w:rStyle w:val="Strong"/>
+          <w:rStyle w:val="lev"/>
           <w:rFonts w:ascii="Open sans" w:hAnsi="Open sans"/>
           <w:color w:val="313131"/>
           <w:sz w:val="23"/>
@@ -367,7 +367,7 @@
       </w:r>
       <w:r>
         <w:rPr>
-          <w:rStyle w:val="Strong"/>
+          <w:rStyle w:val="lev"/>
           <w:rFonts w:ascii="Open sans" w:hAnsi="Open sans"/>
           <w:color w:val="313131"/>
           <w:sz w:val="23"/>
@@ -388,7 +388,7 @@
       </w:r>
       <w:r>
         <w:rPr>
-          <w:rStyle w:val="Strong"/>
+          <w:rStyle w:val="lev"/>
           <w:rFonts w:ascii="Open sans" w:hAnsi="Open sans"/>
           <w:color w:val="313131"/>
           <w:sz w:val="23"/>
@@ -410,7 +410,7 @@
     </w:p>
     <w:p>
       <w:pPr>
-        <w:pStyle w:val="NoSpacing"/>
+        <w:pStyle w:val="Sansinterligne"/>
         <w:rPr>
           <w:lang w:val="fr-FR"/>
         </w:rPr>
@@ -424,7 +424,7 @@
     </w:p>
     <w:p>
       <w:pPr>
-        <w:pStyle w:val="NoSpacing"/>
+        <w:pStyle w:val="Sansinterligne"/>
         <w:rPr>
           <w:rFonts w:ascii="Open sans" w:hAnsi="Open sans"/>
           <w:color w:val="313131"/>
@@ -445,7 +445,7 @@
       </w:r>
       <w:r>
         <w:rPr>
-          <w:rStyle w:val="Strong"/>
+          <w:rStyle w:val="lev"/>
           <w:rFonts w:ascii="Open sans" w:hAnsi="Open sans"/>
           <w:color w:val="313131"/>
           <w:sz w:val="23"/>
@@ -466,7 +466,7 @@
       </w:r>
       <w:r>
         <w:rPr>
-          <w:rStyle w:val="Strong"/>
+          <w:rStyle w:val="lev"/>
           <w:rFonts w:ascii="Open sans" w:hAnsi="Open sans"/>
           <w:color w:val="313131"/>
           <w:sz w:val="23"/>
@@ -487,7 +487,7 @@
       </w:r>
       <w:r>
         <w:rPr>
-          <w:rStyle w:val="Strong"/>
+          <w:rStyle w:val="lev"/>
           <w:rFonts w:ascii="Open sans" w:hAnsi="Open sans"/>
           <w:color w:val="313131"/>
           <w:sz w:val="23"/>
@@ -509,7 +509,7 @@
     </w:p>
     <w:p>
       <w:pPr>
-        <w:pStyle w:val="NoSpacing"/>
+        <w:pStyle w:val="Sansinterligne"/>
         <w:rPr>
           <w:rFonts w:ascii="Open sans" w:hAnsi="Open sans"/>
           <w:color w:val="313131"/>
@@ -530,7 +530,7 @@
       </w:r>
       <w:r>
         <w:rPr>
-          <w:rStyle w:val="Strong"/>
+          <w:rStyle w:val="lev"/>
           <w:rFonts w:ascii="Open sans" w:hAnsi="Open sans"/>
           <w:color w:val="313131"/>
           <w:sz w:val="23"/>
@@ -552,7 +552,7 @@
     </w:p>
     <w:p>
       <w:pPr>
-        <w:pStyle w:val="NoSpacing"/>
+        <w:pStyle w:val="Sansinterligne"/>
         <w:rPr>
           <w:rFonts w:ascii="Open sans" w:hAnsi="Open sans"/>
           <w:color w:val="313131"/>
@@ -563,7 +563,7 @@
       </w:pPr>
       <w:r>
         <w:rPr>
-          <w:rStyle w:val="Strong"/>
+          <w:rStyle w:val="lev"/>
           <w:rFonts w:ascii="Open sans" w:hAnsi="Open sans"/>
           <w:color w:val="313131"/>
           <w:sz w:val="23"/>
@@ -584,7 +584,7 @@
       </w:r>
       <w:r>
         <w:rPr>
-          <w:rStyle w:val="Strong"/>
+          <w:rStyle w:val="lev"/>
           <w:rFonts w:ascii="Open sans" w:hAnsi="Open sans"/>
           <w:color w:val="313131"/>
           <w:sz w:val="23"/>
@@ -605,7 +605,7 @@
       </w:r>
       <w:r>
         <w:rPr>
-          <w:rStyle w:val="Strong"/>
+          <w:rStyle w:val="lev"/>
           <w:rFonts w:ascii="Open sans" w:hAnsi="Open sans"/>
           <w:color w:val="313131"/>
           <w:sz w:val="23"/>
@@ -627,7 +627,7 @@
     </w:p>
     <w:p>
       <w:pPr>
-        <w:pStyle w:val="Heading2"/>
+        <w:pStyle w:val="Titre2"/>
         <w:rPr>
           <w:lang w:val="fr-FR"/>
         </w:rPr>
@@ -659,14 +659,14 @@
     </w:p>
     <w:p>
       <w:pPr>
-        <w:pStyle w:val="NoSpacing"/>
-        <w:rPr>
-          <w:lang w:val="fr-FR"/>
-        </w:rPr>
-      </w:pPr>
-      <w:r>
-        <w:rPr>
-          <w:rStyle w:val="Strong"/>
+        <w:pStyle w:val="Sansinterligne"/>
+        <w:rPr>
+          <w:lang w:val="fr-FR"/>
+        </w:rPr>
+      </w:pPr>
+      <w:r>
+        <w:rPr>
+          <w:rStyle w:val="lev"/>
           <w:rFonts w:ascii="Open sans" w:hAnsi="Open sans"/>
           <w:color w:val="313131"/>
           <w:sz w:val="23"/>
@@ -683,7 +683,7 @@
       </w:r>
       <w:r>
         <w:rPr>
-          <w:rStyle w:val="Strong"/>
+          <w:rStyle w:val="lev"/>
           <w:rFonts w:ascii="Open sans" w:hAnsi="Open sans"/>
           <w:color w:val="313131"/>
           <w:sz w:val="23"/>
@@ -707,7 +707,7 @@
       </w:r>
       <w:r>
         <w:rPr>
-          <w:rStyle w:val="Strong"/>
+          <w:rStyle w:val="lev"/>
           <w:rFonts w:ascii="Open sans" w:hAnsi="Open sans"/>
           <w:color w:val="313131"/>
           <w:sz w:val="23"/>
@@ -724,7 +724,7 @@
       </w:r>
       <w:r>
         <w:rPr>
-          <w:rStyle w:val="Strong"/>
+          <w:rStyle w:val="lev"/>
           <w:rFonts w:ascii="Open sans" w:hAnsi="Open sans"/>
           <w:color w:val="313131"/>
           <w:sz w:val="23"/>
@@ -748,7 +748,7 @@
       </w:r>
       <w:r>
         <w:rPr>
-          <w:rStyle w:val="Strong"/>
+          <w:rStyle w:val="lev"/>
           <w:rFonts w:ascii="Open sans" w:hAnsi="Open sans"/>
           <w:color w:val="313131"/>
           <w:sz w:val="23"/>
@@ -772,7 +772,7 @@
       </w:r>
       <w:r>
         <w:rPr>
-          <w:rStyle w:val="Strong"/>
+          <w:rStyle w:val="lev"/>
           <w:rFonts w:ascii="Open sans" w:hAnsi="Open sans"/>
           <w:color w:val="313131"/>
           <w:sz w:val="23"/>
@@ -784,7 +784,7 @@
     </w:p>
     <w:p>
       <w:pPr>
-        <w:pStyle w:val="Heading2"/>
+        <w:pStyle w:val="Titre2"/>
         <w:rPr>
           <w:lang w:val="fr-FR"/>
         </w:rPr>
@@ -805,7 +805,7 @@
     </w:p>
     <w:p>
       <w:pPr>
-        <w:pStyle w:val="NoSpacing"/>
+        <w:pStyle w:val="Sansinterligne"/>
         <w:rPr>
           <w:lang w:val="fr-FR"/>
         </w:rPr>
@@ -818,7 +818,7 @@
       </w:r>
       <w:r>
         <w:rPr>
-          <w:rStyle w:val="Strong"/>
+          <w:rStyle w:val="lev"/>
           <w:rFonts w:ascii="Open sans" w:hAnsi="Open sans"/>
           <w:color w:val="313131"/>
           <w:sz w:val="23"/>
@@ -835,7 +835,7 @@
       </w:r>
       <w:r>
         <w:rPr>
-          <w:rStyle w:val="Strong"/>
+          <w:rStyle w:val="lev"/>
           <w:rFonts w:ascii="Open sans" w:hAnsi="Open sans"/>
           <w:color w:val="313131"/>
           <w:sz w:val="23"/>
@@ -853,7 +853,7 @@
       </w:r>
       <w:r>
         <w:rPr>
-          <w:rStyle w:val="Strong"/>
+          <w:rStyle w:val="lev"/>
           <w:rFonts w:ascii="Open sans" w:hAnsi="Open sans"/>
           <w:color w:val="313131"/>
           <w:sz w:val="23"/>
@@ -871,7 +871,7 @@
     </w:p>
     <w:p>
       <w:pPr>
-        <w:pStyle w:val="Heading2"/>
+        <w:pStyle w:val="Titre2"/>
         <w:rPr>
           <w:lang w:val="fr-FR"/>
         </w:rPr>
@@ -903,7 +903,7 @@
     </w:p>
     <w:p>
       <w:pPr>
-        <w:pStyle w:val="NoSpacing"/>
+        <w:pStyle w:val="Sansinterligne"/>
         <w:rPr>
           <w:lang w:val="fr-FR"/>
         </w:rPr>
@@ -916,7 +916,7 @@
       </w:r>
       <w:r>
         <w:rPr>
-          <w:rStyle w:val="Strong"/>
+          <w:rStyle w:val="lev"/>
           <w:rFonts w:ascii="Open sans" w:hAnsi="Open sans"/>
           <w:color w:val="313131"/>
           <w:sz w:val="23"/>
@@ -940,7 +940,7 @@
       </w:r>
       <w:r>
         <w:rPr>
-          <w:rStyle w:val="Strong"/>
+          <w:rStyle w:val="lev"/>
           <w:rFonts w:ascii="Open sans" w:hAnsi="Open sans"/>
           <w:color w:val="313131"/>
           <w:sz w:val="23"/>
@@ -957,7 +957,7 @@
       </w:r>
       <w:r>
         <w:rPr>
-          <w:rStyle w:val="Strong"/>
+          <w:rStyle w:val="lev"/>
           <w:rFonts w:ascii="Open sans" w:hAnsi="Open sans"/>
           <w:color w:val="313131"/>
           <w:sz w:val="23"/>
@@ -969,14 +969,14 @@
     </w:p>
     <w:p>
       <w:pPr>
-        <w:pStyle w:val="NoSpacing"/>
-        <w:rPr>
-          <w:lang w:val="fr-FR"/>
-        </w:rPr>
-      </w:pPr>
-      <w:r>
-        <w:rPr>
-          <w:rStyle w:val="Strong"/>
+        <w:pStyle w:val="Sansinterligne"/>
+        <w:rPr>
+          <w:lang w:val="fr-FR"/>
+        </w:rPr>
+      </w:pPr>
+      <w:r>
+        <w:rPr>
+          <w:rStyle w:val="lev"/>
           <w:rFonts w:ascii="Open sans" w:hAnsi="Open sans"/>
           <w:color w:val="313131"/>
           <w:sz w:val="23"/>
@@ -993,7 +993,7 @@
       </w:r>
       <w:r>
         <w:rPr>
-          <w:rStyle w:val="Strong"/>
+          <w:rStyle w:val="lev"/>
           <w:rFonts w:ascii="Open sans" w:hAnsi="Open sans"/>
           <w:color w:val="313131"/>
           <w:sz w:val="23"/>
@@ -1010,7 +1010,7 @@
       </w:r>
       <w:r>
         <w:rPr>
-          <w:rStyle w:val="Strong"/>
+          <w:rStyle w:val="lev"/>
           <w:rFonts w:ascii="Open sans" w:hAnsi="Open sans"/>
           <w:color w:val="313131"/>
           <w:sz w:val="23"/>
@@ -1034,7 +1034,7 @@
       </w:r>
       <w:r>
         <w:rPr>
-          <w:rStyle w:val="Strong"/>
+          <w:rStyle w:val="lev"/>
           <w:rFonts w:ascii="Open sans" w:hAnsi="Open sans"/>
           <w:color w:val="313131"/>
           <w:sz w:val="23"/>
@@ -1051,7 +1051,7 @@
       </w:r>
       <w:r>
         <w:rPr>
-          <w:rStyle w:val="Strong"/>
+          <w:rStyle w:val="lev"/>
           <w:rFonts w:ascii="Open sans" w:hAnsi="Open sans"/>
           <w:color w:val="313131"/>
           <w:sz w:val="23"/>
@@ -1068,7 +1068,7 @@
       </w:r>
       <w:r>
         <w:rPr>
-          <w:rStyle w:val="Strong"/>
+          <w:rStyle w:val="lev"/>
           <w:rFonts w:ascii="Open sans" w:hAnsi="Open sans"/>
           <w:color w:val="313131"/>
           <w:sz w:val="23"/>
@@ -1091,7 +1091,7 @@
       </w:r>
       <w:r>
         <w:rPr>
-          <w:rStyle w:val="Strong"/>
+          <w:rStyle w:val="lev"/>
           <w:rFonts w:ascii="Open sans" w:hAnsi="Open sans"/>
           <w:color w:val="313131"/>
           <w:sz w:val="23"/>
@@ -1108,7 +1108,7 @@
       </w:r>
       <w:r>
         <w:rPr>
-          <w:rStyle w:val="Strong"/>
+          <w:rStyle w:val="lev"/>
           <w:rFonts w:ascii="Open sans" w:hAnsi="Open sans"/>
           <w:color w:val="313131"/>
           <w:sz w:val="23"/>
@@ -1126,15 +1126,15 @@
     </w:p>
     <w:p>
       <w:pPr>
-        <w:pStyle w:val="NoSpacing"/>
-        <w:rPr>
-          <w:lang w:val="fr-FR"/>
-        </w:rPr>
-      </w:pPr>
-    </w:p>
-    <w:p>
-      <w:pPr>
-        <w:pStyle w:val="Heading1"/>
+        <w:pStyle w:val="Sansinterligne"/>
+        <w:rPr>
+          <w:lang w:val="fr-FR"/>
+        </w:rPr>
+      </w:pPr>
+    </w:p>
+    <w:p>
+      <w:pPr>
+        <w:pStyle w:val="Titre1"/>
         <w:rPr>
           <w:lang w:val="fr-FR"/>
         </w:rPr>
@@ -1784,7 +1784,7 @@
     </w:p>
     <w:p>
       <w:pPr>
-        <w:pStyle w:val="Heading1"/>
+        <w:pStyle w:val="Titre1"/>
         <w:rPr>
           <w:lang w:val="fr-FR"/>
         </w:rPr>
@@ -1907,7 +1907,7 @@
     </w:p>
     <w:p>
       <w:pPr>
-        <w:pStyle w:val="Heading1"/>
+        <w:pStyle w:val="Titre1"/>
         <w:rPr>
           <w:lang w:val="fr-FR"/>
         </w:rPr>
@@ -1939,10 +1939,10 @@
         </w:rPr>
         <w:t xml:space="preserve">Source: </w:t>
       </w:r>
-      <w:hyperlink r:id="rId10" w:history="1">
+      <w:hyperlink r:id="rId9" w:history="1">
         <w:r>
           <w:rPr>
-            <w:rStyle w:val="Hyperlink"/>
+            <w:rStyle w:val="Lienhypertexte"/>
             <w:lang w:val="fr-FR"/>
           </w:rPr>
           <w:t>https://www.investopedia.com/news/how-bitcoin-works/</w:t>
@@ -1952,7 +1952,7 @@
     <w:p>
       <w:pPr>
         <w:rPr>
-          <w:rStyle w:val="Hyperlink"/>
+          <w:rStyle w:val="Lienhypertexte"/>
           <w:lang w:val="fr-FR"/>
         </w:rPr>
       </w:pPr>
@@ -1962,10 +1962,10 @@
         </w:rPr>
         <w:t>Source:</w:t>
       </w:r>
-      <w:hyperlink r:id="rId11" w:history="1">
+      <w:hyperlink r:id="rId10" w:history="1">
         <w:r>
           <w:rPr>
-            <w:rStyle w:val="Hyperlink"/>
+            <w:rStyle w:val="Lienhypertexte"/>
             <w:lang w:val="fr-FR"/>
           </w:rPr>
           <w:t>https://bitcoin.org/fr/comment-ca-marche</w:t>
@@ -1975,7 +1975,7 @@
     <w:p>
       <w:pPr>
         <w:rPr>
-          <w:rStyle w:val="Hyperlink"/>
+          <w:rStyle w:val="Lienhypertexte"/>
           <w:lang w:val="fr-FR"/>
         </w:rPr>
       </w:pPr>
@@ -1985,10 +1985,10 @@
         </w:rPr>
         <w:t>Source :</w:t>
       </w:r>
-      <w:hyperlink r:id="rId12" w:history="1">
+      <w:hyperlink r:id="rId11" w:history="1">
         <w:r>
           <w:rPr>
-            <w:rStyle w:val="Hyperlink"/>
+            <w:rStyle w:val="Lienhypertexte"/>
             <w:lang w:val="fr-FR"/>
           </w:rPr>
           <w:t>https://www.cryptocompare.com/mining/guides/what-is-proof-of-work/</w:t>
@@ -2004,7 +2004,7 @@
     </w:p>
     <w:p>
       <w:pPr>
-        <w:pStyle w:val="Heading2"/>
+        <w:pStyle w:val="Titre2"/>
         <w:rPr>
           <w:lang w:val="fr-FR"/>
         </w:rPr>
@@ -2197,7 +2197,7 @@
     </w:p>
     <w:p>
       <w:pPr>
-        <w:pStyle w:val="Heading2"/>
+        <w:pStyle w:val="Titre2"/>
         <w:rPr>
           <w:lang w:val="fr-FR"/>
         </w:rPr>
@@ -2216,10 +2216,10 @@
       </w:r>
       <w:r>
         <w:rPr>
-          <w:rStyle w:val="FootnoteReference"/>
-          <w:lang w:val="fr-FR"/>
-        </w:rPr>
-        <w:footnoteReference w:id="1"/>
+          <w:rStyle w:val="Appelnotedebasdep"/>
+          <w:lang w:val="fr-FR"/>
+        </w:rPr>
+        <w:footnoteReference w:id="2"/>
       </w:r>
     </w:p>
     <w:p>
@@ -2432,15 +2432,15 @@
     </w:p>
     <w:p>
       <w:pPr>
-        <w:pStyle w:val="NoSpacing"/>
-        <w:rPr>
-          <w:lang w:val="fr-FR"/>
-        </w:rPr>
-      </w:pPr>
-    </w:p>
-    <w:p>
-      <w:pPr>
-        <w:pStyle w:val="NoSpacing"/>
+        <w:pStyle w:val="Sansinterligne"/>
+        <w:rPr>
+          <w:lang w:val="fr-FR"/>
+        </w:rPr>
+      </w:pPr>
+    </w:p>
+    <w:p>
+      <w:pPr>
+        <w:pStyle w:val="Sansinterligne"/>
         <w:rPr>
           <w:lang w:val="fr-FR"/>
         </w:rPr>
@@ -2461,7 +2461,7 @@
     </w:p>
     <w:p>
       <w:pPr>
-        <w:pStyle w:val="Heading4"/>
+        <w:pStyle w:val="Titre4"/>
         <w:shd w:val="clear" w:color="auto" w:fill="FFFFFF"/>
         <w:spacing w:before="450"/>
         <w:rPr>
@@ -2498,7 +2498,7 @@
       </w:r>
       <w:r>
         <w:rPr>
-          <w:rStyle w:val="Strong"/>
+          <w:rStyle w:val="lev"/>
           <w:spacing w:val="-1"/>
         </w:rPr>
         <w:t>arbitrary size data</w:t>
@@ -2511,7 +2511,7 @@
       </w:r>
       <w:r>
         <w:rPr>
-          <w:rStyle w:val="Strong"/>
+          <w:rStyle w:val="lev"/>
           <w:spacing w:val="-1"/>
         </w:rPr>
         <w:t>data with a fixed size</w:t>
@@ -2524,7 +2524,7 @@
       </w:r>
       <w:r>
         <w:rPr>
-          <w:rStyle w:val="Strong"/>
+          <w:rStyle w:val="lev"/>
           <w:spacing w:val="-1"/>
         </w:rPr>
         <w:t>hash code</w:t>
@@ -2537,7 +2537,7 @@
       </w:r>
       <w:r>
         <w:rPr>
-          <w:rStyle w:val="Strong"/>
+          <w:rStyle w:val="lev"/>
           <w:spacing w:val="-1"/>
         </w:rPr>
         <w:t>hash value</w:t>
@@ -2550,7 +2550,7 @@
       </w:r>
       <w:r>
         <w:rPr>
-          <w:rStyle w:val="Strong"/>
+          <w:rStyle w:val="lev"/>
           <w:spacing w:val="-1"/>
         </w:rPr>
         <w:t>hashes</w:t>
@@ -2563,7 +2563,7 @@
       </w:r>
       <w:r>
         <w:rPr>
-          <w:rStyle w:val="Strong"/>
+          <w:rStyle w:val="lev"/>
           <w:spacing w:val="-1"/>
         </w:rPr>
         <w:t>hash function</w:t>
@@ -2602,10 +2602,10 @@
       <w:r>
         <w:t xml:space="preserve">). To see what one looks like, you can visit any hash generator Web site and write something into the text field. Here’s what </w:t>
       </w:r>
-      <w:hyperlink r:id="rId13" w:history="1">
+      <w:hyperlink r:id="rId12" w:history="1">
         <w:r>
           <w:rPr>
-            <w:rStyle w:val="Hyperlink"/>
+            <w:rStyle w:val="Lienhypertexte"/>
           </w:rPr>
           <w:t>quickhash.com</w:t>
         </w:r>
@@ -2931,7 +2931,7 @@
     <w:p/>
     <w:p>
       <w:pPr>
-        <w:pStyle w:val="NoSpacing"/>
+        <w:pStyle w:val="Sansinterligne"/>
       </w:pPr>
     </w:p>
     <w:p>
@@ -2946,7 +2946,7 @@
     </w:p>
     <w:p>
       <w:pPr>
-        <w:pStyle w:val="ListParagraph"/>
+        <w:pStyle w:val="Paragraphedeliste"/>
         <w:numPr>
           <w:ilvl w:val="0"/>
           <w:numId w:val="4"/>
@@ -3045,12 +3045,12 @@
       </w:r>
       <w:r>
         <w:rPr>
-          <w:rStyle w:val="FootnoteReference"/>
-          <w:rFonts w:ascii="Times New Roman" w:hAnsi="Times New Roman" w:cs="Times New Roman"/>
-          <w:sz w:val="24"/>
-          <w:szCs w:val="24"/>
-        </w:rPr>
-        <w:footnoteReference w:id="2"/>
+          <w:rStyle w:val="Appelnotedebasdep"/>
+          <w:rFonts w:ascii="Times New Roman" w:hAnsi="Times New Roman" w:cs="Times New Roman"/>
+          <w:sz w:val="24"/>
+          <w:szCs w:val="24"/>
+        </w:rPr>
+        <w:footnoteReference w:id="3"/>
       </w:r>
       <w:r>
         <w:rPr>
@@ -3063,12 +3063,12 @@
       </w:r>
       <w:r>
         <w:rPr>
-          <w:rStyle w:val="FootnoteReference"/>
-          <w:rFonts w:ascii="Times New Roman" w:hAnsi="Times New Roman" w:cs="Times New Roman"/>
-          <w:sz w:val="24"/>
-          <w:szCs w:val="24"/>
-        </w:rPr>
-        <w:footnoteReference w:id="3"/>
+          <w:rStyle w:val="Appelnotedebasdep"/>
+          <w:rFonts w:ascii="Times New Roman" w:hAnsi="Times New Roman" w:cs="Times New Roman"/>
+          <w:sz w:val="24"/>
+          <w:szCs w:val="24"/>
+        </w:rPr>
+        <w:footnoteReference w:id="4"/>
       </w:r>
       <w:r>
         <w:rPr>
@@ -3136,7 +3136,7 @@
     </w:p>
     <w:p>
       <w:pPr>
-        <w:pStyle w:val="ListParagraph"/>
+        <w:pStyle w:val="Paragraphedeliste"/>
         <w:numPr>
           <w:ilvl w:val="0"/>
           <w:numId w:val="4"/>
@@ -3542,10 +3542,10 @@
         </w:rPr>
         <w:t xml:space="preserve">Source : </w:t>
       </w:r>
-      <w:hyperlink r:id="rId14" w:history="1">
+      <w:hyperlink r:id="rId13" w:history="1">
         <w:r>
           <w:rPr>
-            <w:rStyle w:val="Hyperlink"/>
+            <w:rStyle w:val="Lienhypertexte"/>
             <w:lang w:val="fr-FR"/>
           </w:rPr>
           <w:t>https://blockchainfrance.net/decouvrir-la-blockchain/c-est-quoi-la-blockchain/</w:t>
@@ -3564,10 +3564,10 @@
         </w:rPr>
         <w:t xml:space="preserve">Source: </w:t>
       </w:r>
-      <w:hyperlink r:id="rId15" w:history="1">
+      <w:hyperlink r:id="rId14" w:history="1">
         <w:r>
           <w:rPr>
-            <w:rStyle w:val="Hyperlink"/>
+            <w:rStyle w:val="Lienhypertexte"/>
             <w:lang w:val="fr-FR"/>
           </w:rPr>
           <w:t>https://www.lemagit.fr/conseil/Blockchain-bien-comprendre-le-fonctionnement-de-la-Preuve-de-Travail</w:t>
@@ -3586,10 +3586,10 @@
         </w:rPr>
         <w:t xml:space="preserve">Source: </w:t>
       </w:r>
-      <w:hyperlink r:id="rId16" w:history="1">
+      <w:hyperlink r:id="rId15" w:history="1">
         <w:r>
           <w:rPr>
-            <w:rStyle w:val="Hyperlink"/>
+            <w:rStyle w:val="Lienhypertexte"/>
             <w:lang w:val="fr-FR"/>
           </w:rPr>
           <w:t>https://www.finyear.com/attachment/648901/</w:t>
@@ -3608,10 +3608,10 @@
         </w:rPr>
         <w:t xml:space="preserve">Source: </w:t>
       </w:r>
-      <w:hyperlink r:id="rId17" w:history="1">
+      <w:hyperlink r:id="rId16" w:history="1">
         <w:r>
           <w:rPr>
-            <w:rStyle w:val="Hyperlink"/>
+            <w:rStyle w:val="Lienhypertexte"/>
             <w:lang w:val="fr-FR"/>
           </w:rPr>
           <w:t>https://bitcoin.fr/wp-content/uploads/2016/04/Est-il-juste-de-penser-que-le-Bitcoin-favorise-les-actes-frauduleux-M%C3%A9moire-de-C%C3%A9cile-LAURENT.pdf</w:t>
@@ -3627,7 +3627,7 @@
     </w:p>
     <w:p>
       <w:pPr>
-        <w:pStyle w:val="Heading1"/>
+        <w:pStyle w:val="Titre1"/>
         <w:rPr>
           <w:lang w:val="fr-FR"/>
         </w:rPr>
@@ -3672,7 +3672,7 @@
     </w:p>
     <w:p>
       <w:pPr>
-        <w:pStyle w:val="Heading2"/>
+        <w:pStyle w:val="Titre2"/>
         <w:rPr>
           <w:lang w:val="fr-FR"/>
         </w:rPr>
@@ -3866,13 +3866,13 @@
       </w:r>
       <w:r>
         <w:rPr>
-          <w:rStyle w:val="FootnoteReference"/>
-          <w:rFonts w:ascii="Times New Roman" w:hAnsi="Times New Roman" w:cs="Times New Roman"/>
-          <w:sz w:val="24"/>
-          <w:szCs w:val="24"/>
-          <w:lang w:val="fr-FR"/>
-        </w:rPr>
-        <w:footnoteReference w:id="4"/>
+          <w:rStyle w:val="Appelnotedebasdep"/>
+          <w:rFonts w:ascii="Times New Roman" w:hAnsi="Times New Roman" w:cs="Times New Roman"/>
+          <w:sz w:val="24"/>
+          <w:szCs w:val="24"/>
+          <w:lang w:val="fr-FR"/>
+        </w:rPr>
+        <w:footnoteReference w:id="5"/>
       </w:r>
       <w:r>
         <w:rPr>
@@ -4017,15 +4017,6 @@
           <w:szCs w:val="24"/>
           <w:lang w:val="fr-FR"/>
         </w:rPr>
-        <w:t xml:space="preserve"> </w:t>
-      </w:r>
-      <w:r>
-        <w:rPr>
-          <w:rFonts w:ascii="Times New Roman" w:hAnsi="Times New Roman" w:cs="Times New Roman"/>
-          <w:sz w:val="24"/>
-          <w:szCs w:val="24"/>
-          <w:lang w:val="fr-FR"/>
-        </w:rPr>
         <w:t>devra</w:t>
       </w:r>
       <w:r>
@@ -4044,15 +4035,6 @@
           <w:szCs w:val="24"/>
           <w:lang w:val="fr-FR"/>
         </w:rPr>
-        <w:t xml:space="preserve"> </w:t>
-      </w:r>
-      <w:r>
-        <w:rPr>
-          <w:rFonts w:ascii="Times New Roman" w:hAnsi="Times New Roman" w:cs="Times New Roman"/>
-          <w:sz w:val="24"/>
-          <w:szCs w:val="24"/>
-          <w:lang w:val="fr-FR"/>
-        </w:rPr>
         <w:t>être</w:t>
       </w:r>
       <w:r>
@@ -4062,15 +4044,6 @@
           <w:szCs w:val="24"/>
           <w:lang w:val="fr-FR"/>
         </w:rPr>
-        <w:t xml:space="preserve"> </w:t>
-      </w:r>
-      <w:r>
-        <w:rPr>
-          <w:rFonts w:ascii="Times New Roman" w:hAnsi="Times New Roman" w:cs="Times New Roman"/>
-          <w:sz w:val="24"/>
-          <w:szCs w:val="24"/>
-          <w:lang w:val="fr-FR"/>
-        </w:rPr>
         <w:t>utilisé</w:t>
       </w:r>
       <w:r>
@@ -4098,15 +4071,6 @@
           <w:szCs w:val="24"/>
           <w:lang w:val="fr-FR"/>
         </w:rPr>
-        <w:t xml:space="preserve"> </w:t>
-      </w:r>
-      <w:r>
-        <w:rPr>
-          <w:rFonts w:ascii="Times New Roman" w:hAnsi="Times New Roman" w:cs="Times New Roman"/>
-          <w:sz w:val="24"/>
-          <w:szCs w:val="24"/>
-          <w:lang w:val="fr-FR"/>
-        </w:rPr>
         <w:t>utilisateurs</w:t>
       </w:r>
       <w:r>
@@ -4193,12 +4157,12 @@
       </w:r>
       <w:r>
         <w:rPr>
-          <w:rStyle w:val="FootnoteReference"/>
-          <w:rFonts w:ascii="Times New Roman" w:hAnsi="Times New Roman" w:cs="Times New Roman"/>
-          <w:sz w:val="24"/>
-          <w:szCs w:val="24"/>
-        </w:rPr>
-        <w:footnoteReference w:id="5"/>
+          <w:rStyle w:val="Appelnotedebasdep"/>
+          <w:rFonts w:ascii="Times New Roman" w:hAnsi="Times New Roman" w:cs="Times New Roman"/>
+          <w:sz w:val="24"/>
+          <w:szCs w:val="24"/>
+        </w:rPr>
+        <w:footnoteReference w:id="6"/>
       </w:r>
       <w:r>
         <w:rPr>
@@ -4238,12 +4202,12 @@
       </w:r>
       <w:r>
         <w:rPr>
-          <w:rStyle w:val="FootnoteReference"/>
-          <w:rFonts w:ascii="Times New Roman" w:hAnsi="Times New Roman" w:cs="Times New Roman"/>
-          <w:sz w:val="24"/>
-          <w:szCs w:val="24"/>
-        </w:rPr>
-        <w:footnoteReference w:id="6"/>
+          <w:rStyle w:val="Appelnotedebasdep"/>
+          <w:rFonts w:ascii="Times New Roman" w:hAnsi="Times New Roman" w:cs="Times New Roman"/>
+          <w:sz w:val="24"/>
+          <w:szCs w:val="24"/>
+        </w:rPr>
+        <w:footnoteReference w:id="7"/>
       </w:r>
       <w:r>
         <w:rPr>
@@ -4416,15 +4380,6 @@
           <w:szCs w:val="24"/>
           <w:lang w:val="fr-FR"/>
         </w:rPr>
-        <w:t xml:space="preserve"> </w:t>
-      </w:r>
-      <w:r>
-        <w:rPr>
-          <w:rFonts w:ascii="Times New Roman" w:hAnsi="Times New Roman" w:cs="Times New Roman"/>
-          <w:sz w:val="24"/>
-          <w:szCs w:val="24"/>
-          <w:lang w:val="fr-FR"/>
-        </w:rPr>
         <w:t>enregistré</w:t>
       </w:r>
       <w:r>
@@ -4639,25 +4594,7 @@
           <w:szCs w:val="24"/>
           <w:lang w:val="fr-FR"/>
         </w:rPr>
-        <w:t>énergie</w:t>
-      </w:r>
-      <w:r>
-        <w:rPr>
-          <w:rFonts w:ascii="Times New Roman" w:hAnsi="Times New Roman" w:cs="Times New Roman"/>
-          <w:sz w:val="24"/>
-          <w:szCs w:val="24"/>
-          <w:lang w:val="fr-FR"/>
-        </w:rPr>
-        <w:t xml:space="preserve"> </w:t>
-      </w:r>
-      <w:r>
-        <w:rPr>
-          <w:rFonts w:ascii="Times New Roman" w:hAnsi="Times New Roman" w:cs="Times New Roman"/>
-          <w:sz w:val="24"/>
-          <w:szCs w:val="24"/>
-          <w:lang w:val="fr-FR"/>
-        </w:rPr>
-        <w:t>dépens</w:t>
+        <w:t>énergiedépens</w:t>
       </w:r>
       <w:r>
         <w:rPr>
@@ -4789,34 +4726,7 @@
           <w:szCs w:val="24"/>
           <w:lang w:val="fr-FR"/>
         </w:rPr>
-        <w:t xml:space="preserve"> </w:t>
-      </w:r>
-      <w:r>
-        <w:rPr>
-          <w:rFonts w:ascii="Times New Roman" w:hAnsi="Times New Roman" w:cs="Times New Roman"/>
-          <w:sz w:val="24"/>
-          <w:szCs w:val="24"/>
-          <w:lang w:val="fr-FR"/>
-        </w:rPr>
-        <w:t>récemment</w:t>
-      </w:r>
-      <w:r>
-        <w:rPr>
-          <w:rFonts w:ascii="Times New Roman" w:hAnsi="Times New Roman" w:cs="Times New Roman"/>
-          <w:sz w:val="24"/>
-          <w:szCs w:val="24"/>
-          <w:lang w:val="fr-FR"/>
-        </w:rPr>
-        <w:t xml:space="preserve"> </w:t>
-      </w:r>
-      <w:r>
-        <w:rPr>
-          <w:rFonts w:ascii="Times New Roman" w:hAnsi="Times New Roman" w:cs="Times New Roman"/>
-          <w:sz w:val="24"/>
-          <w:szCs w:val="24"/>
-          <w:lang w:val="fr-FR"/>
-        </w:rPr>
-        <w:t>crées</w:t>
+        <w:t>récemmentcrées</w:t>
       </w:r>
       <w:r>
         <w:rPr>
@@ -4973,7 +4883,7 @@
     </w:p>
     <w:p>
       <w:pPr>
-        <w:pStyle w:val="Heading2"/>
+        <w:pStyle w:val="Titre2"/>
         <w:rPr>
           <w:lang w:val="fr-FR"/>
         </w:rPr>
@@ -5057,7 +4967,7 @@
     </w:p>
     <w:p>
       <w:pPr>
-        <w:pStyle w:val="FootnoteText"/>
+        <w:pStyle w:val="Notedebasdepage"/>
         <w:rPr>
           <w:rFonts w:ascii="Times New Roman" w:hAnsi="Times New Roman" w:cs="Times New Roman"/>
           <w:sz w:val="24"/>
@@ -5302,20 +5212,14 @@
         <w:rPr>
           <w:lang w:val="fr-FR"/>
         </w:rPr>
-        <w:t xml:space="preserve"> </w:t>
-      </w:r>
-      <w:r>
-        <w:rPr>
-          <w:lang w:val="fr-FR"/>
-        </w:rPr>
         <w:t>Genisis</w:t>
       </w:r>
       <w:r>
         <w:rPr>
-          <w:rStyle w:val="FootnoteReference"/>
-          <w:lang w:val="fr-FR"/>
-        </w:rPr>
-        <w:footnoteReference w:id="7"/>
+          <w:rStyle w:val="Appelnotedebasdep"/>
+          <w:lang w:val="fr-FR"/>
+        </w:rPr>
+        <w:footnoteReference w:id="8"/>
       </w:r>
       <w:r>
         <w:rPr>
@@ -5463,13 +5367,7 @@
         <w:rPr>
           <w:lang w:val="fr-FR"/>
         </w:rPr>
-        <w:t>décentralis</w:t>
-      </w:r>
-      <w:r>
-        <w:rPr>
-          <w:lang w:val="fr-FR"/>
-        </w:rPr>
-        <w:t>é</w:t>
+        <w:t>décentralisé</w:t>
       </w:r>
       <w:r>
         <w:rPr>
@@ -5516,7 +5414,7 @@
     </w:p>
     <w:p>
       <w:pPr>
-        <w:pStyle w:val="Heading2"/>
+        <w:pStyle w:val="Titre2"/>
         <w:rPr>
           <w:lang w:val="fr-FR"/>
         </w:rPr>
@@ -5639,10 +5537,10 @@
         </w:rPr>
         <w:t>Les </w:t>
       </w:r>
-      <w:hyperlink r:id="rId18" w:tgtFrame="_blank" w:history="1">
+      <w:hyperlink r:id="rId17" w:tgtFrame="_blank" w:history="1">
         <w:r>
           <w:rPr>
-            <w:rStyle w:val="Hyperlink"/>
+            <w:rStyle w:val="Lienhypertexte"/>
             <w:rFonts w:ascii="Times New Roman" w:hAnsi="Times New Roman" w:cs="Times New Roman"/>
             <w:color w:val="auto"/>
             <w:sz w:val="24"/>
@@ -5655,18 +5553,6 @@
       </w:hyperlink>
       <w:r>
         <w:rPr>
-          <w:rStyle w:val="Hyperlink"/>
-          <w:rFonts w:ascii="Times New Roman" w:hAnsi="Times New Roman" w:cs="Times New Roman"/>
-          <w:color w:val="auto"/>
-          <w:sz w:val="24"/>
-          <w:szCs w:val="24"/>
-          <w:u w:val="none"/>
-          <w:lang w:val="fr-FR"/>
-        </w:rPr>
-        <w:t xml:space="preserve"> </w:t>
-      </w:r>
-      <w:r>
-        <w:rPr>
           <w:rFonts w:ascii="Times New Roman" w:hAnsi="Times New Roman" w:cs="Times New Roman"/>
           <w:sz w:val="24"/>
           <w:szCs w:val="24"/>
@@ -5709,10 +5595,10 @@
         </w:rPr>
         <w:t>Les champs d’exploitation sont immenses : </w:t>
       </w:r>
-      <w:hyperlink r:id="rId19" w:tgtFrame="_blank" w:history="1">
+      <w:hyperlink r:id="rId18" w:tgtFrame="_blank" w:history="1">
         <w:r>
           <w:rPr>
-            <w:rStyle w:val="Hyperlink"/>
+            <w:rStyle w:val="Lienhypertexte"/>
             <w:color w:val="auto"/>
             <w:lang w:val="fr-FR"/>
           </w:rPr>
@@ -5725,10 +5611,10 @@
         </w:rPr>
         <w:t>, </w:t>
       </w:r>
-      <w:hyperlink r:id="rId20" w:history="1">
+      <w:hyperlink r:id="rId19" w:history="1">
         <w:r>
           <w:rPr>
-            <w:rStyle w:val="Hyperlink"/>
+            <w:rStyle w:val="Lienhypertexte"/>
             <w:color w:val="auto"/>
             <w:lang w:val="fr-FR"/>
           </w:rPr>
@@ -5741,10 +5627,10 @@
         </w:rPr>
         <w:t>, </w:t>
       </w:r>
-      <w:hyperlink r:id="rId21" w:history="1">
+      <w:hyperlink r:id="rId20" w:history="1">
         <w:r>
           <w:rPr>
-            <w:rStyle w:val="Hyperlink"/>
+            <w:rStyle w:val="Lienhypertexte"/>
             <w:color w:val="auto"/>
             <w:lang w:val="fr-FR"/>
           </w:rPr>
@@ -5757,10 +5643,10 @@
         </w:rPr>
         <w:t>, </w:t>
       </w:r>
-      <w:hyperlink r:id="rId22" w:tgtFrame="_blank" w:history="1">
+      <w:hyperlink r:id="rId21" w:tgtFrame="_blank" w:history="1">
         <w:r>
           <w:rPr>
-            <w:rStyle w:val="Hyperlink"/>
+            <w:rStyle w:val="Lienhypertexte"/>
             <w:color w:val="auto"/>
             <w:lang w:val="fr-FR"/>
           </w:rPr>
@@ -5798,10 +5684,10 @@
         </w:rPr>
         <w:t>automobile…), </w:t>
       </w:r>
-      <w:hyperlink r:id="rId23" w:tgtFrame="_blank" w:history="1">
+      <w:hyperlink r:id="rId22" w:tgtFrame="_blank" w:history="1">
         <w:r>
           <w:rPr>
-            <w:rStyle w:val="Hyperlink"/>
+            <w:rStyle w:val="Lienhypertexte"/>
             <w:color w:val="auto"/>
             <w:lang w:val="fr-FR"/>
           </w:rPr>
@@ -5814,10 +5700,10 @@
         </w:rPr>
         <w:t>, </w:t>
       </w:r>
-      <w:hyperlink r:id="rId24" w:history="1">
+      <w:hyperlink r:id="rId23" w:history="1">
         <w:r>
           <w:rPr>
-            <w:rStyle w:val="Hyperlink"/>
+            <w:rStyle w:val="Lienhypertexte"/>
             <w:color w:val="auto"/>
             <w:lang w:val="fr-FR"/>
           </w:rPr>
@@ -5830,10 +5716,10 @@
         </w:rPr>
         <w:t>, </w:t>
       </w:r>
-      <w:hyperlink r:id="rId25" w:tgtFrame="_blank" w:history="1">
+      <w:hyperlink r:id="rId24" w:tgtFrame="_blank" w:history="1">
         <w:r>
           <w:rPr>
-            <w:rStyle w:val="Hyperlink"/>
+            <w:rStyle w:val="Lienhypertexte"/>
             <w:color w:val="auto"/>
             <w:lang w:val="fr-FR"/>
           </w:rPr>
@@ -5846,10 +5732,10 @@
         </w:rPr>
         <w:t>, </w:t>
       </w:r>
-      <w:hyperlink r:id="rId26" w:history="1">
+      <w:hyperlink r:id="rId25" w:history="1">
         <w:r>
           <w:rPr>
-            <w:rStyle w:val="Hyperlink"/>
+            <w:rStyle w:val="Lienhypertexte"/>
             <w:color w:val="auto"/>
             <w:lang w:val="fr-FR"/>
           </w:rPr>
@@ -6056,25 +5942,7 @@
           <w:szCs w:val="24"/>
           <w:lang w:val="fr-FR"/>
         </w:rPr>
-        <w:t>interactif</w:t>
-      </w:r>
-      <w:r>
-        <w:rPr>
-          <w:rFonts w:ascii="Times New Roman" w:hAnsi="Times New Roman" w:cs="Times New Roman"/>
-          <w:sz w:val="24"/>
-          <w:szCs w:val="24"/>
-          <w:lang w:val="fr-FR"/>
-        </w:rPr>
-        <w:t xml:space="preserve"> </w:t>
-      </w:r>
-      <w:r>
-        <w:rPr>
-          <w:rFonts w:ascii="Times New Roman" w:hAnsi="Times New Roman" w:cs="Times New Roman"/>
-          <w:sz w:val="24"/>
-          <w:szCs w:val="24"/>
-          <w:lang w:val="fr-FR"/>
-        </w:rPr>
-        <w:t>géant</w:t>
+        <w:t>interactifgéant</w:t>
       </w:r>
       <w:r>
         <w:rPr>
@@ -6118,7 +5986,7 @@
     </w:p>
     <w:p>
       <w:pPr>
-        <w:pStyle w:val="Heading2"/>
+        <w:pStyle w:val="Titre2"/>
         <w:rPr>
           <w:lang w:val="fr-FR"/>
         </w:rPr>
@@ -6282,22 +6150,1691 @@
         <w:spacing w:before="360" w:beforeAutospacing="0" w:after="360" w:afterAutospacing="0" w:line="401" w:lineRule="atLeast"/>
         <w:jc w:val="center"/>
         <w:rPr>
-          <w:lang w:val="fr-FR"/>
-        </w:rPr>
-      </w:pPr>
-      <w:r>
-        <w:rPr>
-          <w:rStyle w:val="Emphasis"/>
+          <w:rStyle w:val="Accentuation"/>
           <w:rFonts w:eastAsiaTheme="majorEastAsia"/>
           <w:b/>
           <w:bCs/>
           <w:lang w:val="fr-FR"/>
         </w:rPr>
+      </w:pPr>
+      <w:r>
+        <w:rPr>
+          <w:rStyle w:val="Accentuation"/>
+          <w:rFonts w:eastAsiaTheme="majorEastAsia"/>
+          <w:b/>
+          <w:bCs/>
+          <w:lang w:val="fr-FR"/>
+        </w:rPr>
         <w:t>Consensus Bitcoin (validation) = vérification des transactions (simple) + PoW (compliqué)</w:t>
       </w:r>
     </w:p>
     <w:p>
       <w:pPr>
+        <w:pStyle w:val="NormalWeb"/>
+        <w:shd w:val="clear" w:color="auto" w:fill="FFFFFF"/>
+        <w:spacing w:before="360" w:beforeAutospacing="0" w:after="360" w:afterAutospacing="0" w:line="401" w:lineRule="atLeast"/>
+        <w:jc w:val="center"/>
+        <w:rPr>
+          <w:rStyle w:val="Accentuation"/>
+          <w:rFonts w:eastAsiaTheme="majorEastAsia"/>
+          <w:b/>
+          <w:bCs/>
+          <w:lang w:val="fr-FR"/>
+        </w:rPr>
+      </w:pPr>
+    </w:p>
+    <w:p>
+      <w:pPr>
+        <w:rPr>
+          <w:rFonts w:ascii="Times New Roman" w:hAnsi="Times New Roman" w:cs="Times New Roman"/>
+          <w:color w:val="DBE5F1" w:themeColor="accent1" w:themeTint="33"/>
+          <w:sz w:val="24"/>
+          <w:szCs w:val="24"/>
+          <w:lang w:val="fr-FR"/>
+        </w:rPr>
+      </w:pPr>
+      <w:r>
+        <w:rPr>
+          <w:rFonts w:ascii="Times New Roman" w:hAnsi="Times New Roman" w:cs="Times New Roman"/>
+          <w:color w:val="DBE5F1" w:themeColor="accent1" w:themeTint="33"/>
+          <w:sz w:val="24"/>
+          <w:szCs w:val="24"/>
+          <w:lang w:val="fr-FR"/>
+        </w:rPr>
+        <w:t>Chapitre 3 : comparaison entre le système classique et le bit coin.</w:t>
+      </w:r>
+    </w:p>
+    <w:p>
+      <w:pPr>
+        <w:rPr>
+          <w:rFonts w:ascii="Times New Roman" w:hAnsi="Times New Roman" w:cs="Times New Roman"/>
+          <w:sz w:val="24"/>
+          <w:szCs w:val="24"/>
+          <w:lang w:val="fr-FR"/>
+        </w:rPr>
+      </w:pPr>
+    </w:p>
+    <w:p>
+      <w:pPr>
+        <w:rPr>
+          <w:rFonts w:ascii="Times New Roman" w:hAnsi="Times New Roman" w:cs="Times New Roman"/>
+          <w:color w:val="FF0000"/>
+          <w:sz w:val="24"/>
+          <w:szCs w:val="24"/>
+          <w:lang w:val="fr-FR"/>
+        </w:rPr>
+      </w:pPr>
+      <w:r>
+        <w:rPr>
+          <w:rFonts w:ascii="Times New Roman" w:hAnsi="Times New Roman" w:cs="Times New Roman"/>
+          <w:color w:val="FF0000"/>
+          <w:sz w:val="24"/>
+          <w:szCs w:val="24"/>
+          <w:lang w:val="fr-FR"/>
+        </w:rPr>
+        <w:lastRenderedPageBreak/>
+        <w:t>3.1La viabilité du bitcoin.</w:t>
+      </w:r>
+    </w:p>
+    <w:p>
+      <w:pPr>
+        <w:rPr>
+          <w:rFonts w:ascii="Times New Roman" w:hAnsi="Times New Roman" w:cs="Times New Roman"/>
+          <w:sz w:val="24"/>
+          <w:szCs w:val="24"/>
+          <w:lang w:val="fr-FR"/>
+        </w:rPr>
+      </w:pPr>
+      <w:r>
+        <w:rPr>
+          <w:rFonts w:ascii="Times New Roman" w:hAnsi="Times New Roman" w:cs="Times New Roman"/>
+          <w:sz w:val="24"/>
+          <w:szCs w:val="24"/>
+          <w:lang w:val="fr-FR"/>
+        </w:rPr>
+        <w:t>Avant de discuter les points faible soit il ou fort du bitcoin et de la crypto monnaie, il partait pertinent de comparer entre les systèmes actuel ou les système ayant déjà prouver leur efficacité a travers l'histoire de l'humanité..</w:t>
+      </w:r>
+    </w:p>
+    <w:p>
+      <w:pPr>
+        <w:rPr>
+          <w:rFonts w:ascii="Times New Roman" w:hAnsi="Times New Roman" w:cs="Times New Roman"/>
+          <w:sz w:val="24"/>
+          <w:szCs w:val="24"/>
+          <w:lang w:val="fr-FR"/>
+        </w:rPr>
+      </w:pPr>
+    </w:p>
+    <w:p>
+      <w:pPr>
+        <w:rPr>
+          <w:rFonts w:ascii="Times New Roman" w:hAnsi="Times New Roman" w:cs="Times New Roman"/>
+          <w:sz w:val="24"/>
+          <w:szCs w:val="24"/>
+          <w:lang w:val="fr-FR"/>
+        </w:rPr>
+      </w:pPr>
+      <w:r>
+        <w:rPr>
+          <w:rFonts w:ascii="Times New Roman" w:hAnsi="Times New Roman" w:cs="Times New Roman"/>
+          <w:sz w:val="24"/>
+          <w:szCs w:val="24"/>
+          <w:lang w:val="fr-FR"/>
+        </w:rPr>
+        <w:t>Ainsi pour ce faire on présentera tout d'abord le premier système qui a longtemps dominé le monde et qui fut le catalyse de l'apparition de la monnaie scripturale, on parle bien évidement de l'or. Puis par la suite en comparera avec la monnaie la plus dominante dans le monde qui est le dollar.</w:t>
+      </w:r>
+    </w:p>
+    <w:p>
+      <w:pPr>
+        <w:rPr>
+          <w:rFonts w:ascii="Times New Roman" w:hAnsi="Times New Roman" w:cs="Times New Roman"/>
+          <w:sz w:val="24"/>
+          <w:szCs w:val="24"/>
+          <w:lang w:val="fr-FR"/>
+        </w:rPr>
+      </w:pPr>
+    </w:p>
+    <w:p>
+      <w:pPr>
+        <w:rPr>
+          <w:rFonts w:ascii="Times New Roman" w:hAnsi="Times New Roman" w:cs="Times New Roman"/>
+          <w:color w:val="DBE5F1" w:themeColor="accent1" w:themeTint="33"/>
+          <w:sz w:val="24"/>
+          <w:szCs w:val="24"/>
+          <w:lang w:val="fr-FR"/>
+        </w:rPr>
+      </w:pPr>
+      <w:r>
+        <w:rPr>
+          <w:rFonts w:ascii="Times New Roman" w:hAnsi="Times New Roman" w:cs="Times New Roman"/>
+          <w:color w:val="DBE5F1" w:themeColor="accent1" w:themeTint="33"/>
+          <w:sz w:val="24"/>
+          <w:szCs w:val="24"/>
+          <w:lang w:val="fr-FR"/>
+        </w:rPr>
+        <w:t xml:space="preserve">A*L'or et le bitcoin </w:t>
+      </w:r>
+    </w:p>
+    <w:p>
+      <w:pPr>
+        <w:rPr>
+          <w:rFonts w:ascii="Times New Roman" w:hAnsi="Times New Roman" w:cs="Times New Roman"/>
+          <w:sz w:val="24"/>
+          <w:szCs w:val="24"/>
+          <w:lang w:val="fr-FR"/>
+        </w:rPr>
+      </w:pPr>
+    </w:p>
+    <w:p>
+      <w:pPr>
+        <w:rPr>
+          <w:rFonts w:ascii="Times New Roman" w:hAnsi="Times New Roman" w:cs="Times New Roman"/>
+          <w:sz w:val="24"/>
+          <w:szCs w:val="24"/>
+          <w:lang w:val="fr-FR"/>
+        </w:rPr>
+      </w:pPr>
+      <w:r>
+        <w:rPr>
+          <w:rFonts w:ascii="Times New Roman" w:hAnsi="Times New Roman" w:cs="Times New Roman"/>
+          <w:sz w:val="24"/>
+          <w:szCs w:val="24"/>
+          <w:lang w:val="fr-FR"/>
+        </w:rPr>
+        <w:t>on présentera les donnée sous forme de tiré qui avec des perquisition qui sera par la suite regrouper dans un tableau ( figure X )</w:t>
+      </w:r>
+    </w:p>
+    <w:p>
+      <w:pPr>
+        <w:rPr>
+          <w:rFonts w:ascii="Times New Roman" w:hAnsi="Times New Roman" w:cs="Times New Roman"/>
+          <w:sz w:val="24"/>
+          <w:szCs w:val="24"/>
+          <w:lang w:val="fr-FR"/>
+        </w:rPr>
+      </w:pPr>
+      <w:r>
+        <w:rPr>
+          <w:rFonts w:ascii="Times New Roman" w:hAnsi="Times New Roman" w:cs="Times New Roman"/>
+          <w:sz w:val="24"/>
+          <w:szCs w:val="24"/>
+          <w:lang w:val="fr-FR"/>
+        </w:rPr>
+        <w:t>-</w:t>
+      </w:r>
+      <w:r>
+        <w:rPr>
+          <w:rFonts w:ascii="Times New Roman" w:hAnsi="Times New Roman" w:cs="Times New Roman"/>
+          <w:b/>
+          <w:sz w:val="24"/>
+          <w:szCs w:val="24"/>
+          <w:lang w:val="fr-FR"/>
+        </w:rPr>
+        <w:t>La rareté</w:t>
+      </w:r>
+      <w:r>
+        <w:rPr>
+          <w:rFonts w:ascii="Times New Roman" w:hAnsi="Times New Roman" w:cs="Times New Roman"/>
+          <w:sz w:val="24"/>
+          <w:szCs w:val="24"/>
+          <w:lang w:val="fr-FR"/>
+        </w:rPr>
+        <w:t>: La quantité du bitcoin existant , alors que l'or peut être miner dans la terre et possiblement dans des astéroïde dans le future, Ainsi l'or est variable tandis qu'il ne peut pas existé plus de 21 million bitcoin.</w:t>
+      </w:r>
+    </w:p>
+    <w:p>
+      <w:pPr>
+        <w:rPr>
+          <w:rFonts w:ascii="Times New Roman" w:hAnsi="Times New Roman" w:cs="Times New Roman"/>
+          <w:sz w:val="24"/>
+          <w:szCs w:val="24"/>
+          <w:lang w:val="fr-FR"/>
+        </w:rPr>
+      </w:pPr>
+      <w:r>
+        <w:rPr>
+          <w:rFonts w:ascii="Times New Roman" w:hAnsi="Times New Roman" w:cs="Times New Roman"/>
+          <w:sz w:val="24"/>
+          <w:szCs w:val="24"/>
+          <w:lang w:val="fr-FR"/>
+        </w:rPr>
+        <w:t>-</w:t>
+      </w:r>
+      <w:r>
+        <w:rPr>
+          <w:rFonts w:ascii="Times New Roman" w:hAnsi="Times New Roman" w:cs="Times New Roman"/>
+          <w:b/>
+          <w:sz w:val="24"/>
+          <w:szCs w:val="24"/>
+          <w:lang w:val="fr-FR"/>
+        </w:rPr>
+        <w:t>La durabilité:</w:t>
+      </w:r>
+      <w:r>
+        <w:rPr>
+          <w:rFonts w:ascii="Times New Roman" w:hAnsi="Times New Roman" w:cs="Times New Roman"/>
+          <w:sz w:val="24"/>
+          <w:szCs w:val="24"/>
+          <w:lang w:val="fr-FR"/>
+        </w:rPr>
+        <w:t xml:space="preserve"> Grace au fait que le bitcoin est décentralisé et distribuer sur le grand journal publique, le bitcoin peut survivre une attaque nucléaire, tandis que l'or ne peut pas puisque ca température d'évaporation est de 2856 °C, Or il existe l'éventualité que l'or des gouvernement serait dans des grotte bien en dessous de la terre pour assurer la protection contre cette éventualité....</w:t>
+      </w:r>
+    </w:p>
+    <w:p>
+      <w:pPr>
+        <w:rPr>
+          <w:rFonts w:ascii="Times New Roman" w:hAnsi="Times New Roman" w:cs="Times New Roman"/>
+          <w:sz w:val="24"/>
+          <w:szCs w:val="24"/>
+          <w:lang w:val="fr-FR"/>
+        </w:rPr>
+      </w:pPr>
+      <w:r>
+        <w:rPr>
+          <w:rFonts w:ascii="Times New Roman" w:hAnsi="Times New Roman" w:cs="Times New Roman"/>
+          <w:sz w:val="24"/>
+          <w:szCs w:val="24"/>
+          <w:lang w:val="fr-FR"/>
+        </w:rPr>
+        <w:t xml:space="preserve"> -</w:t>
+      </w:r>
+      <w:r>
+        <w:rPr>
+          <w:rFonts w:ascii="Times New Roman" w:hAnsi="Times New Roman" w:cs="Times New Roman"/>
+          <w:b/>
+          <w:sz w:val="24"/>
+          <w:szCs w:val="24"/>
+          <w:lang w:val="fr-FR"/>
+        </w:rPr>
+        <w:t>La portabilité</w:t>
+      </w:r>
+      <w:r>
+        <w:rPr>
+          <w:rFonts w:ascii="Times New Roman" w:hAnsi="Times New Roman" w:cs="Times New Roman"/>
+          <w:sz w:val="24"/>
+          <w:szCs w:val="24"/>
+          <w:lang w:val="fr-FR"/>
+        </w:rPr>
+        <w:t>: le bitcoin est très portable (une simple application dans votre smartphone vous permet d'avoir tout l'argent dont vous avez besoin a une seule condition que vous posséder une connexion internet... ) . Or l'or présente l'inconvenant d'être lourd et d'attirer les regards donc souci de portabilité et de sécurité. ( un point de pour le bitcoin)</w:t>
+      </w:r>
+    </w:p>
+    <w:p>
+      <w:pPr>
+        <w:rPr>
+          <w:rFonts w:ascii="Times New Roman" w:hAnsi="Times New Roman" w:cs="Times New Roman"/>
+          <w:sz w:val="24"/>
+          <w:szCs w:val="24"/>
+          <w:lang w:val="fr-FR"/>
+        </w:rPr>
+      </w:pPr>
+      <w:r>
+        <w:rPr>
+          <w:rFonts w:ascii="Times New Roman" w:hAnsi="Times New Roman" w:cs="Times New Roman"/>
+          <w:sz w:val="24"/>
+          <w:szCs w:val="24"/>
+          <w:lang w:val="fr-FR"/>
+        </w:rPr>
+        <w:t>-</w:t>
+      </w:r>
+      <w:r>
+        <w:rPr>
+          <w:rFonts w:ascii="Times New Roman" w:hAnsi="Times New Roman" w:cs="Times New Roman"/>
+          <w:b/>
+          <w:sz w:val="24"/>
+          <w:szCs w:val="24"/>
+          <w:lang w:val="fr-FR"/>
+        </w:rPr>
+        <w:t>La divisibilité</w:t>
+      </w:r>
+      <w:r>
+        <w:rPr>
+          <w:rFonts w:ascii="Times New Roman" w:hAnsi="Times New Roman" w:cs="Times New Roman"/>
+          <w:sz w:val="24"/>
+          <w:szCs w:val="24"/>
+          <w:lang w:val="fr-FR"/>
+        </w:rPr>
+        <w:t>: L'or bien que divisible présente certain problèmes , ca divisibilité reste difficile et couteuse. Alors que le bitcoin, puisque qu'il est composé uniquement de bits il peut être divisible a jusqu'a 100 million de fois sans problèmes et sans aucun couts.</w:t>
+      </w:r>
+    </w:p>
+    <w:p>
+      <w:pPr>
+        <w:rPr>
+          <w:rFonts w:ascii="Times New Roman" w:hAnsi="Times New Roman" w:cs="Times New Roman"/>
+          <w:sz w:val="24"/>
+          <w:szCs w:val="24"/>
+          <w:lang w:val="fr-FR"/>
+        </w:rPr>
+      </w:pPr>
+      <w:r>
+        <w:rPr>
+          <w:rFonts w:ascii="Times New Roman" w:hAnsi="Times New Roman" w:cs="Times New Roman"/>
+          <w:sz w:val="24"/>
+          <w:szCs w:val="24"/>
+          <w:lang w:val="fr-FR"/>
+        </w:rPr>
+        <w:t>-</w:t>
+      </w:r>
+      <w:r>
+        <w:rPr>
+          <w:rFonts w:ascii="Times New Roman" w:hAnsi="Times New Roman" w:cs="Times New Roman"/>
+          <w:b/>
+          <w:sz w:val="24"/>
+          <w:szCs w:val="24"/>
+          <w:lang w:val="fr-FR"/>
+        </w:rPr>
+        <w:t>Le stockage</w:t>
+      </w:r>
+      <w:r>
+        <w:rPr>
+          <w:rFonts w:ascii="Times New Roman" w:hAnsi="Times New Roman" w:cs="Times New Roman"/>
+          <w:sz w:val="24"/>
+          <w:szCs w:val="24"/>
+          <w:lang w:val="fr-FR"/>
+        </w:rPr>
+        <w:t>: L'or est très couteux pour son stockage car il a besoin d'être constamment protéger des malfaiteur ainsi a cause de ca grande taille qui nécessite une infrastructure pour le déplacement. Or le bitcoin est très simple a stocker ( le cout d'un disque dur ... ).</w:t>
+      </w:r>
+    </w:p>
+    <w:p>
+      <w:pPr>
+        <w:rPr>
+          <w:rFonts w:ascii="Times New Roman" w:hAnsi="Times New Roman" w:cs="Times New Roman"/>
+          <w:sz w:val="24"/>
+          <w:szCs w:val="24"/>
+          <w:lang w:val="fr-FR"/>
+        </w:rPr>
+      </w:pPr>
+      <w:r>
+        <w:rPr>
+          <w:rFonts w:ascii="Times New Roman" w:hAnsi="Times New Roman" w:cs="Times New Roman"/>
+          <w:sz w:val="24"/>
+          <w:szCs w:val="24"/>
+          <w:lang w:val="fr-FR"/>
+        </w:rPr>
+        <w:lastRenderedPageBreak/>
+        <w:t xml:space="preserve">-La </w:t>
+      </w:r>
+      <w:r>
+        <w:rPr>
+          <w:rFonts w:ascii="Times New Roman" w:hAnsi="Times New Roman" w:cs="Times New Roman"/>
+          <w:b/>
+          <w:sz w:val="24"/>
+          <w:szCs w:val="24"/>
+          <w:lang w:val="fr-FR"/>
+        </w:rPr>
+        <w:t>Difficulté à falsifier</w:t>
+      </w:r>
+      <w:r>
+        <w:rPr>
+          <w:rFonts w:ascii="Times New Roman" w:hAnsi="Times New Roman" w:cs="Times New Roman"/>
+          <w:sz w:val="24"/>
+          <w:szCs w:val="24"/>
+          <w:lang w:val="fr-FR"/>
+        </w:rPr>
+        <w:t>: l'or étant plus ou moins dur a falsifier mais présente quelque chalenge technique comme par exemple l'or est considéra comme pur si  ca densité présente 12% de son poids total, ( donc le falsifier pourra par exemple jouer sur ce ratio ). Le bitcoin de l'autre coté et doté de mécanisme de la Blockchain et du proof of Work qui rendre ce genre de manipulation très très dures voir impossible.</w:t>
+      </w:r>
+    </w:p>
+    <w:p>
+      <w:pPr>
+        <w:rPr>
+          <w:rFonts w:ascii="Times New Roman" w:hAnsi="Times New Roman" w:cs="Times New Roman"/>
+          <w:sz w:val="24"/>
+          <w:szCs w:val="24"/>
+          <w:lang w:val="fr-FR"/>
+        </w:rPr>
+      </w:pPr>
+    </w:p>
+    <w:p>
+      <w:pPr>
+        <w:rPr>
+          <w:rFonts w:ascii="Times New Roman" w:hAnsi="Times New Roman" w:cs="Times New Roman"/>
+          <w:sz w:val="24"/>
+          <w:szCs w:val="24"/>
+          <w:lang w:val="fr-FR"/>
+        </w:rPr>
+      </w:pPr>
+    </w:p>
+    <w:p>
+      <w:pPr>
+        <w:rPr>
+          <w:rFonts w:ascii="Times New Roman" w:hAnsi="Times New Roman" w:cs="Times New Roman"/>
+          <w:sz w:val="24"/>
+          <w:szCs w:val="24"/>
+        </w:rPr>
+      </w:pPr>
+      <w:r>
+        <w:rPr>
+          <w:rFonts w:ascii="Times New Roman" w:hAnsi="Times New Roman" w:cs="Times New Roman"/>
+          <w:noProof/>
+          <w:sz w:val="24"/>
+          <w:szCs w:val="24"/>
+          <w:lang w:eastAsia="fr-FR"/>
+        </w:rPr>
+        <w:drawing>
+          <wp:inline distT="0" distB="0" distL="0" distR="0">
+            <wp:extent cx="5760720" cy="3219769"/>
+            <wp:effectExtent l="19050" t="0" r="0" b="0"/>
+            <wp:docPr id="2" name="Image 1"/>
+            <wp:cNvGraphicFramePr>
+              <a:graphicFrameLocks xmlns:a="http://schemas.openxmlformats.org/drawingml/2006/main" noChangeAspect="1"/>
+            </wp:cNvGraphicFramePr>
+            <a:graphic xmlns:a="http://schemas.openxmlformats.org/drawingml/2006/main">
+              <a:graphicData uri="http://schemas.openxmlformats.org/drawingml/2006/picture">
+                <pic:pic xmlns:pic="http://schemas.openxmlformats.org/drawingml/2006/picture">
+                  <pic:nvPicPr>
+                    <pic:cNvPr id="0" name="Picture 1"/>
+                    <pic:cNvPicPr>
+                      <a:picLocks noChangeAspect="1" noChangeArrowheads="1"/>
+                    </pic:cNvPicPr>
+                  </pic:nvPicPr>
+                  <pic:blipFill>
+                    <a:blip r:embed="rId26"/>
+                    <a:srcRect/>
+                    <a:stretch>
+                      <a:fillRect/>
+                    </a:stretch>
+                  </pic:blipFill>
+                  <pic:spPr bwMode="auto">
+                    <a:xfrm>
+                      <a:off x="0" y="0"/>
+                      <a:ext cx="5760720" cy="3219769"/>
+                    </a:xfrm>
+                    <a:prstGeom prst="rect">
+                      <a:avLst/>
+                    </a:prstGeom>
+                    <a:noFill/>
+                    <a:ln w="9525">
+                      <a:noFill/>
+                      <a:miter lim="800000"/>
+                      <a:headEnd/>
+                      <a:tailEnd/>
+                    </a:ln>
+                  </pic:spPr>
+                </pic:pic>
+              </a:graphicData>
+            </a:graphic>
+          </wp:inline>
+        </w:drawing>
+      </w:r>
+    </w:p>
+    <w:p>
+      <w:pPr>
+        <w:rPr>
+          <w:rFonts w:ascii="Times New Roman" w:hAnsi="Times New Roman" w:cs="Times New Roman"/>
+          <w:sz w:val="24"/>
+          <w:szCs w:val="24"/>
+          <w:lang w:val="fr-FR"/>
+        </w:rPr>
+      </w:pPr>
+      <w:r>
+        <w:rPr>
+          <w:rFonts w:ascii="Times New Roman" w:hAnsi="Times New Roman" w:cs="Times New Roman"/>
+          <w:sz w:val="24"/>
+          <w:szCs w:val="24"/>
+        </w:rPr>
+        <w:tab/>
+      </w:r>
+      <w:r>
+        <w:rPr>
+          <w:rFonts w:ascii="Times New Roman" w:hAnsi="Times New Roman" w:cs="Times New Roman"/>
+          <w:sz w:val="24"/>
+          <w:szCs w:val="24"/>
+        </w:rPr>
+        <w:tab/>
+      </w:r>
+      <w:r>
+        <w:rPr>
+          <w:rFonts w:ascii="Times New Roman" w:hAnsi="Times New Roman" w:cs="Times New Roman"/>
+          <w:sz w:val="24"/>
+          <w:szCs w:val="24"/>
+          <w:lang w:val="fr-FR"/>
+        </w:rPr>
+        <w:t>(figure X : le système bitcoin et le système Or )</w:t>
+      </w:r>
+    </w:p>
+    <w:p>
+      <w:pPr>
+        <w:rPr>
+          <w:rFonts w:ascii="Times New Roman" w:hAnsi="Times New Roman" w:cs="Times New Roman"/>
+          <w:sz w:val="24"/>
+          <w:szCs w:val="24"/>
+          <w:lang w:val="fr-FR"/>
+        </w:rPr>
+      </w:pPr>
+    </w:p>
+    <w:p>
+      <w:pPr>
+        <w:rPr>
+          <w:rFonts w:ascii="Times New Roman" w:hAnsi="Times New Roman" w:cs="Times New Roman"/>
+          <w:color w:val="DBE5F1" w:themeColor="accent1" w:themeTint="33"/>
+          <w:sz w:val="24"/>
+          <w:szCs w:val="24"/>
+          <w:lang w:val="fr-FR"/>
+        </w:rPr>
+      </w:pPr>
+      <w:r>
+        <w:rPr>
+          <w:rFonts w:ascii="Times New Roman" w:hAnsi="Times New Roman" w:cs="Times New Roman"/>
+          <w:color w:val="DBE5F1" w:themeColor="accent1" w:themeTint="33"/>
+          <w:sz w:val="24"/>
+          <w:szCs w:val="24"/>
+          <w:lang w:val="fr-FR"/>
+        </w:rPr>
+        <w:t xml:space="preserve">B* l'or et le dollar ( la monnaie scriptural ): </w:t>
+      </w:r>
+    </w:p>
+    <w:p>
+      <w:pPr>
+        <w:rPr>
+          <w:rFonts w:ascii="Times New Roman" w:hAnsi="Times New Roman" w:cs="Times New Roman"/>
+          <w:color w:val="DBE5F1" w:themeColor="accent1" w:themeTint="33"/>
+          <w:sz w:val="24"/>
+          <w:szCs w:val="24"/>
+          <w:lang w:val="fr-FR"/>
+        </w:rPr>
+      </w:pPr>
+    </w:p>
+    <w:p>
+      <w:pPr>
+        <w:rPr>
+          <w:rFonts w:ascii="Times New Roman" w:hAnsi="Times New Roman" w:cs="Times New Roman"/>
+          <w:sz w:val="24"/>
+          <w:szCs w:val="24"/>
+          <w:lang w:val="fr-FR"/>
+        </w:rPr>
+      </w:pPr>
+      <w:r>
+        <w:rPr>
+          <w:rFonts w:ascii="Times New Roman" w:hAnsi="Times New Roman" w:cs="Times New Roman"/>
+          <w:b/>
+          <w:sz w:val="24"/>
+          <w:szCs w:val="24"/>
+          <w:lang w:val="fr-FR"/>
+        </w:rPr>
+        <w:t>-La rareté:</w:t>
+      </w:r>
+      <w:r>
+        <w:rPr>
+          <w:rFonts w:ascii="Times New Roman" w:hAnsi="Times New Roman" w:cs="Times New Roman"/>
+          <w:b/>
+          <w:color w:val="DBE5F1" w:themeColor="accent1" w:themeTint="33"/>
+          <w:sz w:val="24"/>
+          <w:szCs w:val="24"/>
+          <w:lang w:val="fr-FR"/>
+        </w:rPr>
+        <w:t xml:space="preserve"> </w:t>
+      </w:r>
+      <w:r>
+        <w:rPr>
+          <w:rFonts w:ascii="Times New Roman" w:hAnsi="Times New Roman" w:cs="Times New Roman"/>
+          <w:sz w:val="24"/>
+          <w:szCs w:val="24"/>
+          <w:lang w:val="fr-FR"/>
+        </w:rPr>
+        <w:t>le bitcoin est plafonner a 21 millions de bitcoin actif dans le monde, le dollar non ( depuis 2008 la date de la crise ) l'émission du dollar a triplé.</w:t>
+      </w:r>
+    </w:p>
+    <w:p>
+      <w:pPr>
+        <w:rPr>
+          <w:rFonts w:ascii="Times New Roman" w:hAnsi="Times New Roman" w:cs="Times New Roman"/>
+          <w:sz w:val="24"/>
+          <w:szCs w:val="24"/>
+          <w:lang w:val="fr-FR"/>
+        </w:rPr>
+      </w:pPr>
+      <w:r>
+        <w:rPr>
+          <w:rFonts w:ascii="Times New Roman" w:hAnsi="Times New Roman" w:cs="Times New Roman"/>
+          <w:sz w:val="24"/>
+          <w:szCs w:val="24"/>
+          <w:lang w:val="fr-FR"/>
+        </w:rPr>
+        <w:t>-</w:t>
+      </w:r>
+      <w:r>
+        <w:rPr>
+          <w:rFonts w:ascii="Times New Roman" w:hAnsi="Times New Roman" w:cs="Times New Roman"/>
+          <w:b/>
+          <w:sz w:val="24"/>
+          <w:szCs w:val="24"/>
+          <w:lang w:val="fr-FR"/>
+        </w:rPr>
+        <w:t>La durabilité</w:t>
+      </w:r>
+      <w:r>
+        <w:rPr>
+          <w:rFonts w:ascii="Times New Roman" w:hAnsi="Times New Roman" w:cs="Times New Roman"/>
+          <w:sz w:val="24"/>
+          <w:szCs w:val="24"/>
+          <w:lang w:val="fr-FR"/>
+        </w:rPr>
+        <w:t>: Les bitcoins peuvent ce perdre ou être volé , mais ne peuvent en aucun cas être détruit, par contre la monnaie scripturale peut facilement être perdue, volé ou détruite malgré le faite qu'elle peut être remplacer facilement sans perte de valeur. Le bitcoin avec l'infrastructure adéquate peut duré a l'éternité.</w:t>
+      </w:r>
+    </w:p>
+    <w:p>
+      <w:pPr>
+        <w:rPr>
+          <w:rFonts w:ascii="Times New Roman" w:hAnsi="Times New Roman" w:cs="Times New Roman"/>
+          <w:sz w:val="24"/>
+          <w:szCs w:val="24"/>
+          <w:lang w:val="fr-FR"/>
+        </w:rPr>
+      </w:pPr>
+      <w:r>
+        <w:rPr>
+          <w:rFonts w:ascii="Times New Roman" w:hAnsi="Times New Roman" w:cs="Times New Roman"/>
+          <w:sz w:val="24"/>
+          <w:szCs w:val="24"/>
+          <w:lang w:val="fr-FR"/>
+        </w:rPr>
+        <w:lastRenderedPageBreak/>
+        <w:t>-</w:t>
+      </w:r>
+      <w:r>
+        <w:rPr>
+          <w:rFonts w:ascii="Times New Roman" w:hAnsi="Times New Roman" w:cs="Times New Roman"/>
+          <w:b/>
+          <w:sz w:val="24"/>
+          <w:szCs w:val="24"/>
+          <w:lang w:val="fr-FR"/>
+        </w:rPr>
+        <w:t>La portabilité</w:t>
+      </w:r>
+      <w:r>
+        <w:rPr>
+          <w:rFonts w:ascii="Times New Roman" w:hAnsi="Times New Roman" w:cs="Times New Roman"/>
+          <w:sz w:val="24"/>
+          <w:szCs w:val="24"/>
+          <w:lang w:val="fr-FR"/>
+        </w:rPr>
+        <w:t xml:space="preserve">: Bitcoin étant de nature digitale, ce qui implique que n'importe quel montant peut etre transporter a n'importe quel distance facilement et gratuitement </w:t>
+      </w:r>
+      <w:r>
+        <w:rPr>
+          <w:rFonts w:ascii="Times New Roman" w:hAnsi="Times New Roman" w:cs="Times New Roman"/>
+          <w:sz w:val="24"/>
+          <w:szCs w:val="24"/>
+          <w:lang w:val="fr-FR"/>
+        </w:rPr>
+        <w:tab/>
+        <w:t>grâce a une connexion internet, la monnaie scripturale est plus ou moins aussi facile a transporter mais elle devient un inconvenant lorsque la quantité devient significatif, dans ce cas elle necesite une infrastructure et de la sécurité.</w:t>
+      </w:r>
+    </w:p>
+    <w:p>
+      <w:pPr>
+        <w:rPr>
+          <w:rFonts w:ascii="Times New Roman" w:hAnsi="Times New Roman" w:cs="Times New Roman"/>
+          <w:sz w:val="24"/>
+          <w:szCs w:val="24"/>
+          <w:lang w:val="fr-FR"/>
+        </w:rPr>
+      </w:pPr>
+      <w:r>
+        <w:rPr>
+          <w:rFonts w:ascii="Times New Roman" w:hAnsi="Times New Roman" w:cs="Times New Roman"/>
+          <w:sz w:val="24"/>
+          <w:szCs w:val="24"/>
+          <w:lang w:val="fr-FR"/>
+        </w:rPr>
+        <w:t>-</w:t>
+      </w:r>
+      <w:r>
+        <w:rPr>
+          <w:rFonts w:ascii="Times New Roman" w:hAnsi="Times New Roman" w:cs="Times New Roman"/>
+          <w:b/>
+          <w:sz w:val="24"/>
+          <w:szCs w:val="24"/>
+          <w:lang w:val="fr-FR"/>
+        </w:rPr>
+        <w:t xml:space="preserve">La divisibilité: </w:t>
+      </w:r>
+      <w:r>
+        <w:rPr>
+          <w:rFonts w:ascii="Times New Roman" w:hAnsi="Times New Roman" w:cs="Times New Roman"/>
+          <w:sz w:val="24"/>
+          <w:szCs w:val="24"/>
+          <w:lang w:val="fr-FR"/>
+        </w:rPr>
+        <w:t>Chaque bitcoin peut être divisé jusqu'a 100 million de fois, alors que le dollar ne peut être divisé que 100 fois ( le centime).</w:t>
+      </w:r>
+    </w:p>
+    <w:p>
+      <w:pPr>
+        <w:rPr>
+          <w:rFonts w:ascii="Times New Roman" w:hAnsi="Times New Roman" w:cs="Times New Roman"/>
+          <w:sz w:val="24"/>
+          <w:szCs w:val="24"/>
+          <w:lang w:val="fr-FR"/>
+        </w:rPr>
+      </w:pPr>
+      <w:r>
+        <w:rPr>
+          <w:rFonts w:ascii="Times New Roman" w:hAnsi="Times New Roman" w:cs="Times New Roman"/>
+          <w:sz w:val="24"/>
+          <w:szCs w:val="24"/>
+          <w:lang w:val="fr-FR"/>
+        </w:rPr>
+        <w:t>-</w:t>
+      </w:r>
+      <w:r>
+        <w:rPr>
+          <w:rFonts w:ascii="Times New Roman" w:hAnsi="Times New Roman" w:cs="Times New Roman"/>
+          <w:b/>
+          <w:sz w:val="24"/>
+          <w:szCs w:val="24"/>
+          <w:lang w:val="fr-FR"/>
+        </w:rPr>
+        <w:t>L'authenticité et la vérification</w:t>
+      </w:r>
+      <w:r>
+        <w:rPr>
+          <w:rFonts w:ascii="Times New Roman" w:hAnsi="Times New Roman" w:cs="Times New Roman"/>
+          <w:sz w:val="24"/>
+          <w:szCs w:val="24"/>
+          <w:lang w:val="fr-FR"/>
+        </w:rPr>
+        <w:t>: Bitcoin étant un moyen digital, il doit être identifier a l'aide la clé publique dans le grand journal , le dollar lui aussi est facilement vérifiable a l'œil par les experts.</w:t>
+      </w:r>
+    </w:p>
+    <w:p>
+      <w:pPr>
+        <w:rPr>
+          <w:rFonts w:ascii="Times New Roman" w:hAnsi="Times New Roman" w:cs="Times New Roman"/>
+          <w:sz w:val="24"/>
+          <w:szCs w:val="24"/>
+          <w:lang w:val="fr-FR"/>
+        </w:rPr>
+      </w:pPr>
+      <w:r>
+        <w:rPr>
+          <w:rFonts w:ascii="Times New Roman" w:hAnsi="Times New Roman" w:cs="Times New Roman"/>
+          <w:sz w:val="24"/>
+          <w:szCs w:val="24"/>
+          <w:lang w:val="fr-FR"/>
+        </w:rPr>
+        <w:t>-</w:t>
+      </w:r>
+      <w:r>
+        <w:rPr>
+          <w:rFonts w:ascii="Times New Roman" w:hAnsi="Times New Roman" w:cs="Times New Roman"/>
+          <w:b/>
+          <w:sz w:val="24"/>
+          <w:szCs w:val="24"/>
+          <w:lang w:val="fr-FR"/>
+        </w:rPr>
+        <w:t xml:space="preserve">Le stockage: </w:t>
+      </w:r>
+      <w:r>
+        <w:rPr>
+          <w:rFonts w:ascii="Times New Roman" w:hAnsi="Times New Roman" w:cs="Times New Roman"/>
+          <w:sz w:val="24"/>
+          <w:szCs w:val="24"/>
+          <w:lang w:val="fr-FR"/>
+        </w:rPr>
+        <w:t>les clés privé qui contrôle l'accès des bitcoins peuvent être stockées dans du papier, dans le cerveau, ou dans une clés USB , par contre le stockage de la monnaie scripturale nécessite une infrastructure lorsque on parle de grande quantité.</w:t>
+      </w:r>
+    </w:p>
+    <w:p>
+      <w:pPr>
+        <w:rPr>
+          <w:rFonts w:ascii="Times New Roman" w:hAnsi="Times New Roman" w:cs="Times New Roman"/>
+          <w:sz w:val="24"/>
+          <w:szCs w:val="24"/>
+          <w:lang w:val="fr-FR"/>
+        </w:rPr>
+      </w:pPr>
+      <w:r>
+        <w:rPr>
+          <w:rFonts w:ascii="Times New Roman" w:hAnsi="Times New Roman" w:cs="Times New Roman"/>
+          <w:sz w:val="24"/>
+          <w:szCs w:val="24"/>
+          <w:lang w:val="fr-FR"/>
+        </w:rPr>
+        <w:t>-</w:t>
+      </w:r>
+      <w:r>
+        <w:rPr>
+          <w:rFonts w:ascii="Times New Roman" w:hAnsi="Times New Roman" w:cs="Times New Roman"/>
+          <w:b/>
+          <w:sz w:val="24"/>
+          <w:szCs w:val="24"/>
+          <w:lang w:val="fr-FR"/>
+        </w:rPr>
+        <w:t xml:space="preserve">L'égalité: </w:t>
+      </w:r>
+      <w:r>
+        <w:rPr>
+          <w:rFonts w:ascii="Times New Roman" w:hAnsi="Times New Roman" w:cs="Times New Roman"/>
+          <w:sz w:val="24"/>
+          <w:szCs w:val="24"/>
+          <w:lang w:val="fr-FR"/>
+        </w:rPr>
+        <w:t>Tout les bitcoins sont traiter de la même façons sans discrimination, alors que dans le monde des monnaie scripturale il existe des taux de change qui détermine la préférence d'une monnaie au profit d'une autre monnaie.</w:t>
+      </w:r>
+    </w:p>
+    <w:p>
+      <w:pPr>
+        <w:rPr>
+          <w:rFonts w:ascii="Times New Roman" w:hAnsi="Times New Roman" w:cs="Times New Roman"/>
+          <w:sz w:val="24"/>
+          <w:szCs w:val="24"/>
+          <w:lang w:val="fr-FR"/>
+        </w:rPr>
+      </w:pPr>
+      <w:r>
+        <w:rPr>
+          <w:rFonts w:ascii="Times New Roman" w:hAnsi="Times New Roman" w:cs="Times New Roman"/>
+          <w:sz w:val="24"/>
+          <w:szCs w:val="24"/>
+          <w:lang w:val="fr-FR"/>
+        </w:rPr>
+        <w:t xml:space="preserve">- La </w:t>
+      </w:r>
+      <w:r>
+        <w:rPr>
+          <w:rFonts w:ascii="Times New Roman" w:hAnsi="Times New Roman" w:cs="Times New Roman"/>
+          <w:b/>
+          <w:sz w:val="24"/>
+          <w:szCs w:val="24"/>
+          <w:lang w:val="fr-FR"/>
+        </w:rPr>
+        <w:t>Difficulté à falsifier</w:t>
+      </w:r>
+      <w:r>
+        <w:rPr>
+          <w:rFonts w:ascii="Times New Roman" w:hAnsi="Times New Roman" w:cs="Times New Roman"/>
+          <w:sz w:val="24"/>
+          <w:szCs w:val="24"/>
+          <w:lang w:val="fr-FR"/>
+        </w:rPr>
+        <w:t>: Il est mathématiquement impossible de falsifier un bitcoin. Or les monnaie scripturale ont était falsifier depuis la nuit des temps.</w:t>
+      </w:r>
+    </w:p>
+    <w:p>
+      <w:pPr>
+        <w:rPr>
+          <w:rFonts w:ascii="Times New Roman" w:hAnsi="Times New Roman" w:cs="Times New Roman"/>
+          <w:sz w:val="24"/>
+          <w:szCs w:val="24"/>
+          <w:lang w:val="fr-FR"/>
+        </w:rPr>
+      </w:pPr>
+    </w:p>
+    <w:p>
+      <w:pPr>
+        <w:rPr>
+          <w:rFonts w:ascii="Times New Roman" w:hAnsi="Times New Roman" w:cs="Times New Roman"/>
+          <w:sz w:val="24"/>
+          <w:szCs w:val="24"/>
+        </w:rPr>
+      </w:pPr>
+      <w:r>
+        <w:rPr>
+          <w:rFonts w:ascii="Times New Roman" w:hAnsi="Times New Roman" w:cs="Times New Roman"/>
+          <w:noProof/>
+          <w:sz w:val="24"/>
+          <w:szCs w:val="24"/>
+          <w:lang w:eastAsia="fr-FR"/>
+        </w:rPr>
+        <w:drawing>
+          <wp:inline distT="0" distB="0" distL="0" distR="0">
+            <wp:extent cx="5760720" cy="3192164"/>
+            <wp:effectExtent l="19050" t="0" r="0" b="0"/>
+            <wp:docPr id="3" name="Image 4"/>
+            <wp:cNvGraphicFramePr>
+              <a:graphicFrameLocks xmlns:a="http://schemas.openxmlformats.org/drawingml/2006/main" noChangeAspect="1"/>
+            </wp:cNvGraphicFramePr>
+            <a:graphic xmlns:a="http://schemas.openxmlformats.org/drawingml/2006/main">
+              <a:graphicData uri="http://schemas.openxmlformats.org/drawingml/2006/picture">
+                <pic:pic xmlns:pic="http://schemas.openxmlformats.org/drawingml/2006/picture">
+                  <pic:nvPicPr>
+                    <pic:cNvPr id="0" name="Picture 4"/>
+                    <pic:cNvPicPr>
+                      <a:picLocks noChangeAspect="1" noChangeArrowheads="1"/>
+                    </pic:cNvPicPr>
+                  </pic:nvPicPr>
+                  <pic:blipFill>
+                    <a:blip r:embed="rId27"/>
+                    <a:srcRect/>
+                    <a:stretch>
+                      <a:fillRect/>
+                    </a:stretch>
+                  </pic:blipFill>
+                  <pic:spPr bwMode="auto">
+                    <a:xfrm>
+                      <a:off x="0" y="0"/>
+                      <a:ext cx="5760720" cy="3192164"/>
+                    </a:xfrm>
+                    <a:prstGeom prst="rect">
+                      <a:avLst/>
+                    </a:prstGeom>
+                    <a:noFill/>
+                    <a:ln w="9525">
+                      <a:noFill/>
+                      <a:miter lim="800000"/>
+                      <a:headEnd/>
+                      <a:tailEnd/>
+                    </a:ln>
+                  </pic:spPr>
+                </pic:pic>
+              </a:graphicData>
+            </a:graphic>
+          </wp:inline>
+        </w:drawing>
+      </w:r>
+    </w:p>
+    <w:p>
+      <w:pPr>
+        <w:rPr>
+          <w:rFonts w:ascii="Times New Roman" w:hAnsi="Times New Roman" w:cs="Times New Roman"/>
+          <w:sz w:val="24"/>
+          <w:szCs w:val="24"/>
+          <w:lang w:val="fr-FR"/>
+        </w:rPr>
+      </w:pPr>
+      <w:r>
+        <w:rPr>
+          <w:rFonts w:ascii="Times New Roman" w:hAnsi="Times New Roman" w:cs="Times New Roman"/>
+          <w:sz w:val="24"/>
+          <w:szCs w:val="24"/>
+          <w:lang w:val="fr-FR"/>
+        </w:rPr>
+        <w:lastRenderedPageBreak/>
+        <w:t xml:space="preserve"> </w:t>
+      </w:r>
+      <w:r>
+        <w:rPr>
+          <w:rFonts w:ascii="Times New Roman" w:hAnsi="Times New Roman" w:cs="Times New Roman"/>
+          <w:sz w:val="24"/>
+          <w:szCs w:val="24"/>
+          <w:lang w:val="fr-FR"/>
+        </w:rPr>
+        <w:tab/>
+      </w:r>
+      <w:r>
+        <w:rPr>
+          <w:rFonts w:ascii="Times New Roman" w:hAnsi="Times New Roman" w:cs="Times New Roman"/>
+          <w:sz w:val="24"/>
+          <w:szCs w:val="24"/>
+          <w:lang w:val="fr-FR"/>
+        </w:rPr>
+        <w:tab/>
+        <w:t>(Figure X : le bitcoin et la monnaie scripturale)</w:t>
+      </w:r>
+    </w:p>
+    <w:p>
+      <w:pPr>
+        <w:rPr>
+          <w:rFonts w:ascii="Times New Roman" w:hAnsi="Times New Roman" w:cs="Times New Roman"/>
+          <w:sz w:val="24"/>
+          <w:szCs w:val="24"/>
+          <w:lang w:val="fr-FR"/>
+        </w:rPr>
+      </w:pPr>
+      <w:r>
+        <w:rPr>
+          <w:rFonts w:ascii="Times New Roman" w:hAnsi="Times New Roman" w:cs="Times New Roman"/>
+          <w:sz w:val="24"/>
+          <w:szCs w:val="24"/>
+          <w:lang w:val="fr-FR"/>
+        </w:rPr>
+        <w:t xml:space="preserve"> </w:t>
+      </w:r>
+    </w:p>
+    <w:p>
+      <w:pPr>
+        <w:rPr>
+          <w:rFonts w:ascii="Times New Roman" w:hAnsi="Times New Roman" w:cs="Times New Roman"/>
+          <w:color w:val="FF0000"/>
+          <w:sz w:val="24"/>
+          <w:szCs w:val="24"/>
+          <w:lang w:val="fr-FR"/>
+        </w:rPr>
+      </w:pPr>
+    </w:p>
+    <w:p>
+      <w:pPr>
+        <w:rPr>
+          <w:rFonts w:ascii="Times New Roman" w:hAnsi="Times New Roman" w:cs="Times New Roman"/>
+          <w:sz w:val="24"/>
+          <w:szCs w:val="24"/>
+          <w:lang w:val="fr-FR"/>
+        </w:rPr>
+      </w:pPr>
+      <w:r>
+        <w:rPr>
+          <w:rFonts w:ascii="Times New Roman" w:hAnsi="Times New Roman" w:cs="Times New Roman"/>
+          <w:sz w:val="24"/>
+          <w:szCs w:val="24"/>
+          <w:lang w:val="fr-FR"/>
+        </w:rPr>
+        <w:t>Maintenant et après comparaison du bitcoin avec les deux système classique a savoir l'or et la monnaie scripturale, ceci nous a permet de démontrer la compétitivité et la viabilité de ce nouveau système cryptographique, maintenant nous nous intéresserons au avantages et aux inconvenant de ce système parce que qu'il présente toute fois des défauts .</w:t>
+      </w:r>
+    </w:p>
+    <w:p>
+      <w:pPr>
+        <w:rPr>
+          <w:rFonts w:ascii="Times New Roman" w:hAnsi="Times New Roman" w:cs="Times New Roman"/>
+          <w:color w:val="FF0000"/>
+          <w:sz w:val="24"/>
+          <w:szCs w:val="24"/>
+          <w:lang w:val="fr-FR"/>
+        </w:rPr>
+      </w:pPr>
+      <w:r>
+        <w:rPr>
+          <w:rFonts w:ascii="Times New Roman" w:hAnsi="Times New Roman" w:cs="Times New Roman"/>
+          <w:color w:val="FF0000"/>
+          <w:sz w:val="24"/>
+          <w:szCs w:val="24"/>
+          <w:lang w:val="fr-FR"/>
+        </w:rPr>
+        <w:t>3.2. Avantages du bitcoin:</w:t>
+      </w:r>
+    </w:p>
+    <w:p>
+      <w:pPr>
+        <w:rPr>
+          <w:rFonts w:ascii="Times New Roman" w:hAnsi="Times New Roman" w:cs="Times New Roman"/>
+          <w:sz w:val="24"/>
+          <w:szCs w:val="24"/>
+          <w:lang w:val="fr-FR"/>
+        </w:rPr>
+      </w:pPr>
+      <w:r>
+        <w:rPr>
+          <w:rFonts w:ascii="Times New Roman" w:hAnsi="Times New Roman" w:cs="Times New Roman"/>
+          <w:sz w:val="24"/>
+          <w:szCs w:val="24"/>
+          <w:lang w:val="fr-FR"/>
+        </w:rPr>
+        <w:t>Ce système étant d'une efficacité très impressionnante permet de contourner divers du système classique.</w:t>
+      </w:r>
+    </w:p>
+    <w:p>
+      <w:pPr>
+        <w:rPr>
+          <w:rFonts w:ascii="Times New Roman" w:hAnsi="Times New Roman" w:cs="Times New Roman"/>
+          <w:sz w:val="24"/>
+          <w:szCs w:val="24"/>
+          <w:lang w:val="fr-FR"/>
+        </w:rPr>
+      </w:pPr>
+    </w:p>
+    <w:p>
+      <w:pPr>
+        <w:rPr>
+          <w:rFonts w:ascii="Times New Roman" w:hAnsi="Times New Roman" w:cs="Times New Roman"/>
+          <w:color w:val="D99594" w:themeColor="accent2" w:themeTint="99"/>
+          <w:sz w:val="24"/>
+          <w:szCs w:val="24"/>
+          <w:lang w:val="fr-FR"/>
+        </w:rPr>
+      </w:pPr>
+      <w:r>
+        <w:rPr>
+          <w:rFonts w:ascii="Times New Roman" w:hAnsi="Times New Roman" w:cs="Times New Roman"/>
+          <w:color w:val="D99594" w:themeColor="accent2" w:themeTint="99"/>
+          <w:sz w:val="24"/>
+          <w:szCs w:val="24"/>
+          <w:lang w:val="fr-FR"/>
+        </w:rPr>
+        <w:t>A- Le cout de transaction très faible.</w:t>
+      </w:r>
+    </w:p>
+    <w:p>
+      <w:pPr>
+        <w:rPr>
+          <w:rFonts w:ascii="Times New Roman" w:hAnsi="Times New Roman" w:cs="Times New Roman"/>
+          <w:color w:val="000000" w:themeColor="text1"/>
+          <w:sz w:val="24"/>
+          <w:szCs w:val="24"/>
+          <w:lang w:val="fr-FR"/>
+        </w:rPr>
+      </w:pPr>
+      <w:r>
+        <w:rPr>
+          <w:rFonts w:ascii="Times New Roman" w:hAnsi="Times New Roman" w:cs="Times New Roman"/>
+          <w:color w:val="000000" w:themeColor="text1"/>
+          <w:sz w:val="24"/>
+          <w:szCs w:val="24"/>
+          <w:lang w:val="fr-FR"/>
+        </w:rPr>
+        <w:t>Le premier avantage du bitcoin réside dans son anatomie, c'est a dire le fait qu'il soit un réseau décentralisé, n'ayant guère besoin d'une entité régulatrice qui veille a son bon fonctionnement, n'ayant aussi pas besoin d'une personne tierce pour servir de "bridge"</w:t>
+      </w:r>
+      <w:r>
+        <w:rPr>
+          <w:rStyle w:val="Appelnotedebasdep"/>
+          <w:rFonts w:ascii="Times New Roman" w:hAnsi="Times New Roman" w:cs="Times New Roman"/>
+          <w:color w:val="000000" w:themeColor="text1"/>
+          <w:sz w:val="24"/>
+          <w:szCs w:val="24"/>
+        </w:rPr>
+        <w:footnoteReference w:id="9"/>
+      </w:r>
+      <w:r>
+        <w:rPr>
+          <w:rFonts w:ascii="Times New Roman" w:hAnsi="Times New Roman" w:cs="Times New Roman"/>
+          <w:color w:val="000000" w:themeColor="text1"/>
+          <w:sz w:val="24"/>
+          <w:szCs w:val="24"/>
+          <w:lang w:val="fr-FR"/>
+        </w:rPr>
+        <w:t xml:space="preserve"> entre l'acheteur et le vendeur.</w:t>
+      </w:r>
+    </w:p>
+    <w:p>
+      <w:pPr>
+        <w:rPr>
+          <w:rFonts w:ascii="Times New Roman" w:hAnsi="Times New Roman" w:cs="Times New Roman"/>
+          <w:color w:val="000000" w:themeColor="text1"/>
+          <w:sz w:val="24"/>
+          <w:szCs w:val="24"/>
+          <w:lang w:val="fr-FR"/>
+        </w:rPr>
+      </w:pPr>
+      <w:r>
+        <w:rPr>
+          <w:rFonts w:ascii="Times New Roman" w:hAnsi="Times New Roman" w:cs="Times New Roman"/>
+          <w:color w:val="000000" w:themeColor="text1"/>
+          <w:sz w:val="24"/>
+          <w:szCs w:val="24"/>
+          <w:lang w:val="fr-FR"/>
+        </w:rPr>
+        <w:t xml:space="preserve">Le bitcoin fonctionne avec le modèle pair à pair, qui dit pair à pair dit; contact direct, anonyme et sécurisé entre les deux partie prenante de la transaction, cette option constitue un avantage concurrentielle très conséquent et qui bien sur joue en la faveur du bitcoin. </w:t>
+      </w:r>
+    </w:p>
+    <w:p>
+      <w:pPr>
+        <w:rPr>
+          <w:rFonts w:ascii="Times New Roman" w:hAnsi="Times New Roman" w:cs="Times New Roman"/>
+          <w:color w:val="000000" w:themeColor="text1"/>
+          <w:sz w:val="24"/>
+          <w:szCs w:val="24"/>
+          <w:lang w:val="fr-FR"/>
+        </w:rPr>
+      </w:pPr>
+      <w:r>
+        <w:rPr>
+          <w:rFonts w:ascii="Times New Roman" w:hAnsi="Times New Roman" w:cs="Times New Roman"/>
+          <w:color w:val="000000" w:themeColor="text1"/>
+          <w:sz w:val="24"/>
+          <w:szCs w:val="24"/>
+          <w:lang w:val="fr-FR"/>
+        </w:rPr>
+        <w:t>le système classique présente un inconvenant majeur pour l'utilisateur lambda, qui est tout simplement le cout de transaction très hauts, ce cout est en effet le cout de l'intermédiation de la banque, cette marge va directement a la banque et lui sert de rentabiliser son intervention.</w:t>
+      </w:r>
+    </w:p>
+    <w:p>
+      <w:pPr>
+        <w:rPr>
+          <w:rFonts w:ascii="Times New Roman" w:hAnsi="Times New Roman" w:cs="Times New Roman"/>
+          <w:color w:val="000000" w:themeColor="text1"/>
+          <w:sz w:val="24"/>
+          <w:szCs w:val="24"/>
+          <w:lang w:val="fr-FR"/>
+        </w:rPr>
+      </w:pPr>
+      <w:r>
+        <w:rPr>
+          <w:rFonts w:ascii="Times New Roman" w:hAnsi="Times New Roman" w:cs="Times New Roman"/>
+          <w:color w:val="000000" w:themeColor="text1"/>
+          <w:sz w:val="24"/>
+          <w:szCs w:val="24"/>
+          <w:lang w:val="fr-FR"/>
+        </w:rPr>
+        <w:t>Les banques contemporaine étant trop puissante de nos jours, peuvent ce permettre d'imposer des grande marge sans qu'aucune perte de clients ne soit enregistrer, pourquoi; parce que tout simplement il n'existe aucun moyen de contourné les banques ( hormis bien sur la crypto monnaie qui est actuellement dans son phase "bébé" ), soit vous faite partie du système bancaire et vous payez les frais exorbitant ou vous vous trouver propulser soudainement au moyen âge sans aucun accès au services très pratique des banques...</w:t>
+      </w:r>
+    </w:p>
+    <w:p>
+      <w:pPr>
+        <w:rPr>
+          <w:rFonts w:ascii="Times New Roman" w:hAnsi="Times New Roman" w:cs="Times New Roman"/>
+          <w:color w:val="000000" w:themeColor="text1"/>
+          <w:sz w:val="24"/>
+          <w:szCs w:val="24"/>
+          <w:lang w:val="fr-FR"/>
+        </w:rPr>
+      </w:pPr>
+      <w:r>
+        <w:rPr>
+          <w:rFonts w:ascii="Times New Roman" w:hAnsi="Times New Roman" w:cs="Times New Roman"/>
+          <w:color w:val="000000" w:themeColor="text1"/>
+          <w:sz w:val="24"/>
+          <w:szCs w:val="24"/>
+          <w:lang w:val="fr-FR"/>
+        </w:rPr>
+        <w:t xml:space="preserve">Le cout des transaction étant variable de banque en banque mais elle sont  généralement élever surtout dans les régions a faible concurrences, ainsi les banques qui ce trouve en situation de monopole. Ainsi les gens vivant en Afrique et qui utilise des plateformes d'échanges tel que </w:t>
+      </w:r>
+      <w:r>
+        <w:rPr>
+          <w:rFonts w:ascii="Times New Roman" w:hAnsi="Times New Roman" w:cs="Times New Roman"/>
+          <w:color w:val="000000" w:themeColor="text1"/>
+          <w:sz w:val="24"/>
+          <w:szCs w:val="24"/>
+          <w:lang w:val="fr-FR"/>
+        </w:rPr>
+        <w:lastRenderedPageBreak/>
+        <w:t>Money gram ou encore Western Union ce voient "taxé" de 8 a 12 % par transaction, ce qui représente un cout conséquent considérant le fait que les africain comptes parmi les gens les plus pauvres de la planètes.</w:t>
+      </w:r>
+    </w:p>
+    <w:p>
+      <w:pPr>
+        <w:rPr>
+          <w:rFonts w:ascii="Times New Roman" w:hAnsi="Times New Roman" w:cs="Times New Roman"/>
+          <w:color w:val="000000" w:themeColor="text1"/>
+          <w:sz w:val="24"/>
+          <w:szCs w:val="24"/>
+          <w:lang w:val="fr-FR"/>
+        </w:rPr>
+      </w:pPr>
+      <w:r>
+        <w:rPr>
+          <w:rFonts w:ascii="Times New Roman" w:hAnsi="Times New Roman" w:cs="Times New Roman"/>
+          <w:color w:val="000000" w:themeColor="text1"/>
+          <w:sz w:val="24"/>
+          <w:szCs w:val="24"/>
+          <w:lang w:val="fr-FR"/>
+        </w:rPr>
+        <w:t>En 2009 la banque mondiale a lancé une opération dite: "objectif 5x5"</w:t>
+      </w:r>
+      <w:r>
+        <w:rPr>
+          <w:rStyle w:val="Appelnotedebasdep"/>
+          <w:rFonts w:ascii="Times New Roman" w:hAnsi="Times New Roman" w:cs="Times New Roman"/>
+          <w:color w:val="000000" w:themeColor="text1"/>
+          <w:sz w:val="24"/>
+          <w:szCs w:val="24"/>
+        </w:rPr>
+        <w:footnoteReference w:id="10"/>
+      </w:r>
+      <w:r>
+        <w:rPr>
+          <w:rFonts w:ascii="Times New Roman" w:hAnsi="Times New Roman" w:cs="Times New Roman"/>
+          <w:color w:val="000000" w:themeColor="text1"/>
+          <w:sz w:val="24"/>
+          <w:szCs w:val="24"/>
+          <w:lang w:val="fr-FR"/>
+        </w:rPr>
+        <w:t xml:space="preserve">. Qui avait pour but de réduire  les couts des envois de fonds partout dans le monde a 5% maximum, un calcul a était effectuer pour supporter cette thèse et qui stipule qu'on cas d'application de cette opération, ceci permettra aux migrants africains d'économiser 4 milliard de dollars par ans, ce qui est en effet un chiffre très conséquent! </w:t>
+      </w:r>
+    </w:p>
+    <w:p>
+      <w:pPr>
+        <w:rPr>
+          <w:rFonts w:ascii="Times New Roman" w:hAnsi="Times New Roman" w:cs="Times New Roman"/>
+          <w:color w:val="000000" w:themeColor="text1"/>
+          <w:sz w:val="24"/>
+          <w:szCs w:val="24"/>
+          <w:lang w:val="fr-FR"/>
+        </w:rPr>
+      </w:pPr>
+      <w:r>
+        <w:rPr>
+          <w:rFonts w:ascii="Times New Roman" w:hAnsi="Times New Roman" w:cs="Times New Roman"/>
+          <w:color w:val="000000" w:themeColor="text1"/>
+          <w:sz w:val="24"/>
+          <w:szCs w:val="24"/>
+          <w:lang w:val="fr-FR"/>
+        </w:rPr>
+        <w:t>D'autre part le bitcoin présente des avantages non négligeable en la matière, les transaction sont instantanées avec cout d'intermédiation très faible qui oscillent entre 1% et 3%, ce qui séduira forcement les utilisateur aux quartes coin du globe.</w:t>
+      </w:r>
+    </w:p>
+    <w:p>
+      <w:pPr>
+        <w:rPr>
+          <w:rFonts w:ascii="Times New Roman" w:hAnsi="Times New Roman" w:cs="Times New Roman"/>
+          <w:color w:val="000000" w:themeColor="text1"/>
+          <w:sz w:val="24"/>
+          <w:szCs w:val="24"/>
+          <w:lang w:val="fr-FR"/>
+        </w:rPr>
+      </w:pPr>
+    </w:p>
+    <w:p>
+      <w:pPr>
+        <w:rPr>
+          <w:rFonts w:ascii="Times New Roman" w:hAnsi="Times New Roman" w:cs="Times New Roman"/>
+          <w:color w:val="000000" w:themeColor="text1"/>
+          <w:sz w:val="24"/>
+          <w:szCs w:val="24"/>
+          <w:lang w:val="fr-FR"/>
+        </w:rPr>
+      </w:pPr>
+      <w:r>
+        <w:rPr>
+          <w:rFonts w:ascii="Times New Roman" w:hAnsi="Times New Roman" w:cs="Times New Roman"/>
+          <w:color w:val="000000" w:themeColor="text1"/>
+          <w:sz w:val="24"/>
+          <w:szCs w:val="24"/>
+          <w:lang w:val="fr-FR"/>
+        </w:rPr>
+        <w:t xml:space="preserve"> </w:t>
+      </w:r>
+    </w:p>
+    <w:p>
+      <w:pPr>
+        <w:rPr>
+          <w:rFonts w:ascii="Times New Roman" w:hAnsi="Times New Roman" w:cs="Times New Roman"/>
+          <w:sz w:val="24"/>
+          <w:szCs w:val="24"/>
+          <w:lang w:val="fr-FR"/>
+        </w:rPr>
+      </w:pPr>
+    </w:p>
+    <w:p>
+      <w:pPr>
+        <w:rPr>
+          <w:rFonts w:ascii="Times New Roman" w:hAnsi="Times New Roman" w:cs="Times New Roman"/>
+          <w:color w:val="FFC000"/>
+          <w:sz w:val="24"/>
+          <w:szCs w:val="24"/>
+          <w:lang w:val="fr-FR"/>
+        </w:rPr>
+      </w:pPr>
+      <w:r>
+        <w:rPr>
+          <w:rFonts w:ascii="Times New Roman" w:hAnsi="Times New Roman" w:cs="Times New Roman"/>
+          <w:color w:val="FFC000"/>
+          <w:sz w:val="24"/>
+          <w:szCs w:val="24"/>
+          <w:lang w:val="fr-FR"/>
+        </w:rPr>
+        <w:t>B- Le bitcoin une alternative pour les population ne pouvant pas accéder au servies bancaire.</w:t>
+      </w:r>
+    </w:p>
+    <w:p>
+      <w:pPr>
+        <w:rPr>
+          <w:rFonts w:ascii="Times New Roman" w:hAnsi="Times New Roman" w:cs="Times New Roman"/>
+          <w:sz w:val="24"/>
+          <w:szCs w:val="24"/>
+          <w:lang w:val="fr-FR"/>
+        </w:rPr>
+      </w:pPr>
+      <w:r>
+        <w:rPr>
+          <w:rFonts w:ascii="Times New Roman" w:hAnsi="Times New Roman" w:cs="Times New Roman"/>
+          <w:sz w:val="24"/>
+          <w:szCs w:val="24"/>
+          <w:lang w:val="fr-FR"/>
+        </w:rPr>
+        <w:t>Un autre point pesant dans la balance; est l'accessibilité et la facilité de l'accès aux services ...</w:t>
+      </w:r>
+    </w:p>
+    <w:p>
+      <w:pPr>
+        <w:rPr>
+          <w:rFonts w:ascii="Times New Roman" w:hAnsi="Times New Roman" w:cs="Times New Roman"/>
+          <w:sz w:val="24"/>
+          <w:szCs w:val="24"/>
+          <w:lang w:val="fr-FR"/>
+        </w:rPr>
+      </w:pPr>
+      <w:r>
+        <w:rPr>
+          <w:rFonts w:ascii="Times New Roman" w:hAnsi="Times New Roman" w:cs="Times New Roman"/>
+          <w:sz w:val="24"/>
+          <w:szCs w:val="24"/>
+          <w:lang w:val="fr-FR"/>
+        </w:rPr>
+        <w:t>Essayant de voir la grande image, il n'existe pas que les gens habitant dans les zones fortement urbaniser ou l'accès a une banque est aussi simple que de dire bonjour, bien au contraire il existe des gens vivant dans des régions reculer ou ce type de service est en effet très rare, et ne pas les inclure dans le réseau finance relève de la discrimination, puisque ne pas être y inclut signifie l'isolation.</w:t>
+      </w:r>
+    </w:p>
+    <w:p>
+      <w:pPr>
+        <w:rPr>
+          <w:rFonts w:ascii="Times New Roman" w:hAnsi="Times New Roman" w:cs="Times New Roman"/>
+          <w:sz w:val="24"/>
+          <w:szCs w:val="24"/>
+          <w:lang w:val="fr-FR"/>
+        </w:rPr>
+      </w:pPr>
+      <w:r>
+        <w:rPr>
+          <w:rFonts w:ascii="Times New Roman" w:hAnsi="Times New Roman" w:cs="Times New Roman"/>
+          <w:sz w:val="24"/>
+          <w:szCs w:val="24"/>
+          <w:lang w:val="fr-FR"/>
+        </w:rPr>
+        <w:t>La banque mondial avait publier un article qui stipule que 2.5 Milliard de personnes ne sont pas incluse dans le système financier pour plusieurs raison:</w:t>
+      </w:r>
+    </w:p>
+    <w:p>
+      <w:pPr>
+        <w:rPr>
+          <w:rFonts w:ascii="Times New Roman" w:hAnsi="Times New Roman" w:cs="Times New Roman"/>
+          <w:sz w:val="24"/>
+          <w:szCs w:val="24"/>
+          <w:lang w:val="fr-FR"/>
+        </w:rPr>
+      </w:pPr>
+      <w:r>
+        <w:rPr>
+          <w:rFonts w:ascii="Times New Roman" w:hAnsi="Times New Roman" w:cs="Times New Roman"/>
+          <w:sz w:val="24"/>
+          <w:szCs w:val="24"/>
+          <w:lang w:val="fr-FR"/>
+        </w:rPr>
+        <w:t>- La non existence d'une infrastructure dans la zone d'habitat des ces gens par exemple pour les pays pauvres ou dans les région éloigner...</w:t>
+      </w:r>
+    </w:p>
+    <w:p>
+      <w:pPr>
+        <w:rPr>
+          <w:rFonts w:ascii="Times New Roman" w:hAnsi="Times New Roman" w:cs="Times New Roman"/>
+          <w:sz w:val="24"/>
+          <w:szCs w:val="24"/>
+          <w:lang w:val="fr-FR"/>
+        </w:rPr>
+      </w:pPr>
+      <w:r>
+        <w:rPr>
+          <w:rFonts w:ascii="Times New Roman" w:hAnsi="Times New Roman" w:cs="Times New Roman"/>
+          <w:sz w:val="24"/>
+          <w:szCs w:val="24"/>
+          <w:lang w:val="fr-FR"/>
+        </w:rPr>
+        <w:t xml:space="preserve">- La discrimination envers la femme dans certain pays, ou ces femmes la, ne peuvent pas créer un compte bancaire a titre personnelle, et peuvent uniquement créer un compte si un homme de la famille ( père, frère, fils...) donne son accord; une petite anecdote est celle une jeune fille pakistanaise nommé Parisa Ahmadi, qui fut une élève brillante et fut empêcher de continuer ses études a cause de contrainte familiales ( la perception de la femme dans son pays natal, et la difficulté d'accéder aux services financier), et qui grâce à une entreprise étrangère ou Parisa  </w:t>
+      </w:r>
+      <w:r>
+        <w:rPr>
+          <w:rFonts w:ascii="Times New Roman" w:hAnsi="Times New Roman" w:cs="Times New Roman"/>
+          <w:sz w:val="24"/>
+          <w:szCs w:val="24"/>
+          <w:lang w:val="fr-FR"/>
+        </w:rPr>
+        <w:lastRenderedPageBreak/>
+        <w:t>travailla  qui payait ses employer en Bitcoin</w:t>
+      </w:r>
+      <w:r>
+        <w:rPr>
+          <w:rStyle w:val="Appelnotedebasdep"/>
+          <w:rFonts w:ascii="Times New Roman" w:hAnsi="Times New Roman" w:cs="Times New Roman"/>
+          <w:sz w:val="24"/>
+          <w:szCs w:val="24"/>
+        </w:rPr>
+        <w:footnoteReference w:id="11"/>
+      </w:r>
+      <w:r>
+        <w:rPr>
+          <w:rFonts w:ascii="Times New Roman" w:hAnsi="Times New Roman" w:cs="Times New Roman"/>
+          <w:sz w:val="24"/>
+          <w:szCs w:val="24"/>
+          <w:lang w:val="fr-FR"/>
+        </w:rPr>
+        <w:t>, put finalement financer ses études sans l'aide de sa famille et continuer son rêve</w:t>
+      </w:r>
+      <w:r>
+        <w:rPr>
+          <w:rStyle w:val="Appelnotedebasdep"/>
+          <w:rFonts w:ascii="Times New Roman" w:hAnsi="Times New Roman" w:cs="Times New Roman"/>
+          <w:sz w:val="24"/>
+          <w:szCs w:val="24"/>
+        </w:rPr>
+        <w:footnoteReference w:id="12"/>
+      </w:r>
+      <w:r>
+        <w:rPr>
+          <w:rFonts w:ascii="Times New Roman" w:hAnsi="Times New Roman" w:cs="Times New Roman"/>
+          <w:sz w:val="24"/>
+          <w:szCs w:val="24"/>
+          <w:lang w:val="fr-FR"/>
+        </w:rPr>
+        <w:t xml:space="preserve">...  </w:t>
+      </w:r>
+    </w:p>
+    <w:p>
+      <w:pPr>
+        <w:rPr>
+          <w:rFonts w:ascii="Times New Roman" w:hAnsi="Times New Roman" w:cs="Times New Roman"/>
+          <w:sz w:val="24"/>
+          <w:szCs w:val="24"/>
+          <w:lang w:val="fr-FR"/>
+        </w:rPr>
+      </w:pPr>
+      <w:r>
+        <w:rPr>
+          <w:rFonts w:ascii="Times New Roman" w:hAnsi="Times New Roman" w:cs="Times New Roman"/>
+          <w:sz w:val="24"/>
+          <w:szCs w:val="24"/>
+          <w:lang w:val="fr-FR"/>
+        </w:rPr>
+        <w:t>Ainsi tout ces tranche de gens qui ne peuvent pas participer au monde financier, peuvent être inclus grâce a l'implémentation du bitcoin; bien sur l'accès a ce service nécessite un accès a internet, un ordinateur ou a défaut d'un Smartphone, mais avec le développement technologique ces deux composante qui permet l'accès au bitcoin sont de plus en plus accessible au large publique.</w:t>
+      </w:r>
+    </w:p>
+    <w:p>
+      <w:pPr>
+        <w:rPr>
+          <w:rFonts w:ascii="Times New Roman" w:hAnsi="Times New Roman" w:cs="Times New Roman"/>
+          <w:sz w:val="24"/>
+          <w:szCs w:val="24"/>
+          <w:lang w:val="fr-FR"/>
+        </w:rPr>
+      </w:pPr>
+      <w:r>
+        <w:rPr>
+          <w:rFonts w:ascii="Times New Roman" w:hAnsi="Times New Roman" w:cs="Times New Roman"/>
+          <w:sz w:val="24"/>
+          <w:szCs w:val="24"/>
+          <w:lang w:val="fr-FR"/>
+        </w:rPr>
+        <w:t>Il faut tout de même rester réaliste et garder les pieds sur terre, le bitcoin n'est pas un remède miracle contre toutes les maladies financière mondiale, ce qui est sur ce qu'il offrira d'avantage d'opportunité pour les gens "délaissé" par le système classique, ceci ce répercutera sur le niveau de vie de ces gens.</w:t>
+      </w:r>
+    </w:p>
+    <w:p>
+      <w:pPr>
+        <w:rPr>
+          <w:rFonts w:ascii="Times New Roman" w:hAnsi="Times New Roman" w:cs="Times New Roman"/>
+          <w:color w:val="FFFF00"/>
+          <w:sz w:val="24"/>
+          <w:szCs w:val="24"/>
+          <w:lang w:val="fr-FR"/>
+        </w:rPr>
+      </w:pPr>
+      <w:r>
+        <w:rPr>
+          <w:rFonts w:ascii="Times New Roman" w:hAnsi="Times New Roman" w:cs="Times New Roman"/>
+          <w:color w:val="FFFF00"/>
+          <w:sz w:val="24"/>
+          <w:szCs w:val="24"/>
+          <w:lang w:val="fr-FR"/>
+        </w:rPr>
+        <w:t>C- le complet anonymat: une épée a double tranchant.</w:t>
+      </w:r>
+    </w:p>
+    <w:p>
+      <w:pPr>
+        <w:rPr>
+          <w:rFonts w:ascii="Times New Roman" w:hAnsi="Times New Roman" w:cs="Times New Roman"/>
+          <w:color w:val="FFFF00"/>
+          <w:sz w:val="24"/>
+          <w:szCs w:val="24"/>
+          <w:lang w:val="fr-FR"/>
+        </w:rPr>
+      </w:pPr>
+    </w:p>
+    <w:p>
+      <w:pPr>
+        <w:rPr>
+          <w:rFonts w:ascii="Times New Roman" w:hAnsi="Times New Roman" w:cs="Times New Roman"/>
+          <w:sz w:val="24"/>
+          <w:szCs w:val="24"/>
+          <w:lang w:val="fr-FR"/>
+        </w:rPr>
+      </w:pPr>
+      <w:r>
+        <w:rPr>
+          <w:rFonts w:ascii="Times New Roman" w:hAnsi="Times New Roman" w:cs="Times New Roman"/>
+          <w:sz w:val="24"/>
+          <w:szCs w:val="24"/>
+          <w:lang w:val="fr-FR"/>
+        </w:rPr>
+        <w:t xml:space="preserve">Le bitcoin opérant par le système de la clés publique et la clés secrète, enregistre toutes les opération dans un grand livre accessible a tous, néanmoins bien que toutes les operation sont inscrites, personne ne connu a qui appartient cette transaction, a l'exeption de soit meme, </w:t>
+      </w:r>
+    </w:p>
+    <w:p>
+      <w:pPr>
+        <w:rPr>
+          <w:rFonts w:ascii="Times New Roman" w:hAnsi="Times New Roman" w:cs="Times New Roman"/>
+          <w:sz w:val="24"/>
+          <w:szCs w:val="24"/>
+          <w:lang w:val="fr-FR"/>
+        </w:rPr>
+      </w:pPr>
+    </w:p>
+    <w:p>
+      <w:pPr>
+        <w:rPr>
+          <w:rFonts w:ascii="Times New Roman" w:hAnsi="Times New Roman" w:cs="Times New Roman"/>
+          <w:sz w:val="24"/>
+          <w:szCs w:val="24"/>
+          <w:lang w:val="fr-FR"/>
+        </w:rPr>
+      </w:pPr>
+    </w:p>
+    <w:p>
+      <w:pPr>
+        <w:rPr>
+          <w:rFonts w:ascii="Times New Roman" w:hAnsi="Times New Roman" w:cs="Times New Roman"/>
+          <w:sz w:val="24"/>
+          <w:szCs w:val="24"/>
+          <w:lang w:val="fr-FR"/>
+        </w:rPr>
+      </w:pPr>
+    </w:p>
+    <w:p>
+      <w:pPr>
+        <w:rPr>
+          <w:rFonts w:ascii="Times New Roman" w:hAnsi="Times New Roman" w:cs="Times New Roman"/>
+          <w:sz w:val="24"/>
+          <w:szCs w:val="24"/>
+          <w:lang w:val="fr-FR"/>
+        </w:rPr>
+      </w:pPr>
+      <w:r>
+        <w:rPr>
+          <w:rFonts w:ascii="Times New Roman" w:hAnsi="Times New Roman" w:cs="Times New Roman"/>
+          <w:sz w:val="24"/>
+          <w:szCs w:val="24"/>
+          <w:lang w:val="fr-FR"/>
+        </w:rPr>
+        <w:t xml:space="preserve">Un autre point qui a un caractére d'une epée a double tranchant  </w:t>
+      </w:r>
+    </w:p>
+    <w:p>
+      <w:pPr>
+        <w:pStyle w:val="NormalWeb"/>
+        <w:shd w:val="clear" w:color="auto" w:fill="FFFFFF"/>
+        <w:spacing w:before="360" w:beforeAutospacing="0" w:after="360" w:afterAutospacing="0" w:line="401" w:lineRule="atLeast"/>
+        <w:jc w:val="center"/>
+        <w:rPr>
+          <w:lang w:val="fr-FR"/>
+        </w:rPr>
+      </w:pPr>
+    </w:p>
+    <w:p>
+      <w:pPr>
         <w:rPr>
           <w:lang w:val="fr-FR"/>
         </w:rPr>
@@ -6311,7 +7848,7 @@
       </w:pPr>
     </w:p>
     <w:sectPr>
-      <w:footerReference w:type="default" r:id="rId27"/>
+      <w:footerReference w:type="default" r:id="rId28"/>
       <w:pgSz w:w="12240" w:h="15840"/>
       <w:pgMar w:top="1440" w:right="1440" w:bottom="1440" w:left="1440" w:header="720" w:footer="720" w:gutter="0"/>
       <w:cols w:space="720"/>
@@ -6322,8 +7859,8 @@
 </file>
 
 <file path=word/endnotes.xml><?xml version="1.0" encoding="utf-8"?>
-<w:endnotes xmlns:wpc="http://schemas.microsoft.com/office/word/2010/wordprocessingCanvas" xmlns:mc="http://schemas.openxmlformats.org/markup-compatibility/2006" xmlns:o="urn:schemas-microsoft-com:office:office" xmlns:r="http://schemas.openxmlformats.org/officeDocument/2006/relationships" xmlns:m="http://schemas.openxmlformats.org/officeDocument/2006/math" xmlns:v="urn:schemas-microsoft-com:vml" xmlns:wp14="http://schemas.microsoft.com/office/word/2010/wordprocessingDrawing" xmlns:wp="http://schemas.openxmlformats.org/drawingml/2006/wordprocessingDrawing" xmlns:w10="urn:schemas-microsoft-com:office:word" xmlns:w="http://schemas.openxmlformats.org/wordprocessingml/2006/main" xmlns:w14="http://schemas.microsoft.com/office/word/2010/wordml" xmlns:wpg="http://schemas.microsoft.com/office/word/2010/wordprocessingGroup" xmlns:wpi="http://schemas.microsoft.com/office/word/2010/wordprocessingInk" xmlns:wne="http://schemas.microsoft.com/office/word/2006/wordml" xmlns:wps="http://schemas.microsoft.com/office/word/2010/wordprocessingShape" mc:Ignorable="w14 wp14">
-  <w:endnote w:type="separator" w:id="-1">
+<w:endnotes xmlns:ve="http://schemas.openxmlformats.org/markup-compatibility/2006" xmlns:o="urn:schemas-microsoft-com:office:office" xmlns:r="http://schemas.openxmlformats.org/officeDocument/2006/relationships" xmlns:m="http://schemas.openxmlformats.org/officeDocument/2006/math" xmlns:v="urn:schemas-microsoft-com:vml" xmlns:wp="http://schemas.openxmlformats.org/drawingml/2006/wordprocessingDrawing" xmlns:w10="urn:schemas-microsoft-com:office:word" xmlns:w="http://schemas.openxmlformats.org/wordprocessingml/2006/main" xmlns:wne="http://schemas.microsoft.com/office/word/2006/wordml">
+  <w:endnote w:type="separator" w:id="0">
     <w:p>
       <w:pPr>
         <w:spacing w:after="0" w:line="240" w:lineRule="auto"/>
@@ -6333,7 +7870,7 @@
       </w:r>
     </w:p>
   </w:endnote>
-  <w:endnote w:type="continuationSeparator" w:id="0">
+  <w:endnote w:type="continuationSeparator" w:id="1">
     <w:p>
       <w:pPr>
         <w:spacing w:after="0" w:line="240" w:lineRule="auto"/>
@@ -6347,18 +7884,18 @@
 </file>
 
 <file path=word/footer1.xml><?xml version="1.0" encoding="utf-8"?>
-<w:ftr xmlns:wpc="http://schemas.microsoft.com/office/word/2010/wordprocessingCanvas" xmlns:mc="http://schemas.openxmlformats.org/markup-compatibility/2006" xmlns:o="urn:schemas-microsoft-com:office:office" xmlns:r="http://schemas.openxmlformats.org/officeDocument/2006/relationships" xmlns:m="http://schemas.openxmlformats.org/officeDocument/2006/math" xmlns:v="urn:schemas-microsoft-com:vml" xmlns:wp14="http://schemas.microsoft.com/office/word/2010/wordprocessingDrawing" xmlns:wp="http://schemas.openxmlformats.org/drawingml/2006/wordprocessingDrawing" xmlns:w10="urn:schemas-microsoft-com:office:word" xmlns:w="http://schemas.openxmlformats.org/wordprocessingml/2006/main" xmlns:w14="http://schemas.microsoft.com/office/word/2010/wordml" xmlns:wpg="http://schemas.microsoft.com/office/word/2010/wordprocessingGroup" xmlns:wpi="http://schemas.microsoft.com/office/word/2010/wordprocessingInk" xmlns:wne="http://schemas.microsoft.com/office/word/2006/wordml" xmlns:wps="http://schemas.microsoft.com/office/word/2010/wordprocessingShape" mc:Ignorable="w14 wp14">
+<w:ftr xmlns:ve="http://schemas.openxmlformats.org/markup-compatibility/2006" xmlns:o="urn:schemas-microsoft-com:office:office" xmlns:r="http://schemas.openxmlformats.org/officeDocument/2006/relationships" xmlns:m="http://schemas.openxmlformats.org/officeDocument/2006/math" xmlns:v="urn:schemas-microsoft-com:vml" xmlns:wp="http://schemas.openxmlformats.org/drawingml/2006/wordprocessingDrawing" xmlns:w10="urn:schemas-microsoft-com:office:word" xmlns:w="http://schemas.openxmlformats.org/wordprocessingml/2006/main" xmlns:wne="http://schemas.microsoft.com/office/word/2006/wordml">
   <w:p>
     <w:pPr>
-      <w:pStyle w:val="Footer"/>
+      <w:pStyle w:val="Pieddepage"/>
     </w:pPr>
   </w:p>
 </w:ftr>
 </file>
 
 <file path=word/footnotes.xml><?xml version="1.0" encoding="utf-8"?>
-<w:footnotes xmlns:wpc="http://schemas.microsoft.com/office/word/2010/wordprocessingCanvas" xmlns:mc="http://schemas.openxmlformats.org/markup-compatibility/2006" xmlns:o="urn:schemas-microsoft-com:office:office" xmlns:r="http://schemas.openxmlformats.org/officeDocument/2006/relationships" xmlns:m="http://schemas.openxmlformats.org/officeDocument/2006/math" xmlns:v="urn:schemas-microsoft-com:vml" xmlns:wp14="http://schemas.microsoft.com/office/word/2010/wordprocessingDrawing" xmlns:wp="http://schemas.openxmlformats.org/drawingml/2006/wordprocessingDrawing" xmlns:w10="urn:schemas-microsoft-com:office:word" xmlns:w="http://schemas.openxmlformats.org/wordprocessingml/2006/main" xmlns:w14="http://schemas.microsoft.com/office/word/2010/wordml" xmlns:wpg="http://schemas.microsoft.com/office/word/2010/wordprocessingGroup" xmlns:wpi="http://schemas.microsoft.com/office/word/2010/wordprocessingInk" xmlns:wne="http://schemas.microsoft.com/office/word/2006/wordml" xmlns:wps="http://schemas.microsoft.com/office/word/2010/wordprocessingShape" mc:Ignorable="w14 wp14">
-  <w:footnote w:type="separator" w:id="-1">
+<w:footnotes xmlns:ve="http://schemas.openxmlformats.org/markup-compatibility/2006" xmlns:o="urn:schemas-microsoft-com:office:office" xmlns:r="http://schemas.openxmlformats.org/officeDocument/2006/relationships" xmlns:m="http://schemas.openxmlformats.org/officeDocument/2006/math" xmlns:v="urn:schemas-microsoft-com:vml" xmlns:wp="http://schemas.openxmlformats.org/drawingml/2006/wordprocessingDrawing" xmlns:w10="urn:schemas-microsoft-com:office:word" xmlns:w="http://schemas.openxmlformats.org/wordprocessingml/2006/main" xmlns:wne="http://schemas.microsoft.com/office/word/2006/wordml">
+  <w:footnote w:type="separator" w:id="0">
     <w:p>
       <w:pPr>
         <w:spacing w:after="0" w:line="240" w:lineRule="auto"/>
@@ -6368,7 +7905,7 @@
       </w:r>
     </w:p>
   </w:footnote>
-  <w:footnote w:type="continuationSeparator" w:id="0">
+  <w:footnote w:type="continuationSeparator" w:id="1">
     <w:p>
       <w:pPr>
         <w:spacing w:after="0" w:line="240" w:lineRule="auto"/>
@@ -6378,17 +7915,17 @@
       </w:r>
     </w:p>
   </w:footnote>
-  <w:footnote w:id="1">
-    <w:p>
-      <w:pPr>
-        <w:pStyle w:val="FootnoteText"/>
-        <w:rPr>
-          <w:lang w:val="fr-FR"/>
-        </w:rPr>
-      </w:pPr>
-      <w:r>
-        <w:rPr>
-          <w:rStyle w:val="FootnoteReference"/>
+  <w:footnote w:id="2">
+    <w:p>
+      <w:pPr>
+        <w:pStyle w:val="Notedebasdepage"/>
+        <w:rPr>
+          <w:lang w:val="fr-FR"/>
+        </w:rPr>
+      </w:pPr>
+      <w:r>
+        <w:rPr>
+          <w:rStyle w:val="Appelnotedebasdep"/>
         </w:rPr>
         <w:footnoteRef/>
       </w:r>
@@ -6430,7 +7967,7 @@
       <w:hyperlink r:id="rId1" w:anchor="cryptographie" w:history="1">
         <w:r>
           <w:rPr>
-            <w:rStyle w:val="Hyperlink"/>
+            <w:rStyle w:val="Lienhypertexte"/>
             <w:rFonts w:cstheme="minorHAnsi"/>
             <w:color w:val="3490E6"/>
             <w:shd w:val="clear" w:color="auto" w:fill="FFFFFF"/>
@@ -6441,27 +7978,14 @@
       </w:hyperlink>
     </w:p>
   </w:footnote>
-  <w:footnote w:id="2">
-    <w:p>
-      <w:pPr>
-        <w:pStyle w:val="FootnoteText"/>
-      </w:pPr>
-      <w:r>
-        <w:rPr>
-          <w:rStyle w:val="FootnoteReference"/>
-        </w:rPr>
-        <w:footnoteRef/>
-      </w:r>
-    </w:p>
-  </w:footnote>
   <w:footnote w:id="3">
     <w:p>
       <w:pPr>
-        <w:pStyle w:val="FootnoteText"/>
-      </w:pPr>
-      <w:r>
-        <w:rPr>
-          <w:rStyle w:val="FootnoteReference"/>
+        <w:pStyle w:val="Notedebasdepage"/>
+      </w:pPr>
+      <w:r>
+        <w:rPr>
+          <w:rStyle w:val="Appelnotedebasdep"/>
         </w:rPr>
         <w:footnoteRef/>
       </w:r>
@@ -6470,46 +7994,46 @@
   <w:footnote w:id="4">
     <w:p>
       <w:pPr>
-        <w:pStyle w:val="FootnoteText"/>
-        <w:rPr>
-          <w:lang w:val="fr-FR"/>
-        </w:rPr>
-      </w:pPr>
-      <w:r>
-        <w:rPr>
-          <w:rStyle w:val="FootnoteReference"/>
+        <w:pStyle w:val="Notedebasdepage"/>
+      </w:pPr>
+      <w:r>
+        <w:rPr>
+          <w:rStyle w:val="Appelnotedebasdep"/>
         </w:rPr>
         <w:footnoteRef/>
-      </w:r>
-      <w:r>
-        <w:rPr>
-          <w:lang w:val="fr-FR"/>
-        </w:rPr>
-        <w:t xml:space="preserve"> Une fiche qui decrier le fonctionnement de bitcoin</w:t>
       </w:r>
     </w:p>
   </w:footnote>
   <w:footnote w:id="5">
     <w:p>
       <w:pPr>
-        <w:pStyle w:val="FootnoteText"/>
-      </w:pPr>
-      <w:r>
-        <w:rPr>
-          <w:rStyle w:val="FootnoteReference"/>
+        <w:pStyle w:val="Notedebasdepage"/>
+        <w:rPr>
+          <w:lang w:val="fr-FR"/>
+        </w:rPr>
+      </w:pPr>
+      <w:r>
+        <w:rPr>
+          <w:rStyle w:val="Appelnotedebasdep"/>
         </w:rPr>
         <w:footnoteRef/>
+      </w:r>
+      <w:r>
+        <w:rPr>
+          <w:lang w:val="fr-FR"/>
+        </w:rPr>
+        <w:t xml:space="preserve"> Une fiche qui decrier le fonctionnement de bitcoin</w:t>
       </w:r>
     </w:p>
   </w:footnote>
   <w:footnote w:id="6">
     <w:p>
       <w:pPr>
-        <w:pStyle w:val="FootnoteText"/>
-      </w:pPr>
-      <w:r>
-        <w:rPr>
-          <w:rStyle w:val="FootnoteReference"/>
+        <w:pStyle w:val="Notedebasdepage"/>
+      </w:pPr>
+      <w:r>
+        <w:rPr>
+          <w:rStyle w:val="Appelnotedebasdep"/>
         </w:rPr>
         <w:footnoteRef/>
       </w:r>
@@ -6518,17 +8042,30 @@
   <w:footnote w:id="7">
     <w:p>
       <w:pPr>
-        <w:pStyle w:val="FootnoteText"/>
-        <w:rPr>
-          <w:lang w:val="fr-FR"/>
-        </w:rPr>
-      </w:pPr>
-      <w:r>
-        <w:rPr>
-          <w:rStyle w:val="FootnoteReference"/>
+        <w:pStyle w:val="Notedebasdepage"/>
+      </w:pPr>
+      <w:r>
+        <w:rPr>
+          <w:rStyle w:val="Appelnotedebasdep"/>
         </w:rPr>
         <w:footnoteRef/>
       </w:r>
+    </w:p>
+  </w:footnote>
+  <w:footnote w:id="8">
+    <w:p>
+      <w:pPr>
+        <w:pStyle w:val="Notedebasdepage"/>
+        <w:rPr>
+          <w:lang w:val="fr-FR"/>
+        </w:rPr>
+      </w:pPr>
+      <w:r>
+        <w:rPr>
+          <w:rStyle w:val="Appelnotedebasdep"/>
+        </w:rPr>
+        <w:footnoteRef/>
+      </w:r>
       <w:r>
         <w:rPr>
           <w:lang w:val="fr-FR"/>
@@ -6558,6 +8095,97 @@
           <w:lang w:val="fr-FR"/>
         </w:rPr>
         <w:t xml:space="preserve"> par Nakamoto en 2009</w:t>
+      </w:r>
+    </w:p>
+  </w:footnote>
+  <w:footnote w:id="9">
+    <w:p>
+      <w:pPr>
+        <w:pStyle w:val="Notedebasdepage"/>
+        <w:rPr>
+          <w:lang w:val="fr-FR"/>
+        </w:rPr>
+      </w:pPr>
+      <w:r>
+        <w:rPr>
+          <w:rStyle w:val="Appelnotedebasdep"/>
+        </w:rPr>
+        <w:footnoteRef/>
+      </w:r>
+      <w:r>
+        <w:rPr>
+          <w:lang w:val="fr-FR"/>
+        </w:rPr>
+        <w:t xml:space="preserve"> C'est dire un pont de confiance entre l'acheteur et le vendeur.</w:t>
+      </w:r>
+    </w:p>
+  </w:footnote>
+  <w:footnote w:id="10">
+    <w:p>
+      <w:pPr>
+        <w:pStyle w:val="Notedebasdepage"/>
+        <w:rPr>
+          <w:lang w:val="fr-FR"/>
+        </w:rPr>
+      </w:pPr>
+      <w:r>
+        <w:rPr>
+          <w:rStyle w:val="Appelnotedebasdep"/>
+        </w:rPr>
+        <w:footnoteRef/>
+      </w:r>
+      <w:r>
+        <w:rPr>
+          <w:lang w:val="fr-FR"/>
+        </w:rPr>
+        <w:t xml:space="preserve"> </w:t>
+      </w:r>
+      <w:hyperlink r:id="rId2" w:history="1">
+        <w:r>
+          <w:rPr>
+            <w:rStyle w:val="Lienhypertexte"/>
+            <w:lang w:val="fr-FR"/>
+          </w:rPr>
+          <w:t>http://blogs.worldbank.org/voices/fr/objectif-smart-agir-intelligemment-pour-reduire-le-cout-des-envois-de-fonds</w:t>
+        </w:r>
+      </w:hyperlink>
+    </w:p>
+  </w:footnote>
+  <w:footnote w:id="11">
+    <w:p>
+      <w:pPr>
+        <w:pStyle w:val="Notedebasdepage"/>
+        <w:rPr>
+          <w:lang w:val="fr-FR"/>
+        </w:rPr>
+      </w:pPr>
+      <w:r>
+        <w:rPr>
+          <w:rStyle w:val="Appelnotedebasdep"/>
+        </w:rPr>
+        <w:footnoteRef/>
+      </w:r>
+      <w:r>
+        <w:rPr>
+          <w:lang w:val="fr-FR"/>
+        </w:rPr>
+        <w:t xml:space="preserve"> Bitcoin la monnaie a ne pas confondre avec Bitcoin le système (la Blockchain)</w:t>
+      </w:r>
+    </w:p>
+  </w:footnote>
+  <w:footnote w:id="12">
+    <w:p>
+      <w:pPr>
+        <w:pStyle w:val="Notedebasdepage"/>
+      </w:pPr>
+      <w:r>
+        <w:rPr>
+          <w:rStyle w:val="Appelnotedebasdep"/>
+        </w:rPr>
+        <w:footnoteRef/>
+      </w:r>
+      <w:r>
+        <w:t xml:space="preserve"> Source: The age of cryptocurrency.</w:t>
       </w:r>
     </w:p>
   </w:footnote>
@@ -6565,7 +8193,7 @@
 </file>
 
 <file path=word/numbering.xml><?xml version="1.0" encoding="utf-8"?>
-<w:numbering xmlns:wpc="http://schemas.microsoft.com/office/word/2010/wordprocessingCanvas" xmlns:mc="http://schemas.openxmlformats.org/markup-compatibility/2006" xmlns:o="urn:schemas-microsoft-com:office:office" xmlns:r="http://schemas.openxmlformats.org/officeDocument/2006/relationships" xmlns:m="http://schemas.openxmlformats.org/officeDocument/2006/math" xmlns:v="urn:schemas-microsoft-com:vml" xmlns:wp14="http://schemas.microsoft.com/office/word/2010/wordprocessingDrawing" xmlns:wp="http://schemas.openxmlformats.org/drawingml/2006/wordprocessingDrawing" xmlns:w10="urn:schemas-microsoft-com:office:word" xmlns:w="http://schemas.openxmlformats.org/wordprocessingml/2006/main" xmlns:w14="http://schemas.microsoft.com/office/word/2010/wordml" xmlns:wpg="http://schemas.microsoft.com/office/word/2010/wordprocessingGroup" xmlns:wpi="http://schemas.microsoft.com/office/word/2010/wordprocessingInk" xmlns:wne="http://schemas.microsoft.com/office/word/2006/wordml" xmlns:wps="http://schemas.microsoft.com/office/word/2010/wordprocessingShape" mc:Ignorable="w14 wp14">
+<w:numbering xmlns:ve="http://schemas.openxmlformats.org/markup-compatibility/2006" xmlns:o="urn:schemas-microsoft-com:office:office" xmlns:r="http://schemas.openxmlformats.org/officeDocument/2006/relationships" xmlns:m="http://schemas.openxmlformats.org/officeDocument/2006/math" xmlns:v="urn:schemas-microsoft-com:vml" xmlns:wp="http://schemas.openxmlformats.org/drawingml/2006/wordprocessingDrawing" xmlns:w10="urn:schemas-microsoft-com:office:word" xmlns:w="http://schemas.openxmlformats.org/wordprocessingml/2006/main" xmlns:wne="http://schemas.microsoft.com/office/word/2006/wordml">
   <w:abstractNum w:abstractNumId="0">
     <w:nsid w:val="11FB0F7A"/>
     <w:multiLevelType w:val="hybridMultilevel"/>
@@ -7258,7 +8886,7 @@
 </file>
 
 <file path=word/styles.xml><?xml version="1.0" encoding="utf-8"?>
-<w:styles xmlns:mc="http://schemas.openxmlformats.org/markup-compatibility/2006" xmlns:r="http://schemas.openxmlformats.org/officeDocument/2006/relationships" xmlns:w="http://schemas.openxmlformats.org/wordprocessingml/2006/main" xmlns:w14="http://schemas.microsoft.com/office/word/2010/wordml" mc:Ignorable="w14">
+<w:styles xmlns:r="http://schemas.openxmlformats.org/officeDocument/2006/relationships" xmlns:w="http://schemas.openxmlformats.org/wordprocessingml/2006/main">
   <w:docDefaults>
     <w:rPrDefault>
       <w:rPr>
@@ -7418,11 +9046,11 @@
     <w:qFormat/>
     <w:rsid w:val="001F7508"/>
   </w:style>
-  <w:style w:type="paragraph" w:styleId="Heading1">
+  <w:style w:type="paragraph" w:styleId="Titre1">
     <w:name w:val="heading 1"/>
     <w:basedOn w:val="Normal"/>
     <w:next w:val="Normal"/>
-    <w:link w:val="Heading1Char"/>
+    <w:link w:val="Titre1Car"/>
     <w:uiPriority w:val="9"/>
     <w:qFormat/>
     <w:rsid w:val="006148C0"/>
@@ -7441,11 +9069,11 @@
       <w:szCs w:val="28"/>
     </w:rPr>
   </w:style>
-  <w:style w:type="paragraph" w:styleId="Heading2">
+  <w:style w:type="paragraph" w:styleId="Titre2">
     <w:name w:val="heading 2"/>
     <w:basedOn w:val="Normal"/>
     <w:next w:val="Normal"/>
-    <w:link w:val="Heading2Char"/>
+    <w:link w:val="Titre2Car"/>
     <w:uiPriority w:val="9"/>
     <w:unhideWhenUsed/>
     <w:qFormat/>
@@ -7465,11 +9093,11 @@
       <w:szCs w:val="26"/>
     </w:rPr>
   </w:style>
-  <w:style w:type="paragraph" w:styleId="Heading3">
+  <w:style w:type="paragraph" w:styleId="Titre3">
     <w:name w:val="heading 3"/>
     <w:basedOn w:val="Normal"/>
     <w:next w:val="Normal"/>
-    <w:link w:val="Heading3Char"/>
+    <w:link w:val="Titre3Car"/>
     <w:uiPriority w:val="9"/>
     <w:unhideWhenUsed/>
     <w:qFormat/>
@@ -7487,11 +9115,11 @@
       <w:color w:val="4F81BD" w:themeColor="accent1"/>
     </w:rPr>
   </w:style>
-  <w:style w:type="paragraph" w:styleId="Heading4">
+  <w:style w:type="paragraph" w:styleId="Titre4">
     <w:name w:val="heading 4"/>
     <w:basedOn w:val="Normal"/>
     <w:next w:val="Normal"/>
-    <w:link w:val="Heading4Char"/>
+    <w:link w:val="Titre4Car"/>
     <w:uiPriority w:val="9"/>
     <w:semiHidden/>
     <w:unhideWhenUsed/>
@@ -7512,17 +9140,18 @@
       <w:color w:val="4F81BD" w:themeColor="accent1"/>
     </w:rPr>
   </w:style>
-  <w:style w:type="character" w:default="1" w:styleId="DefaultParagraphFont">
+  <w:style w:type="character" w:default="1" w:styleId="Policepardfaut">
     <w:name w:val="Default Paragraph Font"/>
     <w:uiPriority w:val="1"/>
     <w:semiHidden/>
     <w:unhideWhenUsed/>
   </w:style>
-  <w:style w:type="table" w:default="1" w:styleId="TableNormal">
+  <w:style w:type="table" w:default="1" w:styleId="TableauNormal">
     <w:name w:val="Normal Table"/>
     <w:uiPriority w:val="99"/>
     <w:semiHidden/>
     <w:unhideWhenUsed/>
+    <w:qFormat/>
     <w:tblPr>
       <w:tblInd w:w="0" w:type="dxa"/>
       <w:tblCellMar>
@@ -7533,7 +9162,7 @@
       </w:tblCellMar>
     </w:tblPr>
   </w:style>
-  <w:style w:type="numbering" w:default="1" w:styleId="NoList">
+  <w:style w:type="numbering" w:default="1" w:styleId="Aucuneliste">
     <w:name w:val="No List"/>
     <w:uiPriority w:val="99"/>
     <w:semiHidden/>
@@ -7541,13 +9170,13 @@
   </w:style>
   <w:style w:type="character" w:customStyle="1" w:styleId="epub-i">
     <w:name w:val="epub-i"/>
-    <w:basedOn w:val="DefaultParagraphFont"/>
+    <w:basedOn w:val="Policepardfaut"/>
     <w:rsid w:val="00290474"/>
   </w:style>
-  <w:style w:type="character" w:customStyle="1" w:styleId="Heading1Char">
-    <w:name w:val="Heading 1 Char"/>
-    <w:basedOn w:val="DefaultParagraphFont"/>
-    <w:link w:val="Heading1"/>
+  <w:style w:type="character" w:customStyle="1" w:styleId="Titre1Car">
+    <w:name w:val="Titre 1 Car"/>
+    <w:basedOn w:val="Policepardfaut"/>
+    <w:link w:val="Titre1"/>
     <w:uiPriority w:val="9"/>
     <w:rsid w:val="006148C0"/>
     <w:rPr>
@@ -7559,7 +9188,7 @@
       <w:szCs w:val="28"/>
     </w:rPr>
   </w:style>
-  <w:style w:type="paragraph" w:styleId="NoSpacing">
+  <w:style w:type="paragraph" w:styleId="Sansinterligne">
     <w:name w:val="No Spacing"/>
     <w:uiPriority w:val="1"/>
     <w:qFormat/>
@@ -7568,9 +9197,9 @@
       <w:spacing w:after="0" w:line="240" w:lineRule="auto"/>
     </w:pPr>
   </w:style>
-  <w:style w:type="character" w:styleId="Hyperlink">
+  <w:style w:type="character" w:styleId="Lienhypertexte">
     <w:name w:val="Hyperlink"/>
-    <w:basedOn w:val="DefaultParagraphFont"/>
+    <w:basedOn w:val="Policepardfaut"/>
     <w:uiPriority w:val="99"/>
     <w:unhideWhenUsed/>
     <w:rsid w:val="00536163"/>
@@ -7579,10 +9208,10 @@
       <w:u w:val="single"/>
     </w:rPr>
   </w:style>
-  <w:style w:type="character" w:customStyle="1" w:styleId="Heading2Char">
-    <w:name w:val="Heading 2 Char"/>
-    <w:basedOn w:val="DefaultParagraphFont"/>
-    <w:link w:val="Heading2"/>
+  <w:style w:type="character" w:customStyle="1" w:styleId="Titre2Car">
+    <w:name w:val="Titre 2 Car"/>
+    <w:basedOn w:val="Policepardfaut"/>
+    <w:link w:val="Titre2"/>
     <w:uiPriority w:val="9"/>
     <w:rsid w:val="00536163"/>
     <w:rPr>
@@ -7609,9 +9238,9 @@
       <w:szCs w:val="24"/>
     </w:rPr>
   </w:style>
-  <w:style w:type="character" w:styleId="Strong">
+  <w:style w:type="character" w:styleId="lev">
     <w:name w:val="Strong"/>
-    <w:basedOn w:val="DefaultParagraphFont"/>
+    <w:basedOn w:val="Policepardfaut"/>
     <w:uiPriority w:val="22"/>
     <w:qFormat/>
     <w:rsid w:val="00536163"/>
@@ -7620,10 +9249,10 @@
       <w:bCs/>
     </w:rPr>
   </w:style>
-  <w:style w:type="paragraph" w:styleId="BalloonText">
+  <w:style w:type="paragraph" w:styleId="Textedebulles">
     <w:name w:val="Balloon Text"/>
     <w:basedOn w:val="Normal"/>
-    <w:link w:val="BalloonTextChar"/>
+    <w:link w:val="TextedebullesCar"/>
     <w:uiPriority w:val="99"/>
     <w:semiHidden/>
     <w:unhideWhenUsed/>
@@ -7637,10 +9266,10 @@
       <w:szCs w:val="16"/>
     </w:rPr>
   </w:style>
-  <w:style w:type="character" w:customStyle="1" w:styleId="BalloonTextChar">
-    <w:name w:val="Balloon Text Char"/>
-    <w:basedOn w:val="DefaultParagraphFont"/>
-    <w:link w:val="BalloonText"/>
+  <w:style w:type="character" w:customStyle="1" w:styleId="TextedebullesCar">
+    <w:name w:val="Texte de bulles Car"/>
+    <w:basedOn w:val="Policepardfaut"/>
+    <w:link w:val="Textedebulles"/>
     <w:uiPriority w:val="99"/>
     <w:semiHidden/>
     <w:rsid w:val="00536163"/>
@@ -7663,10 +9292,10 @@
       <w:szCs w:val="24"/>
     </w:rPr>
   </w:style>
-  <w:style w:type="paragraph" w:styleId="HTMLPreformatted">
+  <w:style w:type="paragraph" w:styleId="PrformatHTML">
     <w:name w:val="HTML Preformatted"/>
     <w:basedOn w:val="Normal"/>
-    <w:link w:val="HTMLPreformattedChar"/>
+    <w:link w:val="PrformatHTMLCar"/>
     <w:uiPriority w:val="99"/>
     <w:semiHidden/>
     <w:unhideWhenUsed/>
@@ -7698,10 +9327,10 @@
       <w:szCs w:val="20"/>
     </w:rPr>
   </w:style>
-  <w:style w:type="character" w:customStyle="1" w:styleId="HTMLPreformattedChar">
-    <w:name w:val="HTML Preformatted Char"/>
-    <w:basedOn w:val="DefaultParagraphFont"/>
-    <w:link w:val="HTMLPreformatted"/>
+  <w:style w:type="character" w:customStyle="1" w:styleId="PrformatHTMLCar">
+    <w:name w:val="Préformaté HTML Car"/>
+    <w:basedOn w:val="Policepardfaut"/>
+    <w:link w:val="PrformatHTML"/>
     <w:uiPriority w:val="99"/>
     <w:semiHidden/>
     <w:rsid w:val="00555515"/>
@@ -7724,10 +9353,10 @@
       <w:szCs w:val="24"/>
     </w:rPr>
   </w:style>
-  <w:style w:type="paragraph" w:styleId="Header">
+  <w:style w:type="paragraph" w:styleId="En-tte">
     <w:name w:val="header"/>
     <w:basedOn w:val="Normal"/>
-    <w:link w:val="HeaderChar"/>
+    <w:link w:val="En-tteCar"/>
     <w:uiPriority w:val="99"/>
     <w:unhideWhenUsed/>
     <w:rsid w:val="003321FC"/>
@@ -7739,17 +9368,17 @@
       <w:spacing w:after="0" w:line="240" w:lineRule="auto"/>
     </w:pPr>
   </w:style>
-  <w:style w:type="character" w:customStyle="1" w:styleId="HeaderChar">
-    <w:name w:val="Header Char"/>
-    <w:basedOn w:val="DefaultParagraphFont"/>
-    <w:link w:val="Header"/>
+  <w:style w:type="character" w:customStyle="1" w:styleId="En-tteCar">
+    <w:name w:val="En-tête Car"/>
+    <w:basedOn w:val="Policepardfaut"/>
+    <w:link w:val="En-tte"/>
     <w:uiPriority w:val="99"/>
     <w:rsid w:val="003321FC"/>
   </w:style>
-  <w:style w:type="paragraph" w:styleId="Footer">
+  <w:style w:type="paragraph" w:styleId="Pieddepage">
     <w:name w:val="footer"/>
     <w:basedOn w:val="Normal"/>
-    <w:link w:val="FooterChar"/>
+    <w:link w:val="PieddepageCar"/>
     <w:uiPriority w:val="99"/>
     <w:unhideWhenUsed/>
     <w:rsid w:val="003321FC"/>
@@ -7761,17 +9390,17 @@
       <w:spacing w:after="0" w:line="240" w:lineRule="auto"/>
     </w:pPr>
   </w:style>
-  <w:style w:type="character" w:customStyle="1" w:styleId="FooterChar">
-    <w:name w:val="Footer Char"/>
-    <w:basedOn w:val="DefaultParagraphFont"/>
-    <w:link w:val="Footer"/>
+  <w:style w:type="character" w:customStyle="1" w:styleId="PieddepageCar">
+    <w:name w:val="Pied de page Car"/>
+    <w:basedOn w:val="Policepardfaut"/>
+    <w:link w:val="Pieddepage"/>
     <w:uiPriority w:val="99"/>
     <w:rsid w:val="003321FC"/>
   </w:style>
-  <w:style w:type="paragraph" w:styleId="FootnoteText">
+  <w:style w:type="paragraph" w:styleId="Notedebasdepage">
     <w:name w:val="footnote text"/>
     <w:basedOn w:val="Normal"/>
-    <w:link w:val="FootnoteTextChar"/>
+    <w:link w:val="NotedebasdepageCar"/>
     <w:uiPriority w:val="99"/>
     <w:semiHidden/>
     <w:unhideWhenUsed/>
@@ -7784,10 +9413,10 @@
       <w:szCs w:val="20"/>
     </w:rPr>
   </w:style>
-  <w:style w:type="character" w:customStyle="1" w:styleId="FootnoteTextChar">
-    <w:name w:val="Footnote Text Char"/>
-    <w:basedOn w:val="DefaultParagraphFont"/>
-    <w:link w:val="FootnoteText"/>
+  <w:style w:type="character" w:customStyle="1" w:styleId="NotedebasdepageCar">
+    <w:name w:val="Note de bas de page Car"/>
+    <w:basedOn w:val="Policepardfaut"/>
+    <w:link w:val="Notedebasdepage"/>
     <w:uiPriority w:val="99"/>
     <w:semiHidden/>
     <w:rsid w:val="00FE55C0"/>
@@ -7796,9 +9425,9 @@
       <w:szCs w:val="20"/>
     </w:rPr>
   </w:style>
-  <w:style w:type="character" w:styleId="FootnoteReference">
+  <w:style w:type="character" w:styleId="Appelnotedebasdep">
     <w:name w:val="footnote reference"/>
-    <w:basedOn w:val="DefaultParagraphFont"/>
+    <w:basedOn w:val="Policepardfaut"/>
     <w:uiPriority w:val="99"/>
     <w:semiHidden/>
     <w:unhideWhenUsed/>
@@ -7807,10 +9436,10 @@
       <w:vertAlign w:val="superscript"/>
     </w:rPr>
   </w:style>
-  <w:style w:type="character" w:customStyle="1" w:styleId="Heading4Char">
-    <w:name w:val="Heading 4 Char"/>
-    <w:basedOn w:val="DefaultParagraphFont"/>
-    <w:link w:val="Heading4"/>
+  <w:style w:type="character" w:customStyle="1" w:styleId="Titre4Car">
+    <w:name w:val="Titre 4 Car"/>
+    <w:basedOn w:val="Policepardfaut"/>
+    <w:link w:val="Titre4"/>
     <w:uiPriority w:val="9"/>
     <w:semiHidden/>
     <w:rsid w:val="009B52FA"/>
@@ -7864,10 +9493,10 @@
   </w:style>
   <w:style w:type="character" w:customStyle="1" w:styleId="cep-text">
     <w:name w:val="cep-text"/>
-    <w:basedOn w:val="DefaultParagraphFont"/>
+    <w:basedOn w:val="Policepardfaut"/>
     <w:rsid w:val="004201AD"/>
   </w:style>
-  <w:style w:type="paragraph" w:styleId="ListParagraph">
+  <w:style w:type="paragraph" w:styleId="Paragraphedeliste">
     <w:name w:val="List Paragraph"/>
     <w:basedOn w:val="Normal"/>
     <w:uiPriority w:val="34"/>
@@ -7881,9 +9510,9 @@
       <w:lang w:val="fr-FR"/>
     </w:rPr>
   </w:style>
-  <w:style w:type="character" w:styleId="FollowedHyperlink">
+  <w:style w:type="character" w:styleId="Lienhypertextesuivivisit">
     <w:name w:val="FollowedHyperlink"/>
-    <w:basedOn w:val="DefaultParagraphFont"/>
+    <w:basedOn w:val="Policepardfaut"/>
     <w:uiPriority w:val="99"/>
     <w:semiHidden/>
     <w:unhideWhenUsed/>
@@ -7895,12 +9524,12 @@
   </w:style>
   <w:style w:type="character" w:customStyle="1" w:styleId="keep-together">
     <w:name w:val="keep-together"/>
-    <w:basedOn w:val="DefaultParagraphFont"/>
+    <w:basedOn w:val="Policepardfaut"/>
     <w:rsid w:val="004D489E"/>
   </w:style>
-  <w:style w:type="character" w:styleId="Emphasis">
+  <w:style w:type="character" w:styleId="Accentuation">
     <w:name w:val="Emphasis"/>
-    <w:basedOn w:val="DefaultParagraphFont"/>
+    <w:basedOn w:val="Policepardfaut"/>
     <w:uiPriority w:val="20"/>
     <w:qFormat/>
     <w:rsid w:val="004D489E"/>
@@ -7909,11 +9538,11 @@
       <w:iCs/>
     </w:rPr>
   </w:style>
-  <w:style w:type="paragraph" w:styleId="Title">
+  <w:style w:type="paragraph" w:styleId="Titre">
     <w:name w:val="Title"/>
     <w:basedOn w:val="Normal"/>
     <w:next w:val="Normal"/>
-    <w:link w:val="TitleChar"/>
+    <w:link w:val="TitreCar"/>
     <w:uiPriority w:val="10"/>
     <w:qFormat/>
     <w:rsid w:val="00A11317"/>
@@ -7934,10 +9563,10 @@
       <w:lang w:val="fr-FR"/>
     </w:rPr>
   </w:style>
-  <w:style w:type="character" w:customStyle="1" w:styleId="TitleChar">
-    <w:name w:val="Title Char"/>
-    <w:basedOn w:val="DefaultParagraphFont"/>
-    <w:link w:val="Title"/>
+  <w:style w:type="character" w:customStyle="1" w:styleId="TitreCar">
+    <w:name w:val="Titre Car"/>
+    <w:basedOn w:val="Policepardfaut"/>
+    <w:link w:val="Titre"/>
     <w:uiPriority w:val="10"/>
     <w:rsid w:val="00A11317"/>
     <w:rPr>
@@ -7950,10 +9579,10 @@
       <w:lang w:val="fr-FR"/>
     </w:rPr>
   </w:style>
-  <w:style w:type="character" w:customStyle="1" w:styleId="Heading3Char">
-    <w:name w:val="Heading 3 Char"/>
-    <w:basedOn w:val="DefaultParagraphFont"/>
-    <w:link w:val="Heading3"/>
+  <w:style w:type="character" w:customStyle="1" w:styleId="Titre3Car">
+    <w:name w:val="Titre 3 Car"/>
+    <w:basedOn w:val="Policepardfaut"/>
+    <w:link w:val="Titre3"/>
     <w:uiPriority w:val="9"/>
     <w:rsid w:val="00175BC8"/>
     <w:rPr>

</xml_diff>

<commit_message>
added chapter 3 part 2 still work on progress
</commit_message>
<xml_diff>
--- a/moods.docx
+++ b/moods.docx
@@ -6613,7 +6613,7 @@
           <wp:inline distT="0" distB="0" distL="0" distR="0">
             <wp:extent cx="5760720" cy="3219769"/>
             <wp:effectExtent l="19050" t="0" r="0" b="0"/>
-            <wp:docPr id="2" name="Image 1"/>
+            <wp:docPr id="9" name="Image 1"/>
             <wp:cNvGraphicFramePr>
               <a:graphicFrameLocks xmlns:a="http://schemas.openxmlformats.org/drawingml/2006/main" noChangeAspect="1"/>
             </wp:cNvGraphicFramePr>
@@ -7080,7 +7080,7 @@
           <wp:inline distT="0" distB="0" distL="0" distR="0">
             <wp:extent cx="5760720" cy="3192164"/>
             <wp:effectExtent l="19050" t="0" r="0" b="0"/>
-            <wp:docPr id="3" name="Image 4"/>
+            <wp:docPr id="10" name="Image 4"/>
             <wp:cNvGraphicFramePr>
               <a:graphicFrameLocks xmlns:a="http://schemas.openxmlformats.org/drawingml/2006/main" noChangeAspect="1"/>
             </wp:cNvGraphicFramePr>
@@ -7383,7 +7383,7 @@
           <w:szCs w:val="24"/>
           <w:lang w:val="fr-FR"/>
         </w:rPr>
-        <w:t>Les banques contemporaine étant trop puissante de nos jours, peuvent ce permettre d'imposer des grande marge sans qu'aucune perte de clients ne soit enregistrer, pourquoi; parce que tout simplement il n'existe aucun moyen de contourné les banques ( hormis bien sur la crypto monnaie qui est actuellement dans son phase "bébé" ), soit vous faite partie du système bancaire et vous payez les frais exorbitant ou vous vous trouver propulser soudainement au moyen âge sans aucun accès au services très pratique des banques...</w:t>
+        <w:t>Les banques contemporaine étant trop puissante de nos jours, peuvent ce permettre d'imposer des grandes marges sans qu'aucune perte de clients ne soit enregistrer, pourquoi; parce que tout simplement il n'existe aucun moyen de contourné les banques ( hormis bien sur la crypto monnaie qui est actuellement dans son phase "Fetus" ), soit vous faite partie du système bancaire et vous payez les frais exorbitant ou vous vous trouver propulser soudainement au moyen âge sans aucun accès au services très pratique des banques...</w:t>
       </w:r>
     </w:p>
     <w:p>
@@ -7404,7 +7404,7 @@
           <w:szCs w:val="24"/>
           <w:lang w:val="fr-FR"/>
         </w:rPr>
-        <w:t xml:space="preserve">Le cout des transaction étant variable de banque en banque mais elle sont  généralement élever surtout dans les régions a faible concurrences, ainsi les banques qui ce trouve en situation de monopole. Ainsi les gens vivant en Afrique et qui utilise des plateformes d'échanges tel que </w:t>
+        <w:t xml:space="preserve">Le cout des transaction étant variable de banque en banque mais elle sont  généralement élever surtout dans les régions a faible concurrences, surtout les banques qui ce trouve en situation de monopole. Ainsi les gens vivant en Afrique et qui utilise des plateformes d'échanges tel que </w:t>
       </w:r>
       <w:r>
         <w:rPr>
@@ -7415,7 +7415,7 @@
           <w:lang w:val="fr-FR"/>
         </w:rPr>
         <w:lastRenderedPageBreak/>
-        <w:t>Money gram ou encore Western Union ce voient "taxé" de 8 a 12 % par transaction, ce qui représente un cout conséquent considérant le fait que les africain comptes parmi les gens les plus pauvres de la planètes.</w:t>
+        <w:t>Money gram ou encore Western Union ce voient "taxé" de 8 a 12 % par transaction, ce qui représente un cout conséquent, considérant le fait que les africains comptes parmi les gens les plus pauvres de la planètes.</w:t>
       </w:r>
     </w:p>
     <w:p>
@@ -7726,6 +7726,192 @@
       <w:pPr>
         <w:rPr>
           <w:rFonts w:ascii="Times New Roman" w:hAnsi="Times New Roman" w:cs="Times New Roman"/>
+          <w:color w:val="FFC000"/>
+          <w:sz w:val="24"/>
+          <w:szCs w:val="24"/>
+          <w:lang w:val="fr-FR"/>
+        </w:rPr>
+      </w:pPr>
+      <w:r>
+        <w:rPr>
+          <w:rFonts w:ascii="Times New Roman" w:hAnsi="Times New Roman" w:cs="Times New Roman"/>
+          <w:color w:val="FFC000"/>
+          <w:sz w:val="24"/>
+          <w:szCs w:val="24"/>
+          <w:lang w:val="fr-FR"/>
+        </w:rPr>
+        <w:t xml:space="preserve">C- problèmes du " Double Spending" et le problèmes des généraux byzantins. </w:t>
+      </w:r>
+    </w:p>
+    <w:p>
+      <w:pPr>
+        <w:rPr>
+          <w:rFonts w:ascii="Times New Roman" w:hAnsi="Times New Roman" w:cs="Times New Roman"/>
+          <w:color w:val="FFC000"/>
+          <w:sz w:val="24"/>
+          <w:szCs w:val="24"/>
+          <w:lang w:val="fr-FR"/>
+        </w:rPr>
+      </w:pPr>
+    </w:p>
+    <w:p>
+      <w:pPr>
+        <w:rPr>
+          <w:rFonts w:ascii="Times New Roman" w:hAnsi="Times New Roman" w:cs="Times New Roman"/>
+          <w:sz w:val="24"/>
+          <w:szCs w:val="24"/>
+          <w:lang w:val="fr-FR"/>
+        </w:rPr>
+      </w:pPr>
+      <w:r>
+        <w:rPr>
+          <w:rFonts w:ascii="Times New Roman" w:hAnsi="Times New Roman" w:cs="Times New Roman"/>
+          <w:sz w:val="24"/>
+          <w:szCs w:val="24"/>
+          <w:lang w:val="fr-FR"/>
+        </w:rPr>
+        <w:t>Même sans considérer les multiples utilisation possible du bitcoin et de la Blockchain, bitcoin en lui même est une révolution extraordinaire dans le monde de l'informatique, qui n'est pas apparus du jour au lendemain mais qui a suit une évolution de plus de 20 ans dans la monnaie cryptée et plus de 40 dans le domaine de la cryptographie.</w:t>
+      </w:r>
+    </w:p>
+    <w:p>
+      <w:pPr>
+        <w:rPr>
+          <w:rFonts w:ascii="Times New Roman" w:hAnsi="Times New Roman" w:cs="Times New Roman"/>
+          <w:sz w:val="24"/>
+          <w:szCs w:val="24"/>
+          <w:lang w:val="fr-FR"/>
+        </w:rPr>
+      </w:pPr>
+      <w:r>
+        <w:rPr>
+          <w:rFonts w:ascii="Times New Roman" w:hAnsi="Times New Roman" w:cs="Times New Roman"/>
+          <w:sz w:val="24"/>
+          <w:szCs w:val="24"/>
+          <w:lang w:val="fr-FR"/>
+        </w:rPr>
+        <w:t xml:space="preserve">Bitcoin est la solution a un problème qui a longtemps toucher le secteur de la monnaie digitale est qui a savoir le problème de la double dépense "Double Spending"; car avant l'apparition de la monnaie régie par la Blockchain, la monnaie virtuelle était comme n'importe quel n'importe quelle donnée virtuelle infiniment copiable ( comme la capacité de cloner n'importe fichier a l'infini ), et il n'existait aucun moyen de vérifier que la monnaie envoyer est la véritable monnaie existante qui n'a pas était virtuellement cloner sans passer par un intermédiaire qui </w:t>
+      </w:r>
+      <w:r>
+        <w:rPr>
+          <w:rFonts w:ascii="Times New Roman" w:hAnsi="Times New Roman" w:cs="Times New Roman"/>
+          <w:sz w:val="24"/>
+          <w:szCs w:val="24"/>
+          <w:lang w:val="fr-FR"/>
+        </w:rPr>
+        <w:tab/>
+        <w:t>est en effet la banque ( ou une autre entité telle que Paypal par exemple), que ce chargera de vérifier l'authenticité de la monnaie.</w:t>
+      </w:r>
+    </w:p>
+    <w:p>
+      <w:pPr>
+        <w:rPr>
+          <w:rFonts w:ascii="Times New Roman" w:hAnsi="Times New Roman" w:cs="Times New Roman"/>
+          <w:sz w:val="24"/>
+          <w:szCs w:val="24"/>
+          <w:lang w:val="fr-FR"/>
+        </w:rPr>
+      </w:pPr>
+      <w:r>
+        <w:rPr>
+          <w:rFonts w:ascii="Times New Roman" w:hAnsi="Times New Roman" w:cs="Times New Roman"/>
+          <w:sz w:val="24"/>
+          <w:szCs w:val="24"/>
+          <w:lang w:val="fr-FR"/>
+        </w:rPr>
+        <w:t>Un autre problème tout aussi crucial que le bitcoin a réussi a résoudre; est le célébrèment  connu : "problème des généraux byzantins"</w:t>
+      </w:r>
+      <w:r>
+        <w:rPr>
+          <w:rStyle w:val="Appelnotedebasdep"/>
+          <w:rFonts w:ascii="Times New Roman" w:hAnsi="Times New Roman" w:cs="Times New Roman"/>
+          <w:sz w:val="24"/>
+          <w:szCs w:val="24"/>
+        </w:rPr>
+        <w:footnoteReference w:id="13"/>
+      </w:r>
+      <w:r>
+        <w:rPr>
+          <w:rFonts w:ascii="Times New Roman" w:hAnsi="Times New Roman" w:cs="Times New Roman"/>
+          <w:sz w:val="24"/>
+          <w:szCs w:val="24"/>
+          <w:lang w:val="fr-FR"/>
+        </w:rPr>
+        <w:t>, l'énoncer est le suivant: plusieurs généraux byzantins sont entrain de assiéger une ville ennemie, pour ce faire il doivent élaborer un plan en commun pour passer a l'offensive, le succès ou la faillite de l'invasion dépendra de la collaboration des généraux, mais deux problème ce présente le premier est que les généraux n'ont aucun moyen de ce contacter directement mais doivent le faire par l'intermédiaire de messager, ainsi le message est a la merci de la façon dont le messager l'exprimera et le deuxième problème est que parmi les généraux il puisse exister des traitre donc il n'e ce font pas entièrement confiance.</w:t>
+      </w:r>
+    </w:p>
+    <w:p>
+      <w:pPr>
+        <w:rPr>
+          <w:rFonts w:ascii="Times New Roman" w:hAnsi="Times New Roman" w:cs="Times New Roman"/>
+          <w:color w:val="FFC000"/>
+          <w:sz w:val="24"/>
+          <w:szCs w:val="24"/>
+          <w:lang w:val="fr-FR"/>
+        </w:rPr>
+      </w:pPr>
+      <w:r>
+        <w:rPr>
+          <w:rFonts w:ascii="Times New Roman" w:hAnsi="Times New Roman" w:cs="Times New Roman"/>
+          <w:sz w:val="24"/>
+          <w:szCs w:val="24"/>
+          <w:lang w:val="fr-FR"/>
+        </w:rPr>
+        <w:lastRenderedPageBreak/>
+        <w:t xml:space="preserve">Le bitcoin résoud le problème du "double Spending" en combinant la fonctionnalité du pair a pair avec le système de clé privé et publique pour créer une nouvelle forme de monnaie digitale. l'appartenance de chaque bitcoin est enregistrer dans le grand livre publique et approuver par les protocole de la Blockchain et des mineurs. </w:t>
+      </w:r>
+      <w:r>
+        <w:rPr>
+          <w:rFonts w:ascii="Times New Roman" w:hAnsi="Times New Roman" w:cs="Times New Roman"/>
+          <w:color w:val="FFC000"/>
+          <w:sz w:val="24"/>
+          <w:szCs w:val="24"/>
+          <w:lang w:val="fr-FR"/>
+        </w:rPr>
+        <w:t xml:space="preserve"> </w:t>
+      </w:r>
+    </w:p>
+    <w:p>
+      <w:pPr>
+        <w:rPr>
+          <w:rFonts w:ascii="Times New Roman" w:hAnsi="Times New Roman" w:cs="Times New Roman"/>
+          <w:sz w:val="24"/>
+          <w:szCs w:val="24"/>
+          <w:lang w:val="fr-FR"/>
+        </w:rPr>
+      </w:pPr>
+      <w:r>
+        <w:rPr>
+          <w:rFonts w:ascii="Times New Roman" w:hAnsi="Times New Roman" w:cs="Times New Roman"/>
+          <w:sz w:val="24"/>
+          <w:szCs w:val="24"/>
+          <w:lang w:val="fr-FR"/>
+        </w:rPr>
+        <w:t>Pour le second problème cité, la réponse ce trouve sous forme d'un algorithme mathématique qui prend en compte a la fois les différentes information nécessaire, le transport d'un point a l'autre, mais également les potentiels problèmes de défaillances du système, qu'elle soient d'origine matérielle, accidentelles, ou encore malveillantes.</w:t>
+      </w:r>
+    </w:p>
+    <w:p>
+      <w:pPr>
+        <w:rPr>
+          <w:rFonts w:ascii="Times New Roman" w:hAnsi="Times New Roman" w:cs="Times New Roman"/>
+          <w:sz w:val="24"/>
+          <w:szCs w:val="24"/>
+          <w:lang w:val="fr-FR"/>
+        </w:rPr>
+      </w:pPr>
+      <w:r>
+        <w:rPr>
+          <w:rFonts w:ascii="Times New Roman" w:hAnsi="Times New Roman" w:cs="Times New Roman"/>
+          <w:sz w:val="24"/>
+          <w:szCs w:val="24"/>
+          <w:lang w:val="fr-FR"/>
+        </w:rPr>
+        <w:t xml:space="preserve">Ce système révolutionnaire bitcoin est le premier a avoir trouvé la solution au du problème du transfert de la propriété digitale, dans le monde d'internet, a un interlocuteur qui peut être inconnu tout en garantissant la sécurité de ce transfert, c'est a dire ce transfert aura lieu et que le contenu ne sera pas volé ou victime d'une attaque, et que la personne ne peux pas revenir dessus ("Backtrack") </w:t>
+      </w:r>
+    </w:p>
+    <w:p>
+      <w:pPr>
+        <w:rPr>
+          <w:rFonts w:ascii="Times New Roman" w:hAnsi="Times New Roman" w:cs="Times New Roman"/>
           <w:color w:val="FFFF00"/>
           <w:sz w:val="24"/>
           <w:szCs w:val="24"/>
@@ -7735,12 +7921,22 @@
       <w:r>
         <w:rPr>
           <w:rFonts w:ascii="Times New Roman" w:hAnsi="Times New Roman" w:cs="Times New Roman"/>
+          <w:color w:val="FFC000"/>
+          <w:sz w:val="24"/>
+          <w:szCs w:val="24"/>
+          <w:lang w:val="fr-FR"/>
+        </w:rPr>
+        <w:t>D- le complet anonymat: une épée a double tranchant</w:t>
+      </w:r>
+      <w:r>
+        <w:rPr>
+          <w:rFonts w:ascii="Times New Roman" w:hAnsi="Times New Roman" w:cs="Times New Roman"/>
           <w:color w:val="FFFF00"/>
           <w:sz w:val="24"/>
           <w:szCs w:val="24"/>
           <w:lang w:val="fr-FR"/>
         </w:rPr>
-        <w:t>C- le complet anonymat: une épée a double tranchant.</w:t>
+        <w:t>.</w:t>
       </w:r>
     </w:p>
     <w:p>
@@ -7770,57 +7966,544 @@
           <w:szCs w:val="24"/>
           <w:lang w:val="fr-FR"/>
         </w:rPr>
-        <w:t xml:space="preserve">Le bitcoin opérant par le système de la clés publique et la clés secrète, enregistre toutes les opération dans un grand livre accessible a tous, néanmoins bien que toutes les operation sont inscrites, personne ne connu a qui appartient cette transaction, a l'exeption de soit meme, </w:t>
-      </w:r>
-    </w:p>
-    <w:p>
-      <w:pPr>
-        <w:rPr>
-          <w:rFonts w:ascii="Times New Roman" w:hAnsi="Times New Roman" w:cs="Times New Roman"/>
-          <w:sz w:val="24"/>
-          <w:szCs w:val="24"/>
-          <w:lang w:val="fr-FR"/>
-        </w:rPr>
-      </w:pPr>
-    </w:p>
-    <w:p>
-      <w:pPr>
-        <w:rPr>
-          <w:rFonts w:ascii="Times New Roman" w:hAnsi="Times New Roman" w:cs="Times New Roman"/>
-          <w:sz w:val="24"/>
-          <w:szCs w:val="24"/>
-          <w:lang w:val="fr-FR"/>
-        </w:rPr>
-      </w:pPr>
-    </w:p>
-    <w:p>
-      <w:pPr>
-        <w:rPr>
-          <w:rFonts w:ascii="Times New Roman" w:hAnsi="Times New Roman" w:cs="Times New Roman"/>
-          <w:sz w:val="24"/>
-          <w:szCs w:val="24"/>
-          <w:lang w:val="fr-FR"/>
-        </w:rPr>
-      </w:pPr>
-    </w:p>
-    <w:p>
-      <w:pPr>
-        <w:rPr>
-          <w:rFonts w:ascii="Times New Roman" w:hAnsi="Times New Roman" w:cs="Times New Roman"/>
-          <w:sz w:val="24"/>
-          <w:szCs w:val="24"/>
-          <w:lang w:val="fr-FR"/>
-        </w:rPr>
-      </w:pPr>
-      <w:r>
-        <w:rPr>
-          <w:rFonts w:ascii="Times New Roman" w:hAnsi="Times New Roman" w:cs="Times New Roman"/>
-          <w:sz w:val="24"/>
-          <w:szCs w:val="24"/>
-          <w:lang w:val="fr-FR"/>
-        </w:rPr>
-        <w:t xml:space="preserve">Un autre point qui a un caractére d'une epée a double tranchant  </w:t>
-      </w:r>
+        <w:t>Le bitcoin opérant par le système de la clés publique et la clés secrète, enregistre toutes les opération dans un grand livre accessible a tous, néanmoins bien que toutes les opération sont inscrites, personne ne connait à qui appartient cette transaction, a l'exception du détenteur de la clé secrète, ainsi les deux partis de la transaction sont les seules a savoir de quoi il s'agit ( supposant une transaction entre A et B; seul A et B savent de quoi qu'il s'agit; et A et ne connait pas l'identité de B et inversement...).</w:t>
+      </w:r>
+    </w:p>
+    <w:p>
+      <w:pPr>
+        <w:rPr>
+          <w:rFonts w:ascii="Times New Roman" w:hAnsi="Times New Roman" w:cs="Times New Roman"/>
+          <w:sz w:val="24"/>
+          <w:szCs w:val="24"/>
+          <w:lang w:val="fr-FR"/>
+        </w:rPr>
+      </w:pPr>
+      <w:r>
+        <w:rPr>
+          <w:rFonts w:ascii="Times New Roman" w:hAnsi="Times New Roman" w:cs="Times New Roman"/>
+          <w:sz w:val="24"/>
+          <w:szCs w:val="24"/>
+          <w:lang w:val="fr-FR"/>
+        </w:rPr>
+        <w:t>Donc ce système promet l'anonymat le plus complet pour une transparence complète, surtout dans l'ère ou les lobby telle que Facebook et autre société sont soupçonné de la vente d'information de ses utilisateur.</w:t>
+      </w:r>
+    </w:p>
+    <w:p>
+      <w:pPr>
+        <w:rPr>
+          <w:rFonts w:ascii="Times New Roman" w:hAnsi="Times New Roman" w:cs="Times New Roman"/>
+          <w:sz w:val="24"/>
+          <w:szCs w:val="24"/>
+          <w:lang w:val="fr-FR"/>
+        </w:rPr>
+      </w:pPr>
+      <w:r>
+        <w:rPr>
+          <w:rFonts w:ascii="Times New Roman" w:hAnsi="Times New Roman" w:cs="Times New Roman"/>
+          <w:sz w:val="24"/>
+          <w:szCs w:val="24"/>
+          <w:lang w:val="fr-FR"/>
+        </w:rPr>
+        <w:t>Ce même système est d'ailleurs utiliser par les banques classique, cette dernière pour jouer son rôle d'intermédiaire, demande des information complètes et détailler de la situation complète de chaque contribuant , ces informations peuvent d'ailleurs être non justifiée, l'argument principal des banques centrales; est que cette dernière fait office de gendarme qui garantis la sécurité et la traçabilité de chaque contribuant, ainsi en cas de problème, de vol ou de soupçons elle peut remonter jusqu'a la source du problème.</w:t>
+      </w:r>
+    </w:p>
+    <w:p>
+      <w:pPr>
+        <w:rPr>
+          <w:rFonts w:ascii="Times New Roman" w:hAnsi="Times New Roman" w:cs="Times New Roman"/>
+          <w:sz w:val="24"/>
+          <w:szCs w:val="24"/>
+          <w:lang w:val="fr-FR"/>
+        </w:rPr>
+      </w:pPr>
+      <w:r>
+        <w:rPr>
+          <w:rFonts w:ascii="Times New Roman" w:hAnsi="Times New Roman" w:cs="Times New Roman"/>
+          <w:sz w:val="24"/>
+          <w:szCs w:val="24"/>
+          <w:lang w:val="fr-FR"/>
+        </w:rPr>
+        <w:t xml:space="preserve">Par contre  pour le bitcoin l'histoire est différente,  les utilisateurs peuvent s'inscrire avec des emails qui sont affilier uniquement a des pseudonymes, ainsi aucune information en dehors du réseau n'est nécessaire ( telle que le nom , l'adresse ... ). Cette approche a double tranchant garantis au utilisateurs de bitcoin d'être a l'abris des yeux et des oreilles des gouvernements.   </w:t>
+      </w:r>
+    </w:p>
+    <w:p>
+      <w:pPr>
+        <w:rPr>
+          <w:rFonts w:ascii="Times New Roman" w:hAnsi="Times New Roman" w:cs="Times New Roman"/>
+          <w:sz w:val="24"/>
+          <w:szCs w:val="24"/>
+          <w:lang w:val="fr-FR"/>
+        </w:rPr>
+      </w:pPr>
+    </w:p>
+    <w:p>
+      <w:pPr>
+        <w:rPr>
+          <w:rFonts w:ascii="Times New Roman" w:hAnsi="Times New Roman" w:cs="Times New Roman"/>
+          <w:sz w:val="24"/>
+          <w:szCs w:val="24"/>
+          <w:lang w:val="fr-FR"/>
+        </w:rPr>
+      </w:pPr>
+      <w:r>
+        <w:rPr>
+          <w:rFonts w:ascii="Times New Roman" w:hAnsi="Times New Roman" w:cs="Times New Roman"/>
+          <w:sz w:val="24"/>
+          <w:szCs w:val="24"/>
+          <w:lang w:val="fr-FR"/>
+        </w:rPr>
+        <w:lastRenderedPageBreak/>
+        <w:t>Ce point est très important, et pour être réaliste, cette option ne présente pas toujours un avantage, on dire qu'il s'agit d'une épée a double tranchant pourquoi?</w:t>
+      </w:r>
+    </w:p>
+    <w:p>
+      <w:pPr>
+        <w:rPr>
+          <w:rFonts w:ascii="Times New Roman" w:hAnsi="Times New Roman" w:cs="Times New Roman"/>
+          <w:sz w:val="24"/>
+          <w:szCs w:val="24"/>
+          <w:lang w:val="fr-FR"/>
+        </w:rPr>
+      </w:pPr>
+      <w:r>
+        <w:rPr>
+          <w:rFonts w:ascii="Times New Roman" w:hAnsi="Times New Roman" w:cs="Times New Roman"/>
+          <w:sz w:val="24"/>
+          <w:szCs w:val="24"/>
+          <w:lang w:val="fr-FR"/>
+        </w:rPr>
+        <w:t xml:space="preserve">D'une part il a les utilisateurs honnêtes qui ne veulent pas que les banques sachent qu'ils viennent d'acheter un nouveau téléphone, voulant préserver leur vie privée leur argument est simple: "j'ai un rideau dans ma chambre par principe non pas parce que je fait quelque chose de mal...", bien entendu il n'existe pas que les utilisateurs honnêtes il existe aussi les malfrats qui profitant de l'anonymat de bitcoin, l'utilise pour tout sorte d'opérations illicite que nous verrons dans le prochain chapitre. </w:t>
+      </w:r>
+    </w:p>
+    <w:p>
+      <w:pPr>
+        <w:rPr>
+          <w:rFonts w:ascii="Times New Roman" w:hAnsi="Times New Roman" w:cs="Times New Roman"/>
+          <w:sz w:val="24"/>
+          <w:szCs w:val="24"/>
+          <w:lang w:val="fr-FR"/>
+        </w:rPr>
+      </w:pPr>
+    </w:p>
+    <w:p>
+      <w:pPr>
+        <w:rPr>
+          <w:rFonts w:ascii="Times New Roman" w:hAnsi="Times New Roman" w:cs="Times New Roman"/>
+          <w:color w:val="FF0000"/>
+          <w:sz w:val="24"/>
+          <w:szCs w:val="24"/>
+          <w:lang w:val="fr-FR"/>
+        </w:rPr>
+      </w:pPr>
+      <w:r>
+        <w:rPr>
+          <w:rFonts w:ascii="Times New Roman" w:hAnsi="Times New Roman" w:cs="Times New Roman"/>
+          <w:color w:val="FF0000"/>
+          <w:sz w:val="24"/>
+          <w:szCs w:val="24"/>
+          <w:lang w:val="fr-FR"/>
+        </w:rPr>
+        <w:t>3.3.Inconvenant du bitcoin.</w:t>
+      </w:r>
+    </w:p>
+    <w:p>
+      <w:pPr>
+        <w:rPr>
+          <w:rFonts w:ascii="Times New Roman" w:hAnsi="Times New Roman" w:cs="Times New Roman"/>
+          <w:color w:val="FFC000"/>
+          <w:sz w:val="24"/>
+          <w:szCs w:val="24"/>
+          <w:lang w:val="fr-FR"/>
+        </w:rPr>
+      </w:pPr>
+      <w:r>
+        <w:rPr>
+          <w:rFonts w:ascii="Times New Roman" w:hAnsi="Times New Roman" w:cs="Times New Roman"/>
+          <w:color w:val="FFC000"/>
+          <w:sz w:val="24"/>
+          <w:szCs w:val="24"/>
+          <w:lang w:val="fr-FR"/>
+        </w:rPr>
+        <w:t>A-retour sur l'anonymat ( "la face cacher de la lune").</w:t>
+      </w:r>
+    </w:p>
+    <w:p>
+      <w:pPr>
+        <w:rPr>
+          <w:rFonts w:ascii="Times New Roman" w:hAnsi="Times New Roman" w:cs="Times New Roman"/>
+          <w:sz w:val="24"/>
+          <w:szCs w:val="24"/>
+          <w:lang w:val="fr-FR"/>
+        </w:rPr>
+      </w:pPr>
+      <w:r>
+        <w:rPr>
+          <w:rFonts w:ascii="Times New Roman" w:hAnsi="Times New Roman" w:cs="Times New Roman"/>
+          <w:sz w:val="24"/>
+          <w:szCs w:val="24"/>
+          <w:lang w:val="fr-FR"/>
+        </w:rPr>
+        <w:t>L'anonymat dans le bitcoin relève d'un sujet sensible qui a fait pas mal de polémique et débats, certain refuse de voir le bitcoin être implémenter a grande échelle, par peur de la non réglementation et surtout que depuis 2013 l'affaire de "Silk Road" un site de vente de drogue et qui utilise Bitcoin fut un buzz énorme au grand public.</w:t>
+      </w:r>
+    </w:p>
+    <w:p>
+      <w:pPr>
+        <w:rPr>
+          <w:rFonts w:ascii="Times New Roman" w:hAnsi="Times New Roman" w:cs="Times New Roman"/>
+          <w:sz w:val="24"/>
+          <w:szCs w:val="24"/>
+          <w:lang w:val="fr-FR"/>
+        </w:rPr>
+      </w:pPr>
+      <w:r>
+        <w:rPr>
+          <w:rFonts w:ascii="Times New Roman" w:hAnsi="Times New Roman" w:cs="Times New Roman"/>
+          <w:sz w:val="24"/>
+          <w:szCs w:val="24"/>
+          <w:lang w:val="fr-FR"/>
+        </w:rPr>
+        <w:t>Depuis l'affaire "Silk Road" un site du Dark web américain qui suite aux investigation de l'FBI a était clôturer en octobre de 2013, ce site était tellement vaste que d'après le FBI il représentait plus de 70% du trafic de drogue du marcher mondial, il permettait aussi de se fournir en armes et autres services tel que le piratage de compte Facebook et autre comptes bancaires, le flux de ce site était tellement grand que l'FBI estime que plus de 9 million de bitcoin ont circuler a travers ce site, pour un total équivalent de 1.2 milliard de dollars.</w:t>
+      </w:r>
+    </w:p>
+    <w:p>
+      <w:pPr>
+        <w:rPr>
+          <w:rFonts w:ascii="Times New Roman" w:hAnsi="Times New Roman" w:cs="Times New Roman"/>
+          <w:sz w:val="24"/>
+          <w:szCs w:val="24"/>
+          <w:lang w:val="fr-FR"/>
+        </w:rPr>
+      </w:pPr>
+      <w:r>
+        <w:rPr>
+          <w:rFonts w:ascii="Times New Roman" w:hAnsi="Times New Roman" w:cs="Times New Roman"/>
+          <w:sz w:val="24"/>
+          <w:szCs w:val="24"/>
+          <w:lang w:val="fr-FR"/>
+        </w:rPr>
+        <w:t>Une des plus grandes barrières qui freine le développement du bitcoin est ca mauvaise perception par le grand publique, comme étant un catalyseur pour le blanchiment d'argent sur le "Dark web", l'achat et la vente d'arme et de drogue et tout autre activité prohiber par le gouvernement.</w:t>
+      </w:r>
+    </w:p>
+    <w:p>
+      <w:pPr>
+        <w:rPr>
+          <w:rFonts w:ascii="Times New Roman" w:hAnsi="Times New Roman" w:cs="Times New Roman"/>
+          <w:sz w:val="24"/>
+          <w:szCs w:val="24"/>
+          <w:lang w:val="fr-FR"/>
+        </w:rPr>
+      </w:pPr>
+      <w:r>
+        <w:rPr>
+          <w:rFonts w:ascii="Times New Roman" w:hAnsi="Times New Roman" w:cs="Times New Roman"/>
+          <w:sz w:val="24"/>
+          <w:szCs w:val="24"/>
+          <w:lang w:val="fr-FR"/>
+        </w:rPr>
+        <w:t>Bitcoin et la Blockchain étant eux même neutres, et comme n'importe quel technologie peuvent être utiliser pour de bonnes comme pour de mauvaise fins, bien que qu'il existe une possibilité que le bitcoin peut être utiliser par des malfrat pour les mauvaises raisons, il présente néanmoins plus d'avantage que d'inconvenant et son potentiel ne devrait pas être gâcher a cause des malfrats.</w:t>
+      </w:r>
+    </w:p>
+    <w:p>
+      <w:pPr>
+        <w:rPr>
+          <w:rFonts w:ascii="Times New Roman" w:hAnsi="Times New Roman" w:cs="Times New Roman"/>
+          <w:sz w:val="24"/>
+          <w:szCs w:val="24"/>
+          <w:lang w:val="fr-FR"/>
+        </w:rPr>
+      </w:pPr>
+    </w:p>
+    <w:p>
+      <w:pPr>
+        <w:rPr>
+          <w:rFonts w:ascii="Times New Roman" w:hAnsi="Times New Roman" w:cs="Times New Roman"/>
+          <w:color w:val="FF0000"/>
+          <w:sz w:val="24"/>
+          <w:szCs w:val="24"/>
+          <w:lang w:val="fr-FR"/>
+        </w:rPr>
+      </w:pPr>
+      <w:r>
+        <w:rPr>
+          <w:rFonts w:ascii="Times New Roman" w:hAnsi="Times New Roman" w:cs="Times New Roman"/>
+          <w:color w:val="FF0000"/>
+          <w:sz w:val="24"/>
+          <w:szCs w:val="24"/>
+          <w:lang w:val="fr-FR"/>
+        </w:rPr>
+        <w:t>B- Soucis de sécurité : La fragilité des utilisateur de le réseau bitcoin:</w:t>
+      </w:r>
+    </w:p>
+    <w:p>
+      <w:pPr>
+        <w:rPr>
+          <w:rFonts w:ascii="Times New Roman" w:hAnsi="Times New Roman" w:cs="Times New Roman"/>
+          <w:sz w:val="24"/>
+          <w:szCs w:val="24"/>
+          <w:lang w:val="fr-FR"/>
+        </w:rPr>
+      </w:pPr>
+      <w:r>
+        <w:rPr>
+          <w:rFonts w:ascii="Times New Roman" w:hAnsi="Times New Roman" w:cs="Times New Roman"/>
+          <w:sz w:val="24"/>
+          <w:szCs w:val="24"/>
+          <w:lang w:val="fr-FR"/>
+        </w:rPr>
+        <w:t>Une autre barrière significative qui freine l'adoption du Bitcoin est la fragilité des utilisateur envers les tentative de vols, les arnaques dans l'industrie.</w:t>
+      </w:r>
+    </w:p>
+    <w:p>
+      <w:pPr>
+        <w:rPr>
+          <w:rFonts w:ascii="Times New Roman" w:hAnsi="Times New Roman" w:cs="Times New Roman"/>
+          <w:sz w:val="24"/>
+          <w:szCs w:val="24"/>
+          <w:lang w:val="fr-FR"/>
+        </w:rPr>
+      </w:pPr>
+      <w:r>
+        <w:rPr>
+          <w:rFonts w:ascii="Times New Roman" w:hAnsi="Times New Roman" w:cs="Times New Roman"/>
+          <w:sz w:val="24"/>
+          <w:szCs w:val="24"/>
+          <w:lang w:val="fr-FR"/>
+        </w:rPr>
+        <w:lastRenderedPageBreak/>
+        <w:t>La faillite de la société japonaise ( Tokyo) MtGox  le plus grand réseau d'échange de Bitcoin de son temps, en 2014 a fait couler pas de mal d'encre est ainsi devenu une preuve irréfutable de la fragilité du réseau bitcoin.</w:t>
+      </w:r>
+      <w:r>
+        <w:rPr>
+          <w:rStyle w:val="Appelnotedebasdep"/>
+          <w:rFonts w:ascii="Times New Roman" w:hAnsi="Times New Roman" w:cs="Times New Roman"/>
+          <w:sz w:val="24"/>
+          <w:szCs w:val="24"/>
+        </w:rPr>
+        <w:footnoteReference w:id="14"/>
+      </w:r>
+    </w:p>
+    <w:p>
+      <w:pPr>
+        <w:rPr>
+          <w:rFonts w:ascii="Times New Roman" w:hAnsi="Times New Roman" w:cs="Times New Roman"/>
+          <w:sz w:val="24"/>
+          <w:szCs w:val="24"/>
+          <w:lang w:val="fr-FR"/>
+        </w:rPr>
+      </w:pPr>
+      <w:r>
+        <w:rPr>
+          <w:rFonts w:ascii="Times New Roman" w:hAnsi="Times New Roman" w:cs="Times New Roman"/>
+          <w:sz w:val="24"/>
+          <w:szCs w:val="24"/>
+          <w:lang w:val="fr-FR"/>
+        </w:rPr>
+        <w:t>Une explication s'impose; comment diable expliquer que des "coins" peuvent disparaitre pendant des mois, dans le journal le publique le plus transparent qui soit ?</w:t>
+      </w:r>
+    </w:p>
+    <w:p>
+      <w:pPr>
+        <w:rPr>
+          <w:rFonts w:ascii="Times New Roman" w:hAnsi="Times New Roman" w:cs="Times New Roman"/>
+          <w:sz w:val="24"/>
+          <w:szCs w:val="24"/>
+          <w:lang w:val="fr-FR"/>
+        </w:rPr>
+      </w:pPr>
+      <w:r>
+        <w:rPr>
+          <w:rFonts w:ascii="Times New Roman" w:hAnsi="Times New Roman" w:cs="Times New Roman"/>
+          <w:sz w:val="24"/>
+          <w:szCs w:val="24"/>
+          <w:lang w:val="fr-FR"/>
+        </w:rPr>
+        <w:t xml:space="preserve">La réponse officielle de MtGox est que son système était infiltrer par des arnaqueur qui ont réussi a exploiter un bug courant qui s'appelle le "Transaction malleability bug", ce bug permettait les arnaqueurs de dépenser doublement "Double Spend" leur argent tout en faisant croire que a la société MtGox qu'elle reçoit réellement les fonds, cette dernière qui étant une plateforme d'échange entre divers détenteur de fonds bitcoin, a suite a cette crise simplement "disparu" avec plus de 750 000 bitcoin, laissant les utilisateurs avec des pertes plus ou moins importantes.  </w:t>
+      </w:r>
+    </w:p>
+    <w:p>
+      <w:pPr>
+        <w:rPr>
+          <w:rFonts w:ascii="Times New Roman" w:hAnsi="Times New Roman" w:cs="Times New Roman"/>
+          <w:sz w:val="24"/>
+          <w:szCs w:val="24"/>
+          <w:lang w:val="fr-FR"/>
+        </w:rPr>
+      </w:pPr>
+      <w:r>
+        <w:rPr>
+          <w:rFonts w:ascii="Times New Roman" w:hAnsi="Times New Roman" w:cs="Times New Roman"/>
+          <w:sz w:val="24"/>
+          <w:szCs w:val="24"/>
+          <w:lang w:val="fr-FR"/>
+        </w:rPr>
+        <w:t>Les analyste externes reste perplexes; ils ne savent pas avec certitude si cette dernière a était réellement pénétrer de l'extérieur ou simplement il s'agit d'une manigance pour cacher les fraudes que la société a commit en interne...</w:t>
+      </w:r>
+    </w:p>
+    <w:p>
+      <w:pPr>
+        <w:rPr>
+          <w:rFonts w:ascii="Times New Roman" w:hAnsi="Times New Roman" w:cs="Times New Roman"/>
+          <w:sz w:val="24"/>
+          <w:szCs w:val="24"/>
+          <w:lang w:val="fr-FR"/>
+        </w:rPr>
+      </w:pPr>
+      <w:r>
+        <w:rPr>
+          <w:rFonts w:ascii="Times New Roman" w:hAnsi="Times New Roman" w:cs="Times New Roman"/>
+          <w:sz w:val="24"/>
+          <w:szCs w:val="24"/>
+          <w:lang w:val="fr-FR"/>
+        </w:rPr>
+        <w:t xml:space="preserve">Le problème et que quelque soit la cause soit elle interne ou externe ce genre de manipulation continue a persister, avec le CEO d'une société appeler "MOOLAH" qui disparait avec l'équivalent de 1.4 de dollar en bitcoin en octobre de 2014, ainsi que de 2million en Vericoin qui fut volée en juillet de 2014, et 620.000 de dollar pirater dans une opération de Minining en juin de 2014. </w:t>
+      </w:r>
+    </w:p>
+    <w:p>
+      <w:pPr>
+        <w:rPr>
+          <w:rFonts w:ascii="Times New Roman" w:hAnsi="Times New Roman" w:cs="Times New Roman"/>
+          <w:sz w:val="24"/>
+          <w:szCs w:val="24"/>
+          <w:lang w:val="fr-FR"/>
+        </w:rPr>
+      </w:pPr>
+      <w:r>
+        <w:rPr>
+          <w:rFonts w:ascii="Times New Roman" w:hAnsi="Times New Roman" w:cs="Times New Roman"/>
+          <w:sz w:val="24"/>
+          <w:szCs w:val="24"/>
+          <w:lang w:val="fr-FR"/>
+        </w:rPr>
+        <w:t>En outre les vols, il existe aussi des risques intrinsèque du système par exemple la perte de sa clés secrète, entrainement la perte des bitcoins pour son utilisateur mais aussi pour tout le réseau économique, il est en de même pour la suppression non intentionné de ses propre bitcoin ou aucun retour en arrière n'est possible, les transaction non réversible et le dénis de service reste toute fois des problèmes très récurant et très grave, qui laisse à penser que le Bitcoin a encore besoin de modification et de raffinement pour enfin atteindre ca phase "adulte".</w:t>
+      </w:r>
+    </w:p>
+    <w:p>
+      <w:pPr>
+        <w:rPr>
+          <w:rFonts w:ascii="Times New Roman" w:hAnsi="Times New Roman" w:cs="Times New Roman"/>
+          <w:sz w:val="24"/>
+          <w:szCs w:val="24"/>
+          <w:lang w:val="fr-FR"/>
+        </w:rPr>
+      </w:pPr>
+      <w:r>
+        <w:rPr>
+          <w:rFonts w:ascii="Times New Roman" w:hAnsi="Times New Roman" w:cs="Times New Roman"/>
+          <w:sz w:val="24"/>
+          <w:szCs w:val="24"/>
+          <w:lang w:val="fr-FR"/>
+        </w:rPr>
+        <w:t>les modèles de l'industrie Blockchain en encore besoin de ce solidifier et murir, pour offrire plus de garantie de sécurité en place, pour stabiliser l'industrie et ainsi garantir les intervenant intérieur ou extérieur de distinguer entre les bon et les mauvais "joueurs".</w:t>
+      </w:r>
+    </w:p>
+    <w:p>
+      <w:pPr>
+        <w:rPr>
+          <w:rFonts w:ascii="Times New Roman" w:hAnsi="Times New Roman" w:cs="Times New Roman"/>
+          <w:sz w:val="24"/>
+          <w:szCs w:val="24"/>
+          <w:lang w:val="fr-FR"/>
+        </w:rPr>
+      </w:pPr>
+    </w:p>
+    <w:p>
+      <w:pPr>
+        <w:rPr>
+          <w:rFonts w:ascii="Times New Roman" w:hAnsi="Times New Roman" w:cs="Times New Roman"/>
+          <w:color w:val="FF0000"/>
+          <w:sz w:val="24"/>
+          <w:szCs w:val="24"/>
+        </w:rPr>
+      </w:pPr>
+      <w:r>
+        <w:rPr>
+          <w:rFonts w:ascii="Times New Roman" w:hAnsi="Times New Roman" w:cs="Times New Roman"/>
+          <w:color w:val="FF0000"/>
+          <w:sz w:val="24"/>
+          <w:szCs w:val="24"/>
+        </w:rPr>
+        <w:t>C-Volatilité du bitcoin.</w:t>
+      </w:r>
+    </w:p>
+    <w:p>
+      <w:pPr>
+        <w:rPr>
+          <w:rFonts w:ascii="Times New Roman" w:hAnsi="Times New Roman" w:cs="Times New Roman"/>
+          <w:sz w:val="24"/>
+          <w:szCs w:val="24"/>
+        </w:rPr>
+      </w:pPr>
+    </w:p>
+    <w:p>
+      <w:pPr>
+        <w:rPr>
+          <w:rFonts w:ascii="Times New Roman" w:hAnsi="Times New Roman" w:cs="Times New Roman"/>
+          <w:sz w:val="24"/>
+          <w:szCs w:val="24"/>
+        </w:rPr>
+      </w:pPr>
+    </w:p>
+    <w:p>
+      <w:pPr>
+        <w:rPr>
+          <w:rFonts w:ascii="Times New Roman" w:hAnsi="Times New Roman" w:cs="Times New Roman"/>
+          <w:sz w:val="24"/>
+          <w:szCs w:val="24"/>
+        </w:rPr>
+      </w:pPr>
+    </w:p>
+    <w:p>
+      <w:pPr>
+        <w:rPr>
+          <w:rFonts w:ascii="Times New Roman" w:hAnsi="Times New Roman" w:cs="Times New Roman"/>
+          <w:sz w:val="24"/>
+          <w:szCs w:val="24"/>
+        </w:rPr>
+      </w:pPr>
+    </w:p>
+    <w:p>
+      <w:pPr>
+        <w:rPr>
+          <w:rFonts w:ascii="Times New Roman" w:hAnsi="Times New Roman" w:cs="Times New Roman"/>
+          <w:sz w:val="24"/>
+          <w:szCs w:val="24"/>
+        </w:rPr>
+      </w:pPr>
+      <w:r>
+        <w:rPr>
+          <w:rFonts w:ascii="Times New Roman" w:hAnsi="Times New Roman" w:cs="Times New Roman"/>
+          <w:sz w:val="24"/>
+          <w:szCs w:val="24"/>
+        </w:rPr>
+        <w:t xml:space="preserve"> </w:t>
+      </w:r>
+      <w:r>
+        <w:rPr>
+          <w:rFonts w:ascii="Times New Roman" w:hAnsi="Times New Roman" w:cs="Times New Roman"/>
+          <w:sz w:val="24"/>
+          <w:szCs w:val="24"/>
+        </w:rPr>
+        <w:tab/>
+      </w:r>
+    </w:p>
+    <w:p>
+      <w:pPr>
+        <w:rPr>
+          <w:rFonts w:ascii="Times New Roman" w:hAnsi="Times New Roman" w:cs="Times New Roman"/>
+          <w:sz w:val="24"/>
+          <w:szCs w:val="24"/>
+        </w:rPr>
+      </w:pPr>
+    </w:p>
+    <w:p>
+      <w:pPr>
+        <w:rPr>
+          <w:rFonts w:ascii="Times New Roman" w:hAnsi="Times New Roman" w:cs="Times New Roman"/>
+          <w:sz w:val="24"/>
+          <w:szCs w:val="24"/>
+          <w:lang w:val="fr-FR"/>
+        </w:rPr>
+      </w:pPr>
     </w:p>
     <w:p>
       <w:pPr>
@@ -8185,7 +8868,51 @@
         <w:footnoteRef/>
       </w:r>
       <w:r>
-        <w:t xml:space="preserve"> Source: The age of cryptocurrency.</w:t>
+        <w:t xml:space="preserve"> Source: The age of C</w:t>
+      </w:r>
+      <w:r>
+        <w:t>ryptocurrency.</w:t>
+      </w:r>
+    </w:p>
+  </w:footnote>
+  <w:footnote w:id="13">
+    <w:p>
+      <w:pPr>
+        <w:pStyle w:val="Notedebasdepage"/>
+      </w:pPr>
+      <w:r>
+        <w:rPr>
+          <w:rStyle w:val="Appelnotedebasdep"/>
+        </w:rPr>
+        <w:footnoteRef/>
+      </w:r>
+      <w:r>
+        <w:t xml:space="preserve"> de l'ouvrage: The age of C</w:t>
+      </w:r>
+      <w:r>
+        <w:t>rypto</w:t>
+      </w:r>
+      <w:r>
+        <w:t>currency.</w:t>
+      </w:r>
+    </w:p>
+  </w:footnote>
+  <w:footnote w:id="14">
+    <w:p>
+      <w:pPr>
+        <w:pStyle w:val="Notedebasdepage"/>
+      </w:pPr>
+      <w:r>
+        <w:rPr>
+          <w:rStyle w:val="Appelnotedebasdep"/>
+        </w:rPr>
+        <w:footnoteRef/>
+      </w:r>
+      <w:r>
+        <w:t xml:space="preserve"> Source: Blockchain blueprint for a new econ</w:t>
+      </w:r>
+      <w:r>
+        <w:t>omy (par Melanie Swan)</w:t>
       </w:r>
     </w:p>
   </w:footnote>

</xml_diff>

<commit_message>
ended chapter 3 will still review after
</commit_message>
<xml_diff>
--- a/moods.docx
+++ b/moods.docx
@@ -6379,7 +6379,43 @@
           <w:szCs w:val="24"/>
           <w:lang w:val="fr-FR"/>
         </w:rPr>
-        <w:t>: La quantité du bitcoin existant , alors que l'or peut être miner dans la terre et possiblement dans des astéroïde dans le future, Ainsi l'or est variable tandis qu'il ne peut pas existé plus de 21 million bitcoin.</w:t>
+        <w:t xml:space="preserve">: La quantité du bitcoin existant </w:t>
+      </w:r>
+      <w:r>
+        <w:rPr>
+          <w:rFonts w:ascii="Times New Roman" w:hAnsi="Times New Roman" w:cs="Times New Roman"/>
+          <w:sz w:val="24"/>
+          <w:szCs w:val="24"/>
+          <w:lang w:val="fr-FR"/>
+        </w:rPr>
+        <w:t>est limité</w:t>
+      </w:r>
+      <w:r>
+        <w:rPr>
+          <w:rFonts w:ascii="Times New Roman" w:hAnsi="Times New Roman" w:cs="Times New Roman"/>
+          <w:sz w:val="24"/>
+          <w:szCs w:val="24"/>
+          <w:lang w:val="fr-FR"/>
+        </w:rPr>
+        <w:t>,</w:t>
+      </w:r>
+      <w:r>
+        <w:rPr>
+          <w:rFonts w:ascii="Times New Roman" w:hAnsi="Times New Roman" w:cs="Times New Roman"/>
+          <w:sz w:val="24"/>
+          <w:szCs w:val="24"/>
+          <w:lang w:val="fr-FR"/>
+        </w:rPr>
+        <w:t xml:space="preserve"> tandis</w:t>
+      </w:r>
+      <w:r>
+        <w:rPr>
+          <w:rFonts w:ascii="Times New Roman" w:hAnsi="Times New Roman" w:cs="Times New Roman"/>
+          <w:sz w:val="24"/>
+          <w:szCs w:val="24"/>
+          <w:lang w:val="fr-FR"/>
+        </w:rPr>
+        <w:t xml:space="preserve"> que l'or peut être miner dans la terre et possiblement dans des astéroïde dans le future, Ainsi l'or est variable tandis qu'il ne peut pas existé plus de 21 million bitcoin.</w:t>
       </w:r>
     </w:p>
     <w:p>
@@ -6417,7 +6453,43 @@
           <w:szCs w:val="24"/>
           <w:lang w:val="fr-FR"/>
         </w:rPr>
-        <w:t xml:space="preserve"> Grace au fait que le bitcoin est décentralisé et distribuer sur le grand journal publique, le bitcoin peut survivre une attaque nucléaire, tandis que l'or ne peut pas puisque ca température d'évaporation est de 2856 °C, Or il existe l'éventualité que l'or des gouvernement serait dans des grotte bien en dessous de la terre pour assurer la protection contre cette éventualité....</w:t>
+        <w:t xml:space="preserve"> Grace au fait que le bitcoin est décentralisé et distribuer sur le grand journal publique, le bitcoin peut survivre une attaque nucléaire, tandis que l'or ne peut pas</w:t>
+      </w:r>
+      <w:r>
+        <w:rPr>
+          <w:rFonts w:ascii="Times New Roman" w:hAnsi="Times New Roman" w:cs="Times New Roman"/>
+          <w:sz w:val="24"/>
+          <w:szCs w:val="24"/>
+          <w:lang w:val="fr-FR"/>
+        </w:rPr>
+        <w:t>,</w:t>
+      </w:r>
+      <w:r>
+        <w:rPr>
+          <w:rFonts w:ascii="Times New Roman" w:hAnsi="Times New Roman" w:cs="Times New Roman"/>
+          <w:sz w:val="24"/>
+          <w:szCs w:val="24"/>
+          <w:lang w:val="fr-FR"/>
+        </w:rPr>
+        <w:t xml:space="preserve"> puisque ca température d'évaporation est de 2856 °C, Or il existe l'éventualité que l'or des gouvernement serait dans des grotte</w:t>
+      </w:r>
+      <w:r>
+        <w:rPr>
+          <w:rFonts w:ascii="Times New Roman" w:hAnsi="Times New Roman" w:cs="Times New Roman"/>
+          <w:sz w:val="24"/>
+          <w:szCs w:val="24"/>
+          <w:lang w:val="fr-FR"/>
+        </w:rPr>
+        <w:t>s</w:t>
+      </w:r>
+      <w:r>
+        <w:rPr>
+          <w:rFonts w:ascii="Times New Roman" w:hAnsi="Times New Roman" w:cs="Times New Roman"/>
+          <w:sz w:val="24"/>
+          <w:szCs w:val="24"/>
+          <w:lang w:val="fr-FR"/>
+        </w:rPr>
+        <w:t xml:space="preserve"> bien en dessous de la terre pour assurer la protection contre cette éventualité....</w:t>
       </w:r>
     </w:p>
     <w:p>
@@ -6455,7 +6527,79 @@
           <w:szCs w:val="24"/>
           <w:lang w:val="fr-FR"/>
         </w:rPr>
-        <w:t>: le bitcoin est très portable (une simple application dans votre smartphone vous permet d'avoir tout l'argent dont vous avez besoin a une seule condition que vous posséder une connexion internet... ) . Or l'or présente l'inconvenant d'être lourd et d'attirer les regards donc souci de portabilité et de sécurité. ( un point de pour le bitcoin)</w:t>
+        <w:t>: le bitcoin est très portable (une</w:t>
+      </w:r>
+      <w:r>
+        <w:rPr>
+          <w:rFonts w:ascii="Times New Roman" w:hAnsi="Times New Roman" w:cs="Times New Roman"/>
+          <w:sz w:val="24"/>
+          <w:szCs w:val="24"/>
+          <w:lang w:val="fr-FR"/>
+        </w:rPr>
+        <w:t xml:space="preserve"> simple application dans votre S</w:t>
+      </w:r>
+      <w:r>
+        <w:rPr>
+          <w:rFonts w:ascii="Times New Roman" w:hAnsi="Times New Roman" w:cs="Times New Roman"/>
+          <w:sz w:val="24"/>
+          <w:szCs w:val="24"/>
+          <w:lang w:val="fr-FR"/>
+        </w:rPr>
+        <w:t xml:space="preserve">martphone vous permet d'avoir tout l'argent dont vous avez besoin a une seule condition que vous posséder </w:t>
+      </w:r>
+      <w:r>
+        <w:rPr>
+          <w:rFonts w:ascii="Times New Roman" w:hAnsi="Times New Roman" w:cs="Times New Roman"/>
+          <w:sz w:val="24"/>
+          <w:szCs w:val="24"/>
+          <w:lang w:val="fr-FR"/>
+        </w:rPr>
+        <w:t>une connexion internet... )</w:t>
+      </w:r>
+      <w:r>
+        <w:rPr>
+          <w:rFonts w:ascii="Times New Roman" w:hAnsi="Times New Roman" w:cs="Times New Roman"/>
+          <w:sz w:val="24"/>
+          <w:szCs w:val="24"/>
+          <w:lang w:val="fr-FR"/>
+        </w:rPr>
+        <w:t>. Tandis que</w:t>
+      </w:r>
+      <w:r>
+        <w:rPr>
+          <w:rFonts w:ascii="Times New Roman" w:hAnsi="Times New Roman" w:cs="Times New Roman"/>
+          <w:sz w:val="24"/>
+          <w:szCs w:val="24"/>
+          <w:lang w:val="fr-FR"/>
+        </w:rPr>
+        <w:t xml:space="preserve"> l'or présente l'inconvenant d'être lourd et d'attirer les regards </w:t>
+      </w:r>
+      <w:r>
+        <w:rPr>
+          <w:rFonts w:ascii="Times New Roman" w:hAnsi="Times New Roman" w:cs="Times New Roman"/>
+          <w:sz w:val="24"/>
+          <w:szCs w:val="24"/>
+          <w:lang w:val="fr-FR"/>
+        </w:rPr>
+        <w:t xml:space="preserve">indésirable, </w:t>
+      </w:r>
+      <w:r>
+        <w:rPr>
+          <w:rFonts w:ascii="Times New Roman" w:hAnsi="Times New Roman" w:cs="Times New Roman"/>
+          <w:sz w:val="24"/>
+          <w:szCs w:val="24"/>
+          <w:lang w:val="fr-FR"/>
+        </w:rPr>
+        <w:t>donc souci de portabilité et de sécurité. ( un point de pour le bitcoin)</w:t>
+      </w:r>
+      <w:r>
+        <w:rPr>
+          <w:rFonts w:ascii="Times New Roman" w:hAnsi="Times New Roman" w:cs="Times New Roman"/>
+          <w:sz w:val="24"/>
+          <w:szCs w:val="24"/>
+          <w:lang w:val="fr-FR"/>
+        </w:rPr>
+        <w:t>.</w:t>
       </w:r>
     </w:p>
     <w:p>
@@ -6493,7 +6637,43 @@
           <w:szCs w:val="24"/>
           <w:lang w:val="fr-FR"/>
         </w:rPr>
-        <w:t>: L'or bien que divisible présente certain problèmes , ca divisibilité reste difficile et couteuse. Alors que le bitcoin, puisque qu'il est composé uniquement de bits il peut être divisible a jusqu'a 100 million de fois sans problèmes et sans aucun couts.</w:t>
+        <w:t>: L'or bien que divis</w:t>
+      </w:r>
+      <w:r>
+        <w:rPr>
+          <w:rFonts w:ascii="Times New Roman" w:hAnsi="Times New Roman" w:cs="Times New Roman"/>
+          <w:sz w:val="24"/>
+          <w:szCs w:val="24"/>
+          <w:lang w:val="fr-FR"/>
+        </w:rPr>
+        <w:t>ible présente certain problèmes</w:t>
+      </w:r>
+      <w:r>
+        <w:rPr>
+          <w:rFonts w:ascii="Times New Roman" w:hAnsi="Times New Roman" w:cs="Times New Roman"/>
+          <w:sz w:val="24"/>
+          <w:szCs w:val="24"/>
+          <w:lang w:val="fr-FR"/>
+        </w:rPr>
+        <w:t>, ca divisibilité reste difficile et couteuse. Alors que le bitcoin, puisque qu'il est composé uniquement de bits il peut être divisible a jusqu'a 100 million de fois sans problèmes et sans aucun couts</w:t>
+      </w:r>
+      <w:r>
+        <w:rPr>
+          <w:rFonts w:ascii="Times New Roman" w:hAnsi="Times New Roman" w:cs="Times New Roman"/>
+          <w:sz w:val="24"/>
+          <w:szCs w:val="24"/>
+          <w:lang w:val="fr-FR"/>
+        </w:rPr>
+        <w:t xml:space="preserve"> supplémentaires</w:t>
+      </w:r>
+      <w:r>
+        <w:rPr>
+          <w:rFonts w:ascii="Times New Roman" w:hAnsi="Times New Roman" w:cs="Times New Roman"/>
+          <w:sz w:val="24"/>
+          <w:szCs w:val="24"/>
+          <w:lang w:val="fr-FR"/>
+        </w:rPr>
+        <w:t>.</w:t>
       </w:r>
     </w:p>
     <w:p>
@@ -6607,7 +6787,7 @@
           <w:noProof/>
           <w:sz w:val="24"/>
           <w:szCs w:val="24"/>
-          <w:lang w:eastAsia="fr-FR"/>
+          <w:lang w:val="fr-FR" w:eastAsia="fr-FR"/>
         </w:rPr>
         <w:drawing>
           <wp:inline distT="0" distB="0" distL="0" distR="0">
@@ -7074,7 +7254,7 @@
           <w:noProof/>
           <w:sz w:val="24"/>
           <w:szCs w:val="24"/>
-          <w:lang w:eastAsia="fr-FR"/>
+          <w:lang w:val="fr-FR" w:eastAsia="fr-FR"/>
         </w:rPr>
         <w:drawing>
           <wp:inline distT="0" distB="0" distL="0" distR="0">
@@ -7490,18 +7670,64 @@
           <w:lang w:val="fr-FR"/>
         </w:rPr>
       </w:pPr>
-    </w:p>
-    <w:p>
-      <w:pPr>
-        <w:rPr>
-          <w:rFonts w:ascii="Times New Roman" w:hAnsi="Times New Roman" w:cs="Times New Roman"/>
+      <w:r>
+        <w:rPr>
+          <w:rFonts w:ascii="Times New Roman" w:hAnsi="Times New Roman" w:cs="Times New Roman"/>
+          <w:noProof/>
           <w:color w:val="000000" w:themeColor="text1"/>
           <w:sz w:val="24"/>
           <w:szCs w:val="24"/>
-          <w:lang w:val="fr-FR"/>
-        </w:rPr>
-      </w:pPr>
-      <w:r>
+          <w:lang w:val="fr-FR" w:eastAsia="fr-FR"/>
+        </w:rPr>
+        <w:drawing>
+          <wp:inline distT="0" distB="0" distL="0" distR="0">
+            <wp:extent cx="5149850" cy="2579370"/>
+            <wp:effectExtent l="19050" t="0" r="0" b="0"/>
+            <wp:docPr id="1" name="Image 1"/>
+            <wp:cNvGraphicFramePr>
+              <a:graphicFrameLocks xmlns:a="http://schemas.openxmlformats.org/drawingml/2006/main" noChangeAspect="1"/>
+            </wp:cNvGraphicFramePr>
+            <a:graphic xmlns:a="http://schemas.openxmlformats.org/drawingml/2006/main">
+              <a:graphicData uri="http://schemas.openxmlformats.org/drawingml/2006/picture">
+                <pic:pic xmlns:pic="http://schemas.openxmlformats.org/drawingml/2006/picture">
+                  <pic:nvPicPr>
+                    <pic:cNvPr id="0" name="Picture 1"/>
+                    <pic:cNvPicPr>
+                      <a:picLocks noChangeAspect="1" noChangeArrowheads="1"/>
+                    </pic:cNvPicPr>
+                  </pic:nvPicPr>
+                  <pic:blipFill>
+                    <a:blip r:embed="rId28"/>
+                    <a:srcRect/>
+                    <a:stretch>
+                      <a:fillRect/>
+                    </a:stretch>
+                  </pic:blipFill>
+                  <pic:spPr bwMode="auto">
+                    <a:xfrm>
+                      <a:off x="0" y="0"/>
+                      <a:ext cx="5149850" cy="2579370"/>
+                    </a:xfrm>
+                    <a:prstGeom prst="rect">
+                      <a:avLst/>
+                    </a:prstGeom>
+                    <a:noFill/>
+                    <a:ln w="9525">
+                      <a:noFill/>
+                      <a:miter lim="800000"/>
+                      <a:headEnd/>
+                      <a:tailEnd/>
+                    </a:ln>
+                  </pic:spPr>
+                </pic:pic>
+              </a:graphicData>
+            </a:graphic>
+          </wp:inline>
+        </w:drawing>
+      </w:r>
+    </w:p>
+    <w:p>
+      <w:pPr>
         <w:rPr>
           <w:rFonts w:ascii="Times New Roman" w:hAnsi="Times New Roman" w:cs="Times New Roman"/>
           <w:color w:val="000000" w:themeColor="text1"/>
@@ -7509,8 +7735,79 @@
           <w:szCs w:val="24"/>
           <w:lang w:val="fr-FR"/>
         </w:rPr>
+      </w:pPr>
+      <w:r>
+        <w:rPr>
+          <w:rFonts w:ascii="Times New Roman" w:hAnsi="Times New Roman" w:cs="Times New Roman"/>
+          <w:color w:val="000000" w:themeColor="text1"/>
+          <w:sz w:val="24"/>
+          <w:szCs w:val="24"/>
+          <w:lang w:val="fr-FR"/>
+        </w:rPr>
+        <w:tab/>
+      </w:r>
+      <w:r>
+        <w:rPr>
+          <w:rFonts w:ascii="Times New Roman" w:hAnsi="Times New Roman" w:cs="Times New Roman"/>
+          <w:color w:val="000000" w:themeColor="text1"/>
+          <w:sz w:val="24"/>
+          <w:szCs w:val="24"/>
+          <w:lang w:val="fr-FR"/>
+        </w:rPr>
+        <w:tab/>
+        <w:t>(figure X:</w:t>
+      </w:r>
+      <w:r>
+        <w:rPr>
+          <w:rFonts w:ascii="Times New Roman" w:hAnsi="Times New Roman" w:cs="Times New Roman"/>
+          <w:color w:val="000000" w:themeColor="text1"/>
+          <w:sz w:val="24"/>
+          <w:szCs w:val="24"/>
+          <w:lang w:val="fr-FR"/>
+        </w:rPr>
         <w:t xml:space="preserve"> </w:t>
       </w:r>
+      <w:r>
+        <w:rPr>
+          <w:rFonts w:ascii="Times New Roman" w:hAnsi="Times New Roman" w:cs="Times New Roman"/>
+          <w:color w:val="000000" w:themeColor="text1"/>
+          <w:sz w:val="24"/>
+          <w:szCs w:val="24"/>
+          <w:lang w:val="fr-FR"/>
+        </w:rPr>
+        <w:t xml:space="preserve"> le cout de transaction de bitcoin </w:t>
+      </w:r>
+      <w:r>
+        <w:rPr>
+          <w:rFonts w:ascii="Times New Roman" w:hAnsi="Times New Roman" w:cs="Times New Roman"/>
+          <w:color w:val="000000" w:themeColor="text1"/>
+          <w:sz w:val="24"/>
+          <w:szCs w:val="24"/>
+          <w:lang w:val="fr-FR"/>
+        </w:rPr>
+        <w:tab/>
+      </w:r>
+      <w:r>
+        <w:rPr>
+          <w:rStyle w:val="Appelnotedebasdep"/>
+          <w:rFonts w:ascii="Times New Roman" w:hAnsi="Times New Roman" w:cs="Times New Roman"/>
+          <w:color w:val="000000" w:themeColor="text1"/>
+          <w:sz w:val="24"/>
+          <w:szCs w:val="24"/>
+          <w:lang w:val="fr-FR"/>
+        </w:rPr>
+        <w:footnoteReference w:id="11"/>
+      </w:r>
+      <w:r>
+        <w:rPr>
+          <w:rFonts w:ascii="Times New Roman" w:hAnsi="Times New Roman" w:cs="Times New Roman"/>
+          <w:color w:val="000000" w:themeColor="text1"/>
+          <w:sz w:val="24"/>
+          <w:szCs w:val="24"/>
+          <w:lang w:val="fr-FR"/>
+        </w:rPr>
+        <w:t>)</w:t>
+      </w:r>
     </w:p>
     <w:p>
       <w:pPr>
@@ -7578,7 +7875,17 @@
           <w:szCs w:val="24"/>
           <w:lang w:val="fr-FR"/>
         </w:rPr>
-        <w:t>Essayant de voir la grande image, il n'existe pas que les gens habitant dans les zones fortement urbaniser ou l'accès a une banque est aussi simple que de dire bonjour, bien au contraire il existe des gens vivant dans des régions reculer ou ce type de service est en effet très rare, et ne pas les inclure dans le réseau finance relève de la discrimination, puisque ne pas être y inclut signifie l'isolation.</w:t>
+        <w:t xml:space="preserve">Essayant de voir la grande image, il n'existe pas que les gens habitant dans les zones fortement urbaniser ou l'accès a une banque est aussi simple que de dire bonjour, bien au contraire il existe des gens vivant dans des régions reculer ou ce type de service est en effet très rare, et ne pas les </w:t>
+      </w:r>
+      <w:r>
+        <w:rPr>
+          <w:rFonts w:ascii="Times New Roman" w:hAnsi="Times New Roman" w:cs="Times New Roman"/>
+          <w:sz w:val="24"/>
+          <w:szCs w:val="24"/>
+          <w:lang w:val="fr-FR"/>
+        </w:rPr>
+        <w:lastRenderedPageBreak/>
+        <w:t>inclure dans le réseau finance relève de la discrimination, puisque ne pas être y inclut signifie l'isolation.</w:t>
       </w:r>
     </w:p>
     <w:p>
@@ -7635,7 +7942,151 @@
           <w:szCs w:val="24"/>
           <w:lang w:val="fr-FR"/>
         </w:rPr>
-        <w:t xml:space="preserve">- La discrimination envers la femme dans certain pays, ou ces femmes la, ne peuvent pas créer un compte bancaire a titre personnelle, et peuvent uniquement créer un compte si un homme de la famille ( père, frère, fils...) donne son accord; une petite anecdote est celle une jeune fille pakistanaise nommé Parisa Ahmadi, qui fut une élève brillante et fut empêcher de continuer ses études a cause de contrainte familiales ( la perception de la femme dans son pays natal, et la difficulté d'accéder aux services financier), et qui grâce à une entreprise étrangère ou Parisa  </w:t>
+        <w:t>- La discrimination envers la femme dans certain pays, ou ces femmes la, ne peuvent pas créer un compte bancaire a titre personnelle, et peuvent uniquement créer un compte si un homme de la famille ( père, frère, fils...) donne son accord; une petite anecdote est celle une jeune fille pakistanaise nommé Parisa Ahmadi, qui fut une élève brillante et fut empêcher de continuer ses études a cause de contrainte familiales ( la perception de la femme dans son pays natal, et la difficulté d'accéder aux services financier), et qui grâce à une entreprise étrangère ou Parisa  travailla  qui payait ses employer en Bitcoin</w:t>
+      </w:r>
+      <w:r>
+        <w:rPr>
+          <w:rStyle w:val="Appelnotedebasdep"/>
+          <w:rFonts w:ascii="Times New Roman" w:hAnsi="Times New Roman" w:cs="Times New Roman"/>
+          <w:sz w:val="24"/>
+          <w:szCs w:val="24"/>
+        </w:rPr>
+        <w:footnoteReference w:id="12"/>
+      </w:r>
+      <w:r>
+        <w:rPr>
+          <w:rFonts w:ascii="Times New Roman" w:hAnsi="Times New Roman" w:cs="Times New Roman"/>
+          <w:sz w:val="24"/>
+          <w:szCs w:val="24"/>
+          <w:lang w:val="fr-FR"/>
+        </w:rPr>
+        <w:t>, put finalement financer ses études sans l'aide de sa famille et continuer son rêve</w:t>
+      </w:r>
+      <w:r>
+        <w:rPr>
+          <w:rStyle w:val="Appelnotedebasdep"/>
+          <w:rFonts w:ascii="Times New Roman" w:hAnsi="Times New Roman" w:cs="Times New Roman"/>
+          <w:sz w:val="24"/>
+          <w:szCs w:val="24"/>
+        </w:rPr>
+        <w:footnoteReference w:id="13"/>
+      </w:r>
+      <w:r>
+        <w:rPr>
+          <w:rFonts w:ascii="Times New Roman" w:hAnsi="Times New Roman" w:cs="Times New Roman"/>
+          <w:sz w:val="24"/>
+          <w:szCs w:val="24"/>
+          <w:lang w:val="fr-FR"/>
+        </w:rPr>
+        <w:t xml:space="preserve">...  </w:t>
+      </w:r>
+    </w:p>
+    <w:p>
+      <w:pPr>
+        <w:rPr>
+          <w:rFonts w:ascii="Times New Roman" w:hAnsi="Times New Roman" w:cs="Times New Roman"/>
+          <w:sz w:val="24"/>
+          <w:szCs w:val="24"/>
+          <w:lang w:val="fr-FR"/>
+        </w:rPr>
+      </w:pPr>
+      <w:r>
+        <w:rPr>
+          <w:rFonts w:ascii="Times New Roman" w:hAnsi="Times New Roman" w:cs="Times New Roman"/>
+          <w:sz w:val="24"/>
+          <w:szCs w:val="24"/>
+          <w:lang w:val="fr-FR"/>
+        </w:rPr>
+        <w:t>Ainsi tout ces tranche de gens qui ne peuvent pas participer au monde financier, peuvent être inclus grâce a l'implémentation du bitcoin; bien sur l'accès a ce service nécessite un accès a internet, un ordinateur ou a défaut d'un Smartphone, mais avec le développement technologique ces deux composante qui permet l'accès au bitcoin sont de plus en plus accessible au large publique.</w:t>
+      </w:r>
+    </w:p>
+    <w:p>
+      <w:pPr>
+        <w:rPr>
+          <w:rFonts w:ascii="Times New Roman" w:hAnsi="Times New Roman" w:cs="Times New Roman"/>
+          <w:sz w:val="24"/>
+          <w:szCs w:val="24"/>
+          <w:lang w:val="fr-FR"/>
+        </w:rPr>
+      </w:pPr>
+      <w:r>
+        <w:rPr>
+          <w:rFonts w:ascii="Times New Roman" w:hAnsi="Times New Roman" w:cs="Times New Roman"/>
+          <w:sz w:val="24"/>
+          <w:szCs w:val="24"/>
+          <w:lang w:val="fr-FR"/>
+        </w:rPr>
+        <w:t>Il faut tout de même rester réaliste et garder les pieds sur terre, le bitcoin n'est pas un remède miracle contre toutes les maladies financière mondiale, ce qui est sur ce qu'il offrira d'avantage d'opportunité pour les gens "délaissé" par le système classique, ceci ce répercutera sur le niveau de vie de ces gens.</w:t>
+      </w:r>
+    </w:p>
+    <w:p>
+      <w:pPr>
+        <w:rPr>
+          <w:rFonts w:ascii="Times New Roman" w:hAnsi="Times New Roman" w:cs="Times New Roman"/>
+          <w:color w:val="FFC000"/>
+          <w:sz w:val="24"/>
+          <w:szCs w:val="24"/>
+          <w:lang w:val="fr-FR"/>
+        </w:rPr>
+      </w:pPr>
+      <w:r>
+        <w:rPr>
+          <w:rFonts w:ascii="Times New Roman" w:hAnsi="Times New Roman" w:cs="Times New Roman"/>
+          <w:color w:val="FFC000"/>
+          <w:sz w:val="24"/>
+          <w:szCs w:val="24"/>
+          <w:lang w:val="fr-FR"/>
+        </w:rPr>
+        <w:t xml:space="preserve">C- problèmes du " Double Spending" et le problèmes des généraux byzantins. </w:t>
+      </w:r>
+    </w:p>
+    <w:p>
+      <w:pPr>
+        <w:rPr>
+          <w:rFonts w:ascii="Times New Roman" w:hAnsi="Times New Roman" w:cs="Times New Roman"/>
+          <w:color w:val="FFC000"/>
+          <w:sz w:val="24"/>
+          <w:szCs w:val="24"/>
+          <w:lang w:val="fr-FR"/>
+        </w:rPr>
+      </w:pPr>
+    </w:p>
+    <w:p>
+      <w:pPr>
+        <w:rPr>
+          <w:rFonts w:ascii="Times New Roman" w:hAnsi="Times New Roman" w:cs="Times New Roman"/>
+          <w:sz w:val="24"/>
+          <w:szCs w:val="24"/>
+          <w:lang w:val="fr-FR"/>
+        </w:rPr>
+      </w:pPr>
+      <w:r>
+        <w:rPr>
+          <w:rFonts w:ascii="Times New Roman" w:hAnsi="Times New Roman" w:cs="Times New Roman"/>
+          <w:sz w:val="24"/>
+          <w:szCs w:val="24"/>
+          <w:lang w:val="fr-FR"/>
+        </w:rPr>
+        <w:t>Même sans considérer les multiples utilisation possible du bitcoin et de la Blockchain, bitcoin en lui même est une révolution extraordinaire dans le monde de l'informatique, qui n'est pas apparus du jour au lendemain mais qui a suit une évolution de plus de 20 ans dans la monnaie cryptée et plus de 40 dans le domaine de la cryptographie.</w:t>
+      </w:r>
+    </w:p>
+    <w:p>
+      <w:pPr>
+        <w:rPr>
+          <w:rFonts w:ascii="Times New Roman" w:hAnsi="Times New Roman" w:cs="Times New Roman"/>
+          <w:sz w:val="24"/>
+          <w:szCs w:val="24"/>
+          <w:lang w:val="fr-FR"/>
+        </w:rPr>
+      </w:pPr>
+      <w:r>
+        <w:rPr>
+          <w:rFonts w:ascii="Times New Roman" w:hAnsi="Times New Roman" w:cs="Times New Roman"/>
+          <w:sz w:val="24"/>
+          <w:szCs w:val="24"/>
+          <w:lang w:val="fr-FR"/>
+        </w:rPr>
+        <w:t xml:space="preserve">Bitcoin est la solution a un problème qui a longtemps toucher le secteur de la monnaie digitale est qui a savoir le problème de la double dépense "Double Spending"; car avant l'apparition de la monnaie régie par la Blockchain, la monnaie virtuelle était comme n'importe quel n'importe </w:t>
       </w:r>
       <w:r>
         <w:rPr>
@@ -7645,151 +8096,7 @@
           <w:lang w:val="fr-FR"/>
         </w:rPr>
         <w:lastRenderedPageBreak/>
-        <w:t>travailla  qui payait ses employer en Bitcoin</w:t>
-      </w:r>
-      <w:r>
-        <w:rPr>
-          <w:rStyle w:val="Appelnotedebasdep"/>
-          <w:rFonts w:ascii="Times New Roman" w:hAnsi="Times New Roman" w:cs="Times New Roman"/>
-          <w:sz w:val="24"/>
-          <w:szCs w:val="24"/>
-        </w:rPr>
-        <w:footnoteReference w:id="11"/>
-      </w:r>
-      <w:r>
-        <w:rPr>
-          <w:rFonts w:ascii="Times New Roman" w:hAnsi="Times New Roman" w:cs="Times New Roman"/>
-          <w:sz w:val="24"/>
-          <w:szCs w:val="24"/>
-          <w:lang w:val="fr-FR"/>
-        </w:rPr>
-        <w:t>, put finalement financer ses études sans l'aide de sa famille et continuer son rêve</w:t>
-      </w:r>
-      <w:r>
-        <w:rPr>
-          <w:rStyle w:val="Appelnotedebasdep"/>
-          <w:rFonts w:ascii="Times New Roman" w:hAnsi="Times New Roman" w:cs="Times New Roman"/>
-          <w:sz w:val="24"/>
-          <w:szCs w:val="24"/>
-        </w:rPr>
-        <w:footnoteReference w:id="12"/>
-      </w:r>
-      <w:r>
-        <w:rPr>
-          <w:rFonts w:ascii="Times New Roman" w:hAnsi="Times New Roman" w:cs="Times New Roman"/>
-          <w:sz w:val="24"/>
-          <w:szCs w:val="24"/>
-          <w:lang w:val="fr-FR"/>
-        </w:rPr>
-        <w:t xml:space="preserve">...  </w:t>
-      </w:r>
-    </w:p>
-    <w:p>
-      <w:pPr>
-        <w:rPr>
-          <w:rFonts w:ascii="Times New Roman" w:hAnsi="Times New Roman" w:cs="Times New Roman"/>
-          <w:sz w:val="24"/>
-          <w:szCs w:val="24"/>
-          <w:lang w:val="fr-FR"/>
-        </w:rPr>
-      </w:pPr>
-      <w:r>
-        <w:rPr>
-          <w:rFonts w:ascii="Times New Roman" w:hAnsi="Times New Roman" w:cs="Times New Roman"/>
-          <w:sz w:val="24"/>
-          <w:szCs w:val="24"/>
-          <w:lang w:val="fr-FR"/>
-        </w:rPr>
-        <w:t>Ainsi tout ces tranche de gens qui ne peuvent pas participer au monde financier, peuvent être inclus grâce a l'implémentation du bitcoin; bien sur l'accès a ce service nécessite un accès a internet, un ordinateur ou a défaut d'un Smartphone, mais avec le développement technologique ces deux composante qui permet l'accès au bitcoin sont de plus en plus accessible au large publique.</w:t>
-      </w:r>
-    </w:p>
-    <w:p>
-      <w:pPr>
-        <w:rPr>
-          <w:rFonts w:ascii="Times New Roman" w:hAnsi="Times New Roman" w:cs="Times New Roman"/>
-          <w:sz w:val="24"/>
-          <w:szCs w:val="24"/>
-          <w:lang w:val="fr-FR"/>
-        </w:rPr>
-      </w:pPr>
-      <w:r>
-        <w:rPr>
-          <w:rFonts w:ascii="Times New Roman" w:hAnsi="Times New Roman" w:cs="Times New Roman"/>
-          <w:sz w:val="24"/>
-          <w:szCs w:val="24"/>
-          <w:lang w:val="fr-FR"/>
-        </w:rPr>
-        <w:t>Il faut tout de même rester réaliste et garder les pieds sur terre, le bitcoin n'est pas un remède miracle contre toutes les maladies financière mondiale, ce qui est sur ce qu'il offrira d'avantage d'opportunité pour les gens "délaissé" par le système classique, ceci ce répercutera sur le niveau de vie de ces gens.</w:t>
-      </w:r>
-    </w:p>
-    <w:p>
-      <w:pPr>
-        <w:rPr>
-          <w:rFonts w:ascii="Times New Roman" w:hAnsi="Times New Roman" w:cs="Times New Roman"/>
-          <w:color w:val="FFC000"/>
-          <w:sz w:val="24"/>
-          <w:szCs w:val="24"/>
-          <w:lang w:val="fr-FR"/>
-        </w:rPr>
-      </w:pPr>
-      <w:r>
-        <w:rPr>
-          <w:rFonts w:ascii="Times New Roman" w:hAnsi="Times New Roman" w:cs="Times New Roman"/>
-          <w:color w:val="FFC000"/>
-          <w:sz w:val="24"/>
-          <w:szCs w:val="24"/>
-          <w:lang w:val="fr-FR"/>
-        </w:rPr>
-        <w:t xml:space="preserve">C- problèmes du " Double Spending" et le problèmes des généraux byzantins. </w:t>
-      </w:r>
-    </w:p>
-    <w:p>
-      <w:pPr>
-        <w:rPr>
-          <w:rFonts w:ascii="Times New Roman" w:hAnsi="Times New Roman" w:cs="Times New Roman"/>
-          <w:color w:val="FFC000"/>
-          <w:sz w:val="24"/>
-          <w:szCs w:val="24"/>
-          <w:lang w:val="fr-FR"/>
-        </w:rPr>
-      </w:pPr>
-    </w:p>
-    <w:p>
-      <w:pPr>
-        <w:rPr>
-          <w:rFonts w:ascii="Times New Roman" w:hAnsi="Times New Roman" w:cs="Times New Roman"/>
-          <w:sz w:val="24"/>
-          <w:szCs w:val="24"/>
-          <w:lang w:val="fr-FR"/>
-        </w:rPr>
-      </w:pPr>
-      <w:r>
-        <w:rPr>
-          <w:rFonts w:ascii="Times New Roman" w:hAnsi="Times New Roman" w:cs="Times New Roman"/>
-          <w:sz w:val="24"/>
-          <w:szCs w:val="24"/>
-          <w:lang w:val="fr-FR"/>
-        </w:rPr>
-        <w:t>Même sans considérer les multiples utilisation possible du bitcoin et de la Blockchain, bitcoin en lui même est une révolution extraordinaire dans le monde de l'informatique, qui n'est pas apparus du jour au lendemain mais qui a suit une évolution de plus de 20 ans dans la monnaie cryptée et plus de 40 dans le domaine de la cryptographie.</w:t>
-      </w:r>
-    </w:p>
-    <w:p>
-      <w:pPr>
-        <w:rPr>
-          <w:rFonts w:ascii="Times New Roman" w:hAnsi="Times New Roman" w:cs="Times New Roman"/>
-          <w:sz w:val="24"/>
-          <w:szCs w:val="24"/>
-          <w:lang w:val="fr-FR"/>
-        </w:rPr>
-      </w:pPr>
-      <w:r>
-        <w:rPr>
-          <w:rFonts w:ascii="Times New Roman" w:hAnsi="Times New Roman" w:cs="Times New Roman"/>
-          <w:sz w:val="24"/>
-          <w:szCs w:val="24"/>
-          <w:lang w:val="fr-FR"/>
-        </w:rPr>
-        <w:t xml:space="preserve">Bitcoin est la solution a un problème qui a longtemps toucher le secteur de la monnaie digitale est qui a savoir le problème de la double dépense "Double Spending"; car avant l'apparition de la monnaie régie par la Blockchain, la monnaie virtuelle était comme n'importe quel n'importe quelle donnée virtuelle infiniment copiable ( comme la capacité de cloner n'importe fichier a l'infini ), et il n'existait aucun moyen de vérifier que la monnaie envoyer est la véritable monnaie existante qui n'a pas était virtuellement cloner sans passer par un intermédiaire qui </w:t>
+        <w:t xml:space="preserve">quelle donnée virtuelle infiniment copiable ( comme la capacité de cloner n'importe fichier a l'infini ), et il n'existait aucun moyen de vérifier que la monnaie envoyer est la véritable monnaie existante qui n'a pas était virtuellement cloner sans passer par un intermédiaire qui </w:t>
       </w:r>
       <w:r>
         <w:rPr>
@@ -7827,7 +8134,7 @@
           <w:sz w:val="24"/>
           <w:szCs w:val="24"/>
         </w:rPr>
-        <w:footnoteReference w:id="13"/>
+        <w:footnoteReference w:id="14"/>
       </w:r>
       <w:r>
         <w:rPr>
@@ -7856,10 +8163,257 @@
           <w:szCs w:val="24"/>
           <w:lang w:val="fr-FR"/>
         </w:rPr>
+        <w:t xml:space="preserve">Le bitcoin résoud le problème du "double Spending" en combinant la fonctionnalité du pair a pair avec le système de clé privé et publique pour créer une nouvelle forme de monnaie digitale. l'appartenance de chaque bitcoin est enregistrer dans le grand livre publique et approuver par les protocole de la Blockchain et des mineurs. </w:t>
+      </w:r>
+      <w:r>
+        <w:rPr>
+          <w:rFonts w:ascii="Times New Roman" w:hAnsi="Times New Roman" w:cs="Times New Roman"/>
+          <w:color w:val="FFC000"/>
+          <w:sz w:val="24"/>
+          <w:szCs w:val="24"/>
+          <w:lang w:val="fr-FR"/>
+        </w:rPr>
+        <w:t xml:space="preserve"> </w:t>
+      </w:r>
+    </w:p>
+    <w:p>
+      <w:pPr>
+        <w:rPr>
+          <w:rFonts w:ascii="Times New Roman" w:hAnsi="Times New Roman" w:cs="Times New Roman"/>
+          <w:sz w:val="24"/>
+          <w:szCs w:val="24"/>
+          <w:lang w:val="fr-FR"/>
+        </w:rPr>
+      </w:pPr>
+      <w:r>
+        <w:rPr>
+          <w:rFonts w:ascii="Times New Roman" w:hAnsi="Times New Roman" w:cs="Times New Roman"/>
+          <w:sz w:val="24"/>
+          <w:szCs w:val="24"/>
+          <w:lang w:val="fr-FR"/>
+        </w:rPr>
+        <w:t>Pour le second problème cité, la réponse ce trouve sous forme d'un algorithme mathématique qui prend en compte a la fois les différentes information nécessaire, le transport d'un point a l'autre, mais également les potentiels problèmes de défaillances du système, qu'elle soient d'origine matérielle, accidentelles, ou encore malveillantes.</w:t>
+      </w:r>
+    </w:p>
+    <w:p>
+      <w:pPr>
+        <w:rPr>
+          <w:rFonts w:ascii="Times New Roman" w:hAnsi="Times New Roman" w:cs="Times New Roman"/>
+          <w:sz w:val="24"/>
+          <w:szCs w:val="24"/>
+          <w:lang w:val="fr-FR"/>
+        </w:rPr>
+      </w:pPr>
+      <w:r>
+        <w:rPr>
+          <w:rFonts w:ascii="Times New Roman" w:hAnsi="Times New Roman" w:cs="Times New Roman"/>
+          <w:sz w:val="24"/>
+          <w:szCs w:val="24"/>
+          <w:lang w:val="fr-FR"/>
+        </w:rPr>
+        <w:t xml:space="preserve">Ce système révolutionnaire bitcoin est le premier a avoir trouvé la solution au du problème du transfert de la propriété digitale, dans le monde d'internet, a un interlocuteur qui peut être inconnu tout en garantissant la sécurité de ce transfert, c'est a dire ce transfert aura lieu et que le contenu ne sera pas volé ou victime d'une attaque, et que la personne ne peux pas revenir dessus ("Backtrack") </w:t>
+      </w:r>
+    </w:p>
+    <w:p>
+      <w:pPr>
+        <w:rPr>
+          <w:rFonts w:ascii="Times New Roman" w:hAnsi="Times New Roman" w:cs="Times New Roman"/>
+          <w:color w:val="FFFF00"/>
+          <w:sz w:val="24"/>
+          <w:szCs w:val="24"/>
+          <w:lang w:val="fr-FR"/>
+        </w:rPr>
+      </w:pPr>
+      <w:r>
+        <w:rPr>
+          <w:rFonts w:ascii="Times New Roman" w:hAnsi="Times New Roman" w:cs="Times New Roman"/>
+          <w:color w:val="FFC000"/>
+          <w:sz w:val="24"/>
+          <w:szCs w:val="24"/>
+          <w:lang w:val="fr-FR"/>
+        </w:rPr>
+        <w:t>D- le complet anonymat: une épée a double tranchant</w:t>
+      </w:r>
+      <w:r>
+        <w:rPr>
+          <w:rFonts w:ascii="Times New Roman" w:hAnsi="Times New Roman" w:cs="Times New Roman"/>
+          <w:color w:val="FFFF00"/>
+          <w:sz w:val="24"/>
+          <w:szCs w:val="24"/>
+          <w:lang w:val="fr-FR"/>
+        </w:rPr>
+        <w:t>.</w:t>
+      </w:r>
+    </w:p>
+    <w:p>
+      <w:pPr>
+        <w:rPr>
+          <w:rFonts w:ascii="Times New Roman" w:hAnsi="Times New Roman" w:cs="Times New Roman"/>
+          <w:color w:val="FFFF00"/>
+          <w:sz w:val="24"/>
+          <w:szCs w:val="24"/>
+          <w:lang w:val="fr-FR"/>
+        </w:rPr>
+      </w:pPr>
+    </w:p>
+    <w:p>
+      <w:pPr>
+        <w:rPr>
+          <w:rFonts w:ascii="Times New Roman" w:hAnsi="Times New Roman" w:cs="Times New Roman"/>
+          <w:sz w:val="24"/>
+          <w:szCs w:val="24"/>
+          <w:lang w:val="fr-FR"/>
+        </w:rPr>
+      </w:pPr>
+      <w:r>
+        <w:rPr>
+          <w:rFonts w:ascii="Times New Roman" w:hAnsi="Times New Roman" w:cs="Times New Roman"/>
+          <w:sz w:val="24"/>
+          <w:szCs w:val="24"/>
+          <w:lang w:val="fr-FR"/>
+        </w:rPr>
+        <w:t>Le bitcoin opérant par le système de la clés publique et la clés secrète, enregistre toutes les opération dans un grand livre accessible a tous, néanmoins bien que toutes les opération sont inscrites, personne ne connait à qui appartient cette transaction, a l'exception du détenteur de la clé secrète, ainsi les deux partis de la transaction sont les seules a savoir de quoi il s'agit ( supposant une transaction entre A et B; seul A et B savent de quoi qu'il s'agit; et A et ne connait pas l'identité de B et inversement...).</w:t>
+      </w:r>
+    </w:p>
+    <w:p>
+      <w:pPr>
+        <w:rPr>
+          <w:rFonts w:ascii="Times New Roman" w:hAnsi="Times New Roman" w:cs="Times New Roman"/>
+          <w:sz w:val="24"/>
+          <w:szCs w:val="24"/>
+          <w:lang w:val="fr-FR"/>
+        </w:rPr>
+      </w:pPr>
+      <w:r>
+        <w:rPr>
+          <w:rFonts w:ascii="Times New Roman" w:hAnsi="Times New Roman" w:cs="Times New Roman"/>
+          <w:sz w:val="24"/>
+          <w:szCs w:val="24"/>
+          <w:lang w:val="fr-FR"/>
+        </w:rPr>
         <w:lastRenderedPageBreak/>
-        <w:t xml:space="preserve">Le bitcoin résoud le problème du "double Spending" en combinant la fonctionnalité du pair a pair avec le système de clé privé et publique pour créer une nouvelle forme de monnaie digitale. l'appartenance de chaque bitcoin est enregistrer dans le grand livre publique et approuver par les protocole de la Blockchain et des mineurs. </w:t>
-      </w:r>
-      <w:r>
+        <w:t>Donc ce système promet l'anonymat le plus complet pour une transparence complète, surtout dans l'ère ou les lobby telle que Facebook et autre société sont soupçonné de la vente d'information de ses utilisateur.</w:t>
+      </w:r>
+    </w:p>
+    <w:p>
+      <w:pPr>
+        <w:rPr>
+          <w:rFonts w:ascii="Times New Roman" w:hAnsi="Times New Roman" w:cs="Times New Roman"/>
+          <w:sz w:val="24"/>
+          <w:szCs w:val="24"/>
+          <w:lang w:val="fr-FR"/>
+        </w:rPr>
+      </w:pPr>
+      <w:r>
+        <w:rPr>
+          <w:rFonts w:ascii="Times New Roman" w:hAnsi="Times New Roman" w:cs="Times New Roman"/>
+          <w:sz w:val="24"/>
+          <w:szCs w:val="24"/>
+          <w:lang w:val="fr-FR"/>
+        </w:rPr>
+        <w:t>Ce même système est d'ailleurs utiliser par les banques classique, cette dernière pour jouer son rôle d'intermédiaire, demande des information complètes et détailler de la situation complète de chaque contribuant , ces informations peuvent d'ailleurs être non justifiée, l'argument principal des banques centrales; est que cette dernière fait office de gendarme qui garantis la sécurité et la traçabilité de chaque contribuant, ainsi en cas de problème, de vol ou de soupçons elle peut remonter jusqu'a la source du problème.</w:t>
+      </w:r>
+    </w:p>
+    <w:p>
+      <w:pPr>
+        <w:rPr>
+          <w:rFonts w:ascii="Times New Roman" w:hAnsi="Times New Roman" w:cs="Times New Roman"/>
+          <w:sz w:val="24"/>
+          <w:szCs w:val="24"/>
+          <w:lang w:val="fr-FR"/>
+        </w:rPr>
+      </w:pPr>
+      <w:r>
+        <w:rPr>
+          <w:rFonts w:ascii="Times New Roman" w:hAnsi="Times New Roman" w:cs="Times New Roman"/>
+          <w:sz w:val="24"/>
+          <w:szCs w:val="24"/>
+          <w:lang w:val="fr-FR"/>
+        </w:rPr>
+        <w:t xml:space="preserve">Par contre  pour le bitcoin l'histoire est différente,  les utilisateurs peuvent s'inscrire avec des emails qui sont affilier uniquement a des pseudonymes, ainsi aucune information en dehors du réseau n'est nécessaire ( telle que le nom , l'adresse ... ). Cette approche a double tranchant garantis au utilisateurs de bitcoin d'être a l'abris des yeux et des oreilles des gouvernements.   </w:t>
+      </w:r>
+    </w:p>
+    <w:p>
+      <w:pPr>
+        <w:rPr>
+          <w:rFonts w:ascii="Times New Roman" w:hAnsi="Times New Roman" w:cs="Times New Roman"/>
+          <w:sz w:val="24"/>
+          <w:szCs w:val="24"/>
+          <w:lang w:val="fr-FR"/>
+        </w:rPr>
+      </w:pPr>
+    </w:p>
+    <w:p>
+      <w:pPr>
+        <w:rPr>
+          <w:rFonts w:ascii="Times New Roman" w:hAnsi="Times New Roman" w:cs="Times New Roman"/>
+          <w:sz w:val="24"/>
+          <w:szCs w:val="24"/>
+          <w:lang w:val="fr-FR"/>
+        </w:rPr>
+      </w:pPr>
+      <w:r>
+        <w:rPr>
+          <w:rFonts w:ascii="Times New Roman" w:hAnsi="Times New Roman" w:cs="Times New Roman"/>
+          <w:sz w:val="24"/>
+          <w:szCs w:val="24"/>
+          <w:lang w:val="fr-FR"/>
+        </w:rPr>
+        <w:t>Ce point est très important, et pour être réaliste, cette option ne présente pas toujours un avantage, on dire qu'il s'agit d'une épée a double tranchant pourquoi?</w:t>
+      </w:r>
+    </w:p>
+    <w:p>
+      <w:pPr>
+        <w:rPr>
+          <w:rFonts w:ascii="Times New Roman" w:hAnsi="Times New Roman" w:cs="Times New Roman"/>
+          <w:sz w:val="24"/>
+          <w:szCs w:val="24"/>
+          <w:lang w:val="fr-FR"/>
+        </w:rPr>
+      </w:pPr>
+      <w:r>
+        <w:rPr>
+          <w:rFonts w:ascii="Times New Roman" w:hAnsi="Times New Roman" w:cs="Times New Roman"/>
+          <w:sz w:val="24"/>
+          <w:szCs w:val="24"/>
+          <w:lang w:val="fr-FR"/>
+        </w:rPr>
+        <w:t xml:space="preserve">D'une part il a les utilisateurs honnêtes qui ne veulent pas que les banques sachent qu'ils viennent d'acheter un nouveau téléphone, voulant préserver leur vie privée leur argument est simple: "j'ai un rideau dans ma chambre par principe non pas parce que je fait quelque chose de mal...", bien entendu il n'existe pas que les utilisateurs honnêtes il existe aussi les malfrats qui profitant de l'anonymat de bitcoin, l'utilise pour tout sorte d'opérations illicite que nous verrons dans le prochain chapitre. </w:t>
+      </w:r>
+    </w:p>
+    <w:p>
+      <w:pPr>
+        <w:rPr>
+          <w:rFonts w:ascii="Times New Roman" w:hAnsi="Times New Roman" w:cs="Times New Roman"/>
+          <w:sz w:val="24"/>
+          <w:szCs w:val="24"/>
+          <w:lang w:val="fr-FR"/>
+        </w:rPr>
+      </w:pPr>
+    </w:p>
+    <w:p>
+      <w:pPr>
+        <w:rPr>
+          <w:rFonts w:ascii="Times New Roman" w:hAnsi="Times New Roman" w:cs="Times New Roman"/>
+          <w:color w:val="FF0000"/>
+          <w:sz w:val="24"/>
+          <w:szCs w:val="24"/>
+          <w:lang w:val="fr-FR"/>
+        </w:rPr>
+      </w:pPr>
+      <w:r>
+        <w:rPr>
+          <w:rFonts w:ascii="Times New Roman" w:hAnsi="Times New Roman" w:cs="Times New Roman"/>
+          <w:color w:val="FF0000"/>
+          <w:sz w:val="24"/>
+          <w:szCs w:val="24"/>
+          <w:lang w:val="fr-FR"/>
+        </w:rPr>
+        <w:t>3.3.Inconvenant du bitcoin.</w:t>
+      </w:r>
+    </w:p>
+    <w:p>
+      <w:pPr>
         <w:rPr>
           <w:rFonts w:ascii="Times New Roman" w:hAnsi="Times New Roman" w:cs="Times New Roman"/>
           <w:color w:val="FFC000"/>
@@ -7867,223 +8421,1180 @@
           <w:szCs w:val="24"/>
           <w:lang w:val="fr-FR"/>
         </w:rPr>
+      </w:pPr>
+      <w:r>
+        <w:rPr>
+          <w:rFonts w:ascii="Times New Roman" w:hAnsi="Times New Roman" w:cs="Times New Roman"/>
+          <w:color w:val="FFC000"/>
+          <w:sz w:val="24"/>
+          <w:szCs w:val="24"/>
+          <w:lang w:val="fr-FR"/>
+        </w:rPr>
+        <w:t>A-retour sur l'anonymat ( "la face cacher de la lune").</w:t>
+      </w:r>
+    </w:p>
+    <w:p>
+      <w:pPr>
+        <w:rPr>
+          <w:rFonts w:ascii="Times New Roman" w:hAnsi="Times New Roman" w:cs="Times New Roman"/>
+          <w:sz w:val="24"/>
+          <w:szCs w:val="24"/>
+          <w:lang w:val="fr-FR"/>
+        </w:rPr>
+      </w:pPr>
+      <w:r>
+        <w:rPr>
+          <w:rFonts w:ascii="Times New Roman" w:hAnsi="Times New Roman" w:cs="Times New Roman"/>
+          <w:sz w:val="24"/>
+          <w:szCs w:val="24"/>
+          <w:lang w:val="fr-FR"/>
+        </w:rPr>
+        <w:t>L'anonymat dans le bitcoin relève d'un sujet sensible qui a fait pas mal de polémique et débats, certain refuse de voir le bitcoin être implémenter a grande échelle, par peur de la non réglementation et surtout que depuis 2013 l'affaire de "Silk Road" un site de vente de drogue et qui utilise Bitcoin fut un buzz énorme au grand public.</w:t>
+      </w:r>
+    </w:p>
+    <w:p>
+      <w:pPr>
+        <w:rPr>
+          <w:rFonts w:ascii="Times New Roman" w:hAnsi="Times New Roman" w:cs="Times New Roman"/>
+          <w:sz w:val="24"/>
+          <w:szCs w:val="24"/>
+          <w:lang w:val="fr-FR"/>
+        </w:rPr>
+      </w:pPr>
+      <w:r>
+        <w:rPr>
+          <w:rFonts w:ascii="Times New Roman" w:hAnsi="Times New Roman" w:cs="Times New Roman"/>
+          <w:sz w:val="24"/>
+          <w:szCs w:val="24"/>
+          <w:lang w:val="fr-FR"/>
+        </w:rPr>
+        <w:t xml:space="preserve">Depuis l'affaire "Silk Road" un site du Dark web américain qui suite aux investigation de l'FBI a était clôturer en octobre de 2013, ce site était tellement vaste que d'après le FBI il représentait plus de 70% du trafic de drogue du marcher mondial, il permettait aussi de se fournir en armes et autres services tel que le piratage de compte Facebook et autre comptes bancaires, le flux de ce </w:t>
+      </w:r>
+      <w:r>
+        <w:rPr>
+          <w:rFonts w:ascii="Times New Roman" w:hAnsi="Times New Roman" w:cs="Times New Roman"/>
+          <w:sz w:val="24"/>
+          <w:szCs w:val="24"/>
+          <w:lang w:val="fr-FR"/>
+        </w:rPr>
+        <w:lastRenderedPageBreak/>
+        <w:t>site était tellement grand que l'FBI estime que plus de 9 million de bitcoin ont circuler a travers ce site, pour un total équivalent de 1.2 milliard de dollars.</w:t>
+      </w:r>
+    </w:p>
+    <w:p>
+      <w:pPr>
+        <w:rPr>
+          <w:rFonts w:ascii="Times New Roman" w:hAnsi="Times New Roman" w:cs="Times New Roman"/>
+          <w:sz w:val="24"/>
+          <w:szCs w:val="24"/>
+          <w:lang w:val="fr-FR"/>
+        </w:rPr>
+      </w:pPr>
+      <w:r>
+        <w:rPr>
+          <w:rFonts w:ascii="Times New Roman" w:hAnsi="Times New Roman" w:cs="Times New Roman"/>
+          <w:sz w:val="24"/>
+          <w:szCs w:val="24"/>
+          <w:lang w:val="fr-FR"/>
+        </w:rPr>
+        <w:t>Une des plus grandes barrières qui freine le développement du bitcoin est ca mauvaise perception par le grand publique, comme étant un catalyseur pour le blanchiment d'argent sur le "Dark web", l'achat et la vente d'arme et de drogue et tout autre activité prohiber par le gouvernement.</w:t>
+      </w:r>
+    </w:p>
+    <w:p>
+      <w:pPr>
+        <w:rPr>
+          <w:rFonts w:ascii="Times New Roman" w:hAnsi="Times New Roman" w:cs="Times New Roman"/>
+          <w:sz w:val="24"/>
+          <w:szCs w:val="24"/>
+          <w:lang w:val="fr-FR"/>
+        </w:rPr>
+      </w:pPr>
+      <w:r>
+        <w:rPr>
+          <w:rFonts w:ascii="Times New Roman" w:hAnsi="Times New Roman" w:cs="Times New Roman"/>
+          <w:sz w:val="24"/>
+          <w:szCs w:val="24"/>
+          <w:lang w:val="fr-FR"/>
+        </w:rPr>
+        <w:t>Bitcoin et la Blockchain étant eux même neutres, et comme n'importe quel technologie peuvent être utiliser pour de bonnes comme pour de mauvaise fins, bien que qu'il existe une possibilité que le bitcoin peut être utiliser par des malfrat pour les mauvaises raisons, il présente néanmoins plus d'avantage que d'inconvenant et son potentiel ne devrait pas être gâcher a cause des malfrats.</w:t>
+      </w:r>
+    </w:p>
+    <w:p>
+      <w:pPr>
+        <w:rPr>
+          <w:rFonts w:ascii="Times New Roman" w:hAnsi="Times New Roman" w:cs="Times New Roman"/>
+          <w:sz w:val="24"/>
+          <w:szCs w:val="24"/>
+          <w:lang w:val="fr-FR"/>
+        </w:rPr>
+      </w:pPr>
+    </w:p>
+    <w:p>
+      <w:pPr>
+        <w:rPr>
+          <w:rFonts w:ascii="Times New Roman" w:hAnsi="Times New Roman" w:cs="Times New Roman"/>
+          <w:color w:val="FF0000"/>
+          <w:sz w:val="24"/>
+          <w:szCs w:val="24"/>
+          <w:lang w:val="fr-FR"/>
+        </w:rPr>
+      </w:pPr>
+      <w:r>
+        <w:rPr>
+          <w:rFonts w:ascii="Times New Roman" w:hAnsi="Times New Roman" w:cs="Times New Roman"/>
+          <w:color w:val="FF0000"/>
+          <w:sz w:val="24"/>
+          <w:szCs w:val="24"/>
+          <w:lang w:val="fr-FR"/>
+        </w:rPr>
+        <w:t>B- Soucis de sécurité : La fragilité des utilisateur de le réseau bitcoin:</w:t>
+      </w:r>
+    </w:p>
+    <w:p>
+      <w:pPr>
+        <w:rPr>
+          <w:rFonts w:ascii="Times New Roman" w:hAnsi="Times New Roman" w:cs="Times New Roman"/>
+          <w:sz w:val="24"/>
+          <w:szCs w:val="24"/>
+          <w:lang w:val="fr-FR"/>
+        </w:rPr>
+      </w:pPr>
+      <w:r>
+        <w:rPr>
+          <w:rFonts w:ascii="Times New Roman" w:hAnsi="Times New Roman" w:cs="Times New Roman"/>
+          <w:sz w:val="24"/>
+          <w:szCs w:val="24"/>
+          <w:lang w:val="fr-FR"/>
+        </w:rPr>
+        <w:t>Une autre barrière significative qui freine l'adoption du Bitcoin est la fragilité des utilisateur envers les tentative de vols, les arnaques dans l'industrie.</w:t>
+      </w:r>
+    </w:p>
+    <w:p>
+      <w:pPr>
+        <w:rPr>
+          <w:rFonts w:ascii="Times New Roman" w:hAnsi="Times New Roman" w:cs="Times New Roman"/>
+          <w:sz w:val="24"/>
+          <w:szCs w:val="24"/>
+          <w:lang w:val="fr-FR"/>
+        </w:rPr>
+      </w:pPr>
+      <w:r>
+        <w:rPr>
+          <w:rFonts w:ascii="Times New Roman" w:hAnsi="Times New Roman" w:cs="Times New Roman"/>
+          <w:sz w:val="24"/>
+          <w:szCs w:val="24"/>
+          <w:lang w:val="fr-FR"/>
+        </w:rPr>
+        <w:t>La faillite de la société japonaise ( Tokyo) MtGox  le plus grand réseau d'échange de Bitcoin de son temps, en 2014 a fait couler pas de mal d'encre est ainsi devenu une preuve irréfutable de la fragilité du réseau bitcoin.</w:t>
+      </w:r>
+      <w:r>
+        <w:rPr>
+          <w:rStyle w:val="Appelnotedebasdep"/>
+          <w:rFonts w:ascii="Times New Roman" w:hAnsi="Times New Roman" w:cs="Times New Roman"/>
+          <w:sz w:val="24"/>
+          <w:szCs w:val="24"/>
+        </w:rPr>
+        <w:footnoteReference w:id="15"/>
+      </w:r>
+    </w:p>
+    <w:p>
+      <w:pPr>
+        <w:rPr>
+          <w:rFonts w:ascii="Times New Roman" w:hAnsi="Times New Roman" w:cs="Times New Roman"/>
+          <w:sz w:val="24"/>
+          <w:szCs w:val="24"/>
+          <w:lang w:val="fr-FR"/>
+        </w:rPr>
+      </w:pPr>
+      <w:r>
+        <w:rPr>
+          <w:rFonts w:ascii="Times New Roman" w:hAnsi="Times New Roman" w:cs="Times New Roman"/>
+          <w:sz w:val="24"/>
+          <w:szCs w:val="24"/>
+          <w:lang w:val="fr-FR"/>
+        </w:rPr>
+        <w:t>Une explication s'impose; comment diable expliquer que des "coins" peuvent disparaitre pendant des mois, dans le journal le publique le plus transparent qui soit ?</w:t>
+      </w:r>
+    </w:p>
+    <w:p>
+      <w:pPr>
+        <w:rPr>
+          <w:rFonts w:ascii="Times New Roman" w:hAnsi="Times New Roman" w:cs="Times New Roman"/>
+          <w:sz w:val="24"/>
+          <w:szCs w:val="24"/>
+          <w:lang w:val="fr-FR"/>
+        </w:rPr>
+      </w:pPr>
+      <w:r>
+        <w:rPr>
+          <w:rFonts w:ascii="Times New Roman" w:hAnsi="Times New Roman" w:cs="Times New Roman"/>
+          <w:sz w:val="24"/>
+          <w:szCs w:val="24"/>
+          <w:lang w:val="fr-FR"/>
+        </w:rPr>
+        <w:t xml:space="preserve">La réponse officielle de MtGox est que son système était infiltrer par des arnaqueur qui ont réussi a exploiter un bug courant qui s'appelle le "Transaction malleability bug", ce bug permettait les arnaqueurs de dépenser doublement "Double Spend" leur argent tout en faisant croire que a la société MtGox qu'elle reçoit réellement les fonds, cette dernière qui étant une plateforme d'échange entre divers détenteur de fonds bitcoin, a suite a cette crise simplement "disparu" avec plus de 750 000 bitcoin, laissant les utilisateurs avec des pertes plus ou moins importantes.  </w:t>
+      </w:r>
+    </w:p>
+    <w:p>
+      <w:pPr>
+        <w:rPr>
+          <w:rFonts w:ascii="Times New Roman" w:hAnsi="Times New Roman" w:cs="Times New Roman"/>
+          <w:sz w:val="24"/>
+          <w:szCs w:val="24"/>
+          <w:lang w:val="fr-FR"/>
+        </w:rPr>
+      </w:pPr>
+      <w:r>
+        <w:rPr>
+          <w:rFonts w:ascii="Times New Roman" w:hAnsi="Times New Roman" w:cs="Times New Roman"/>
+          <w:sz w:val="24"/>
+          <w:szCs w:val="24"/>
+          <w:lang w:val="fr-FR"/>
+        </w:rPr>
+        <w:t>Les analyste externes reste perplexes; ils ne savent pas avec certitude si cette dernière a était réellement pénétrer de l'extérieur ou simplement il s'agit d'une manigance pour cacher les fraudes que la société a commit en interne...</w:t>
+      </w:r>
+    </w:p>
+    <w:p>
+      <w:pPr>
+        <w:rPr>
+          <w:rFonts w:ascii="Times New Roman" w:hAnsi="Times New Roman" w:cs="Times New Roman"/>
+          <w:sz w:val="24"/>
+          <w:szCs w:val="24"/>
+          <w:lang w:val="fr-FR"/>
+        </w:rPr>
+      </w:pPr>
+      <w:r>
+        <w:rPr>
+          <w:rFonts w:ascii="Times New Roman" w:hAnsi="Times New Roman" w:cs="Times New Roman"/>
+          <w:sz w:val="24"/>
+          <w:szCs w:val="24"/>
+          <w:lang w:val="fr-FR"/>
+        </w:rPr>
+        <w:t xml:space="preserve">Le problème et que quelque soit la cause soit elle interne ou externe ce genre de manipulation continue a persister, avec le CEO d'une société appeler "MOOLAH" qui disparait avec l'équivalent de 1.4 de dollar en bitcoin en octobre de 2014, ainsi que de 2million en Vericoin qui </w:t>
+      </w:r>
+      <w:r>
+        <w:rPr>
+          <w:rFonts w:ascii="Times New Roman" w:hAnsi="Times New Roman" w:cs="Times New Roman"/>
+          <w:sz w:val="24"/>
+          <w:szCs w:val="24"/>
+          <w:lang w:val="fr-FR"/>
+        </w:rPr>
+        <w:lastRenderedPageBreak/>
+        <w:t xml:space="preserve">fut volée en juillet de 2014, et 620.000 de dollar pirater dans une opération de Minining en juin de 2014. </w:t>
+      </w:r>
+    </w:p>
+    <w:p>
+      <w:pPr>
+        <w:rPr>
+          <w:rFonts w:ascii="Times New Roman" w:hAnsi="Times New Roman" w:cs="Times New Roman"/>
+          <w:sz w:val="24"/>
+          <w:szCs w:val="24"/>
+          <w:lang w:val="fr-FR"/>
+        </w:rPr>
+      </w:pPr>
+      <w:r>
+        <w:rPr>
+          <w:rFonts w:ascii="Times New Roman" w:hAnsi="Times New Roman" w:cs="Times New Roman"/>
+          <w:sz w:val="24"/>
+          <w:szCs w:val="24"/>
+          <w:lang w:val="fr-FR"/>
+        </w:rPr>
+        <w:t>En outre les vols, il existe aussi des risques intrinsèque du système par exemple la perte de sa clés secrète, entrainement la perte des bitcoins pour son utilisateur mais aussi pour tout le réseau économique, il est en de même pour la suppression non intentionné de ses propre bitcoin ou aucun retour en arrière n'est possible, les transaction non réversible et le dénis de service reste toute fois des problèmes très récurant et très grave, qui laisse à penser que le Bitcoin a encore besoin de modification et de raffinement pour enfin atteindre ca phase "adulte".</w:t>
+      </w:r>
+    </w:p>
+    <w:p>
+      <w:pPr>
+        <w:rPr>
+          <w:rFonts w:ascii="Times New Roman" w:hAnsi="Times New Roman" w:cs="Times New Roman"/>
+          <w:sz w:val="24"/>
+          <w:szCs w:val="24"/>
+          <w:lang w:val="fr-FR"/>
+        </w:rPr>
+      </w:pPr>
+      <w:r>
+        <w:rPr>
+          <w:rFonts w:ascii="Times New Roman" w:hAnsi="Times New Roman" w:cs="Times New Roman"/>
+          <w:sz w:val="24"/>
+          <w:szCs w:val="24"/>
+          <w:lang w:val="fr-FR"/>
+        </w:rPr>
+        <w:t xml:space="preserve">les modèles de l'industrie Blockchain en encore besoin de ce solidifier et murir, pour </w:t>
+      </w:r>
+      <w:r>
+        <w:rPr>
+          <w:rFonts w:ascii="Times New Roman" w:hAnsi="Times New Roman" w:cs="Times New Roman"/>
+          <w:sz w:val="24"/>
+          <w:szCs w:val="24"/>
+          <w:lang w:val="fr-FR"/>
+        </w:rPr>
+        <w:t>offrir</w:t>
+      </w:r>
+      <w:r>
+        <w:rPr>
+          <w:rFonts w:ascii="Times New Roman" w:hAnsi="Times New Roman" w:cs="Times New Roman"/>
+          <w:sz w:val="24"/>
+          <w:szCs w:val="24"/>
+          <w:lang w:val="fr-FR"/>
+        </w:rPr>
+        <w:t xml:space="preserve"> plus de garantie de sécurité en place, pour stabiliser l'industrie et ainsi garantir les intervenant intérieur ou extérieur de distinguer entre les bon et les mauvais "joueurs".</w:t>
+      </w:r>
+    </w:p>
+    <w:p>
+      <w:pPr>
+        <w:rPr>
+          <w:rFonts w:ascii="Times New Roman" w:hAnsi="Times New Roman" w:cs="Times New Roman"/>
+          <w:sz w:val="24"/>
+          <w:szCs w:val="24"/>
+          <w:lang w:val="fr-FR"/>
+        </w:rPr>
+      </w:pPr>
+    </w:p>
+    <w:p>
+      <w:pPr>
+        <w:rPr>
+          <w:rFonts w:ascii="Times New Roman" w:hAnsi="Times New Roman" w:cs="Times New Roman"/>
+          <w:color w:val="FF0000"/>
+          <w:sz w:val="24"/>
+          <w:szCs w:val="24"/>
+          <w:lang w:val="fr-FR"/>
+        </w:rPr>
+      </w:pPr>
+      <w:r>
+        <w:rPr>
+          <w:rFonts w:ascii="Times New Roman" w:hAnsi="Times New Roman" w:cs="Times New Roman"/>
+          <w:color w:val="FF0000"/>
+          <w:sz w:val="24"/>
+          <w:szCs w:val="24"/>
+          <w:lang w:val="fr-FR"/>
+        </w:rPr>
+        <w:t>C-Volatilité du bitcoin.</w:t>
+      </w:r>
+    </w:p>
+    <w:p>
+      <w:pPr>
+        <w:rPr>
+          <w:rFonts w:ascii="Arial" w:hAnsi="Arial" w:cs="Arial"/>
+          <w:color w:val="000000"/>
+          <w:sz w:val="25"/>
+          <w:szCs w:val="25"/>
+          <w:shd w:val="clear" w:color="auto" w:fill="FFFFFF"/>
+          <w:lang w:val="fr-FR"/>
+        </w:rPr>
+      </w:pPr>
+      <w:r>
+        <w:rPr>
+          <w:rFonts w:ascii="Times New Roman" w:hAnsi="Times New Roman" w:cs="Times New Roman"/>
+          <w:sz w:val="24"/>
+          <w:szCs w:val="24"/>
+          <w:lang w:val="fr-FR"/>
+        </w:rPr>
+        <w:t xml:space="preserve">Lors de ca </w:t>
+      </w:r>
+      <w:r>
+        <w:rPr>
+          <w:rFonts w:ascii="Times New Roman" w:hAnsi="Times New Roman" w:cs="Times New Roman"/>
+          <w:sz w:val="24"/>
+          <w:szCs w:val="24"/>
+          <w:lang w:val="fr-FR"/>
+        </w:rPr>
+        <w:t>création</w:t>
+      </w:r>
+      <w:r>
+        <w:rPr>
+          <w:rFonts w:ascii="Times New Roman" w:hAnsi="Times New Roman" w:cs="Times New Roman"/>
+          <w:sz w:val="24"/>
+          <w:szCs w:val="24"/>
+          <w:lang w:val="fr-FR"/>
+        </w:rPr>
+        <w:t xml:space="preserve"> le bitcoin ne </w:t>
+      </w:r>
+      <w:r>
+        <w:rPr>
+          <w:rFonts w:ascii="Times New Roman" w:hAnsi="Times New Roman" w:cs="Times New Roman"/>
+          <w:sz w:val="24"/>
+          <w:szCs w:val="24"/>
+          <w:lang w:val="fr-FR"/>
+        </w:rPr>
+        <w:t>valait</w:t>
+      </w:r>
+      <w:r>
+        <w:rPr>
+          <w:rFonts w:ascii="Times New Roman" w:hAnsi="Times New Roman" w:cs="Times New Roman"/>
+          <w:sz w:val="24"/>
+          <w:szCs w:val="24"/>
+          <w:lang w:val="fr-FR"/>
+        </w:rPr>
         <w:t xml:space="preserve"> </w:t>
       </w:r>
-    </w:p>
-    <w:p>
-      <w:pPr>
-        <w:rPr>
-          <w:rFonts w:ascii="Times New Roman" w:hAnsi="Times New Roman" w:cs="Times New Roman"/>
-          <w:sz w:val="24"/>
-          <w:szCs w:val="24"/>
-          <w:lang w:val="fr-FR"/>
-        </w:rPr>
-      </w:pPr>
-      <w:r>
-        <w:rPr>
-          <w:rFonts w:ascii="Times New Roman" w:hAnsi="Times New Roman" w:cs="Times New Roman"/>
-          <w:sz w:val="24"/>
-          <w:szCs w:val="24"/>
-          <w:lang w:val="fr-FR"/>
-        </w:rPr>
-        <w:t>Pour le second problème cité, la réponse ce trouve sous forme d'un algorithme mathématique qui prend en compte a la fois les différentes information nécessaire, le transport d'un point a l'autre, mais également les potentiels problèmes de défaillances du système, qu'elle soient d'origine matérielle, accidentelles, ou encore malveillantes.</w:t>
-      </w:r>
-    </w:p>
-    <w:p>
-      <w:pPr>
-        <w:rPr>
-          <w:rFonts w:ascii="Times New Roman" w:hAnsi="Times New Roman" w:cs="Times New Roman"/>
-          <w:sz w:val="24"/>
-          <w:szCs w:val="24"/>
-          <w:lang w:val="fr-FR"/>
-        </w:rPr>
-      </w:pPr>
-      <w:r>
-        <w:rPr>
-          <w:rFonts w:ascii="Times New Roman" w:hAnsi="Times New Roman" w:cs="Times New Roman"/>
-          <w:sz w:val="24"/>
-          <w:szCs w:val="24"/>
-          <w:lang w:val="fr-FR"/>
-        </w:rPr>
-        <w:t xml:space="preserve">Ce système révolutionnaire bitcoin est le premier a avoir trouvé la solution au du problème du transfert de la propriété digitale, dans le monde d'internet, a un interlocuteur qui peut être inconnu tout en garantissant la sécurité de ce transfert, c'est a dire ce transfert aura lieu et que le contenu ne sera pas volé ou victime d'une attaque, et que la personne ne peux pas revenir dessus ("Backtrack") </w:t>
-      </w:r>
-    </w:p>
-    <w:p>
-      <w:pPr>
-        <w:rPr>
-          <w:rFonts w:ascii="Times New Roman" w:hAnsi="Times New Roman" w:cs="Times New Roman"/>
-          <w:color w:val="FFFF00"/>
-          <w:sz w:val="24"/>
-          <w:szCs w:val="24"/>
-          <w:lang w:val="fr-FR"/>
-        </w:rPr>
-      </w:pPr>
-      <w:r>
-        <w:rPr>
-          <w:rFonts w:ascii="Times New Roman" w:hAnsi="Times New Roman" w:cs="Times New Roman"/>
-          <w:color w:val="FFC000"/>
-          <w:sz w:val="24"/>
-          <w:szCs w:val="24"/>
-          <w:lang w:val="fr-FR"/>
-        </w:rPr>
-        <w:t>D- le complet anonymat: une épée a double tranchant</w:t>
-      </w:r>
-      <w:r>
-        <w:rPr>
-          <w:rFonts w:ascii="Times New Roman" w:hAnsi="Times New Roman" w:cs="Times New Roman"/>
-          <w:color w:val="FFFF00"/>
+      <w:r>
+        <w:rPr>
+          <w:rFonts w:ascii="Times New Roman" w:hAnsi="Times New Roman" w:cs="Times New Roman"/>
+          <w:sz w:val="24"/>
+          <w:szCs w:val="24"/>
+          <w:lang w:val="fr-FR"/>
+        </w:rPr>
+        <w:t>pas plus que rien,  mais a</w:t>
+      </w:r>
+      <w:r>
+        <w:rPr>
+          <w:rFonts w:ascii="Times New Roman" w:hAnsi="Times New Roman" w:cs="Times New Roman"/>
+          <w:sz w:val="24"/>
+          <w:szCs w:val="24"/>
+          <w:lang w:val="fr-FR"/>
+        </w:rPr>
+        <w:t>u</w:t>
+      </w:r>
+      <w:r>
+        <w:rPr>
+          <w:rFonts w:ascii="Times New Roman" w:hAnsi="Times New Roman" w:cs="Times New Roman"/>
+          <w:sz w:val="24"/>
+          <w:szCs w:val="24"/>
+          <w:lang w:val="fr-FR"/>
+        </w:rPr>
+        <w:t xml:space="preserve"> cours de son </w:t>
+      </w:r>
+      <w:r>
+        <w:rPr>
+          <w:rFonts w:ascii="Times New Roman" w:hAnsi="Times New Roman" w:cs="Times New Roman"/>
+          <w:sz w:val="24"/>
+          <w:szCs w:val="24"/>
+          <w:lang w:val="fr-FR"/>
+        </w:rPr>
+        <w:t>évolution</w:t>
+      </w:r>
+      <w:r>
+        <w:rPr>
+          <w:rFonts w:ascii="Times New Roman" w:hAnsi="Times New Roman" w:cs="Times New Roman"/>
+          <w:sz w:val="24"/>
+          <w:szCs w:val="24"/>
+          <w:lang w:val="fr-FR"/>
+        </w:rPr>
+        <w:t xml:space="preserve"> il s'est avérer qu'il est doté </w:t>
+      </w:r>
+      <w:r>
+        <w:rPr>
+          <w:rFonts w:ascii="Times New Roman" w:hAnsi="Times New Roman" w:cs="Times New Roman"/>
+          <w:sz w:val="24"/>
+          <w:szCs w:val="24"/>
+          <w:lang w:val="fr-FR"/>
+        </w:rPr>
+        <w:t xml:space="preserve">d'une volatilité extraordinaire; </w:t>
+      </w:r>
+      <w:r>
+        <w:rPr>
+          <w:rFonts w:ascii="Times New Roman" w:hAnsi="Times New Roman" w:cs="Times New Roman"/>
+          <w:sz w:val="24"/>
+          <w:szCs w:val="24"/>
+          <w:lang w:val="fr-FR"/>
+        </w:rPr>
+        <w:t xml:space="preserve">une </w:t>
+      </w:r>
+      <w:r>
+        <w:rPr>
+          <w:rFonts w:ascii="Times New Roman" w:hAnsi="Times New Roman" w:cs="Times New Roman"/>
+          <w:sz w:val="24"/>
+          <w:szCs w:val="24"/>
+          <w:lang w:val="fr-FR"/>
+        </w:rPr>
+        <w:t>volatilité</w:t>
+      </w:r>
+      <w:r>
+        <w:rPr>
+          <w:rFonts w:ascii="Times New Roman" w:hAnsi="Times New Roman" w:cs="Times New Roman"/>
+          <w:sz w:val="24"/>
+          <w:szCs w:val="24"/>
+          <w:lang w:val="fr-FR"/>
+        </w:rPr>
+        <w:t xml:space="preserve"> si haute</w:t>
+      </w:r>
+      <w:r>
+        <w:rPr>
+          <w:rFonts w:ascii="Times New Roman" w:hAnsi="Times New Roman" w:cs="Times New Roman"/>
+          <w:sz w:val="24"/>
+          <w:szCs w:val="24"/>
+          <w:lang w:val="fr-FR"/>
+        </w:rPr>
+        <w:t xml:space="preserve"> en effets</w:t>
+      </w:r>
+      <w:r>
+        <w:rPr>
+          <w:rFonts w:ascii="Times New Roman" w:hAnsi="Times New Roman" w:cs="Times New Roman"/>
+          <w:sz w:val="24"/>
+          <w:szCs w:val="24"/>
+          <w:lang w:val="fr-FR"/>
+        </w:rPr>
+        <w:t xml:space="preserve"> qu'elle n'a jamais </w:t>
+      </w:r>
+      <w:r>
+        <w:rPr>
+          <w:rFonts w:ascii="Times New Roman" w:hAnsi="Times New Roman" w:cs="Times New Roman"/>
+          <w:sz w:val="24"/>
+          <w:szCs w:val="24"/>
+          <w:lang w:val="fr-FR"/>
+        </w:rPr>
+        <w:t>était</w:t>
+      </w:r>
+      <w:r>
+        <w:rPr>
+          <w:rFonts w:ascii="Times New Roman" w:hAnsi="Times New Roman" w:cs="Times New Roman"/>
+          <w:sz w:val="24"/>
+          <w:szCs w:val="24"/>
+          <w:lang w:val="fr-FR"/>
+        </w:rPr>
+        <w:t xml:space="preserve"> enregistrer dans l'histoire des </w:t>
+      </w:r>
+      <w:r>
+        <w:rPr>
+          <w:rFonts w:ascii="Times New Roman" w:hAnsi="Times New Roman" w:cs="Times New Roman"/>
+          <w:sz w:val="24"/>
+          <w:szCs w:val="24"/>
+          <w:lang w:val="fr-FR"/>
+        </w:rPr>
+        <w:t>actifs</w:t>
+      </w:r>
+      <w:r>
+        <w:rPr>
+          <w:rFonts w:ascii="Times New Roman" w:hAnsi="Times New Roman" w:cs="Times New Roman"/>
+          <w:sz w:val="24"/>
+          <w:szCs w:val="24"/>
+          <w:lang w:val="fr-FR"/>
+        </w:rPr>
+        <w:t xml:space="preserve"> </w:t>
+      </w:r>
+      <w:r>
+        <w:rPr>
+          <w:rFonts w:ascii="Times New Roman" w:hAnsi="Times New Roman" w:cs="Times New Roman"/>
+          <w:sz w:val="24"/>
+          <w:szCs w:val="24"/>
+          <w:lang w:val="fr-FR"/>
+        </w:rPr>
+        <w:t>réels</w:t>
+      </w:r>
+      <w:r>
+        <w:rPr>
+          <w:rFonts w:ascii="Times New Roman" w:hAnsi="Times New Roman" w:cs="Times New Roman"/>
           <w:sz w:val="24"/>
           <w:szCs w:val="24"/>
           <w:lang w:val="fr-FR"/>
         </w:rPr>
         <w:t>.</w:t>
       </w:r>
-    </w:p>
-    <w:p>
-      <w:pPr>
-        <w:rPr>
-          <w:rFonts w:ascii="Times New Roman" w:hAnsi="Times New Roman" w:cs="Times New Roman"/>
-          <w:color w:val="FFFF00"/>
-          <w:sz w:val="24"/>
-          <w:szCs w:val="24"/>
-          <w:lang w:val="fr-FR"/>
-        </w:rPr>
-      </w:pPr>
-    </w:p>
-    <w:p>
-      <w:pPr>
-        <w:rPr>
-          <w:rFonts w:ascii="Times New Roman" w:hAnsi="Times New Roman" w:cs="Times New Roman"/>
-          <w:sz w:val="24"/>
-          <w:szCs w:val="24"/>
-          <w:lang w:val="fr-FR"/>
-        </w:rPr>
-      </w:pPr>
-      <w:r>
-        <w:rPr>
-          <w:rFonts w:ascii="Times New Roman" w:hAnsi="Times New Roman" w:cs="Times New Roman"/>
-          <w:sz w:val="24"/>
-          <w:szCs w:val="24"/>
-          <w:lang w:val="fr-FR"/>
-        </w:rPr>
-        <w:t>Le bitcoin opérant par le système de la clés publique et la clés secrète, enregistre toutes les opération dans un grand livre accessible a tous, néanmoins bien que toutes les opération sont inscrites, personne ne connait à qui appartient cette transaction, a l'exception du détenteur de la clé secrète, ainsi les deux partis de la transaction sont les seules a savoir de quoi il s'agit ( supposant une transaction entre A et B; seul A et B savent de quoi qu'il s'agit; et A et ne connait pas l'identité de B et inversement...).</w:t>
-      </w:r>
-    </w:p>
-    <w:p>
-      <w:pPr>
-        <w:rPr>
-          <w:rFonts w:ascii="Times New Roman" w:hAnsi="Times New Roman" w:cs="Times New Roman"/>
-          <w:sz w:val="24"/>
-          <w:szCs w:val="24"/>
-          <w:lang w:val="fr-FR"/>
-        </w:rPr>
-      </w:pPr>
-      <w:r>
-        <w:rPr>
-          <w:rFonts w:ascii="Times New Roman" w:hAnsi="Times New Roman" w:cs="Times New Roman"/>
-          <w:sz w:val="24"/>
-          <w:szCs w:val="24"/>
-          <w:lang w:val="fr-FR"/>
-        </w:rPr>
-        <w:t>Donc ce système promet l'anonymat le plus complet pour une transparence complète, surtout dans l'ère ou les lobby telle que Facebook et autre société sont soupçonné de la vente d'information de ses utilisateur.</w:t>
-      </w:r>
-    </w:p>
-    <w:p>
-      <w:pPr>
-        <w:rPr>
-          <w:rFonts w:ascii="Times New Roman" w:hAnsi="Times New Roman" w:cs="Times New Roman"/>
-          <w:sz w:val="24"/>
-          <w:szCs w:val="24"/>
-          <w:lang w:val="fr-FR"/>
-        </w:rPr>
-      </w:pPr>
-      <w:r>
-        <w:rPr>
-          <w:rFonts w:ascii="Times New Roman" w:hAnsi="Times New Roman" w:cs="Times New Roman"/>
-          <w:sz w:val="24"/>
-          <w:szCs w:val="24"/>
-          <w:lang w:val="fr-FR"/>
-        </w:rPr>
-        <w:t>Ce même système est d'ailleurs utiliser par les banques classique, cette dernière pour jouer son rôle d'intermédiaire, demande des information complètes et détailler de la situation complète de chaque contribuant , ces informations peuvent d'ailleurs être non justifiée, l'argument principal des banques centrales; est que cette dernière fait office de gendarme qui garantis la sécurité et la traçabilité de chaque contribuant, ainsi en cas de problème, de vol ou de soupçons elle peut remonter jusqu'a la source du problème.</w:t>
-      </w:r>
-    </w:p>
-    <w:p>
-      <w:pPr>
-        <w:rPr>
-          <w:rFonts w:ascii="Times New Roman" w:hAnsi="Times New Roman" w:cs="Times New Roman"/>
-          <w:sz w:val="24"/>
-          <w:szCs w:val="24"/>
-          <w:lang w:val="fr-FR"/>
-        </w:rPr>
-      </w:pPr>
-      <w:r>
-        <w:rPr>
-          <w:rFonts w:ascii="Times New Roman" w:hAnsi="Times New Roman" w:cs="Times New Roman"/>
-          <w:sz w:val="24"/>
-          <w:szCs w:val="24"/>
-          <w:lang w:val="fr-FR"/>
-        </w:rPr>
-        <w:t xml:space="preserve">Par contre  pour le bitcoin l'histoire est différente,  les utilisateurs peuvent s'inscrire avec des emails qui sont affilier uniquement a des pseudonymes, ainsi aucune information en dehors du réseau n'est nécessaire ( telle que le nom , l'adresse ... ). Cette approche a double tranchant garantis au utilisateurs de bitcoin d'être a l'abris des yeux et des oreilles des gouvernements.   </w:t>
-      </w:r>
-    </w:p>
-    <w:p>
-      <w:pPr>
-        <w:rPr>
-          <w:rFonts w:ascii="Times New Roman" w:hAnsi="Times New Roman" w:cs="Times New Roman"/>
-          <w:sz w:val="24"/>
-          <w:szCs w:val="24"/>
-          <w:lang w:val="fr-FR"/>
-        </w:rPr>
-      </w:pPr>
-    </w:p>
-    <w:p>
-      <w:pPr>
-        <w:rPr>
-          <w:rFonts w:ascii="Times New Roman" w:hAnsi="Times New Roman" w:cs="Times New Roman"/>
-          <w:sz w:val="24"/>
-          <w:szCs w:val="24"/>
-          <w:lang w:val="fr-FR"/>
-        </w:rPr>
-      </w:pPr>
-      <w:r>
-        <w:rPr>
-          <w:rFonts w:ascii="Times New Roman" w:hAnsi="Times New Roman" w:cs="Times New Roman"/>
-          <w:sz w:val="24"/>
-          <w:szCs w:val="24"/>
+      <w:r>
+        <w:rPr>
+          <w:rFonts w:ascii="Arial" w:hAnsi="Arial" w:cs="Arial"/>
+          <w:color w:val="000000"/>
+          <w:sz w:val="25"/>
+          <w:szCs w:val="25"/>
+          <w:shd w:val="clear" w:color="auto" w:fill="FFFFFF"/>
+          <w:lang w:val="fr-FR"/>
+        </w:rPr>
+        <w:t xml:space="preserve"> </w:t>
+      </w:r>
+      <w:r>
+        <w:rPr>
+          <w:rFonts w:ascii="Times New Roman" w:hAnsi="Times New Roman" w:cs="Times New Roman"/>
+          <w:color w:val="000000"/>
+          <w:sz w:val="24"/>
+          <w:szCs w:val="24"/>
+          <w:shd w:val="clear" w:color="auto" w:fill="FFFFFF"/>
+          <w:lang w:val="fr-FR"/>
+        </w:rPr>
+        <w:t>Des pourcentages de hausse qui défient les lois de l'entendement. Les acheteurs de bitcoin de la première heure ont profité de cette envolée, </w:t>
+      </w:r>
+      <w:hyperlink r:id="rId29" w:tgtFrame="_blank" w:history="1">
+        <w:r>
+          <w:rPr>
+            <w:rStyle w:val="Lienhypertexte"/>
+            <w:rFonts w:ascii="Times New Roman" w:hAnsi="Times New Roman" w:cs="Times New Roman"/>
+            <w:color w:val="E40613"/>
+            <w:sz w:val="24"/>
+            <w:szCs w:val="24"/>
+            <w:bdr w:val="none" w:sz="0" w:space="0" w:color="auto" w:frame="1"/>
+            <w:shd w:val="clear" w:color="auto" w:fill="FFFFFF"/>
+            <w:lang w:val="fr-FR"/>
+          </w:rPr>
+          <w:t>parfois pour devenir milliardaires</w:t>
+        </w:r>
+      </w:hyperlink>
+      <w:r>
+        <w:rPr>
+          <w:rFonts w:ascii="Times New Roman" w:hAnsi="Times New Roman" w:cs="Times New Roman"/>
+          <w:color w:val="000000"/>
+          <w:sz w:val="24"/>
+          <w:szCs w:val="24"/>
+          <w:shd w:val="clear" w:color="auto" w:fill="FFFFFF"/>
+          <w:lang w:val="fr-FR"/>
+        </w:rPr>
+        <w:t>. Mais paradoxalement, elle décrédibilise le bitcoin en tant que monnaie</w:t>
+      </w:r>
+      <w:r>
+        <w:rPr>
+          <w:rFonts w:ascii="Arial" w:hAnsi="Arial" w:cs="Arial"/>
+          <w:color w:val="000000"/>
+          <w:sz w:val="25"/>
+          <w:szCs w:val="25"/>
+          <w:shd w:val="clear" w:color="auto" w:fill="FFFFFF"/>
+          <w:lang w:val="fr-FR"/>
+        </w:rPr>
+        <w:t>.</w:t>
+      </w:r>
+    </w:p>
+    <w:p>
+      <w:pPr>
+        <w:rPr>
+          <w:rFonts w:ascii="Times New Roman" w:hAnsi="Times New Roman" w:cs="Times New Roman"/>
+          <w:color w:val="000000"/>
+          <w:sz w:val="24"/>
+          <w:szCs w:val="24"/>
+          <w:shd w:val="clear" w:color="auto" w:fill="FFFFFF"/>
+          <w:lang w:val="fr-FR"/>
+        </w:rPr>
+      </w:pPr>
+      <w:r>
+        <w:rPr>
+          <w:rFonts w:ascii="Times New Roman" w:hAnsi="Times New Roman" w:cs="Times New Roman"/>
+          <w:color w:val="000000"/>
+          <w:sz w:val="24"/>
+          <w:szCs w:val="24"/>
+          <w:shd w:val="clear" w:color="auto" w:fill="FFFFFF"/>
+          <w:lang w:val="fr-FR"/>
+        </w:rPr>
+        <w:t xml:space="preserve">La volatilité est un risque,  bien que certaine choses risquée sont bonnes; comme les actifs boursier par exemple, mais le </w:t>
+      </w:r>
+      <w:r>
+        <w:rPr>
+          <w:rFonts w:ascii="Times New Roman" w:hAnsi="Times New Roman" w:cs="Times New Roman"/>
+          <w:color w:val="000000"/>
+          <w:sz w:val="24"/>
+          <w:szCs w:val="24"/>
+          <w:shd w:val="clear" w:color="auto" w:fill="FFFFFF"/>
+          <w:lang w:val="fr-FR"/>
+        </w:rPr>
+        <w:t>problème</w:t>
+      </w:r>
+      <w:r>
+        <w:rPr>
+          <w:rFonts w:ascii="Times New Roman" w:hAnsi="Times New Roman" w:cs="Times New Roman"/>
+          <w:color w:val="000000"/>
+          <w:sz w:val="24"/>
+          <w:szCs w:val="24"/>
+          <w:shd w:val="clear" w:color="auto" w:fill="FFFFFF"/>
+          <w:lang w:val="fr-FR"/>
+        </w:rPr>
+        <w:t xml:space="preserve"> ce pose lorsqu'il y a trop de volatilité qui </w:t>
+      </w:r>
+      <w:r>
+        <w:rPr>
+          <w:rFonts w:ascii="Times New Roman" w:hAnsi="Times New Roman" w:cs="Times New Roman"/>
+          <w:color w:val="000000"/>
+          <w:sz w:val="24"/>
+          <w:szCs w:val="24"/>
+          <w:shd w:val="clear" w:color="auto" w:fill="FFFFFF"/>
+          <w:lang w:val="fr-FR"/>
+        </w:rPr>
+        <w:t>présente</w:t>
+      </w:r>
+      <w:r>
+        <w:rPr>
+          <w:rFonts w:ascii="Times New Roman" w:hAnsi="Times New Roman" w:cs="Times New Roman"/>
+          <w:color w:val="000000"/>
+          <w:sz w:val="24"/>
+          <w:szCs w:val="24"/>
+          <w:shd w:val="clear" w:color="auto" w:fill="FFFFFF"/>
+          <w:lang w:val="fr-FR"/>
+        </w:rPr>
+        <w:t xml:space="preserve"> une </w:t>
+      </w:r>
+      <w:r>
+        <w:rPr>
+          <w:rFonts w:ascii="Times New Roman" w:hAnsi="Times New Roman" w:cs="Times New Roman"/>
+          <w:color w:val="000000"/>
+          <w:sz w:val="24"/>
+          <w:szCs w:val="24"/>
+          <w:shd w:val="clear" w:color="auto" w:fill="FFFFFF"/>
+          <w:lang w:val="fr-FR"/>
+        </w:rPr>
+        <w:t>réelle</w:t>
+      </w:r>
+      <w:r>
+        <w:rPr>
+          <w:rFonts w:ascii="Times New Roman" w:hAnsi="Times New Roman" w:cs="Times New Roman"/>
+          <w:color w:val="000000"/>
+          <w:sz w:val="24"/>
+          <w:szCs w:val="24"/>
+          <w:shd w:val="clear" w:color="auto" w:fill="FFFFFF"/>
+          <w:lang w:val="fr-FR"/>
+        </w:rPr>
+        <w:t xml:space="preserve"> entrave  pour l'utilisation courante; "trop  de risque tue le risque" , le but principale du Bitcoin </w:t>
+      </w:r>
+      <w:r>
+        <w:rPr>
+          <w:rFonts w:ascii="Times New Roman" w:hAnsi="Times New Roman" w:cs="Times New Roman"/>
+          <w:color w:val="000000"/>
+          <w:sz w:val="24"/>
+          <w:szCs w:val="24"/>
+          <w:shd w:val="clear" w:color="auto" w:fill="FFFFFF"/>
+          <w:lang w:val="fr-FR"/>
+        </w:rPr>
+        <w:t>étant</w:t>
+      </w:r>
+      <w:r>
+        <w:rPr>
+          <w:rFonts w:ascii="Times New Roman" w:hAnsi="Times New Roman" w:cs="Times New Roman"/>
+          <w:color w:val="000000"/>
+          <w:sz w:val="24"/>
+          <w:szCs w:val="24"/>
+          <w:shd w:val="clear" w:color="auto" w:fill="FFFFFF"/>
+          <w:lang w:val="fr-FR"/>
+        </w:rPr>
+        <w:t xml:space="preserve"> de remplacer la monnaie scripturale et ainsi devenir une monnaie courante, mais a cause de cette volatilité insoutenable, le cours du Bitcoin peut faire des sauts gigantesque en quelques secondes.</w:t>
+      </w:r>
+    </w:p>
+    <w:p>
+      <w:pPr>
+        <w:pStyle w:val="NormalWeb"/>
+        <w:shd w:val="clear" w:color="auto" w:fill="FFFFFF"/>
+        <w:spacing w:before="0" w:beforeAutospacing="0" w:after="272" w:afterAutospacing="0"/>
+        <w:jc w:val="both"/>
+        <w:rPr>
+          <w:color w:val="000000"/>
+          <w:lang w:val="fr-FR"/>
+        </w:rPr>
+      </w:pPr>
+      <w:r>
+        <w:rPr>
+          <w:color w:val="000000"/>
+          <w:lang w:val="fr-FR"/>
+        </w:rPr>
+        <w:t>Un rapide exemple permet de comprendre pourquoi les variations extrêmes du bitcoin le rendent parfois inutilisable. Pour cela, il suffit d’imaginer l’achat d’un </w:t>
+      </w:r>
+      <w:hyperlink r:id="rId30" w:tgtFrame="_blank" w:history="1">
+        <w:r>
+          <w:rPr>
+            <w:rStyle w:val="Lienhypertexte"/>
+            <w:rFonts w:eastAsiaTheme="majorEastAsia"/>
+            <w:color w:val="auto"/>
+            <w:bdr w:val="none" w:sz="0" w:space="0" w:color="auto" w:frame="1"/>
+            <w:lang w:val="fr-FR"/>
+          </w:rPr>
+          <w:t>iPhone X</w:t>
+        </w:r>
+      </w:hyperlink>
+      <w:r>
+        <w:rPr>
+          <w:color w:val="000000"/>
+          <w:lang w:val="fr-FR"/>
+        </w:rPr>
+        <w:t> valant 0,1 bitcoin - environ 1300</w:t>
+      </w:r>
+      <w:r>
+        <w:rPr>
+          <w:color w:val="000000"/>
+          <w:lang w:val="fr-FR"/>
+        </w:rPr>
+        <w:t>0 dirham</w:t>
+      </w:r>
+      <w:r>
+        <w:rPr>
+          <w:color w:val="000000"/>
+          <w:lang w:val="fr-FR"/>
+        </w:rPr>
+        <w:t xml:space="preserve"> à l’h</w:t>
+      </w:r>
+      <w:r>
+        <w:rPr>
+          <w:color w:val="000000"/>
+          <w:lang w:val="fr-FR"/>
+        </w:rPr>
+        <w:t>eure actuelle</w:t>
+      </w:r>
+      <w:r>
+        <w:rPr>
+          <w:color w:val="000000"/>
+          <w:lang w:val="fr-FR"/>
+        </w:rPr>
+        <w:t>. En raison des limites techniques liées à une utilisation massive, les délais avant que la transaction soit effective peuvent atteindre plusieurs heures. Au moment du transfert, le débit pourrait finalement correspondre à 1200</w:t>
+      </w:r>
+      <w:r>
+        <w:rPr>
+          <w:color w:val="000000"/>
+          <w:lang w:val="fr-FR"/>
+        </w:rPr>
+        <w:t>0 dirham</w:t>
+      </w:r>
+      <w:r>
+        <w:rPr>
+          <w:color w:val="000000"/>
+          <w:lang w:val="fr-FR"/>
+        </w:rPr>
+        <w:t xml:space="preserve"> - l’uti</w:t>
+      </w:r>
+      <w:r>
+        <w:rPr>
+          <w:color w:val="000000"/>
+          <w:lang w:val="fr-FR"/>
+        </w:rPr>
+        <w:t>lisateur serait ravi - ou à 14000 dirham</w:t>
+      </w:r>
+      <w:r>
+        <w:rPr>
+          <w:color w:val="000000"/>
+          <w:lang w:val="fr-FR"/>
+        </w:rPr>
+        <w:t xml:space="preserve"> - Apple serait ravi.</w:t>
+      </w:r>
+    </w:p>
+    <w:p>
+      <w:pPr>
+        <w:pStyle w:val="NormalWeb"/>
+        <w:shd w:val="clear" w:color="auto" w:fill="FFFFFF"/>
+        <w:spacing w:before="0" w:beforeAutospacing="0" w:after="272" w:afterAutospacing="0"/>
+        <w:jc w:val="both"/>
+        <w:rPr>
+          <w:color w:val="000000"/>
+          <w:lang w:val="fr-FR"/>
+        </w:rPr>
+      </w:pPr>
+      <w:r>
+        <w:rPr>
+          <w:color w:val="000000"/>
+          <w:lang w:val="fr-FR"/>
+        </w:rPr>
+        <w:t>Pour les vendeurs comme pour les acheteurs, il s’agit donc de spéculer à chaque transaction, qu’il s’agisse d’un iPhone, d’une voiture ou d’un café. Une prise de risque impensable pour des entreprises dont la rentabilité dépend de marges de l’ordre de quelques pourcents.</w:t>
+      </w:r>
+      <w:r>
+        <w:rPr>
+          <w:rStyle w:val="Appelnotedebasdep"/>
+          <w:color w:val="000000"/>
+          <w:lang w:val="fr-FR"/>
+        </w:rPr>
+        <w:footnoteReference w:id="16"/>
+      </w:r>
+    </w:p>
+    <w:p>
+      <w:pPr>
+        <w:pStyle w:val="NormalWeb"/>
+        <w:shd w:val="clear" w:color="auto" w:fill="FFFFFF"/>
+        <w:spacing w:before="0" w:beforeAutospacing="0" w:after="272" w:afterAutospacing="0"/>
+        <w:jc w:val="both"/>
+        <w:rPr>
+          <w:color w:val="000000"/>
+          <w:lang w:val="fr-FR"/>
+        </w:rPr>
+      </w:pPr>
+      <w:r>
+        <w:rPr>
+          <w:color w:val="000000"/>
           <w:lang w:val="fr-FR"/>
         </w:rPr>
         <w:lastRenderedPageBreak/>
-        <w:t>Ce point est très important, et pour être réaliste, cette option ne présente pas toujours un avantage, on dire qu'il s'agit d'une épée a double tranchant pourquoi?</w:t>
-      </w:r>
-    </w:p>
-    <w:p>
-      <w:pPr>
-        <w:rPr>
-          <w:rFonts w:ascii="Times New Roman" w:hAnsi="Times New Roman" w:cs="Times New Roman"/>
-          <w:sz w:val="24"/>
-          <w:szCs w:val="24"/>
-          <w:lang w:val="fr-FR"/>
-        </w:rPr>
-      </w:pPr>
-      <w:r>
-        <w:rPr>
-          <w:rFonts w:ascii="Times New Roman" w:hAnsi="Times New Roman" w:cs="Times New Roman"/>
-          <w:sz w:val="24"/>
-          <w:szCs w:val="24"/>
-          <w:lang w:val="fr-FR"/>
-        </w:rPr>
-        <w:t xml:space="preserve">D'une part il a les utilisateurs honnêtes qui ne veulent pas que les banques sachent qu'ils viennent d'acheter un nouveau téléphone, voulant préserver leur vie privée leur argument est simple: "j'ai un rideau dans ma chambre par principe non pas parce que je fait quelque chose de mal...", bien entendu il n'existe pas que les utilisateurs honnêtes il existe aussi les malfrats qui profitant de l'anonymat de bitcoin, l'utilise pour tout sorte d'opérations illicite que nous verrons dans le prochain chapitre. </w:t>
-      </w:r>
-    </w:p>
-    <w:p>
-      <w:pPr>
-        <w:rPr>
-          <w:rFonts w:ascii="Times New Roman" w:hAnsi="Times New Roman" w:cs="Times New Roman"/>
-          <w:sz w:val="24"/>
-          <w:szCs w:val="24"/>
-          <w:lang w:val="fr-FR"/>
-        </w:rPr>
-      </w:pPr>
+        <w:t xml:space="preserve">Le Bitcoin </w:t>
+      </w:r>
+      <w:r>
+        <w:rPr>
+          <w:color w:val="000000"/>
+          <w:lang w:val="fr-FR"/>
+        </w:rPr>
+        <w:t>étant</w:t>
+      </w:r>
+      <w:r>
+        <w:rPr>
+          <w:color w:val="000000"/>
+          <w:lang w:val="fr-FR"/>
+        </w:rPr>
+        <w:t xml:space="preserve"> risqué de ca nature les utilisateur le </w:t>
+      </w:r>
+      <w:r>
+        <w:rPr>
+          <w:color w:val="000000"/>
+          <w:lang w:val="fr-FR"/>
+        </w:rPr>
+        <w:t>considère</w:t>
+      </w:r>
+      <w:r>
+        <w:rPr>
+          <w:color w:val="000000"/>
+          <w:lang w:val="fr-FR"/>
+        </w:rPr>
+        <w:t xml:space="preserve"> comme une source d'investissement (ce point sera traiter dans le chapitre suivant)  et non pas un moyen de transaction,</w:t>
+      </w:r>
+      <w:r>
+        <w:rPr>
+          <w:rFonts w:ascii="Verdana" w:hAnsi="Verdana"/>
+          <w:color w:val="222222"/>
+          <w:sz w:val="20"/>
+          <w:szCs w:val="20"/>
+          <w:shd w:val="clear" w:color="auto" w:fill="FFFFFF"/>
+          <w:lang w:val="fr-FR"/>
+        </w:rPr>
+        <w:t xml:space="preserve"> </w:t>
+      </w:r>
+      <w:r>
+        <w:rPr>
+          <w:color w:val="222222"/>
+          <w:shd w:val="clear" w:color="auto" w:fill="FFFFFF"/>
+          <w:lang w:val="fr-FR"/>
+        </w:rPr>
+        <w:t>«La volatilité des actifs cryptographiques est une sorte de problème de la poule et de l’œuf», déclare </w:t>
+      </w:r>
+      <w:r>
+        <w:rPr>
+          <w:color w:val="222222"/>
+          <w:shd w:val="clear" w:color="auto" w:fill="FFFFFF"/>
+          <w:lang w:val="fr-FR"/>
+        </w:rPr>
+        <w:t>auteur de B</w:t>
+      </w:r>
+      <w:r>
+        <w:rPr>
+          <w:color w:val="222222"/>
+          <w:shd w:val="clear" w:color="auto" w:fill="FFFFFF"/>
+          <w:lang w:val="fr-FR"/>
+        </w:rPr>
+        <w:t>lockchain et consultant Omid Malekan. «L'une des raisons de la volatilité du Bitcoin est que ses marchés sont illiquides et que le meilleur moyen de rendre les marchés plus liquides est de rendre le Bitcoin moins volatil.» En effet, il faut plus de personnes pour intégrer un marché risqué. réduire le risque est une énigme.</w:t>
+      </w:r>
+      <w:r>
+        <w:rPr>
+          <w:color w:val="000000"/>
+          <w:lang w:val="fr-FR"/>
+        </w:rPr>
+        <w:t xml:space="preserve"> </w:t>
+      </w:r>
+      <w:r>
+        <w:rPr>
+          <w:rStyle w:val="Appelnotedebasdep"/>
+          <w:color w:val="000000"/>
+          <w:lang w:val="fr-FR"/>
+        </w:rPr>
+        <w:footnoteReference w:id="17"/>
+      </w:r>
+    </w:p>
+    <w:p>
+      <w:pPr>
+        <w:rPr>
+          <w:rFonts w:ascii="Times New Roman" w:hAnsi="Times New Roman" w:cs="Times New Roman"/>
+          <w:color w:val="000000"/>
+          <w:sz w:val="24"/>
+          <w:szCs w:val="24"/>
+          <w:shd w:val="clear" w:color="auto" w:fill="FFFFFF"/>
+          <w:lang w:val="fr-FR"/>
+        </w:rPr>
+      </w:pPr>
+      <w:r>
+        <w:rPr>
+          <w:rFonts w:ascii="Times New Roman" w:hAnsi="Times New Roman" w:cs="Times New Roman"/>
+          <w:color w:val="000000"/>
+          <w:sz w:val="24"/>
+          <w:szCs w:val="24"/>
+          <w:shd w:val="clear" w:color="auto" w:fill="FFFFFF"/>
+          <w:lang w:val="fr-FR"/>
+        </w:rPr>
+        <w:t xml:space="preserve">  </w:t>
+      </w:r>
+    </w:p>
+    <w:p>
+      <w:pPr>
+        <w:rPr>
+          <w:rFonts w:ascii="Arial" w:hAnsi="Arial" w:cs="Arial"/>
+          <w:color w:val="000000"/>
+          <w:sz w:val="25"/>
+          <w:szCs w:val="25"/>
+          <w:shd w:val="clear" w:color="auto" w:fill="FFFFFF"/>
+          <w:lang w:val="fr-FR"/>
+        </w:rPr>
+      </w:pPr>
+    </w:p>
+    <w:p>
+      <w:pPr>
+        <w:rPr>
+          <w:rFonts w:ascii="Arial" w:hAnsi="Arial" w:cs="Arial"/>
+          <w:color w:val="000000"/>
+          <w:sz w:val="25"/>
+          <w:szCs w:val="25"/>
+          <w:shd w:val="clear" w:color="auto" w:fill="FFFFFF"/>
+          <w:lang w:val="fr-FR"/>
+        </w:rPr>
+      </w:pPr>
+    </w:p>
+    <w:p>
+      <w:pPr>
+        <w:rPr>
+          <w:rFonts w:ascii="Times New Roman" w:hAnsi="Times New Roman" w:cs="Times New Roman"/>
+          <w:sz w:val="24"/>
+          <w:szCs w:val="24"/>
+          <w:lang w:val="fr-FR"/>
+        </w:rPr>
+      </w:pPr>
+      <w:r>
+        <w:rPr>
+          <w:rFonts w:ascii="Times New Roman" w:hAnsi="Times New Roman" w:cs="Times New Roman"/>
+          <w:noProof/>
+          <w:sz w:val="24"/>
+          <w:szCs w:val="24"/>
+          <w:lang w:val="fr-FR" w:eastAsia="fr-FR"/>
+        </w:rPr>
+        <w:drawing>
+          <wp:inline distT="0" distB="0" distL="0" distR="0">
+            <wp:extent cx="5943600" cy="3338670"/>
+            <wp:effectExtent l="19050" t="0" r="0" b="0"/>
+            <wp:docPr id="4" name="Image 4"/>
+            <wp:cNvGraphicFramePr>
+              <a:graphicFrameLocks xmlns:a="http://schemas.openxmlformats.org/drawingml/2006/main" noChangeAspect="1"/>
+            </wp:cNvGraphicFramePr>
+            <a:graphic xmlns:a="http://schemas.openxmlformats.org/drawingml/2006/main">
+              <a:graphicData uri="http://schemas.openxmlformats.org/drawingml/2006/picture">
+                <pic:pic xmlns:pic="http://schemas.openxmlformats.org/drawingml/2006/picture">
+                  <pic:nvPicPr>
+                    <pic:cNvPr id="0" name="Picture 4"/>
+                    <pic:cNvPicPr>
+                      <a:picLocks noChangeAspect="1" noChangeArrowheads="1"/>
+                    </pic:cNvPicPr>
+                  </pic:nvPicPr>
+                  <pic:blipFill>
+                    <a:blip r:embed="rId31"/>
+                    <a:srcRect/>
+                    <a:stretch>
+                      <a:fillRect/>
+                    </a:stretch>
+                  </pic:blipFill>
+                  <pic:spPr bwMode="auto">
+                    <a:xfrm>
+                      <a:off x="0" y="0"/>
+                      <a:ext cx="5943600" cy="3338670"/>
+                    </a:xfrm>
+                    <a:prstGeom prst="rect">
+                      <a:avLst/>
+                    </a:prstGeom>
+                    <a:noFill/>
+                    <a:ln w="9525">
+                      <a:noFill/>
+                      <a:miter lim="800000"/>
+                      <a:headEnd/>
+                      <a:tailEnd/>
+                    </a:ln>
+                  </pic:spPr>
+                </pic:pic>
+              </a:graphicData>
+            </a:graphic>
+          </wp:inline>
+        </w:drawing>
+      </w:r>
+    </w:p>
+    <w:p>
+      <w:pPr>
+        <w:rPr>
+          <w:rFonts w:ascii="Times New Roman" w:hAnsi="Times New Roman" w:cs="Times New Roman"/>
+          <w:sz w:val="24"/>
+          <w:szCs w:val="24"/>
+          <w:lang w:val="fr-FR"/>
+        </w:rPr>
+      </w:pPr>
+      <w:r>
+        <w:rPr>
+          <w:rFonts w:ascii="Times New Roman" w:hAnsi="Times New Roman" w:cs="Times New Roman"/>
+          <w:sz w:val="24"/>
+          <w:szCs w:val="24"/>
+          <w:lang w:val="fr-FR"/>
+        </w:rPr>
+        <w:tab/>
+      </w:r>
+      <w:r>
+        <w:rPr>
+          <w:rFonts w:ascii="Times New Roman" w:hAnsi="Times New Roman" w:cs="Times New Roman"/>
+          <w:sz w:val="24"/>
+          <w:szCs w:val="24"/>
+          <w:lang w:val="fr-FR"/>
+        </w:rPr>
+        <w:tab/>
+        <w:t xml:space="preserve">(figure X: Cour du Bitcoin depuis ca creation </w:t>
+      </w:r>
+      <w:r>
+        <w:rPr>
+          <w:rStyle w:val="Appelnotedebasdep"/>
+          <w:rFonts w:ascii="Times New Roman" w:hAnsi="Times New Roman" w:cs="Times New Roman"/>
+          <w:sz w:val="24"/>
+          <w:szCs w:val="24"/>
+          <w:lang w:val="fr-FR"/>
+        </w:rPr>
+        <w:footnoteReference w:id="18"/>
+      </w:r>
+      <w:r>
+        <w:rPr>
+          <w:rFonts w:ascii="Times New Roman" w:hAnsi="Times New Roman" w:cs="Times New Roman"/>
+          <w:sz w:val="24"/>
+          <w:szCs w:val="24"/>
+          <w:lang w:val="fr-FR"/>
+        </w:rPr>
+        <w:t>)</w:t>
+      </w:r>
+    </w:p>
+    <w:p>
+      <w:pPr>
+        <w:rPr>
+          <w:rFonts w:ascii="Times New Roman" w:hAnsi="Times New Roman" w:cs="Times New Roman"/>
+          <w:sz w:val="24"/>
+          <w:szCs w:val="24"/>
+          <w:lang w:val="fr-FR"/>
+        </w:rPr>
+      </w:pPr>
+    </w:p>
+    <w:p>
+      <w:pPr>
+        <w:rPr>
+          <w:rFonts w:ascii="Times New Roman" w:hAnsi="Times New Roman" w:cs="Times New Roman"/>
+          <w:sz w:val="24"/>
+          <w:szCs w:val="24"/>
+          <w:lang w:val="fr-FR"/>
+        </w:rPr>
+      </w:pPr>
+    </w:p>
+    <w:p>
+      <w:pPr>
+        <w:rPr>
+          <w:rFonts w:ascii="Times New Roman" w:hAnsi="Times New Roman" w:cs="Times New Roman"/>
+          <w:sz w:val="24"/>
+          <w:szCs w:val="24"/>
+          <w:lang w:val="fr-FR"/>
+        </w:rPr>
+      </w:pPr>
+    </w:p>
+    <w:p>
+      <w:pPr>
+        <w:rPr>
+          <w:rFonts w:ascii="Times New Roman" w:hAnsi="Times New Roman" w:cs="Times New Roman"/>
+          <w:sz w:val="24"/>
+          <w:szCs w:val="24"/>
+          <w:lang w:val="fr-FR"/>
+        </w:rPr>
+      </w:pPr>
+    </w:p>
+    <w:p>
+      <w:pPr>
+        <w:rPr>
+          <w:rFonts w:ascii="Times New Roman" w:hAnsi="Times New Roman" w:cs="Times New Roman"/>
+          <w:sz w:val="24"/>
+          <w:szCs w:val="24"/>
+          <w:lang w:val="fr-FR"/>
+        </w:rPr>
+      </w:pPr>
+      <w:r>
+        <w:rPr>
+          <w:rFonts w:ascii="Times New Roman" w:hAnsi="Times New Roman" w:cs="Times New Roman"/>
+          <w:sz w:val="24"/>
+          <w:szCs w:val="24"/>
+          <w:lang w:val="fr-FR"/>
+        </w:rPr>
+        <w:t xml:space="preserve"> </w:t>
+      </w:r>
+      <w:r>
+        <w:rPr>
+          <w:rFonts w:ascii="Times New Roman" w:hAnsi="Times New Roman" w:cs="Times New Roman"/>
+          <w:sz w:val="24"/>
+          <w:szCs w:val="24"/>
+          <w:lang w:val="fr-FR"/>
+        </w:rPr>
+        <w:tab/>
+      </w:r>
     </w:p>
     <w:p>
       <w:pPr>
@@ -8103,380 +9614,507 @@
           <w:szCs w:val="24"/>
           <w:lang w:val="fr-FR"/>
         </w:rPr>
-        <w:t>3.3.Inconvenant du bitcoin.</w:t>
-      </w:r>
-    </w:p>
-    <w:p>
-      <w:pPr>
-        <w:rPr>
-          <w:rFonts w:ascii="Times New Roman" w:hAnsi="Times New Roman" w:cs="Times New Roman"/>
-          <w:color w:val="FFC000"/>
-          <w:sz w:val="24"/>
-          <w:szCs w:val="24"/>
-          <w:lang w:val="fr-FR"/>
-        </w:rPr>
-      </w:pPr>
-      <w:r>
-        <w:rPr>
-          <w:rFonts w:ascii="Times New Roman" w:hAnsi="Times New Roman" w:cs="Times New Roman"/>
-          <w:color w:val="FFC000"/>
-          <w:sz w:val="24"/>
-          <w:szCs w:val="24"/>
-          <w:lang w:val="fr-FR"/>
-        </w:rPr>
-        <w:t>A-retour sur l'anonymat ( "la face cacher de la lune").</w:t>
-      </w:r>
-    </w:p>
-    <w:p>
-      <w:pPr>
-        <w:rPr>
-          <w:rFonts w:ascii="Times New Roman" w:hAnsi="Times New Roman" w:cs="Times New Roman"/>
-          <w:sz w:val="24"/>
-          <w:szCs w:val="24"/>
-          <w:lang w:val="fr-FR"/>
-        </w:rPr>
-      </w:pPr>
-      <w:r>
-        <w:rPr>
-          <w:rFonts w:ascii="Times New Roman" w:hAnsi="Times New Roman" w:cs="Times New Roman"/>
-          <w:sz w:val="24"/>
-          <w:szCs w:val="24"/>
-          <w:lang w:val="fr-FR"/>
-        </w:rPr>
-        <w:t>L'anonymat dans le bitcoin relève d'un sujet sensible qui a fait pas mal de polémique et débats, certain refuse de voir le bitcoin être implémenter a grande échelle, par peur de la non réglementation et surtout que depuis 2013 l'affaire de "Silk Road" un site de vente de drogue et qui utilise Bitcoin fut un buzz énorme au grand public.</w:t>
-      </w:r>
-    </w:p>
-    <w:p>
-      <w:pPr>
-        <w:rPr>
-          <w:rFonts w:ascii="Times New Roman" w:hAnsi="Times New Roman" w:cs="Times New Roman"/>
-          <w:sz w:val="24"/>
-          <w:szCs w:val="24"/>
-          <w:lang w:val="fr-FR"/>
-        </w:rPr>
-      </w:pPr>
-      <w:r>
-        <w:rPr>
-          <w:rFonts w:ascii="Times New Roman" w:hAnsi="Times New Roman" w:cs="Times New Roman"/>
-          <w:sz w:val="24"/>
-          <w:szCs w:val="24"/>
-          <w:lang w:val="fr-FR"/>
-        </w:rPr>
-        <w:t>Depuis l'affaire "Silk Road" un site du Dark web américain qui suite aux investigation de l'FBI a était clôturer en octobre de 2013, ce site était tellement vaste que d'après le FBI il représentait plus de 70% du trafic de drogue du marcher mondial, il permettait aussi de se fournir en armes et autres services tel que le piratage de compte Facebook et autre comptes bancaires, le flux de ce site était tellement grand que l'FBI estime que plus de 9 million de bitcoin ont circuler a travers ce site, pour un total équivalent de 1.2 milliard de dollars.</w:t>
-      </w:r>
-    </w:p>
-    <w:p>
-      <w:pPr>
-        <w:rPr>
-          <w:rFonts w:ascii="Times New Roman" w:hAnsi="Times New Roman" w:cs="Times New Roman"/>
-          <w:sz w:val="24"/>
-          <w:szCs w:val="24"/>
-          <w:lang w:val="fr-FR"/>
-        </w:rPr>
-      </w:pPr>
-      <w:r>
-        <w:rPr>
-          <w:rFonts w:ascii="Times New Roman" w:hAnsi="Times New Roman" w:cs="Times New Roman"/>
-          <w:sz w:val="24"/>
-          <w:szCs w:val="24"/>
-          <w:lang w:val="fr-FR"/>
-        </w:rPr>
-        <w:t>Une des plus grandes barrières qui freine le développement du bitcoin est ca mauvaise perception par le grand publique, comme étant un catalyseur pour le blanchiment d'argent sur le "Dark web", l'achat et la vente d'arme et de drogue et tout autre activité prohiber par le gouvernement.</w:t>
-      </w:r>
-    </w:p>
-    <w:p>
-      <w:pPr>
-        <w:rPr>
-          <w:rFonts w:ascii="Times New Roman" w:hAnsi="Times New Roman" w:cs="Times New Roman"/>
-          <w:sz w:val="24"/>
-          <w:szCs w:val="24"/>
-          <w:lang w:val="fr-FR"/>
-        </w:rPr>
-      </w:pPr>
-      <w:r>
-        <w:rPr>
-          <w:rFonts w:ascii="Times New Roman" w:hAnsi="Times New Roman" w:cs="Times New Roman"/>
-          <w:sz w:val="24"/>
-          <w:szCs w:val="24"/>
-          <w:lang w:val="fr-FR"/>
-        </w:rPr>
-        <w:t>Bitcoin et la Blockchain étant eux même neutres, et comme n'importe quel technologie peuvent être utiliser pour de bonnes comme pour de mauvaise fins, bien que qu'il existe une possibilité que le bitcoin peut être utiliser par des malfrat pour les mauvaises raisons, il présente néanmoins plus d'avantage que d'inconvenant et son potentiel ne devrait pas être gâcher a cause des malfrats.</w:t>
-      </w:r>
-    </w:p>
-    <w:p>
-      <w:pPr>
-        <w:rPr>
-          <w:rFonts w:ascii="Times New Roman" w:hAnsi="Times New Roman" w:cs="Times New Roman"/>
-          <w:sz w:val="24"/>
-          <w:szCs w:val="24"/>
-          <w:lang w:val="fr-FR"/>
-        </w:rPr>
-      </w:pPr>
-    </w:p>
-    <w:p>
-      <w:pPr>
-        <w:rPr>
-          <w:rFonts w:ascii="Times New Roman" w:hAnsi="Times New Roman" w:cs="Times New Roman"/>
-          <w:color w:val="FF0000"/>
-          <w:sz w:val="24"/>
-          <w:szCs w:val="24"/>
-          <w:lang w:val="fr-FR"/>
-        </w:rPr>
-      </w:pPr>
-      <w:r>
-        <w:rPr>
-          <w:rFonts w:ascii="Times New Roman" w:hAnsi="Times New Roman" w:cs="Times New Roman"/>
-          <w:color w:val="FF0000"/>
-          <w:sz w:val="24"/>
-          <w:szCs w:val="24"/>
-          <w:lang w:val="fr-FR"/>
-        </w:rPr>
-        <w:t>B- Soucis de sécurité : La fragilité des utilisateur de le réseau bitcoin:</w:t>
-      </w:r>
-    </w:p>
-    <w:p>
-      <w:pPr>
-        <w:rPr>
-          <w:rFonts w:ascii="Times New Roman" w:hAnsi="Times New Roman" w:cs="Times New Roman"/>
-          <w:sz w:val="24"/>
-          <w:szCs w:val="24"/>
-          <w:lang w:val="fr-FR"/>
-        </w:rPr>
-      </w:pPr>
-      <w:r>
-        <w:rPr>
-          <w:rFonts w:ascii="Times New Roman" w:hAnsi="Times New Roman" w:cs="Times New Roman"/>
-          <w:sz w:val="24"/>
-          <w:szCs w:val="24"/>
-          <w:lang w:val="fr-FR"/>
-        </w:rPr>
-        <w:t>Une autre barrière significative qui freine l'adoption du Bitcoin est la fragilité des utilisateur envers les tentative de vols, les arnaques dans l'industrie.</w:t>
-      </w:r>
-    </w:p>
-    <w:p>
-      <w:pPr>
-        <w:rPr>
-          <w:rFonts w:ascii="Times New Roman" w:hAnsi="Times New Roman" w:cs="Times New Roman"/>
-          <w:sz w:val="24"/>
-          <w:szCs w:val="24"/>
-          <w:lang w:val="fr-FR"/>
-        </w:rPr>
-      </w:pPr>
-      <w:r>
-        <w:rPr>
-          <w:rFonts w:ascii="Times New Roman" w:hAnsi="Times New Roman" w:cs="Times New Roman"/>
-          <w:sz w:val="24"/>
-          <w:szCs w:val="24"/>
-          <w:lang w:val="fr-FR"/>
-        </w:rPr>
         <w:lastRenderedPageBreak/>
-        <w:t>La faillite de la société japonaise ( Tokyo) MtGox  le plus grand réseau d'échange de Bitcoin de son temps, en 2014 a fait couler pas de mal d'encre est ainsi devenu une preuve irréfutable de la fragilité du réseau bitcoin.</w:t>
+        <w:t>D- Minage trop coutant.</w:t>
+      </w:r>
+    </w:p>
+    <w:p>
+      <w:pPr>
+        <w:rPr>
+          <w:rFonts w:ascii="Times New Roman" w:hAnsi="Times New Roman" w:cs="Times New Roman"/>
+          <w:sz w:val="24"/>
+          <w:szCs w:val="24"/>
+          <w:lang w:val="fr-FR"/>
+        </w:rPr>
+      </w:pPr>
+      <w:r>
+        <w:rPr>
+          <w:rFonts w:ascii="Times New Roman" w:hAnsi="Times New Roman" w:cs="Times New Roman"/>
+          <w:sz w:val="24"/>
+          <w:szCs w:val="24"/>
+          <w:lang w:val="fr-FR"/>
+        </w:rPr>
+        <w:t>Le minage du bitcoin une pratique qui nécessitait a l'aube du bitcoin qu'un simple ordinateur et une modeste consommation d'énergie pour résoudre les problème mathématique et ainsi générer des bitcoins, cette ère est malheureusement bel et bien révolue, car maintenant des société</w:t>
+      </w:r>
+      <w:r>
+        <w:rPr>
+          <w:rFonts w:ascii="Times New Roman" w:hAnsi="Times New Roman" w:cs="Times New Roman"/>
+          <w:sz w:val="24"/>
+          <w:szCs w:val="24"/>
+          <w:lang w:val="fr-FR"/>
+        </w:rPr>
+        <w:t>s</w:t>
+      </w:r>
+      <w:r>
+        <w:rPr>
+          <w:rFonts w:ascii="Times New Roman" w:hAnsi="Times New Roman" w:cs="Times New Roman"/>
+          <w:sz w:val="24"/>
+          <w:szCs w:val="24"/>
+          <w:lang w:val="fr-FR"/>
+        </w:rPr>
+        <w:t xml:space="preserve"> voient le jours avec l'unique but le minage </w:t>
+      </w:r>
+      <w:r>
+        <w:rPr>
+          <w:rFonts w:ascii="Times New Roman" w:hAnsi="Times New Roman" w:cs="Times New Roman"/>
+          <w:sz w:val="24"/>
+          <w:szCs w:val="24"/>
+          <w:lang w:val="fr-FR"/>
+        </w:rPr>
+        <w:t xml:space="preserve"> intensif </w:t>
+      </w:r>
+      <w:r>
+        <w:rPr>
+          <w:rFonts w:ascii="Times New Roman" w:hAnsi="Times New Roman" w:cs="Times New Roman"/>
+          <w:sz w:val="24"/>
+          <w:szCs w:val="24"/>
+          <w:lang w:val="fr-FR"/>
+        </w:rPr>
+        <w:t>du bitcoin</w:t>
+      </w:r>
+      <w:r>
+        <w:rPr>
+          <w:rFonts w:ascii="Times New Roman" w:hAnsi="Times New Roman" w:cs="Times New Roman"/>
+          <w:sz w:val="24"/>
+          <w:szCs w:val="24"/>
+          <w:lang w:val="fr-FR"/>
+        </w:rPr>
+        <w:t xml:space="preserve"> en vu de générer</w:t>
+      </w:r>
+      <w:r>
+        <w:rPr>
+          <w:rFonts w:ascii="Times New Roman" w:hAnsi="Times New Roman" w:cs="Times New Roman"/>
+          <w:sz w:val="24"/>
+          <w:szCs w:val="24"/>
+          <w:lang w:val="fr-FR"/>
+        </w:rPr>
+        <w:t xml:space="preserve"> des profits, et</w:t>
+      </w:r>
+      <w:r>
+        <w:rPr>
+          <w:rFonts w:ascii="Times New Roman" w:hAnsi="Times New Roman" w:cs="Times New Roman"/>
+          <w:sz w:val="24"/>
+          <w:szCs w:val="24"/>
+          <w:lang w:val="fr-FR"/>
+        </w:rPr>
+        <w:t xml:space="preserve"> qui  par conséquent consacrent</w:t>
+      </w:r>
+      <w:r>
+        <w:rPr>
+          <w:rFonts w:ascii="Times New Roman" w:hAnsi="Times New Roman" w:cs="Times New Roman"/>
+          <w:sz w:val="24"/>
+          <w:szCs w:val="24"/>
+          <w:lang w:val="fr-FR"/>
+        </w:rPr>
+        <w:t xml:space="preserve"> des moyens </w:t>
+      </w:r>
+      <w:r>
+        <w:rPr>
+          <w:rFonts w:ascii="Times New Roman" w:hAnsi="Times New Roman" w:cs="Times New Roman"/>
+          <w:sz w:val="24"/>
+          <w:szCs w:val="24"/>
+          <w:lang w:val="fr-FR"/>
+        </w:rPr>
+        <w:t xml:space="preserve">énormes pour </w:t>
+      </w:r>
+      <w:r>
+        <w:rPr>
+          <w:rFonts w:ascii="Times New Roman" w:hAnsi="Times New Roman" w:cs="Times New Roman"/>
+          <w:sz w:val="24"/>
+          <w:szCs w:val="24"/>
+          <w:lang w:val="fr-FR"/>
+        </w:rPr>
+        <w:t>réaliser</w:t>
+      </w:r>
+      <w:r>
+        <w:rPr>
+          <w:rFonts w:ascii="Times New Roman" w:hAnsi="Times New Roman" w:cs="Times New Roman"/>
+          <w:sz w:val="24"/>
+          <w:szCs w:val="24"/>
+          <w:lang w:val="fr-FR"/>
+        </w:rPr>
+        <w:t xml:space="preserve"> cette objectif, surtout que le minage deviendra de plus en plus difficile au cours du temps.</w:t>
+      </w:r>
+    </w:p>
+    <w:p>
+      <w:pPr>
+        <w:pStyle w:val="NormalWeb"/>
+        <w:shd w:val="clear" w:color="auto" w:fill="FFFFFF"/>
+        <w:spacing w:before="340" w:beforeAutospacing="0" w:after="0" w:afterAutospacing="0"/>
+        <w:rPr>
+          <w:color w:val="101010"/>
+          <w:lang w:val="fr-FR"/>
+        </w:rPr>
+      </w:pPr>
+      <w:r>
+        <w:rPr>
+          <w:color w:val="101010"/>
+          <w:lang w:val="fr-FR"/>
+        </w:rPr>
+        <w:t>E</w:t>
+      </w:r>
+      <w:r>
+        <w:rPr>
+          <w:color w:val="101010"/>
+          <w:lang w:val="fr-FR"/>
+        </w:rPr>
+        <w:t xml:space="preserve">n d'autre mots; la production annuelle du bitcoin </w:t>
+      </w:r>
+      <w:r>
+        <w:rPr>
+          <w:color w:val="101010"/>
+          <w:lang w:val="fr-FR"/>
+        </w:rPr>
+        <w:t>consomme</w:t>
+      </w:r>
+      <w:r>
+        <w:rPr>
+          <w:color w:val="101010"/>
+          <w:lang w:val="fr-FR"/>
+        </w:rPr>
+        <w:t xml:space="preserve"> plus de 29 TWh ( </w:t>
+      </w:r>
+      <w:r>
+        <w:rPr>
+          <w:color w:val="101010"/>
+          <w:lang w:val="fr-FR"/>
+        </w:rPr>
+        <w:t>térawatt</w:t>
+      </w:r>
+      <w:r>
+        <w:rPr>
+          <w:color w:val="101010"/>
+          <w:lang w:val="fr-FR"/>
+        </w:rPr>
+        <w:t xml:space="preserve"> heurs, l'</w:t>
+      </w:r>
+      <w:r>
+        <w:rPr>
+          <w:color w:val="101010"/>
+          <w:lang w:val="fr-FR"/>
+        </w:rPr>
+        <w:t>équivalent</w:t>
+      </w:r>
+      <w:r>
+        <w:rPr>
+          <w:color w:val="101010"/>
+          <w:lang w:val="fr-FR"/>
+        </w:rPr>
+        <w:t xml:space="preserve"> de 1 million de </w:t>
+      </w:r>
+      <w:r>
+        <w:rPr>
+          <w:color w:val="101010"/>
+          <w:lang w:val="fr-FR"/>
+        </w:rPr>
+        <w:t>mégawatt</w:t>
+      </w:r>
+      <w:r>
+        <w:rPr>
+          <w:color w:val="101010"/>
+          <w:lang w:val="fr-FR"/>
+        </w:rPr>
+        <w:t xml:space="preserve"> heurs) cette </w:t>
+      </w:r>
+      <w:r>
+        <w:rPr>
+          <w:color w:val="101010"/>
+          <w:lang w:val="fr-FR"/>
+        </w:rPr>
+        <w:t>consommation</w:t>
+      </w:r>
+      <w:r>
+        <w:rPr>
+          <w:color w:val="101010"/>
+          <w:lang w:val="fr-FR"/>
+        </w:rPr>
+        <w:t xml:space="preserve"> est </w:t>
+      </w:r>
+      <w:r>
+        <w:rPr>
+          <w:color w:val="101010"/>
+          <w:lang w:val="fr-FR"/>
+        </w:rPr>
+        <w:t>dédié</w:t>
+      </w:r>
+      <w:r>
+        <w:rPr>
+          <w:color w:val="101010"/>
+          <w:lang w:val="fr-FR"/>
+        </w:rPr>
+        <w:t xml:space="preserve"> au </w:t>
+      </w:r>
+      <w:r>
+        <w:rPr>
+          <w:color w:val="101010"/>
+          <w:lang w:val="fr-FR"/>
+        </w:rPr>
+        <w:t>fonctionnement</w:t>
+      </w:r>
+      <w:r>
+        <w:rPr>
+          <w:color w:val="101010"/>
+          <w:lang w:val="fr-FR"/>
+        </w:rPr>
+        <w:t xml:space="preserve"> des ordinateurs qui sont </w:t>
+      </w:r>
+      <w:r>
+        <w:rPr>
+          <w:color w:val="101010"/>
+          <w:lang w:val="fr-FR"/>
+        </w:rPr>
+        <w:t>derrière</w:t>
+      </w:r>
+      <w:r>
+        <w:rPr>
+          <w:color w:val="101010"/>
+          <w:lang w:val="fr-FR"/>
+        </w:rPr>
+        <w:t xml:space="preserve"> cette </w:t>
+      </w:r>
+      <w:r>
+        <w:rPr>
+          <w:color w:val="101010"/>
+          <w:lang w:val="fr-FR"/>
+        </w:rPr>
+        <w:t>opération</w:t>
+      </w:r>
+      <w:r>
+        <w:rPr>
+          <w:color w:val="101010"/>
+          <w:lang w:val="fr-FR"/>
+        </w:rPr>
+        <w:t xml:space="preserve"> de minage, ce chiffre est </w:t>
+      </w:r>
+      <w:r>
+        <w:rPr>
+          <w:color w:val="101010"/>
+          <w:lang w:val="fr-FR"/>
+        </w:rPr>
+        <w:t>énorme</w:t>
+      </w:r>
+      <w:r>
+        <w:rPr>
+          <w:color w:val="101010"/>
+          <w:lang w:val="fr-FR"/>
+        </w:rPr>
+        <w:t xml:space="preserve"> car cette </w:t>
+      </w:r>
+      <w:r>
+        <w:rPr>
+          <w:color w:val="101010"/>
+          <w:lang w:val="fr-FR"/>
+        </w:rPr>
+        <w:t>consommation</w:t>
+      </w:r>
+      <w:r>
+        <w:rPr>
+          <w:color w:val="101010"/>
+          <w:lang w:val="fr-FR"/>
+        </w:rPr>
+        <w:t xml:space="preserve">  </w:t>
+      </w:r>
+      <w:r>
+        <w:rPr>
+          <w:color w:val="101010"/>
+          <w:lang w:val="fr-FR"/>
+        </w:rPr>
+        <w:t>consiste</w:t>
+      </w:r>
+      <w:r>
+        <w:rPr>
+          <w:color w:val="101010"/>
+          <w:lang w:val="fr-FR"/>
+        </w:rPr>
+        <w:t xml:space="preserve"> 0.13% de la </w:t>
+      </w:r>
+      <w:r>
+        <w:rPr>
+          <w:color w:val="101010"/>
+          <w:lang w:val="fr-FR"/>
+        </w:rPr>
+        <w:t>consommation</w:t>
+      </w:r>
+      <w:r>
+        <w:rPr>
+          <w:color w:val="101010"/>
+          <w:lang w:val="fr-FR"/>
+        </w:rPr>
+        <w:t xml:space="preserve"> globale de l'</w:t>
+      </w:r>
+      <w:r>
+        <w:rPr>
+          <w:color w:val="101010"/>
+          <w:lang w:val="fr-FR"/>
+        </w:rPr>
+        <w:t>électricité</w:t>
+      </w:r>
+      <w:r>
+        <w:rPr>
+          <w:color w:val="101010"/>
+          <w:lang w:val="fr-FR"/>
+        </w:rPr>
+        <w:t xml:space="preserve"> au monde entier, et d'</w:t>
+      </w:r>
+      <w:r>
+        <w:rPr>
+          <w:color w:val="101010"/>
+          <w:lang w:val="fr-FR"/>
+        </w:rPr>
+        <w:t>après</w:t>
+      </w:r>
+      <w:r>
+        <w:rPr>
+          <w:color w:val="101010"/>
+          <w:lang w:val="fr-FR"/>
+        </w:rPr>
+        <w:t xml:space="preserve"> </w:t>
+      </w:r>
+      <w:r>
+        <w:rPr>
+          <w:color w:val="101010"/>
+          <w:lang w:val="fr-FR"/>
+        </w:rPr>
+        <w:t xml:space="preserve"> Digiconomist</w:t>
       </w:r>
       <w:r>
         <w:rPr>
           <w:rStyle w:val="Appelnotedebasdep"/>
-          <w:rFonts w:ascii="Times New Roman" w:hAnsi="Times New Roman" w:cs="Times New Roman"/>
-          <w:sz w:val="24"/>
-          <w:szCs w:val="24"/>
-        </w:rPr>
-        <w:footnoteReference w:id="14"/>
-      </w:r>
-    </w:p>
-    <w:p>
-      <w:pPr>
-        <w:rPr>
-          <w:rFonts w:ascii="Times New Roman" w:hAnsi="Times New Roman" w:cs="Times New Roman"/>
-          <w:sz w:val="24"/>
-          <w:szCs w:val="24"/>
-          <w:lang w:val="fr-FR"/>
-        </w:rPr>
-      </w:pPr>
-      <w:r>
-        <w:rPr>
-          <w:rFonts w:ascii="Times New Roman" w:hAnsi="Times New Roman" w:cs="Times New Roman"/>
-          <w:sz w:val="24"/>
-          <w:szCs w:val="24"/>
-          <w:lang w:val="fr-FR"/>
-        </w:rPr>
-        <w:t>Une explication s'impose; comment diable expliquer que des "coins" peuvent disparaitre pendant des mois, dans le journal le publique le plus transparent qui soit ?</w:t>
-      </w:r>
-    </w:p>
-    <w:p>
-      <w:pPr>
-        <w:rPr>
-          <w:rFonts w:ascii="Times New Roman" w:hAnsi="Times New Roman" w:cs="Times New Roman"/>
-          <w:sz w:val="24"/>
-          <w:szCs w:val="24"/>
-          <w:lang w:val="fr-FR"/>
-        </w:rPr>
-      </w:pPr>
-      <w:r>
-        <w:rPr>
-          <w:rFonts w:ascii="Times New Roman" w:hAnsi="Times New Roman" w:cs="Times New Roman"/>
-          <w:sz w:val="24"/>
-          <w:szCs w:val="24"/>
-          <w:lang w:val="fr-FR"/>
-        </w:rPr>
-        <w:t xml:space="preserve">La réponse officielle de MtGox est que son système était infiltrer par des arnaqueur qui ont réussi a exploiter un bug courant qui s'appelle le "Transaction malleability bug", ce bug permettait les arnaqueurs de dépenser doublement "Double Spend" leur argent tout en faisant croire que a la société MtGox qu'elle reçoit réellement les fonds, cette dernière qui étant une plateforme d'échange entre divers détenteur de fonds bitcoin, a suite a cette crise simplement "disparu" avec plus de 750 000 bitcoin, laissant les utilisateurs avec des pertes plus ou moins importantes.  </w:t>
-      </w:r>
-    </w:p>
-    <w:p>
-      <w:pPr>
-        <w:rPr>
-          <w:rFonts w:ascii="Times New Roman" w:hAnsi="Times New Roman" w:cs="Times New Roman"/>
-          <w:sz w:val="24"/>
-          <w:szCs w:val="24"/>
-          <w:lang w:val="fr-FR"/>
-        </w:rPr>
-      </w:pPr>
-      <w:r>
-        <w:rPr>
-          <w:rFonts w:ascii="Times New Roman" w:hAnsi="Times New Roman" w:cs="Times New Roman"/>
-          <w:sz w:val="24"/>
-          <w:szCs w:val="24"/>
-          <w:lang w:val="fr-FR"/>
-        </w:rPr>
-        <w:t>Les analyste externes reste perplexes; ils ne savent pas avec certitude si cette dernière a était réellement pénétrer de l'extérieur ou simplement il s'agit d'une manigance pour cacher les fraudes que la société a commit en interne...</w:t>
-      </w:r>
-    </w:p>
-    <w:p>
-      <w:pPr>
-        <w:rPr>
-          <w:rFonts w:ascii="Times New Roman" w:hAnsi="Times New Roman" w:cs="Times New Roman"/>
-          <w:sz w:val="24"/>
-          <w:szCs w:val="24"/>
-          <w:lang w:val="fr-FR"/>
-        </w:rPr>
-      </w:pPr>
-      <w:r>
-        <w:rPr>
-          <w:rFonts w:ascii="Times New Roman" w:hAnsi="Times New Roman" w:cs="Times New Roman"/>
-          <w:sz w:val="24"/>
-          <w:szCs w:val="24"/>
-          <w:lang w:val="fr-FR"/>
-        </w:rPr>
-        <w:t xml:space="preserve">Le problème et que quelque soit la cause soit elle interne ou externe ce genre de manipulation continue a persister, avec le CEO d'une société appeler "MOOLAH" qui disparait avec l'équivalent de 1.4 de dollar en bitcoin en octobre de 2014, ainsi que de 2million en Vericoin qui fut volée en juillet de 2014, et 620.000 de dollar pirater dans une opération de Minining en juin de 2014. </w:t>
-      </w:r>
-    </w:p>
-    <w:p>
-      <w:pPr>
-        <w:rPr>
-          <w:rFonts w:ascii="Times New Roman" w:hAnsi="Times New Roman" w:cs="Times New Roman"/>
-          <w:sz w:val="24"/>
-          <w:szCs w:val="24"/>
-          <w:lang w:val="fr-FR"/>
-        </w:rPr>
-      </w:pPr>
-      <w:r>
-        <w:rPr>
-          <w:rFonts w:ascii="Times New Roman" w:hAnsi="Times New Roman" w:cs="Times New Roman"/>
-          <w:sz w:val="24"/>
-          <w:szCs w:val="24"/>
-          <w:lang w:val="fr-FR"/>
-        </w:rPr>
-        <w:t>En outre les vols, il existe aussi des risques intrinsèque du système par exemple la perte de sa clés secrète, entrainement la perte des bitcoins pour son utilisateur mais aussi pour tout le réseau économique, il est en de même pour la suppression non intentionné de ses propre bitcoin ou aucun retour en arrière n'est possible, les transaction non réversible et le dénis de service reste toute fois des problèmes très récurant et très grave, qui laisse à penser que le Bitcoin a encore besoin de modification et de raffinement pour enfin atteindre ca phase "adulte".</w:t>
-      </w:r>
-    </w:p>
-    <w:p>
-      <w:pPr>
-        <w:rPr>
-          <w:rFonts w:ascii="Times New Roman" w:hAnsi="Times New Roman" w:cs="Times New Roman"/>
-          <w:sz w:val="24"/>
-          <w:szCs w:val="24"/>
-          <w:lang w:val="fr-FR"/>
-        </w:rPr>
-      </w:pPr>
-      <w:r>
-        <w:rPr>
-          <w:rFonts w:ascii="Times New Roman" w:hAnsi="Times New Roman" w:cs="Times New Roman"/>
-          <w:sz w:val="24"/>
-          <w:szCs w:val="24"/>
-          <w:lang w:val="fr-FR"/>
-        </w:rPr>
-        <w:t>les modèles de l'industrie Blockchain en encore besoin de ce solidifier et murir, pour offrire plus de garantie de sécurité en place, pour stabiliser l'industrie et ainsi garantir les intervenant intérieur ou extérieur de distinguer entre les bon et les mauvais "joueurs".</w:t>
-      </w:r>
-    </w:p>
-    <w:p>
-      <w:pPr>
-        <w:rPr>
-          <w:rFonts w:ascii="Times New Roman" w:hAnsi="Times New Roman" w:cs="Times New Roman"/>
-          <w:sz w:val="24"/>
-          <w:szCs w:val="24"/>
-          <w:lang w:val="fr-FR"/>
-        </w:rPr>
-      </w:pPr>
-    </w:p>
-    <w:p>
-      <w:pPr>
-        <w:rPr>
-          <w:rFonts w:ascii="Times New Roman" w:hAnsi="Times New Roman" w:cs="Times New Roman"/>
-          <w:color w:val="FF0000"/>
-          <w:sz w:val="24"/>
-          <w:szCs w:val="24"/>
-        </w:rPr>
-      </w:pPr>
-      <w:r>
-        <w:rPr>
-          <w:rFonts w:ascii="Times New Roman" w:hAnsi="Times New Roman" w:cs="Times New Roman"/>
-          <w:color w:val="FF0000"/>
-          <w:sz w:val="24"/>
-          <w:szCs w:val="24"/>
-        </w:rPr>
-        <w:t>C-Volatilité du bitcoin.</w:t>
-      </w:r>
-    </w:p>
-    <w:p>
-      <w:pPr>
-        <w:rPr>
-          <w:rFonts w:ascii="Times New Roman" w:hAnsi="Times New Roman" w:cs="Times New Roman"/>
-          <w:sz w:val="24"/>
-          <w:szCs w:val="24"/>
-        </w:rPr>
-      </w:pPr>
-    </w:p>
-    <w:p>
-      <w:pPr>
-        <w:rPr>
-          <w:rFonts w:ascii="Times New Roman" w:hAnsi="Times New Roman" w:cs="Times New Roman"/>
-          <w:sz w:val="24"/>
-          <w:szCs w:val="24"/>
-        </w:rPr>
-      </w:pPr>
-    </w:p>
-    <w:p>
-      <w:pPr>
-        <w:rPr>
-          <w:rFonts w:ascii="Times New Roman" w:hAnsi="Times New Roman" w:cs="Times New Roman"/>
-          <w:sz w:val="24"/>
-          <w:szCs w:val="24"/>
-        </w:rPr>
-      </w:pPr>
-    </w:p>
-    <w:p>
-      <w:pPr>
-        <w:rPr>
-          <w:rFonts w:ascii="Times New Roman" w:hAnsi="Times New Roman" w:cs="Times New Roman"/>
-          <w:sz w:val="24"/>
-          <w:szCs w:val="24"/>
-        </w:rPr>
-      </w:pPr>
-    </w:p>
-    <w:p>
-      <w:pPr>
-        <w:rPr>
-          <w:rFonts w:ascii="Times New Roman" w:hAnsi="Times New Roman" w:cs="Times New Roman"/>
-          <w:sz w:val="24"/>
-          <w:szCs w:val="24"/>
-        </w:rPr>
-      </w:pPr>
-      <w:r>
-        <w:rPr>
-          <w:rFonts w:ascii="Times New Roman" w:hAnsi="Times New Roman" w:cs="Times New Roman"/>
-          <w:sz w:val="24"/>
-          <w:szCs w:val="24"/>
-        </w:rPr>
-        <w:t xml:space="preserve"> </w:t>
-      </w:r>
+          <w:color w:val="101010"/>
+          <w:lang w:val="fr-FR"/>
+        </w:rPr>
+        <w:footnoteReference w:id="19"/>
+      </w:r>
+      <w:r>
+        <w:rPr>
+          <w:color w:val="101010"/>
+          <w:lang w:val="fr-FR"/>
+        </w:rPr>
+        <w:t xml:space="preserve">, ceci classera le bitcoin au 61 rang comme s'il </w:t>
+      </w:r>
+      <w:r>
+        <w:rPr>
+          <w:color w:val="101010"/>
+          <w:lang w:val="fr-FR"/>
+        </w:rPr>
+        <w:t>était</w:t>
+      </w:r>
+      <w:r>
+        <w:rPr>
+          <w:color w:val="101010"/>
+          <w:lang w:val="fr-FR"/>
+        </w:rPr>
+        <w:t xml:space="preserve"> un pays a part </w:t>
+      </w:r>
+      <w:r>
+        <w:rPr>
+          <w:color w:val="101010"/>
+          <w:lang w:val="fr-FR"/>
+        </w:rPr>
+        <w:t>entière</w:t>
+      </w:r>
+      <w:r>
+        <w:rPr>
+          <w:color w:val="101010"/>
+          <w:lang w:val="fr-FR"/>
+        </w:rPr>
+        <w:t>.</w:t>
+      </w:r>
+    </w:p>
+    <w:p>
+      <w:pPr>
+        <w:pStyle w:val="NormalWeb"/>
+        <w:shd w:val="clear" w:color="auto" w:fill="FFFFFF"/>
+        <w:spacing w:before="340" w:beforeAutospacing="0" w:after="0" w:afterAutospacing="0"/>
+        <w:rPr>
+          <w:color w:val="101010"/>
+          <w:lang w:val="fr-FR"/>
+        </w:rPr>
+      </w:pPr>
+      <w:r>
+        <w:rPr>
+          <w:color w:val="101010"/>
+          <w:lang w:val="fr-FR"/>
+        </w:rPr>
+        <w:t>En effet le minage de bitcoin utilise plus d'</w:t>
+      </w:r>
+      <w:r>
+        <w:rPr>
+          <w:color w:val="101010"/>
+          <w:lang w:val="fr-FR"/>
+        </w:rPr>
+        <w:t>électricité</w:t>
+      </w:r>
+      <w:r>
+        <w:rPr>
+          <w:color w:val="101010"/>
+          <w:lang w:val="fr-FR"/>
+        </w:rPr>
+        <w:t xml:space="preserve"> que 156 pays individuels, meme plus que notre pays le </w:t>
+      </w:r>
+      <w:r>
+        <w:rPr>
+          <w:color w:val="101010"/>
+          <w:lang w:val="fr-FR"/>
+        </w:rPr>
+        <w:t>Maroc</w:t>
+      </w:r>
+      <w:r>
+        <w:rPr>
+          <w:color w:val="101010"/>
+          <w:lang w:val="fr-FR"/>
+        </w:rPr>
+        <w:t xml:space="preserve">, </w:t>
+      </w:r>
+      <w:r>
+        <w:rPr>
+          <w:color w:val="101010"/>
+          <w:lang w:val="fr-FR"/>
+        </w:rPr>
+        <w:t>ainsi</w:t>
+      </w:r>
+      <w:r>
+        <w:rPr>
+          <w:color w:val="101010"/>
+          <w:lang w:val="fr-FR"/>
+        </w:rPr>
+        <w:t xml:space="preserve"> que la </w:t>
+      </w:r>
+      <w:r>
+        <w:rPr>
+          <w:color w:val="101010"/>
+          <w:lang w:val="fr-FR"/>
+        </w:rPr>
+        <w:t>majorité</w:t>
+      </w:r>
+      <w:r>
+        <w:rPr>
+          <w:color w:val="101010"/>
+          <w:lang w:val="fr-FR"/>
+        </w:rPr>
+        <w:t xml:space="preserve"> des autres pays. </w:t>
+      </w:r>
+    </w:p>
+    <w:p>
+      <w:pPr>
+        <w:rPr>
+          <w:rFonts w:ascii="Times New Roman" w:hAnsi="Times New Roman" w:cs="Times New Roman"/>
+          <w:sz w:val="24"/>
+          <w:szCs w:val="24"/>
+        </w:rPr>
+      </w:pPr>
+    </w:p>
+    <w:p>
+      <w:pPr>
+        <w:tabs>
+          <w:tab w:val="left" w:pos="5217"/>
+        </w:tabs>
+        <w:rPr>
+          <w:rFonts w:ascii="Times New Roman" w:hAnsi="Times New Roman" w:cs="Times New Roman"/>
+          <w:sz w:val="24"/>
+          <w:szCs w:val="24"/>
+        </w:rPr>
+      </w:pPr>
       <w:r>
         <w:rPr>
           <w:rFonts w:ascii="Times New Roman" w:hAnsi="Times New Roman" w:cs="Times New Roman"/>
@@ -8492,8 +10130,128 @@
           <w:rFonts w:ascii="Times New Roman" w:hAnsi="Times New Roman" w:cs="Times New Roman"/>
           <w:sz w:val="24"/>
           <w:szCs w:val="24"/>
-        </w:rPr>
-      </w:pPr>
+          <w:lang w:val="fr-FR"/>
+        </w:rPr>
+      </w:pPr>
+      <w:r>
+        <w:rPr>
+          <w:rFonts w:ascii="Times New Roman" w:hAnsi="Times New Roman" w:cs="Times New Roman"/>
+          <w:noProof/>
+          <w:sz w:val="24"/>
+          <w:szCs w:val="24"/>
+          <w:lang w:val="fr-FR" w:eastAsia="fr-FR"/>
+        </w:rPr>
+        <w:drawing>
+          <wp:inline distT="0" distB="0" distL="0" distR="0">
+            <wp:extent cx="5943600" cy="2422073"/>
+            <wp:effectExtent l="19050" t="0" r="0" b="0"/>
+            <wp:docPr id="7" name="Image 7"/>
+            <wp:cNvGraphicFramePr>
+              <a:graphicFrameLocks xmlns:a="http://schemas.openxmlformats.org/drawingml/2006/main" noChangeAspect="1"/>
+            </wp:cNvGraphicFramePr>
+            <a:graphic xmlns:a="http://schemas.openxmlformats.org/drawingml/2006/main">
+              <a:graphicData uri="http://schemas.openxmlformats.org/drawingml/2006/picture">
+                <pic:pic xmlns:pic="http://schemas.openxmlformats.org/drawingml/2006/picture">
+                  <pic:nvPicPr>
+                    <pic:cNvPr id="0" name="Picture 7"/>
+                    <pic:cNvPicPr>
+                      <a:picLocks noChangeAspect="1" noChangeArrowheads="1"/>
+                    </pic:cNvPicPr>
+                  </pic:nvPicPr>
+                  <pic:blipFill>
+                    <a:blip r:embed="rId32"/>
+                    <a:srcRect/>
+                    <a:stretch>
+                      <a:fillRect/>
+                    </a:stretch>
+                  </pic:blipFill>
+                  <pic:spPr bwMode="auto">
+                    <a:xfrm>
+                      <a:off x="0" y="0"/>
+                      <a:ext cx="5943600" cy="2422073"/>
+                    </a:xfrm>
+                    <a:prstGeom prst="rect">
+                      <a:avLst/>
+                    </a:prstGeom>
+                    <a:noFill/>
+                    <a:ln w="9525">
+                      <a:noFill/>
+                      <a:miter lim="800000"/>
+                      <a:headEnd/>
+                      <a:tailEnd/>
+                    </a:ln>
+                  </pic:spPr>
+                </pic:pic>
+              </a:graphicData>
+            </a:graphic>
+          </wp:inline>
+        </w:drawing>
+      </w:r>
+      <w:r>
+        <w:rPr>
+          <w:rFonts w:ascii="Times New Roman" w:hAnsi="Times New Roman" w:cs="Times New Roman"/>
+          <w:sz w:val="24"/>
+          <w:szCs w:val="24"/>
+          <w:lang w:val="fr-FR"/>
+        </w:rPr>
+        <w:tab/>
+      </w:r>
+      <w:r>
+        <w:rPr>
+          <w:rFonts w:ascii="Times New Roman" w:hAnsi="Times New Roman" w:cs="Times New Roman"/>
+          <w:sz w:val="24"/>
+          <w:szCs w:val="24"/>
+          <w:lang w:val="fr-FR"/>
+        </w:rPr>
+        <w:tab/>
+      </w:r>
+      <w:r>
+        <w:rPr>
+          <w:rFonts w:ascii="Times New Roman" w:hAnsi="Times New Roman" w:cs="Times New Roman"/>
+          <w:sz w:val="24"/>
+          <w:szCs w:val="24"/>
+          <w:lang w:val="fr-FR"/>
+        </w:rPr>
+        <w:tab/>
+        <w:t xml:space="preserve">figure X: indexe de </w:t>
+      </w:r>
+      <w:r>
+        <w:rPr>
+          <w:rFonts w:ascii="Times New Roman" w:hAnsi="Times New Roman" w:cs="Times New Roman"/>
+          <w:sz w:val="24"/>
+          <w:szCs w:val="24"/>
+          <w:lang w:val="fr-FR"/>
+        </w:rPr>
+        <w:t>consommation</w:t>
+      </w:r>
+      <w:r>
+        <w:rPr>
+          <w:rFonts w:ascii="Times New Roman" w:hAnsi="Times New Roman" w:cs="Times New Roman"/>
+          <w:sz w:val="24"/>
+          <w:szCs w:val="24"/>
+          <w:lang w:val="fr-FR"/>
+        </w:rPr>
+        <w:t xml:space="preserve"> du bitcoin </w:t>
+      </w:r>
+      <w:r>
+        <w:rPr>
+          <w:rStyle w:val="Appelnotedebasdep"/>
+          <w:rFonts w:ascii="Times New Roman" w:hAnsi="Times New Roman" w:cs="Times New Roman"/>
+          <w:sz w:val="24"/>
+          <w:szCs w:val="24"/>
+          <w:lang w:val="fr-FR"/>
+        </w:rPr>
+        <w:footnoteReference w:id="20"/>
+      </w:r>
+      <w:r>
+        <w:rPr>
+          <w:rFonts w:ascii="Times New Roman" w:hAnsi="Times New Roman" w:cs="Times New Roman"/>
+          <w:sz w:val="24"/>
+          <w:szCs w:val="24"/>
+          <w:lang w:val="fr-FR"/>
+        </w:rPr>
+        <w:t xml:space="preserve">   </w:t>
+      </w:r>
     </w:p>
     <w:p>
       <w:pPr>
@@ -8531,7 +10289,7 @@
       </w:pPr>
     </w:p>
     <w:sectPr>
-      <w:footerReference w:type="default" r:id="rId28"/>
+      <w:footerReference w:type="default" r:id="rId33"/>
       <w:pgSz w:w="12240" w:h="15840"/>
       <w:pgMar w:top="1440" w:right="1440" w:bottom="1440" w:left="1440" w:header="720" w:footer="720" w:gutter="0"/>
       <w:cols w:space="720"/>
@@ -8852,14 +10610,26 @@
         <w:rPr>
           <w:lang w:val="fr-FR"/>
         </w:rPr>
-        <w:t xml:space="preserve"> Bitcoin la monnaie a ne pas confondre avec Bitcoin le système (la Blockchain)</w:t>
-      </w:r>
+        <w:t xml:space="preserve"> </w:t>
+      </w:r>
+      <w:hyperlink r:id="rId3" w:history="1">
+        <w:r>
+          <w:rPr>
+            <w:rStyle w:val="Lienhypertexte"/>
+            <w:lang w:val="fr-FR"/>
+          </w:rPr>
+          <w:t>https://www.ccn.com/bitcoin-transaction-fees-hit-three-year-low-as-lightning-network-segwit-help-btc-scale</w:t>
+        </w:r>
+      </w:hyperlink>
     </w:p>
   </w:footnote>
   <w:footnote w:id="12">
     <w:p>
       <w:pPr>
         <w:pStyle w:val="Notedebasdepage"/>
+        <w:rPr>
+          <w:lang w:val="fr-FR"/>
+        </w:rPr>
       </w:pPr>
       <w:r>
         <w:rPr>
@@ -8868,10 +10638,10 @@
         <w:footnoteRef/>
       </w:r>
       <w:r>
-        <w:t xml:space="preserve"> Source: The age of C</w:t>
-      </w:r>
-      <w:r>
-        <w:t>ryptocurrency.</w:t>
+        <w:rPr>
+          <w:lang w:val="fr-FR"/>
+        </w:rPr>
+        <w:t xml:space="preserve"> Bitcoin la monnaie a ne pas confondre avec Bitcoin le système (la Blockchain)</w:t>
       </w:r>
     </w:p>
   </w:footnote>
@@ -8887,13 +10657,10 @@
         <w:footnoteRef/>
       </w:r>
       <w:r>
-        <w:t xml:space="preserve"> de l'ouvrage: The age of C</w:t>
-      </w:r>
-      <w:r>
-        <w:t>rypto</w:t>
-      </w:r>
-      <w:r>
-        <w:t>currency.</w:t>
+        <w:t xml:space="preserve"> Source: The age of C</w:t>
+      </w:r>
+      <w:r>
+        <w:t>ryptocurrency.</w:t>
       </w:r>
     </w:p>
   </w:footnote>
@@ -8909,11 +10676,154 @@
         <w:footnoteRef/>
       </w:r>
       <w:r>
+        <w:t xml:space="preserve"> de l'ouvrage: The age of C</w:t>
+      </w:r>
+      <w:r>
+        <w:t>rypto</w:t>
+      </w:r>
+      <w:r>
+        <w:t>currency.</w:t>
+      </w:r>
+    </w:p>
+  </w:footnote>
+  <w:footnote w:id="15">
+    <w:p>
+      <w:pPr>
+        <w:pStyle w:val="Notedebasdepage"/>
+      </w:pPr>
+      <w:r>
+        <w:rPr>
+          <w:rStyle w:val="Appelnotedebasdep"/>
+        </w:rPr>
+        <w:footnoteRef/>
+      </w:r>
+      <w:r>
         <w:t xml:space="preserve"> Source: Blockchain blueprint for a new econ</w:t>
       </w:r>
       <w:r>
         <w:t>omy (par Melanie Swan)</w:t>
       </w:r>
+    </w:p>
+  </w:footnote>
+  <w:footnote w:id="16">
+    <w:p>
+      <w:pPr>
+        <w:pStyle w:val="Notedebasdepage"/>
+      </w:pPr>
+      <w:r>
+        <w:rPr>
+          <w:rStyle w:val="Appelnotedebasdep"/>
+        </w:rPr>
+        <w:footnoteRef/>
+      </w:r>
+      <w:hyperlink r:id="rId4" w:history="1">
+        <w:r>
+          <w:rPr>
+            <w:rStyle w:val="Lienhypertexte"/>
+          </w:rPr>
+          <w:t>https://www.01net.com/actualites/cinq-raisons-de-vous-eloigner-du-bitcoin-1322611.html</w:t>
+        </w:r>
+      </w:hyperlink>
+    </w:p>
+  </w:footnote>
+  <w:footnote w:id="17">
+    <w:p>
+      <w:pPr>
+        <w:pStyle w:val="Notedebasdepage"/>
+      </w:pPr>
+      <w:r>
+        <w:rPr>
+          <w:rStyle w:val="Appelnotedebasdep"/>
+        </w:rPr>
+        <w:footnoteRef/>
+      </w:r>
+      <w:r>
+        <w:t xml:space="preserve"> </w:t>
+      </w:r>
+      <w:hyperlink r:id="rId5" w:history="1">
+        <w:r>
+          <w:rPr>
+            <w:rStyle w:val="Lienhypertexte"/>
+          </w:rPr>
+          <w:t>https://fr.coinnewstelegraph.com/bitcoins-volatility-is-still-an-issue/</w:t>
+        </w:r>
+      </w:hyperlink>
+    </w:p>
+  </w:footnote>
+  <w:footnote w:id="18">
+    <w:p>
+      <w:pPr>
+        <w:pStyle w:val="Notedebasdepage"/>
+      </w:pPr>
+      <w:r>
+        <w:rPr>
+          <w:rStyle w:val="Appelnotedebasdep"/>
+        </w:rPr>
+        <w:footnoteRef/>
+      </w:r>
+      <w:r>
+        <w:t xml:space="preserve"> </w:t>
+      </w:r>
+      <w:hyperlink r:id="rId6" w:history="1">
+        <w:r>
+          <w:rPr>
+            <w:rStyle w:val="Lienhypertexte"/>
+          </w:rPr>
+          <w:t>https://www.buybitcoinworldwide.com/fr/cours-bitcoin/</w:t>
+        </w:r>
+      </w:hyperlink>
+    </w:p>
+  </w:footnote>
+  <w:footnote w:id="19">
+    <w:p>
+      <w:pPr>
+        <w:pStyle w:val="Notedebasdepage"/>
+        <w:rPr>
+          <w:lang w:val="fr-FR"/>
+        </w:rPr>
+      </w:pPr>
+      <w:r>
+        <w:rPr>
+          <w:rStyle w:val="Appelnotedebasdep"/>
+        </w:rPr>
+        <w:footnoteRef/>
+      </w:r>
+      <w:r>
+        <w:rPr>
+          <w:lang w:val="fr-FR"/>
+        </w:rPr>
+        <w:t xml:space="preserve"> site internet qui parle des economies dans le monde digital</w:t>
+      </w:r>
+      <w:r>
+        <w:rPr>
+          <w:lang w:val="fr-FR"/>
+        </w:rPr>
+        <w:t xml:space="preserve"> </w:t>
+      </w:r>
+    </w:p>
+  </w:footnote>
+  <w:footnote w:id="20">
+    <w:p>
+      <w:pPr>
+        <w:pStyle w:val="Notedebasdepage"/>
+      </w:pPr>
+      <w:r>
+        <w:rPr>
+          <w:rStyle w:val="Appelnotedebasdep"/>
+        </w:rPr>
+        <w:footnoteRef/>
+      </w:r>
+      <w:r>
+        <w:t xml:space="preserve"> </w:t>
+      </w:r>
+      <w:hyperlink r:id="rId7" w:history="1">
+        <w:r>
+          <w:rPr>
+            <w:rStyle w:val="Lienhypertexte"/>
+          </w:rPr>
+          <w:t>https://digiconomist.net/bitcoin-energy-consumption</w:t>
+        </w:r>
+      </w:hyperlink>
     </w:p>
   </w:footnote>
 </w:footnotes>
@@ -9449,6 +11359,155 @@
     <w:nsid w:val="575B11A7"/>
     <w:multiLevelType w:val="multilevel"/>
     <w:tmpl w:val="F35CC4EC"/>
+    <w:lvl w:ilvl="0">
+      <w:start w:val="1"/>
+      <w:numFmt w:val="bullet"/>
+      <w:lvlText w:val=""/>
+      <w:lvlJc w:val="left"/>
+      <w:pPr>
+        <w:tabs>
+          <w:tab w:val="num" w:pos="720"/>
+        </w:tabs>
+        <w:ind w:left="720" w:hanging="360"/>
+      </w:pPr>
+      <w:rPr>
+        <w:rFonts w:ascii="Symbol" w:hAnsi="Symbol" w:hint="default"/>
+        <w:sz w:val="20"/>
+      </w:rPr>
+    </w:lvl>
+    <w:lvl w:ilvl="1" w:tentative="1">
+      <w:start w:val="1"/>
+      <w:numFmt w:val="bullet"/>
+      <w:lvlText w:val="o"/>
+      <w:lvlJc w:val="left"/>
+      <w:pPr>
+        <w:tabs>
+          <w:tab w:val="num" w:pos="1440"/>
+        </w:tabs>
+        <w:ind w:left="1440" w:hanging="360"/>
+      </w:pPr>
+      <w:rPr>
+        <w:rFonts w:ascii="Courier New" w:hAnsi="Courier New" w:hint="default"/>
+        <w:sz w:val="20"/>
+      </w:rPr>
+    </w:lvl>
+    <w:lvl w:ilvl="2" w:tentative="1">
+      <w:start w:val="1"/>
+      <w:numFmt w:val="bullet"/>
+      <w:lvlText w:val=""/>
+      <w:lvlJc w:val="left"/>
+      <w:pPr>
+        <w:tabs>
+          <w:tab w:val="num" w:pos="2160"/>
+        </w:tabs>
+        <w:ind w:left="2160" w:hanging="360"/>
+      </w:pPr>
+      <w:rPr>
+        <w:rFonts w:ascii="Wingdings" w:hAnsi="Wingdings" w:hint="default"/>
+        <w:sz w:val="20"/>
+      </w:rPr>
+    </w:lvl>
+    <w:lvl w:ilvl="3" w:tentative="1">
+      <w:start w:val="1"/>
+      <w:numFmt w:val="bullet"/>
+      <w:lvlText w:val=""/>
+      <w:lvlJc w:val="left"/>
+      <w:pPr>
+        <w:tabs>
+          <w:tab w:val="num" w:pos="2880"/>
+        </w:tabs>
+        <w:ind w:left="2880" w:hanging="360"/>
+      </w:pPr>
+      <w:rPr>
+        <w:rFonts w:ascii="Wingdings" w:hAnsi="Wingdings" w:hint="default"/>
+        <w:sz w:val="20"/>
+      </w:rPr>
+    </w:lvl>
+    <w:lvl w:ilvl="4" w:tentative="1">
+      <w:start w:val="1"/>
+      <w:numFmt w:val="bullet"/>
+      <w:lvlText w:val=""/>
+      <w:lvlJc w:val="left"/>
+      <w:pPr>
+        <w:tabs>
+          <w:tab w:val="num" w:pos="3600"/>
+        </w:tabs>
+        <w:ind w:left="3600" w:hanging="360"/>
+      </w:pPr>
+      <w:rPr>
+        <w:rFonts w:ascii="Wingdings" w:hAnsi="Wingdings" w:hint="default"/>
+        <w:sz w:val="20"/>
+      </w:rPr>
+    </w:lvl>
+    <w:lvl w:ilvl="5" w:tentative="1">
+      <w:start w:val="1"/>
+      <w:numFmt w:val="bullet"/>
+      <w:lvlText w:val=""/>
+      <w:lvlJc w:val="left"/>
+      <w:pPr>
+        <w:tabs>
+          <w:tab w:val="num" w:pos="4320"/>
+        </w:tabs>
+        <w:ind w:left="4320" w:hanging="360"/>
+      </w:pPr>
+      <w:rPr>
+        <w:rFonts w:ascii="Wingdings" w:hAnsi="Wingdings" w:hint="default"/>
+        <w:sz w:val="20"/>
+      </w:rPr>
+    </w:lvl>
+    <w:lvl w:ilvl="6" w:tentative="1">
+      <w:start w:val="1"/>
+      <w:numFmt w:val="bullet"/>
+      <w:lvlText w:val=""/>
+      <w:lvlJc w:val="left"/>
+      <w:pPr>
+        <w:tabs>
+          <w:tab w:val="num" w:pos="5040"/>
+        </w:tabs>
+        <w:ind w:left="5040" w:hanging="360"/>
+      </w:pPr>
+      <w:rPr>
+        <w:rFonts w:ascii="Wingdings" w:hAnsi="Wingdings" w:hint="default"/>
+        <w:sz w:val="20"/>
+      </w:rPr>
+    </w:lvl>
+    <w:lvl w:ilvl="7" w:tentative="1">
+      <w:start w:val="1"/>
+      <w:numFmt w:val="bullet"/>
+      <w:lvlText w:val=""/>
+      <w:lvlJc w:val="left"/>
+      <w:pPr>
+        <w:tabs>
+          <w:tab w:val="num" w:pos="5760"/>
+        </w:tabs>
+        <w:ind w:left="5760" w:hanging="360"/>
+      </w:pPr>
+      <w:rPr>
+        <w:rFonts w:ascii="Wingdings" w:hAnsi="Wingdings" w:hint="default"/>
+        <w:sz w:val="20"/>
+      </w:rPr>
+    </w:lvl>
+    <w:lvl w:ilvl="8" w:tentative="1">
+      <w:start w:val="1"/>
+      <w:numFmt w:val="bullet"/>
+      <w:lvlText w:val=""/>
+      <w:lvlJc w:val="left"/>
+      <w:pPr>
+        <w:tabs>
+          <w:tab w:val="num" w:pos="6480"/>
+        </w:tabs>
+        <w:ind w:left="6480" w:hanging="360"/>
+      </w:pPr>
+      <w:rPr>
+        <w:rFonts w:ascii="Wingdings" w:hAnsi="Wingdings" w:hint="default"/>
+        <w:sz w:val="20"/>
+      </w:rPr>
+    </w:lvl>
+  </w:abstractNum>
+  <w:abstractNum w:abstractNumId="5">
+    <w:nsid w:val="6E364D22"/>
+    <w:multiLevelType w:val="multilevel"/>
+    <w:tmpl w:val="BC1C1152"/>
     <w:lvl w:ilvl="0">
       <w:start w:val="1"/>
       <w:numFmt w:val="bullet"/>
@@ -9608,6 +11667,9 @@
   </w:num>
   <w:num w:numId="5">
     <w:abstractNumId w:val="3"/>
+  </w:num>
+  <w:num w:numId="6">
+    <w:abstractNumId w:val="5"/>
   </w:num>
 </w:numbering>
 </file>
@@ -10318,6 +12380,11 @@
       <w:bCs/>
       <w:color w:val="4F81BD" w:themeColor="accent1"/>
     </w:rPr>
+  </w:style>
+  <w:style w:type="character" w:customStyle="1" w:styleId="link">
+    <w:name w:val="link"/>
+    <w:basedOn w:val="Policepardfaut"/>
+    <w:rsid w:val="00D95CD7"/>
   </w:style>
 </w:styles>
 </file>
@@ -11203,7 +13270,7 @@
 </file>
 
 <file path=customXml/itemProps1.xml><?xml version="1.0" encoding="utf-8"?>
-<ds:datastoreItem xmlns:ds="http://schemas.openxmlformats.org/officeDocument/2006/customXml" ds:itemID="{F121884C-620E-4591-BBFA-15BFA39C48E8}">
+<ds:datastoreItem xmlns:ds="http://schemas.openxmlformats.org/officeDocument/2006/customXml" ds:itemID="{FBE85DAF-FEB9-49C4-849D-AFC6694C5E79}">
   <ds:schemaRefs>
     <ds:schemaRef ds:uri="http://schemas.openxmlformats.org/officeDocument/2006/bibliography"/>
   </ds:schemaRefs>

</xml_diff>

<commit_message>
eddited chapiter 2 still working one thing on chapter 3
</commit_message>
<xml_diff>
--- a/moods.docx
+++ b/moods.docx
@@ -3642,68 +3642,88 @@
     </w:p>
     <w:p>
       <w:pPr>
-        <w:pStyle w:val="Titre1"/>
-        <w:rPr>
-          <w:lang w:val="fr-FR"/>
-        </w:rPr>
-      </w:pPr>
-    </w:p>
-    <w:p>
-      <w:pPr>
-        <w:pStyle w:val="Titre1"/>
-        <w:rPr>
-          <w:lang w:val="fr-FR"/>
-        </w:rPr>
-      </w:pPr>
-    </w:p>
-    <w:p>
-      <w:pPr>
-        <w:pStyle w:val="Titre1"/>
-        <w:rPr>
-          <w:lang w:val="fr-FR"/>
-        </w:rPr>
-      </w:pPr>
-    </w:p>
-    <w:p>
-      <w:pPr>
-        <w:pStyle w:val="Titre1"/>
+        <w:rPr>
+          <w:rFonts w:asciiTheme="majorHAnsi" w:eastAsiaTheme="majorEastAsia" w:hAnsiTheme="majorHAnsi" w:cstheme="majorBidi"/>
+          <w:b/>
+          <w:bCs/>
+          <w:color w:val="365F91" w:themeColor="accent1" w:themeShade="BF"/>
+          <w:sz w:val="28"/>
+          <w:szCs w:val="28"/>
+          <w:lang w:val="fr-FR"/>
+        </w:rPr>
+      </w:pPr>
+    </w:p>
+    <w:p>
+      <w:pPr>
+        <w:rPr>
+          <w:rFonts w:asciiTheme="majorHAnsi" w:eastAsiaTheme="majorEastAsia" w:hAnsiTheme="majorHAnsi" w:cstheme="majorBidi"/>
+          <w:b/>
+          <w:bCs/>
+          <w:color w:val="365F91" w:themeColor="accent1" w:themeShade="BF"/>
+          <w:sz w:val="28"/>
+          <w:szCs w:val="28"/>
+          <w:lang w:val="fr-FR"/>
+        </w:rPr>
+      </w:pPr>
+    </w:p>
+    <w:p>
+      <w:pPr>
+        <w:rPr>
+          <w:lang w:val="fr-FR"/>
+        </w:rPr>
+      </w:pPr>
+    </w:p>
+    <w:p>
+      <w:pPr>
+        <w:pStyle w:val="Titre"/>
+        <w:rPr>
+          <w:rFonts w:eastAsiaTheme="minorHAnsi"/>
+        </w:rPr>
+      </w:pPr>
+    </w:p>
+    <w:p>
+      <w:pPr>
+        <w:pStyle w:val="Titre"/>
         <w:rPr>
           <w:color w:val="00B050"/>
-          <w:lang w:val="fr-FR"/>
-        </w:rPr>
-      </w:pPr>
-      <w:r>
+        </w:rPr>
+      </w:pPr>
+    </w:p>
+    <w:p>
+      <w:pPr>
+        <w:pStyle w:val="Titre"/>
         <w:rPr>
           <w:color w:val="00B050"/>
-          <w:lang w:val="fr-FR"/>
-        </w:rPr>
+        </w:rPr>
+      </w:pPr>
+      <w:r>
+        <w:rPr>
+          <w:color w:val="00B050"/>
+        </w:rPr>
+        <w:lastRenderedPageBreak/>
         <w:t xml:space="preserve">Chapitre 2 : D’où </w:t>
       </w:r>
       <w:r>
         <w:rPr>
           <w:color w:val="00B050"/>
-          <w:lang w:val="fr-FR"/>
         </w:rPr>
         <w:t>vient</w:t>
       </w:r>
       <w:r>
         <w:rPr>
           <w:color w:val="00B050"/>
-          <w:lang w:val="fr-FR"/>
         </w:rPr>
         <w:t xml:space="preserve"> le </w:t>
       </w:r>
       <w:r>
         <w:rPr>
           <w:color w:val="00B050"/>
-          <w:lang w:val="fr-FR"/>
         </w:rPr>
         <w:t xml:space="preserve"> Bitcoin</w:t>
       </w:r>
       <w:r>
         <w:rPr>
           <w:color w:val="00B050"/>
-          <w:lang w:val="fr-FR"/>
         </w:rPr>
         <w:t> ?</w:t>
       </w:r>
@@ -4369,7 +4389,25 @@
           <w:szCs w:val="24"/>
           <w:lang w:val="fr-FR"/>
         </w:rPr>
-        <w:t xml:space="preserve"> partir du 10 janvier 2009, le duo a commencer a travailler ensemble sur un projet </w:t>
+        <w:t xml:space="preserve"> partir du 10 </w:t>
+      </w:r>
+      <w:r>
+        <w:rPr>
+          <w:rFonts w:ascii="Times New Roman" w:hAnsi="Times New Roman" w:cs="Times New Roman"/>
+          <w:sz w:val="24"/>
+          <w:szCs w:val="24"/>
+          <w:lang w:val="fr-FR"/>
+        </w:rPr>
+        <w:t>janvier 2009, le duo  commença</w:t>
+      </w:r>
+      <w:r>
+        <w:rPr>
+          <w:rFonts w:ascii="Times New Roman" w:hAnsi="Times New Roman" w:cs="Times New Roman"/>
+          <w:sz w:val="24"/>
+          <w:szCs w:val="24"/>
+          <w:lang w:val="fr-FR"/>
+        </w:rPr>
+        <w:t xml:space="preserve"> a travailler ensemble sur un projet </w:t>
       </w:r>
       <w:r>
         <w:rPr>
@@ -4746,269 +4784,278 @@
           <w:szCs w:val="24"/>
           <w:lang w:val="fr-FR"/>
         </w:rPr>
+        <w:t xml:space="preserve">Bitcoin </w:t>
+      </w:r>
+      <w:r>
+        <w:rPr>
+          <w:rFonts w:ascii="Times New Roman" w:hAnsi="Times New Roman" w:cs="Times New Roman"/>
+          <w:sz w:val="24"/>
+          <w:szCs w:val="24"/>
+          <w:lang w:val="fr-FR"/>
+        </w:rPr>
+        <w:t>repose sur un système qui</w:t>
+      </w:r>
+      <w:r>
+        <w:rPr>
+          <w:rFonts w:ascii="Times New Roman" w:hAnsi="Times New Roman" w:cs="Times New Roman"/>
+          <w:sz w:val="24"/>
+          <w:szCs w:val="24"/>
+          <w:lang w:val="fr-FR"/>
+        </w:rPr>
+        <w:t xml:space="preserve"> récompense</w:t>
+      </w:r>
+      <w:r>
+        <w:rPr>
+          <w:rFonts w:ascii="Times New Roman" w:hAnsi="Times New Roman" w:cs="Times New Roman"/>
+          <w:sz w:val="24"/>
+          <w:szCs w:val="24"/>
+          <w:lang w:val="fr-FR"/>
+        </w:rPr>
+        <w:t xml:space="preserve"> </w:t>
+      </w:r>
+      <w:r>
+        <w:rPr>
+          <w:rFonts w:ascii="Times New Roman" w:hAnsi="Times New Roman" w:cs="Times New Roman"/>
+          <w:sz w:val="24"/>
+          <w:szCs w:val="24"/>
+          <w:lang w:val="fr-FR"/>
+        </w:rPr>
+        <w:t xml:space="preserve"> l’</w:t>
+      </w:r>
+      <w:r>
+        <w:rPr>
+          <w:rFonts w:ascii="Times New Roman" w:hAnsi="Times New Roman" w:cs="Times New Roman"/>
+          <w:sz w:val="24"/>
+          <w:szCs w:val="24"/>
+          <w:lang w:val="fr-FR"/>
+        </w:rPr>
+        <w:t>énergie</w:t>
+      </w:r>
+      <w:r>
+        <w:rPr>
+          <w:rFonts w:ascii="Times New Roman" w:hAnsi="Times New Roman" w:cs="Times New Roman"/>
+          <w:sz w:val="24"/>
+          <w:szCs w:val="24"/>
+          <w:lang w:val="fr-FR"/>
+        </w:rPr>
+        <w:t xml:space="preserve"> </w:t>
+      </w:r>
+      <w:r>
+        <w:rPr>
+          <w:rFonts w:ascii="Times New Roman" w:hAnsi="Times New Roman" w:cs="Times New Roman"/>
+          <w:sz w:val="24"/>
+          <w:szCs w:val="24"/>
+          <w:lang w:val="fr-FR"/>
+        </w:rPr>
+        <w:t>utilisé</w:t>
+      </w:r>
+      <w:r>
+        <w:rPr>
+          <w:rFonts w:ascii="Times New Roman" w:hAnsi="Times New Roman" w:cs="Times New Roman"/>
+          <w:sz w:val="24"/>
+          <w:szCs w:val="24"/>
+          <w:lang w:val="fr-FR"/>
+        </w:rPr>
+        <w:t xml:space="preserve"> pour sa </w:t>
+      </w:r>
+      <w:r>
+        <w:rPr>
+          <w:rFonts w:ascii="Times New Roman" w:hAnsi="Times New Roman" w:cs="Times New Roman"/>
+          <w:sz w:val="24"/>
+          <w:szCs w:val="24"/>
+          <w:lang w:val="fr-FR"/>
+        </w:rPr>
+        <w:t>création</w:t>
+      </w:r>
+      <w:r>
+        <w:rPr>
+          <w:rFonts w:ascii="Times New Roman" w:hAnsi="Times New Roman" w:cs="Times New Roman"/>
+          <w:sz w:val="24"/>
+          <w:szCs w:val="24"/>
+          <w:lang w:val="fr-FR"/>
+        </w:rPr>
+        <w:t xml:space="preserve">, cette opération est appelé </w:t>
+      </w:r>
+      <w:r>
+        <w:rPr>
+          <w:rFonts w:ascii="Times New Roman" w:hAnsi="Times New Roman" w:cs="Times New Roman"/>
+          <w:sz w:val="24"/>
+          <w:szCs w:val="24"/>
+          <w:lang w:val="fr-FR"/>
+        </w:rPr>
+        <w:t>le « M</w:t>
+      </w:r>
+      <w:r>
+        <w:rPr>
+          <w:rFonts w:ascii="Times New Roman" w:hAnsi="Times New Roman" w:cs="Times New Roman"/>
+          <w:sz w:val="24"/>
+          <w:szCs w:val="24"/>
+          <w:lang w:val="fr-FR"/>
+        </w:rPr>
+        <w:t>ining »,</w:t>
+      </w:r>
+      <w:r>
+        <w:rPr>
+          <w:rFonts w:ascii="Times New Roman" w:hAnsi="Times New Roman" w:cs="Times New Roman"/>
+          <w:sz w:val="24"/>
+          <w:szCs w:val="24"/>
+          <w:lang w:val="fr-FR"/>
+        </w:rPr>
+        <w:t xml:space="preserve"> ou les </w:t>
+      </w:r>
+      <w:r>
+        <w:rPr>
+          <w:rFonts w:ascii="Times New Roman" w:hAnsi="Times New Roman" w:cs="Times New Roman"/>
+          <w:sz w:val="24"/>
+          <w:szCs w:val="24"/>
+          <w:lang w:val="fr-FR"/>
+        </w:rPr>
+        <w:t>utilisateurs</w:t>
+      </w:r>
+      <w:r>
+        <w:rPr>
+          <w:rFonts w:ascii="Times New Roman" w:hAnsi="Times New Roman" w:cs="Times New Roman"/>
+          <w:sz w:val="24"/>
+          <w:szCs w:val="24"/>
+          <w:lang w:val="fr-FR"/>
+        </w:rPr>
+        <w:t xml:space="preserve"> offrent le</w:t>
+      </w:r>
+      <w:r>
+        <w:rPr>
+          <w:rFonts w:ascii="Times New Roman" w:hAnsi="Times New Roman" w:cs="Times New Roman"/>
+          <w:sz w:val="24"/>
+          <w:szCs w:val="24"/>
+          <w:lang w:val="fr-FR"/>
+        </w:rPr>
+        <w:t xml:space="preserve"> pouvoir de leur ordinateur pour </w:t>
+      </w:r>
+      <w:r>
+        <w:rPr>
+          <w:rFonts w:ascii="Times New Roman" w:hAnsi="Times New Roman" w:cs="Times New Roman"/>
+          <w:sz w:val="24"/>
+          <w:szCs w:val="24"/>
+          <w:lang w:val="fr-FR"/>
+        </w:rPr>
+        <w:t>vérifier</w:t>
+      </w:r>
+      <w:r>
+        <w:rPr>
+          <w:rFonts w:ascii="Times New Roman" w:hAnsi="Times New Roman" w:cs="Times New Roman"/>
+          <w:sz w:val="24"/>
+          <w:szCs w:val="24"/>
+          <w:lang w:val="fr-FR"/>
+        </w:rPr>
+        <w:t xml:space="preserve"> et enregistre</w:t>
+      </w:r>
+      <w:r>
+        <w:rPr>
+          <w:rFonts w:ascii="Times New Roman" w:hAnsi="Times New Roman" w:cs="Times New Roman"/>
+          <w:sz w:val="24"/>
+          <w:szCs w:val="24"/>
+          <w:lang w:val="fr-FR"/>
+        </w:rPr>
+        <w:t>r</w:t>
+      </w:r>
+      <w:r>
+        <w:rPr>
+          <w:rFonts w:ascii="Times New Roman" w:hAnsi="Times New Roman" w:cs="Times New Roman"/>
+          <w:sz w:val="24"/>
+          <w:szCs w:val="24"/>
+          <w:lang w:val="fr-FR"/>
+        </w:rPr>
+        <w:t xml:space="preserve"> les transactions dans le grand livre public. Les individus ou les entreprises engagent dans le </w:t>
+      </w:r>
+      <w:r>
+        <w:rPr>
+          <w:rFonts w:ascii="Times New Roman" w:hAnsi="Times New Roman" w:cs="Times New Roman"/>
+          <w:sz w:val="24"/>
+          <w:szCs w:val="24"/>
+          <w:lang w:val="fr-FR"/>
+        </w:rPr>
+        <w:t>processus</w:t>
+      </w:r>
+      <w:r>
+        <w:rPr>
+          <w:rFonts w:ascii="Times New Roman" w:hAnsi="Times New Roman" w:cs="Times New Roman"/>
+          <w:sz w:val="24"/>
+          <w:szCs w:val="24"/>
+          <w:lang w:val="fr-FR"/>
+        </w:rPr>
+        <w:t xml:space="preserve"> de minage en contre partie des couts de transactions et les Bitcoin</w:t>
+      </w:r>
+      <w:r>
+        <w:rPr>
+          <w:rFonts w:ascii="Times New Roman" w:hAnsi="Times New Roman" w:cs="Times New Roman"/>
+          <w:sz w:val="24"/>
+          <w:szCs w:val="24"/>
+          <w:lang w:val="fr-FR"/>
+        </w:rPr>
+        <w:t xml:space="preserve"> secrètement </w:t>
+      </w:r>
+      <w:r>
+        <w:rPr>
+          <w:rFonts w:ascii="Times New Roman" w:hAnsi="Times New Roman" w:cs="Times New Roman"/>
+          <w:sz w:val="24"/>
+          <w:szCs w:val="24"/>
+          <w:lang w:val="fr-FR"/>
+        </w:rPr>
+        <w:t>crées</w:t>
+      </w:r>
+      <w:r>
+        <w:rPr>
+          <w:rFonts w:ascii="Times New Roman" w:hAnsi="Times New Roman" w:cs="Times New Roman"/>
+          <w:sz w:val="24"/>
+          <w:szCs w:val="24"/>
+          <w:lang w:val="fr-FR"/>
+        </w:rPr>
+        <w:t xml:space="preserve">, autre que le </w:t>
+      </w:r>
+      <w:r>
+        <w:rPr>
+          <w:rFonts w:ascii="Times New Roman" w:hAnsi="Times New Roman" w:cs="Times New Roman"/>
+          <w:sz w:val="24"/>
+          <w:szCs w:val="24"/>
+          <w:lang w:val="fr-FR"/>
+        </w:rPr>
+        <w:t>méninge</w:t>
+      </w:r>
+      <w:r>
+        <w:rPr>
+          <w:rFonts w:ascii="Times New Roman" w:hAnsi="Times New Roman" w:cs="Times New Roman"/>
+          <w:sz w:val="24"/>
+          <w:szCs w:val="24"/>
+          <w:lang w:val="fr-FR"/>
+        </w:rPr>
+        <w:t xml:space="preserve">, les Bitcoins peuvent </w:t>
+      </w:r>
+      <w:r>
+        <w:rPr>
+          <w:rFonts w:ascii="Times New Roman" w:hAnsi="Times New Roman" w:cs="Times New Roman"/>
+          <w:sz w:val="24"/>
+          <w:szCs w:val="24"/>
+          <w:lang w:val="fr-FR"/>
+        </w:rPr>
+        <w:t>être</w:t>
+      </w:r>
+      <w:r>
+        <w:rPr>
+          <w:rFonts w:ascii="Times New Roman" w:hAnsi="Times New Roman" w:cs="Times New Roman"/>
+          <w:sz w:val="24"/>
+          <w:szCs w:val="24"/>
+          <w:lang w:val="fr-FR"/>
+        </w:rPr>
+        <w:t xml:space="preserve"> obtenues en contre partie de la monnaie conventionnelle, biens ou services, les utilisateur peuvent envoyer et recevoir de Bitcoin pour un </w:t>
+      </w:r>
+      <w:r>
+        <w:rPr>
+          <w:rFonts w:ascii="Times New Roman" w:hAnsi="Times New Roman" w:cs="Times New Roman"/>
+          <w:sz w:val="24"/>
+          <w:szCs w:val="24"/>
+          <w:lang w:val="fr-FR"/>
+        </w:rPr>
         <w:lastRenderedPageBreak/>
-        <w:t xml:space="preserve">Bitcoin </w:t>
-      </w:r>
-      <w:r>
-        <w:rPr>
-          <w:rFonts w:ascii="Times New Roman" w:hAnsi="Times New Roman" w:cs="Times New Roman"/>
-          <w:sz w:val="24"/>
-          <w:szCs w:val="24"/>
-          <w:lang w:val="fr-FR"/>
-        </w:rPr>
-        <w:t>repose sur un système qui</w:t>
-      </w:r>
-      <w:r>
-        <w:rPr>
-          <w:rFonts w:ascii="Times New Roman" w:hAnsi="Times New Roman" w:cs="Times New Roman"/>
-          <w:sz w:val="24"/>
-          <w:szCs w:val="24"/>
-          <w:lang w:val="fr-FR"/>
-        </w:rPr>
-        <w:t xml:space="preserve"> récompense</w:t>
-      </w:r>
-      <w:r>
-        <w:rPr>
-          <w:rFonts w:ascii="Times New Roman" w:hAnsi="Times New Roman" w:cs="Times New Roman"/>
-          <w:sz w:val="24"/>
-          <w:szCs w:val="24"/>
-          <w:lang w:val="fr-FR"/>
-        </w:rPr>
-        <w:t xml:space="preserve"> </w:t>
-      </w:r>
-      <w:r>
-        <w:rPr>
-          <w:rFonts w:ascii="Times New Roman" w:hAnsi="Times New Roman" w:cs="Times New Roman"/>
-          <w:sz w:val="24"/>
-          <w:szCs w:val="24"/>
-          <w:lang w:val="fr-FR"/>
-        </w:rPr>
-        <w:t xml:space="preserve"> l’</w:t>
-      </w:r>
-      <w:r>
-        <w:rPr>
-          <w:rFonts w:ascii="Times New Roman" w:hAnsi="Times New Roman" w:cs="Times New Roman"/>
-          <w:sz w:val="24"/>
-          <w:szCs w:val="24"/>
-          <w:lang w:val="fr-FR"/>
-        </w:rPr>
-        <w:t>énergie</w:t>
-      </w:r>
-      <w:r>
-        <w:rPr>
-          <w:rFonts w:ascii="Times New Roman" w:hAnsi="Times New Roman" w:cs="Times New Roman"/>
-          <w:sz w:val="24"/>
-          <w:szCs w:val="24"/>
-          <w:lang w:val="fr-FR"/>
-        </w:rPr>
-        <w:t xml:space="preserve"> </w:t>
-      </w:r>
-      <w:r>
-        <w:rPr>
-          <w:rFonts w:ascii="Times New Roman" w:hAnsi="Times New Roman" w:cs="Times New Roman"/>
-          <w:sz w:val="24"/>
-          <w:szCs w:val="24"/>
-          <w:lang w:val="fr-FR"/>
-        </w:rPr>
-        <w:t>utilisé</w:t>
-      </w:r>
-      <w:r>
-        <w:rPr>
-          <w:rFonts w:ascii="Times New Roman" w:hAnsi="Times New Roman" w:cs="Times New Roman"/>
-          <w:sz w:val="24"/>
-          <w:szCs w:val="24"/>
-          <w:lang w:val="fr-FR"/>
-        </w:rPr>
-        <w:t xml:space="preserve"> pour sa </w:t>
-      </w:r>
-      <w:r>
-        <w:rPr>
-          <w:rFonts w:ascii="Times New Roman" w:hAnsi="Times New Roman" w:cs="Times New Roman"/>
-          <w:sz w:val="24"/>
-          <w:szCs w:val="24"/>
-          <w:lang w:val="fr-FR"/>
-        </w:rPr>
-        <w:t>création</w:t>
-      </w:r>
-      <w:r>
-        <w:rPr>
-          <w:rFonts w:ascii="Times New Roman" w:hAnsi="Times New Roman" w:cs="Times New Roman"/>
-          <w:sz w:val="24"/>
-          <w:szCs w:val="24"/>
-          <w:lang w:val="fr-FR"/>
-        </w:rPr>
-        <w:t xml:space="preserve">, cette opération est appelé </w:t>
-      </w:r>
-      <w:r>
-        <w:rPr>
-          <w:rFonts w:ascii="Times New Roman" w:hAnsi="Times New Roman" w:cs="Times New Roman"/>
-          <w:sz w:val="24"/>
-          <w:szCs w:val="24"/>
-          <w:lang w:val="fr-FR"/>
-        </w:rPr>
-        <w:t>le « M</w:t>
-      </w:r>
-      <w:r>
-        <w:rPr>
-          <w:rFonts w:ascii="Times New Roman" w:hAnsi="Times New Roman" w:cs="Times New Roman"/>
-          <w:sz w:val="24"/>
-          <w:szCs w:val="24"/>
-          <w:lang w:val="fr-FR"/>
-        </w:rPr>
-        <w:t>ining »,</w:t>
-      </w:r>
-      <w:r>
-        <w:rPr>
-          <w:rFonts w:ascii="Times New Roman" w:hAnsi="Times New Roman" w:cs="Times New Roman"/>
-          <w:sz w:val="24"/>
-          <w:szCs w:val="24"/>
-          <w:lang w:val="fr-FR"/>
-        </w:rPr>
-        <w:t xml:space="preserve"> ou les </w:t>
-      </w:r>
-      <w:r>
-        <w:rPr>
-          <w:rFonts w:ascii="Times New Roman" w:hAnsi="Times New Roman" w:cs="Times New Roman"/>
-          <w:sz w:val="24"/>
-          <w:szCs w:val="24"/>
-          <w:lang w:val="fr-FR"/>
-        </w:rPr>
-        <w:t>utilisateurs</w:t>
-      </w:r>
-      <w:r>
-        <w:rPr>
-          <w:rFonts w:ascii="Times New Roman" w:hAnsi="Times New Roman" w:cs="Times New Roman"/>
-          <w:sz w:val="24"/>
-          <w:szCs w:val="24"/>
-          <w:lang w:val="fr-FR"/>
-        </w:rPr>
-        <w:t xml:space="preserve"> offrent le</w:t>
-      </w:r>
-      <w:r>
-        <w:rPr>
-          <w:rFonts w:ascii="Times New Roman" w:hAnsi="Times New Roman" w:cs="Times New Roman"/>
-          <w:sz w:val="24"/>
-          <w:szCs w:val="24"/>
-          <w:lang w:val="fr-FR"/>
-        </w:rPr>
-        <w:t xml:space="preserve"> pouvoir de leur ordinateur pour </w:t>
-      </w:r>
-      <w:r>
-        <w:rPr>
-          <w:rFonts w:ascii="Times New Roman" w:hAnsi="Times New Roman" w:cs="Times New Roman"/>
-          <w:sz w:val="24"/>
-          <w:szCs w:val="24"/>
-          <w:lang w:val="fr-FR"/>
-        </w:rPr>
-        <w:t>vérifier</w:t>
-      </w:r>
-      <w:r>
-        <w:rPr>
-          <w:rFonts w:ascii="Times New Roman" w:hAnsi="Times New Roman" w:cs="Times New Roman"/>
-          <w:sz w:val="24"/>
-          <w:szCs w:val="24"/>
-          <w:lang w:val="fr-FR"/>
-        </w:rPr>
-        <w:t xml:space="preserve"> et enregistre</w:t>
-      </w:r>
-      <w:r>
-        <w:rPr>
-          <w:rFonts w:ascii="Times New Roman" w:hAnsi="Times New Roman" w:cs="Times New Roman"/>
-          <w:sz w:val="24"/>
-          <w:szCs w:val="24"/>
-          <w:lang w:val="fr-FR"/>
-        </w:rPr>
-        <w:t>r</w:t>
-      </w:r>
-      <w:r>
-        <w:rPr>
-          <w:rFonts w:ascii="Times New Roman" w:hAnsi="Times New Roman" w:cs="Times New Roman"/>
-          <w:sz w:val="24"/>
-          <w:szCs w:val="24"/>
-          <w:lang w:val="fr-FR"/>
-        </w:rPr>
-        <w:t xml:space="preserve"> les transactions dans le grand livre public. Les individus ou les entreprises engagent dans le </w:t>
-      </w:r>
-      <w:r>
-        <w:rPr>
-          <w:rFonts w:ascii="Times New Roman" w:hAnsi="Times New Roman" w:cs="Times New Roman"/>
-          <w:sz w:val="24"/>
-          <w:szCs w:val="24"/>
-          <w:lang w:val="fr-FR"/>
-        </w:rPr>
-        <w:t>processus</w:t>
-      </w:r>
-      <w:r>
-        <w:rPr>
-          <w:rFonts w:ascii="Times New Roman" w:hAnsi="Times New Roman" w:cs="Times New Roman"/>
-          <w:sz w:val="24"/>
-          <w:szCs w:val="24"/>
-          <w:lang w:val="fr-FR"/>
-        </w:rPr>
-        <w:t xml:space="preserve"> de minage en contre partie des couts de transactions et les Bitcoin</w:t>
-      </w:r>
-      <w:r>
-        <w:rPr>
-          <w:rFonts w:ascii="Times New Roman" w:hAnsi="Times New Roman" w:cs="Times New Roman"/>
-          <w:sz w:val="24"/>
-          <w:szCs w:val="24"/>
-          <w:lang w:val="fr-FR"/>
-        </w:rPr>
-        <w:t xml:space="preserve"> secrètement </w:t>
-      </w:r>
-      <w:r>
-        <w:rPr>
-          <w:rFonts w:ascii="Times New Roman" w:hAnsi="Times New Roman" w:cs="Times New Roman"/>
-          <w:sz w:val="24"/>
-          <w:szCs w:val="24"/>
-          <w:lang w:val="fr-FR"/>
-        </w:rPr>
-        <w:t>crées</w:t>
-      </w:r>
-      <w:r>
-        <w:rPr>
-          <w:rFonts w:ascii="Times New Roman" w:hAnsi="Times New Roman" w:cs="Times New Roman"/>
-          <w:sz w:val="24"/>
-          <w:szCs w:val="24"/>
-          <w:lang w:val="fr-FR"/>
-        </w:rPr>
-        <w:t xml:space="preserve">, autre que le </w:t>
-      </w:r>
-      <w:r>
-        <w:rPr>
-          <w:rFonts w:ascii="Times New Roman" w:hAnsi="Times New Roman" w:cs="Times New Roman"/>
-          <w:sz w:val="24"/>
-          <w:szCs w:val="24"/>
-          <w:lang w:val="fr-FR"/>
-        </w:rPr>
-        <w:t>méninge</w:t>
-      </w:r>
-      <w:r>
-        <w:rPr>
-          <w:rFonts w:ascii="Times New Roman" w:hAnsi="Times New Roman" w:cs="Times New Roman"/>
-          <w:sz w:val="24"/>
-          <w:szCs w:val="24"/>
-          <w:lang w:val="fr-FR"/>
-        </w:rPr>
-        <w:t xml:space="preserve">, les Bitcoins peuvent </w:t>
-      </w:r>
-      <w:r>
-        <w:rPr>
-          <w:rFonts w:ascii="Times New Roman" w:hAnsi="Times New Roman" w:cs="Times New Roman"/>
-          <w:sz w:val="24"/>
-          <w:szCs w:val="24"/>
-          <w:lang w:val="fr-FR"/>
-        </w:rPr>
-        <w:t>être</w:t>
-      </w:r>
-      <w:r>
-        <w:rPr>
-          <w:rFonts w:ascii="Times New Roman" w:hAnsi="Times New Roman" w:cs="Times New Roman"/>
-          <w:sz w:val="24"/>
-          <w:szCs w:val="24"/>
-          <w:lang w:val="fr-FR"/>
-        </w:rPr>
-        <w:t xml:space="preserve"> obtenues en contre partie de la monnaie conventionnelle, biens ou services, les utilisateur peuvent envoyer et recevoir de Bitcoin pour un cout de transaction optionnel en utilisant un </w:t>
+        <w:t xml:space="preserve">cout de transaction optionnel en utilisant un </w:t>
       </w:r>
       <w:r>
         <w:rPr>
@@ -5902,18 +5949,7 @@
           <w:szCs w:val="24"/>
           <w:lang w:val="fr-FR"/>
         </w:rPr>
-        <w:t xml:space="preserve">il a </w:t>
-      </w:r>
-      <w:r>
-        <w:rPr>
-          <w:rFonts w:ascii="Times New Roman" w:eastAsia="Times New Roman" w:hAnsi="Times New Roman" w:cs="Times New Roman"/>
-          <w:color w:val="5A5B5C"/>
-          <w:sz w:val="24"/>
-          <w:szCs w:val="24"/>
-          <w:lang w:val="fr-FR"/>
-        </w:rPr>
-        <w:lastRenderedPageBreak/>
-        <w:t xml:space="preserve">voulut acheter une autre pair, bien que le block serait similaire mais il aura un "hash" </w:t>
+        <w:t xml:space="preserve">il a voulut acheter une autre pair, bien que le block serait similaire mais il aura un "hash" </w:t>
       </w:r>
       <w:r>
         <w:rPr>
@@ -5999,6 +6035,7 @@
                 <w:szCs w:val="24"/>
                 <w:lang w:val="fr-FR"/>
               </w:rPr>
+              <w:lastRenderedPageBreak/>
               <w:t>---Le hash.</w:t>
             </w:r>
           </w:p>
@@ -6358,7 +6395,6 @@
         <w:rPr>
           <w:lang w:val="fr-FR"/>
         </w:rPr>
-        <w:lastRenderedPageBreak/>
         <w:t xml:space="preserve"> la chaine des blocs</w:t>
       </w:r>
       <w:r>
@@ -6429,6 +6465,7 @@
           <w:noProof/>
           <w:lang w:val="fr-FR" w:eastAsia="fr-FR"/>
         </w:rPr>
+        <w:lastRenderedPageBreak/>
         <w:drawing>
           <wp:inline distT="0" distB="0" distL="0" distR="0">
             <wp:extent cx="5943600" cy="3018583"/>
@@ -6703,7 +6740,6 @@
         <w:rPr>
           <w:lang w:val="fr-FR"/>
         </w:rPr>
-        <w:lastRenderedPageBreak/>
         <w:t>Le potentiel de la blockchain</w:t>
       </w:r>
     </w:p>
@@ -6738,6 +6774,7 @@
         <w:rPr>
           <w:lang w:val="fr-FR"/>
         </w:rPr>
+        <w:lastRenderedPageBreak/>
         <w:t>On peut classer l’utilisation de la blockchain en trois catégories :</w:t>
       </w:r>
     </w:p>
@@ -7335,9 +7372,6 @@
     <w:p>
       <w:pPr>
         <w:rPr>
-          <w:rFonts w:ascii="Times New Roman" w:hAnsi="Times New Roman" w:cs="Times New Roman"/>
-          <w:sz w:val="24"/>
-          <w:szCs w:val="24"/>
           <w:lang w:val="fr-FR"/>
         </w:rPr>
       </w:pPr>
@@ -7361,6 +7395,313 @@
           <w:shd w:val="clear" w:color="auto" w:fill="FFFFFF"/>
           <w:lang w:val="fr-FR"/>
         </w:rPr>
+        <w:t>Le minage du Bitcoin est le processus de créer, ou plutôt découvrir, de la monnaie Bitcoin, a l'opposé des monnaie traditionnels scripturales qui peuvent être imprimer en cas de besoin, Bitcoin ne peut pas être créer aussi simplement que ca, il doit être "miner" a travers des procéder mathématiques. Bitcoin est un grand livre comptable publique qui contient les transactions passées, et le minage est le processus d'ajouter des nouvelles transaction dans le grand livre.</w:t>
+      </w:r>
+    </w:p>
+    <w:p>
+      <w:pPr>
+        <w:jc w:val="both"/>
+        <w:rPr>
+          <w:rFonts w:ascii="Times New Roman" w:hAnsi="Times New Roman" w:cs="Times New Roman"/>
+          <w:sz w:val="24"/>
+          <w:szCs w:val="24"/>
+          <w:shd w:val="clear" w:color="auto" w:fill="FFFFFF"/>
+          <w:lang w:val="fr-FR"/>
+        </w:rPr>
+      </w:pPr>
+      <w:r>
+        <w:rPr>
+          <w:rFonts w:ascii="Times New Roman" w:hAnsi="Times New Roman" w:cs="Times New Roman"/>
+          <w:sz w:val="24"/>
+          <w:szCs w:val="24"/>
+          <w:shd w:val="clear" w:color="auto" w:fill="FFFFFF"/>
+          <w:lang w:val="fr-FR"/>
+        </w:rPr>
+        <w:t>Le minage du bitcoin nécessite une mobilisation de ressources considérable, d'autant que le minage est crucial au développement une question c'est poser au fondateur de bitcoin comment inciter les utilisateur pour dépenser leur énergie et leur temps pour le minage du bitcoin ?</w:t>
+      </w:r>
+    </w:p>
+    <w:p>
+      <w:pPr>
+        <w:jc w:val="both"/>
+        <w:rPr>
+          <w:rFonts w:ascii="Times New Roman" w:hAnsi="Times New Roman" w:cs="Times New Roman"/>
+          <w:sz w:val="24"/>
+          <w:szCs w:val="24"/>
+          <w:shd w:val="clear" w:color="auto" w:fill="FFFFFF"/>
+          <w:lang w:val="fr-FR"/>
+        </w:rPr>
+      </w:pPr>
+      <w:r>
+        <w:rPr>
+          <w:rFonts w:ascii="Times New Roman" w:hAnsi="Times New Roman" w:cs="Times New Roman"/>
+          <w:sz w:val="24"/>
+          <w:szCs w:val="24"/>
+          <w:shd w:val="clear" w:color="auto" w:fill="FFFFFF"/>
+          <w:lang w:val="fr-FR"/>
+        </w:rPr>
+        <w:t>SAKAMOTO avait trouver une réponse élégante a cette problématique, qui est tout simplement d'instaurer une récompense a qui ou a qu'elle réussira a résoudre le problèmes le premier, l'algorithme de récompense a fait office de catalyse qui a pousser les utilisateurs lambdas a miner du bitcoin en vue de faire profit, cette approche de SAKAMOTO a fait en sorte que maintenant les mineurs servent a maintenir le réseau Blockchain.</w:t>
+      </w:r>
+    </w:p>
+    <w:tbl>
+      <w:tblPr>
+        <w:tblW w:w="10065" w:type="dxa"/>
+        <w:tblInd w:w="-290" w:type="dxa"/>
+        <w:tblBorders>
+          <w:top w:val="single" w:sz="4" w:space="0" w:color="auto"/>
+          <w:left w:val="single" w:sz="4" w:space="0" w:color="auto"/>
+          <w:bottom w:val="single" w:sz="4" w:space="0" w:color="auto"/>
+          <w:right w:val="single" w:sz="4" w:space="0" w:color="auto"/>
+          <w:insideH w:val="single" w:sz="4" w:space="0" w:color="auto"/>
+          <w:insideV w:val="single" w:sz="4" w:space="0" w:color="auto"/>
+        </w:tblBorders>
+        <w:tblCellMar>
+          <w:left w:w="70" w:type="dxa"/>
+          <w:right w:w="70" w:type="dxa"/>
+        </w:tblCellMar>
+        <w:tblLook w:val="0000"/>
+      </w:tblPr>
+      <w:tblGrid>
+        <w:gridCol w:w="10065"/>
+      </w:tblGrid>
+      <w:tr>
+        <w:tblPrEx>
+          <w:tblCellMar>
+            <w:top w:w="0" w:type="dxa"/>
+            <w:bottom w:w="0" w:type="dxa"/>
+          </w:tblCellMar>
+        </w:tblPrEx>
+        <w:trPr>
+          <w:trHeight w:val="5550"/>
+        </w:trPr>
+        <w:tc>
+          <w:tcPr>
+            <w:tcW w:w="10065" w:type="dxa"/>
+          </w:tcPr>
+          <w:p>
+            <w:pPr>
+              <w:jc w:val="center"/>
+              <w:rPr>
+                <w:rFonts w:ascii="Times New Roman" w:hAnsi="Times New Roman" w:cs="Times New Roman"/>
+                <w:color w:val="FF0000"/>
+                <w:sz w:val="24"/>
+                <w:szCs w:val="24"/>
+                <w:shd w:val="clear" w:color="auto" w:fill="FFFFFF"/>
+                <w:lang w:val="fr-FR"/>
+              </w:rPr>
+            </w:pPr>
+            <w:r>
+              <w:rPr>
+                <w:rFonts w:ascii="Times New Roman" w:hAnsi="Times New Roman" w:cs="Times New Roman"/>
+                <w:color w:val="FF0000"/>
+                <w:sz w:val="24"/>
+                <w:szCs w:val="24"/>
+                <w:shd w:val="clear" w:color="auto" w:fill="FFFFFF"/>
+                <w:lang w:val="fr-FR"/>
+              </w:rPr>
+              <w:lastRenderedPageBreak/>
+              <w:t>------</w:t>
+            </w:r>
+            <w:r>
+              <w:rPr>
+                <w:rFonts w:ascii="Times New Roman" w:hAnsi="Times New Roman" w:cs="Times New Roman"/>
+                <w:color w:val="FF0000"/>
+                <w:sz w:val="24"/>
+                <w:szCs w:val="24"/>
+                <w:shd w:val="clear" w:color="auto" w:fill="FFFFFF"/>
+                <w:lang w:val="fr-FR"/>
+              </w:rPr>
+              <w:t>L</w:t>
+            </w:r>
+            <w:r>
+              <w:rPr>
+                <w:rFonts w:ascii="Times New Roman" w:hAnsi="Times New Roman" w:cs="Times New Roman"/>
+                <w:color w:val="FF0000"/>
+                <w:sz w:val="24"/>
+                <w:szCs w:val="24"/>
+                <w:shd w:val="clear" w:color="auto" w:fill="FFFFFF"/>
+                <w:lang w:val="fr-FR"/>
+              </w:rPr>
+              <w:t>a realiter du minage</w:t>
+            </w:r>
+            <w:r>
+              <w:rPr>
+                <w:rFonts w:ascii="Times New Roman" w:hAnsi="Times New Roman" w:cs="Times New Roman"/>
+                <w:color w:val="FF0000"/>
+                <w:sz w:val="24"/>
+                <w:szCs w:val="24"/>
+                <w:shd w:val="clear" w:color="auto" w:fill="FFFFFF"/>
+                <w:lang w:val="fr-FR"/>
+              </w:rPr>
+              <w:t>.</w:t>
+            </w:r>
+          </w:p>
+          <w:p>
+            <w:pPr>
+              <w:ind w:left="360"/>
+              <w:rPr>
+                <w:rFonts w:ascii="Times New Roman" w:hAnsi="Times New Roman" w:cs="Times New Roman"/>
+                <w:sz w:val="24"/>
+                <w:szCs w:val="24"/>
+                <w:shd w:val="clear" w:color="auto" w:fill="FFFFFF"/>
+                <w:lang w:val="fr-FR"/>
+              </w:rPr>
+            </w:pPr>
+            <w:r>
+              <w:rPr>
+                <w:rFonts w:ascii="Times New Roman" w:hAnsi="Times New Roman" w:cs="Times New Roman"/>
+                <w:sz w:val="24"/>
+                <w:szCs w:val="24"/>
+                <w:shd w:val="clear" w:color="auto" w:fill="FFFFFF"/>
+                <w:lang w:val="fr-FR"/>
+              </w:rPr>
+              <w:t xml:space="preserve">Miner du bitcoin revient a résoudre des problèmes mathématiques, certes cette phrase est a la fois vrai mais a la fois trompeuse; la réalité est que le minage est le fait de résoudre des problèmes mathématiques </w:t>
+            </w:r>
+            <w:r>
+              <w:rPr>
+                <w:rFonts w:ascii="Times New Roman" w:hAnsi="Times New Roman" w:cs="Times New Roman"/>
+                <w:b/>
+                <w:sz w:val="24"/>
+                <w:szCs w:val="24"/>
+                <w:shd w:val="clear" w:color="auto" w:fill="FFFFFF"/>
+                <w:lang w:val="fr-FR"/>
+              </w:rPr>
+              <w:t>inutiles</w:t>
+            </w:r>
+            <w:r>
+              <w:rPr>
+                <w:rFonts w:ascii="Times New Roman" w:hAnsi="Times New Roman" w:cs="Times New Roman"/>
+                <w:sz w:val="24"/>
+                <w:szCs w:val="24"/>
+                <w:shd w:val="clear" w:color="auto" w:fill="FFFFFF"/>
+                <w:lang w:val="fr-FR"/>
+              </w:rPr>
+              <w:t>. En vrai le minage est le fait de trouver le code SHA-256 ( code a 256 caractères composé de 0 et 1 ) correspondant a un algorithme qui le génère automatiquement chaque 10 dix minutes, le gagnant gagne le droit de mettre le prochain block ainsi qu'une récompense de 12.5BTC (6M25 MAD)  plus les frais de transactions.</w:t>
+            </w:r>
+          </w:p>
+          <w:p>
+            <w:pPr>
+              <w:ind w:left="360"/>
+              <w:rPr>
+                <w:rFonts w:ascii="Times New Roman" w:hAnsi="Times New Roman" w:cs="Times New Roman"/>
+                <w:sz w:val="24"/>
+                <w:szCs w:val="24"/>
+                <w:shd w:val="clear" w:color="auto" w:fill="FFFFFF"/>
+                <w:lang w:val="fr-FR"/>
+              </w:rPr>
+            </w:pPr>
+            <w:r>
+              <w:rPr>
+                <w:rFonts w:ascii="Times New Roman" w:hAnsi="Times New Roman" w:cs="Times New Roman"/>
+                <w:sz w:val="24"/>
+                <w:szCs w:val="24"/>
+                <w:shd w:val="clear" w:color="auto" w:fill="FFFFFF"/>
+                <w:lang w:val="fr-FR"/>
+              </w:rPr>
+              <w:t xml:space="preserve"> C'est exactement le même principe que jouer a la loterie, un nombre est générer automatiquement par une machine, le système récompense celui et celle qui a trouver le nombre gagnant.</w:t>
+            </w:r>
+          </w:p>
+          <w:p>
+            <w:pPr>
+              <w:ind w:left="360"/>
+              <w:rPr>
+                <w:rFonts w:ascii="Times New Roman" w:hAnsi="Times New Roman" w:cs="Times New Roman"/>
+                <w:color w:val="FF0000"/>
+                <w:sz w:val="24"/>
+                <w:szCs w:val="24"/>
+                <w:shd w:val="clear" w:color="auto" w:fill="FFFFFF"/>
+                <w:lang w:val="fr-FR"/>
+              </w:rPr>
+            </w:pPr>
+            <w:r>
+              <w:rPr>
+                <w:rFonts w:ascii="Times New Roman" w:hAnsi="Times New Roman" w:cs="Times New Roman"/>
+                <w:sz w:val="24"/>
+                <w:szCs w:val="24"/>
+                <w:shd w:val="clear" w:color="auto" w:fill="FFFFFF"/>
+                <w:lang w:val="fr-FR"/>
+              </w:rPr>
+              <w:t>Pour l'instant la récompense a la création du block est de 12.5 BTC, cette dernier</w:t>
+            </w:r>
+            <w:r>
+              <w:rPr>
+                <w:rFonts w:ascii="Times New Roman" w:hAnsi="Times New Roman" w:cs="Times New Roman"/>
+                <w:sz w:val="24"/>
+                <w:szCs w:val="24"/>
+                <w:shd w:val="clear" w:color="auto" w:fill="FFFFFF"/>
+                <w:lang w:val="fr-FR"/>
+              </w:rPr>
+              <w:t>e</w:t>
+            </w:r>
+            <w:r>
+              <w:rPr>
+                <w:rFonts w:ascii="Times New Roman" w:hAnsi="Times New Roman" w:cs="Times New Roman"/>
+                <w:sz w:val="24"/>
+                <w:szCs w:val="24"/>
+                <w:shd w:val="clear" w:color="auto" w:fill="FFFFFF"/>
+                <w:lang w:val="fr-FR"/>
+              </w:rPr>
+              <w:t xml:space="preserve"> diminuera chaque 4 ans par deux, ainsi en 2020 elle sera de 6.25BTC et ainsi de suite jusqu'a ce que le dernier block sera créer en 2140 pour un total de 21Million de BTC. </w:t>
+            </w:r>
+          </w:p>
+        </w:tc>
+      </w:tr>
+    </w:tbl>
+    <w:p>
+      <w:pPr>
+        <w:rPr>
+          <w:rFonts w:ascii="Times New Roman" w:hAnsi="Times New Roman" w:cs="Times New Roman"/>
+          <w:sz w:val="24"/>
+          <w:szCs w:val="24"/>
+          <w:shd w:val="clear" w:color="auto" w:fill="FFFFFF"/>
+          <w:lang w:val="fr-FR"/>
+        </w:rPr>
+      </w:pPr>
+    </w:p>
+    <w:p>
+      <w:pPr>
+        <w:pStyle w:val="Paragraphedeliste"/>
+        <w:numPr>
+          <w:ilvl w:val="0"/>
+          <w:numId w:val="4"/>
+        </w:numPr>
+        <w:rPr>
+          <w:rFonts w:ascii="Times New Roman" w:hAnsi="Times New Roman" w:cs="Times New Roman"/>
+          <w:color w:val="00B0F0"/>
+          <w:sz w:val="24"/>
+          <w:szCs w:val="24"/>
+          <w:shd w:val="clear" w:color="auto" w:fill="FFFFFF"/>
+        </w:rPr>
+      </w:pPr>
+      <w:r>
+        <w:rPr>
+          <w:rFonts w:ascii="Times New Roman" w:hAnsi="Times New Roman" w:cs="Times New Roman"/>
+          <w:color w:val="00B0F0"/>
+          <w:sz w:val="24"/>
+          <w:szCs w:val="24"/>
+          <w:shd w:val="clear" w:color="auto" w:fill="FFFFFF"/>
+        </w:rPr>
+        <w:t>Le minage en bref:</w:t>
+      </w:r>
+    </w:p>
+    <w:p>
+      <w:pPr>
+        <w:jc w:val="both"/>
+        <w:rPr>
+          <w:rFonts w:ascii="Times New Roman" w:hAnsi="Times New Roman" w:cs="Times New Roman"/>
+          <w:sz w:val="24"/>
+          <w:szCs w:val="24"/>
+          <w:shd w:val="clear" w:color="auto" w:fill="FFFFFF"/>
+          <w:lang w:val="fr-FR"/>
+        </w:rPr>
+      </w:pPr>
+      <w:r>
+        <w:rPr>
+          <w:rFonts w:ascii="Times New Roman" w:hAnsi="Times New Roman" w:cs="Times New Roman"/>
+          <w:sz w:val="24"/>
+          <w:szCs w:val="24"/>
+          <w:shd w:val="clear" w:color="auto" w:fill="FFFFFF"/>
+          <w:lang w:val="fr-FR"/>
+        </w:rPr>
         <w:t>Imaginez dix personnes qui ne se connaissent pas dans une pièce : on en choisit une qui vérifie les transactions puis qui les écrit dans le registre. Une fois qu'elle a terminé, elle soumet son travail pour relecture aux neuf autres pour qu'ils approuvent.</w:t>
       </w:r>
     </w:p>
@@ -7375,6 +7716,16 @@
           <w:lang w:val="fr-FR"/>
         </w:rPr>
       </w:pPr>
+      <w:r>
+        <w:rPr>
+          <w:rFonts w:ascii="Times New Roman" w:hAnsi="Times New Roman" w:cs="Times New Roman"/>
+          <w:sz w:val="24"/>
+          <w:szCs w:val="24"/>
+          <w:shd w:val="clear" w:color="auto" w:fill="FFFFFF"/>
+          <w:lang w:val="fr-FR"/>
+        </w:rPr>
+        <w:t xml:space="preserve"> </w:t>
+      </w:r>
     </w:p>
     <w:p>
       <w:pPr>
@@ -7394,7 +7745,25 @@
           <w:szCs w:val="24"/>
           <w:lang w:val="fr-FR" w:eastAsia="fr-FR"/>
         </w:rPr>
-        <w:t>Cette méthode totalement décentralisée pose immédiatement une question : qui va, et comment, choisir le membre (le nœud du réseau blockchain) qui validera les transactions en cours et remplacer le tiers de confiance ?</w:t>
+        <w:t xml:space="preserve">Cette méthode totalement décentralisée pose immédiatement une question : qui va, et comment, choisir le membre (le </w:t>
+      </w:r>
+      <w:r>
+        <w:rPr>
+          <w:rFonts w:ascii="Times New Roman" w:eastAsia="Times New Roman" w:hAnsi="Times New Roman" w:cs="Times New Roman"/>
+          <w:sz w:val="24"/>
+          <w:szCs w:val="24"/>
+          <w:lang w:val="fr-FR" w:eastAsia="fr-FR"/>
+        </w:rPr>
+        <w:t>nœud du réseau B</w:t>
+      </w:r>
+      <w:r>
+        <w:rPr>
+          <w:rFonts w:ascii="Times New Roman" w:eastAsia="Times New Roman" w:hAnsi="Times New Roman" w:cs="Times New Roman"/>
+          <w:sz w:val="24"/>
+          <w:szCs w:val="24"/>
+          <w:lang w:val="fr-FR" w:eastAsia="fr-FR"/>
+        </w:rPr>
+        <w:t>lockchain) qui validera les transactions en cours et remplacer le tiers de confiance ?</w:t>
       </w:r>
     </w:p>
     <w:p>
@@ -7468,8 +7837,18 @@
           <w:shd w:val="clear" w:color="auto" w:fill="FFFFFF"/>
           <w:lang w:val="fr-FR"/>
         </w:rPr>
+        <w:t xml:space="preserve">Elle consiste à vérifier qu’une transaction est valable (c'est à dire à vérifier que le débiteur possède bien les fonds en analysant les lignes précédentes du registre). Cette vérification fait </w:t>
+      </w:r>
+      <w:r>
+        <w:rPr>
+          <w:rFonts w:ascii="Times New Roman" w:hAnsi="Times New Roman" w:cs="Times New Roman"/>
+          <w:sz w:val="24"/>
+          <w:szCs w:val="24"/>
+          <w:shd w:val="clear" w:color="auto" w:fill="FFFFFF"/>
+          <w:lang w:val="fr-FR"/>
+        </w:rPr>
         <w:lastRenderedPageBreak/>
-        <w:t>Elle consiste à vérifier qu’une transaction est valable (c'est à dire à vérifier que le débiteur possède bien les fonds en analysant les lignes précédentes du registre). Cette vérification fait partie du « consensus » mais elle ne demande que peu de ressources de calcul et peut être effectuée par n’importe quel ordinateur du marché.</w:t>
+        <w:t>partie du « consensus » mais elle ne demande que peu de ressources de calcul et peut être effectuée par n’importe quel ordinateur du marché.</w:t>
       </w:r>
     </w:p>
     <w:p>
@@ -7497,54 +7876,234 @@
         <w:t>Consensus Bitcoin (validation) = vérification des transactions (simple) + PoW (compliqué)</w:t>
       </w:r>
     </w:p>
-    <w:p>
-      <w:pPr>
-        <w:pStyle w:val="NormalWeb"/>
-        <w:shd w:val="clear" w:color="auto" w:fill="FFFFFF"/>
-        <w:spacing w:before="360" w:beforeAutospacing="0" w:after="360" w:afterAutospacing="0" w:line="401" w:lineRule="atLeast"/>
-        <w:jc w:val="center"/>
-        <w:rPr>
-          <w:rStyle w:val="Accentuation"/>
-          <w:rFonts w:eastAsiaTheme="majorEastAsia"/>
-          <w:b/>
-          <w:bCs/>
-          <w:lang w:val="fr-FR"/>
-        </w:rPr>
-      </w:pPr>
-    </w:p>
-    <w:p>
-      <w:pPr>
-        <w:rPr>
-          <w:rFonts w:ascii="Times New Roman" w:hAnsi="Times New Roman" w:cs="Times New Roman"/>
-          <w:color w:val="DBE5F1" w:themeColor="accent1" w:themeTint="33"/>
-          <w:sz w:val="24"/>
-          <w:szCs w:val="24"/>
-          <w:lang w:val="fr-FR"/>
-        </w:rPr>
-      </w:pPr>
-    </w:p>
-    <w:p>
-      <w:pPr>
-        <w:rPr>
-          <w:rFonts w:ascii="Times New Roman" w:hAnsi="Times New Roman" w:cs="Times New Roman"/>
-          <w:color w:val="DBE5F1" w:themeColor="accent1" w:themeTint="33"/>
-          <w:sz w:val="24"/>
-          <w:szCs w:val="24"/>
-          <w:lang w:val="fr-FR"/>
-        </w:rPr>
-      </w:pPr>
-    </w:p>
-    <w:p>
-      <w:pPr>
-        <w:rPr>
-          <w:rFonts w:ascii="Times New Roman" w:hAnsi="Times New Roman" w:cs="Times New Roman"/>
-          <w:color w:val="DBE5F1" w:themeColor="accent1" w:themeTint="33"/>
-          <w:sz w:val="24"/>
-          <w:szCs w:val="24"/>
-          <w:lang w:val="fr-FR"/>
-        </w:rPr>
-      </w:pPr>
-    </w:p>
+    <w:tbl>
+      <w:tblPr>
+        <w:tblW w:w="10215" w:type="dxa"/>
+        <w:tblInd w:w="-350" w:type="dxa"/>
+        <w:tblBorders>
+          <w:top w:val="single" w:sz="4" w:space="0" w:color="auto"/>
+          <w:left w:val="single" w:sz="4" w:space="0" w:color="auto"/>
+          <w:bottom w:val="single" w:sz="4" w:space="0" w:color="auto"/>
+          <w:right w:val="single" w:sz="4" w:space="0" w:color="auto"/>
+          <w:insideH w:val="single" w:sz="4" w:space="0" w:color="auto"/>
+          <w:insideV w:val="single" w:sz="4" w:space="0" w:color="auto"/>
+        </w:tblBorders>
+        <w:tblCellMar>
+          <w:left w:w="70" w:type="dxa"/>
+          <w:right w:w="70" w:type="dxa"/>
+        </w:tblCellMar>
+        <w:tblLook w:val="0000"/>
+      </w:tblPr>
+      <w:tblGrid>
+        <w:gridCol w:w="10215"/>
+      </w:tblGrid>
+      <w:tr>
+        <w:tblPrEx>
+          <w:tblCellMar>
+            <w:top w:w="0" w:type="dxa"/>
+            <w:bottom w:w="0" w:type="dxa"/>
+          </w:tblCellMar>
+        </w:tblPrEx>
+        <w:trPr>
+          <w:trHeight w:val="6555"/>
+        </w:trPr>
+        <w:tc>
+          <w:tcPr>
+            <w:tcW w:w="10215" w:type="dxa"/>
+          </w:tcPr>
+          <w:p>
+            <w:pPr>
+              <w:pStyle w:val="NormalWeb"/>
+              <w:shd w:val="clear" w:color="auto" w:fill="FFFFFF"/>
+              <w:spacing w:before="360" w:after="360" w:line="401" w:lineRule="atLeast"/>
+              <w:jc w:val="center"/>
+              <w:rPr>
+                <w:rStyle w:val="Accentuation"/>
+                <w:rFonts w:eastAsiaTheme="majorEastAsia"/>
+                <w:b/>
+                <w:bCs/>
+                <w:lang w:val="fr-FR"/>
+              </w:rPr>
+            </w:pPr>
+          </w:p>
+          <w:p>
+            <w:pPr>
+              <w:ind w:left="420"/>
+              <w:rPr>
+                <w:rFonts w:ascii="Times New Roman" w:hAnsi="Times New Roman" w:cs="Times New Roman"/>
+                <w:color w:val="FF0000"/>
+                <w:sz w:val="32"/>
+                <w:szCs w:val="32"/>
+                <w:lang w:val="fr-FR"/>
+              </w:rPr>
+            </w:pPr>
+            <w:r>
+              <w:rPr>
+                <w:rFonts w:ascii="Times New Roman" w:hAnsi="Times New Roman" w:cs="Times New Roman"/>
+                <w:color w:val="DBE5F1" w:themeColor="accent1" w:themeTint="33"/>
+                <w:sz w:val="24"/>
+                <w:szCs w:val="24"/>
+                <w:lang w:val="fr-FR"/>
+              </w:rPr>
+              <w:tab/>
+            </w:r>
+            <w:r>
+              <w:rPr>
+                <w:rFonts w:ascii="Times New Roman" w:hAnsi="Times New Roman" w:cs="Times New Roman"/>
+                <w:color w:val="DBE5F1" w:themeColor="accent1" w:themeTint="33"/>
+                <w:sz w:val="24"/>
+                <w:szCs w:val="24"/>
+                <w:lang w:val="fr-FR"/>
+              </w:rPr>
+              <w:tab/>
+            </w:r>
+            <w:r>
+              <w:rPr>
+                <w:rFonts w:ascii="Times New Roman" w:hAnsi="Times New Roman" w:cs="Times New Roman"/>
+                <w:color w:val="DBE5F1" w:themeColor="accent1" w:themeTint="33"/>
+                <w:sz w:val="24"/>
+                <w:szCs w:val="24"/>
+                <w:lang w:val="fr-FR"/>
+              </w:rPr>
+              <w:tab/>
+            </w:r>
+            <w:r>
+              <w:rPr>
+                <w:rFonts w:ascii="Times New Roman" w:hAnsi="Times New Roman" w:cs="Times New Roman"/>
+                <w:color w:val="FF0000"/>
+                <w:sz w:val="32"/>
+                <w:szCs w:val="32"/>
+                <w:lang w:val="fr-FR"/>
+              </w:rPr>
+              <w:t>----bitcoin et le dollar.</w:t>
+            </w:r>
+          </w:p>
+          <w:p>
+            <w:pPr>
+              <w:ind w:left="420"/>
+              <w:rPr>
+                <w:rFonts w:ascii="Times New Roman" w:hAnsi="Times New Roman" w:cs="Times New Roman"/>
+                <w:sz w:val="24"/>
+                <w:szCs w:val="24"/>
+                <w:lang w:val="fr-FR"/>
+              </w:rPr>
+            </w:pPr>
+            <w:r>
+              <w:rPr>
+                <w:rFonts w:ascii="Times New Roman" w:hAnsi="Times New Roman" w:cs="Times New Roman"/>
+                <w:sz w:val="24"/>
+                <w:szCs w:val="24"/>
+                <w:lang w:val="fr-FR"/>
+              </w:rPr>
+              <w:t>Pour que le bitcoin puisse ce développer, il devait y exister une manière alternative pour l'obtenir autre que le minage, il devait y exister une manière d'acheter des BTC en échangeant du Dollar ou des autre money scripturales. Mais a quel prix ?</w:t>
+            </w:r>
+          </w:p>
+          <w:p>
+            <w:pPr>
+              <w:ind w:left="420"/>
+              <w:rPr>
+                <w:rFonts w:ascii="Times New Roman" w:hAnsi="Times New Roman" w:cs="Times New Roman"/>
+                <w:sz w:val="24"/>
+                <w:szCs w:val="24"/>
+                <w:lang w:val="fr-FR"/>
+              </w:rPr>
+            </w:pPr>
+            <w:r>
+              <w:rPr>
+                <w:rFonts w:ascii="Times New Roman" w:hAnsi="Times New Roman" w:cs="Times New Roman"/>
+                <w:sz w:val="24"/>
+                <w:szCs w:val="24"/>
+                <w:lang w:val="fr-FR"/>
+              </w:rPr>
+              <w:t>Ainsi en Octobre 2009, des gens de la communauté en instaurer un système de change basé sur le dollar, en le postant sur un site s'appelant "New liberty standard.". ils s'étaient basés sur le cout en électricité pour produire 1 BTC, le premier cours de change fut instaurer a 1309BTC pour 1 Dollar, qui signifie simplement que chaque BTC avait une valeur de 0.08$.</w:t>
+            </w:r>
+          </w:p>
+          <w:p>
+            <w:pPr>
+              <w:ind w:left="420"/>
+              <w:rPr>
+                <w:rFonts w:ascii="Times New Roman" w:hAnsi="Times New Roman" w:cs="Times New Roman"/>
+                <w:sz w:val="24"/>
+                <w:szCs w:val="24"/>
+                <w:lang w:val="fr-FR"/>
+              </w:rPr>
+            </w:pPr>
+            <w:r>
+              <w:rPr>
+                <w:rFonts w:ascii="Times New Roman" w:hAnsi="Times New Roman" w:cs="Times New Roman"/>
+                <w:sz w:val="24"/>
+                <w:szCs w:val="24"/>
+                <w:lang w:val="fr-FR"/>
+              </w:rPr>
+              <w:t xml:space="preserve">Certain pensait que Liberty standard </w:t>
+            </w:r>
+            <w:r>
+              <w:rPr>
+                <w:rFonts w:ascii="Times New Roman" w:hAnsi="Times New Roman" w:cs="Times New Roman"/>
+                <w:sz w:val="24"/>
+                <w:szCs w:val="24"/>
+                <w:lang w:val="fr-FR"/>
+              </w:rPr>
+              <w:tab/>
+              <w:t xml:space="preserve">avait fait une fausse estimation et le cours réel devait </w:t>
+            </w:r>
+            <w:r>
+              <w:rPr>
+                <w:rFonts w:ascii="Times New Roman" w:hAnsi="Times New Roman" w:cs="Times New Roman"/>
+                <w:sz w:val="24"/>
+                <w:szCs w:val="24"/>
+                <w:lang w:val="fr-FR"/>
+              </w:rPr>
+              <w:t>être</w:t>
+            </w:r>
+            <w:r>
+              <w:rPr>
+                <w:rFonts w:ascii="Times New Roman" w:hAnsi="Times New Roman" w:cs="Times New Roman"/>
+                <w:sz w:val="24"/>
+                <w:szCs w:val="24"/>
+                <w:lang w:val="fr-FR"/>
+              </w:rPr>
+              <w:t xml:space="preserve"> bien plus bas, néanmoins maintenant et pour la première fois, il existe un repère; un cours de change ou chacun peut échanger des BTCs contre n'importe qu'elle autre monnaie scripturale, ainsi fut la naissance de l'investissement dans le Bitcoin.</w:t>
+            </w:r>
+          </w:p>
+          <w:p>
+            <w:pPr>
+              <w:ind w:left="420"/>
+              <w:rPr>
+                <w:rFonts w:ascii="Times New Roman" w:hAnsi="Times New Roman" w:cs="Times New Roman"/>
+                <w:sz w:val="24"/>
+                <w:szCs w:val="24"/>
+                <w:lang w:val="fr-FR"/>
+              </w:rPr>
+            </w:pPr>
+          </w:p>
+          <w:p>
+            <w:pPr>
+              <w:ind w:left="420"/>
+              <w:rPr>
+                <w:rFonts w:ascii="Times New Roman" w:hAnsi="Times New Roman" w:cs="Times New Roman"/>
+                <w:color w:val="DBE5F1" w:themeColor="accent1" w:themeTint="33"/>
+                <w:sz w:val="24"/>
+                <w:szCs w:val="24"/>
+                <w:lang w:val="fr-FR"/>
+              </w:rPr>
+            </w:pPr>
+          </w:p>
+          <w:p>
+            <w:pPr>
+              <w:ind w:left="420"/>
+              <w:rPr>
+                <w:rStyle w:val="Accentuation"/>
+                <w:rFonts w:eastAsiaTheme="majorEastAsia"/>
+                <w:b/>
+                <w:bCs/>
+                <w:lang w:val="fr-FR"/>
+              </w:rPr>
+            </w:pPr>
+          </w:p>
+        </w:tc>
+      </w:tr>
+    </w:tbl>
     <w:p>
       <w:pPr>
         <w:rPr>
@@ -7588,7 +8147,9 @@
           <w:lang w:val="fr-FR"/>
         </w:rPr>
       </w:pPr>
-      <w:r>
+    </w:p>
+    <w:p>
+      <w:pPr>
         <w:rPr>
           <w:rFonts w:ascii="Times New Roman" w:hAnsi="Times New Roman" w:cs="Times New Roman"/>
           <w:color w:val="00B050"/>
@@ -7596,6 +8157,42 @@
           <w:szCs w:val="28"/>
           <w:lang w:val="fr-FR"/>
         </w:rPr>
+      </w:pPr>
+    </w:p>
+    <w:p>
+      <w:pPr>
+        <w:rPr>
+          <w:rFonts w:ascii="Times New Roman" w:hAnsi="Times New Roman" w:cs="Times New Roman"/>
+          <w:color w:val="00B050"/>
+          <w:sz w:val="28"/>
+          <w:szCs w:val="28"/>
+          <w:lang w:val="fr-FR"/>
+        </w:rPr>
+      </w:pPr>
+    </w:p>
+    <w:p>
+      <w:pPr>
+        <w:rPr>
+          <w:rFonts w:ascii="Times New Roman" w:hAnsi="Times New Roman" w:cs="Times New Roman"/>
+          <w:color w:val="00B050"/>
+          <w:sz w:val="28"/>
+          <w:szCs w:val="28"/>
+          <w:lang w:val="fr-FR"/>
+        </w:rPr>
+      </w:pPr>
+    </w:p>
+    <w:p>
+      <w:pPr>
+        <w:pStyle w:val="Titre"/>
+        <w:rPr>
+          <w:color w:val="00B050"/>
+        </w:rPr>
+      </w:pPr>
+      <w:r>
+        <w:rPr>
+          <w:color w:val="00B050"/>
+        </w:rPr>
+        <w:lastRenderedPageBreak/>
         <w:t>Chapitre 3 : comparaison entre le système classique et le bit coin.</w:t>
       </w:r>
     </w:p>
@@ -7735,26 +8332,284 @@
           <w:szCs w:val="24"/>
           <w:lang w:val="fr-FR"/>
         </w:rPr>
+        <w:t>on présentera les donnée sous forme de tiré qui avec des perquisition qui sera par la suite regrouper dans un tableau ( figure X )</w:t>
+      </w:r>
+    </w:p>
+    <w:p>
+      <w:pPr>
+        <w:rPr>
+          <w:rFonts w:ascii="Times New Roman" w:hAnsi="Times New Roman" w:cs="Times New Roman"/>
+          <w:sz w:val="24"/>
+          <w:szCs w:val="24"/>
+          <w:lang w:val="fr-FR"/>
+        </w:rPr>
+      </w:pPr>
+      <w:r>
+        <w:rPr>
+          <w:rFonts w:ascii="Times New Roman" w:hAnsi="Times New Roman" w:cs="Times New Roman"/>
+          <w:sz w:val="24"/>
+          <w:szCs w:val="24"/>
+          <w:lang w:val="fr-FR"/>
+        </w:rPr>
+        <w:t>-</w:t>
+      </w:r>
+      <w:r>
+        <w:rPr>
+          <w:rFonts w:ascii="Times New Roman" w:hAnsi="Times New Roman" w:cs="Times New Roman"/>
+          <w:b/>
+          <w:sz w:val="24"/>
+          <w:szCs w:val="24"/>
+          <w:lang w:val="fr-FR"/>
+        </w:rPr>
+        <w:t>La rareté</w:t>
+      </w:r>
+      <w:r>
+        <w:rPr>
+          <w:rFonts w:ascii="Times New Roman" w:hAnsi="Times New Roman" w:cs="Times New Roman"/>
+          <w:sz w:val="24"/>
+          <w:szCs w:val="24"/>
+          <w:lang w:val="fr-FR"/>
+        </w:rPr>
+        <w:t xml:space="preserve">: La quantité du bitcoin existant </w:t>
+      </w:r>
+      <w:r>
+        <w:rPr>
+          <w:rFonts w:ascii="Times New Roman" w:hAnsi="Times New Roman" w:cs="Times New Roman"/>
+          <w:sz w:val="24"/>
+          <w:szCs w:val="24"/>
+          <w:lang w:val="fr-FR"/>
+        </w:rPr>
+        <w:t>est limité</w:t>
+      </w:r>
+      <w:r>
+        <w:rPr>
+          <w:rFonts w:ascii="Times New Roman" w:hAnsi="Times New Roman" w:cs="Times New Roman"/>
+          <w:sz w:val="24"/>
+          <w:szCs w:val="24"/>
+          <w:lang w:val="fr-FR"/>
+        </w:rPr>
+        <w:t>,</w:t>
+      </w:r>
+      <w:r>
+        <w:rPr>
+          <w:rFonts w:ascii="Times New Roman" w:hAnsi="Times New Roman" w:cs="Times New Roman"/>
+          <w:sz w:val="24"/>
+          <w:szCs w:val="24"/>
+          <w:lang w:val="fr-FR"/>
+        </w:rPr>
+        <w:t xml:space="preserve"> tandis</w:t>
+      </w:r>
+      <w:r>
+        <w:rPr>
+          <w:rFonts w:ascii="Times New Roman" w:hAnsi="Times New Roman" w:cs="Times New Roman"/>
+          <w:sz w:val="24"/>
+          <w:szCs w:val="24"/>
+          <w:lang w:val="fr-FR"/>
+        </w:rPr>
+        <w:t xml:space="preserve"> que l'or peut être miner dans la terre et possiblement dans des astéroïde dans le future, Ainsi l'or est variable tandis qu'il ne peut pas existé plus de 21 million bitcoin.</w:t>
+      </w:r>
+    </w:p>
+    <w:p>
+      <w:pPr>
+        <w:rPr>
+          <w:rFonts w:ascii="Times New Roman" w:hAnsi="Times New Roman" w:cs="Times New Roman"/>
+          <w:sz w:val="24"/>
+          <w:szCs w:val="24"/>
+          <w:lang w:val="fr-FR"/>
+        </w:rPr>
+      </w:pPr>
+      <w:r>
+        <w:rPr>
+          <w:rFonts w:ascii="Times New Roman" w:hAnsi="Times New Roman" w:cs="Times New Roman"/>
+          <w:sz w:val="24"/>
+          <w:szCs w:val="24"/>
+          <w:lang w:val="fr-FR"/>
+        </w:rPr>
+        <w:t>-</w:t>
+      </w:r>
+      <w:r>
+        <w:rPr>
+          <w:rFonts w:ascii="Times New Roman" w:hAnsi="Times New Roman" w:cs="Times New Roman"/>
+          <w:b/>
+          <w:sz w:val="24"/>
+          <w:szCs w:val="24"/>
+          <w:lang w:val="fr-FR"/>
+        </w:rPr>
+        <w:t>La durabilité:</w:t>
+      </w:r>
+      <w:r>
+        <w:rPr>
+          <w:rFonts w:ascii="Times New Roman" w:hAnsi="Times New Roman" w:cs="Times New Roman"/>
+          <w:sz w:val="24"/>
+          <w:szCs w:val="24"/>
+          <w:lang w:val="fr-FR"/>
+        </w:rPr>
+        <w:t xml:space="preserve"> Grace au fait que le bitcoin est décentralisé et distribuer sur le grand journal publique, le bitcoin peut survivre une attaque nucléaire, tandis que l'or ne peut pas</w:t>
+      </w:r>
+      <w:r>
+        <w:rPr>
+          <w:rFonts w:ascii="Times New Roman" w:hAnsi="Times New Roman" w:cs="Times New Roman"/>
+          <w:sz w:val="24"/>
+          <w:szCs w:val="24"/>
+          <w:lang w:val="fr-FR"/>
+        </w:rPr>
+        <w:t>,</w:t>
+      </w:r>
+      <w:r>
+        <w:rPr>
+          <w:rFonts w:ascii="Times New Roman" w:hAnsi="Times New Roman" w:cs="Times New Roman"/>
+          <w:sz w:val="24"/>
+          <w:szCs w:val="24"/>
+          <w:lang w:val="fr-FR"/>
+        </w:rPr>
+        <w:t xml:space="preserve"> puisque ca température d'évaporation est de 2856 °C, Or il existe l'éventualité que l'or des gouvernement serait dans des grotte</w:t>
+      </w:r>
+      <w:r>
+        <w:rPr>
+          <w:rFonts w:ascii="Times New Roman" w:hAnsi="Times New Roman" w:cs="Times New Roman"/>
+          <w:sz w:val="24"/>
+          <w:szCs w:val="24"/>
+          <w:lang w:val="fr-FR"/>
+        </w:rPr>
+        <w:t>s</w:t>
+      </w:r>
+      <w:r>
+        <w:rPr>
+          <w:rFonts w:ascii="Times New Roman" w:hAnsi="Times New Roman" w:cs="Times New Roman"/>
+          <w:sz w:val="24"/>
+          <w:szCs w:val="24"/>
+          <w:lang w:val="fr-FR"/>
+        </w:rPr>
+        <w:t xml:space="preserve"> bien en dessous de la terre pour assurer la protection contre cette éventualité....</w:t>
+      </w:r>
+    </w:p>
+    <w:p>
+      <w:pPr>
+        <w:rPr>
+          <w:rFonts w:ascii="Times New Roman" w:hAnsi="Times New Roman" w:cs="Times New Roman"/>
+          <w:sz w:val="24"/>
+          <w:szCs w:val="24"/>
+          <w:lang w:val="fr-FR"/>
+        </w:rPr>
+      </w:pPr>
+      <w:r>
+        <w:rPr>
+          <w:rFonts w:ascii="Times New Roman" w:hAnsi="Times New Roman" w:cs="Times New Roman"/>
+          <w:sz w:val="24"/>
+          <w:szCs w:val="24"/>
+          <w:lang w:val="fr-FR"/>
+        </w:rPr>
+        <w:t xml:space="preserve"> -</w:t>
+      </w:r>
+      <w:r>
+        <w:rPr>
+          <w:rFonts w:ascii="Times New Roman" w:hAnsi="Times New Roman" w:cs="Times New Roman"/>
+          <w:b/>
+          <w:sz w:val="24"/>
+          <w:szCs w:val="24"/>
+          <w:lang w:val="fr-FR"/>
+        </w:rPr>
+        <w:t>La portabilité</w:t>
+      </w:r>
+      <w:r>
+        <w:rPr>
+          <w:rFonts w:ascii="Times New Roman" w:hAnsi="Times New Roman" w:cs="Times New Roman"/>
+          <w:sz w:val="24"/>
+          <w:szCs w:val="24"/>
+          <w:lang w:val="fr-FR"/>
+        </w:rPr>
+        <w:t>: le bitcoin est très portable (une</w:t>
+      </w:r>
+      <w:r>
+        <w:rPr>
+          <w:rFonts w:ascii="Times New Roman" w:hAnsi="Times New Roman" w:cs="Times New Roman"/>
+          <w:sz w:val="24"/>
+          <w:szCs w:val="24"/>
+          <w:lang w:val="fr-FR"/>
+        </w:rPr>
+        <w:t xml:space="preserve"> simple application dans votre S</w:t>
+      </w:r>
+      <w:r>
+        <w:rPr>
+          <w:rFonts w:ascii="Times New Roman" w:hAnsi="Times New Roman" w:cs="Times New Roman"/>
+          <w:sz w:val="24"/>
+          <w:szCs w:val="24"/>
+          <w:lang w:val="fr-FR"/>
+        </w:rPr>
+        <w:t xml:space="preserve">martphone vous permet d'avoir tout l'argent dont vous avez besoin a une seule condition que vous posséder </w:t>
+      </w:r>
+      <w:r>
+        <w:rPr>
+          <w:rFonts w:ascii="Times New Roman" w:hAnsi="Times New Roman" w:cs="Times New Roman"/>
+          <w:sz w:val="24"/>
+          <w:szCs w:val="24"/>
+          <w:lang w:val="fr-FR"/>
+        </w:rPr>
+        <w:t>une connexion internet... )</w:t>
+      </w:r>
+      <w:r>
+        <w:rPr>
+          <w:rFonts w:ascii="Times New Roman" w:hAnsi="Times New Roman" w:cs="Times New Roman"/>
+          <w:sz w:val="24"/>
+          <w:szCs w:val="24"/>
+          <w:lang w:val="fr-FR"/>
+        </w:rPr>
+        <w:t>. Tandis que</w:t>
+      </w:r>
+      <w:r>
+        <w:rPr>
+          <w:rFonts w:ascii="Times New Roman" w:hAnsi="Times New Roman" w:cs="Times New Roman"/>
+          <w:sz w:val="24"/>
+          <w:szCs w:val="24"/>
+          <w:lang w:val="fr-FR"/>
+        </w:rPr>
+        <w:t xml:space="preserve"> l'or présente l'inconvenant d'être lourd et d'attirer les regards </w:t>
+      </w:r>
+      <w:r>
+        <w:rPr>
+          <w:rFonts w:ascii="Times New Roman" w:hAnsi="Times New Roman" w:cs="Times New Roman"/>
+          <w:sz w:val="24"/>
+          <w:szCs w:val="24"/>
+          <w:lang w:val="fr-FR"/>
+        </w:rPr>
+        <w:t xml:space="preserve">indésirable, </w:t>
+      </w:r>
+      <w:r>
+        <w:rPr>
+          <w:rFonts w:ascii="Times New Roman" w:hAnsi="Times New Roman" w:cs="Times New Roman"/>
+          <w:sz w:val="24"/>
+          <w:szCs w:val="24"/>
+          <w:lang w:val="fr-FR"/>
+        </w:rPr>
+        <w:t>donc souci de portabilité et de sécurité. ( un point de pour le bitcoin)</w:t>
+      </w:r>
+      <w:r>
+        <w:rPr>
+          <w:rFonts w:ascii="Times New Roman" w:hAnsi="Times New Roman" w:cs="Times New Roman"/>
+          <w:sz w:val="24"/>
+          <w:szCs w:val="24"/>
+          <w:lang w:val="fr-FR"/>
+        </w:rPr>
+        <w:t>.</w:t>
+      </w:r>
+    </w:p>
+    <w:p>
+      <w:pPr>
+        <w:rPr>
+          <w:rFonts w:ascii="Times New Roman" w:hAnsi="Times New Roman" w:cs="Times New Roman"/>
+          <w:sz w:val="24"/>
+          <w:szCs w:val="24"/>
+          <w:lang w:val="fr-FR"/>
+        </w:rPr>
+      </w:pPr>
+      <w:r>
+        <w:rPr>
+          <w:rFonts w:ascii="Times New Roman" w:hAnsi="Times New Roman" w:cs="Times New Roman"/>
+          <w:sz w:val="24"/>
+          <w:szCs w:val="24"/>
+          <w:lang w:val="fr-FR"/>
+        </w:rPr>
         <w:lastRenderedPageBreak/>
-        <w:t>on présentera les donnée sous forme de tiré qui avec des perquisition qui sera par la suite regrouper dans un tableau ( figure X )</w:t>
-      </w:r>
-    </w:p>
-    <w:p>
-      <w:pPr>
-        <w:rPr>
-          <w:rFonts w:ascii="Times New Roman" w:hAnsi="Times New Roman" w:cs="Times New Roman"/>
-          <w:sz w:val="24"/>
-          <w:szCs w:val="24"/>
-          <w:lang w:val="fr-FR"/>
-        </w:rPr>
-      </w:pPr>
-      <w:r>
-        <w:rPr>
-          <w:rFonts w:ascii="Times New Roman" w:hAnsi="Times New Roman" w:cs="Times New Roman"/>
-          <w:sz w:val="24"/>
-          <w:szCs w:val="24"/>
-          <w:lang w:val="fr-FR"/>
-        </w:rPr>
         <w:t>-</w:t>
       </w:r>
       <w:r>
@@ -7765,52 +8620,52 @@
           <w:szCs w:val="24"/>
           <w:lang w:val="fr-FR"/>
         </w:rPr>
-        <w:t>La rareté</w:t>
-      </w:r>
-      <w:r>
-        <w:rPr>
-          <w:rFonts w:ascii="Times New Roman" w:hAnsi="Times New Roman" w:cs="Times New Roman"/>
-          <w:sz w:val="24"/>
-          <w:szCs w:val="24"/>
-          <w:lang w:val="fr-FR"/>
-        </w:rPr>
-        <w:t xml:space="preserve">: La quantité du bitcoin existant </w:t>
-      </w:r>
-      <w:r>
-        <w:rPr>
-          <w:rFonts w:ascii="Times New Roman" w:hAnsi="Times New Roman" w:cs="Times New Roman"/>
-          <w:sz w:val="24"/>
-          <w:szCs w:val="24"/>
-          <w:lang w:val="fr-FR"/>
-        </w:rPr>
-        <w:t>est limité</w:t>
-      </w:r>
-      <w:r>
-        <w:rPr>
-          <w:rFonts w:ascii="Times New Roman" w:hAnsi="Times New Roman" w:cs="Times New Roman"/>
-          <w:sz w:val="24"/>
-          <w:szCs w:val="24"/>
-          <w:lang w:val="fr-FR"/>
-        </w:rPr>
-        <w:t>,</w:t>
-      </w:r>
-      <w:r>
-        <w:rPr>
-          <w:rFonts w:ascii="Times New Roman" w:hAnsi="Times New Roman" w:cs="Times New Roman"/>
-          <w:sz w:val="24"/>
-          <w:szCs w:val="24"/>
-          <w:lang w:val="fr-FR"/>
-        </w:rPr>
-        <w:t xml:space="preserve"> tandis</w:t>
-      </w:r>
-      <w:r>
-        <w:rPr>
-          <w:rFonts w:ascii="Times New Roman" w:hAnsi="Times New Roman" w:cs="Times New Roman"/>
-          <w:sz w:val="24"/>
-          <w:szCs w:val="24"/>
-          <w:lang w:val="fr-FR"/>
-        </w:rPr>
-        <w:t xml:space="preserve"> que l'or peut être miner dans la terre et possiblement dans des astéroïde dans le future, Ainsi l'or est variable tandis qu'il ne peut pas existé plus de 21 million bitcoin.</w:t>
+        <w:t>La divisibilité</w:t>
+      </w:r>
+      <w:r>
+        <w:rPr>
+          <w:rFonts w:ascii="Times New Roman" w:hAnsi="Times New Roman" w:cs="Times New Roman"/>
+          <w:sz w:val="24"/>
+          <w:szCs w:val="24"/>
+          <w:lang w:val="fr-FR"/>
+        </w:rPr>
+        <w:t>: L'or bien que divis</w:t>
+      </w:r>
+      <w:r>
+        <w:rPr>
+          <w:rFonts w:ascii="Times New Roman" w:hAnsi="Times New Roman" w:cs="Times New Roman"/>
+          <w:sz w:val="24"/>
+          <w:szCs w:val="24"/>
+          <w:lang w:val="fr-FR"/>
+        </w:rPr>
+        <w:t>ible présente certain problèmes</w:t>
+      </w:r>
+      <w:r>
+        <w:rPr>
+          <w:rFonts w:ascii="Times New Roman" w:hAnsi="Times New Roman" w:cs="Times New Roman"/>
+          <w:sz w:val="24"/>
+          <w:szCs w:val="24"/>
+          <w:lang w:val="fr-FR"/>
+        </w:rPr>
+        <w:t>, ca divisibilité reste difficile et couteuse. Alors que le bitcoin, puisque qu'il est composé uniquement de bits il peut être divisible a jusqu'a 100 million de fois sans problèmes et sans aucun couts</w:t>
+      </w:r>
+      <w:r>
+        <w:rPr>
+          <w:rFonts w:ascii="Times New Roman" w:hAnsi="Times New Roman" w:cs="Times New Roman"/>
+          <w:sz w:val="24"/>
+          <w:szCs w:val="24"/>
+          <w:lang w:val="fr-FR"/>
+        </w:rPr>
+        <w:t xml:space="preserve"> supplémentaires</w:t>
+      </w:r>
+      <w:r>
+        <w:rPr>
+          <w:rFonts w:ascii="Times New Roman" w:hAnsi="Times New Roman" w:cs="Times New Roman"/>
+          <w:sz w:val="24"/>
+          <w:szCs w:val="24"/>
+          <w:lang w:val="fr-FR"/>
+        </w:rPr>
+        <w:t>.</w:t>
       </w:r>
     </w:p>
     <w:p>
@@ -7839,71 +8694,35 @@
           <w:szCs w:val="24"/>
           <w:lang w:val="fr-FR"/>
         </w:rPr>
-        <w:t>La durabilité:</w:t>
-      </w:r>
-      <w:r>
-        <w:rPr>
-          <w:rFonts w:ascii="Times New Roman" w:hAnsi="Times New Roman" w:cs="Times New Roman"/>
-          <w:sz w:val="24"/>
-          <w:szCs w:val="24"/>
-          <w:lang w:val="fr-FR"/>
-        </w:rPr>
-        <w:t xml:space="preserve"> Grace au fait que le bitcoin est décentralisé et distribuer sur le grand journal publique, le bitcoin peut survivre une attaque nucléaire, tandis que l'or ne peut pas</w:t>
-      </w:r>
-      <w:r>
-        <w:rPr>
-          <w:rFonts w:ascii="Times New Roman" w:hAnsi="Times New Roman" w:cs="Times New Roman"/>
-          <w:sz w:val="24"/>
-          <w:szCs w:val="24"/>
-          <w:lang w:val="fr-FR"/>
-        </w:rPr>
-        <w:t>,</w:t>
-      </w:r>
-      <w:r>
-        <w:rPr>
-          <w:rFonts w:ascii="Times New Roman" w:hAnsi="Times New Roman" w:cs="Times New Roman"/>
-          <w:sz w:val="24"/>
-          <w:szCs w:val="24"/>
-          <w:lang w:val="fr-FR"/>
-        </w:rPr>
-        <w:t xml:space="preserve"> puisque ca température d'évaporation est de 2856 °C, Or il existe l'éventualité que l'or des gouvernement serait dans des grotte</w:t>
-      </w:r>
-      <w:r>
-        <w:rPr>
-          <w:rFonts w:ascii="Times New Roman" w:hAnsi="Times New Roman" w:cs="Times New Roman"/>
-          <w:sz w:val="24"/>
-          <w:szCs w:val="24"/>
-          <w:lang w:val="fr-FR"/>
-        </w:rPr>
-        <w:t>s</w:t>
-      </w:r>
-      <w:r>
-        <w:rPr>
-          <w:rFonts w:ascii="Times New Roman" w:hAnsi="Times New Roman" w:cs="Times New Roman"/>
-          <w:sz w:val="24"/>
-          <w:szCs w:val="24"/>
-          <w:lang w:val="fr-FR"/>
-        </w:rPr>
-        <w:t xml:space="preserve"> bien en dessous de la terre pour assurer la protection contre cette éventualité....</w:t>
-      </w:r>
-    </w:p>
-    <w:p>
-      <w:pPr>
-        <w:rPr>
-          <w:rFonts w:ascii="Times New Roman" w:hAnsi="Times New Roman" w:cs="Times New Roman"/>
-          <w:sz w:val="24"/>
-          <w:szCs w:val="24"/>
-          <w:lang w:val="fr-FR"/>
-        </w:rPr>
-      </w:pPr>
-      <w:r>
-        <w:rPr>
-          <w:rFonts w:ascii="Times New Roman" w:hAnsi="Times New Roman" w:cs="Times New Roman"/>
-          <w:sz w:val="24"/>
-          <w:szCs w:val="24"/>
-          <w:lang w:val="fr-FR"/>
-        </w:rPr>
-        <w:t xml:space="preserve"> -</w:t>
+        <w:t>Le stockage</w:t>
+      </w:r>
+      <w:r>
+        <w:rPr>
+          <w:rFonts w:ascii="Times New Roman" w:hAnsi="Times New Roman" w:cs="Times New Roman"/>
+          <w:sz w:val="24"/>
+          <w:szCs w:val="24"/>
+          <w:lang w:val="fr-FR"/>
+        </w:rPr>
+        <w:t>: L'or est très couteux pour son stockage car il a besoin d'être constamment protéger des malfaiteur ainsi a cause de ca grande taille qui nécessite une infrastructure pour le déplacement. Or le bitcoin est très simple a stocker ( le cout d'un disque dur ... ).</w:t>
+      </w:r>
+    </w:p>
+    <w:p>
+      <w:pPr>
+        <w:rPr>
+          <w:rFonts w:ascii="Times New Roman" w:hAnsi="Times New Roman" w:cs="Times New Roman"/>
+          <w:sz w:val="24"/>
+          <w:szCs w:val="24"/>
+          <w:lang w:val="fr-FR"/>
+        </w:rPr>
+      </w:pPr>
+      <w:r>
+        <w:rPr>
+          <w:rFonts w:ascii="Times New Roman" w:hAnsi="Times New Roman" w:cs="Times New Roman"/>
+          <w:sz w:val="24"/>
+          <w:szCs w:val="24"/>
+          <w:lang w:val="fr-FR"/>
+        </w:rPr>
+        <w:t xml:space="preserve">-La </w:t>
       </w:r>
       <w:r>
         <w:rPr>
@@ -7913,228 +8732,6 @@
           <w:szCs w:val="24"/>
           <w:lang w:val="fr-FR"/>
         </w:rPr>
-        <w:t>La portabilité</w:t>
-      </w:r>
-      <w:r>
-        <w:rPr>
-          <w:rFonts w:ascii="Times New Roman" w:hAnsi="Times New Roman" w:cs="Times New Roman"/>
-          <w:sz w:val="24"/>
-          <w:szCs w:val="24"/>
-          <w:lang w:val="fr-FR"/>
-        </w:rPr>
-        <w:t>: le bitcoin est très portable (une</w:t>
-      </w:r>
-      <w:r>
-        <w:rPr>
-          <w:rFonts w:ascii="Times New Roman" w:hAnsi="Times New Roman" w:cs="Times New Roman"/>
-          <w:sz w:val="24"/>
-          <w:szCs w:val="24"/>
-          <w:lang w:val="fr-FR"/>
-        </w:rPr>
-        <w:t xml:space="preserve"> simple application dans votre S</w:t>
-      </w:r>
-      <w:r>
-        <w:rPr>
-          <w:rFonts w:ascii="Times New Roman" w:hAnsi="Times New Roman" w:cs="Times New Roman"/>
-          <w:sz w:val="24"/>
-          <w:szCs w:val="24"/>
-          <w:lang w:val="fr-FR"/>
-        </w:rPr>
-        <w:t xml:space="preserve">martphone vous permet d'avoir tout l'argent dont vous avez besoin a une seule condition que vous posséder </w:t>
-      </w:r>
-      <w:r>
-        <w:rPr>
-          <w:rFonts w:ascii="Times New Roman" w:hAnsi="Times New Roman" w:cs="Times New Roman"/>
-          <w:sz w:val="24"/>
-          <w:szCs w:val="24"/>
-          <w:lang w:val="fr-FR"/>
-        </w:rPr>
-        <w:t>une connexion internet... )</w:t>
-      </w:r>
-      <w:r>
-        <w:rPr>
-          <w:rFonts w:ascii="Times New Roman" w:hAnsi="Times New Roman" w:cs="Times New Roman"/>
-          <w:sz w:val="24"/>
-          <w:szCs w:val="24"/>
-          <w:lang w:val="fr-FR"/>
-        </w:rPr>
-        <w:t>. Tandis que</w:t>
-      </w:r>
-      <w:r>
-        <w:rPr>
-          <w:rFonts w:ascii="Times New Roman" w:hAnsi="Times New Roman" w:cs="Times New Roman"/>
-          <w:sz w:val="24"/>
-          <w:szCs w:val="24"/>
-          <w:lang w:val="fr-FR"/>
-        </w:rPr>
-        <w:t xml:space="preserve"> l'or présente l'inconvenant d'être lourd et d'attirer les regards </w:t>
-      </w:r>
-      <w:r>
-        <w:rPr>
-          <w:rFonts w:ascii="Times New Roman" w:hAnsi="Times New Roman" w:cs="Times New Roman"/>
-          <w:sz w:val="24"/>
-          <w:szCs w:val="24"/>
-          <w:lang w:val="fr-FR"/>
-        </w:rPr>
-        <w:t xml:space="preserve">indésirable, </w:t>
-      </w:r>
-      <w:r>
-        <w:rPr>
-          <w:rFonts w:ascii="Times New Roman" w:hAnsi="Times New Roman" w:cs="Times New Roman"/>
-          <w:sz w:val="24"/>
-          <w:szCs w:val="24"/>
-          <w:lang w:val="fr-FR"/>
-        </w:rPr>
-        <w:t>donc souci de portabilité et de sécurité. ( un point de pour le bitcoin)</w:t>
-      </w:r>
-      <w:r>
-        <w:rPr>
-          <w:rFonts w:ascii="Times New Roman" w:hAnsi="Times New Roman" w:cs="Times New Roman"/>
-          <w:sz w:val="24"/>
-          <w:szCs w:val="24"/>
-          <w:lang w:val="fr-FR"/>
-        </w:rPr>
-        <w:t>.</w:t>
-      </w:r>
-    </w:p>
-    <w:p>
-      <w:pPr>
-        <w:rPr>
-          <w:rFonts w:ascii="Times New Roman" w:hAnsi="Times New Roman" w:cs="Times New Roman"/>
-          <w:sz w:val="24"/>
-          <w:szCs w:val="24"/>
-          <w:lang w:val="fr-FR"/>
-        </w:rPr>
-      </w:pPr>
-      <w:r>
-        <w:rPr>
-          <w:rFonts w:ascii="Times New Roman" w:hAnsi="Times New Roman" w:cs="Times New Roman"/>
-          <w:sz w:val="24"/>
-          <w:szCs w:val="24"/>
-          <w:lang w:val="fr-FR"/>
-        </w:rPr>
-        <w:t>-</w:t>
-      </w:r>
-      <w:r>
-        <w:rPr>
-          <w:rFonts w:ascii="Times New Roman" w:hAnsi="Times New Roman" w:cs="Times New Roman"/>
-          <w:b/>
-          <w:sz w:val="24"/>
-          <w:szCs w:val="24"/>
-          <w:lang w:val="fr-FR"/>
-        </w:rPr>
-        <w:t>La divisibilité</w:t>
-      </w:r>
-      <w:r>
-        <w:rPr>
-          <w:rFonts w:ascii="Times New Roman" w:hAnsi="Times New Roman" w:cs="Times New Roman"/>
-          <w:sz w:val="24"/>
-          <w:szCs w:val="24"/>
-          <w:lang w:val="fr-FR"/>
-        </w:rPr>
-        <w:t>: L'or bien que divis</w:t>
-      </w:r>
-      <w:r>
-        <w:rPr>
-          <w:rFonts w:ascii="Times New Roman" w:hAnsi="Times New Roman" w:cs="Times New Roman"/>
-          <w:sz w:val="24"/>
-          <w:szCs w:val="24"/>
-          <w:lang w:val="fr-FR"/>
-        </w:rPr>
-        <w:t>ible présente certain problèmes</w:t>
-      </w:r>
-      <w:r>
-        <w:rPr>
-          <w:rFonts w:ascii="Times New Roman" w:hAnsi="Times New Roman" w:cs="Times New Roman"/>
-          <w:sz w:val="24"/>
-          <w:szCs w:val="24"/>
-          <w:lang w:val="fr-FR"/>
-        </w:rPr>
-        <w:t>, ca divisibilité reste difficile et couteuse. Alors que le bitcoin, puisque qu'il est composé uniquement de bits il peut être divisible a jusqu'a 100 million de fois sans problèmes et sans aucun couts</w:t>
-      </w:r>
-      <w:r>
-        <w:rPr>
-          <w:rFonts w:ascii="Times New Roman" w:hAnsi="Times New Roman" w:cs="Times New Roman"/>
-          <w:sz w:val="24"/>
-          <w:szCs w:val="24"/>
-          <w:lang w:val="fr-FR"/>
-        </w:rPr>
-        <w:t xml:space="preserve"> supplémentaires</w:t>
-      </w:r>
-      <w:r>
-        <w:rPr>
-          <w:rFonts w:ascii="Times New Roman" w:hAnsi="Times New Roman" w:cs="Times New Roman"/>
-          <w:sz w:val="24"/>
-          <w:szCs w:val="24"/>
-          <w:lang w:val="fr-FR"/>
-        </w:rPr>
-        <w:t>.</w:t>
-      </w:r>
-    </w:p>
-    <w:p>
-      <w:pPr>
-        <w:rPr>
-          <w:rFonts w:ascii="Times New Roman" w:hAnsi="Times New Roman" w:cs="Times New Roman"/>
-          <w:sz w:val="24"/>
-          <w:szCs w:val="24"/>
-          <w:lang w:val="fr-FR"/>
-        </w:rPr>
-      </w:pPr>
-      <w:r>
-        <w:rPr>
-          <w:rFonts w:ascii="Times New Roman" w:hAnsi="Times New Roman" w:cs="Times New Roman"/>
-          <w:sz w:val="24"/>
-          <w:szCs w:val="24"/>
-          <w:lang w:val="fr-FR"/>
-        </w:rPr>
-        <w:t>-</w:t>
-      </w:r>
-      <w:r>
-        <w:rPr>
-          <w:rFonts w:ascii="Times New Roman" w:hAnsi="Times New Roman" w:cs="Times New Roman"/>
-          <w:b/>
-          <w:sz w:val="24"/>
-          <w:szCs w:val="24"/>
-          <w:lang w:val="fr-FR"/>
-        </w:rPr>
-        <w:t>Le stockage</w:t>
-      </w:r>
-      <w:r>
-        <w:rPr>
-          <w:rFonts w:ascii="Times New Roman" w:hAnsi="Times New Roman" w:cs="Times New Roman"/>
-          <w:sz w:val="24"/>
-          <w:szCs w:val="24"/>
-          <w:lang w:val="fr-FR"/>
-        </w:rPr>
-        <w:t>: L'or est très couteux pour son stockage car il a besoin d'être constamment protéger des malfaiteur ainsi a cause de ca grande taille qui nécessite une infrastructure pour le déplacement. Or le bitcoin est très simple a stocker ( le cout d'un disque dur ... ).</w:t>
-      </w:r>
-    </w:p>
-    <w:p>
-      <w:pPr>
-        <w:rPr>
-          <w:rFonts w:ascii="Times New Roman" w:hAnsi="Times New Roman" w:cs="Times New Roman"/>
-          <w:sz w:val="24"/>
-          <w:szCs w:val="24"/>
-          <w:lang w:val="fr-FR"/>
-        </w:rPr>
-      </w:pPr>
-      <w:r>
-        <w:rPr>
-          <w:rFonts w:ascii="Times New Roman" w:hAnsi="Times New Roman" w:cs="Times New Roman"/>
-          <w:sz w:val="24"/>
-          <w:szCs w:val="24"/>
-          <w:lang w:val="fr-FR"/>
-        </w:rPr>
-        <w:t xml:space="preserve">-La </w:t>
-      </w:r>
-      <w:r>
-        <w:rPr>
-          <w:rFonts w:ascii="Times New Roman" w:hAnsi="Times New Roman" w:cs="Times New Roman"/>
-          <w:b/>
-          <w:sz w:val="24"/>
-          <w:szCs w:val="24"/>
-          <w:lang w:val="fr-FR"/>
-        </w:rPr>
         <w:t>Difficulté à falsifier</w:t>
       </w:r>
       <w:r>
@@ -8183,7 +8780,6 @@
           <w:szCs w:val="24"/>
           <w:lang w:val="fr-FR" w:eastAsia="fr-FR"/>
         </w:rPr>
-        <w:lastRenderedPageBreak/>
         <w:drawing>
           <wp:inline distT="0" distB="0" distL="0" distR="0">
             <wp:extent cx="5760720" cy="3219769"/>
@@ -8325,6 +8921,7 @@
           <w:szCs w:val="24"/>
           <w:lang w:val="fr-FR"/>
         </w:rPr>
+        <w:lastRenderedPageBreak/>
         <w:t>-La rareté:</w:t>
       </w:r>
       <w:r>
@@ -8488,169 +9085,169 @@
           <w:szCs w:val="24"/>
           <w:lang w:val="fr-FR"/>
         </w:rPr>
+        <w:t>-</w:t>
+      </w:r>
+      <w:r>
+        <w:rPr>
+          <w:rFonts w:ascii="Times New Roman" w:hAnsi="Times New Roman" w:cs="Times New Roman"/>
+          <w:b/>
+          <w:sz w:val="24"/>
+          <w:szCs w:val="24"/>
+          <w:lang w:val="fr-FR"/>
+        </w:rPr>
+        <w:t>L'authenticité et la vérification</w:t>
+      </w:r>
+      <w:r>
+        <w:rPr>
+          <w:rFonts w:ascii="Times New Roman" w:hAnsi="Times New Roman" w:cs="Times New Roman"/>
+          <w:sz w:val="24"/>
+          <w:szCs w:val="24"/>
+          <w:lang w:val="fr-FR"/>
+        </w:rPr>
+        <w:t>: Bitcoin étant un moyen digital, il doit être identifier a l'aide la clé publique dans le grand journal , le dollar lui aussi est facilement vérifiable a l'œil par les experts.</w:t>
+      </w:r>
+    </w:p>
+    <w:p>
+      <w:pPr>
+        <w:rPr>
+          <w:rFonts w:ascii="Times New Roman" w:hAnsi="Times New Roman" w:cs="Times New Roman"/>
+          <w:sz w:val="24"/>
+          <w:szCs w:val="24"/>
+          <w:lang w:val="fr-FR"/>
+        </w:rPr>
+      </w:pPr>
+      <w:r>
+        <w:rPr>
+          <w:rFonts w:ascii="Times New Roman" w:hAnsi="Times New Roman" w:cs="Times New Roman"/>
+          <w:sz w:val="24"/>
+          <w:szCs w:val="24"/>
+          <w:lang w:val="fr-FR"/>
+        </w:rPr>
+        <w:t>-</w:t>
+      </w:r>
+      <w:r>
+        <w:rPr>
+          <w:rFonts w:ascii="Times New Roman" w:hAnsi="Times New Roman" w:cs="Times New Roman"/>
+          <w:b/>
+          <w:sz w:val="24"/>
+          <w:szCs w:val="24"/>
+          <w:lang w:val="fr-FR"/>
+        </w:rPr>
+        <w:t xml:space="preserve">Le stockage: </w:t>
+      </w:r>
+      <w:r>
+        <w:rPr>
+          <w:rFonts w:ascii="Times New Roman" w:hAnsi="Times New Roman" w:cs="Times New Roman"/>
+          <w:sz w:val="24"/>
+          <w:szCs w:val="24"/>
+          <w:lang w:val="fr-FR"/>
+        </w:rPr>
+        <w:t>les clés privé qui contrôle l'accès des bitcoins peuvent être stockées dans du papier, dans le cerveau, ou dans une clés USB , par contre le stockage de la monnaie scripturale nécessite une infrastructure lorsque on parle de grande quantité.</w:t>
+      </w:r>
+    </w:p>
+    <w:p>
+      <w:pPr>
+        <w:rPr>
+          <w:rFonts w:ascii="Times New Roman" w:hAnsi="Times New Roman" w:cs="Times New Roman"/>
+          <w:sz w:val="24"/>
+          <w:szCs w:val="24"/>
+          <w:lang w:val="fr-FR"/>
+        </w:rPr>
+      </w:pPr>
+      <w:r>
+        <w:rPr>
+          <w:rFonts w:ascii="Times New Roman" w:hAnsi="Times New Roman" w:cs="Times New Roman"/>
+          <w:sz w:val="24"/>
+          <w:szCs w:val="24"/>
+          <w:lang w:val="fr-FR"/>
+        </w:rPr>
+        <w:t>-</w:t>
+      </w:r>
+      <w:r>
+        <w:rPr>
+          <w:rFonts w:ascii="Times New Roman" w:hAnsi="Times New Roman" w:cs="Times New Roman"/>
+          <w:b/>
+          <w:sz w:val="24"/>
+          <w:szCs w:val="24"/>
+          <w:lang w:val="fr-FR"/>
+        </w:rPr>
+        <w:t xml:space="preserve">L'égalité: </w:t>
+      </w:r>
+      <w:r>
+        <w:rPr>
+          <w:rFonts w:ascii="Times New Roman" w:hAnsi="Times New Roman" w:cs="Times New Roman"/>
+          <w:sz w:val="24"/>
+          <w:szCs w:val="24"/>
+          <w:lang w:val="fr-FR"/>
+        </w:rPr>
+        <w:t>Tout les bitcoins sont traiter de la même façons sans discrimination, alors que dans le monde des monnaie scripturale il existe des taux de change qui détermine la préférence d'une monnaie au profit d'une autre monnaie.</w:t>
+      </w:r>
+    </w:p>
+    <w:p>
+      <w:pPr>
+        <w:rPr>
+          <w:rFonts w:ascii="Times New Roman" w:hAnsi="Times New Roman" w:cs="Times New Roman"/>
+          <w:sz w:val="24"/>
+          <w:szCs w:val="24"/>
+          <w:lang w:val="fr-FR"/>
+        </w:rPr>
+      </w:pPr>
+      <w:r>
+        <w:rPr>
+          <w:rFonts w:ascii="Times New Roman" w:hAnsi="Times New Roman" w:cs="Times New Roman"/>
+          <w:sz w:val="24"/>
+          <w:szCs w:val="24"/>
+          <w:lang w:val="fr-FR"/>
+        </w:rPr>
+        <w:t xml:space="preserve">- La </w:t>
+      </w:r>
+      <w:r>
+        <w:rPr>
+          <w:rFonts w:ascii="Times New Roman" w:hAnsi="Times New Roman" w:cs="Times New Roman"/>
+          <w:b/>
+          <w:sz w:val="24"/>
+          <w:szCs w:val="24"/>
+          <w:lang w:val="fr-FR"/>
+        </w:rPr>
+        <w:t>Difficulté à falsifier</w:t>
+      </w:r>
+      <w:r>
+        <w:rPr>
+          <w:rFonts w:ascii="Times New Roman" w:hAnsi="Times New Roman" w:cs="Times New Roman"/>
+          <w:sz w:val="24"/>
+          <w:szCs w:val="24"/>
+          <w:lang w:val="fr-FR"/>
+        </w:rPr>
+        <w:t>: Il est mathématiquement impossible de falsifier un bitcoin. Or les monnaie scripturale ont était falsifier depuis la nuit des temps.</w:t>
+      </w:r>
+    </w:p>
+    <w:p>
+      <w:pPr>
+        <w:rPr>
+          <w:rFonts w:ascii="Times New Roman" w:hAnsi="Times New Roman" w:cs="Times New Roman"/>
+          <w:sz w:val="24"/>
+          <w:szCs w:val="24"/>
+          <w:lang w:val="fr-FR"/>
+        </w:rPr>
+      </w:pPr>
+    </w:p>
+    <w:p>
+      <w:pPr>
+        <w:rPr>
+          <w:rFonts w:ascii="Times New Roman" w:hAnsi="Times New Roman" w:cs="Times New Roman"/>
+          <w:sz w:val="24"/>
+          <w:szCs w:val="24"/>
+        </w:rPr>
+      </w:pPr>
+      <w:r>
+        <w:rPr>
+          <w:rFonts w:ascii="Times New Roman" w:hAnsi="Times New Roman" w:cs="Times New Roman"/>
+          <w:noProof/>
+          <w:sz w:val="24"/>
+          <w:szCs w:val="24"/>
+          <w:lang w:val="fr-FR" w:eastAsia="fr-FR"/>
+        </w:rPr>
         <w:lastRenderedPageBreak/>
-        <w:t>-</w:t>
-      </w:r>
-      <w:r>
-        <w:rPr>
-          <w:rFonts w:ascii="Times New Roman" w:hAnsi="Times New Roman" w:cs="Times New Roman"/>
-          <w:b/>
-          <w:sz w:val="24"/>
-          <w:szCs w:val="24"/>
-          <w:lang w:val="fr-FR"/>
-        </w:rPr>
-        <w:t>L'authenticité et la vérification</w:t>
-      </w:r>
-      <w:r>
-        <w:rPr>
-          <w:rFonts w:ascii="Times New Roman" w:hAnsi="Times New Roman" w:cs="Times New Roman"/>
-          <w:sz w:val="24"/>
-          <w:szCs w:val="24"/>
-          <w:lang w:val="fr-FR"/>
-        </w:rPr>
-        <w:t>: Bitcoin étant un moyen digital, il doit être identifier a l'aide la clé publique dans le grand journal , le dollar lui aussi est facilement vérifiable a l'œil par les experts.</w:t>
-      </w:r>
-    </w:p>
-    <w:p>
-      <w:pPr>
-        <w:rPr>
-          <w:rFonts w:ascii="Times New Roman" w:hAnsi="Times New Roman" w:cs="Times New Roman"/>
-          <w:sz w:val="24"/>
-          <w:szCs w:val="24"/>
-          <w:lang w:val="fr-FR"/>
-        </w:rPr>
-      </w:pPr>
-      <w:r>
-        <w:rPr>
-          <w:rFonts w:ascii="Times New Roman" w:hAnsi="Times New Roman" w:cs="Times New Roman"/>
-          <w:sz w:val="24"/>
-          <w:szCs w:val="24"/>
-          <w:lang w:val="fr-FR"/>
-        </w:rPr>
-        <w:t>-</w:t>
-      </w:r>
-      <w:r>
-        <w:rPr>
-          <w:rFonts w:ascii="Times New Roman" w:hAnsi="Times New Roman" w:cs="Times New Roman"/>
-          <w:b/>
-          <w:sz w:val="24"/>
-          <w:szCs w:val="24"/>
-          <w:lang w:val="fr-FR"/>
-        </w:rPr>
-        <w:t xml:space="preserve">Le stockage: </w:t>
-      </w:r>
-      <w:r>
-        <w:rPr>
-          <w:rFonts w:ascii="Times New Roman" w:hAnsi="Times New Roman" w:cs="Times New Roman"/>
-          <w:sz w:val="24"/>
-          <w:szCs w:val="24"/>
-          <w:lang w:val="fr-FR"/>
-        </w:rPr>
-        <w:t>les clés privé qui contrôle l'accès des bitcoins peuvent être stockées dans du papier, dans le cerveau, ou dans une clés USB , par contre le stockage de la monnaie scripturale nécessite une infrastructure lorsque on parle de grande quantité.</w:t>
-      </w:r>
-    </w:p>
-    <w:p>
-      <w:pPr>
-        <w:rPr>
-          <w:rFonts w:ascii="Times New Roman" w:hAnsi="Times New Roman" w:cs="Times New Roman"/>
-          <w:sz w:val="24"/>
-          <w:szCs w:val="24"/>
-          <w:lang w:val="fr-FR"/>
-        </w:rPr>
-      </w:pPr>
-      <w:r>
-        <w:rPr>
-          <w:rFonts w:ascii="Times New Roman" w:hAnsi="Times New Roman" w:cs="Times New Roman"/>
-          <w:sz w:val="24"/>
-          <w:szCs w:val="24"/>
-          <w:lang w:val="fr-FR"/>
-        </w:rPr>
-        <w:t>-</w:t>
-      </w:r>
-      <w:r>
-        <w:rPr>
-          <w:rFonts w:ascii="Times New Roman" w:hAnsi="Times New Roman" w:cs="Times New Roman"/>
-          <w:b/>
-          <w:sz w:val="24"/>
-          <w:szCs w:val="24"/>
-          <w:lang w:val="fr-FR"/>
-        </w:rPr>
-        <w:t xml:space="preserve">L'égalité: </w:t>
-      </w:r>
-      <w:r>
-        <w:rPr>
-          <w:rFonts w:ascii="Times New Roman" w:hAnsi="Times New Roman" w:cs="Times New Roman"/>
-          <w:sz w:val="24"/>
-          <w:szCs w:val="24"/>
-          <w:lang w:val="fr-FR"/>
-        </w:rPr>
-        <w:t>Tout les bitcoins sont traiter de la même façons sans discrimination, alors que dans le monde des monnaie scripturale il existe des taux de change qui détermine la préférence d'une monnaie au profit d'une autre monnaie.</w:t>
-      </w:r>
-    </w:p>
-    <w:p>
-      <w:pPr>
-        <w:rPr>
-          <w:rFonts w:ascii="Times New Roman" w:hAnsi="Times New Roman" w:cs="Times New Roman"/>
-          <w:sz w:val="24"/>
-          <w:szCs w:val="24"/>
-          <w:lang w:val="fr-FR"/>
-        </w:rPr>
-      </w:pPr>
-      <w:r>
-        <w:rPr>
-          <w:rFonts w:ascii="Times New Roman" w:hAnsi="Times New Roman" w:cs="Times New Roman"/>
-          <w:sz w:val="24"/>
-          <w:szCs w:val="24"/>
-          <w:lang w:val="fr-FR"/>
-        </w:rPr>
-        <w:t xml:space="preserve">- La </w:t>
-      </w:r>
-      <w:r>
-        <w:rPr>
-          <w:rFonts w:ascii="Times New Roman" w:hAnsi="Times New Roman" w:cs="Times New Roman"/>
-          <w:b/>
-          <w:sz w:val="24"/>
-          <w:szCs w:val="24"/>
-          <w:lang w:val="fr-FR"/>
-        </w:rPr>
-        <w:t>Difficulté à falsifier</w:t>
-      </w:r>
-      <w:r>
-        <w:rPr>
-          <w:rFonts w:ascii="Times New Roman" w:hAnsi="Times New Roman" w:cs="Times New Roman"/>
-          <w:sz w:val="24"/>
-          <w:szCs w:val="24"/>
-          <w:lang w:val="fr-FR"/>
-        </w:rPr>
-        <w:t>: Il est mathématiquement impossible de falsifier un bitcoin. Or les monnaie scripturale ont était falsifier depuis la nuit des temps.</w:t>
-      </w:r>
-    </w:p>
-    <w:p>
-      <w:pPr>
-        <w:rPr>
-          <w:rFonts w:ascii="Times New Roman" w:hAnsi="Times New Roman" w:cs="Times New Roman"/>
-          <w:sz w:val="24"/>
-          <w:szCs w:val="24"/>
-          <w:lang w:val="fr-FR"/>
-        </w:rPr>
-      </w:pPr>
-    </w:p>
-    <w:p>
-      <w:pPr>
-        <w:rPr>
-          <w:rFonts w:ascii="Times New Roman" w:hAnsi="Times New Roman" w:cs="Times New Roman"/>
-          <w:sz w:val="24"/>
-          <w:szCs w:val="24"/>
-        </w:rPr>
-      </w:pPr>
-      <w:r>
-        <w:rPr>
-          <w:rFonts w:ascii="Times New Roman" w:hAnsi="Times New Roman" w:cs="Times New Roman"/>
-          <w:noProof/>
-          <w:sz w:val="24"/>
-          <w:szCs w:val="24"/>
-          <w:lang w:val="fr-FR" w:eastAsia="fr-FR"/>
-        </w:rPr>
         <w:drawing>
           <wp:inline distT="0" distB="0" distL="0" distR="0">
             <wp:extent cx="5760720" cy="3192164"/>
@@ -8803,58 +9400,120 @@
           <w:szCs w:val="24"/>
           <w:lang w:val="fr-FR"/>
         </w:rPr>
+        <w:t>3.2. Avantages du bitcoin:</w:t>
+      </w:r>
+    </w:p>
+    <w:p>
+      <w:pPr>
+        <w:rPr>
+          <w:rFonts w:ascii="Times New Roman" w:hAnsi="Times New Roman" w:cs="Times New Roman"/>
+          <w:sz w:val="24"/>
+          <w:szCs w:val="24"/>
+          <w:lang w:val="fr-FR"/>
+        </w:rPr>
+      </w:pPr>
+      <w:r>
+        <w:rPr>
+          <w:rFonts w:ascii="Times New Roman" w:hAnsi="Times New Roman" w:cs="Times New Roman"/>
+          <w:sz w:val="24"/>
+          <w:szCs w:val="24"/>
+          <w:lang w:val="fr-FR"/>
+        </w:rPr>
+        <w:t>Ce système étant d'une efficacité très impressionnante permet de contourner divers du système classique.</w:t>
+      </w:r>
+    </w:p>
+    <w:p>
+      <w:pPr>
+        <w:rPr>
+          <w:rFonts w:ascii="Times New Roman" w:hAnsi="Times New Roman" w:cs="Times New Roman"/>
+          <w:sz w:val="24"/>
+          <w:szCs w:val="24"/>
+          <w:lang w:val="fr-FR"/>
+        </w:rPr>
+      </w:pPr>
+    </w:p>
+    <w:p>
+      <w:pPr>
+        <w:rPr>
+          <w:rFonts w:ascii="Times New Roman" w:hAnsi="Times New Roman" w:cs="Times New Roman"/>
+          <w:color w:val="D99594" w:themeColor="accent2" w:themeTint="99"/>
+          <w:sz w:val="24"/>
+          <w:szCs w:val="24"/>
+          <w:lang w:val="fr-FR"/>
+        </w:rPr>
+      </w:pPr>
+      <w:r>
+        <w:rPr>
+          <w:rFonts w:ascii="Times New Roman" w:hAnsi="Times New Roman" w:cs="Times New Roman"/>
+          <w:color w:val="D99594" w:themeColor="accent2" w:themeTint="99"/>
+          <w:sz w:val="24"/>
+          <w:szCs w:val="24"/>
+          <w:lang w:val="fr-FR"/>
+        </w:rPr>
+        <w:t>A- Le cout de transaction très faible.</w:t>
+      </w:r>
+    </w:p>
+    <w:p>
+      <w:pPr>
+        <w:rPr>
+          <w:rFonts w:ascii="Times New Roman" w:hAnsi="Times New Roman" w:cs="Times New Roman"/>
+          <w:color w:val="000000" w:themeColor="text1"/>
+          <w:sz w:val="24"/>
+          <w:szCs w:val="24"/>
+          <w:lang w:val="fr-FR"/>
+        </w:rPr>
+      </w:pPr>
+      <w:r>
+        <w:rPr>
+          <w:rFonts w:ascii="Times New Roman" w:hAnsi="Times New Roman" w:cs="Times New Roman"/>
+          <w:color w:val="000000" w:themeColor="text1"/>
+          <w:sz w:val="24"/>
+          <w:szCs w:val="24"/>
+          <w:lang w:val="fr-FR"/>
+        </w:rPr>
+        <w:t>Le premier avantage du bitcoin réside dans son anatomie, c'est a dire le fait qu'il soit un réseau décentralisé, n'ayant guère besoin d'une entité régulatrice qui veille a son bon fonctionnement, n'ayant aussi pas besoin d'une personne tierce pour servir de "bridge"</w:t>
+      </w:r>
+      <w:r>
+        <w:rPr>
+          <w:rStyle w:val="Appelnotedebasdep"/>
+          <w:rFonts w:ascii="Times New Roman" w:hAnsi="Times New Roman" w:cs="Times New Roman"/>
+          <w:color w:val="000000" w:themeColor="text1"/>
+          <w:sz w:val="24"/>
+          <w:szCs w:val="24"/>
+        </w:rPr>
+        <w:footnoteReference w:id="12"/>
+      </w:r>
+      <w:r>
+        <w:rPr>
+          <w:rFonts w:ascii="Times New Roman" w:hAnsi="Times New Roman" w:cs="Times New Roman"/>
+          <w:color w:val="000000" w:themeColor="text1"/>
+          <w:sz w:val="24"/>
+          <w:szCs w:val="24"/>
+          <w:lang w:val="fr-FR"/>
+        </w:rPr>
+        <w:t xml:space="preserve"> entre l'acheteur et le vendeur.</w:t>
+      </w:r>
+    </w:p>
+    <w:p>
+      <w:pPr>
+        <w:rPr>
+          <w:rFonts w:ascii="Times New Roman" w:hAnsi="Times New Roman" w:cs="Times New Roman"/>
+          <w:color w:val="000000" w:themeColor="text1"/>
+          <w:sz w:val="24"/>
+          <w:szCs w:val="24"/>
+          <w:lang w:val="fr-FR"/>
+        </w:rPr>
+      </w:pPr>
+      <w:r>
+        <w:rPr>
+          <w:rFonts w:ascii="Times New Roman" w:hAnsi="Times New Roman" w:cs="Times New Roman"/>
+          <w:color w:val="000000" w:themeColor="text1"/>
+          <w:sz w:val="24"/>
+          <w:szCs w:val="24"/>
+          <w:lang w:val="fr-FR"/>
+        </w:rPr>
         <w:lastRenderedPageBreak/>
-        <w:t>3.2. Avantages du bitcoin:</w:t>
-      </w:r>
-    </w:p>
-    <w:p>
-      <w:pPr>
-        <w:rPr>
-          <w:rFonts w:ascii="Times New Roman" w:hAnsi="Times New Roman" w:cs="Times New Roman"/>
-          <w:sz w:val="24"/>
-          <w:szCs w:val="24"/>
-          <w:lang w:val="fr-FR"/>
-        </w:rPr>
-      </w:pPr>
-      <w:r>
-        <w:rPr>
-          <w:rFonts w:ascii="Times New Roman" w:hAnsi="Times New Roman" w:cs="Times New Roman"/>
-          <w:sz w:val="24"/>
-          <w:szCs w:val="24"/>
-          <w:lang w:val="fr-FR"/>
-        </w:rPr>
-        <w:t>Ce système étant d'une efficacité très impressionnante permet de contourner divers du système classique.</w:t>
-      </w:r>
-    </w:p>
-    <w:p>
-      <w:pPr>
-        <w:rPr>
-          <w:rFonts w:ascii="Times New Roman" w:hAnsi="Times New Roman" w:cs="Times New Roman"/>
-          <w:sz w:val="24"/>
-          <w:szCs w:val="24"/>
-          <w:lang w:val="fr-FR"/>
-        </w:rPr>
-      </w:pPr>
-    </w:p>
-    <w:p>
-      <w:pPr>
-        <w:rPr>
-          <w:rFonts w:ascii="Times New Roman" w:hAnsi="Times New Roman" w:cs="Times New Roman"/>
-          <w:color w:val="D99594" w:themeColor="accent2" w:themeTint="99"/>
-          <w:sz w:val="24"/>
-          <w:szCs w:val="24"/>
-          <w:lang w:val="fr-FR"/>
-        </w:rPr>
-      </w:pPr>
-      <w:r>
-        <w:rPr>
-          <w:rFonts w:ascii="Times New Roman" w:hAnsi="Times New Roman" w:cs="Times New Roman"/>
-          <w:color w:val="D99594" w:themeColor="accent2" w:themeTint="99"/>
-          <w:sz w:val="24"/>
-          <w:szCs w:val="24"/>
-          <w:lang w:val="fr-FR"/>
-        </w:rPr>
-        <w:t>A- Le cout de transaction très faible.</w:t>
+        <w:t xml:space="preserve">Le bitcoin fonctionne avec le modèle pair à pair, qui dit pair à pair dit; contact direct, anonyme et sécurisé entre les deux partie prenante de la transaction, cette option constitue un avantage concurrentielle très conséquent et qui bien sur joue en la faveur du bitcoin. </w:t>
       </w:r>
     </w:p>
     <w:p>
@@ -8875,7 +9534,70 @@
           <w:szCs w:val="24"/>
           <w:lang w:val="fr-FR"/>
         </w:rPr>
-        <w:t>Le premier avantage du bitcoin réside dans son anatomie, c'est a dire le fait qu'il soit un réseau décentralisé, n'ayant guère besoin d'une entité régulatrice qui veille a son bon fonctionnement, n'ayant aussi pas besoin d'une personne tierce pour servir de "bridge"</w:t>
+        <w:t>le système classique présente un inconvenant majeur pour l'utilisateur lambda, qui est tout simplement le cout de transaction très hauts, ce cout est en effet le cout de l'intermédiation de la banque, cette marge va directement a la banque et lui sert de rentabiliser son intervention.</w:t>
+      </w:r>
+    </w:p>
+    <w:p>
+      <w:pPr>
+        <w:rPr>
+          <w:rFonts w:ascii="Times New Roman" w:hAnsi="Times New Roman" w:cs="Times New Roman"/>
+          <w:color w:val="000000" w:themeColor="text1"/>
+          <w:sz w:val="24"/>
+          <w:szCs w:val="24"/>
+          <w:lang w:val="fr-FR"/>
+        </w:rPr>
+      </w:pPr>
+      <w:r>
+        <w:rPr>
+          <w:rFonts w:ascii="Times New Roman" w:hAnsi="Times New Roman" w:cs="Times New Roman"/>
+          <w:color w:val="000000" w:themeColor="text1"/>
+          <w:sz w:val="24"/>
+          <w:szCs w:val="24"/>
+          <w:lang w:val="fr-FR"/>
+        </w:rPr>
+        <w:t>Les banques contemporaine étant trop puissante de nos jours, peuvent ce permettre d'imposer des grandes marges sans qu'aucune perte de clients ne soit enregistrer, pourquoi; parce que tout simplement il n'existe aucun moyen de contourné les banques ( hormis bien sur la crypto monnaie qui est actuellement dans son phase "Fetus" ), soit vous faite partie du système bancaire et vous payez les frais exorbitant ou vous vous trouver propulser soudainement au moyen âge sans aucun accès au services très pratique des banques...</w:t>
+      </w:r>
+    </w:p>
+    <w:p>
+      <w:pPr>
+        <w:rPr>
+          <w:rFonts w:ascii="Times New Roman" w:hAnsi="Times New Roman" w:cs="Times New Roman"/>
+          <w:color w:val="000000" w:themeColor="text1"/>
+          <w:sz w:val="24"/>
+          <w:szCs w:val="24"/>
+          <w:lang w:val="fr-FR"/>
+        </w:rPr>
+      </w:pPr>
+      <w:r>
+        <w:rPr>
+          <w:rFonts w:ascii="Times New Roman" w:hAnsi="Times New Roman" w:cs="Times New Roman"/>
+          <w:color w:val="000000" w:themeColor="text1"/>
+          <w:sz w:val="24"/>
+          <w:szCs w:val="24"/>
+          <w:lang w:val="fr-FR"/>
+        </w:rPr>
+        <w:t>Le cout des transaction étant variable de banque en banque mais elle sont  généralement élever surtout dans les régions a faible concurrences, surtout les banques qui ce trouve en situation de monopole. Ainsi les gens vivant en Afrique et qui utilise des plateformes d'échanges tel que Money gram ou encore Western Union ce voient "taxé" de 8 a 12 % par transaction, ce qui représente un cout conséquent, considérant le fait que les africains comptes parmi les gens les plus pauvres de la planètes.</w:t>
+      </w:r>
+    </w:p>
+    <w:p>
+      <w:pPr>
+        <w:rPr>
+          <w:rFonts w:ascii="Times New Roman" w:hAnsi="Times New Roman" w:cs="Times New Roman"/>
+          <w:color w:val="000000" w:themeColor="text1"/>
+          <w:sz w:val="24"/>
+          <w:szCs w:val="24"/>
+          <w:lang w:val="fr-FR"/>
+        </w:rPr>
+      </w:pPr>
+      <w:r>
+        <w:rPr>
+          <w:rFonts w:ascii="Times New Roman" w:hAnsi="Times New Roman" w:cs="Times New Roman"/>
+          <w:color w:val="000000" w:themeColor="text1"/>
+          <w:sz w:val="24"/>
+          <w:szCs w:val="24"/>
+          <w:lang w:val="fr-FR"/>
+        </w:rPr>
+        <w:t>En 2009 la banque mondiale a lancé une opération dite: "objectif 5x5"</w:t>
       </w:r>
       <w:r>
         <w:rPr>
@@ -8885,7 +9607,7 @@
           <w:sz w:val="24"/>
           <w:szCs w:val="24"/>
         </w:rPr>
-        <w:footnoteReference w:id="12"/>
+        <w:footnoteReference w:id="13"/>
       </w:r>
       <w:r>
         <w:rPr>
@@ -8895,7 +9617,7 @@
           <w:szCs w:val="24"/>
           <w:lang w:val="fr-FR"/>
         </w:rPr>
-        <w:t xml:space="preserve"> entre l'acheteur et le vendeur.</w:t>
+        <w:t xml:space="preserve">. Qui avait pour but de réduire  les couts des envois de fonds partout dans le monde a 5% maximum, un calcul a était effectuer pour supporter cette thèse et qui stipule qu'on cas d'application de cette opération, ceci permettra aux migrants africains d'économiser 4 milliard de dollars par ans, ce qui est en effet un chiffre très conséquent! </w:t>
       </w:r>
     </w:p>
     <w:p>
@@ -8916,132 +9638,6 @@
           <w:szCs w:val="24"/>
           <w:lang w:val="fr-FR"/>
         </w:rPr>
-        <w:t xml:space="preserve">Le bitcoin fonctionne avec le modèle pair à pair, qui dit pair à pair dit; contact direct, anonyme et sécurisé entre les deux partie prenante de la transaction, cette option constitue un avantage concurrentielle très conséquent et qui bien sur joue en la faveur du bitcoin. </w:t>
-      </w:r>
-    </w:p>
-    <w:p>
-      <w:pPr>
-        <w:rPr>
-          <w:rFonts w:ascii="Times New Roman" w:hAnsi="Times New Roman" w:cs="Times New Roman"/>
-          <w:color w:val="000000" w:themeColor="text1"/>
-          <w:sz w:val="24"/>
-          <w:szCs w:val="24"/>
-          <w:lang w:val="fr-FR"/>
-        </w:rPr>
-      </w:pPr>
-      <w:r>
-        <w:rPr>
-          <w:rFonts w:ascii="Times New Roman" w:hAnsi="Times New Roman" w:cs="Times New Roman"/>
-          <w:color w:val="000000" w:themeColor="text1"/>
-          <w:sz w:val="24"/>
-          <w:szCs w:val="24"/>
-          <w:lang w:val="fr-FR"/>
-        </w:rPr>
-        <w:t>le système classique présente un inconvenant majeur pour l'utilisateur lambda, qui est tout simplement le cout de transaction très hauts, ce cout est en effet le cout de l'intermédiation de la banque, cette marge va directement a la banque et lui sert de rentabiliser son intervention.</w:t>
-      </w:r>
-    </w:p>
-    <w:p>
-      <w:pPr>
-        <w:rPr>
-          <w:rFonts w:ascii="Times New Roman" w:hAnsi="Times New Roman" w:cs="Times New Roman"/>
-          <w:color w:val="000000" w:themeColor="text1"/>
-          <w:sz w:val="24"/>
-          <w:szCs w:val="24"/>
-          <w:lang w:val="fr-FR"/>
-        </w:rPr>
-      </w:pPr>
-      <w:r>
-        <w:rPr>
-          <w:rFonts w:ascii="Times New Roman" w:hAnsi="Times New Roman" w:cs="Times New Roman"/>
-          <w:color w:val="000000" w:themeColor="text1"/>
-          <w:sz w:val="24"/>
-          <w:szCs w:val="24"/>
-          <w:lang w:val="fr-FR"/>
-        </w:rPr>
-        <w:t>Les banques contemporaine étant trop puissante de nos jours, peuvent ce permettre d'imposer des grandes marges sans qu'aucune perte de clients ne soit enregistrer, pourquoi; parce que tout simplement il n'existe aucun moyen de contourné les banques ( hormis bien sur la crypto monnaie qui est actuellement dans son phase "Fetus" ), soit vous faite partie du système bancaire et vous payez les frais exorbitant ou vous vous trouver propulser soudainement au moyen âge sans aucun accès au services très pratique des banques...</w:t>
-      </w:r>
-    </w:p>
-    <w:p>
-      <w:pPr>
-        <w:rPr>
-          <w:rFonts w:ascii="Times New Roman" w:hAnsi="Times New Roman" w:cs="Times New Roman"/>
-          <w:color w:val="000000" w:themeColor="text1"/>
-          <w:sz w:val="24"/>
-          <w:szCs w:val="24"/>
-          <w:lang w:val="fr-FR"/>
-        </w:rPr>
-      </w:pPr>
-      <w:r>
-        <w:rPr>
-          <w:rFonts w:ascii="Times New Roman" w:hAnsi="Times New Roman" w:cs="Times New Roman"/>
-          <w:color w:val="000000" w:themeColor="text1"/>
-          <w:sz w:val="24"/>
-          <w:szCs w:val="24"/>
-          <w:lang w:val="fr-FR"/>
-        </w:rPr>
-        <w:t>Le cout des transaction étant variable de banque en banque mais elle sont  généralement élever surtout dans les régions a faible concurrences, surtout les banques qui ce trouve en situation de monopole. Ainsi les gens vivant en Afrique et qui utilise des plateformes d'échanges tel que Money gram ou encore Western Union ce voient "taxé" de 8 a 12 % par transaction, ce qui représente un cout conséquent, considérant le fait que les africains comptes parmi les gens les plus pauvres de la planètes.</w:t>
-      </w:r>
-    </w:p>
-    <w:p>
-      <w:pPr>
-        <w:rPr>
-          <w:rFonts w:ascii="Times New Roman" w:hAnsi="Times New Roman" w:cs="Times New Roman"/>
-          <w:color w:val="000000" w:themeColor="text1"/>
-          <w:sz w:val="24"/>
-          <w:szCs w:val="24"/>
-          <w:lang w:val="fr-FR"/>
-        </w:rPr>
-      </w:pPr>
-      <w:r>
-        <w:rPr>
-          <w:rFonts w:ascii="Times New Roman" w:hAnsi="Times New Roman" w:cs="Times New Roman"/>
-          <w:color w:val="000000" w:themeColor="text1"/>
-          <w:sz w:val="24"/>
-          <w:szCs w:val="24"/>
-          <w:lang w:val="fr-FR"/>
-        </w:rPr>
-        <w:t>En 2009 la banque mondiale a lancé une opération dite: "objectif 5x5"</w:t>
-      </w:r>
-      <w:r>
-        <w:rPr>
-          <w:rStyle w:val="Appelnotedebasdep"/>
-          <w:rFonts w:ascii="Times New Roman" w:hAnsi="Times New Roman" w:cs="Times New Roman"/>
-          <w:color w:val="000000" w:themeColor="text1"/>
-          <w:sz w:val="24"/>
-          <w:szCs w:val="24"/>
-        </w:rPr>
-        <w:footnoteReference w:id="13"/>
-      </w:r>
-      <w:r>
-        <w:rPr>
-          <w:rFonts w:ascii="Times New Roman" w:hAnsi="Times New Roman" w:cs="Times New Roman"/>
-          <w:color w:val="000000" w:themeColor="text1"/>
-          <w:sz w:val="24"/>
-          <w:szCs w:val="24"/>
-          <w:lang w:val="fr-FR"/>
-        </w:rPr>
-        <w:t xml:space="preserve">. Qui avait pour but de réduire  les couts des envois de fonds partout dans le monde a 5% maximum, un calcul a était effectuer pour supporter cette thèse et qui stipule qu'on cas d'application de cette opération, ceci permettra aux migrants africains d'économiser 4 milliard de dollars par ans, ce qui est en effet un chiffre très conséquent! </w:t>
-      </w:r>
-    </w:p>
-    <w:p>
-      <w:pPr>
-        <w:rPr>
-          <w:rFonts w:ascii="Times New Roman" w:hAnsi="Times New Roman" w:cs="Times New Roman"/>
-          <w:color w:val="000000" w:themeColor="text1"/>
-          <w:sz w:val="24"/>
-          <w:szCs w:val="24"/>
-          <w:lang w:val="fr-FR"/>
-        </w:rPr>
-      </w:pPr>
-      <w:r>
-        <w:rPr>
-          <w:rFonts w:ascii="Times New Roman" w:hAnsi="Times New Roman" w:cs="Times New Roman"/>
-          <w:color w:val="000000" w:themeColor="text1"/>
-          <w:sz w:val="24"/>
-          <w:szCs w:val="24"/>
-          <w:lang w:val="fr-FR"/>
-        </w:rPr>
-        <w:lastRenderedPageBreak/>
         <w:t>D'autre part le bitcoin présente des avantages non négligeable en la matière, les transaction sont instantanées avec cout d'intermédiation très faible qui oscillent entre 1% et 3%, ce qui séduira forcement les utilisateur aux quartes coin du globe.</w:t>
       </w:r>
     </w:p>
@@ -9064,6 +9660,7 @@
           <w:szCs w:val="24"/>
           <w:lang w:val="fr-FR" w:eastAsia="fr-FR"/>
         </w:rPr>
+        <w:lastRenderedPageBreak/>
         <w:drawing>
           <wp:inline distT="0" distB="0" distL="0" distR="0">
             <wp:extent cx="5149850" cy="2579370"/>
@@ -9317,7 +9914,7 @@
           <w:szCs w:val="24"/>
           <w:lang w:val="fr-FR"/>
         </w:rPr>
-        <w:t xml:space="preserve">- La discrimination envers la femme dans certain pays, ou ces femmes la, ne peuvent pas créer un compte bancaire a titre personnelle, et peuvent uniquement créer un compte si un homme de la famille ( père, frère, fils...) donne son accord; une petite anecdote est celle une jeune fille pakistanaise nommé Parisa Ahmadi, qui fut une élève brillante et fut empêcher de continuer ses </w:t>
+        <w:t xml:space="preserve">- La discrimination envers la femme dans certain pays, ou ces femmes la, ne peuvent pas créer un compte bancaire a titre personnelle, et peuvent uniquement créer un compte si un homme de la famille ( père, frère, fils...) donne son accord; une petite anecdote est celle une jeune fille pakistanaise nommé Parisa Ahmadi, qui fut une élève brillante et fut empêcher de continuer ses études a cause de contrainte familiales ( la perception de la femme dans son pays natal, et la difficulté d'accéder aux services financier), et qui grâce à une entreprise étrangère ou Parisa  </w:t>
       </w:r>
       <w:r>
         <w:rPr>
@@ -9327,7 +9924,7 @@
           <w:lang w:val="fr-FR"/>
         </w:rPr>
         <w:lastRenderedPageBreak/>
-        <w:t>études a cause de contrainte familiales ( la perception de la femme dans son pays natal, et la difficulté d'accéder aux services financier), et qui grâce à une entreprise étrangère ou Parisa  travailla  qui payait ses employer en Bitcoin</w:t>
+        <w:t>travailla  qui payait ses employer en Bitcoin</w:t>
       </w:r>
       <w:r>
         <w:rPr>
@@ -9518,8 +10115,19 @@
           <w:szCs w:val="24"/>
           <w:lang w:val="fr-FR"/>
         </w:rPr>
-        <w:t xml:space="preserve">, l'énoncer est le suivant: plusieurs généraux byzantins sont entrain de assiéger une ville ennemie, pour ce faire il doivent élaborer un plan en commun pour passer a l'offensive, le succès ou la faillite de l'invasion dépendra de la collaboration des généraux, mais deux problème ce présente le premier est que les généraux n'ont aucun moyen de ce contacter directement mais doivent le faire par l'intermédiaire de messager, ainsi le message </w:t>
-      </w:r>
+        <w:t>, l'énoncer est le suivant: plusieurs généraux byzantins sont entrain de assiéger une ville ennemie, pour ce faire il doivent élaborer un plan en commun pour passer a l'offensive, le succès ou la faillite de l'invasion dépendra de la collaboration des généraux, mais deux problème ce présente le premier est que les généraux n'ont aucun moyen de ce contacter directement mais doivent le faire par l'intermédiaire de messager, ainsi le message est a la merci de la façon dont le messager l'exprimera et le deuxième problème est que parmi les généraux il puisse exister des traitre donc il n'e ce font pas entièrement confiance.</w:t>
+      </w:r>
+    </w:p>
+    <w:p>
+      <w:pPr>
+        <w:rPr>
+          <w:rFonts w:ascii="Times New Roman" w:hAnsi="Times New Roman" w:cs="Times New Roman"/>
+          <w:color w:val="FFC000"/>
+          <w:sz w:val="24"/>
+          <w:szCs w:val="24"/>
+          <w:lang w:val="fr-FR"/>
+        </w:rPr>
+      </w:pPr>
       <w:r>
         <w:rPr>
           <w:rFonts w:ascii="Times New Roman" w:hAnsi="Times New Roman" w:cs="Times New Roman"/>
@@ -9528,11 +10136,9 @@
           <w:lang w:val="fr-FR"/>
         </w:rPr>
         <w:lastRenderedPageBreak/>
-        <w:t>est a la merci de la façon dont le messager l'exprimera et le deuxième problème est que parmi les généraux il puisse exister des traitre donc il n'e ce font pas entièrement confiance.</w:t>
-      </w:r>
-    </w:p>
-    <w:p>
-      <w:pPr>
+        <w:t xml:space="preserve">Le bitcoin résoud le problème du "double Spending" en combinant la fonctionnalité du pair a pair avec le système de clé privé et publique pour créer une nouvelle forme de monnaie digitale. l'appartenance de chaque bitcoin est enregistrer dans le grand livre publique et approuver par les protocole de la Blockchain et des mineurs. </w:t>
+      </w:r>
+      <w:r>
         <w:rPr>
           <w:rFonts w:ascii="Times New Roman" w:hAnsi="Times New Roman" w:cs="Times New Roman"/>
           <w:color w:val="FFC000"/>
@@ -9540,16 +10146,57 @@
           <w:szCs w:val="24"/>
           <w:lang w:val="fr-FR"/>
         </w:rPr>
-      </w:pPr>
-      <w:r>
-        <w:rPr>
-          <w:rFonts w:ascii="Times New Roman" w:hAnsi="Times New Roman" w:cs="Times New Roman"/>
-          <w:sz w:val="24"/>
-          <w:szCs w:val="24"/>
-          <w:lang w:val="fr-FR"/>
-        </w:rPr>
-        <w:t xml:space="preserve">Le bitcoin résoud le problème du "double Spending" en combinant la fonctionnalité du pair a pair avec le système de clé privé et publique pour créer une nouvelle forme de monnaie digitale. l'appartenance de chaque bitcoin est enregistrer dans le grand livre publique et approuver par les protocole de la Blockchain et des mineurs. </w:t>
-      </w:r>
+        <w:t xml:space="preserve"> </w:t>
+      </w:r>
+    </w:p>
+    <w:p>
+      <w:pPr>
+        <w:rPr>
+          <w:rFonts w:ascii="Times New Roman" w:hAnsi="Times New Roman" w:cs="Times New Roman"/>
+          <w:sz w:val="24"/>
+          <w:szCs w:val="24"/>
+          <w:lang w:val="fr-FR"/>
+        </w:rPr>
+      </w:pPr>
+      <w:r>
+        <w:rPr>
+          <w:rFonts w:ascii="Times New Roman" w:hAnsi="Times New Roman" w:cs="Times New Roman"/>
+          <w:sz w:val="24"/>
+          <w:szCs w:val="24"/>
+          <w:lang w:val="fr-FR"/>
+        </w:rPr>
+        <w:t>Pour le second problème cité, la réponse ce trouve sous forme d'un algorithme mathématique qui prend en compte a la fois les différentes information nécessaire, le transport d'un point a l'autre, mais également les potentiels problèmes de défaillances du système, qu'elle soient d'origine matérielle, accidentelles, ou encore malveillantes.</w:t>
+      </w:r>
+    </w:p>
+    <w:p>
+      <w:pPr>
+        <w:rPr>
+          <w:rFonts w:ascii="Times New Roman" w:hAnsi="Times New Roman" w:cs="Times New Roman"/>
+          <w:sz w:val="24"/>
+          <w:szCs w:val="24"/>
+          <w:lang w:val="fr-FR"/>
+        </w:rPr>
+      </w:pPr>
+      <w:r>
+        <w:rPr>
+          <w:rFonts w:ascii="Times New Roman" w:hAnsi="Times New Roman" w:cs="Times New Roman"/>
+          <w:sz w:val="24"/>
+          <w:szCs w:val="24"/>
+          <w:lang w:val="fr-FR"/>
+        </w:rPr>
+        <w:t xml:space="preserve">Ce système révolutionnaire bitcoin est le premier a avoir trouvé la solution au du problème du transfert de la propriété digitale, dans le monde d'internet, a un interlocuteur qui peut être inconnu tout en garantissant la sécurité de ce transfert, c'est a dire ce transfert aura lieu et que le contenu ne sera pas volé ou victime d'une attaque, et que la personne ne peux pas revenir dessus ("Backtrack") </w:t>
+      </w:r>
+    </w:p>
+    <w:p>
+      <w:pPr>
+        <w:rPr>
+          <w:rFonts w:ascii="Times New Roman" w:hAnsi="Times New Roman" w:cs="Times New Roman"/>
+          <w:color w:val="FFFF00"/>
+          <w:sz w:val="24"/>
+          <w:szCs w:val="24"/>
+          <w:lang w:val="fr-FR"/>
+        </w:rPr>
+      </w:pPr>
       <w:r>
         <w:rPr>
           <w:rFonts w:ascii="Times New Roman" w:hAnsi="Times New Roman" w:cs="Times New Roman"/>
@@ -9558,49 +10205,9 @@
           <w:szCs w:val="24"/>
           <w:lang w:val="fr-FR"/>
         </w:rPr>
-        <w:t xml:space="preserve"> </w:t>
-      </w:r>
-    </w:p>
-    <w:p>
-      <w:pPr>
-        <w:rPr>
-          <w:rFonts w:ascii="Times New Roman" w:hAnsi="Times New Roman" w:cs="Times New Roman"/>
-          <w:sz w:val="24"/>
-          <w:szCs w:val="24"/>
-          <w:lang w:val="fr-FR"/>
-        </w:rPr>
-      </w:pPr>
-      <w:r>
-        <w:rPr>
-          <w:rFonts w:ascii="Times New Roman" w:hAnsi="Times New Roman" w:cs="Times New Roman"/>
-          <w:sz w:val="24"/>
-          <w:szCs w:val="24"/>
-          <w:lang w:val="fr-FR"/>
-        </w:rPr>
-        <w:t>Pour le second problème cité, la réponse ce trouve sous forme d'un algorithme mathématique qui prend en compte a la fois les différentes information nécessaire, le transport d'un point a l'autre, mais également les potentiels problèmes de défaillances du système, qu'elle soient d'origine matérielle, accidentelles, ou encore malveillantes.</w:t>
-      </w:r>
-    </w:p>
-    <w:p>
-      <w:pPr>
-        <w:rPr>
-          <w:rFonts w:ascii="Times New Roman" w:hAnsi="Times New Roman" w:cs="Times New Roman"/>
-          <w:sz w:val="24"/>
-          <w:szCs w:val="24"/>
-          <w:lang w:val="fr-FR"/>
-        </w:rPr>
-      </w:pPr>
-      <w:r>
-        <w:rPr>
-          <w:rFonts w:ascii="Times New Roman" w:hAnsi="Times New Roman" w:cs="Times New Roman"/>
-          <w:sz w:val="24"/>
-          <w:szCs w:val="24"/>
-          <w:lang w:val="fr-FR"/>
-        </w:rPr>
-        <w:t xml:space="preserve">Ce système révolutionnaire bitcoin est le premier a avoir trouvé la solution au du problème du transfert de la propriété digitale, dans le monde d'internet, a un interlocuteur qui peut être inconnu tout en garantissant la sécurité de ce transfert, c'est a dire ce transfert aura lieu et que le contenu ne sera pas volé ou victime d'une attaque, et que la personne ne peux pas revenir dessus ("Backtrack") </w:t>
-      </w:r>
-    </w:p>
-    <w:p>
-      <w:pPr>
+        <w:t>D- le complet anonymat: une épée a double tranchant</w:t>
+      </w:r>
+      <w:r>
         <w:rPr>
           <w:rFonts w:ascii="Times New Roman" w:hAnsi="Times New Roman" w:cs="Times New Roman"/>
           <w:color w:val="FFFF00"/>
@@ -9608,8 +10215,178 @@
           <w:szCs w:val="24"/>
           <w:lang w:val="fr-FR"/>
         </w:rPr>
-      </w:pPr>
-      <w:r>
+        <w:t>.</w:t>
+      </w:r>
+    </w:p>
+    <w:p>
+      <w:pPr>
+        <w:rPr>
+          <w:rFonts w:ascii="Times New Roman" w:hAnsi="Times New Roman" w:cs="Times New Roman"/>
+          <w:color w:val="FFFF00"/>
+          <w:sz w:val="24"/>
+          <w:szCs w:val="24"/>
+          <w:lang w:val="fr-FR"/>
+        </w:rPr>
+      </w:pPr>
+    </w:p>
+    <w:p>
+      <w:pPr>
+        <w:rPr>
+          <w:rFonts w:ascii="Times New Roman" w:hAnsi="Times New Roman" w:cs="Times New Roman"/>
+          <w:sz w:val="24"/>
+          <w:szCs w:val="24"/>
+          <w:lang w:val="fr-FR"/>
+        </w:rPr>
+      </w:pPr>
+      <w:r>
+        <w:rPr>
+          <w:rFonts w:ascii="Times New Roman" w:hAnsi="Times New Roman" w:cs="Times New Roman"/>
+          <w:sz w:val="24"/>
+          <w:szCs w:val="24"/>
+          <w:lang w:val="fr-FR"/>
+        </w:rPr>
+        <w:t>Le bitcoin opérant par le système de la clés publique et la clés secrète, enregistre toutes les opération dans un grand livre accessible a tous, néanmoins bien que toutes les opération sont inscrites, personne ne connait à qui appartient cette transaction, a l'exception du détenteur de la clé secrète, ainsi les deux partis de la transaction sont les seules a savoir de quoi il s'agit ( supposant une transaction entre A et B; seul A et B savent de quoi qu'il s'agit; et A et ne connait pas l'identité de B et inversement...).</w:t>
+      </w:r>
+    </w:p>
+    <w:p>
+      <w:pPr>
+        <w:rPr>
+          <w:rFonts w:ascii="Times New Roman" w:hAnsi="Times New Roman" w:cs="Times New Roman"/>
+          <w:sz w:val="24"/>
+          <w:szCs w:val="24"/>
+          <w:lang w:val="fr-FR"/>
+        </w:rPr>
+      </w:pPr>
+      <w:r>
+        <w:rPr>
+          <w:rFonts w:ascii="Times New Roman" w:hAnsi="Times New Roman" w:cs="Times New Roman"/>
+          <w:sz w:val="24"/>
+          <w:szCs w:val="24"/>
+          <w:lang w:val="fr-FR"/>
+        </w:rPr>
+        <w:t>Donc ce système promet l'anonymat le plus complet pour une transparence complète, surtout dans l'ère ou les lobby telle que Facebook et autre société sont soupçonné de la vente d'information de ses utilisateur.</w:t>
+      </w:r>
+    </w:p>
+    <w:p>
+      <w:pPr>
+        <w:rPr>
+          <w:rFonts w:ascii="Times New Roman" w:hAnsi="Times New Roman" w:cs="Times New Roman"/>
+          <w:sz w:val="24"/>
+          <w:szCs w:val="24"/>
+          <w:lang w:val="fr-FR"/>
+        </w:rPr>
+      </w:pPr>
+      <w:r>
+        <w:rPr>
+          <w:rFonts w:ascii="Times New Roman" w:hAnsi="Times New Roman" w:cs="Times New Roman"/>
+          <w:sz w:val="24"/>
+          <w:szCs w:val="24"/>
+          <w:lang w:val="fr-FR"/>
+        </w:rPr>
+        <w:t>Ce même système est d'ailleurs utiliser par les banques classique, cette dernière pour jouer son rôle d'intermédiaire, demande des information complètes et détailler de la situation complète de chaque contribuant , ces informations peuvent d'ailleurs être non justifiée, l'argument principal des banques centrales; est que cette dernière fait office de gendarme qui garantis la sécurité et la traçabilité de chaque contribuant, ainsi en cas de problème, de vol ou de soupçons elle peut remonter jusqu'a la source du problème.</w:t>
+      </w:r>
+    </w:p>
+    <w:p>
+      <w:pPr>
+        <w:rPr>
+          <w:rFonts w:ascii="Times New Roman" w:hAnsi="Times New Roman" w:cs="Times New Roman"/>
+          <w:sz w:val="24"/>
+          <w:szCs w:val="24"/>
+          <w:lang w:val="fr-FR"/>
+        </w:rPr>
+      </w:pPr>
+      <w:r>
+        <w:rPr>
+          <w:rFonts w:ascii="Times New Roman" w:hAnsi="Times New Roman" w:cs="Times New Roman"/>
+          <w:sz w:val="24"/>
+          <w:szCs w:val="24"/>
+          <w:lang w:val="fr-FR"/>
+        </w:rPr>
+        <w:t xml:space="preserve">Par contre  pour le bitcoin l'histoire est différente,  les utilisateurs peuvent s'inscrire avec des emails qui sont affilier uniquement a des pseudonymes, ainsi aucune information en dehors du réseau n'est nécessaire ( telle que le nom , l'adresse ... ). Cette approche a double tranchant garantis au utilisateurs de bitcoin d'être a l'abris des yeux et des oreilles des gouvernements.   </w:t>
+      </w:r>
+    </w:p>
+    <w:p>
+      <w:pPr>
+        <w:rPr>
+          <w:rFonts w:ascii="Times New Roman" w:hAnsi="Times New Roman" w:cs="Times New Roman"/>
+          <w:sz w:val="24"/>
+          <w:szCs w:val="24"/>
+          <w:lang w:val="fr-FR"/>
+        </w:rPr>
+      </w:pPr>
+    </w:p>
+    <w:p>
+      <w:pPr>
+        <w:rPr>
+          <w:rFonts w:ascii="Times New Roman" w:hAnsi="Times New Roman" w:cs="Times New Roman"/>
+          <w:sz w:val="24"/>
+          <w:szCs w:val="24"/>
+          <w:lang w:val="fr-FR"/>
+        </w:rPr>
+      </w:pPr>
+      <w:r>
+        <w:rPr>
+          <w:rFonts w:ascii="Times New Roman" w:hAnsi="Times New Roman" w:cs="Times New Roman"/>
+          <w:sz w:val="24"/>
+          <w:szCs w:val="24"/>
+          <w:lang w:val="fr-FR"/>
+        </w:rPr>
+        <w:lastRenderedPageBreak/>
+        <w:t>Ce point est très important, et pour être réaliste, cette option ne présente pas toujours un avantage, on dire qu'il s'agit d'une épée a double tranchant pourquoi?</w:t>
+      </w:r>
+    </w:p>
+    <w:p>
+      <w:pPr>
+        <w:rPr>
+          <w:rFonts w:ascii="Times New Roman" w:hAnsi="Times New Roman" w:cs="Times New Roman"/>
+          <w:sz w:val="24"/>
+          <w:szCs w:val="24"/>
+          <w:lang w:val="fr-FR"/>
+        </w:rPr>
+      </w:pPr>
+      <w:r>
+        <w:rPr>
+          <w:rFonts w:ascii="Times New Roman" w:hAnsi="Times New Roman" w:cs="Times New Roman"/>
+          <w:sz w:val="24"/>
+          <w:szCs w:val="24"/>
+          <w:lang w:val="fr-FR"/>
+        </w:rPr>
+        <w:t xml:space="preserve">D'une part il a les utilisateurs honnêtes qui ne veulent pas que les banques sachent qu'ils viennent d'acheter un nouveau téléphone, voulant préserver leur vie privée leur argument est simple: "j'ai un rideau dans ma chambre par principe non pas parce que je fait quelque chose de mal...", bien entendu il n'existe pas que les utilisateurs honnêtes il existe aussi les malfrats qui profitant de l'anonymat de bitcoin, l'utilise pour tout sorte d'opérations illicite que nous verrons dans le prochain chapitre. </w:t>
+      </w:r>
+    </w:p>
+    <w:p>
+      <w:pPr>
+        <w:rPr>
+          <w:rFonts w:ascii="Times New Roman" w:hAnsi="Times New Roman" w:cs="Times New Roman"/>
+          <w:sz w:val="24"/>
+          <w:szCs w:val="24"/>
+          <w:lang w:val="fr-FR"/>
+        </w:rPr>
+      </w:pPr>
+    </w:p>
+    <w:p>
+      <w:pPr>
+        <w:rPr>
+          <w:rFonts w:ascii="Times New Roman" w:hAnsi="Times New Roman" w:cs="Times New Roman"/>
+          <w:color w:val="FF0000"/>
+          <w:sz w:val="24"/>
+          <w:szCs w:val="24"/>
+          <w:lang w:val="fr-FR"/>
+        </w:rPr>
+      </w:pPr>
+      <w:r>
+        <w:rPr>
+          <w:rFonts w:ascii="Times New Roman" w:hAnsi="Times New Roman" w:cs="Times New Roman"/>
+          <w:color w:val="FF0000"/>
+          <w:sz w:val="24"/>
+          <w:szCs w:val="24"/>
+          <w:lang w:val="fr-FR"/>
+        </w:rPr>
+        <w:t>3.3.Inconvenant du bitcoin.</w:t>
+      </w:r>
+    </w:p>
+    <w:p>
+      <w:pPr>
         <w:rPr>
           <w:rFonts w:ascii="Times New Roman" w:hAnsi="Times New Roman" w:cs="Times New Roman"/>
           <w:color w:val="FFC000"/>
@@ -9617,105 +10394,153 @@
           <w:szCs w:val="24"/>
           <w:lang w:val="fr-FR"/>
         </w:rPr>
-        <w:t>D- le complet anonymat: une épée a double tranchant</w:t>
-      </w:r>
-      <w:r>
-        <w:rPr>
-          <w:rFonts w:ascii="Times New Roman" w:hAnsi="Times New Roman" w:cs="Times New Roman"/>
-          <w:color w:val="FFFF00"/>
-          <w:sz w:val="24"/>
-          <w:szCs w:val="24"/>
-          <w:lang w:val="fr-FR"/>
-        </w:rPr>
-        <w:t>.</w:t>
-      </w:r>
-    </w:p>
-    <w:p>
-      <w:pPr>
-        <w:rPr>
-          <w:rFonts w:ascii="Times New Roman" w:hAnsi="Times New Roman" w:cs="Times New Roman"/>
-          <w:color w:val="FFFF00"/>
-          <w:sz w:val="24"/>
-          <w:szCs w:val="24"/>
-          <w:lang w:val="fr-FR"/>
-        </w:rPr>
-      </w:pPr>
-    </w:p>
-    <w:p>
-      <w:pPr>
-        <w:rPr>
-          <w:rFonts w:ascii="Times New Roman" w:hAnsi="Times New Roman" w:cs="Times New Roman"/>
-          <w:sz w:val="24"/>
-          <w:szCs w:val="24"/>
-          <w:lang w:val="fr-FR"/>
-        </w:rPr>
-      </w:pPr>
-      <w:r>
-        <w:rPr>
-          <w:rFonts w:ascii="Times New Roman" w:hAnsi="Times New Roman" w:cs="Times New Roman"/>
-          <w:sz w:val="24"/>
-          <w:szCs w:val="24"/>
-          <w:lang w:val="fr-FR"/>
-        </w:rPr>
-        <w:t>Le bitcoin opérant par le système de la clés publique et la clés secrète, enregistre toutes les opération dans un grand livre accessible a tous, néanmoins bien que toutes les opération sont inscrites, personne ne connait à qui appartient cette transaction, a l'exception du détenteur de la clé secrète, ainsi les deux partis de la transaction sont les seules a savoir de quoi il s'agit ( supposant une transaction entre A et B; seul A et B savent de quoi qu'il s'agit; et A et ne connait pas l'identité de B et inversement...).</w:t>
-      </w:r>
-    </w:p>
-    <w:p>
-      <w:pPr>
-        <w:rPr>
-          <w:rFonts w:ascii="Times New Roman" w:hAnsi="Times New Roman" w:cs="Times New Roman"/>
-          <w:sz w:val="24"/>
-          <w:szCs w:val="24"/>
-          <w:lang w:val="fr-FR"/>
-        </w:rPr>
-      </w:pPr>
-      <w:r>
-        <w:rPr>
-          <w:rFonts w:ascii="Times New Roman" w:hAnsi="Times New Roman" w:cs="Times New Roman"/>
-          <w:sz w:val="24"/>
-          <w:szCs w:val="24"/>
-          <w:lang w:val="fr-FR"/>
-        </w:rPr>
-        <w:t>Donc ce système promet l'anonymat le plus complet pour une transparence complète, surtout dans l'ère ou les lobby telle que Facebook et autre société sont soupçonné de la vente d'information de ses utilisateur.</w:t>
-      </w:r>
-    </w:p>
-    <w:p>
-      <w:pPr>
-        <w:rPr>
-          <w:rFonts w:ascii="Times New Roman" w:hAnsi="Times New Roman" w:cs="Times New Roman"/>
-          <w:sz w:val="24"/>
-          <w:szCs w:val="24"/>
-          <w:lang w:val="fr-FR"/>
-        </w:rPr>
-      </w:pPr>
-      <w:r>
-        <w:rPr>
-          <w:rFonts w:ascii="Times New Roman" w:hAnsi="Times New Roman" w:cs="Times New Roman"/>
-          <w:sz w:val="24"/>
-          <w:szCs w:val="24"/>
-          <w:lang w:val="fr-FR"/>
-        </w:rPr>
-        <w:t>Ce même système est d'ailleurs utiliser par les banques classique, cette dernière pour jouer son rôle d'intermédiaire, demande des information complètes et détailler de la situation complète de chaque contribuant , ces informations peuvent d'ailleurs être non justifiée, l'argument principal des banques centrales; est que cette dernière fait office de gendarme qui garantis la sécurité et la traçabilité de chaque contribuant, ainsi en cas de problème, de vol ou de soupçons elle peut remonter jusqu'a la source du problème.</w:t>
-      </w:r>
-    </w:p>
-    <w:p>
-      <w:pPr>
-        <w:rPr>
-          <w:rFonts w:ascii="Times New Roman" w:hAnsi="Times New Roman" w:cs="Times New Roman"/>
-          <w:sz w:val="24"/>
-          <w:szCs w:val="24"/>
-          <w:lang w:val="fr-FR"/>
-        </w:rPr>
-      </w:pPr>
-      <w:r>
-        <w:rPr>
-          <w:rFonts w:ascii="Times New Roman" w:hAnsi="Times New Roman" w:cs="Times New Roman"/>
-          <w:sz w:val="24"/>
-          <w:szCs w:val="24"/>
-          <w:lang w:val="fr-FR"/>
-        </w:rPr>
-        <w:t xml:space="preserve">Par contre  pour le bitcoin l'histoire est différente,  les utilisateurs peuvent s'inscrire avec des emails qui sont affilier uniquement a des pseudonymes, ainsi aucune information en dehors du </w:t>
-      </w:r>
+      </w:pPr>
+      <w:r>
+        <w:rPr>
+          <w:rFonts w:ascii="Times New Roman" w:hAnsi="Times New Roman" w:cs="Times New Roman"/>
+          <w:color w:val="FFC000"/>
+          <w:sz w:val="24"/>
+          <w:szCs w:val="24"/>
+          <w:lang w:val="fr-FR"/>
+        </w:rPr>
+        <w:t>A-retour sur l'anonymat ( "la face cacher de la lune").</w:t>
+      </w:r>
+    </w:p>
+    <w:p>
+      <w:pPr>
+        <w:rPr>
+          <w:rFonts w:ascii="Times New Roman" w:hAnsi="Times New Roman" w:cs="Times New Roman"/>
+          <w:sz w:val="24"/>
+          <w:szCs w:val="24"/>
+          <w:lang w:val="fr-FR"/>
+        </w:rPr>
+      </w:pPr>
+      <w:r>
+        <w:rPr>
+          <w:rFonts w:ascii="Times New Roman" w:hAnsi="Times New Roman" w:cs="Times New Roman"/>
+          <w:sz w:val="24"/>
+          <w:szCs w:val="24"/>
+          <w:lang w:val="fr-FR"/>
+        </w:rPr>
+        <w:t>L'anonymat dans le bitcoin relève d'un sujet sensible qui a fait pas mal de polémique et débats, certain refuse de voir le bitcoin être implémenter a grande échelle, par peur de la non réglementation et surtout que depuis 2013 l'affaire de "Silk Road" un site de vente de drogue et qui utilise Bitcoin fut un buzz énorme au grand public.</w:t>
+      </w:r>
+    </w:p>
+    <w:p>
+      <w:pPr>
+        <w:rPr>
+          <w:rFonts w:ascii="Times New Roman" w:hAnsi="Times New Roman" w:cs="Times New Roman"/>
+          <w:sz w:val="24"/>
+          <w:szCs w:val="24"/>
+          <w:lang w:val="fr-FR"/>
+        </w:rPr>
+      </w:pPr>
+      <w:r>
+        <w:rPr>
+          <w:rFonts w:ascii="Times New Roman" w:hAnsi="Times New Roman" w:cs="Times New Roman"/>
+          <w:sz w:val="24"/>
+          <w:szCs w:val="24"/>
+          <w:lang w:val="fr-FR"/>
+        </w:rPr>
+        <w:t>Depuis l'affaire "Silk Road" un site du Dark web américain qui suite aux investigation de l'FBI a était clôturer en octobre de 2013, ce site était tellement vaste que d'après le FBI il représentait plus de 70% du trafic de drogue du marcher mondial, il permettait aussi de se fournir en armes et autres services tel que le piratage de compte Facebook et autre comptes bancaires, le flux de ce site était tellement grand que l'FBI estime que plus de 9 million de bitcoin ont circuler a travers ce site, pour un total équivalent de 1.2 milliard de dollars.</w:t>
+      </w:r>
+    </w:p>
+    <w:p>
+      <w:pPr>
+        <w:rPr>
+          <w:rFonts w:ascii="Times New Roman" w:hAnsi="Times New Roman" w:cs="Times New Roman"/>
+          <w:sz w:val="24"/>
+          <w:szCs w:val="24"/>
+          <w:lang w:val="fr-FR"/>
+        </w:rPr>
+      </w:pPr>
+      <w:r>
+        <w:rPr>
+          <w:rFonts w:ascii="Times New Roman" w:hAnsi="Times New Roman" w:cs="Times New Roman"/>
+          <w:sz w:val="24"/>
+          <w:szCs w:val="24"/>
+          <w:lang w:val="fr-FR"/>
+        </w:rPr>
+        <w:t>Une des plus grandes barrières qui freine le développement du bitcoin est ca mauvaise perception par le grand publique, comme étant un catalyseur pour le blanchiment d'argent sur le "Dark web", l'achat et la vente d'arme et de drogue et tout autre activité prohiber par le gouvernement.</w:t>
+      </w:r>
+    </w:p>
+    <w:p>
+      <w:pPr>
+        <w:rPr>
+          <w:rFonts w:ascii="Times New Roman" w:hAnsi="Times New Roman" w:cs="Times New Roman"/>
+          <w:sz w:val="24"/>
+          <w:szCs w:val="24"/>
+          <w:lang w:val="fr-FR"/>
+        </w:rPr>
+      </w:pPr>
+      <w:r>
+        <w:rPr>
+          <w:rFonts w:ascii="Times New Roman" w:hAnsi="Times New Roman" w:cs="Times New Roman"/>
+          <w:sz w:val="24"/>
+          <w:szCs w:val="24"/>
+          <w:lang w:val="fr-FR"/>
+        </w:rPr>
+        <w:t>Bitcoin et la Blockchain étant eux même neutres, et comme n'importe quel technologie peuvent être utiliser pour de bonnes comme pour de mauvaise fins, bien que qu'il existe une possibilité que le bitcoin peut être utiliser par des malfrat pour les mauvaises raisons, il présente néanmoins plus d'avantage que d'inconvenant et son potentiel ne devrait pas être gâcher a cause des malfrats.</w:t>
+      </w:r>
+    </w:p>
+    <w:p>
+      <w:pPr>
+        <w:rPr>
+          <w:rFonts w:ascii="Times New Roman" w:hAnsi="Times New Roman" w:cs="Times New Roman"/>
+          <w:sz w:val="24"/>
+          <w:szCs w:val="24"/>
+          <w:lang w:val="fr-FR"/>
+        </w:rPr>
+      </w:pPr>
+    </w:p>
+    <w:p>
+      <w:pPr>
+        <w:rPr>
+          <w:rFonts w:ascii="Times New Roman" w:hAnsi="Times New Roman" w:cs="Times New Roman"/>
+          <w:color w:val="FF0000"/>
+          <w:sz w:val="24"/>
+          <w:szCs w:val="24"/>
+          <w:lang w:val="fr-FR"/>
+        </w:rPr>
+      </w:pPr>
+      <w:r>
+        <w:rPr>
+          <w:rFonts w:ascii="Times New Roman" w:hAnsi="Times New Roman" w:cs="Times New Roman"/>
+          <w:color w:val="FF0000"/>
+          <w:sz w:val="24"/>
+          <w:szCs w:val="24"/>
+          <w:lang w:val="fr-FR"/>
+        </w:rPr>
+        <w:t>B- Soucis de sécurité : La fragilité des utilisateur de le réseau bitcoin:</w:t>
+      </w:r>
+    </w:p>
+    <w:p>
+      <w:pPr>
+        <w:rPr>
+          <w:rFonts w:ascii="Times New Roman" w:hAnsi="Times New Roman" w:cs="Times New Roman"/>
+          <w:sz w:val="24"/>
+          <w:szCs w:val="24"/>
+          <w:lang w:val="fr-FR"/>
+        </w:rPr>
+      </w:pPr>
+      <w:r>
+        <w:rPr>
+          <w:rFonts w:ascii="Times New Roman" w:hAnsi="Times New Roman" w:cs="Times New Roman"/>
+          <w:sz w:val="24"/>
+          <w:szCs w:val="24"/>
+          <w:lang w:val="fr-FR"/>
+        </w:rPr>
+        <w:t>Une autre barrière significative qui freine l'adoption du Bitcoin est la fragilité des utilisateur envers les tentative de vols, les arnaques dans l'industrie.</w:t>
+      </w:r>
+    </w:p>
+    <w:p>
+      <w:pPr>
+        <w:rPr>
+          <w:rFonts w:ascii="Times New Roman" w:hAnsi="Times New Roman" w:cs="Times New Roman"/>
+          <w:sz w:val="24"/>
+          <w:szCs w:val="24"/>
+          <w:lang w:val="fr-FR"/>
+        </w:rPr>
+      </w:pPr>
       <w:r>
         <w:rPr>
           <w:rFonts w:ascii="Times New Roman" w:hAnsi="Times New Roman" w:cs="Times New Roman"/>
@@ -9724,55 +10549,148 @@
           <w:lang w:val="fr-FR"/>
         </w:rPr>
         <w:lastRenderedPageBreak/>
-        <w:t xml:space="preserve">réseau n'est nécessaire ( telle que le nom , l'adresse ... ). Cette approche a double tranchant garantis au utilisateurs de bitcoin d'être a l'abris des yeux et des oreilles des gouvernements.   </w:t>
-      </w:r>
-    </w:p>
-    <w:p>
-      <w:pPr>
-        <w:rPr>
-          <w:rFonts w:ascii="Times New Roman" w:hAnsi="Times New Roman" w:cs="Times New Roman"/>
-          <w:sz w:val="24"/>
-          <w:szCs w:val="24"/>
-          <w:lang w:val="fr-FR"/>
-        </w:rPr>
-      </w:pPr>
-    </w:p>
-    <w:p>
-      <w:pPr>
-        <w:rPr>
-          <w:rFonts w:ascii="Times New Roman" w:hAnsi="Times New Roman" w:cs="Times New Roman"/>
-          <w:sz w:val="24"/>
-          <w:szCs w:val="24"/>
-          <w:lang w:val="fr-FR"/>
-        </w:rPr>
-      </w:pPr>
-      <w:r>
-        <w:rPr>
-          <w:rFonts w:ascii="Times New Roman" w:hAnsi="Times New Roman" w:cs="Times New Roman"/>
-          <w:sz w:val="24"/>
-          <w:szCs w:val="24"/>
-          <w:lang w:val="fr-FR"/>
-        </w:rPr>
-        <w:t>Ce point est très important, et pour être réaliste, cette option ne présente pas toujours un avantage, on dire qu'il s'agit d'une épée a double tranchant pourquoi?</w:t>
-      </w:r>
-    </w:p>
-    <w:p>
-      <w:pPr>
-        <w:rPr>
-          <w:rFonts w:ascii="Times New Roman" w:hAnsi="Times New Roman" w:cs="Times New Roman"/>
-          <w:sz w:val="24"/>
-          <w:szCs w:val="24"/>
-          <w:lang w:val="fr-FR"/>
-        </w:rPr>
-      </w:pPr>
-      <w:r>
-        <w:rPr>
-          <w:rFonts w:ascii="Times New Roman" w:hAnsi="Times New Roman" w:cs="Times New Roman"/>
-          <w:sz w:val="24"/>
-          <w:szCs w:val="24"/>
-          <w:lang w:val="fr-FR"/>
-        </w:rPr>
-        <w:t xml:space="preserve">D'une part il a les utilisateurs honnêtes qui ne veulent pas que les banques sachent qu'ils viennent d'acheter un nouveau téléphone, voulant préserver leur vie privée leur argument est simple: "j'ai un rideau dans ma chambre par principe non pas parce que je fait quelque chose de mal...", bien entendu il n'existe pas que les utilisateurs honnêtes il existe aussi les malfrats qui profitant de l'anonymat de bitcoin, l'utilise pour tout sorte d'opérations illicite que nous verrons dans le prochain chapitre. </w:t>
+        <w:t>La faillite de la société japonaise ( Tokyo) MtGox  le plus grand réseau d'échange de Bitcoin de son temps, en 2014 a fait couler pas de mal d'encre est ainsi devenu une preuve irréfutable de la fragilité du réseau bitcoin.</w:t>
+      </w:r>
+      <w:r>
+        <w:rPr>
+          <w:rStyle w:val="Appelnotedebasdep"/>
+          <w:rFonts w:ascii="Times New Roman" w:hAnsi="Times New Roman" w:cs="Times New Roman"/>
+          <w:sz w:val="24"/>
+          <w:szCs w:val="24"/>
+        </w:rPr>
+        <w:footnoteReference w:id="18"/>
+      </w:r>
+    </w:p>
+    <w:p>
+      <w:pPr>
+        <w:rPr>
+          <w:rFonts w:ascii="Times New Roman" w:hAnsi="Times New Roman" w:cs="Times New Roman"/>
+          <w:sz w:val="24"/>
+          <w:szCs w:val="24"/>
+          <w:lang w:val="fr-FR"/>
+        </w:rPr>
+      </w:pPr>
+      <w:r>
+        <w:rPr>
+          <w:rFonts w:ascii="Times New Roman" w:hAnsi="Times New Roman" w:cs="Times New Roman"/>
+          <w:sz w:val="24"/>
+          <w:szCs w:val="24"/>
+          <w:lang w:val="fr-FR"/>
+        </w:rPr>
+        <w:t>Une explication s'impose; comment diable expliquer que des "coins" peuvent disparaitre pendant des mois, dans le journal le publique le plus transparent qui soit ?</w:t>
+      </w:r>
+    </w:p>
+    <w:p>
+      <w:pPr>
+        <w:rPr>
+          <w:rFonts w:ascii="Times New Roman" w:hAnsi="Times New Roman" w:cs="Times New Roman"/>
+          <w:sz w:val="24"/>
+          <w:szCs w:val="24"/>
+          <w:lang w:val="fr-FR"/>
+        </w:rPr>
+      </w:pPr>
+      <w:r>
+        <w:rPr>
+          <w:rFonts w:ascii="Times New Roman" w:hAnsi="Times New Roman" w:cs="Times New Roman"/>
+          <w:sz w:val="24"/>
+          <w:szCs w:val="24"/>
+          <w:lang w:val="fr-FR"/>
+        </w:rPr>
+        <w:t xml:space="preserve">La réponse officielle de MtGox est que son système était infiltrer par des arnaqueur qui ont réussi a exploiter un bug courant qui s'appelle le "Transaction malleability bug", ce bug permettait les arnaqueurs de dépenser doublement "Double Spend" leur argent tout en faisant croire que a la société MtGox qu'elle reçoit réellement les fonds, cette dernière qui étant une plateforme d'échange entre divers détenteur de fonds bitcoin, a suite a cette crise simplement "disparu" avec plus de 750 000 bitcoin, laissant les utilisateurs avec des pertes plus ou moins importantes.  </w:t>
+      </w:r>
+    </w:p>
+    <w:p>
+      <w:pPr>
+        <w:rPr>
+          <w:rFonts w:ascii="Times New Roman" w:hAnsi="Times New Roman" w:cs="Times New Roman"/>
+          <w:sz w:val="24"/>
+          <w:szCs w:val="24"/>
+          <w:lang w:val="fr-FR"/>
+        </w:rPr>
+      </w:pPr>
+      <w:r>
+        <w:rPr>
+          <w:rFonts w:ascii="Times New Roman" w:hAnsi="Times New Roman" w:cs="Times New Roman"/>
+          <w:sz w:val="24"/>
+          <w:szCs w:val="24"/>
+          <w:lang w:val="fr-FR"/>
+        </w:rPr>
+        <w:t>Les analyste externes reste perplexes; ils ne savent pas avec certitude si cette dernière a était réellement pénétrer de l'extérieur ou simplement il s'agit d'une manigance pour cacher les fraudes que la société a commit en interne...</w:t>
+      </w:r>
+    </w:p>
+    <w:p>
+      <w:pPr>
+        <w:rPr>
+          <w:rFonts w:ascii="Times New Roman" w:hAnsi="Times New Roman" w:cs="Times New Roman"/>
+          <w:sz w:val="24"/>
+          <w:szCs w:val="24"/>
+          <w:lang w:val="fr-FR"/>
+        </w:rPr>
+      </w:pPr>
+      <w:r>
+        <w:rPr>
+          <w:rFonts w:ascii="Times New Roman" w:hAnsi="Times New Roman" w:cs="Times New Roman"/>
+          <w:sz w:val="24"/>
+          <w:szCs w:val="24"/>
+          <w:lang w:val="fr-FR"/>
+        </w:rPr>
+        <w:t xml:space="preserve">Le problème et que quelque soit la cause soit elle interne ou externe ce genre de manipulation continue a persister, avec le CEO d'une société appeler "MOOLAH" qui disparait avec l'équivalent de 1.4 de dollar en bitcoin en octobre de 2014, ainsi que de 2million en Vericoin qui fut volée en juillet de 2014, et 620.000 de dollar pirater dans une opération de Minining en juin de 2014. </w:t>
+      </w:r>
+    </w:p>
+    <w:p>
+      <w:pPr>
+        <w:rPr>
+          <w:rFonts w:ascii="Times New Roman" w:hAnsi="Times New Roman" w:cs="Times New Roman"/>
+          <w:sz w:val="24"/>
+          <w:szCs w:val="24"/>
+          <w:lang w:val="fr-FR"/>
+        </w:rPr>
+      </w:pPr>
+      <w:r>
+        <w:rPr>
+          <w:rFonts w:ascii="Times New Roman" w:hAnsi="Times New Roman" w:cs="Times New Roman"/>
+          <w:sz w:val="24"/>
+          <w:szCs w:val="24"/>
+          <w:lang w:val="fr-FR"/>
+        </w:rPr>
+        <w:t>En outre les vols, il existe aussi des risques intrinsèque du système par exemple la perte de sa clés secrète, entrainement la perte des bitcoins pour son utilisateur mais aussi pour tout le réseau économique, il est en de même pour la suppression non intentionné de ses propre bitcoin ou aucun retour en arrière n'est possible, les transaction non réversible et le dénis de service reste toute fois des problèmes très récurant et très grave, qui laisse à penser que le Bitcoin a encore besoin de modification et de raffinement pour enfin atteindre ca phase "adulte".</w:t>
+      </w:r>
+    </w:p>
+    <w:p>
+      <w:pPr>
+        <w:rPr>
+          <w:rFonts w:ascii="Times New Roman" w:hAnsi="Times New Roman" w:cs="Times New Roman"/>
+          <w:sz w:val="24"/>
+          <w:szCs w:val="24"/>
+          <w:lang w:val="fr-FR"/>
+        </w:rPr>
+      </w:pPr>
+      <w:r>
+        <w:rPr>
+          <w:rFonts w:ascii="Times New Roman" w:hAnsi="Times New Roman" w:cs="Times New Roman"/>
+          <w:sz w:val="24"/>
+          <w:szCs w:val="24"/>
+          <w:lang w:val="fr-FR"/>
+        </w:rPr>
+        <w:t xml:space="preserve">les modèles de l'industrie Blockchain en encore besoin de ce solidifier et murir, pour </w:t>
+      </w:r>
+      <w:r>
+        <w:rPr>
+          <w:rFonts w:ascii="Times New Roman" w:hAnsi="Times New Roman" w:cs="Times New Roman"/>
+          <w:sz w:val="24"/>
+          <w:szCs w:val="24"/>
+          <w:lang w:val="fr-FR"/>
+        </w:rPr>
+        <w:t>offrir</w:t>
+      </w:r>
+      <w:r>
+        <w:rPr>
+          <w:rFonts w:ascii="Times New Roman" w:hAnsi="Times New Roman" w:cs="Times New Roman"/>
+          <w:sz w:val="24"/>
+          <w:szCs w:val="24"/>
+          <w:lang w:val="fr-FR"/>
+        </w:rPr>
+        <w:t xml:space="preserve"> plus de garantie de sécurité en place, pour stabiliser l'industrie et ainsi garantir les intervenant intérieur ou extérieur de distinguer entre les bon et les mauvais "joueurs".</w:t>
       </w:r>
     </w:p>
     <w:p>
@@ -9803,346 +10721,6 @@
           <w:szCs w:val="24"/>
           <w:lang w:val="fr-FR"/>
         </w:rPr>
-        <w:t>3.3.Inconvenant du bitcoin.</w:t>
-      </w:r>
-    </w:p>
-    <w:p>
-      <w:pPr>
-        <w:rPr>
-          <w:rFonts w:ascii="Times New Roman" w:hAnsi="Times New Roman" w:cs="Times New Roman"/>
-          <w:color w:val="FFC000"/>
-          <w:sz w:val="24"/>
-          <w:szCs w:val="24"/>
-          <w:lang w:val="fr-FR"/>
-        </w:rPr>
-      </w:pPr>
-      <w:r>
-        <w:rPr>
-          <w:rFonts w:ascii="Times New Roman" w:hAnsi="Times New Roman" w:cs="Times New Roman"/>
-          <w:color w:val="FFC000"/>
-          <w:sz w:val="24"/>
-          <w:szCs w:val="24"/>
-          <w:lang w:val="fr-FR"/>
-        </w:rPr>
-        <w:t>A-retour sur l'anonymat ( "la face cacher de la lune").</w:t>
-      </w:r>
-    </w:p>
-    <w:p>
-      <w:pPr>
-        <w:rPr>
-          <w:rFonts w:ascii="Times New Roman" w:hAnsi="Times New Roman" w:cs="Times New Roman"/>
-          <w:sz w:val="24"/>
-          <w:szCs w:val="24"/>
-          <w:lang w:val="fr-FR"/>
-        </w:rPr>
-      </w:pPr>
-      <w:r>
-        <w:rPr>
-          <w:rFonts w:ascii="Times New Roman" w:hAnsi="Times New Roman" w:cs="Times New Roman"/>
-          <w:sz w:val="24"/>
-          <w:szCs w:val="24"/>
-          <w:lang w:val="fr-FR"/>
-        </w:rPr>
-        <w:t>L'anonymat dans le bitcoin relève d'un sujet sensible qui a fait pas mal de polémique et débats, certain refuse de voir le bitcoin être implémenter a grande échelle, par peur de la non réglementation et surtout que depuis 2013 l'affaire de "Silk Road" un site de vente de drogue et qui utilise Bitcoin fut un buzz énorme au grand public.</w:t>
-      </w:r>
-    </w:p>
-    <w:p>
-      <w:pPr>
-        <w:rPr>
-          <w:rFonts w:ascii="Times New Roman" w:hAnsi="Times New Roman" w:cs="Times New Roman"/>
-          <w:sz w:val="24"/>
-          <w:szCs w:val="24"/>
-          <w:lang w:val="fr-FR"/>
-        </w:rPr>
-      </w:pPr>
-      <w:r>
-        <w:rPr>
-          <w:rFonts w:ascii="Times New Roman" w:hAnsi="Times New Roman" w:cs="Times New Roman"/>
-          <w:sz w:val="24"/>
-          <w:szCs w:val="24"/>
-          <w:lang w:val="fr-FR"/>
-        </w:rPr>
-        <w:t>Depuis l'affaire "Silk Road" un site du Dark web américain qui suite aux investigation de l'FBI a était clôturer en octobre de 2013, ce site était tellement vaste que d'après le FBI il représentait plus de 70% du trafic de drogue du marcher mondial, il permettait aussi de se fournir en armes et autres services tel que le piratage de compte Facebook et autre comptes bancaires, le flux de ce site était tellement grand que l'FBI estime que plus de 9 million de bitcoin ont circuler a travers ce site, pour un total équivalent de 1.2 milliard de dollars.</w:t>
-      </w:r>
-    </w:p>
-    <w:p>
-      <w:pPr>
-        <w:rPr>
-          <w:rFonts w:ascii="Times New Roman" w:hAnsi="Times New Roman" w:cs="Times New Roman"/>
-          <w:sz w:val="24"/>
-          <w:szCs w:val="24"/>
-          <w:lang w:val="fr-FR"/>
-        </w:rPr>
-      </w:pPr>
-      <w:r>
-        <w:rPr>
-          <w:rFonts w:ascii="Times New Roman" w:hAnsi="Times New Roman" w:cs="Times New Roman"/>
-          <w:sz w:val="24"/>
-          <w:szCs w:val="24"/>
-          <w:lang w:val="fr-FR"/>
-        </w:rPr>
-        <w:t>Une des plus grandes barrières qui freine le développement du bitcoin est ca mauvaise perception par le grand publique, comme étant un catalyseur pour le blanchiment d'argent sur le "Dark web", l'achat et la vente d'arme et de drogue et tout autre activité prohiber par le gouvernement.</w:t>
-      </w:r>
-    </w:p>
-    <w:p>
-      <w:pPr>
-        <w:rPr>
-          <w:rFonts w:ascii="Times New Roman" w:hAnsi="Times New Roman" w:cs="Times New Roman"/>
-          <w:sz w:val="24"/>
-          <w:szCs w:val="24"/>
-          <w:lang w:val="fr-FR"/>
-        </w:rPr>
-      </w:pPr>
-      <w:r>
-        <w:rPr>
-          <w:rFonts w:ascii="Times New Roman" w:hAnsi="Times New Roman" w:cs="Times New Roman"/>
-          <w:sz w:val="24"/>
-          <w:szCs w:val="24"/>
-          <w:lang w:val="fr-FR"/>
-        </w:rPr>
-        <w:t>Bitcoin et la Blockchain étant eux même neutres, et comme n'importe quel technologie peuvent être utiliser pour de bonnes comme pour de mauvaise fins, bien que qu'il existe une possibilité que le bitcoin peut être utiliser par des malfrat pour les mauvaises raisons, il présente néanmoins plus d'avantage que d'inconvenant et son potentiel ne devrait pas être gâcher a cause des malfrats.</w:t>
-      </w:r>
-    </w:p>
-    <w:p>
-      <w:pPr>
-        <w:rPr>
-          <w:rFonts w:ascii="Times New Roman" w:hAnsi="Times New Roman" w:cs="Times New Roman"/>
-          <w:sz w:val="24"/>
-          <w:szCs w:val="24"/>
-          <w:lang w:val="fr-FR"/>
-        </w:rPr>
-      </w:pPr>
-    </w:p>
-    <w:p>
-      <w:pPr>
-        <w:rPr>
-          <w:rFonts w:ascii="Times New Roman" w:hAnsi="Times New Roman" w:cs="Times New Roman"/>
-          <w:color w:val="FF0000"/>
-          <w:sz w:val="24"/>
-          <w:szCs w:val="24"/>
-          <w:lang w:val="fr-FR"/>
-        </w:rPr>
-      </w:pPr>
-      <w:r>
-        <w:rPr>
-          <w:rFonts w:ascii="Times New Roman" w:hAnsi="Times New Roman" w:cs="Times New Roman"/>
-          <w:color w:val="FF0000"/>
-          <w:sz w:val="24"/>
-          <w:szCs w:val="24"/>
-          <w:lang w:val="fr-FR"/>
-        </w:rPr>
-        <w:lastRenderedPageBreak/>
-        <w:t>B- Soucis de sécurité : La fragilité des utilisateur de le réseau bitcoin:</w:t>
-      </w:r>
-    </w:p>
-    <w:p>
-      <w:pPr>
-        <w:rPr>
-          <w:rFonts w:ascii="Times New Roman" w:hAnsi="Times New Roman" w:cs="Times New Roman"/>
-          <w:sz w:val="24"/>
-          <w:szCs w:val="24"/>
-          <w:lang w:val="fr-FR"/>
-        </w:rPr>
-      </w:pPr>
-      <w:r>
-        <w:rPr>
-          <w:rFonts w:ascii="Times New Roman" w:hAnsi="Times New Roman" w:cs="Times New Roman"/>
-          <w:sz w:val="24"/>
-          <w:szCs w:val="24"/>
-          <w:lang w:val="fr-FR"/>
-        </w:rPr>
-        <w:t>Une autre barrière significative qui freine l'adoption du Bitcoin est la fragilité des utilisateur envers les tentative de vols, les arnaques dans l'industrie.</w:t>
-      </w:r>
-    </w:p>
-    <w:p>
-      <w:pPr>
-        <w:rPr>
-          <w:rFonts w:ascii="Times New Roman" w:hAnsi="Times New Roman" w:cs="Times New Roman"/>
-          <w:sz w:val="24"/>
-          <w:szCs w:val="24"/>
-          <w:lang w:val="fr-FR"/>
-        </w:rPr>
-      </w:pPr>
-      <w:r>
-        <w:rPr>
-          <w:rFonts w:ascii="Times New Roman" w:hAnsi="Times New Roman" w:cs="Times New Roman"/>
-          <w:sz w:val="24"/>
-          <w:szCs w:val="24"/>
-          <w:lang w:val="fr-FR"/>
-        </w:rPr>
-        <w:t>La faillite de la société japonaise ( Tokyo) MtGox  le plus grand réseau d'échange de Bitcoin de son temps, en 2014 a fait couler pas de mal d'encre est ainsi devenu une preuve irréfutable de la fragilité du réseau bitcoin.</w:t>
-      </w:r>
-      <w:r>
-        <w:rPr>
-          <w:rStyle w:val="Appelnotedebasdep"/>
-          <w:rFonts w:ascii="Times New Roman" w:hAnsi="Times New Roman" w:cs="Times New Roman"/>
-          <w:sz w:val="24"/>
-          <w:szCs w:val="24"/>
-        </w:rPr>
-        <w:footnoteReference w:id="18"/>
-      </w:r>
-    </w:p>
-    <w:p>
-      <w:pPr>
-        <w:rPr>
-          <w:rFonts w:ascii="Times New Roman" w:hAnsi="Times New Roman" w:cs="Times New Roman"/>
-          <w:sz w:val="24"/>
-          <w:szCs w:val="24"/>
-          <w:lang w:val="fr-FR"/>
-        </w:rPr>
-      </w:pPr>
-      <w:r>
-        <w:rPr>
-          <w:rFonts w:ascii="Times New Roman" w:hAnsi="Times New Roman" w:cs="Times New Roman"/>
-          <w:sz w:val="24"/>
-          <w:szCs w:val="24"/>
-          <w:lang w:val="fr-FR"/>
-        </w:rPr>
-        <w:t>Une explication s'impose; comment diable expliquer que des "coins" peuvent disparaitre pendant des mois, dans le journal le publique le plus transparent qui soit ?</w:t>
-      </w:r>
-    </w:p>
-    <w:p>
-      <w:pPr>
-        <w:rPr>
-          <w:rFonts w:ascii="Times New Roman" w:hAnsi="Times New Roman" w:cs="Times New Roman"/>
-          <w:sz w:val="24"/>
-          <w:szCs w:val="24"/>
-          <w:lang w:val="fr-FR"/>
-        </w:rPr>
-      </w:pPr>
-      <w:r>
-        <w:rPr>
-          <w:rFonts w:ascii="Times New Roman" w:hAnsi="Times New Roman" w:cs="Times New Roman"/>
-          <w:sz w:val="24"/>
-          <w:szCs w:val="24"/>
-          <w:lang w:val="fr-FR"/>
-        </w:rPr>
-        <w:t xml:space="preserve">La réponse officielle de MtGox est que son système était infiltrer par des arnaqueur qui ont réussi a exploiter un bug courant qui s'appelle le "Transaction malleability bug", ce bug permettait les arnaqueurs de dépenser doublement "Double Spend" leur argent tout en faisant croire que a la société MtGox qu'elle reçoit réellement les fonds, cette dernière qui étant une plateforme d'échange entre divers détenteur de fonds bitcoin, a suite a cette crise simplement "disparu" avec plus de 750 000 bitcoin, laissant les utilisateurs avec des pertes plus ou moins importantes.  </w:t>
-      </w:r>
-    </w:p>
-    <w:p>
-      <w:pPr>
-        <w:rPr>
-          <w:rFonts w:ascii="Times New Roman" w:hAnsi="Times New Roman" w:cs="Times New Roman"/>
-          <w:sz w:val="24"/>
-          <w:szCs w:val="24"/>
-          <w:lang w:val="fr-FR"/>
-        </w:rPr>
-      </w:pPr>
-      <w:r>
-        <w:rPr>
-          <w:rFonts w:ascii="Times New Roman" w:hAnsi="Times New Roman" w:cs="Times New Roman"/>
-          <w:sz w:val="24"/>
-          <w:szCs w:val="24"/>
-          <w:lang w:val="fr-FR"/>
-        </w:rPr>
-        <w:t>Les analyste externes reste perplexes; ils ne savent pas avec certitude si cette dernière a était réellement pénétrer de l'extérieur ou simplement il s'agit d'une manigance pour cacher les fraudes que la société a commit en interne...</w:t>
-      </w:r>
-    </w:p>
-    <w:p>
-      <w:pPr>
-        <w:rPr>
-          <w:rFonts w:ascii="Times New Roman" w:hAnsi="Times New Roman" w:cs="Times New Roman"/>
-          <w:sz w:val="24"/>
-          <w:szCs w:val="24"/>
-          <w:lang w:val="fr-FR"/>
-        </w:rPr>
-      </w:pPr>
-      <w:r>
-        <w:rPr>
-          <w:rFonts w:ascii="Times New Roman" w:hAnsi="Times New Roman" w:cs="Times New Roman"/>
-          <w:sz w:val="24"/>
-          <w:szCs w:val="24"/>
-          <w:lang w:val="fr-FR"/>
-        </w:rPr>
-        <w:t xml:space="preserve">Le problème et que quelque soit la cause soit elle interne ou externe ce genre de manipulation continue a persister, avec le CEO d'une société appeler "MOOLAH" qui disparait avec l'équivalent de 1.4 de dollar en bitcoin en octobre de 2014, ainsi que de 2million en Vericoin qui fut volée en juillet de 2014, et 620.000 de dollar pirater dans une opération de Minining en juin de 2014. </w:t>
-      </w:r>
-    </w:p>
-    <w:p>
-      <w:pPr>
-        <w:rPr>
-          <w:rFonts w:ascii="Times New Roman" w:hAnsi="Times New Roman" w:cs="Times New Roman"/>
-          <w:sz w:val="24"/>
-          <w:szCs w:val="24"/>
-          <w:lang w:val="fr-FR"/>
-        </w:rPr>
-      </w:pPr>
-      <w:r>
-        <w:rPr>
-          <w:rFonts w:ascii="Times New Roman" w:hAnsi="Times New Roman" w:cs="Times New Roman"/>
-          <w:sz w:val="24"/>
-          <w:szCs w:val="24"/>
-          <w:lang w:val="fr-FR"/>
-        </w:rPr>
-        <w:t>En outre les vols, il existe aussi des risques intrinsèque du système par exemple la perte de sa clés secrète, entrainement la perte des bitcoins pour son utilisateur mais aussi pour tout le réseau économique, il est en de même pour la suppression non intentionné de ses propre bitcoin ou aucun retour en arrière n'est possible, les transaction non réversible et le dénis de service reste toute fois des problèmes très récurant et très grave, qui laisse à penser que le Bitcoin a encore besoin de modification et de raffinement pour enfin atteindre ca phase "adulte".</w:t>
-      </w:r>
-    </w:p>
-    <w:p>
-      <w:pPr>
-        <w:rPr>
-          <w:rFonts w:ascii="Times New Roman" w:hAnsi="Times New Roman" w:cs="Times New Roman"/>
-          <w:sz w:val="24"/>
-          <w:szCs w:val="24"/>
-          <w:lang w:val="fr-FR"/>
-        </w:rPr>
-      </w:pPr>
-      <w:r>
-        <w:rPr>
-          <w:rFonts w:ascii="Times New Roman" w:hAnsi="Times New Roman" w:cs="Times New Roman"/>
-          <w:sz w:val="24"/>
-          <w:szCs w:val="24"/>
-          <w:lang w:val="fr-FR"/>
-        </w:rPr>
-        <w:t xml:space="preserve">les modèles de l'industrie Blockchain en encore besoin de ce solidifier et murir, pour </w:t>
-      </w:r>
-      <w:r>
-        <w:rPr>
-          <w:rFonts w:ascii="Times New Roman" w:hAnsi="Times New Roman" w:cs="Times New Roman"/>
-          <w:sz w:val="24"/>
-          <w:szCs w:val="24"/>
-          <w:lang w:val="fr-FR"/>
-        </w:rPr>
-        <w:t>offrir</w:t>
-      </w:r>
-      <w:r>
-        <w:rPr>
-          <w:rFonts w:ascii="Times New Roman" w:hAnsi="Times New Roman" w:cs="Times New Roman"/>
-          <w:sz w:val="24"/>
-          <w:szCs w:val="24"/>
-          <w:lang w:val="fr-FR"/>
-        </w:rPr>
-        <w:t xml:space="preserve"> plus de garantie de sécurité en place, pour stabiliser l'industrie et ainsi garantir les intervenant intérieur ou extérieur de distinguer entre les bon et les mauvais "joueurs".</w:t>
-      </w:r>
-    </w:p>
-    <w:p>
-      <w:pPr>
-        <w:rPr>
-          <w:rFonts w:ascii="Times New Roman" w:hAnsi="Times New Roman" w:cs="Times New Roman"/>
-          <w:sz w:val="24"/>
-          <w:szCs w:val="24"/>
-          <w:lang w:val="fr-FR"/>
-        </w:rPr>
-      </w:pPr>
-    </w:p>
-    <w:p>
-      <w:pPr>
-        <w:rPr>
-          <w:rFonts w:ascii="Times New Roman" w:hAnsi="Times New Roman" w:cs="Times New Roman"/>
-          <w:color w:val="FF0000"/>
-          <w:sz w:val="24"/>
-          <w:szCs w:val="24"/>
-          <w:lang w:val="fr-FR"/>
-        </w:rPr>
-      </w:pPr>
-      <w:r>
-        <w:rPr>
-          <w:rFonts w:ascii="Times New Roman" w:hAnsi="Times New Roman" w:cs="Times New Roman"/>
-          <w:color w:val="FF0000"/>
-          <w:sz w:val="24"/>
-          <w:szCs w:val="24"/>
-          <w:lang w:val="fr-FR"/>
-        </w:rPr>
-        <w:lastRenderedPageBreak/>
         <w:t>C-Volatilité du bitcoin.</w:t>
       </w:r>
     </w:p>
@@ -10299,7 +10877,17 @@
           <w:szCs w:val="24"/>
           <w:lang w:val="fr-FR"/>
         </w:rPr>
-        <w:t xml:space="preserve"> qu'elle n'a jamais </w:t>
+        <w:t xml:space="preserve"> qu'elle n'a </w:t>
+      </w:r>
+      <w:r>
+        <w:rPr>
+          <w:rFonts w:ascii="Times New Roman" w:hAnsi="Times New Roman" w:cs="Times New Roman"/>
+          <w:sz w:val="24"/>
+          <w:szCs w:val="24"/>
+          <w:lang w:val="fr-FR"/>
+        </w:rPr>
+        <w:lastRenderedPageBreak/>
+        <w:t xml:space="preserve">jamais </w:t>
       </w:r>
       <w:r>
         <w:rPr>
@@ -11649,13 +12237,61 @@
         <w:spacing w:before="360" w:beforeAutospacing="0" w:after="360" w:afterAutospacing="0" w:line="401" w:lineRule="atLeast"/>
         <w:jc w:val="center"/>
         <w:rPr>
-          <w:lang w:val="fr-FR"/>
-        </w:rPr>
-      </w:pPr>
-    </w:p>
-    <w:p>
-      <w:pPr>
-        <w:rPr>
+          <w:color w:val="FF0000"/>
+          <w:sz w:val="28"/>
+          <w:szCs w:val="28"/>
+          <w:lang w:val="fr-FR"/>
+        </w:rPr>
+      </w:pPr>
+    </w:p>
+    <w:p>
+      <w:pPr>
+        <w:rPr>
+          <w:rFonts w:ascii="Times New Roman" w:hAnsi="Times New Roman" w:cs="Times New Roman"/>
+          <w:color w:val="FF0000"/>
+          <w:sz w:val="24"/>
+          <w:szCs w:val="24"/>
+          <w:lang w:val="fr-FR"/>
+        </w:rPr>
+      </w:pPr>
+      <w:r>
+        <w:rPr>
+          <w:rFonts w:ascii="Times New Roman" w:hAnsi="Times New Roman" w:cs="Times New Roman"/>
+          <w:color w:val="FF0000"/>
+          <w:sz w:val="24"/>
+          <w:szCs w:val="24"/>
+          <w:lang w:val="fr-FR"/>
+        </w:rPr>
+        <w:t>E-Minage un gaspillage de ressource qui ne sert a rien.</w:t>
+      </w:r>
+    </w:p>
+    <w:p>
+      <w:pPr>
+        <w:rPr>
+          <w:rFonts w:ascii="Times New Roman" w:hAnsi="Times New Roman" w:cs="Times New Roman"/>
+          <w:color w:val="FF0000"/>
+          <w:sz w:val="28"/>
+          <w:szCs w:val="28"/>
+          <w:lang w:val="fr-FR"/>
+        </w:rPr>
+      </w:pPr>
+      <w:hyperlink r:id="rId34" w:history="1">
+        <w:r>
+          <w:rPr>
+            <w:rStyle w:val="Lienhypertexte"/>
+            <w:lang w:val="fr-FR"/>
+          </w:rPr>
+          <w:t>http://www.scilogs.fr/complexites/des-calculs-complexes-et-stupides-par-milliards/</w:t>
+        </w:r>
+      </w:hyperlink>
+    </w:p>
+    <w:p>
+      <w:pPr>
+        <w:rPr>
+          <w:rFonts w:ascii="Times New Roman" w:hAnsi="Times New Roman" w:cs="Times New Roman"/>
+          <w:color w:val="FF0000"/>
+          <w:sz w:val="24"/>
+          <w:szCs w:val="24"/>
           <w:lang w:val="fr-FR"/>
         </w:rPr>
       </w:pPr>
@@ -11668,7 +12304,6 @@
       </w:pPr>
     </w:p>
     <w:sectPr>
-      <w:footerReference w:type="default" r:id="rId34"/>
       <w:pgSz w:w="12240" w:h="15840"/>
       <w:pgMar w:top="1440" w:right="1440" w:bottom="1440" w:left="1440" w:header="720" w:footer="720" w:gutter="0"/>
       <w:cols w:space="720"/>
@@ -11703,16 +12338,6 @@
 </w:endnotes>
 </file>
 
-<file path=word/footer1.xml><?xml version="1.0" encoding="utf-8"?>
-<w:ftr xmlns:ve="http://schemas.openxmlformats.org/markup-compatibility/2006" xmlns:o="urn:schemas-microsoft-com:office:office" xmlns:r="http://schemas.openxmlformats.org/officeDocument/2006/relationships" xmlns:m="http://schemas.openxmlformats.org/officeDocument/2006/math" xmlns:v="urn:schemas-microsoft-com:vml" xmlns:wp="http://schemas.openxmlformats.org/drawingml/2006/wordprocessingDrawing" xmlns:w10="urn:schemas-microsoft-com:office:word" xmlns:w="http://schemas.openxmlformats.org/wordprocessingml/2006/main" xmlns:wne="http://schemas.microsoft.com/office/word/2006/wordml">
-  <w:p>
-    <w:pPr>
-      <w:pStyle w:val="Pieddepage"/>
-    </w:pPr>
-  </w:p>
-</w:ftr>
-</file>
-
 <file path=word/footnotes.xml><?xml version="1.0" encoding="utf-8"?>
 <w:footnotes xmlns:ve="http://schemas.openxmlformats.org/markup-compatibility/2006" xmlns:o="urn:schemas-microsoft-com:office:office" xmlns:r="http://schemas.openxmlformats.org/officeDocument/2006/relationships" xmlns:m="http://schemas.openxmlformats.org/officeDocument/2006/math" xmlns:v="urn:schemas-microsoft-com:vml" xmlns:wp="http://schemas.openxmlformats.org/drawingml/2006/wordprocessingDrawing" xmlns:w10="urn:schemas-microsoft-com:office:word" xmlns:w="http://schemas.openxmlformats.org/wordprocessingml/2006/main" xmlns:wne="http://schemas.microsoft.com/office/word/2006/wordml">
   <w:footnote w:type="separator" w:id="0">
@@ -12308,7 +12933,7 @@
   <w:abstractNum w:abstractNumId="0">
     <w:nsid w:val="11FB0F7A"/>
     <w:multiLevelType w:val="hybridMultilevel"/>
-    <w:tmpl w:val="20EC6B4E"/>
+    <w:tmpl w:val="F65E1494"/>
     <w:lvl w:ilvl="0" w:tplc="040C0001">
       <w:start w:val="1"/>
       <w:numFmt w:val="bullet"/>
@@ -14789,7 +15414,7 @@
 </file>
 
 <file path=customXml/itemProps1.xml><?xml version="1.0" encoding="utf-8"?>
-<ds:datastoreItem xmlns:ds="http://schemas.openxmlformats.org/officeDocument/2006/customXml" ds:itemID="{CC2EE6BD-A25F-42F2-84E2-E2B024748863}">
+<ds:datastoreItem xmlns:ds="http://schemas.openxmlformats.org/officeDocument/2006/customXml" ds:itemID="{CED3BFF9-2EE5-43E4-8725-BA17AA1E63F4}">
   <ds:schemaRefs>
     <ds:schemaRef ds:uri="http://schemas.openxmlformats.org/officeDocument/2006/bibliography"/>
   </ds:schemaRefs>

</xml_diff>

<commit_message>
deleted partie not usefull
</commit_message>
<xml_diff>
--- a/moods.docx
+++ b/moods.docx
@@ -7464,12 +7464,6 @@
         <w:gridCol w:w="10065"/>
       </w:tblGrid>
       <w:tr>
-        <w:tblPrEx>
-          <w:tblCellMar>
-            <w:top w:w="0" w:type="dxa"/>
-            <w:bottom w:w="0" w:type="dxa"/>
-          </w:tblCellMar>
-        </w:tblPrEx>
         <w:trPr>
           <w:trHeight w:val="5550"/>
         </w:trPr>
@@ -7898,12 +7892,6 @@
         <w:gridCol w:w="10215"/>
       </w:tblGrid>
       <w:tr>
-        <w:tblPrEx>
-          <w:tblCellMar>
-            <w:top w:w="0" w:type="dxa"/>
-            <w:bottom w:w="0" w:type="dxa"/>
-          </w:tblCellMar>
-        </w:tblPrEx>
         <w:trPr>
           <w:trHeight w:val="6555"/>
         </w:trPr>
@@ -12232,58 +12220,14 @@
     </w:p>
     <w:p>
       <w:pPr>
-        <w:pStyle w:val="NormalWeb"/>
-        <w:shd w:val="clear" w:color="auto" w:fill="FFFFFF"/>
-        <w:spacing w:before="360" w:beforeAutospacing="0" w:after="360" w:afterAutospacing="0" w:line="401" w:lineRule="atLeast"/>
-        <w:jc w:val="center"/>
-        <w:rPr>
+        <w:rPr>
+          <w:rFonts w:ascii="Times New Roman" w:hAnsi="Times New Roman" w:cs="Times New Roman"/>
           <w:color w:val="FF0000"/>
-          <w:sz w:val="28"/>
-          <w:szCs w:val="28"/>
-          <w:lang w:val="fr-FR"/>
-        </w:rPr>
-      </w:pPr>
-    </w:p>
-    <w:p>
-      <w:pPr>
-        <w:rPr>
-          <w:rFonts w:ascii="Times New Roman" w:hAnsi="Times New Roman" w:cs="Times New Roman"/>
-          <w:color w:val="FF0000"/>
-          <w:sz w:val="24"/>
-          <w:szCs w:val="24"/>
-          <w:lang w:val="fr-FR"/>
-        </w:rPr>
-      </w:pPr>
-      <w:r>
-        <w:rPr>
-          <w:rFonts w:ascii="Times New Roman" w:hAnsi="Times New Roman" w:cs="Times New Roman"/>
-          <w:color w:val="FF0000"/>
-          <w:sz w:val="24"/>
-          <w:szCs w:val="24"/>
-          <w:lang w:val="fr-FR"/>
-        </w:rPr>
-        <w:t>E-Minage un gaspillage de ressource qui ne sert a rien.</w:t>
-      </w:r>
-    </w:p>
-    <w:p>
-      <w:pPr>
-        <w:rPr>
-          <w:rFonts w:ascii="Times New Roman" w:hAnsi="Times New Roman" w:cs="Times New Roman"/>
-          <w:color w:val="FF0000"/>
-          <w:sz w:val="28"/>
-          <w:szCs w:val="28"/>
-          <w:lang w:val="fr-FR"/>
-        </w:rPr>
-      </w:pPr>
-      <w:hyperlink r:id="rId34" w:history="1">
-        <w:r>
-          <w:rPr>
-            <w:rStyle w:val="Lienhypertexte"/>
-            <w:lang w:val="fr-FR"/>
-          </w:rPr>
-          <w:t>http://www.scilogs.fr/complexites/des-calculs-complexes-et-stupides-par-milliards/</w:t>
-        </w:r>
-      </w:hyperlink>
+          <w:sz w:val="24"/>
+          <w:szCs w:val="24"/>
+          <w:lang w:val="fr-FR"/>
+        </w:rPr>
+      </w:pPr>
     </w:p>
     <w:p>
       <w:pPr>
@@ -15414,7 +15358,7 @@
 </file>
 
 <file path=customXml/itemProps1.xml><?xml version="1.0" encoding="utf-8"?>
-<ds:datastoreItem xmlns:ds="http://schemas.openxmlformats.org/officeDocument/2006/customXml" ds:itemID="{CED3BFF9-2EE5-43E4-8725-BA17AA1E63F4}">
+<ds:datastoreItem xmlns:ds="http://schemas.openxmlformats.org/officeDocument/2006/customXml" ds:itemID="{5E508E23-38DB-4CC6-A501-4D27030B061D}">
   <ds:schemaRefs>
     <ds:schemaRef ds:uri="http://schemas.openxmlformats.org/officeDocument/2006/bibliography"/>
   </ds:schemaRefs>

</xml_diff>